<commit_message>
Added arm motions (some are missing) to report
</commit_message>
<xml_diff>
--- a/robotics final report.docx
+++ b/robotics final report.docx
@@ -726,7 +726,7 @@
           <w:sz w:val="24"/>
           <w:szCs w:val="24"/>
         </w:rPr>
-        <w:t>The motions to control the robot are simple. The motor control uses height differences between wrists and elbows to send directional commands. Move both wrists above their elbows for forward, move wrists below the elbows for backward. Move the right wrist above the left wrist for left, and the opposite for right.</w:t>
+        <w:t>The motions to control the robot are simple. The motor control uses height differences between wrists and elbows to send directional commands. Move both wrists above their elbows for forward, move wrists below the elbows for backward. Move the left wrist above the right wrist for left, and the opposite for right.</w:t>
       </w:r>
     </w:p>
     <w:p>
@@ -1100,7 +1100,7 @@
         <w:rPr>
           <w:rFonts w:ascii="Aparajita" w:cs="Aparajita" w:hAnsi="Aparajita"/>
         </w:rPr>
-        <w:t>Toggle Modes: right hand to the right, quickly</w:t>
+        <w:t>Toggle Modes: left hand to the left, quickly</w:t>
       </w:r>
     </w:p>
     <w:p>
@@ -1195,7 +1195,7 @@
         <w:rPr>
           <w:rFonts w:ascii="Aparajita" w:cs="Aparajita" w:hAnsi="Aparajita"/>
         </w:rPr>
-        <w:t>Left: right wrist above left wrist</w:t>
+        <w:t>Left: left wrist above right wrist</w:t>
       </w:r>
     </w:p>
     <w:p>
@@ -1214,7 +1214,26 @@
         <w:rPr>
           <w:rFonts w:ascii="Aparajita" w:cs="Aparajita" w:hAnsi="Aparajita"/>
         </w:rPr>
-        <w:t>Right: left wrist above right wrist</w:t>
+        <w:t>Right: right wrist above left wrist</w:t>
+      </w:r>
+    </w:p>
+    <w:p>
+      <w:pPr>
+        <w:pStyle w:val="style31"/>
+        <w:numPr>
+          <w:ilvl w:val="2"/>
+          <w:numId w:val="2"/>
+        </w:numPr>
+        <w:spacing w:line="100" w:lineRule="atLeast"/>
+        <w:rPr>
+          <w:rFonts w:ascii="Aparajita" w:cs="Aparajita" w:hAnsi="Aparajita"/>
+        </w:rPr>
+      </w:pPr>
+      <w:r>
+        <w:rPr>
+          <w:rFonts w:ascii="Aparajita" w:cs="Aparajita" w:hAnsi="Aparajita"/>
+        </w:rPr>
+        <w:t>Stop: both wrists near both elbows in height</w:t>
       </w:r>
     </w:p>
     <w:p>
@@ -1234,6 +1253,196 @@
           <w:rFonts w:ascii="Aparajita" w:cs="Aparajita" w:hAnsi="Aparajita"/>
         </w:rPr>
         <w:t>Arm Mode:</w:t>
+      </w:r>
+    </w:p>
+    <w:p>
+      <w:pPr>
+        <w:pStyle w:val="style31"/>
+        <w:numPr>
+          <w:ilvl w:val="2"/>
+          <w:numId w:val="2"/>
+        </w:numPr>
+        <w:spacing w:line="100" w:lineRule="atLeast"/>
+        <w:rPr>
+          <w:rFonts w:ascii="Aparajita" w:cs="Aparajita" w:hAnsi="Aparajita"/>
+        </w:rPr>
+      </w:pPr>
+      <w:r>
+        <w:rPr>
+          <w:rFonts w:ascii="Aparajita" w:cs="Aparajita" w:hAnsi="Aparajita"/>
+        </w:rPr>
+        <w:t>Hand Open: right hand to the right, medium quickness</w:t>
+      </w:r>
+    </w:p>
+    <w:p>
+      <w:pPr>
+        <w:pStyle w:val="style31"/>
+        <w:numPr>
+          <w:ilvl w:val="2"/>
+          <w:numId w:val="2"/>
+        </w:numPr>
+        <w:spacing w:line="100" w:lineRule="atLeast"/>
+        <w:rPr>
+          <w:rFonts w:ascii="Aparajita" w:cs="Aparajita" w:hAnsi="Aparajita"/>
+        </w:rPr>
+      </w:pPr>
+      <w:r>
+        <w:rPr>
+          <w:rFonts w:ascii="Aparajita" w:cs="Aparajita" w:hAnsi="Aparajita"/>
+        </w:rPr>
+        <w:t>Hand Close: right hand to the left, medium quickness</w:t>
+      </w:r>
+    </w:p>
+    <w:p>
+      <w:pPr>
+        <w:pStyle w:val="style31"/>
+        <w:numPr>
+          <w:ilvl w:val="2"/>
+          <w:numId w:val="2"/>
+        </w:numPr>
+        <w:spacing w:line="100" w:lineRule="atLeast"/>
+        <w:rPr>
+          <w:rFonts w:ascii="Aparajita" w:cs="Aparajita" w:hAnsi="Aparajita"/>
+        </w:rPr>
+      </w:pPr>
+      <w:r>
+        <w:rPr>
+          <w:rFonts w:ascii="Aparajita" w:cs="Aparajita" w:hAnsi="Aparajita"/>
+        </w:rPr>
+        <w:t>Wrist Up: Not defined yet</w:t>
+      </w:r>
+    </w:p>
+    <w:p>
+      <w:pPr>
+        <w:pStyle w:val="style31"/>
+        <w:numPr>
+          <w:ilvl w:val="2"/>
+          <w:numId w:val="2"/>
+        </w:numPr>
+        <w:spacing w:line="100" w:lineRule="atLeast"/>
+        <w:rPr>
+          <w:rFonts w:ascii="Aparajita" w:cs="Aparajita" w:hAnsi="Aparajita"/>
+        </w:rPr>
+      </w:pPr>
+      <w:r>
+        <w:rPr>
+          <w:rFonts w:ascii="Aparajita" w:cs="Aparajita" w:hAnsi="Aparajita"/>
+        </w:rPr>
+        <w:t>Wrist Down: Not defined yet</w:t>
+      </w:r>
+    </w:p>
+    <w:p>
+      <w:pPr>
+        <w:pStyle w:val="style31"/>
+        <w:numPr>
+          <w:ilvl w:val="2"/>
+          <w:numId w:val="2"/>
+        </w:numPr>
+        <w:spacing w:line="100" w:lineRule="atLeast"/>
+        <w:rPr>
+          <w:rFonts w:ascii="Aparajita" w:cs="Aparajita" w:hAnsi="Aparajita"/>
+        </w:rPr>
+      </w:pPr>
+      <w:r>
+        <w:rPr>
+          <w:rFonts w:ascii="Aparajita" w:cs="Aparajita" w:hAnsi="Aparajita"/>
+        </w:rPr>
+        <w:t>Shoulder Left: Not defined yet</w:t>
+      </w:r>
+    </w:p>
+    <w:p>
+      <w:pPr>
+        <w:pStyle w:val="style31"/>
+        <w:numPr>
+          <w:ilvl w:val="2"/>
+          <w:numId w:val="2"/>
+        </w:numPr>
+        <w:spacing w:line="100" w:lineRule="atLeast"/>
+        <w:rPr>
+          <w:rFonts w:ascii="Aparajita" w:cs="Aparajita" w:hAnsi="Aparajita"/>
+        </w:rPr>
+      </w:pPr>
+      <w:r>
+        <w:rPr>
+          <w:rFonts w:ascii="Aparajita" w:cs="Aparajita" w:hAnsi="Aparajita"/>
+        </w:rPr>
+        <w:t>Shoulder Right: Not defined yet</w:t>
+      </w:r>
+    </w:p>
+    <w:p>
+      <w:pPr>
+        <w:pStyle w:val="style31"/>
+        <w:numPr>
+          <w:ilvl w:val="2"/>
+          <w:numId w:val="2"/>
+        </w:numPr>
+        <w:spacing w:line="100" w:lineRule="atLeast"/>
+        <w:rPr>
+          <w:rFonts w:ascii="Aparajita" w:cs="Aparajita" w:hAnsi="Aparajita"/>
+        </w:rPr>
+      </w:pPr>
+      <w:r>
+        <w:rPr>
+          <w:rFonts w:ascii="Aparajita" w:cs="Aparajita" w:hAnsi="Aparajita"/>
+        </w:rPr>
+        <w:t>Shoulder Up: Not defined yet</w:t>
+      </w:r>
+    </w:p>
+    <w:p>
+      <w:pPr>
+        <w:pStyle w:val="style31"/>
+        <w:numPr>
+          <w:ilvl w:val="2"/>
+          <w:numId w:val="2"/>
+        </w:numPr>
+        <w:spacing w:line="100" w:lineRule="atLeast"/>
+        <w:rPr>
+          <w:rFonts w:ascii="Aparajita" w:cs="Aparajita" w:hAnsi="Aparajita"/>
+        </w:rPr>
+      </w:pPr>
+      <w:r>
+        <w:rPr>
+          <w:rFonts w:ascii="Aparajita" w:cs="Aparajita" w:hAnsi="Aparajita"/>
+        </w:rPr>
+        <w:t>Shoulder Down: Not defined yet</w:t>
+      </w:r>
+    </w:p>
+    <w:p>
+      <w:pPr>
+        <w:pStyle w:val="style31"/>
+        <w:numPr>
+          <w:ilvl w:val="2"/>
+          <w:numId w:val="2"/>
+        </w:numPr>
+        <w:spacing w:line="100" w:lineRule="atLeast"/>
+        <w:rPr>
+          <w:rFonts w:ascii="Aparajita" w:cs="Aparajita" w:hAnsi="Aparajita"/>
+        </w:rPr>
+      </w:pPr>
+      <w:r>
+        <w:rPr>
+          <w:rFonts w:ascii="Aparajita" w:cs="Aparajita" w:hAnsi="Aparajita"/>
+        </w:rPr>
+        <w:t>Elbow Up: Not defined yet</w:t>
+      </w:r>
+    </w:p>
+    <w:p>
+      <w:pPr>
+        <w:pStyle w:val="style31"/>
+        <w:numPr>
+          <w:ilvl w:val="2"/>
+          <w:numId w:val="2"/>
+        </w:numPr>
+        <w:spacing w:line="100" w:lineRule="atLeast"/>
+        <w:rPr>
+          <w:rFonts w:ascii="Aparajita" w:cs="Aparajita" w:hAnsi="Aparajita"/>
+        </w:rPr>
+      </w:pPr>
+      <w:r>
+        <w:rPr>
+          <w:rFonts w:ascii="Aparajita" w:cs="Aparajita" w:hAnsi="Aparajita"/>
+        </w:rPr>
+        <w:t>Elbow Down: Not defined yet</w:t>
       </w:r>
     </w:p>
     <w:p>

</xml_diff>

<commit_message>
Added a picture of nixon-bohr to report
</commit_message>
<xml_diff>
--- a/robotics final report.docx
+++ b/robotics final report.docx
@@ -212,6 +212,59 @@
         <w:rPr>
           <w:rFonts w:ascii="Aparajita" w:cs="Aparajita" w:hAnsi="Aparajita"/>
         </w:rPr>
+        <w:drawing>
+          <wp:anchor allowOverlap="1" behindDoc="0" distB="0" distL="0" distR="0" distT="0" layoutInCell="1" locked="0" relativeHeight="0" simplePos="0">
+            <wp:simplePos x="0" y="0"/>
+            <wp:positionH relativeFrom="column">
+              <wp:posOffset>2045335</wp:posOffset>
+            </wp:positionH>
+            <wp:positionV relativeFrom="paragraph">
+              <wp:posOffset>0</wp:posOffset>
+            </wp:positionV>
+            <wp:extent cx="2593340" cy="3457575"/>
+            <wp:effectExtent b="0" l="0" r="0" t="0"/>
+            <wp:wrapSquare wrapText="largest"/>
+            <wp:docPr descr="" id="0" name="Picture"/>
+            <wp:cNvGraphicFramePr>
+              <a:graphicFrameLocks xmlns:a="http://schemas.openxmlformats.org/drawingml/2006/main" noChangeAspect="1"/>
+            </wp:cNvGraphicFramePr>
+            <a:graphic xmlns:a="http://schemas.openxmlformats.org/drawingml/2006/main">
+              <a:graphicData uri="http://schemas.openxmlformats.org/drawingml/2006/picture">
+                <pic:pic xmlns:pic="http://schemas.openxmlformats.org/drawingml/2006/picture">
+                  <pic:nvPicPr>
+                    <pic:cNvPr descr="" id="0" name="Picture"/>
+                    <pic:cNvPicPr>
+                      <a:picLocks noChangeArrowheads="1" noChangeAspect="1"/>
+                    </pic:cNvPicPr>
+                  </pic:nvPicPr>
+                  <pic:blipFill>
+                    <a:blip r:embed="rId2"/>
+                    <a:srcRect/>
+                    <a:stretch>
+                      <a:fillRect/>
+                    </a:stretch>
+                  </pic:blipFill>
+                  <pic:spPr bwMode="auto">
+                    <a:xfrm>
+                      <a:off x="0" y="0"/>
+                      <a:ext cx="2593340" cy="3457575"/>
+                    </a:xfrm>
+                    <a:prstGeom prst="rect">
+                      <a:avLst/>
+                    </a:prstGeom>
+                    <a:noFill/>
+                    <a:ln w="9525">
+                      <a:noFill/>
+                      <a:miter lim="800000"/>
+                      <a:headEnd/>
+                      <a:tailEnd/>
+                    </a:ln>
+                  </pic:spPr>
+                </pic:pic>
+              </a:graphicData>
+            </a:graphic>
+          </wp:anchor>
+        </w:drawing>
       </w:r>
     </w:p>
     <w:p>
@@ -375,7 +428,7 @@
           </w:rPr>
           <w:t>Translating this Knowledge to ECE 479/579</w:t>
           <w:tab/>
-          <w:t>4</w:t>
+          <w:t>5</w:t>
         </w:r>
       </w:hyperlink>
     </w:p>
@@ -396,7 +449,7 @@
           </w:rPr>
           <w:t>Technical or Research Problems</w:t>
           <w:tab/>
-          <w:t>4</w:t>
+          <w:t>5</w:t>
         </w:r>
       </w:hyperlink>
     </w:p>
@@ -1690,7 +1743,7 @@
         <w:rPr>
           <w:rFonts w:ascii="Aparajita" w:cs="Aparajita" w:hAnsi="Aparajita"/>
         </w:rPr>
-        <w:t>We build off of our knowledge from this quarter to add more fine-grained control of Nixon-Bohr, something we didn't have time to do for this quarter.</w:t>
+        <w:t>We will build off of our knowledge from this quarter to add more fine-grained control of Nixon-Bohr, something we didn't have time to do for this quarter. We would especially focus on the arm in the next quarter, since the wheels work well, since the arm is much more technically challenging than the motors. Solidifying the code to control the motors allows us to start from a good baseline next quarter.</w:t>
       </w:r>
     </w:p>
     <w:p>
@@ -1755,30 +1808,30 @@
     <w:p>
       <w:pPr>
         <w:pStyle w:val="style31"/>
-        <w:spacing w:line="100" w:lineRule="atLeast"/>
-        <w:ind w:hanging="0" w:left="0" w:right="0"/>
-        <w:rPr>
-          <w:rFonts w:ascii="Aparajita" w:cs="Aparajita" w:hAnsi="Aparajita"/>
-        </w:rPr>
-      </w:pPr>
-      <w:r>
-        <w:rPr>
-          <w:rFonts w:ascii="Aparajita" w:cs="Aparajita" w:hAnsi="Aparajita"/>
-        </w:rPr>
-        <w:t xml:space="preserve">Nixon-Bohr is heavier than his previous incarnation was. Adding more power to his wheels would help </w:t>
-      </w:r>
-      <w:r>
-        <w:rPr>
-          <w:rFonts w:ascii="Aparajita" w:cs="Aparajita" w:hAnsi="Aparajita"/>
-        </w:rPr>
-        <w:t>a lot on this. One way to do this would be to add motors to the back wheels. These motors could be in series with the motors on the front, or they could be independent.</w:t>
-      </w:r>
-    </w:p>
-    <w:p>
-      <w:pPr>
-        <w:pStyle w:val="style31"/>
-        <w:spacing w:line="100" w:lineRule="atLeast"/>
-        <w:ind w:hanging="0" w:left="0" w:right="0"/>
+        <w:numPr>
+          <w:ilvl w:val="0"/>
+          <w:numId w:val="4"/>
+        </w:numPr>
+        <w:spacing w:line="100" w:lineRule="atLeast"/>
+        <w:rPr>
+          <w:rFonts w:ascii="Aparajita" w:cs="Aparajita" w:hAnsi="Aparajita"/>
+        </w:rPr>
+      </w:pPr>
+      <w:r>
+        <w:rPr>
+          <w:rFonts w:ascii="Aparajita" w:cs="Aparajita" w:hAnsi="Aparajita"/>
+        </w:rPr>
+        <w:t>Nixon-Bohr is heavier than his previous incarnation was. Adding more power to his wheels would help a lot on this. One way to do this would be to add motors to the back wheels. These motors could be in series with the motors on the front, or they could be independent.</w:t>
+      </w:r>
+    </w:p>
+    <w:p>
+      <w:pPr>
+        <w:pStyle w:val="style31"/>
+        <w:numPr>
+          <w:ilvl w:val="0"/>
+          <w:numId w:val="4"/>
+        </w:numPr>
+        <w:spacing w:line="100" w:lineRule="atLeast"/>
         <w:rPr>
           <w:rFonts w:ascii="Aparajita" w:cs="Aparajita" w:hAnsi="Aparajita"/>
         </w:rPr>
@@ -1793,8 +1846,11 @@
     <w:p>
       <w:pPr>
         <w:pStyle w:val="style31"/>
-        <w:spacing w:line="100" w:lineRule="atLeast"/>
-        <w:ind w:hanging="0" w:left="0" w:right="0"/>
+        <w:numPr>
+          <w:ilvl w:val="0"/>
+          <w:numId w:val="4"/>
+        </w:numPr>
+        <w:spacing w:line="100" w:lineRule="atLeast"/>
         <w:rPr>
           <w:rFonts w:ascii="Aparajita" w:cs="Aparajita" w:hAnsi="Aparajita"/>
         </w:rPr>
@@ -1809,8 +1865,11 @@
     <w:p>
       <w:pPr>
         <w:pStyle w:val="style31"/>
-        <w:spacing w:line="100" w:lineRule="atLeast"/>
-        <w:ind w:hanging="0" w:left="0" w:right="0"/>
+        <w:numPr>
+          <w:ilvl w:val="0"/>
+          <w:numId w:val="4"/>
+        </w:numPr>
+        <w:spacing w:line="100" w:lineRule="atLeast"/>
         <w:rPr>
           <w:rFonts w:ascii="Aparajita" w:cs="Aparajita" w:hAnsi="Aparajita"/>
         </w:rPr>
@@ -1825,8 +1884,11 @@
     <w:p>
       <w:pPr>
         <w:pStyle w:val="style31"/>
-        <w:spacing w:line="100" w:lineRule="atLeast"/>
-        <w:ind w:hanging="0" w:left="0" w:right="0"/>
+        <w:numPr>
+          <w:ilvl w:val="0"/>
+          <w:numId w:val="4"/>
+        </w:numPr>
+        <w:spacing w:line="100" w:lineRule="atLeast"/>
         <w:rPr>
           <w:rFonts w:ascii="Aparajita" w:cs="Aparajita" w:hAnsi="Aparajita"/>
         </w:rPr>
@@ -1841,8 +1903,11 @@
     <w:p>
       <w:pPr>
         <w:pStyle w:val="style31"/>
-        <w:spacing w:line="100" w:lineRule="atLeast"/>
-        <w:ind w:hanging="0" w:left="0" w:right="0"/>
+        <w:numPr>
+          <w:ilvl w:val="0"/>
+          <w:numId w:val="4"/>
+        </w:numPr>
+        <w:spacing w:line="100" w:lineRule="atLeast"/>
         <w:rPr>
           <w:rFonts w:ascii="Aparajita" w:cs="Aparajita" w:hAnsi="Aparajita"/>
         </w:rPr>
@@ -1852,17 +1917,6 @@
           <w:rFonts w:ascii="Aparajita" w:cs="Aparajita" w:hAnsi="Aparajita"/>
         </w:rPr>
         <w:t>Add larger wheels to allow Nixon-Bohr to navigate more complex terrain than carpets.</w:t>
-      </w:r>
-    </w:p>
-    <w:p>
-      <w:pPr>
-        <w:pStyle w:val="style31"/>
-        <w:spacing w:line="100" w:lineRule="atLeast"/>
-        <w:ind w:hanging="0" w:left="0" w:right="0"/>
-        <w:rPr/>
-      </w:pPr>
-      <w:r>
-        <w:rPr/>
       </w:r>
     </w:p>
     <w:p>
@@ -2001,85 +2055,6 @@
           <w:szCs w:val="24"/>
         </w:rPr>
         <w:t>To start download and install the Microsoft Kinect for windows SDK. It doesn't matter if you have a XBOX 360 Kinect; it will still work. </w:t>
-      </w:r>
-      <w:hyperlink r:id="rId2">
-        <w:r>
-          <w:rPr>
-            <w:rStyle w:val="style17"/>
-            <w:rFonts w:ascii="Aparajita" w:cs="Aparajita" w:hAnsi="Aparajita"/>
-            <w:color w:val="1F497D"/>
-            <w:sz w:val="24"/>
-            <w:szCs w:val="24"/>
-          </w:rPr>
-          <w:t>Click Here to download</w:t>
-        </w:r>
-      </w:hyperlink>
-    </w:p>
-    <w:p>
-      <w:pPr>
-        <w:pStyle w:val="style31"/>
-        <w:numPr>
-          <w:ilvl w:val="1"/>
-          <w:numId w:val="1"/>
-        </w:numPr>
-        <w:shd w:fill="FFFFFF" w:val="clear"/>
-        <w:spacing w:after="60" w:before="0" w:line="270" w:lineRule="atLeast"/>
-        <w:contextualSpacing/>
-        <w:rPr>
-          <w:rStyle w:val="style17"/>
-          <w:rFonts w:ascii="Aparajita" w:cs="Aparajita" w:hAnsi="Aparajita"/>
-          <w:color w:val="1F497D"/>
-          <w:sz w:val="24"/>
-          <w:szCs w:val="24"/>
-        </w:rPr>
-      </w:pPr>
-      <w:r>
-        <w:rPr>
-          <w:rFonts w:ascii="Aparajita" w:cs="Aparajita" w:hAnsi="Aparajita"/>
-          <w:sz w:val="24"/>
-          <w:szCs w:val="24"/>
-        </w:rPr>
-        <w:t>D</w:t>
-      </w:r>
-      <w:r>
-        <w:rPr>
-          <w:rFonts w:ascii="Aparajita" w:cs="Aparajita" w:hAnsi="Aparajita"/>
-          <w:sz w:val="24"/>
-          <w:szCs w:val="24"/>
-        </w:rPr>
-        <w:t xml:space="preserve">ownload FAAST. </w:t>
-      </w:r>
-      <w:r>
-        <w:rPr>
-          <w:rFonts w:ascii="Aparajita" w:cs="Aparajita" w:hAnsi="Aparajita"/>
-          <w:sz w:val="24"/>
-          <w:szCs w:val="24"/>
-        </w:rPr>
-        <w:t>FAAST translates</w:t>
-      </w:r>
-      <w:r>
-        <w:rPr>
-          <w:rFonts w:ascii="Aparajita" w:cs="Aparajita" w:hAnsi="Aparajita"/>
-          <w:sz w:val="24"/>
-          <w:szCs w:val="24"/>
-        </w:rPr>
-        <w:t xml:space="preserve"> movements on the Kinect </w:t>
-      </w:r>
-      <w:r>
-        <w:rPr>
-          <w:rFonts w:ascii="Aparajita" w:cs="Aparajita" w:hAnsi="Aparajita"/>
-          <w:sz w:val="24"/>
-          <w:szCs w:val="24"/>
-        </w:rPr>
-        <w:t xml:space="preserve">into </w:t>
-      </w:r>
-      <w:r>
-        <w:rPr>
-          <w:rFonts w:ascii="Aparajita" w:cs="Aparajita" w:hAnsi="Aparajita"/>
-          <w:sz w:val="24"/>
-          <w:szCs w:val="24"/>
-        </w:rPr>
-        <w:t>functions on a keyboard or keypad. </w:t>
       </w:r>
       <w:hyperlink r:id="rId3">
         <w:r>
@@ -2105,19 +2080,73 @@
         <w:spacing w:after="60" w:before="0" w:line="270" w:lineRule="atLeast"/>
         <w:contextualSpacing/>
         <w:rPr>
-          <w:rFonts w:ascii="Aparajita" w:cs="Aparajita" w:hAnsi="Aparajita"/>
-          <w:sz w:val="24"/>
-          <w:szCs w:val="24"/>
-        </w:rPr>
-      </w:pPr>
-      <w:r>
-        <w:rPr>
-          <w:rFonts w:ascii="Aparajita" w:cs="Aparajita" w:hAnsi="Aparajita"/>
-          <w:sz w:val="24"/>
-          <w:szCs w:val="24"/>
-        </w:rPr>
-        <w:t>Connect your Kinect to your PC and allow the drivers to install from the SDK and the Windows Database.</w:t>
-      </w:r>
+          <w:rStyle w:val="style17"/>
+          <w:rFonts w:ascii="Aparajita" w:cs="Aparajita" w:hAnsi="Aparajita"/>
+          <w:color w:val="1F497D"/>
+          <w:sz w:val="24"/>
+          <w:szCs w:val="24"/>
+        </w:rPr>
+      </w:pPr>
+      <w:r>
+        <w:rPr>
+          <w:rFonts w:ascii="Aparajita" w:cs="Aparajita" w:hAnsi="Aparajita"/>
+          <w:sz w:val="24"/>
+          <w:szCs w:val="24"/>
+        </w:rPr>
+        <w:t>D</w:t>
+      </w:r>
+      <w:r>
+        <w:rPr>
+          <w:rFonts w:ascii="Aparajita" w:cs="Aparajita" w:hAnsi="Aparajita"/>
+          <w:sz w:val="24"/>
+          <w:szCs w:val="24"/>
+        </w:rPr>
+        <w:t xml:space="preserve">ownload FAAST. </w:t>
+      </w:r>
+      <w:r>
+        <w:rPr>
+          <w:rFonts w:ascii="Aparajita" w:cs="Aparajita" w:hAnsi="Aparajita"/>
+          <w:sz w:val="24"/>
+          <w:szCs w:val="24"/>
+        </w:rPr>
+        <w:t>FAAST translates</w:t>
+      </w:r>
+      <w:r>
+        <w:rPr>
+          <w:rFonts w:ascii="Aparajita" w:cs="Aparajita" w:hAnsi="Aparajita"/>
+          <w:sz w:val="24"/>
+          <w:szCs w:val="24"/>
+        </w:rPr>
+        <w:t xml:space="preserve"> movements on the Kinect </w:t>
+      </w:r>
+      <w:r>
+        <w:rPr>
+          <w:rFonts w:ascii="Aparajita" w:cs="Aparajita" w:hAnsi="Aparajita"/>
+          <w:sz w:val="24"/>
+          <w:szCs w:val="24"/>
+        </w:rPr>
+        <w:t xml:space="preserve">into </w:t>
+      </w:r>
+      <w:r>
+        <w:rPr>
+          <w:rFonts w:ascii="Aparajita" w:cs="Aparajita" w:hAnsi="Aparajita"/>
+          <w:sz w:val="24"/>
+          <w:szCs w:val="24"/>
+        </w:rPr>
+        <w:t>functions on a keyboard or keypad. </w:t>
+      </w:r>
+      <w:hyperlink r:id="rId4">
+        <w:r>
+          <w:rPr>
+            <w:rStyle w:val="style17"/>
+            <w:rFonts w:ascii="Aparajita" w:cs="Aparajita" w:hAnsi="Aparajita"/>
+            <w:color w:val="1F497D"/>
+            <w:sz w:val="24"/>
+            <w:szCs w:val="24"/>
+          </w:rPr>
+          <w:t>Click Here to download</w:t>
+        </w:r>
+      </w:hyperlink>
     </w:p>
     <w:p>
       <w:pPr>
@@ -2141,7 +2170,7 @@
           <w:sz w:val="24"/>
           <w:szCs w:val="24"/>
         </w:rPr>
-        <w:t>Once the drivers have been installed, open the FAAST program that you downloaded earlier.</w:t>
+        <w:t>Connect your Kinect to your PC and allow the drivers to install from the SDK and the Windows Database.</w:t>
       </w:r>
     </w:p>
     <w:p>
@@ -2166,7 +2195,7 @@
           <w:sz w:val="24"/>
           <w:szCs w:val="24"/>
         </w:rPr>
-        <w:t>From the Tracker drop down menu, select Microsoft so that the program will know that you are using the Kinect with the drivers you've installed.</w:t>
+        <w:t>Once the drivers have been installed, open the FAAST program that you downloaded earlier.</w:t>
       </w:r>
     </w:p>
     <w:p>
@@ -2191,15 +2220,7 @@
           <w:sz w:val="24"/>
           <w:szCs w:val="24"/>
         </w:rPr>
-        <w:t>C</w:t>
-      </w:r>
-      <w:r>
-        <w:rPr>
-          <w:rFonts w:ascii="Aparajita" w:cs="Aparajita" w:hAnsi="Aparajita"/>
-          <w:sz w:val="24"/>
-          <w:szCs w:val="24"/>
-        </w:rPr>
-        <w:t>lick the connect button.</w:t>
+        <w:t>From the Tracker drop down menu, select Microsoft so that the program will know that you are using the Kinect with the drivers you've installed.</w:t>
       </w:r>
     </w:p>
     <w:p>
@@ -2224,14 +2245,22 @@
           <w:sz w:val="24"/>
           <w:szCs w:val="24"/>
         </w:rPr>
-        <w:t>Next, click Gestures. Here you can make the movements you do that are recorded by the Kinect could translate to a key, or multiple keys on a keyboard.</w:t>
-      </w:r>
-    </w:p>
-    <w:p>
-      <w:pPr>
-        <w:pStyle w:val="style31"/>
-        <w:numPr>
-          <w:ilvl w:val="0"/>
+        <w:t>C</w:t>
+      </w:r>
+      <w:r>
+        <w:rPr>
+          <w:rFonts w:ascii="Aparajita" w:cs="Aparajita" w:hAnsi="Aparajita"/>
+          <w:sz w:val="24"/>
+          <w:szCs w:val="24"/>
+        </w:rPr>
+        <w:t>lick the connect button.</w:t>
+      </w:r>
+    </w:p>
+    <w:p>
+      <w:pPr>
+        <w:pStyle w:val="style31"/>
+        <w:numPr>
+          <w:ilvl w:val="1"/>
           <w:numId w:val="1"/>
         </w:numPr>
         <w:shd w:fill="FFFFFF" w:val="clear"/>
@@ -2249,9 +2278,34 @@
           <w:sz w:val="24"/>
           <w:szCs w:val="24"/>
         </w:rPr>
+        <w:t>Next, click Gestures. Here you can make the movements you do that are recorded by the Kinect could translate to a key, or multiple keys on a keyboard.</w:t>
+      </w:r>
+    </w:p>
+    <w:p>
+      <w:pPr>
+        <w:pStyle w:val="style31"/>
+        <w:numPr>
+          <w:ilvl w:val="0"/>
+          <w:numId w:val="1"/>
+        </w:numPr>
+        <w:shd w:fill="FFFFFF" w:val="clear"/>
+        <w:spacing w:after="60" w:before="0" w:line="270" w:lineRule="atLeast"/>
+        <w:contextualSpacing/>
+        <w:rPr>
+          <w:rFonts w:ascii="Aparajita" w:cs="Aparajita" w:hAnsi="Aparajita"/>
+          <w:sz w:val="24"/>
+          <w:szCs w:val="24"/>
+        </w:rPr>
+      </w:pPr>
+      <w:r>
+        <w:rPr>
+          <w:rFonts w:ascii="Aparajita" w:cs="Aparajita" w:hAnsi="Aparajita"/>
+          <w:sz w:val="24"/>
+          <w:szCs w:val="24"/>
+        </w:rPr>
         <w:t xml:space="preserve">Click </w:t>
       </w:r>
-      <w:hyperlink r:id="rId4">
+      <w:hyperlink r:id="rId5">
         <w:r>
           <w:rPr>
             <w:rStyle w:val="style17"/>
@@ -3188,6 +3242,124 @@
   <w:abstractNum w:abstractNumId="4">
     <w:lvl w:ilvl="0">
       <w:start w:val="1"/>
+      <w:numFmt w:val="upperRoman"/>
+      <w:lvlText w:val="%1."/>
+      <w:lvlJc w:val="left"/>
+      <w:pPr>
+        <w:tabs>
+          <w:tab w:pos="720" w:val="num"/>
+        </w:tabs>
+        <w:ind w:hanging="360" w:left="720"/>
+      </w:pPr>
+    </w:lvl>
+    <w:lvl w:ilvl="1">
+      <w:start w:val="1"/>
+      <w:numFmt w:val="decimal"/>
+      <w:lvlText w:val="%2."/>
+      <w:lvlJc w:val="left"/>
+      <w:pPr>
+        <w:tabs>
+          <w:tab w:pos="1080" w:val="num"/>
+        </w:tabs>
+        <w:ind w:hanging="360" w:left="1080"/>
+      </w:pPr>
+      <w:rPr/>
+    </w:lvl>
+    <w:lvl w:ilvl="2">
+      <w:start w:val="1"/>
+      <w:numFmt w:val="decimal"/>
+      <w:lvlText w:val="%3."/>
+      <w:lvlJc w:val="left"/>
+      <w:pPr>
+        <w:tabs>
+          <w:tab w:pos="1440" w:val="num"/>
+        </w:tabs>
+        <w:ind w:hanging="360" w:left="1440"/>
+      </w:pPr>
+      <w:rPr/>
+    </w:lvl>
+    <w:lvl w:ilvl="3">
+      <w:start w:val="1"/>
+      <w:numFmt w:val="decimal"/>
+      <w:lvlText w:val="%4."/>
+      <w:lvlJc w:val="left"/>
+      <w:pPr>
+        <w:tabs>
+          <w:tab w:pos="1800" w:val="num"/>
+        </w:tabs>
+        <w:ind w:hanging="360" w:left="1800"/>
+      </w:pPr>
+      <w:rPr/>
+    </w:lvl>
+    <w:lvl w:ilvl="4">
+      <w:start w:val="1"/>
+      <w:numFmt w:val="decimal"/>
+      <w:lvlText w:val="%5."/>
+      <w:lvlJc w:val="left"/>
+      <w:pPr>
+        <w:tabs>
+          <w:tab w:pos="2160" w:val="num"/>
+        </w:tabs>
+        <w:ind w:hanging="360" w:left="2160"/>
+      </w:pPr>
+      <w:rPr/>
+    </w:lvl>
+    <w:lvl w:ilvl="5">
+      <w:start w:val="1"/>
+      <w:numFmt w:val="decimal"/>
+      <w:lvlText w:val="%6."/>
+      <w:lvlJc w:val="left"/>
+      <w:pPr>
+        <w:tabs>
+          <w:tab w:pos="2520" w:val="num"/>
+        </w:tabs>
+        <w:ind w:hanging="360" w:left="2520"/>
+      </w:pPr>
+      <w:rPr/>
+    </w:lvl>
+    <w:lvl w:ilvl="6">
+      <w:start w:val="1"/>
+      <w:numFmt w:val="decimal"/>
+      <w:lvlText w:val="%7."/>
+      <w:lvlJc w:val="left"/>
+      <w:pPr>
+        <w:tabs>
+          <w:tab w:pos="2880" w:val="num"/>
+        </w:tabs>
+        <w:ind w:hanging="360" w:left="2880"/>
+      </w:pPr>
+      <w:rPr/>
+    </w:lvl>
+    <w:lvl w:ilvl="7">
+      <w:start w:val="1"/>
+      <w:numFmt w:val="decimal"/>
+      <w:lvlText w:val="%8."/>
+      <w:lvlJc w:val="left"/>
+      <w:pPr>
+        <w:tabs>
+          <w:tab w:pos="3240" w:val="num"/>
+        </w:tabs>
+        <w:ind w:hanging="360" w:left="3240"/>
+      </w:pPr>
+      <w:rPr/>
+    </w:lvl>
+    <w:lvl w:ilvl="8">
+      <w:start w:val="1"/>
+      <w:numFmt w:val="decimal"/>
+      <w:lvlText w:val="%9."/>
+      <w:lvlJc w:val="left"/>
+      <w:pPr>
+        <w:tabs>
+          <w:tab w:pos="3600" w:val="num"/>
+        </w:tabs>
+        <w:ind w:hanging="360" w:left="3600"/>
+      </w:pPr>
+      <w:rPr/>
+    </w:lvl>
+  </w:abstractNum>
+  <w:abstractNum w:abstractNumId="5">
+    <w:lvl w:ilvl="0">
+      <w:start w:val="1"/>
       <w:numFmt w:val="none"/>
       <w:suff w:val="nothing"/>
       <w:lvlText w:val=""/>
@@ -3315,6 +3487,9 @@
   </w:num>
   <w:num w:numId="4">
     <w:abstractNumId w:val="4"/>
+  </w:num>
+  <w:num w:numId="5">
+    <w:abstractNumId w:val="5"/>
   </w:num>
 </w:numbering>
 </file>

</xml_diff>

<commit_message>
Added some technical notes to report
</commit_message>
<xml_diff>
--- a/robotics final report.docx
+++ b/robotics final report.docx
@@ -131,7 +131,7 @@
     </w:p>
     <w:p>
       <w:pPr>
-        <w:pStyle w:val="style31"/>
+        <w:pStyle w:val="style33"/>
         <w:spacing w:line="100" w:lineRule="atLeast"/>
         <w:ind w:hanging="0" w:left="0" w:right="0"/>
         <w:jc w:val="center"/>
@@ -143,18 +143,12 @@
         <w:rPr>
           <w:rFonts w:ascii="Aparajita" w:cs="Aparajita" w:hAnsi="Aparajita"/>
         </w:rPr>
-        <w:t>Nixon-</w:t>
-      </w:r>
-      <w:r>
-        <w:rPr>
-          <w:rFonts w:ascii="Aparajita" w:cs="Aparajita" w:hAnsi="Aparajita"/>
-        </w:rPr>
-        <w:t>Bohr, formerly Bohr</w:t>
-      </w:r>
-    </w:p>
-    <w:p>
-      <w:pPr>
-        <w:pStyle w:val="style31"/>
+        <w:t>Nixon-Bohr, formerly Bohr</w:t>
+      </w:r>
+    </w:p>
+    <w:p>
+      <w:pPr>
+        <w:pStyle w:val="style33"/>
         <w:spacing w:line="100" w:lineRule="atLeast"/>
         <w:ind w:hanging="0" w:left="0" w:right="0"/>
         <w:jc w:val="center"/>
@@ -171,7 +165,7 @@
     </w:p>
     <w:p>
       <w:pPr>
-        <w:pStyle w:val="style31"/>
+        <w:pStyle w:val="style33"/>
         <w:spacing w:line="100" w:lineRule="atLeast"/>
         <w:ind w:hanging="0" w:left="0" w:right="0"/>
         <w:jc w:val="center"/>
@@ -188,7 +182,7 @@
     </w:p>
     <w:p>
       <w:pPr>
-        <w:pStyle w:val="style31"/>
+        <w:pStyle w:val="style33"/>
         <w:spacing w:line="100" w:lineRule="atLeast"/>
         <w:jc w:val="center"/>
         <w:rPr>
@@ -269,7 +263,7 @@
     </w:p>
     <w:p>
       <w:pPr>
-        <w:pStyle w:val="style32"/>
+        <w:pStyle w:val="style34"/>
         <w:pageBreakBefore/>
         <w:rPr/>
       </w:pPr>
@@ -293,19 +287,14 @@
           <w:pgNumType w:fmt="decimal"/>
           <w:formProt w:val="false"/>
           <w:textDirection w:val="lrTb"/>
-          <w:docGrid w:charSpace="4096" w:linePitch="360" w:type="default"/>
+          <w:docGrid w:charSpace="8192" w:linePitch="360" w:type="default"/>
         </w:sectPr>
       </w:pPr>
     </w:p>
     <w:p>
       <w:pPr>
-        <w:pStyle w:val="style33"/>
-        <w:tabs>
-          <w:tab w:leader="dot" w:pos="10527" w:val="right"/>
-        </w:tabs>
-        <w:rPr>
-          <w:rStyle w:val="style23"/>
-        </w:rPr>
+        <w:pStyle w:val="style29"/>
+        <w:rPr/>
       </w:pPr>
       <w:r>
         <w:fldChar w:fldCharType="begin"/>
@@ -316,163 +305,9 @@
       <w:r>
         <w:fldChar w:fldCharType="separate"/>
       </w:r>
-      <w:hyperlink w:anchor="__RefHeading__215_1350062729">
-        <w:r>
-          <w:rPr>
-            <w:rStyle w:val="style23"/>
-          </w:rPr>
-          <w:t>Description</w:t>
-          <w:tab/>
-          <w:t>3</w:t>
-        </w:r>
-      </w:hyperlink>
-    </w:p>
-    <w:p>
-      <w:pPr>
-        <w:pStyle w:val="style33"/>
-        <w:tabs>
-          <w:tab w:leader="dot" w:pos="10527" w:val="right"/>
-        </w:tabs>
-        <w:rPr>
-          <w:rStyle w:val="style23"/>
-        </w:rPr>
-      </w:pPr>
-      <w:hyperlink w:anchor="__RefHeading__217_1350062729">
-        <w:r>
-          <w:rPr>
-            <w:rStyle w:val="style23"/>
-          </w:rPr>
-          <w:t>Technical documentation</w:t>
-          <w:tab/>
-          <w:t>3</w:t>
-        </w:r>
-      </w:hyperlink>
-    </w:p>
-    <w:p>
-      <w:pPr>
-        <w:pStyle w:val="style33"/>
-        <w:tabs>
-          <w:tab w:leader="dot" w:pos="10527" w:val="right"/>
-        </w:tabs>
-        <w:rPr>
-          <w:rStyle w:val="style23"/>
-        </w:rPr>
-      </w:pPr>
-      <w:hyperlink w:anchor="__RefHeading__219_1350062729">
-        <w:r>
-          <w:rPr>
-            <w:rStyle w:val="style23"/>
-          </w:rPr>
-          <w:t>Project Code</w:t>
-          <w:tab/>
-          <w:t>4</w:t>
-        </w:r>
-      </w:hyperlink>
-    </w:p>
-    <w:p>
-      <w:pPr>
-        <w:pStyle w:val="style34"/>
-        <w:tabs>
-          <w:tab w:leader="dot" w:pos="10527" w:val="right"/>
-        </w:tabs>
-        <w:rPr>
-          <w:rStyle w:val="style23"/>
-        </w:rPr>
-      </w:pPr>
-      <w:hyperlink w:anchor="__RefHeading__221_1350062729">
-        <w:r>
-          <w:rPr>
-            <w:rStyle w:val="style23"/>
-          </w:rPr>
-          <w:t>Visual Basic Code:</w:t>
-          <w:tab/>
-          <w:t>4</w:t>
-        </w:r>
-      </w:hyperlink>
-    </w:p>
-    <w:p>
-      <w:pPr>
-        <w:pStyle w:val="style34"/>
-        <w:tabs>
-          <w:tab w:leader="dot" w:pos="10527" w:val="right"/>
-        </w:tabs>
-        <w:rPr>
-          <w:rStyle w:val="style23"/>
-        </w:rPr>
-      </w:pPr>
-      <w:hyperlink w:anchor="__RefHeading__223_1350062729">
-        <w:r>
-          <w:rPr>
-            <w:rStyle w:val="style23"/>
-          </w:rPr>
-          <w:t>ROBOTC Code:</w:t>
-          <w:tab/>
-          <w:t>4</w:t>
-        </w:r>
-      </w:hyperlink>
-    </w:p>
-    <w:p>
-      <w:pPr>
-        <w:pStyle w:val="style33"/>
-        <w:tabs>
-          <w:tab w:leader="dot" w:pos="10527" w:val="right"/>
-        </w:tabs>
-        <w:rPr>
-          <w:rStyle w:val="style23"/>
-        </w:rPr>
-      </w:pPr>
-      <w:hyperlink w:anchor="__RefHeading__225_1350062729">
-        <w:r>
-          <w:rPr>
-            <w:rStyle w:val="style23"/>
-          </w:rPr>
-          <w:t>Translating this Knowledge to ECE 479/579</w:t>
-          <w:tab/>
-          <w:t>5</w:t>
-        </w:r>
-      </w:hyperlink>
-    </w:p>
-    <w:p>
-      <w:pPr>
-        <w:pStyle w:val="style33"/>
-        <w:tabs>
-          <w:tab w:leader="dot" w:pos="10527" w:val="right"/>
-        </w:tabs>
-        <w:rPr>
-          <w:rStyle w:val="style23"/>
-        </w:rPr>
-      </w:pPr>
-      <w:hyperlink w:anchor="__RefHeading__227_1350062729">
-        <w:r>
-          <w:rPr>
-            <w:rStyle w:val="style23"/>
-          </w:rPr>
-          <w:t>Technical or Research Problems</w:t>
-          <w:tab/>
-          <w:t>5</w:t>
-        </w:r>
-      </w:hyperlink>
-    </w:p>
-    <w:p>
-      <w:pPr>
-        <w:pStyle w:val="style33"/>
-        <w:tabs>
-          <w:tab w:leader="dot" w:pos="10527" w:val="right"/>
-        </w:tabs>
-        <w:rPr>
-          <w:rStyle w:val="style23"/>
-        </w:rPr>
-      </w:pPr>
-      <w:hyperlink w:anchor="__RefHeading__229_1350062729">
-        <w:r>
-          <w:rPr>
-            <w:rStyle w:val="style23"/>
-          </w:rPr>
-          <w:t>Instructions</w:t>
-          <w:tab/>
-          <w:t>5</w:t>
-        </w:r>
-      </w:hyperlink>
+      <w:r>
+        <w:rPr/>
+      </w:r>
       <w:r>
         <w:fldChar w:fldCharType="end"/>
       </w:r>
@@ -485,9 +320,23 @@
           <w:pgMar w:bottom="1440" w:footer="0" w:gutter="0" w:header="0" w:left="806" w:right="907" w:top="1440"/>
           <w:formProt/>
           <w:textDirection w:val="lrTb"/>
-          <w:docGrid w:charSpace="4096" w:linePitch="360" w:type="default"/>
+          <w:docGrid w:charSpace="8192" w:linePitch="360" w:type="default"/>
         </w:sectPr>
       </w:pPr>
+    </w:p>
+    <w:p>
+      <w:pPr>
+        <w:pStyle w:val="style35"/>
+        <w:tabs>
+          <w:tab w:leader="dot" w:pos="10527" w:val="right"/>
+        </w:tabs>
+        <w:rPr/>
+      </w:pPr>
+      <w:hyperlink w:anchor="__RefHeading__229_1350062729">
+        <w:r>
+          <w:rPr/>
+        </w:r>
+      </w:hyperlink>
     </w:p>
     <w:p>
       <w:pPr>
@@ -532,8 +381,8 @@
         <w:pageBreakBefore/>
         <w:rPr/>
       </w:pPr>
-      <w:bookmarkStart w:id="1" w:name="__RefHeading__215_1350062729"/>
-      <w:bookmarkStart w:id="2" w:name="_Toc373752431"/>
+      <w:bookmarkStart w:id="1" w:name="_Toc373752431"/>
+      <w:bookmarkStart w:id="2" w:name="__RefHeading__215_1350062729"/>
       <w:bookmarkEnd w:id="1"/>
       <w:bookmarkEnd w:id="2"/>
       <w:r>
@@ -543,7 +392,7 @@
     </w:p>
     <w:p>
       <w:pPr>
-        <w:pStyle w:val="style31"/>
+        <w:pStyle w:val="style33"/>
         <w:spacing w:line="100" w:lineRule="atLeast"/>
         <w:ind w:hanging="0" w:left="0" w:right="0"/>
         <w:rPr>
@@ -563,7 +412,7 @@
     </w:p>
     <w:p>
       <w:pPr>
-        <w:pStyle w:val="style31"/>
+        <w:pStyle w:val="style33"/>
         <w:spacing w:line="100" w:lineRule="atLeast"/>
         <w:ind w:hanging="0" w:left="0" w:right="0"/>
         <w:rPr/>
@@ -574,7 +423,7 @@
     </w:p>
     <w:p>
       <w:pPr>
-        <w:pStyle w:val="style31"/>
+        <w:pStyle w:val="style33"/>
         <w:spacing w:line="100" w:lineRule="atLeast"/>
         <w:ind w:hanging="0" w:left="0" w:right="0"/>
         <w:rPr>
@@ -594,7 +443,7 @@
     </w:p>
     <w:p>
       <w:pPr>
-        <w:pStyle w:val="style31"/>
+        <w:pStyle w:val="style33"/>
         <w:spacing w:line="100" w:lineRule="atLeast"/>
         <w:ind w:hanging="0" w:left="0" w:right="0"/>
         <w:rPr/>
@@ -605,7 +454,7 @@
     </w:p>
     <w:p>
       <w:pPr>
-        <w:pStyle w:val="style31"/>
+        <w:pStyle w:val="style33"/>
         <w:spacing w:line="100" w:lineRule="atLeast"/>
         <w:ind w:hanging="0" w:left="0" w:right="0"/>
         <w:rPr>
@@ -620,140 +469,12 @@
           <w:sz w:val="24"/>
           <w:szCs w:val="24"/>
         </w:rPr>
-        <w:t xml:space="preserve">The </w:t>
-      </w:r>
-      <w:r>
-        <w:rPr>
-          <w:rFonts w:ascii="Aparajita" w:cs="Aparajita" w:hAnsi="Aparajita"/>
-          <w:sz w:val="24"/>
-          <w:szCs w:val="24"/>
-        </w:rPr>
-        <w:t xml:space="preserve">Microsoft </w:t>
-      </w:r>
-      <w:r>
-        <w:rPr>
-          <w:rFonts w:ascii="Aparajita" w:cs="Aparajita" w:hAnsi="Aparajita"/>
-          <w:sz w:val="24"/>
-          <w:szCs w:val="24"/>
-        </w:rPr>
-        <w:t>Kinect uses the skeleton trace feature of the upper half of the body to recognize body positions and motion. These positions and movements a</w:t>
-      </w:r>
-      <w:r>
-        <w:rPr>
-          <w:rFonts w:ascii="Aparajita" w:cs="Aparajita" w:hAnsi="Aparajita"/>
-          <w:sz w:val="24"/>
-          <w:szCs w:val="24"/>
-        </w:rPr>
-        <w:t>re</w:t>
-      </w:r>
-      <w:r>
-        <w:rPr>
-          <w:rFonts w:ascii="Aparajita" w:cs="Aparajita" w:hAnsi="Aparajita"/>
-          <w:sz w:val="24"/>
-          <w:szCs w:val="24"/>
-        </w:rPr>
-        <w:t xml:space="preserve"> converted into keyboard key presses. The key presses are </w:t>
-      </w:r>
-      <w:r>
-        <w:rPr>
-          <w:rFonts w:ascii="Aparajita" w:cs="Aparajita" w:hAnsi="Aparajita"/>
-          <w:sz w:val="24"/>
-          <w:szCs w:val="24"/>
-        </w:rPr>
-        <w:t>input to</w:t>
-      </w:r>
-      <w:r>
-        <w:rPr>
-          <w:rFonts w:ascii="Aparajita" w:cs="Aparajita" w:hAnsi="Aparajita"/>
-          <w:sz w:val="24"/>
-          <w:szCs w:val="24"/>
-        </w:rPr>
-        <w:t xml:space="preserve"> a </w:t>
-      </w:r>
-      <w:r>
-        <w:rPr>
-          <w:rFonts w:ascii="Aparajita" w:cs="Aparajita" w:hAnsi="Aparajita"/>
-          <w:sz w:val="24"/>
-          <w:szCs w:val="24"/>
-        </w:rPr>
-        <w:t>V</w:t>
-      </w:r>
-      <w:r>
-        <w:rPr>
-          <w:rFonts w:ascii="Aparajita" w:cs="Aparajita" w:hAnsi="Aparajita"/>
-          <w:sz w:val="24"/>
-          <w:szCs w:val="24"/>
-        </w:rPr>
-        <w:t xml:space="preserve">isual </w:t>
-      </w:r>
-      <w:r>
-        <w:rPr>
-          <w:rFonts w:ascii="Aparajita" w:cs="Aparajita" w:hAnsi="Aparajita"/>
-          <w:sz w:val="24"/>
-          <w:szCs w:val="24"/>
-        </w:rPr>
-        <w:t>B</w:t>
-      </w:r>
-      <w:r>
-        <w:rPr>
-          <w:rFonts w:ascii="Aparajita" w:cs="Aparajita" w:hAnsi="Aparajita"/>
-          <w:sz w:val="24"/>
-          <w:szCs w:val="24"/>
-        </w:rPr>
-        <w:t xml:space="preserve">asic script, which transmits </w:t>
-      </w:r>
-      <w:r>
-        <w:rPr>
-          <w:rFonts w:ascii="Aparajita" w:cs="Aparajita" w:hAnsi="Aparajita"/>
-          <w:sz w:val="24"/>
-          <w:szCs w:val="24"/>
-        </w:rPr>
-        <w:t xml:space="preserve">the key presses as ASCII characters </w:t>
-      </w:r>
-      <w:r>
-        <w:rPr>
-          <w:rFonts w:ascii="Aparajita" w:cs="Aparajita" w:hAnsi="Aparajita"/>
-          <w:sz w:val="24"/>
-          <w:szCs w:val="24"/>
-        </w:rPr>
-        <w:t xml:space="preserve">over Bluetooth to the Lego NXT brick. </w:t>
-      </w:r>
-      <w:r>
-        <w:rPr>
-          <w:rFonts w:ascii="Aparajita" w:cs="Aparajita" w:hAnsi="Aparajita"/>
-          <w:sz w:val="24"/>
-          <w:szCs w:val="24"/>
-        </w:rPr>
-        <w:t>The NXT brick converts these ASCII characters to motor and servo movements.</w:t>
-      </w:r>
-      <w:r>
-        <w:rPr>
-          <w:rFonts w:ascii="Aparajita" w:cs="Aparajita" w:hAnsi="Aparajita"/>
-          <w:sz w:val="24"/>
-          <w:szCs w:val="24"/>
-        </w:rPr>
-        <w:t xml:space="preserve"> Using this method we achieve wireless user-defined </w:t>
-      </w:r>
-      <w:r>
-        <w:rPr>
-          <w:rFonts w:ascii="Aparajita" w:cs="Aparajita" w:hAnsi="Aparajita"/>
-          <w:sz w:val="24"/>
-          <w:szCs w:val="24"/>
-        </w:rPr>
-        <w:t>remote control over</w:t>
-      </w:r>
-      <w:r>
-        <w:rPr>
-          <w:rFonts w:ascii="Aparajita" w:cs="Aparajita" w:hAnsi="Aparajita"/>
-          <w:sz w:val="24"/>
-          <w:szCs w:val="24"/>
-        </w:rPr>
-        <w:t xml:space="preserve"> the robot. </w:t>
-      </w:r>
-    </w:p>
-    <w:p>
-      <w:pPr>
-        <w:pStyle w:val="style31"/>
+        <w:t xml:space="preserve">The Microsoft Kinect uses the skeleton trace feature of the upper half of the body to recognize body positions and motion. These positions and movements are converted into keyboard key presses. The key presses are input to a Visual Basic script, which transmits the key presses as ASCII characters over Bluetooth to the Lego NXT brick. The NXT brick converts these ASCII characters to motor and servo movements. Using this method we achieve wireless user-defined remote control over the robot. </w:t>
+      </w:r>
+    </w:p>
+    <w:p>
+      <w:pPr>
+        <w:pStyle w:val="style33"/>
         <w:spacing w:line="100" w:lineRule="atLeast"/>
         <w:ind w:hanging="0" w:left="0" w:right="0"/>
         <w:rPr/>
@@ -764,7 +485,7 @@
     </w:p>
     <w:p>
       <w:pPr>
-        <w:pStyle w:val="style31"/>
+        <w:pStyle w:val="style33"/>
         <w:spacing w:line="100" w:lineRule="atLeast"/>
         <w:ind w:hanging="0" w:left="0" w:right="0"/>
         <w:rPr>
@@ -784,7 +505,7 @@
     </w:p>
     <w:p>
       <w:pPr>
-        <w:pStyle w:val="style31"/>
+        <w:pStyle w:val="style33"/>
         <w:spacing w:line="100" w:lineRule="atLeast"/>
         <w:rPr>
           <w:rFonts w:ascii="Aparajita" w:cs="Aparajita" w:hAnsi="Aparajita"/>
@@ -819,8 +540,8 @@
         <w:pStyle w:val="style1"/>
         <w:rPr/>
       </w:pPr>
-      <w:bookmarkStart w:id="3" w:name="__RefHeading__217_1350062729"/>
-      <w:bookmarkStart w:id="4" w:name="_Toc373752432"/>
+      <w:bookmarkStart w:id="3" w:name="_Toc373752432"/>
+      <w:bookmarkStart w:id="4" w:name="__RefHeading__217_1350062729"/>
       <w:bookmarkEnd w:id="3"/>
       <w:bookmarkEnd w:id="4"/>
       <w:r>
@@ -830,7 +551,7 @@
     </w:p>
     <w:p>
       <w:pPr>
-        <w:pStyle w:val="style31"/>
+        <w:pStyle w:val="style33"/>
         <w:numPr>
           <w:ilvl w:val="0"/>
           <w:numId w:val="2"/>
@@ -849,7 +570,7 @@
     </w:p>
     <w:p>
       <w:pPr>
-        <w:pStyle w:val="style31"/>
+        <w:pStyle w:val="style33"/>
         <w:numPr>
           <w:ilvl w:val="1"/>
           <w:numId w:val="2"/>
@@ -863,18 +584,12 @@
         <w:rPr>
           <w:rFonts w:ascii="Aparajita" w:cs="Aparajita" w:hAnsi="Aparajita"/>
         </w:rPr>
-        <w:t xml:space="preserve">FAAST Program – </w:t>
-      </w:r>
-      <w:r>
-        <w:rPr>
-          <w:rFonts w:ascii="Aparajita" w:cs="Aparajita" w:hAnsi="Aparajita"/>
-        </w:rPr>
-        <w:t>Translates gestures detected by the Microsoft Kinect into key presses</w:t>
-      </w:r>
-    </w:p>
-    <w:p>
-      <w:pPr>
-        <w:pStyle w:val="style31"/>
+        <w:t>FAAST Program – Translates gestures detected by the Microsoft Kinect into key presses</w:t>
+      </w:r>
+    </w:p>
+    <w:p>
+      <w:pPr>
+        <w:pStyle w:val="style33"/>
         <w:numPr>
           <w:ilvl w:val="1"/>
           <w:numId w:val="2"/>
@@ -893,7 +608,7 @@
     </w:p>
     <w:p>
       <w:pPr>
-        <w:pStyle w:val="style31"/>
+        <w:pStyle w:val="style33"/>
         <w:numPr>
           <w:ilvl w:val="1"/>
           <w:numId w:val="2"/>
@@ -907,84 +622,12 @@
         <w:rPr>
           <w:rFonts w:ascii="Aparajita" w:cs="Aparajita" w:hAnsi="Aparajita"/>
         </w:rPr>
-        <w:t xml:space="preserve">Lego NXT Brick – </w:t>
-      </w:r>
-      <w:r>
-        <w:rPr>
-          <w:rFonts w:ascii="Aparajita" w:cs="Aparajita" w:hAnsi="Aparajita"/>
-        </w:rPr>
-        <w:t>P</w:t>
-      </w:r>
-      <w:r>
-        <w:rPr>
-          <w:rFonts w:ascii="Aparajita" w:cs="Aparajita" w:hAnsi="Aparajita"/>
-        </w:rPr>
-        <w:t xml:space="preserve">rovided by the class. </w:t>
-      </w:r>
-      <w:r>
-        <w:rPr>
-          <w:rFonts w:ascii="Aparajita" w:cs="Aparajita" w:hAnsi="Aparajita"/>
-        </w:rPr>
-        <w:t>The brick</w:t>
-      </w:r>
-      <w:r>
-        <w:rPr>
-          <w:rFonts w:ascii="Aparajita" w:cs="Aparajita" w:hAnsi="Aparajita"/>
-        </w:rPr>
-        <w:t xml:space="preserve"> runs </w:t>
-      </w:r>
-      <w:r>
-        <w:rPr>
-          <w:rFonts w:ascii="Aparajita" w:cs="Aparajita" w:hAnsi="Aparajita"/>
-        </w:rPr>
-        <w:t>a</w:t>
-      </w:r>
-      <w:r>
-        <w:rPr>
-          <w:rFonts w:ascii="Aparajita" w:cs="Aparajita" w:hAnsi="Aparajita"/>
-        </w:rPr>
-        <w:t xml:space="preserve"> RobotC program that </w:t>
-      </w:r>
-      <w:r>
-        <w:rPr>
-          <w:rFonts w:ascii="Aparajita" w:cs="Aparajita" w:hAnsi="Aparajita"/>
-        </w:rPr>
-        <w:t xml:space="preserve">translates </w:t>
-      </w:r>
-      <w:r>
-        <w:rPr>
-          <w:rFonts w:ascii="Aparajita" w:cs="Aparajita" w:hAnsi="Aparajita"/>
-        </w:rPr>
-        <w:t xml:space="preserve">commands </w:t>
-      </w:r>
-      <w:r>
-        <w:rPr>
-          <w:rFonts w:ascii="Aparajita" w:cs="Aparajita" w:hAnsi="Aparajita"/>
-        </w:rPr>
-        <w:t>sent over a</w:t>
-      </w:r>
-      <w:r>
-        <w:rPr>
-          <w:rFonts w:ascii="Aparajita" w:cs="Aparajita" w:hAnsi="Aparajita"/>
-        </w:rPr>
-        <w:t xml:space="preserve"> Bluetooth </w:t>
-      </w:r>
-      <w:r>
-        <w:rPr>
-          <w:rFonts w:ascii="Aparajita" w:cs="Aparajita" w:hAnsi="Aparajita"/>
-        </w:rPr>
-        <w:t xml:space="preserve">connection </w:t>
-      </w:r>
-      <w:r>
-        <w:rPr>
-          <w:rFonts w:ascii="Aparajita" w:cs="Aparajita" w:hAnsi="Aparajita"/>
-        </w:rPr>
-        <w:t>into motion.</w:t>
-      </w:r>
-    </w:p>
-    <w:p>
-      <w:pPr>
-        <w:pStyle w:val="style31"/>
+        <w:t>Lego NXT Brick – Provided by the class. The brick runs a RobotC program that translates commands sent over a Bluetooth connection into motion.</w:t>
+      </w:r>
+    </w:p>
+    <w:p>
+      <w:pPr>
+        <w:pStyle w:val="style33"/>
         <w:numPr>
           <w:ilvl w:val="1"/>
           <w:numId w:val="2"/>
@@ -998,48 +641,12 @@
         <w:rPr>
           <w:rFonts w:ascii="Aparajita" w:cs="Aparajita" w:hAnsi="Aparajita"/>
         </w:rPr>
-        <w:t xml:space="preserve">Two Hi-Technic Motor Controllers – </w:t>
-      </w:r>
-      <w:r>
-        <w:rPr>
-          <w:rFonts w:ascii="Aparajita" w:cs="Aparajita" w:hAnsi="Aparajita"/>
-        </w:rPr>
-        <w:t>P</w:t>
-      </w:r>
-      <w:r>
-        <w:rPr>
-          <w:rFonts w:ascii="Aparajita" w:cs="Aparajita" w:hAnsi="Aparajita"/>
-        </w:rPr>
-        <w:t xml:space="preserve">rovided by the class. One of the </w:t>
-      </w:r>
-      <w:r>
-        <w:rPr>
-          <w:rFonts w:ascii="Aparajita" w:cs="Aparajita" w:hAnsi="Aparajita"/>
-        </w:rPr>
-        <w:t>controllers</w:t>
-      </w:r>
-      <w:r>
-        <w:rPr>
-          <w:rFonts w:ascii="Aparajita" w:cs="Aparajita" w:hAnsi="Aparajita"/>
-        </w:rPr>
-        <w:t xml:space="preserve"> controls the wheel motion. </w:t>
-      </w:r>
-      <w:r>
-        <w:rPr>
-          <w:rFonts w:ascii="Aparajita" w:cs="Aparajita" w:hAnsi="Aparajita"/>
-        </w:rPr>
-        <w:t>T</w:t>
-      </w:r>
-      <w:r>
-        <w:rPr>
-          <w:rFonts w:ascii="Aparajita" w:cs="Aparajita" w:hAnsi="Aparajita"/>
-        </w:rPr>
-        <w:t>he other controls shoulder and elbow motion.</w:t>
-      </w:r>
-    </w:p>
-    <w:p>
-      <w:pPr>
-        <w:pStyle w:val="style31"/>
+        <w:t>Two Hi-Technic Motor Controllers – Provided by the class. One of the controllers controls the wheel motion. The other controls shoulder and elbow motion.</w:t>
+      </w:r>
+    </w:p>
+    <w:p>
+      <w:pPr>
+        <w:pStyle w:val="style33"/>
         <w:numPr>
           <w:ilvl w:val="1"/>
           <w:numId w:val="2"/>
@@ -1053,24 +660,12 @@
         <w:rPr>
           <w:rFonts w:ascii="Aparajita" w:cs="Aparajita" w:hAnsi="Aparajita"/>
         </w:rPr>
-        <w:t xml:space="preserve">One Hi-Technic Servo Controller – </w:t>
-      </w:r>
-      <w:r>
-        <w:rPr>
-          <w:rFonts w:ascii="Aparajita" w:cs="Aparajita" w:hAnsi="Aparajita"/>
-        </w:rPr>
-        <w:t>P</w:t>
-      </w:r>
-      <w:r>
-        <w:rPr>
-          <w:rFonts w:ascii="Aparajita" w:cs="Aparajita" w:hAnsi="Aparajita"/>
-        </w:rPr>
-        <w:t>rovided by the class. This controls the motion of the hand, wrist, and left and right rotations of the shoulder.</w:t>
-      </w:r>
-    </w:p>
-    <w:p>
-      <w:pPr>
-        <w:pStyle w:val="style31"/>
+        <w:t>One Hi-Technic Servo Controller – Provided by the class. This controls the motion of the hand, wrist, and left and right rotations of the shoulder.</w:t>
+      </w:r>
+    </w:p>
+    <w:p>
+      <w:pPr>
+        <w:pStyle w:val="style33"/>
         <w:numPr>
           <w:ilvl w:val="1"/>
           <w:numId w:val="2"/>
@@ -1084,24 +679,12 @@
         <w:rPr>
           <w:rFonts w:ascii="Aparajita" w:cs="Aparajita" w:hAnsi="Aparajita"/>
         </w:rPr>
-        <w:t xml:space="preserve">Microsoft Xbox 360 Kinect – </w:t>
-      </w:r>
-      <w:r>
-        <w:rPr>
-          <w:rFonts w:ascii="Aparajita" w:cs="Aparajita" w:hAnsi="Aparajita"/>
-        </w:rPr>
-        <w:t>P</w:t>
-      </w:r>
-      <w:r>
-        <w:rPr>
-          <w:rFonts w:ascii="Aparajita" w:cs="Aparajita" w:hAnsi="Aparajita"/>
-        </w:rPr>
-        <w:t>rovided by the class. This uses two cameras and a range finder to give the user vision with depth. It also uses a skeleton trace which is needed and used by the FAAST program.</w:t>
-      </w:r>
-    </w:p>
-    <w:p>
-      <w:pPr>
-        <w:pStyle w:val="style31"/>
+        <w:t>Microsoft Xbox 360 Kinect – Provided by the class. This uses two cameras and a range finder to give the user vision with depth. It also uses a skeleton trace which is needed and used by the FAAST program.</w:t>
+      </w:r>
+    </w:p>
+    <w:p>
+      <w:pPr>
+        <w:pStyle w:val="style33"/>
         <w:numPr>
           <w:ilvl w:val="0"/>
           <w:numId w:val="2"/>
@@ -1120,7 +703,7 @@
     </w:p>
     <w:p>
       <w:pPr>
-        <w:pStyle w:val="style31"/>
+        <w:pStyle w:val="style33"/>
         <w:numPr>
           <w:ilvl w:val="1"/>
           <w:numId w:val="2"/>
@@ -1139,7 +722,7 @@
     </w:p>
     <w:p>
       <w:pPr>
-        <w:pStyle w:val="style31"/>
+        <w:pStyle w:val="style33"/>
         <w:numPr>
           <w:ilvl w:val="2"/>
           <w:numId w:val="2"/>
@@ -1158,7 +741,7 @@
     </w:p>
     <w:p>
       <w:pPr>
-        <w:pStyle w:val="style31"/>
+        <w:pStyle w:val="style33"/>
         <w:numPr>
           <w:ilvl w:val="2"/>
           <w:numId w:val="2"/>
@@ -1177,7 +760,7 @@
     </w:p>
     <w:p>
       <w:pPr>
-        <w:pStyle w:val="style31"/>
+        <w:pStyle w:val="style33"/>
         <w:numPr>
           <w:ilvl w:val="1"/>
           <w:numId w:val="2"/>
@@ -1196,7 +779,7 @@
     </w:p>
     <w:p>
       <w:pPr>
-        <w:pStyle w:val="style31"/>
+        <w:pStyle w:val="style33"/>
         <w:numPr>
           <w:ilvl w:val="2"/>
           <w:numId w:val="2"/>
@@ -1215,7 +798,7 @@
     </w:p>
     <w:p>
       <w:pPr>
-        <w:pStyle w:val="style31"/>
+        <w:pStyle w:val="style33"/>
         <w:numPr>
           <w:ilvl w:val="2"/>
           <w:numId w:val="2"/>
@@ -1234,7 +817,7 @@
     </w:p>
     <w:p>
       <w:pPr>
-        <w:pStyle w:val="style31"/>
+        <w:pStyle w:val="style33"/>
         <w:numPr>
           <w:ilvl w:val="2"/>
           <w:numId w:val="2"/>
@@ -1253,7 +836,7 @@
     </w:p>
     <w:p>
       <w:pPr>
-        <w:pStyle w:val="style31"/>
+        <w:pStyle w:val="style33"/>
         <w:numPr>
           <w:ilvl w:val="2"/>
           <w:numId w:val="2"/>
@@ -1272,7 +855,7 @@
     </w:p>
     <w:p>
       <w:pPr>
-        <w:pStyle w:val="style31"/>
+        <w:pStyle w:val="style33"/>
         <w:numPr>
           <w:ilvl w:val="2"/>
           <w:numId w:val="2"/>
@@ -1291,7 +874,7 @@
     </w:p>
     <w:p>
       <w:pPr>
-        <w:pStyle w:val="style31"/>
+        <w:pStyle w:val="style33"/>
         <w:numPr>
           <w:ilvl w:val="1"/>
           <w:numId w:val="2"/>
@@ -1310,7 +893,7 @@
     </w:p>
     <w:p>
       <w:pPr>
-        <w:pStyle w:val="style31"/>
+        <w:pStyle w:val="style33"/>
         <w:numPr>
           <w:ilvl w:val="2"/>
           <w:numId w:val="2"/>
@@ -1329,7 +912,7 @@
     </w:p>
     <w:p>
       <w:pPr>
-        <w:pStyle w:val="style31"/>
+        <w:pStyle w:val="style33"/>
         <w:numPr>
           <w:ilvl w:val="2"/>
           <w:numId w:val="2"/>
@@ -1348,7 +931,7 @@
     </w:p>
     <w:p>
       <w:pPr>
-        <w:pStyle w:val="style31"/>
+        <w:pStyle w:val="style33"/>
         <w:numPr>
           <w:ilvl w:val="2"/>
           <w:numId w:val="2"/>
@@ -1367,7 +950,7 @@
     </w:p>
     <w:p>
       <w:pPr>
-        <w:pStyle w:val="style31"/>
+        <w:pStyle w:val="style33"/>
         <w:numPr>
           <w:ilvl w:val="2"/>
           <w:numId w:val="2"/>
@@ -1386,7 +969,7 @@
     </w:p>
     <w:p>
       <w:pPr>
-        <w:pStyle w:val="style31"/>
+        <w:pStyle w:val="style33"/>
         <w:numPr>
           <w:ilvl w:val="2"/>
           <w:numId w:val="2"/>
@@ -1405,7 +988,7 @@
     </w:p>
     <w:p>
       <w:pPr>
-        <w:pStyle w:val="style31"/>
+        <w:pStyle w:val="style33"/>
         <w:numPr>
           <w:ilvl w:val="2"/>
           <w:numId w:val="2"/>
@@ -1424,7 +1007,7 @@
     </w:p>
     <w:p>
       <w:pPr>
-        <w:pStyle w:val="style31"/>
+        <w:pStyle w:val="style33"/>
         <w:numPr>
           <w:ilvl w:val="2"/>
           <w:numId w:val="2"/>
@@ -1443,7 +1026,7 @@
     </w:p>
     <w:p>
       <w:pPr>
-        <w:pStyle w:val="style31"/>
+        <w:pStyle w:val="style33"/>
         <w:numPr>
           <w:ilvl w:val="2"/>
           <w:numId w:val="2"/>
@@ -1462,7 +1045,7 @@
     </w:p>
     <w:p>
       <w:pPr>
-        <w:pStyle w:val="style31"/>
+        <w:pStyle w:val="style33"/>
         <w:numPr>
           <w:ilvl w:val="2"/>
           <w:numId w:val="2"/>
@@ -1481,7 +1064,7 @@
     </w:p>
     <w:p>
       <w:pPr>
-        <w:pStyle w:val="style31"/>
+        <w:pStyle w:val="style33"/>
         <w:numPr>
           <w:ilvl w:val="2"/>
           <w:numId w:val="2"/>
@@ -1500,578 +1083,611 @@
     </w:p>
     <w:p>
       <w:pPr>
-        <w:pStyle w:val="style0"/>
-        <w:spacing w:line="100" w:lineRule="atLeast"/>
-        <w:rPr>
-          <w:rFonts w:ascii="Aparajita" w:cs="Aparajita" w:hAnsi="Aparajita"/>
-        </w:rPr>
-      </w:pPr>
-      <w:r>
-        <w:rPr>
-          <w:rFonts w:ascii="Aparajita" w:cs="Aparajita" w:hAnsi="Aparajita"/>
-        </w:rPr>
-      </w:r>
-    </w:p>
-    <w:p>
-      <w:pPr>
-        <w:pStyle w:val="style0"/>
-        <w:spacing w:line="100" w:lineRule="atLeast"/>
-        <w:rPr>
-          <w:rFonts w:ascii="Aparajita" w:cs="Aparajita" w:hAnsi="Aparajita"/>
-        </w:rPr>
-      </w:pPr>
-      <w:r>
-        <w:rPr>
-          <w:rFonts w:ascii="Aparajita" w:cs="Aparajita" w:hAnsi="Aparajita"/>
-        </w:rPr>
-      </w:r>
-    </w:p>
-    <w:p>
-      <w:pPr>
-        <w:pStyle w:val="style0"/>
-        <w:spacing w:line="100" w:lineRule="atLeast"/>
-        <w:rPr>
-          <w:rFonts w:ascii="Aparajita" w:cs="Aparajita" w:hAnsi="Aparajita"/>
-        </w:rPr>
-      </w:pPr>
-      <w:r>
-        <w:rPr>
-          <w:rFonts w:ascii="Aparajita" w:cs="Aparajita" w:hAnsi="Aparajita"/>
-        </w:rPr>
-      </w:r>
-    </w:p>
-    <w:p>
-      <w:pPr>
-        <w:pStyle w:val="style31"/>
+        <w:pStyle w:val="style33"/>
         <w:numPr>
           <w:ilvl w:val="0"/>
-          <w:numId w:val="3"/>
-        </w:numPr>
-        <w:spacing w:line="100" w:lineRule="atLeast"/>
-        <w:rPr>
-          <w:rFonts w:ascii="Aparajita" w:cs="Aparajita" w:hAnsi="Aparajita"/>
-          <w:color w:val="FF0000"/>
-        </w:rPr>
-      </w:pPr>
-      <w:r>
-        <w:rPr>
-          <w:rFonts w:ascii="Aparajita" w:cs="Aparajita" w:hAnsi="Aparajita"/>
-          <w:color w:val="FF0000"/>
-        </w:rPr>
-        <w:t>What technical troubles did you find in your work? How you solved them, ultimately?</w:t>
-      </w:r>
-    </w:p>
-    <w:p>
-      <w:pPr>
-        <w:pStyle w:val="style31"/>
-        <w:numPr>
-          <w:ilvl w:val="0"/>
-          <w:numId w:val="3"/>
-        </w:numPr>
-        <w:spacing w:line="100" w:lineRule="atLeast"/>
-        <w:rPr>
-          <w:rFonts w:ascii="Aparajita" w:cs="Aparajita" w:hAnsi="Aparajita"/>
-          <w:color w:val="FF0000"/>
-        </w:rPr>
-      </w:pPr>
-      <w:r>
-        <w:rPr>
-          <w:rFonts w:ascii="Aparajita" w:cs="Aparajita" w:hAnsi="Aparajita"/>
-          <w:color w:val="FF0000"/>
-        </w:rPr>
-        <w:t>Write a complete “troubleshooting manual” for the next users of your robot. The weakness of our previous projects was that the next students were starting all-over from scratch as there was no good documentation. Now it has to be dramatically changed.</w:t>
-      </w:r>
-    </w:p>
-    <w:p>
-      <w:pPr>
-        <w:pStyle w:val="style31"/>
-        <w:numPr>
-          <w:ilvl w:val="0"/>
-          <w:numId w:val="3"/>
-        </w:numPr>
-        <w:spacing w:line="100" w:lineRule="atLeast"/>
-        <w:rPr>
-          <w:rFonts w:ascii="Aparajita" w:cs="Aparajita" w:hAnsi="Aparajita"/>
-          <w:color w:val="FF0000"/>
-        </w:rPr>
-      </w:pPr>
-      <w:r>
-        <w:rPr>
-          <w:rFonts w:ascii="Aparajita" w:cs="Aparajita" w:hAnsi="Aparajita"/>
-          <w:color w:val="FF0000"/>
-        </w:rPr>
-        <w:t>Give your personal advice to the next students about the project work like yours. This must be directly related to your project but should be written in a more general way. How should they organize their work? Where should they find information? How should they set up meetings? Where to look for information? For Components? Useful webpages and books. What should be added to my class slides that would help in this project?</w:t>
-      </w:r>
-    </w:p>
-    <w:p>
-      <w:pPr>
-        <w:pStyle w:val="style1"/>
-        <w:rPr/>
-      </w:pPr>
-      <w:bookmarkStart w:id="5" w:name="__RefHeading__219_1350062729"/>
-      <w:bookmarkStart w:id="6" w:name="_Toc373752433"/>
-      <w:bookmarkEnd w:id="5"/>
-      <w:bookmarkEnd w:id="6"/>
-      <w:r>
-        <w:rPr/>
-        <w:t>Project Code</w:t>
-      </w:r>
-    </w:p>
-    <w:p>
-      <w:pPr>
-        <w:pStyle w:val="style2"/>
-        <w:ind w:hanging="0" w:left="720" w:right="0"/>
-        <w:rPr>
-          <w:sz w:val="24"/>
-          <w:szCs w:val="24"/>
-        </w:rPr>
-      </w:pPr>
-      <w:bookmarkStart w:id="7" w:name="__RefHeading__221_1350062729"/>
-      <w:bookmarkStart w:id="8" w:name="_Toc373752434"/>
-      <w:bookmarkEnd w:id="7"/>
-      <w:bookmarkEnd w:id="8"/>
-      <w:r>
-        <w:rPr>
-          <w:sz w:val="24"/>
-          <w:szCs w:val="24"/>
-        </w:rPr>
-        <w:t>Visual Basic Code:</w:t>
-      </w:r>
-    </w:p>
-    <w:p>
-      <w:pPr>
-        <w:pStyle w:val="style2"/>
-        <w:ind w:hanging="0" w:left="720" w:right="0"/>
-        <w:rPr>
-          <w:sz w:val="24"/>
-          <w:szCs w:val="24"/>
-        </w:rPr>
-      </w:pPr>
-      <w:r>
-        <w:rPr>
-          <w:sz w:val="24"/>
-          <w:szCs w:val="24"/>
-        </w:rPr>
-      </w:r>
-    </w:p>
-    <w:p>
-      <w:pPr>
-        <w:pStyle w:val="style2"/>
-        <w:ind w:hanging="0" w:left="720" w:right="0"/>
-        <w:rPr>
-          <w:sz w:val="24"/>
-          <w:szCs w:val="24"/>
-        </w:rPr>
-      </w:pPr>
-      <w:bookmarkStart w:id="9" w:name="__RefHeading__223_1350062729"/>
-      <w:bookmarkStart w:id="10" w:name="_Toc373752435"/>
-      <w:bookmarkEnd w:id="9"/>
-      <w:bookmarkEnd w:id="10"/>
-      <w:r>
-        <w:rPr>
-          <w:sz w:val="24"/>
-          <w:szCs w:val="24"/>
-        </w:rPr>
-        <w:t>ROBOTC Code:</w:t>
-      </w:r>
-    </w:p>
-    <w:p>
-      <w:pPr>
-        <w:pStyle w:val="style0"/>
-        <w:spacing w:line="100" w:lineRule="atLeast"/>
-        <w:rPr>
-          <w:rFonts w:ascii="Aparajita" w:cs="Aparajita" w:hAnsi="Aparajita"/>
-          <w:color w:val="FF0000"/>
-        </w:rPr>
-      </w:pPr>
-      <w:r>
-        <w:rPr>
-          <w:rFonts w:ascii="Aparajita" w:cs="Aparajita" w:hAnsi="Aparajita"/>
-          <w:color w:val="FF0000"/>
-        </w:rPr>
-      </w:r>
-    </w:p>
-    <w:p>
-      <w:pPr>
-        <w:pStyle w:val="style0"/>
-        <w:spacing w:line="100" w:lineRule="atLeast"/>
-        <w:rPr>
-          <w:rFonts w:ascii="Aparajita" w:cs="Aparajita" w:hAnsi="Aparajita"/>
-          <w:color w:val="FF0000"/>
-          <w:u w:val="single"/>
-        </w:rPr>
-      </w:pPr>
-      <w:r>
-        <w:rPr>
-          <w:rFonts w:ascii="Aparajita" w:cs="Aparajita" w:hAnsi="Aparajita"/>
-          <w:color w:val="FF0000"/>
-        </w:rPr>
-        <w:t xml:space="preserve">Technical documentation to software of your robot. The code must be very well documented.  Comments for each subroutine, each variable, each block of code. The source code should be in separate files. </w:t>
-      </w:r>
-      <w:r>
-        <w:rPr>
-          <w:rFonts w:ascii="Aparajita" w:cs="Aparajita" w:hAnsi="Aparajita"/>
-          <w:color w:val="FF0000"/>
-          <w:u w:val="single"/>
-        </w:rPr>
-        <w:t>BUT IT MUST BE ALSO IN THE MAIN DOCUMENT, WELL FORMATTED.</w:t>
-      </w:r>
-    </w:p>
-    <w:p>
-      <w:pPr>
-        <w:pStyle w:val="style1"/>
-        <w:rPr/>
-      </w:pPr>
-      <w:bookmarkStart w:id="11" w:name="__RefHeading__225_1350062729"/>
-      <w:bookmarkStart w:id="12" w:name="_Toc373752436"/>
-      <w:bookmarkEnd w:id="11"/>
-      <w:bookmarkEnd w:id="12"/>
-      <w:r>
-        <w:rPr/>
-        <w:t>Translating this Knowledge to ECE 479/579</w:t>
-      </w:r>
-    </w:p>
-    <w:p>
-      <w:pPr>
-        <w:pStyle w:val="style27"/>
-        <w:spacing w:line="100" w:lineRule="atLeast"/>
-        <w:rPr>
-          <w:rFonts w:ascii="Aparajita" w:cs="Aparajita" w:hAnsi="Aparajita"/>
-        </w:rPr>
-      </w:pPr>
-      <w:r>
-        <w:rPr>
-          <w:rFonts w:ascii="Aparajita" w:cs="Aparajita" w:hAnsi="Aparajita"/>
-        </w:rPr>
-        <w:t>We will build off of our knowledge from this quarter to add more fine-grained control of Nixon-Bohr, something we didn't have time to do for this quarter. We would especially focus on the arm in the next quarter, since the wheels work well, since the arm is much more technically challenging than the motors. Solidifying the code to control the motors allows us to start from a good baseline next quarter.</w:t>
-      </w:r>
-    </w:p>
-    <w:p>
-      <w:pPr>
-        <w:pStyle w:val="style27"/>
-        <w:spacing w:line="100" w:lineRule="atLeast"/>
-        <w:rPr>
-          <w:rFonts w:ascii="Aparajita" w:cs="Aparajita" w:hAnsi="Aparajita"/>
-        </w:rPr>
-      </w:pPr>
-      <w:r>
-        <w:rPr>
-          <w:rFonts w:ascii="Aparajita" w:cs="Aparajita" w:hAnsi="Aparajita"/>
-        </w:rPr>
-      </w:r>
-    </w:p>
-    <w:p>
-      <w:pPr>
-        <w:pStyle w:val="style0"/>
-        <w:spacing w:line="100" w:lineRule="atLeast"/>
-        <w:rPr>
-          <w:rFonts w:ascii="Aparajita" w:cs="Aparajita" w:hAnsi="Aparajita"/>
-          <w:color w:val="FF0000"/>
-        </w:rPr>
-      </w:pPr>
-      <w:r>
-        <w:rPr>
-          <w:rFonts w:ascii="Aparajita" w:cs="Aparajita" w:hAnsi="Aparajita"/>
-          <w:color w:val="FF0000"/>
-        </w:rPr>
-        <w:t>How you may use knowledge that you learn</w:t>
-      </w:r>
-      <w:r>
-        <w:rPr>
-          <w:rFonts w:ascii="Aparajita" w:cs="Aparajita" w:hAnsi="Aparajita"/>
-          <w:color w:val="FF0000"/>
-        </w:rPr>
-        <w:t>ed</w:t>
-      </w:r>
-      <w:r>
-        <w:rPr>
-          <w:rFonts w:ascii="Aparajita" w:cs="Aparajita" w:hAnsi="Aparajita"/>
-          <w:color w:val="FF0000"/>
-        </w:rPr>
-        <w:t xml:space="preserve"> in ECE 478 in the next quarter to add more interesting perceptions and behaviors to your robot? The goal of this part is that you will show your knowledge and critical/creative understanding of class material. You will be not asked to execute what you write here, it is only a plan. This part should be especially well written by students who take it for ECE 578 credit. Add as much technical/mathematical detail as you deem useful to explain your idea in full detail.</w:t>
-      </w:r>
-    </w:p>
-    <w:p>
-      <w:pPr>
-        <w:pStyle w:val="style1"/>
-        <w:rPr/>
-      </w:pPr>
-      <w:bookmarkStart w:id="13" w:name="__RefHeading__227_1350062729"/>
-      <w:bookmarkStart w:id="14" w:name="_Toc373752437"/>
-      <w:bookmarkEnd w:id="13"/>
-      <w:bookmarkEnd w:id="14"/>
-      <w:r>
-        <w:rPr/>
-        <w:t>Technical or Research Problems</w:t>
-      </w:r>
-    </w:p>
-    <w:p>
-      <w:pPr>
-        <w:pStyle w:val="style31"/>
-        <w:numPr>
-          <w:ilvl w:val="0"/>
-          <w:numId w:val="4"/>
-        </w:numPr>
-        <w:spacing w:line="100" w:lineRule="atLeast"/>
-        <w:rPr>
-          <w:rFonts w:ascii="Aparajita" w:cs="Aparajita" w:hAnsi="Aparajita"/>
-        </w:rPr>
-      </w:pPr>
-      <w:r>
-        <w:rPr>
-          <w:rFonts w:ascii="Aparajita" w:cs="Aparajita" w:hAnsi="Aparajita"/>
-        </w:rPr>
-        <w:t>Nixon-Bohr is heavier than his previous incarnation was. Adding more power to his wheels would help a lot on this. One way to do this would be to add motors to the back wheels. These motors could be in series with the motors on the front, or they could be independent.</w:t>
-      </w:r>
-    </w:p>
-    <w:p>
-      <w:pPr>
-        <w:pStyle w:val="style31"/>
-        <w:numPr>
-          <w:ilvl w:val="0"/>
-          <w:numId w:val="4"/>
-        </w:numPr>
-        <w:spacing w:line="100" w:lineRule="atLeast"/>
-        <w:rPr>
-          <w:rFonts w:ascii="Aparajita" w:cs="Aparajita" w:hAnsi="Aparajita"/>
-        </w:rPr>
-      </w:pPr>
-      <w:r>
-        <w:rPr>
-          <w:rFonts w:ascii="Aparajita" w:cs="Aparajita" w:hAnsi="Aparajita"/>
-        </w:rPr>
-        <w:t>Nixon-Bohr's face is not utilized by our code. Later versions of our code could be used to mimic the facial expressions of the controller.</w:t>
-      </w:r>
-    </w:p>
-    <w:p>
-      <w:pPr>
-        <w:pStyle w:val="style31"/>
-        <w:numPr>
-          <w:ilvl w:val="0"/>
-          <w:numId w:val="4"/>
-        </w:numPr>
-        <w:spacing w:line="100" w:lineRule="atLeast"/>
-        <w:rPr>
-          <w:rFonts w:ascii="Aparajita" w:cs="Aparajita" w:hAnsi="Aparajita"/>
-        </w:rPr>
-      </w:pPr>
-      <w:r>
-        <w:rPr>
-          <w:rFonts w:ascii="Aparajita" w:cs="Aparajita" w:hAnsi="Aparajita"/>
-        </w:rPr>
-        <w:t>The arm of the robot is mounted to the base of the robot. This arm could be moved to where the arm should be, mounted to Nixon-Bohr's shoulder, so he could shake hands.</w:t>
-      </w:r>
-    </w:p>
-    <w:p>
-      <w:pPr>
-        <w:pStyle w:val="style31"/>
-        <w:numPr>
-          <w:ilvl w:val="0"/>
-          <w:numId w:val="4"/>
-        </w:numPr>
-        <w:spacing w:line="100" w:lineRule="atLeast"/>
-        <w:rPr>
-          <w:rFonts w:ascii="Aparajita" w:cs="Aparajita" w:hAnsi="Aparajita"/>
-        </w:rPr>
-      </w:pPr>
-      <w:r>
-        <w:rPr>
-          <w:rFonts w:ascii="Aparajita" w:cs="Aparajita" w:hAnsi="Aparajita"/>
-        </w:rPr>
-        <w:t>Nixon-Bohr has no sensors; he is entirely remote-controlled. Adding bumpers, range-finders, and/or cameras in useful locations could significantly improve the operation of the robot. A camera around Nixon-Bohr's eyes could send feedback to the controller's computer, adding a first-person view of what the robot is seeing.</w:t>
-      </w:r>
-    </w:p>
-    <w:p>
-      <w:pPr>
-        <w:pStyle w:val="style31"/>
-        <w:numPr>
-          <w:ilvl w:val="0"/>
-          <w:numId w:val="4"/>
-        </w:numPr>
-        <w:spacing w:line="100" w:lineRule="atLeast"/>
-        <w:rPr>
-          <w:rFonts w:ascii="Aparajita" w:cs="Aparajita" w:hAnsi="Aparajita"/>
-        </w:rPr>
-      </w:pPr>
-      <w:r>
-        <w:rPr>
-          <w:rFonts w:ascii="Aparajita" w:cs="Aparajita" w:hAnsi="Aparajita"/>
-        </w:rPr>
-        <w:t>Using the newer version of the Kinect could add more fine-grained control to the robot. The newer version of the Kinect adds finger tracking, meaning the controller's arm and hand could be used directly to control Nixon-Bohr's arms and hands.</w:t>
-      </w:r>
-    </w:p>
-    <w:p>
-      <w:pPr>
-        <w:pStyle w:val="style31"/>
-        <w:numPr>
-          <w:ilvl w:val="0"/>
-          <w:numId w:val="4"/>
-        </w:numPr>
-        <w:spacing w:line="100" w:lineRule="atLeast"/>
-        <w:rPr>
-          <w:rFonts w:ascii="Aparajita" w:cs="Aparajita" w:hAnsi="Aparajita"/>
-        </w:rPr>
-      </w:pPr>
-      <w:r>
-        <w:rPr>
-          <w:rFonts w:ascii="Aparajita" w:cs="Aparajita" w:hAnsi="Aparajita"/>
-        </w:rPr>
-        <w:t>Add larger wheels to allow Nixon-Bohr to navigate more complex terrain than carpets.</w:t>
-      </w:r>
-    </w:p>
-    <w:p>
-      <w:pPr>
-        <w:pStyle w:val="style31"/>
-        <w:spacing w:line="100" w:lineRule="atLeast"/>
-        <w:ind w:hanging="0" w:left="0" w:right="0"/>
-        <w:rPr>
-          <w:rFonts w:ascii="Aparajita" w:cs="Aparajita" w:hAnsi="Aparajita"/>
-        </w:rPr>
-      </w:pPr>
-      <w:r>
-        <w:rPr>
-          <w:rFonts w:ascii="Aparajita" w:cs="Aparajita" w:hAnsi="Aparajita"/>
-        </w:rPr>
-      </w:r>
-    </w:p>
-    <w:p>
-      <w:pPr>
-        <w:pStyle w:val="style31"/>
-        <w:spacing w:line="100" w:lineRule="atLeast"/>
-        <w:ind w:hanging="0" w:left="0" w:right="0"/>
-        <w:rPr>
-          <w:rFonts w:ascii="Aparajita" w:cs="Aparajita" w:hAnsi="Aparajita"/>
-        </w:rPr>
-      </w:pPr>
-      <w:r>
-        <w:rPr>
-          <w:rFonts w:ascii="Aparajita" w:cs="Aparajita" w:hAnsi="Aparajita"/>
-        </w:rPr>
-      </w:r>
-    </w:p>
-    <w:p>
-      <w:pPr>
-        <w:pStyle w:val="style0"/>
-        <w:spacing w:line="100" w:lineRule="atLeast"/>
-        <w:rPr>
-          <w:rFonts w:ascii="Aparajita" w:cs="Aparajita" w:hAnsi="Aparajita"/>
-          <w:color w:val="FF0000"/>
-        </w:rPr>
-      </w:pPr>
-      <w:r>
-        <w:rPr>
-          <w:rFonts w:ascii="Aparajita" w:cs="Aparajita" w:hAnsi="Aparajita"/>
-          <w:color w:val="FF0000"/>
-        </w:rPr>
-        <w:t>Technical or research problems that should be solved to achieve the goals set to your robot better. For instance, iSOBOT has no sensors. What kind of sensors you can propose to give feedback to the computer to create complete behaviors – for instance camera.</w:t>
-      </w:r>
-    </w:p>
-    <w:p>
-      <w:pPr>
-        <w:pStyle w:val="style1"/>
-        <w:rPr/>
-      </w:pPr>
-      <w:bookmarkStart w:id="15" w:name="__RefHeading__229_1350062729"/>
-      <w:bookmarkStart w:id="16" w:name="_Toc373752438"/>
-      <w:bookmarkEnd w:id="15"/>
-      <w:r>
-        <w:rPr/>
-        <w:t>Instructions</w:t>
-      </w:r>
-      <w:bookmarkEnd w:id="16"/>
-      <w:r>
-        <w:rPr/>
-        <w:t xml:space="preserve"> </w:t>
-      </w:r>
-    </w:p>
-    <w:p>
-      <w:pPr>
-        <w:pStyle w:val="style0"/>
-        <w:spacing w:line="100" w:lineRule="atLeast"/>
-        <w:rPr>
-          <w:rFonts w:ascii="Aparajita" w:cs="Aparajita" w:hAnsi="Aparajita"/>
-          <w:b/>
-          <w:sz w:val="32"/>
-          <w:szCs w:val="32"/>
-        </w:rPr>
-      </w:pPr>
-      <w:r>
-        <w:rPr>
-          <w:rFonts w:ascii="Aparajita" w:cs="Aparajita" w:hAnsi="Aparajita"/>
-          <w:b/>
-          <w:sz w:val="32"/>
-          <w:szCs w:val="32"/>
-        </w:rPr>
-        <w:t>Step by Step:</w:t>
-      </w:r>
-    </w:p>
-    <w:p>
-      <w:pPr>
-        <w:pStyle w:val="style0"/>
-        <w:numPr>
-          <w:ilvl w:val="0"/>
-          <w:numId w:val="1"/>
-        </w:numPr>
-        <w:shd w:fill="FFFFFF" w:val="clear"/>
-        <w:spacing w:after="60" w:before="0" w:line="270" w:lineRule="atLeast"/>
-        <w:contextualSpacing w:val="false"/>
-        <w:rPr>
-          <w:rFonts w:ascii="Aparajita" w:cs="Aparajita" w:hAnsi="Aparajita"/>
-          <w:sz w:val="24"/>
-          <w:szCs w:val="24"/>
-        </w:rPr>
-      </w:pPr>
-      <w:r>
-        <w:rPr>
-          <w:rFonts w:ascii="Aparajita" w:cs="Aparajita" w:hAnsi="Aparajita"/>
-          <w:sz w:val="24"/>
-          <w:szCs w:val="24"/>
-        </w:rPr>
-        <w:t>Setup FAAST and Kinect and interface between the two</w:t>
-      </w:r>
-    </w:p>
-    <w:p>
-      <w:pPr>
-        <w:pStyle w:val="style31"/>
+          <w:numId w:val="2"/>
+        </w:numPr>
+        <w:spacing w:line="100" w:lineRule="atLeast"/>
+        <w:rPr>
+          <w:rFonts w:ascii="Aparajita" w:cs="Aparajita" w:hAnsi="Aparajita"/>
+        </w:rPr>
+      </w:pPr>
+      <w:r>
+        <w:rPr>
+          <w:rFonts w:ascii="Aparajita" w:cs="Aparajita" w:hAnsi="Aparajita"/>
+        </w:rPr>
+        <w:t>Notes</w:t>
+      </w:r>
+    </w:p>
+    <w:p>
+      <w:pPr>
+        <w:pStyle w:val="style33"/>
         <w:numPr>
           <w:ilvl w:val="1"/>
-          <w:numId w:val="1"/>
-        </w:numPr>
-        <w:shd w:fill="FFFFFF" w:val="clear"/>
-        <w:spacing w:after="60" w:before="0" w:line="270" w:lineRule="atLeast"/>
-        <w:contextualSpacing/>
+          <w:numId w:val="2"/>
+        </w:numPr>
+        <w:spacing w:line="100" w:lineRule="atLeast"/>
+        <w:rPr>
+          <w:rFonts w:ascii="Aparajita" w:cs="Aparajita" w:hAnsi="Aparajita"/>
+        </w:rPr>
+      </w:pPr>
+      <w:r>
+        <w:rPr>
+          <w:rFonts w:ascii="Aparajita" w:cs="Aparajita" w:hAnsi="Aparajita"/>
+        </w:rPr>
+        <w:t>The Hi-Technic Motor and Servo controllers time out after a period of inactivity. Cycle their power to reactivate them</w:t>
+      </w:r>
+    </w:p>
+    <w:p>
+      <w:pPr>
+        <w:pStyle w:val="style33"/>
+        <w:numPr>
+          <w:ilvl w:val="1"/>
+          <w:numId w:val="2"/>
+        </w:numPr>
+        <w:spacing w:line="100" w:lineRule="atLeast"/>
+        <w:rPr>
+          <w:rFonts w:ascii="Aparajita" w:cs="Aparajita" w:hAnsi="Aparajita"/>
+        </w:rPr>
+      </w:pPr>
+      <w:r>
+        <w:rPr>
+          <w:rFonts w:ascii="Aparajita" w:cs="Aparajita" w:hAnsi="Aparajita"/>
+        </w:rPr>
+        <w:t>Ensure the battery being used has sufficient power, otherwise the robot will not function well</w:t>
+      </w:r>
+    </w:p>
+    <w:p>
+      <w:pPr>
+        <w:pStyle w:val="style33"/>
+        <w:numPr>
+          <w:ilvl w:val="1"/>
+          <w:numId w:val="2"/>
+        </w:numPr>
+        <w:spacing w:line="100" w:lineRule="atLeast"/>
         <w:rPr>
           <w:rStyle w:val="style17"/>
           <w:rFonts w:ascii="Aparajita" w:cs="Aparajita" w:hAnsi="Aparajita"/>
-          <w:color w:val="1F497D"/>
-          <w:sz w:val="24"/>
-          <w:szCs w:val="24"/>
-        </w:rPr>
-      </w:pPr>
-      <w:r>
-        <w:rPr>
-          <w:rFonts w:ascii="Aparajita" w:cs="Aparajita" w:hAnsi="Aparajita"/>
-          <w:sz w:val="24"/>
-          <w:szCs w:val="24"/>
-        </w:rPr>
-        <w:t>To start download and install the Microsoft Kinect for windows SDK. It doesn't matter if you have a XBOX 360 Kinect; it will still work. </w:t>
+        </w:rPr>
+      </w:pPr>
+      <w:r>
+        <w:rPr>
+          <w:rFonts w:ascii="Aparajita" w:cs="Aparajita" w:hAnsi="Aparajita"/>
+        </w:rPr>
+        <w:t xml:space="preserve">You may need a Bluetooth donge with Cambridge Silicon Radio chipset. See Lego's Bluetooth documentation at </w:t>
       </w:r>
       <w:hyperlink r:id="rId3">
         <w:r>
           <w:rPr>
             <w:rStyle w:val="style17"/>
             <w:rFonts w:ascii="Aparajita" w:cs="Aparajita" w:hAnsi="Aparajita"/>
-            <w:color w:val="1F497D"/>
-            <w:sz w:val="24"/>
-            <w:szCs w:val="24"/>
           </w:rPr>
-          <w:t>Click Here to download</w:t>
+          <w:t>http://www.lego.com/en-us/mindstorms/support/bluetoothsupport/</w:t>
         </w:r>
       </w:hyperlink>
     </w:p>
     <w:p>
       <w:pPr>
-        <w:pStyle w:val="style31"/>
+        <w:pStyle w:val="style0"/>
+        <w:spacing w:line="100" w:lineRule="atLeast"/>
+        <w:rPr>
+          <w:rFonts w:ascii="Aparajita" w:cs="Aparajita" w:hAnsi="Aparajita"/>
+        </w:rPr>
+      </w:pPr>
+      <w:r>
+        <w:rPr>
+          <w:rFonts w:ascii="Aparajita" w:cs="Aparajita" w:hAnsi="Aparajita"/>
+        </w:rPr>
+      </w:r>
+    </w:p>
+    <w:p>
+      <w:pPr>
+        <w:pStyle w:val="style0"/>
+        <w:spacing w:line="100" w:lineRule="atLeast"/>
+        <w:rPr>
+          <w:rFonts w:ascii="Aparajita" w:cs="Aparajita" w:hAnsi="Aparajita"/>
+        </w:rPr>
+      </w:pPr>
+      <w:r>
+        <w:rPr>
+          <w:rFonts w:ascii="Aparajita" w:cs="Aparajita" w:hAnsi="Aparajita"/>
+        </w:rPr>
+      </w:r>
+    </w:p>
+    <w:p>
+      <w:pPr>
+        <w:pStyle w:val="style0"/>
+        <w:spacing w:line="100" w:lineRule="atLeast"/>
+        <w:rPr>
+          <w:rFonts w:ascii="Aparajita" w:cs="Aparajita" w:hAnsi="Aparajita"/>
+        </w:rPr>
+      </w:pPr>
+      <w:r>
+        <w:rPr>
+          <w:rFonts w:ascii="Aparajita" w:cs="Aparajita" w:hAnsi="Aparajita"/>
+        </w:rPr>
+      </w:r>
+    </w:p>
+    <w:p>
+      <w:pPr>
+        <w:pStyle w:val="style33"/>
+        <w:numPr>
+          <w:ilvl w:val="0"/>
+          <w:numId w:val="3"/>
+        </w:numPr>
+        <w:spacing w:line="100" w:lineRule="atLeast"/>
+        <w:rPr>
+          <w:rFonts w:ascii="Aparajita" w:cs="Aparajita" w:hAnsi="Aparajita"/>
+          <w:color w:val="FF0000"/>
+        </w:rPr>
+      </w:pPr>
+      <w:r>
+        <w:rPr>
+          <w:rFonts w:ascii="Aparajita" w:cs="Aparajita" w:hAnsi="Aparajita"/>
+          <w:color w:val="FF0000"/>
+        </w:rPr>
+        <w:t>What technical troubles did you find in your work? How you solved them, ultimately?</w:t>
+      </w:r>
+    </w:p>
+    <w:p>
+      <w:pPr>
+        <w:pStyle w:val="style33"/>
+        <w:numPr>
+          <w:ilvl w:val="0"/>
+          <w:numId w:val="3"/>
+        </w:numPr>
+        <w:spacing w:line="100" w:lineRule="atLeast"/>
+        <w:rPr>
+          <w:rFonts w:ascii="Aparajita" w:cs="Aparajita" w:hAnsi="Aparajita"/>
+          <w:color w:val="FF0000"/>
+        </w:rPr>
+      </w:pPr>
+      <w:r>
+        <w:rPr>
+          <w:rFonts w:ascii="Aparajita" w:cs="Aparajita" w:hAnsi="Aparajita"/>
+          <w:color w:val="FF0000"/>
+        </w:rPr>
+        <w:t>Write a complete “troubleshooting manual” for the next users of your robot. The weakness of our previous projects was that the next students were starting all-over from scratch as there was no good documentation. Now it has to be dramatically changed.</w:t>
+      </w:r>
+    </w:p>
+    <w:p>
+      <w:pPr>
+        <w:pStyle w:val="style33"/>
+        <w:numPr>
+          <w:ilvl w:val="0"/>
+          <w:numId w:val="3"/>
+        </w:numPr>
+        <w:spacing w:line="100" w:lineRule="atLeast"/>
+        <w:rPr>
+          <w:rFonts w:ascii="Aparajita" w:cs="Aparajita" w:hAnsi="Aparajita"/>
+          <w:color w:val="FF0000"/>
+        </w:rPr>
+      </w:pPr>
+      <w:r>
+        <w:rPr>
+          <w:rFonts w:ascii="Aparajita" w:cs="Aparajita" w:hAnsi="Aparajita"/>
+          <w:color w:val="FF0000"/>
+        </w:rPr>
+        <w:t>Give your personal advice to the next students about the project work like yours. This must be directly related to your project but should be written in a more general way. How should they organize their work? Where should they find information? How should they set up meetings? Where to look for information? For Components? Useful webpages and books. What should be added to my class slides that would help in this project?</w:t>
+      </w:r>
+    </w:p>
+    <w:p>
+      <w:pPr>
+        <w:pStyle w:val="style1"/>
+        <w:rPr/>
+      </w:pPr>
+      <w:bookmarkStart w:id="5" w:name="_Toc373752433"/>
+      <w:bookmarkStart w:id="6" w:name="__RefHeading__219_1350062729"/>
+      <w:bookmarkEnd w:id="5"/>
+      <w:bookmarkEnd w:id="6"/>
+      <w:r>
+        <w:rPr/>
+        <w:t>Project Code</w:t>
+      </w:r>
+    </w:p>
+    <w:p>
+      <w:pPr>
+        <w:pStyle w:val="style2"/>
+        <w:ind w:hanging="0" w:left="720" w:right="0"/>
+        <w:rPr>
+          <w:sz w:val="24"/>
+          <w:szCs w:val="24"/>
+        </w:rPr>
+      </w:pPr>
+      <w:bookmarkStart w:id="7" w:name="_Toc373752434"/>
+      <w:bookmarkStart w:id="8" w:name="__RefHeading__221_1350062729"/>
+      <w:bookmarkEnd w:id="7"/>
+      <w:bookmarkEnd w:id="8"/>
+      <w:r>
+        <w:rPr>
+          <w:sz w:val="24"/>
+          <w:szCs w:val="24"/>
+        </w:rPr>
+        <w:t>Visual Basic Code:</w:t>
+      </w:r>
+    </w:p>
+    <w:p>
+      <w:pPr>
+        <w:pStyle w:val="style2"/>
+        <w:ind w:hanging="0" w:left="720" w:right="0"/>
+        <w:rPr>
+          <w:sz w:val="24"/>
+          <w:szCs w:val="24"/>
+        </w:rPr>
+      </w:pPr>
+      <w:r>
+        <w:rPr>
+          <w:sz w:val="24"/>
+          <w:szCs w:val="24"/>
+        </w:rPr>
+      </w:r>
+    </w:p>
+    <w:p>
+      <w:pPr>
+        <w:pStyle w:val="style2"/>
+        <w:ind w:hanging="0" w:left="720" w:right="0"/>
+        <w:rPr>
+          <w:sz w:val="24"/>
+          <w:szCs w:val="24"/>
+        </w:rPr>
+      </w:pPr>
+      <w:bookmarkStart w:id="9" w:name="_Toc373752435"/>
+      <w:bookmarkStart w:id="10" w:name="__RefHeading__223_1350062729"/>
+      <w:bookmarkEnd w:id="9"/>
+      <w:bookmarkEnd w:id="10"/>
+      <w:r>
+        <w:rPr>
+          <w:sz w:val="24"/>
+          <w:szCs w:val="24"/>
+        </w:rPr>
+        <w:t>ROBOTC Code:</w:t>
+      </w:r>
+    </w:p>
+    <w:p>
+      <w:pPr>
+        <w:pStyle w:val="style0"/>
+        <w:spacing w:line="100" w:lineRule="atLeast"/>
+        <w:rPr>
+          <w:rFonts w:ascii="Aparajita" w:cs="Aparajita" w:hAnsi="Aparajita"/>
+          <w:color w:val="FF0000"/>
+        </w:rPr>
+      </w:pPr>
+      <w:r>
+        <w:rPr>
+          <w:rFonts w:ascii="Aparajita" w:cs="Aparajita" w:hAnsi="Aparajita"/>
+          <w:color w:val="FF0000"/>
+        </w:rPr>
+      </w:r>
+    </w:p>
+    <w:p>
+      <w:pPr>
+        <w:pStyle w:val="style0"/>
+        <w:spacing w:line="100" w:lineRule="atLeast"/>
+        <w:rPr>
+          <w:rFonts w:ascii="Aparajita" w:cs="Aparajita" w:hAnsi="Aparajita"/>
+          <w:color w:val="FF0000"/>
+          <w:u w:val="single"/>
+        </w:rPr>
+      </w:pPr>
+      <w:r>
+        <w:rPr>
+          <w:rFonts w:ascii="Aparajita" w:cs="Aparajita" w:hAnsi="Aparajita"/>
+          <w:color w:val="FF0000"/>
+        </w:rPr>
+        <w:t xml:space="preserve">Technical documentation to software of your robot. The code must be very well documented.  Comments for each subroutine, each variable, each block of code. The source code should be in separate files. </w:t>
+      </w:r>
+      <w:r>
+        <w:rPr>
+          <w:rFonts w:ascii="Aparajita" w:cs="Aparajita" w:hAnsi="Aparajita"/>
+          <w:color w:val="FF0000"/>
+          <w:u w:val="single"/>
+        </w:rPr>
+        <w:t>BUT IT MUST BE ALSO IN THE MAIN DOCUMENT, WELL FORMATTED.</w:t>
+      </w:r>
+    </w:p>
+    <w:p>
+      <w:pPr>
+        <w:pStyle w:val="style1"/>
+        <w:rPr/>
+      </w:pPr>
+      <w:bookmarkStart w:id="11" w:name="_Toc373752436"/>
+      <w:bookmarkStart w:id="12" w:name="__RefHeading__225_1350062729"/>
+      <w:bookmarkEnd w:id="11"/>
+      <w:bookmarkEnd w:id="12"/>
+      <w:r>
+        <w:rPr/>
+        <w:t>Translating this Knowledge to ECE 479/579</w:t>
+      </w:r>
+    </w:p>
+    <w:p>
+      <w:pPr>
+        <w:pStyle w:val="style29"/>
+        <w:spacing w:line="100" w:lineRule="atLeast"/>
+        <w:rPr>
+          <w:rFonts w:ascii="Aparajita" w:cs="Aparajita" w:hAnsi="Aparajita"/>
+        </w:rPr>
+      </w:pPr>
+      <w:r>
+        <w:rPr>
+          <w:rFonts w:ascii="Aparajita" w:cs="Aparajita" w:hAnsi="Aparajita"/>
+        </w:rPr>
+        <w:t>We will build off of our knowledge from this quarter to add more fine-grained control of Nixon-Bohr, something we didn't have time to do for this quarter. We would especially focus on the arm in the next quarter, since the wheels work well, since the arm is much more technically challenging than the motors. Solidifying the code to control the motors allows us to start from a good baseline next quarter.</w:t>
+      </w:r>
+    </w:p>
+    <w:p>
+      <w:pPr>
+        <w:pStyle w:val="style29"/>
+        <w:spacing w:line="100" w:lineRule="atLeast"/>
+        <w:rPr>
+          <w:rFonts w:ascii="Aparajita" w:cs="Aparajita" w:hAnsi="Aparajita"/>
+        </w:rPr>
+      </w:pPr>
+      <w:r>
+        <w:rPr>
+          <w:rFonts w:ascii="Aparajita" w:cs="Aparajita" w:hAnsi="Aparajita"/>
+        </w:rPr>
+      </w:r>
+    </w:p>
+    <w:p>
+      <w:pPr>
+        <w:pStyle w:val="style0"/>
+        <w:spacing w:line="100" w:lineRule="atLeast"/>
+        <w:rPr>
+          <w:rFonts w:ascii="Aparajita" w:cs="Aparajita" w:hAnsi="Aparajita"/>
+          <w:color w:val="FF0000"/>
+        </w:rPr>
+      </w:pPr>
+      <w:r>
+        <w:rPr>
+          <w:rFonts w:ascii="Aparajita" w:cs="Aparajita" w:hAnsi="Aparajita"/>
+          <w:color w:val="FF0000"/>
+        </w:rPr>
+        <w:t>How you may use knowledge that you learned in ECE 478 in the next quarter to add more interesting perceptions and behaviors to your robot? The goal of this part is that you will show your knowledge and critical/creative understanding of class material. You will be not asked to execute what you write here, it is only a plan. This part should be especially well written by students who take it for ECE 578 credit. Add as much technical/mathematical detail as you deem useful to explain your idea in full detail.</w:t>
+      </w:r>
+    </w:p>
+    <w:p>
+      <w:pPr>
+        <w:pStyle w:val="style1"/>
+        <w:rPr/>
+      </w:pPr>
+      <w:bookmarkStart w:id="13" w:name="_Toc373752437"/>
+      <w:bookmarkStart w:id="14" w:name="__RefHeading__227_1350062729"/>
+      <w:bookmarkEnd w:id="13"/>
+      <w:bookmarkEnd w:id="14"/>
+      <w:r>
+        <w:rPr/>
+        <w:t>Technical or Research Problems</w:t>
+      </w:r>
+    </w:p>
+    <w:p>
+      <w:pPr>
+        <w:pStyle w:val="style33"/>
+        <w:numPr>
+          <w:ilvl w:val="0"/>
+          <w:numId w:val="4"/>
+        </w:numPr>
+        <w:spacing w:line="100" w:lineRule="atLeast"/>
+        <w:rPr>
+          <w:rFonts w:ascii="Aparajita" w:cs="Aparajita" w:hAnsi="Aparajita"/>
+        </w:rPr>
+      </w:pPr>
+      <w:r>
+        <w:rPr>
+          <w:rFonts w:ascii="Aparajita" w:cs="Aparajita" w:hAnsi="Aparajita"/>
+        </w:rPr>
+        <w:t>Nixon-Bohr is heavier than his previous incarnation was. Adding more power to his wheels would help a lot on this. One way to do this would be to add motors to the back wheels. These motors could be in series with the motors on the front, or they could be independent.</w:t>
+      </w:r>
+    </w:p>
+    <w:p>
+      <w:pPr>
+        <w:pStyle w:val="style33"/>
+        <w:numPr>
+          <w:ilvl w:val="0"/>
+          <w:numId w:val="4"/>
+        </w:numPr>
+        <w:spacing w:line="100" w:lineRule="atLeast"/>
+        <w:rPr>
+          <w:rFonts w:ascii="Aparajita" w:cs="Aparajita" w:hAnsi="Aparajita"/>
+        </w:rPr>
+      </w:pPr>
+      <w:r>
+        <w:rPr>
+          <w:rFonts w:ascii="Aparajita" w:cs="Aparajita" w:hAnsi="Aparajita"/>
+        </w:rPr>
+        <w:t>Nixon-Bohr's face is not utilized by our code. Later versions of our code could be used to mimic the facial expressions of the controller.</w:t>
+      </w:r>
+    </w:p>
+    <w:p>
+      <w:pPr>
+        <w:pStyle w:val="style33"/>
+        <w:numPr>
+          <w:ilvl w:val="0"/>
+          <w:numId w:val="4"/>
+        </w:numPr>
+        <w:spacing w:line="100" w:lineRule="atLeast"/>
+        <w:rPr>
+          <w:rFonts w:ascii="Aparajita" w:cs="Aparajita" w:hAnsi="Aparajita"/>
+        </w:rPr>
+      </w:pPr>
+      <w:r>
+        <w:rPr>
+          <w:rFonts w:ascii="Aparajita" w:cs="Aparajita" w:hAnsi="Aparajita"/>
+        </w:rPr>
+        <w:t>The arm of the robot is mounted to the base of the robot. This arm could be moved to where the arm should be, mounted to Nixon-Bohr's shoulder, so he could shake hands.</w:t>
+      </w:r>
+    </w:p>
+    <w:p>
+      <w:pPr>
+        <w:pStyle w:val="style33"/>
+        <w:numPr>
+          <w:ilvl w:val="0"/>
+          <w:numId w:val="4"/>
+        </w:numPr>
+        <w:spacing w:line="100" w:lineRule="atLeast"/>
+        <w:rPr>
+          <w:rFonts w:ascii="Aparajita" w:cs="Aparajita" w:hAnsi="Aparajita"/>
+        </w:rPr>
+      </w:pPr>
+      <w:r>
+        <w:rPr>
+          <w:rFonts w:ascii="Aparajita" w:cs="Aparajita" w:hAnsi="Aparajita"/>
+        </w:rPr>
+        <w:t>Nixon-Bohr has no sensors; he is entirely remote-controlled. Adding bumpers, range-finders, and/or cameras in useful locations could significantly improve the operation of the robot. A camera around Nixon-Bohr's eyes could send feedback to the controller's computer, adding a first-person view of what the robot is seeing.</w:t>
+      </w:r>
+    </w:p>
+    <w:p>
+      <w:pPr>
+        <w:pStyle w:val="style33"/>
+        <w:numPr>
+          <w:ilvl w:val="0"/>
+          <w:numId w:val="4"/>
+        </w:numPr>
+        <w:spacing w:line="100" w:lineRule="atLeast"/>
+        <w:rPr>
+          <w:rFonts w:ascii="Aparajita" w:cs="Aparajita" w:hAnsi="Aparajita"/>
+        </w:rPr>
+      </w:pPr>
+      <w:r>
+        <w:rPr>
+          <w:rFonts w:ascii="Aparajita" w:cs="Aparajita" w:hAnsi="Aparajita"/>
+        </w:rPr>
+        <w:t>Using the newer version of the Kinect could add more fine-grained control to the robot. The newer version of the Kinect adds finger tracking, meaning the controller's arm and hand could be used directly to control Nixon-Bohr's arms and hands.</w:t>
+      </w:r>
+    </w:p>
+    <w:p>
+      <w:pPr>
+        <w:pStyle w:val="style33"/>
+        <w:numPr>
+          <w:ilvl w:val="0"/>
+          <w:numId w:val="4"/>
+        </w:numPr>
+        <w:spacing w:line="100" w:lineRule="atLeast"/>
+        <w:rPr>
+          <w:rFonts w:ascii="Aparajita" w:cs="Aparajita" w:hAnsi="Aparajita"/>
+        </w:rPr>
+      </w:pPr>
+      <w:r>
+        <w:rPr>
+          <w:rFonts w:ascii="Aparajita" w:cs="Aparajita" w:hAnsi="Aparajita"/>
+        </w:rPr>
+        <w:t>Add larger wheels to allow Nixon-Bohr to navigate more complex terrain than carpets.</w:t>
+      </w:r>
+    </w:p>
+    <w:p>
+      <w:pPr>
+        <w:pStyle w:val="style33"/>
+        <w:spacing w:line="100" w:lineRule="atLeast"/>
+        <w:ind w:hanging="0" w:left="0" w:right="0"/>
+        <w:rPr>
+          <w:rFonts w:ascii="Aparajita" w:cs="Aparajita" w:hAnsi="Aparajita"/>
+        </w:rPr>
+      </w:pPr>
+      <w:r>
+        <w:rPr>
+          <w:rFonts w:ascii="Aparajita" w:cs="Aparajita" w:hAnsi="Aparajita"/>
+        </w:rPr>
+      </w:r>
+    </w:p>
+    <w:p>
+      <w:pPr>
+        <w:pStyle w:val="style33"/>
+        <w:spacing w:line="100" w:lineRule="atLeast"/>
+        <w:ind w:hanging="0" w:left="0" w:right="0"/>
+        <w:rPr>
+          <w:rFonts w:ascii="Aparajita" w:cs="Aparajita" w:hAnsi="Aparajita"/>
+        </w:rPr>
+      </w:pPr>
+      <w:r>
+        <w:rPr>
+          <w:rFonts w:ascii="Aparajita" w:cs="Aparajita" w:hAnsi="Aparajita"/>
+        </w:rPr>
+      </w:r>
+    </w:p>
+    <w:p>
+      <w:pPr>
+        <w:pStyle w:val="style0"/>
+        <w:spacing w:line="100" w:lineRule="atLeast"/>
+        <w:rPr>
+          <w:rFonts w:ascii="Aparajita" w:cs="Aparajita" w:hAnsi="Aparajita"/>
+          <w:color w:val="FF0000"/>
+        </w:rPr>
+      </w:pPr>
+      <w:r>
+        <w:rPr>
+          <w:rFonts w:ascii="Aparajita" w:cs="Aparajita" w:hAnsi="Aparajita"/>
+          <w:color w:val="FF0000"/>
+        </w:rPr>
+        <w:t>Technical or research problems that should be solved to achieve the goals set to your robot better. For instance, iSOBOT has no sensors. What kind of sensors you can propose to give feedback to the computer to create complete behaviors – for instance camera.</w:t>
+      </w:r>
+    </w:p>
+    <w:p>
+      <w:pPr>
+        <w:pStyle w:val="style1"/>
+        <w:rPr/>
+      </w:pPr>
+      <w:bookmarkStart w:id="15" w:name="_Toc373752438"/>
+      <w:bookmarkStart w:id="16" w:name="__RefHeading__229_1350062729"/>
+      <w:bookmarkEnd w:id="16"/>
+      <w:r>
+        <w:rPr/>
+        <w:t>Instructions</w:t>
+      </w:r>
+      <w:bookmarkEnd w:id="15"/>
+      <w:r>
+        <w:rPr/>
+        <w:t xml:space="preserve"> </w:t>
+      </w:r>
+    </w:p>
+    <w:p>
+      <w:pPr>
+        <w:pStyle w:val="style0"/>
+        <w:spacing w:line="100" w:lineRule="atLeast"/>
+        <w:rPr>
+          <w:rFonts w:ascii="Aparajita" w:cs="Aparajita" w:hAnsi="Aparajita"/>
+          <w:b/>
+          <w:sz w:val="32"/>
+          <w:szCs w:val="32"/>
+        </w:rPr>
+      </w:pPr>
+      <w:r>
+        <w:rPr>
+          <w:rFonts w:ascii="Aparajita" w:cs="Aparajita" w:hAnsi="Aparajita"/>
+          <w:b/>
+          <w:sz w:val="32"/>
+          <w:szCs w:val="32"/>
+        </w:rPr>
+        <w:t>Step by Step:</w:t>
+      </w:r>
+    </w:p>
+    <w:p>
+      <w:pPr>
+        <w:pStyle w:val="style0"/>
+        <w:numPr>
+          <w:ilvl w:val="0"/>
+          <w:numId w:val="1"/>
+        </w:numPr>
+        <w:shd w:fill="FFFFFF" w:val="clear"/>
+        <w:spacing w:after="60" w:before="0" w:line="270" w:lineRule="atLeast"/>
+        <w:contextualSpacing w:val="false"/>
+        <w:rPr>
+          <w:rFonts w:ascii="Aparajita" w:cs="Aparajita" w:hAnsi="Aparajita"/>
+          <w:sz w:val="24"/>
+          <w:szCs w:val="24"/>
+        </w:rPr>
+      </w:pPr>
+      <w:r>
+        <w:rPr>
+          <w:rFonts w:ascii="Aparajita" w:cs="Aparajita" w:hAnsi="Aparajita"/>
+          <w:sz w:val="24"/>
+          <w:szCs w:val="24"/>
+        </w:rPr>
+        <w:t>Setup FAAST and Kinect and interface between the two</w:t>
+      </w:r>
+    </w:p>
+    <w:p>
+      <w:pPr>
+        <w:pStyle w:val="style33"/>
         <w:numPr>
           <w:ilvl w:val="1"/>
           <w:numId w:val="1"/>
@@ -2093,47 +1709,7 @@
           <w:sz w:val="24"/>
           <w:szCs w:val="24"/>
         </w:rPr>
-        <w:t>D</w:t>
-      </w:r>
-      <w:r>
-        <w:rPr>
-          <w:rFonts w:ascii="Aparajita" w:cs="Aparajita" w:hAnsi="Aparajita"/>
-          <w:sz w:val="24"/>
-          <w:szCs w:val="24"/>
-        </w:rPr>
-        <w:t xml:space="preserve">ownload FAAST. </w:t>
-      </w:r>
-      <w:r>
-        <w:rPr>
-          <w:rFonts w:ascii="Aparajita" w:cs="Aparajita" w:hAnsi="Aparajita"/>
-          <w:sz w:val="24"/>
-          <w:szCs w:val="24"/>
-        </w:rPr>
-        <w:t>FAAST translates</w:t>
-      </w:r>
-      <w:r>
-        <w:rPr>
-          <w:rFonts w:ascii="Aparajita" w:cs="Aparajita" w:hAnsi="Aparajita"/>
-          <w:sz w:val="24"/>
-          <w:szCs w:val="24"/>
-        </w:rPr>
-        <w:t xml:space="preserve"> movements on the Kinect </w:t>
-      </w:r>
-      <w:r>
-        <w:rPr>
-          <w:rFonts w:ascii="Aparajita" w:cs="Aparajita" w:hAnsi="Aparajita"/>
-          <w:sz w:val="24"/>
-          <w:szCs w:val="24"/>
-        </w:rPr>
-        <w:t xml:space="preserve">into </w:t>
-      </w:r>
-      <w:r>
-        <w:rPr>
-          <w:rFonts w:ascii="Aparajita" w:cs="Aparajita" w:hAnsi="Aparajita"/>
-          <w:sz w:val="24"/>
-          <w:szCs w:val="24"/>
-        </w:rPr>
-        <w:t>functions on a keyboard or keypad. </w:t>
+        <w:t>To start download and install the Microsoft Kinect for windows SDK. It doesn't matter if you have a XBOX 360 Kinect; it will still work. </w:t>
       </w:r>
       <w:hyperlink r:id="rId4">
         <w:r>
@@ -2150,7 +1726,7 @@
     </w:p>
     <w:p>
       <w:pPr>
-        <w:pStyle w:val="style31"/>
+        <w:pStyle w:val="style33"/>
         <w:numPr>
           <w:ilvl w:val="1"/>
           <w:numId w:val="1"/>
@@ -2159,23 +1735,37 @@
         <w:spacing w:after="60" w:before="0" w:line="270" w:lineRule="atLeast"/>
         <w:contextualSpacing/>
         <w:rPr>
-          <w:rFonts w:ascii="Aparajita" w:cs="Aparajita" w:hAnsi="Aparajita"/>
-          <w:sz w:val="24"/>
-          <w:szCs w:val="24"/>
-        </w:rPr>
-      </w:pPr>
-      <w:r>
-        <w:rPr>
-          <w:rFonts w:ascii="Aparajita" w:cs="Aparajita" w:hAnsi="Aparajita"/>
-          <w:sz w:val="24"/>
-          <w:szCs w:val="24"/>
-        </w:rPr>
-        <w:t>Connect your Kinect to your PC and allow the drivers to install from the SDK and the Windows Database.</w:t>
-      </w:r>
-    </w:p>
-    <w:p>
-      <w:pPr>
-        <w:pStyle w:val="style31"/>
+          <w:rStyle w:val="style17"/>
+          <w:rFonts w:ascii="Aparajita" w:cs="Aparajita" w:hAnsi="Aparajita"/>
+          <w:color w:val="1F497D"/>
+          <w:sz w:val="24"/>
+          <w:szCs w:val="24"/>
+        </w:rPr>
+      </w:pPr>
+      <w:r>
+        <w:rPr>
+          <w:rFonts w:ascii="Aparajita" w:cs="Aparajita" w:hAnsi="Aparajita"/>
+          <w:sz w:val="24"/>
+          <w:szCs w:val="24"/>
+        </w:rPr>
+        <w:t>Download FAAST. FAAST translates movements on the Kinect into functions on a keyboard or keypad. </w:t>
+      </w:r>
+      <w:hyperlink r:id="rId5">
+        <w:r>
+          <w:rPr>
+            <w:rStyle w:val="style17"/>
+            <w:rFonts w:ascii="Aparajita" w:cs="Aparajita" w:hAnsi="Aparajita"/>
+            <w:color w:val="1F497D"/>
+            <w:sz w:val="24"/>
+            <w:szCs w:val="24"/>
+          </w:rPr>
+          <w:t>Click Here to download</w:t>
+        </w:r>
+      </w:hyperlink>
+    </w:p>
+    <w:p>
+      <w:pPr>
+        <w:pStyle w:val="style33"/>
         <w:numPr>
           <w:ilvl w:val="1"/>
           <w:numId w:val="1"/>
@@ -2195,12 +1785,12 @@
           <w:sz w:val="24"/>
           <w:szCs w:val="24"/>
         </w:rPr>
-        <w:t>Once the drivers have been installed, open the FAAST program that you downloaded earlier.</w:t>
-      </w:r>
-    </w:p>
-    <w:p>
-      <w:pPr>
-        <w:pStyle w:val="style31"/>
+        <w:t>Connect your Kinect to your PC and allow the drivers to install from the SDK and the Windows Database.</w:t>
+      </w:r>
+    </w:p>
+    <w:p>
+      <w:pPr>
+        <w:pStyle w:val="style33"/>
         <w:numPr>
           <w:ilvl w:val="1"/>
           <w:numId w:val="1"/>
@@ -2220,12 +1810,12 @@
           <w:sz w:val="24"/>
           <w:szCs w:val="24"/>
         </w:rPr>
-        <w:t>From the Tracker drop down menu, select Microsoft so that the program will know that you are using the Kinect with the drivers you've installed.</w:t>
-      </w:r>
-    </w:p>
-    <w:p>
-      <w:pPr>
-        <w:pStyle w:val="style31"/>
+        <w:t>Once the drivers have been installed, open the FAAST program that you downloaded earlier.</w:t>
+      </w:r>
+    </w:p>
+    <w:p>
+      <w:pPr>
+        <w:pStyle w:val="style33"/>
         <w:numPr>
           <w:ilvl w:val="1"/>
           <w:numId w:val="1"/>
@@ -2245,20 +1835,12 @@
           <w:sz w:val="24"/>
           <w:szCs w:val="24"/>
         </w:rPr>
-        <w:t>C</w:t>
-      </w:r>
-      <w:r>
-        <w:rPr>
-          <w:rFonts w:ascii="Aparajita" w:cs="Aparajita" w:hAnsi="Aparajita"/>
-          <w:sz w:val="24"/>
-          <w:szCs w:val="24"/>
-        </w:rPr>
-        <w:t>lick the connect button.</w:t>
-      </w:r>
-    </w:p>
-    <w:p>
-      <w:pPr>
-        <w:pStyle w:val="style31"/>
+        <w:t>From the Tracker drop down menu, select Microsoft so that the program will know that you are using the Kinect with the drivers you've installed.</w:t>
+      </w:r>
+    </w:p>
+    <w:p>
+      <w:pPr>
+        <w:pStyle w:val="style33"/>
         <w:numPr>
           <w:ilvl w:val="1"/>
           <w:numId w:val="1"/>
@@ -2278,14 +1860,14 @@
           <w:sz w:val="24"/>
           <w:szCs w:val="24"/>
         </w:rPr>
-        <w:t>Next, click Gestures. Here you can make the movements you do that are recorded by the Kinect could translate to a key, or multiple keys on a keyboard.</w:t>
-      </w:r>
-    </w:p>
-    <w:p>
-      <w:pPr>
-        <w:pStyle w:val="style31"/>
-        <w:numPr>
-          <w:ilvl w:val="0"/>
+        <w:t>Click the connect button.</w:t>
+      </w:r>
+    </w:p>
+    <w:p>
+      <w:pPr>
+        <w:pStyle w:val="style33"/>
+        <w:numPr>
+          <w:ilvl w:val="1"/>
           <w:numId w:val="1"/>
         </w:numPr>
         <w:shd w:fill="FFFFFF" w:val="clear"/>
@@ -2303,9 +1885,34 @@
           <w:sz w:val="24"/>
           <w:szCs w:val="24"/>
         </w:rPr>
+        <w:t>Next, click Gestures. Here you can make the movements you do that are recorded by the Kinect could translate to a key, or multiple keys on a keyboard.</w:t>
+      </w:r>
+    </w:p>
+    <w:p>
+      <w:pPr>
+        <w:pStyle w:val="style33"/>
+        <w:numPr>
+          <w:ilvl w:val="0"/>
+          <w:numId w:val="1"/>
+        </w:numPr>
+        <w:shd w:fill="FFFFFF" w:val="clear"/>
+        <w:spacing w:after="60" w:before="0" w:line="270" w:lineRule="atLeast"/>
+        <w:contextualSpacing/>
+        <w:rPr>
+          <w:rFonts w:ascii="Aparajita" w:cs="Aparajita" w:hAnsi="Aparajita"/>
+          <w:sz w:val="24"/>
+          <w:szCs w:val="24"/>
+        </w:rPr>
+      </w:pPr>
+      <w:r>
+        <w:rPr>
+          <w:rFonts w:ascii="Aparajita" w:cs="Aparajita" w:hAnsi="Aparajita"/>
+          <w:sz w:val="24"/>
+          <w:szCs w:val="24"/>
+        </w:rPr>
         <w:t xml:space="preserve">Click </w:t>
       </w:r>
-      <w:hyperlink r:id="rId5">
+      <w:hyperlink r:id="rId6">
         <w:r>
           <w:rPr>
             <w:rStyle w:val="style17"/>
@@ -2333,44 +1940,12 @@
           <w:sz w:val="24"/>
           <w:szCs w:val="24"/>
         </w:rPr>
-        <w:t xml:space="preserve">for instructions on setting up a </w:t>
-      </w:r>
-      <w:r>
-        <w:rPr>
-          <w:rFonts w:ascii="Aparajita" w:cs="Aparajita" w:hAnsi="Aparajita"/>
-          <w:sz w:val="24"/>
-          <w:szCs w:val="24"/>
-        </w:rPr>
-        <w:t>V</w:t>
-      </w:r>
-      <w:r>
-        <w:rPr>
-          <w:rFonts w:ascii="Aparajita" w:cs="Aparajita" w:hAnsi="Aparajita"/>
-          <w:sz w:val="24"/>
-          <w:szCs w:val="24"/>
-        </w:rPr>
-        <w:t xml:space="preserve">isual </w:t>
-      </w:r>
-      <w:r>
-        <w:rPr>
-          <w:rFonts w:ascii="Aparajita" w:cs="Aparajita" w:hAnsi="Aparajita"/>
-          <w:sz w:val="24"/>
-          <w:szCs w:val="24"/>
-        </w:rPr>
-        <w:t>B</w:t>
-      </w:r>
-      <w:r>
-        <w:rPr>
-          <w:rFonts w:ascii="Aparajita" w:cs="Aparajita" w:hAnsi="Aparajita"/>
-          <w:sz w:val="24"/>
-          <w:szCs w:val="24"/>
-        </w:rPr>
-        <w:t>asic script to communicate over Bluetooth between the computer and the Lego NXT brick.</w:t>
-      </w:r>
-    </w:p>
-    <w:p>
-      <w:pPr>
-        <w:pStyle w:val="style31"/>
+        <w:t>for instructions on setting up a Visual Basic script to communicate over Bluetooth between the computer and the Lego NXT brick.</w:t>
+      </w:r>
+    </w:p>
+    <w:p>
+      <w:pPr>
+        <w:pStyle w:val="style33"/>
         <w:numPr>
           <w:ilvl w:val="1"/>
           <w:numId w:val="1"/>
@@ -2390,60 +1965,12 @@
           <w:sz w:val="24"/>
           <w:szCs w:val="24"/>
         </w:rPr>
-        <w:t xml:space="preserve">Notes: We will be modifying the </w:t>
-      </w:r>
-      <w:r>
-        <w:rPr>
-          <w:rFonts w:ascii="Aparajita" w:cs="Aparajita" w:hAnsi="Aparajita"/>
-          <w:sz w:val="24"/>
-          <w:szCs w:val="24"/>
-        </w:rPr>
-        <w:t>V</w:t>
-      </w:r>
-      <w:r>
-        <w:rPr>
-          <w:rFonts w:ascii="Aparajita" w:cs="Aparajita" w:hAnsi="Aparajita"/>
-          <w:sz w:val="24"/>
-          <w:szCs w:val="24"/>
-        </w:rPr>
-        <w:t xml:space="preserve">isual </w:t>
-      </w:r>
-      <w:r>
-        <w:rPr>
-          <w:rFonts w:ascii="Aparajita" w:cs="Aparajita" w:hAnsi="Aparajita"/>
-          <w:sz w:val="24"/>
-          <w:szCs w:val="24"/>
-        </w:rPr>
-        <w:t>V</w:t>
-      </w:r>
-      <w:r>
-        <w:rPr>
-          <w:rFonts w:ascii="Aparajita" w:cs="Aparajita" w:hAnsi="Aparajita"/>
-          <w:sz w:val="24"/>
-          <w:szCs w:val="24"/>
-        </w:rPr>
-        <w:t xml:space="preserve">asic script so that the first textbox will be for debug purposes and the second </w:t>
-      </w:r>
-      <w:r>
-        <w:rPr>
-          <w:rFonts w:ascii="Aparajita" w:cs="Aparajita" w:hAnsi="Aparajita"/>
-          <w:sz w:val="24"/>
-          <w:szCs w:val="24"/>
-        </w:rPr>
-        <w:t xml:space="preserve">textbox will be </w:t>
-      </w:r>
-      <w:r>
-        <w:rPr>
-          <w:rFonts w:ascii="Aparajita" w:cs="Aparajita" w:hAnsi="Aparajita"/>
-          <w:sz w:val="24"/>
-          <w:szCs w:val="24"/>
-        </w:rPr>
-        <w:t>for operational purposes.</w:t>
-      </w:r>
-    </w:p>
-    <w:p>
-      <w:pPr>
-        <w:pStyle w:val="style31"/>
+        <w:t>Notes: We will be modifying the Visual Vasic script so that the first textbox will be for debug purposes and the second textbox will be for operational purposes.</w:t>
+      </w:r>
+    </w:p>
+    <w:p>
+      <w:pPr>
+        <w:pStyle w:val="style33"/>
         <w:numPr>
           <w:ilvl w:val="1"/>
           <w:numId w:val="1"/>
@@ -2468,7 +1995,7 @@
     </w:p>
     <w:p>
       <w:pPr>
-        <w:pStyle w:val="style31"/>
+        <w:pStyle w:val="style33"/>
         <w:numPr>
           <w:ilvl w:val="2"/>
           <w:numId w:val="1"/>
@@ -2493,7 +2020,7 @@
     </w:p>
     <w:p>
       <w:pPr>
-        <w:pStyle w:val="style31"/>
+        <w:pStyle w:val="style33"/>
         <w:numPr>
           <w:ilvl w:val="2"/>
           <w:numId w:val="1"/>
@@ -2518,7 +2045,7 @@
     </w:p>
     <w:p>
       <w:pPr>
-        <w:pStyle w:val="style31"/>
+        <w:pStyle w:val="style33"/>
         <w:numPr>
           <w:ilvl w:val="2"/>
           <w:numId w:val="1"/>
@@ -2538,28 +2065,12 @@
           <w:sz w:val="24"/>
           <w:szCs w:val="24"/>
         </w:rPr>
-        <w:t xml:space="preserve">Make the second textbox </w:t>
-      </w:r>
-      <w:r>
-        <w:rPr>
-          <w:rFonts w:ascii="Aparajita" w:cs="Aparajita" w:hAnsi="Aparajita"/>
-          <w:sz w:val="24"/>
-          <w:szCs w:val="24"/>
-        </w:rPr>
-        <w:t xml:space="preserve">say </w:t>
-      </w:r>
-      <w:r>
-        <w:rPr>
-          <w:rFonts w:ascii="Aparajita" w:cs="Aparajita" w:hAnsi="Aparajita"/>
-          <w:sz w:val="24"/>
-          <w:szCs w:val="24"/>
-        </w:rPr>
-        <w:t>“button click” when the textbox changes.</w:t>
-      </w:r>
-    </w:p>
-    <w:p>
-      <w:pPr>
-        <w:pStyle w:val="style31"/>
+        <w:t>Make the second textbox say “button click” when the textbox changes.</w:t>
+      </w:r>
+    </w:p>
+    <w:p>
+      <w:pPr>
+        <w:pStyle w:val="style33"/>
         <w:numPr>
           <w:ilvl w:val="2"/>
           <w:numId w:val="1"/>
@@ -2579,20 +2090,12 @@
           <w:sz w:val="24"/>
           <w:szCs w:val="24"/>
         </w:rPr>
-        <w:t>Add</w:t>
-      </w:r>
-      <w:r>
-        <w:rPr>
-          <w:rFonts w:ascii="Aparajita" w:cs="Aparajita" w:hAnsi="Aparajita"/>
-          <w:sz w:val="24"/>
-          <w:szCs w:val="24"/>
-        </w:rPr>
-        <w:t xml:space="preserve"> code to clear the text box at the end of the function.</w:t>
-      </w:r>
-    </w:p>
-    <w:p>
-      <w:pPr>
-        <w:pStyle w:val="style31"/>
+        <w:t>Add code to clear the text box at the end of the function.</w:t>
+      </w:r>
+    </w:p>
+    <w:p>
+      <w:pPr>
+        <w:pStyle w:val="style33"/>
         <w:numPr>
           <w:ilvl w:val="0"/>
           <w:numId w:val="1"/>
@@ -2617,7 +2120,7 @@
     </w:p>
     <w:p>
       <w:pPr>
-        <w:pStyle w:val="style31"/>
+        <w:pStyle w:val="style33"/>
         <w:numPr>
           <w:ilvl w:val="1"/>
           <w:numId w:val="1"/>
@@ -2642,7 +2145,7 @@
     </w:p>
     <w:p>
       <w:pPr>
-        <w:pStyle w:val="style31"/>
+        <w:pStyle w:val="style33"/>
         <w:numPr>
           <w:ilvl w:val="2"/>
           <w:numId w:val="1"/>
@@ -2699,7 +2202,7 @@
     </w:p>
     <w:p>
       <w:pPr>
-        <w:pStyle w:val="style31"/>
+        <w:pStyle w:val="style33"/>
         <w:numPr>
           <w:ilvl w:val="2"/>
           <w:numId w:val="1"/>
@@ -2740,7 +2243,7 @@
     </w:p>
     <w:p>
       <w:pPr>
-        <w:pStyle w:val="style31"/>
+        <w:pStyle w:val="style33"/>
         <w:numPr>
           <w:ilvl w:val="3"/>
           <w:numId w:val="1"/>
@@ -2765,7 +2268,7 @@
     </w:p>
     <w:p>
       <w:pPr>
-        <w:pStyle w:val="style31"/>
+        <w:pStyle w:val="style33"/>
         <w:numPr>
           <w:ilvl w:val="4"/>
           <w:numId w:val="1"/>
@@ -2790,7 +2293,7 @@
     </w:p>
     <w:p>
       <w:pPr>
-        <w:pStyle w:val="style31"/>
+        <w:pStyle w:val="style33"/>
         <w:numPr>
           <w:ilvl w:val="3"/>
           <w:numId w:val="1"/>
@@ -2815,7 +2318,7 @@
     </w:p>
     <w:p>
       <w:pPr>
-        <w:pStyle w:val="style31"/>
+        <w:pStyle w:val="style33"/>
         <w:numPr>
           <w:ilvl w:val="4"/>
           <w:numId w:val="1"/>
@@ -2840,7 +2343,7 @@
     </w:p>
     <w:p>
       <w:pPr>
-        <w:pStyle w:val="style31"/>
+        <w:pStyle w:val="style33"/>
         <w:numPr>
           <w:ilvl w:val="3"/>
           <w:numId w:val="1"/>
@@ -2865,7 +2368,7 @@
     </w:p>
     <w:p>
       <w:pPr>
-        <w:pStyle w:val="style31"/>
+        <w:pStyle w:val="style33"/>
         <w:numPr>
           <w:ilvl w:val="4"/>
           <w:numId w:val="1"/>
@@ -2890,7 +2393,7 @@
     </w:p>
     <w:p>
       <w:pPr>
-        <w:pStyle w:val="style31"/>
+        <w:pStyle w:val="style33"/>
         <w:numPr>
           <w:ilvl w:val="0"/>
           <w:numId w:val="1"/>
@@ -2915,7 +2418,7 @@
     </w:p>
     <w:p>
       <w:pPr>
-        <w:pStyle w:val="style31"/>
+        <w:pStyle w:val="style33"/>
         <w:numPr>
           <w:ilvl w:val="1"/>
           <w:numId w:val="1"/>
@@ -2940,7 +2443,7 @@
     </w:p>
     <w:p>
       <w:pPr>
-        <w:pStyle w:val="style31"/>
+        <w:pStyle w:val="style33"/>
         <w:spacing w:line="100" w:lineRule="atLeast"/>
         <w:rPr/>
       </w:pPr>
@@ -2952,10 +2455,9 @@
       <w:type w:val="continuous"/>
       <w:pgSz w:h="15840" w:w="12240"/>
       <w:pgMar w:bottom="1440" w:footer="0" w:gutter="0" w:header="0" w:left="806" w:right="907" w:top="1440"/>
-      <w:pgNumType w:fmt="decimal"/>
       <w:formProt w:val="false"/>
       <w:textDirection w:val="lrTb"/>
-      <w:docGrid w:charSpace="4096" w:linePitch="360" w:type="default"/>
+      <w:docGrid w:charSpace="8192" w:linePitch="360" w:type="default"/>
     </w:sectPr>
   </w:body>
 </w:document>
@@ -3263,7 +2765,6 @@
         </w:tabs>
         <w:ind w:hanging="360" w:left="1080"/>
       </w:pPr>
-      <w:rPr/>
     </w:lvl>
     <w:lvl w:ilvl="2">
       <w:start w:val="1"/>
@@ -3276,7 +2777,6 @@
         </w:tabs>
         <w:ind w:hanging="360" w:left="1440"/>
       </w:pPr>
-      <w:rPr/>
     </w:lvl>
     <w:lvl w:ilvl="3">
       <w:start w:val="1"/>
@@ -3289,7 +2789,6 @@
         </w:tabs>
         <w:ind w:hanging="360" w:left="1800"/>
       </w:pPr>
-      <w:rPr/>
     </w:lvl>
     <w:lvl w:ilvl="4">
       <w:start w:val="1"/>
@@ -3302,7 +2801,6 @@
         </w:tabs>
         <w:ind w:hanging="360" w:left="2160"/>
       </w:pPr>
-      <w:rPr/>
     </w:lvl>
     <w:lvl w:ilvl="5">
       <w:start w:val="1"/>
@@ -3315,7 +2813,6 @@
         </w:tabs>
         <w:ind w:hanging="360" w:left="2520"/>
       </w:pPr>
-      <w:rPr/>
     </w:lvl>
     <w:lvl w:ilvl="6">
       <w:start w:val="1"/>
@@ -3328,7 +2825,6 @@
         </w:tabs>
         <w:ind w:hanging="360" w:left="2880"/>
       </w:pPr>
-      <w:rPr/>
     </w:lvl>
     <w:lvl w:ilvl="7">
       <w:start w:val="1"/>
@@ -3341,7 +2837,6 @@
         </w:tabs>
         <w:ind w:hanging="360" w:left="3240"/>
       </w:pPr>
-      <w:rPr/>
     </w:lvl>
     <w:lvl w:ilvl="8">
       <w:start w:val="1"/>
@@ -3354,7 +2849,6 @@
         </w:tabs>
         <w:ind w:hanging="360" w:left="3600"/>
       </w:pPr>
-      <w:rPr/>
     </w:lvl>
   </w:abstractNum>
   <w:abstractNum w:abstractNumId="5">
@@ -3506,7 +3000,7 @@
     </w:pPr>
     <w:rPr>
       <w:rFonts w:ascii="Calibri" w:cs="" w:eastAsia="DejaVu Sans" w:hAnsi="Calibri"/>
-      <w:color w:val="auto"/>
+      <w:color w:val="00000A"/>
       <w:sz w:val="22"/>
       <w:szCs w:val="22"/>
       <w:lang w:bidi="ar-SA" w:eastAsia="en-US" w:val="en-US"/>
@@ -3548,7 +3042,7 @@
   </w:style>
   <w:style w:styleId="style3" w:type="paragraph">
     <w:name w:val="Heading 3"/>
-    <w:basedOn w:val="style26"/>
+    <w:basedOn w:val="style28"/>
     <w:next w:val="style3"/>
     <w:pPr/>
     <w:rPr/>
@@ -3620,26 +3114,42 @@
     </w:rPr>
   </w:style>
   <w:style w:styleId="style23" w:type="character">
-    <w:name w:val="Index Link"/>
+    <w:name w:val="Bullets"/>
     <w:next w:val="style23"/>
-    <w:rPr/>
-  </w:style>
-  <w:style w:styleId="style24" w:type="character">
-    <w:name w:val="Bullets"/>
-    <w:next w:val="style24"/>
     <w:rPr>
       <w:rFonts w:ascii="OpenSymbol" w:cs="OpenSymbol" w:eastAsia="OpenSymbol" w:hAnsi="OpenSymbol"/>
     </w:rPr>
   </w:style>
+  <w:style w:styleId="style24" w:type="character">
+    <w:name w:val="ListLabel 3"/>
+    <w:next w:val="style24"/>
+    <w:rPr>
+      <w:rFonts w:cs="Symbol"/>
+    </w:rPr>
+  </w:style>
   <w:style w:styleId="style25" w:type="character">
-    <w:name w:val="Numbering Symbols"/>
+    <w:name w:val="ListLabel 4"/>
     <w:next w:val="style25"/>
+    <w:rPr>
+      <w:rFonts w:cs="Courier New"/>
+    </w:rPr>
+  </w:style>
+  <w:style w:styleId="style26" w:type="character">
+    <w:name w:val="ListLabel 5"/>
+    <w:next w:val="style26"/>
+    <w:rPr>
+      <w:rFonts w:cs="Wingdings"/>
+    </w:rPr>
+  </w:style>
+  <w:style w:styleId="style27" w:type="character">
+    <w:name w:val="Index Link"/>
+    <w:next w:val="style27"/>
     <w:rPr/>
   </w:style>
-  <w:style w:styleId="style26" w:type="paragraph">
+  <w:style w:styleId="style28" w:type="paragraph">
     <w:name w:val="Heading"/>
     <w:basedOn w:val="style0"/>
-    <w:next w:val="style27"/>
+    <w:next w:val="style29"/>
     <w:pPr>
       <w:keepNext/>
       <w:spacing w:after="120" w:before="240"/>
@@ -3651,29 +3161,29 @@
       <w:szCs w:val="28"/>
     </w:rPr>
   </w:style>
-  <w:style w:styleId="style27" w:type="paragraph">
+  <w:style w:styleId="style29" w:type="paragraph">
     <w:name w:val="Text Body"/>
     <w:basedOn w:val="style0"/>
-    <w:next w:val="style27"/>
+    <w:next w:val="style29"/>
     <w:pPr>
       <w:spacing w:after="120" w:before="0"/>
       <w:contextualSpacing w:val="false"/>
     </w:pPr>
     <w:rPr/>
   </w:style>
-  <w:style w:styleId="style28" w:type="paragraph">
+  <w:style w:styleId="style30" w:type="paragraph">
     <w:name w:val="List"/>
-    <w:basedOn w:val="style27"/>
-    <w:next w:val="style28"/>
+    <w:basedOn w:val="style29"/>
+    <w:next w:val="style30"/>
     <w:pPr/>
     <w:rPr>
       <w:rFonts w:cs="FreeSans"/>
     </w:rPr>
   </w:style>
-  <w:style w:styleId="style29" w:type="paragraph">
+  <w:style w:styleId="style31" w:type="paragraph">
     <w:name w:val="Caption"/>
     <w:basedOn w:val="style0"/>
-    <w:next w:val="style29"/>
+    <w:next w:val="style31"/>
     <w:pPr>
       <w:suppressLineNumbers/>
       <w:spacing w:after="120" w:before="120"/>
@@ -3687,10 +3197,10 @@
       <w:szCs w:val="24"/>
     </w:rPr>
   </w:style>
-  <w:style w:styleId="style30" w:type="paragraph">
+  <w:style w:styleId="style32" w:type="paragraph">
     <w:name w:val="Index"/>
     <w:basedOn w:val="style0"/>
-    <w:next w:val="style30"/>
+    <w:next w:val="style32"/>
     <w:pPr>
       <w:suppressLineNumbers/>
     </w:pPr>
@@ -3698,10 +3208,10 @@
       <w:rFonts w:cs="FreeSans"/>
     </w:rPr>
   </w:style>
-  <w:style w:styleId="style31" w:type="paragraph">
+  <w:style w:styleId="style33" w:type="paragraph">
     <w:name w:val="List Paragraph"/>
     <w:basedOn w:val="style0"/>
-    <w:next w:val="style31"/>
+    <w:next w:val="style33"/>
     <w:pPr>
       <w:spacing w:after="0" w:before="0"/>
       <w:ind w:hanging="0" w:left="720" w:right="0"/>
@@ -3709,29 +3219,29 @@
     </w:pPr>
     <w:rPr/>
   </w:style>
-  <w:style w:styleId="style32" w:type="paragraph">
+  <w:style w:styleId="style34" w:type="paragraph">
     <w:name w:val="Contents Heading"/>
     <w:basedOn w:val="style1"/>
-    <w:next w:val="style32"/>
+    <w:next w:val="style34"/>
     <w:pPr>
-      <w:spacing w:line="256" w:lineRule="auto"/>
+      <w:spacing w:line="254" w:lineRule="auto"/>
     </w:pPr>
     <w:rPr/>
   </w:style>
-  <w:style w:styleId="style33" w:type="paragraph">
+  <w:style w:styleId="style35" w:type="paragraph">
     <w:name w:val="Contents 1"/>
     <w:basedOn w:val="style0"/>
-    <w:next w:val="style33"/>
+    <w:next w:val="style35"/>
     <w:pPr>
       <w:spacing w:after="100" w:before="0"/>
       <w:contextualSpacing w:val="false"/>
     </w:pPr>
     <w:rPr/>
   </w:style>
-  <w:style w:styleId="style34" w:type="paragraph">
+  <w:style w:styleId="style36" w:type="paragraph">
     <w:name w:val="Contents 2"/>
     <w:basedOn w:val="style0"/>
-    <w:next w:val="style34"/>
+    <w:next w:val="style36"/>
     <w:pPr>
       <w:spacing w:after="100" w:before="0"/>
       <w:ind w:hanging="0" w:left="220" w:right="0"/>
@@ -3739,26 +3249,30 @@
     </w:pPr>
     <w:rPr/>
   </w:style>
-  <w:style w:styleId="style35" w:type="paragraph">
+  <w:style w:styleId="style37" w:type="paragraph">
     <w:name w:val="Quotations"/>
     <w:basedOn w:val="style0"/>
-    <w:next w:val="style35"/>
-    <w:pPr/>
-    <w:rPr/>
-  </w:style>
-  <w:style w:styleId="style36" w:type="paragraph">
-    <w:name w:val="Title"/>
-    <w:basedOn w:val="style26"/>
-    <w:next w:val="style36"/>
-    <w:pPr/>
-    <w:rPr/>
-  </w:style>
-  <w:style w:styleId="style37" w:type="paragraph">
-    <w:name w:val="Subtitle"/>
-    <w:basedOn w:val="style26"/>
     <w:next w:val="style37"/>
     <w:pPr/>
     <w:rPr/>
   </w:style>
+  <w:style w:styleId="style38" w:type="paragraph">
+    <w:name w:val="Title"/>
+    <w:basedOn w:val="style28"/>
+    <w:next w:val="style38"/>
+    <w:pPr>
+      <w:jc w:val="left"/>
+    </w:pPr>
+    <w:rPr/>
+  </w:style>
+  <w:style w:styleId="style39" w:type="paragraph">
+    <w:name w:val="Subtitle"/>
+    <w:basedOn w:val="style28"/>
+    <w:next w:val="style39"/>
+    <w:pPr>
+      <w:jc w:val="left"/>
+    </w:pPr>
+    <w:rPr/>
+  </w:style>
 </w:styles>
 </file>
</xml_diff>

<commit_message>
Moved section on code to end in report
</commit_message>
<xml_diff>
--- a/robotics final report.docx
+++ b/robotics final report.docx
@@ -131,7 +131,7 @@
     </w:p>
     <w:p>
       <w:pPr>
-        <w:pStyle w:val="style33"/>
+        <w:pStyle w:val="style35"/>
         <w:spacing w:line="100" w:lineRule="atLeast"/>
         <w:ind w:hanging="0" w:left="0" w:right="0"/>
         <w:jc w:val="center"/>
@@ -148,7 +148,7 @@
     </w:p>
     <w:p>
       <w:pPr>
-        <w:pStyle w:val="style33"/>
+        <w:pStyle w:val="style35"/>
         <w:spacing w:line="100" w:lineRule="atLeast"/>
         <w:ind w:hanging="0" w:left="0" w:right="0"/>
         <w:jc w:val="center"/>
@@ -165,7 +165,7 @@
     </w:p>
     <w:p>
       <w:pPr>
-        <w:pStyle w:val="style33"/>
+        <w:pStyle w:val="style35"/>
         <w:spacing w:line="100" w:lineRule="atLeast"/>
         <w:ind w:hanging="0" w:left="0" w:right="0"/>
         <w:jc w:val="center"/>
@@ -182,7 +182,7 @@
     </w:p>
     <w:p>
       <w:pPr>
-        <w:pStyle w:val="style33"/>
+        <w:pStyle w:val="style35"/>
         <w:spacing w:line="100" w:lineRule="atLeast"/>
         <w:jc w:val="center"/>
         <w:rPr>
@@ -263,7 +263,7 @@
     </w:p>
     <w:p>
       <w:pPr>
-        <w:pStyle w:val="style34"/>
+        <w:pStyle w:val="style36"/>
         <w:pageBreakBefore/>
         <w:rPr/>
       </w:pPr>
@@ -287,13 +287,13 @@
           <w:pgNumType w:fmt="decimal"/>
           <w:formProt w:val="false"/>
           <w:textDirection w:val="lrTb"/>
-          <w:docGrid w:charSpace="8192" w:linePitch="360" w:type="default"/>
+          <w:docGrid w:charSpace="12288" w:linePitch="360" w:type="default"/>
         </w:sectPr>
       </w:pPr>
     </w:p>
     <w:p>
       <w:pPr>
-        <w:pStyle w:val="style29"/>
+        <w:pStyle w:val="style31"/>
         <w:rPr/>
       </w:pPr>
       <w:r>
@@ -320,13 +320,22 @@
           <w:pgMar w:bottom="1440" w:footer="0" w:gutter="0" w:header="0" w:left="806" w:right="907" w:top="1440"/>
           <w:formProt/>
           <w:textDirection w:val="lrTb"/>
-          <w:docGrid w:charSpace="8192" w:linePitch="360" w:type="default"/>
+          <w:docGrid w:charSpace="12288" w:linePitch="360" w:type="default"/>
         </w:sectPr>
       </w:pPr>
     </w:p>
     <w:p>
       <w:pPr>
-        <w:pStyle w:val="style35"/>
+        <w:pStyle w:val="style31"/>
+        <w:rPr/>
+      </w:pPr>
+      <w:r>
+        <w:rPr/>
+      </w:r>
+    </w:p>
+    <w:p>
+      <w:pPr>
+        <w:pStyle w:val="style37"/>
         <w:tabs>
           <w:tab w:leader="dot" w:pos="10527" w:val="right"/>
         </w:tabs>
@@ -381,8 +390,8 @@
         <w:pageBreakBefore/>
         <w:rPr/>
       </w:pPr>
-      <w:bookmarkStart w:id="1" w:name="_Toc373752431"/>
-      <w:bookmarkStart w:id="2" w:name="__RefHeading__215_1350062729"/>
+      <w:bookmarkStart w:id="1" w:name="__RefHeading__215_1350062729"/>
+      <w:bookmarkStart w:id="2" w:name="_Toc373752431"/>
       <w:bookmarkEnd w:id="1"/>
       <w:bookmarkEnd w:id="2"/>
       <w:r>
@@ -392,7 +401,7 @@
     </w:p>
     <w:p>
       <w:pPr>
-        <w:pStyle w:val="style33"/>
+        <w:pStyle w:val="style35"/>
         <w:spacing w:line="100" w:lineRule="atLeast"/>
         <w:ind w:hanging="0" w:left="0" w:right="0"/>
         <w:rPr>
@@ -412,7 +421,7 @@
     </w:p>
     <w:p>
       <w:pPr>
-        <w:pStyle w:val="style33"/>
+        <w:pStyle w:val="style35"/>
         <w:spacing w:line="100" w:lineRule="atLeast"/>
         <w:ind w:hanging="0" w:left="0" w:right="0"/>
         <w:rPr/>
@@ -423,7 +432,7 @@
     </w:p>
     <w:p>
       <w:pPr>
-        <w:pStyle w:val="style33"/>
+        <w:pStyle w:val="style35"/>
         <w:spacing w:line="100" w:lineRule="atLeast"/>
         <w:ind w:hanging="0" w:left="0" w:right="0"/>
         <w:rPr>
@@ -443,7 +452,7 @@
     </w:p>
     <w:p>
       <w:pPr>
-        <w:pStyle w:val="style33"/>
+        <w:pStyle w:val="style35"/>
         <w:spacing w:line="100" w:lineRule="atLeast"/>
         <w:ind w:hanging="0" w:left="0" w:right="0"/>
         <w:rPr/>
@@ -454,7 +463,7 @@
     </w:p>
     <w:p>
       <w:pPr>
-        <w:pStyle w:val="style33"/>
+        <w:pStyle w:val="style35"/>
         <w:spacing w:line="100" w:lineRule="atLeast"/>
         <w:ind w:hanging="0" w:left="0" w:right="0"/>
         <w:rPr>
@@ -474,7 +483,7 @@
     </w:p>
     <w:p>
       <w:pPr>
-        <w:pStyle w:val="style33"/>
+        <w:pStyle w:val="style35"/>
         <w:spacing w:line="100" w:lineRule="atLeast"/>
         <w:ind w:hanging="0" w:left="0" w:right="0"/>
         <w:rPr/>
@@ -485,7 +494,7 @@
     </w:p>
     <w:p>
       <w:pPr>
-        <w:pStyle w:val="style33"/>
+        <w:pStyle w:val="style35"/>
         <w:spacing w:line="100" w:lineRule="atLeast"/>
         <w:ind w:hanging="0" w:left="0" w:right="0"/>
         <w:rPr>
@@ -505,7 +514,7 @@
     </w:p>
     <w:p>
       <w:pPr>
-        <w:pStyle w:val="style33"/>
+        <w:pStyle w:val="style35"/>
         <w:spacing w:line="100" w:lineRule="atLeast"/>
         <w:rPr>
           <w:rFonts w:ascii="Aparajita" w:cs="Aparajita" w:hAnsi="Aparajita"/>
@@ -540,8 +549,8 @@
         <w:pStyle w:val="style1"/>
         <w:rPr/>
       </w:pPr>
-      <w:bookmarkStart w:id="3" w:name="_Toc373752432"/>
-      <w:bookmarkStart w:id="4" w:name="__RefHeading__217_1350062729"/>
+      <w:bookmarkStart w:id="3" w:name="__RefHeading__217_1350062729"/>
+      <w:bookmarkStart w:id="4" w:name="_Toc373752432"/>
       <w:bookmarkEnd w:id="3"/>
       <w:bookmarkEnd w:id="4"/>
       <w:r>
@@ -551,7 +560,7 @@
     </w:p>
     <w:p>
       <w:pPr>
-        <w:pStyle w:val="style33"/>
+        <w:pStyle w:val="style35"/>
         <w:numPr>
           <w:ilvl w:val="0"/>
           <w:numId w:val="2"/>
@@ -570,7 +579,7 @@
     </w:p>
     <w:p>
       <w:pPr>
-        <w:pStyle w:val="style33"/>
+        <w:pStyle w:val="style35"/>
         <w:numPr>
           <w:ilvl w:val="1"/>
           <w:numId w:val="2"/>
@@ -589,7 +598,7 @@
     </w:p>
     <w:p>
       <w:pPr>
-        <w:pStyle w:val="style33"/>
+        <w:pStyle w:val="style35"/>
         <w:numPr>
           <w:ilvl w:val="1"/>
           <w:numId w:val="2"/>
@@ -608,7 +617,7 @@
     </w:p>
     <w:p>
       <w:pPr>
-        <w:pStyle w:val="style33"/>
+        <w:pStyle w:val="style35"/>
         <w:numPr>
           <w:ilvl w:val="1"/>
           <w:numId w:val="2"/>
@@ -627,7 +636,7 @@
     </w:p>
     <w:p>
       <w:pPr>
-        <w:pStyle w:val="style33"/>
+        <w:pStyle w:val="style35"/>
         <w:numPr>
           <w:ilvl w:val="1"/>
           <w:numId w:val="2"/>
@@ -646,7 +655,7 @@
     </w:p>
     <w:p>
       <w:pPr>
-        <w:pStyle w:val="style33"/>
+        <w:pStyle w:val="style35"/>
         <w:numPr>
           <w:ilvl w:val="1"/>
           <w:numId w:val="2"/>
@@ -665,7 +674,7 @@
     </w:p>
     <w:p>
       <w:pPr>
-        <w:pStyle w:val="style33"/>
+        <w:pStyle w:val="style35"/>
         <w:numPr>
           <w:ilvl w:val="1"/>
           <w:numId w:val="2"/>
@@ -684,7 +693,7 @@
     </w:p>
     <w:p>
       <w:pPr>
-        <w:pStyle w:val="style33"/>
+        <w:pStyle w:val="style35"/>
         <w:numPr>
           <w:ilvl w:val="0"/>
           <w:numId w:val="2"/>
@@ -703,7 +712,7 @@
     </w:p>
     <w:p>
       <w:pPr>
-        <w:pStyle w:val="style33"/>
+        <w:pStyle w:val="style35"/>
         <w:numPr>
           <w:ilvl w:val="1"/>
           <w:numId w:val="2"/>
@@ -722,7 +731,7 @@
     </w:p>
     <w:p>
       <w:pPr>
-        <w:pStyle w:val="style33"/>
+        <w:pStyle w:val="style35"/>
         <w:numPr>
           <w:ilvl w:val="2"/>
           <w:numId w:val="2"/>
@@ -741,7 +750,7 @@
     </w:p>
     <w:p>
       <w:pPr>
-        <w:pStyle w:val="style33"/>
+        <w:pStyle w:val="style35"/>
         <w:numPr>
           <w:ilvl w:val="2"/>
           <w:numId w:val="2"/>
@@ -760,7 +769,7 @@
     </w:p>
     <w:p>
       <w:pPr>
-        <w:pStyle w:val="style33"/>
+        <w:pStyle w:val="style35"/>
         <w:numPr>
           <w:ilvl w:val="1"/>
           <w:numId w:val="2"/>
@@ -779,7 +788,7 @@
     </w:p>
     <w:p>
       <w:pPr>
-        <w:pStyle w:val="style33"/>
+        <w:pStyle w:val="style35"/>
         <w:numPr>
           <w:ilvl w:val="2"/>
           <w:numId w:val="2"/>
@@ -798,7 +807,7 @@
     </w:p>
     <w:p>
       <w:pPr>
-        <w:pStyle w:val="style33"/>
+        <w:pStyle w:val="style35"/>
         <w:numPr>
           <w:ilvl w:val="2"/>
           <w:numId w:val="2"/>
@@ -817,7 +826,7 @@
     </w:p>
     <w:p>
       <w:pPr>
-        <w:pStyle w:val="style33"/>
+        <w:pStyle w:val="style35"/>
         <w:numPr>
           <w:ilvl w:val="2"/>
           <w:numId w:val="2"/>
@@ -836,7 +845,7 @@
     </w:p>
     <w:p>
       <w:pPr>
-        <w:pStyle w:val="style33"/>
+        <w:pStyle w:val="style35"/>
         <w:numPr>
           <w:ilvl w:val="2"/>
           <w:numId w:val="2"/>
@@ -855,7 +864,7 @@
     </w:p>
     <w:p>
       <w:pPr>
-        <w:pStyle w:val="style33"/>
+        <w:pStyle w:val="style35"/>
         <w:numPr>
           <w:ilvl w:val="2"/>
           <w:numId w:val="2"/>
@@ -874,7 +883,7 @@
     </w:p>
     <w:p>
       <w:pPr>
-        <w:pStyle w:val="style33"/>
+        <w:pStyle w:val="style35"/>
         <w:numPr>
           <w:ilvl w:val="1"/>
           <w:numId w:val="2"/>
@@ -893,7 +902,7 @@
     </w:p>
     <w:p>
       <w:pPr>
-        <w:pStyle w:val="style33"/>
+        <w:pStyle w:val="style35"/>
         <w:numPr>
           <w:ilvl w:val="2"/>
           <w:numId w:val="2"/>
@@ -912,7 +921,7 @@
     </w:p>
     <w:p>
       <w:pPr>
-        <w:pStyle w:val="style33"/>
+        <w:pStyle w:val="style35"/>
         <w:numPr>
           <w:ilvl w:val="2"/>
           <w:numId w:val="2"/>
@@ -931,7 +940,7 @@
     </w:p>
     <w:p>
       <w:pPr>
-        <w:pStyle w:val="style33"/>
+        <w:pStyle w:val="style35"/>
         <w:numPr>
           <w:ilvl w:val="2"/>
           <w:numId w:val="2"/>
@@ -950,7 +959,7 @@
     </w:p>
     <w:p>
       <w:pPr>
-        <w:pStyle w:val="style33"/>
+        <w:pStyle w:val="style35"/>
         <w:numPr>
           <w:ilvl w:val="2"/>
           <w:numId w:val="2"/>
@@ -969,7 +978,7 @@
     </w:p>
     <w:p>
       <w:pPr>
-        <w:pStyle w:val="style33"/>
+        <w:pStyle w:val="style35"/>
         <w:numPr>
           <w:ilvl w:val="2"/>
           <w:numId w:val="2"/>
@@ -988,7 +997,7 @@
     </w:p>
     <w:p>
       <w:pPr>
-        <w:pStyle w:val="style33"/>
+        <w:pStyle w:val="style35"/>
         <w:numPr>
           <w:ilvl w:val="2"/>
           <w:numId w:val="2"/>
@@ -1007,7 +1016,7 @@
     </w:p>
     <w:p>
       <w:pPr>
-        <w:pStyle w:val="style33"/>
+        <w:pStyle w:val="style35"/>
         <w:numPr>
           <w:ilvl w:val="2"/>
           <w:numId w:val="2"/>
@@ -1026,7 +1035,7 @@
     </w:p>
     <w:p>
       <w:pPr>
-        <w:pStyle w:val="style33"/>
+        <w:pStyle w:val="style35"/>
         <w:numPr>
           <w:ilvl w:val="2"/>
           <w:numId w:val="2"/>
@@ -1045,7 +1054,7 @@
     </w:p>
     <w:p>
       <w:pPr>
-        <w:pStyle w:val="style33"/>
+        <w:pStyle w:val="style35"/>
         <w:numPr>
           <w:ilvl w:val="2"/>
           <w:numId w:val="2"/>
@@ -1064,7 +1073,7 @@
     </w:p>
     <w:p>
       <w:pPr>
-        <w:pStyle w:val="style33"/>
+        <w:pStyle w:val="style35"/>
         <w:numPr>
           <w:ilvl w:val="2"/>
           <w:numId w:val="2"/>
@@ -1083,7 +1092,7 @@
     </w:p>
     <w:p>
       <w:pPr>
-        <w:pStyle w:val="style33"/>
+        <w:pStyle w:val="style35"/>
         <w:numPr>
           <w:ilvl w:val="0"/>
           <w:numId w:val="2"/>
@@ -1102,7 +1111,7 @@
     </w:p>
     <w:p>
       <w:pPr>
-        <w:pStyle w:val="style33"/>
+        <w:pStyle w:val="style35"/>
         <w:numPr>
           <w:ilvl w:val="1"/>
           <w:numId w:val="2"/>
@@ -1121,7 +1130,7 @@
     </w:p>
     <w:p>
       <w:pPr>
-        <w:pStyle w:val="style33"/>
+        <w:pStyle w:val="style35"/>
         <w:numPr>
           <w:ilvl w:val="1"/>
           <w:numId w:val="2"/>
@@ -1140,7 +1149,7 @@
     </w:p>
     <w:p>
       <w:pPr>
-        <w:pStyle w:val="style33"/>
+        <w:pStyle w:val="style35"/>
         <w:numPr>
           <w:ilvl w:val="1"/>
           <w:numId w:val="2"/>
@@ -1199,19 +1208,47 @@
       <w:pPr>
         <w:pStyle w:val="style0"/>
         <w:spacing w:line="100" w:lineRule="atLeast"/>
-        <w:rPr>
-          <w:rFonts w:ascii="Aparajita" w:cs="Aparajita" w:hAnsi="Aparajita"/>
-        </w:rPr>
-      </w:pPr>
-      <w:r>
-        <w:rPr>
-          <w:rFonts w:ascii="Aparajita" w:cs="Aparajita" w:hAnsi="Aparajita"/>
-        </w:rPr>
-      </w:r>
-    </w:p>
-    <w:p>
-      <w:pPr>
-        <w:pStyle w:val="style33"/>
+        <w:ind w:hanging="0" w:left="0" w:right="0"/>
+        <w:rPr>
+          <w:rFonts w:ascii="Aparajita" w:cs="Aparajita" w:hAnsi="Aparajita"/>
+          <w:color w:val="FF0000"/>
+          <w:u w:val="single"/>
+        </w:rPr>
+      </w:pPr>
+      <w:r>
+        <w:rPr>
+          <w:rFonts w:ascii="Aparajita" w:cs="Aparajita" w:hAnsi="Aparajita"/>
+          <w:color w:val="FF0000"/>
+        </w:rPr>
+        <w:t xml:space="preserve">Technical documentation to software of your robot. The code must be very well documented.  Comments for each subroutine, each variable, each block of code. The source code should be in separate files. </w:t>
+      </w:r>
+      <w:r>
+        <w:rPr>
+          <w:rFonts w:ascii="Aparajita" w:cs="Aparajita" w:hAnsi="Aparajita"/>
+          <w:color w:val="FF0000"/>
+          <w:u w:val="single"/>
+        </w:rPr>
+        <w:t>BUT IT MUST BE ALSO IN THE MAIN DOCUMENT, WELL FORMATTED.</w:t>
+      </w:r>
+    </w:p>
+    <w:p>
+      <w:pPr>
+        <w:pStyle w:val="style0"/>
+        <w:spacing w:line="100" w:lineRule="atLeast"/>
+        <w:ind w:hanging="0" w:left="0" w:right="0"/>
+        <w:rPr>
+          <w:rFonts w:ascii="Aparajita" w:cs="Aparajita" w:hAnsi="Aparajita"/>
+        </w:rPr>
+      </w:pPr>
+      <w:r>
+        <w:rPr>
+          <w:rFonts w:ascii="Aparajita" w:cs="Aparajita" w:hAnsi="Aparajita"/>
+        </w:rPr>
+      </w:r>
+    </w:p>
+    <w:p>
+      <w:pPr>
+        <w:pStyle w:val="style35"/>
         <w:numPr>
           <w:ilvl w:val="0"/>
           <w:numId w:val="3"/>
@@ -1232,7 +1269,7 @@
     </w:p>
     <w:p>
       <w:pPr>
-        <w:pStyle w:val="style33"/>
+        <w:pStyle w:val="style35"/>
         <w:numPr>
           <w:ilvl w:val="0"/>
           <w:numId w:val="3"/>
@@ -1253,7 +1290,7 @@
     </w:p>
     <w:p>
       <w:pPr>
-        <w:pStyle w:val="style33"/>
+        <w:pStyle w:val="style35"/>
         <w:numPr>
           <w:ilvl w:val="0"/>
           <w:numId w:val="3"/>
@@ -1277,71 +1314,217 @@
         <w:pStyle w:val="style1"/>
         <w:rPr/>
       </w:pPr>
-      <w:bookmarkStart w:id="5" w:name="_Toc373752433"/>
-      <w:bookmarkStart w:id="6" w:name="__RefHeading__219_1350062729"/>
+      <w:bookmarkStart w:id="5" w:name="__RefHeading__225_1350062729"/>
+      <w:bookmarkStart w:id="6" w:name="_Toc373752436"/>
       <w:bookmarkEnd w:id="5"/>
       <w:bookmarkEnd w:id="6"/>
       <w:r>
         <w:rPr/>
-        <w:t>Project Code</w:t>
-      </w:r>
-    </w:p>
-    <w:p>
-      <w:pPr>
-        <w:pStyle w:val="style2"/>
-        <w:ind w:hanging="0" w:left="720" w:right="0"/>
-        <w:rPr>
-          <w:sz w:val="24"/>
-          <w:szCs w:val="24"/>
-        </w:rPr>
-      </w:pPr>
-      <w:bookmarkStart w:id="7" w:name="_Toc373752434"/>
-      <w:bookmarkStart w:id="8" w:name="__RefHeading__221_1350062729"/>
+        <w:t>Translating this Knowledge to ECE 479/579</w:t>
+      </w:r>
+    </w:p>
+    <w:p>
+      <w:pPr>
+        <w:pStyle w:val="style31"/>
+        <w:spacing w:line="100" w:lineRule="atLeast"/>
+        <w:rPr>
+          <w:rFonts w:ascii="Aparajita" w:cs="Aparajita" w:hAnsi="Aparajita"/>
+        </w:rPr>
+      </w:pPr>
+      <w:r>
+        <w:rPr>
+          <w:rFonts w:ascii="Aparajita" w:cs="Aparajita" w:hAnsi="Aparajita"/>
+        </w:rPr>
+        <w:t>We will build off of our knowledge from this quarter to add more fine-grained control of Nixon-Bohr, something we didn't have time to do for this quarter. We would especially focus on the arm in the next quarter, since the wheels work well, since the arm is much more technically challenging than the motors. Solidifying the code to control the motors allows us to start from a good baseline next quarter.</w:t>
+      </w:r>
+    </w:p>
+    <w:p>
+      <w:pPr>
+        <w:pStyle w:val="style31"/>
+        <w:spacing w:line="100" w:lineRule="atLeast"/>
+        <w:rPr>
+          <w:rFonts w:ascii="Aparajita" w:cs="Aparajita" w:hAnsi="Aparajita"/>
+        </w:rPr>
+      </w:pPr>
+      <w:r>
+        <w:rPr>
+          <w:rFonts w:ascii="Aparajita" w:cs="Aparajita" w:hAnsi="Aparajita"/>
+        </w:rPr>
+      </w:r>
+    </w:p>
+    <w:p>
+      <w:pPr>
+        <w:pStyle w:val="style0"/>
+        <w:spacing w:line="100" w:lineRule="atLeast"/>
+        <w:rPr>
+          <w:rFonts w:ascii="Aparajita" w:cs="Aparajita" w:hAnsi="Aparajita"/>
+          <w:color w:val="FF0000"/>
+        </w:rPr>
+      </w:pPr>
+      <w:r>
+        <w:rPr>
+          <w:rFonts w:ascii="Aparajita" w:cs="Aparajita" w:hAnsi="Aparajita"/>
+          <w:color w:val="FF0000"/>
+        </w:rPr>
+        <w:t>How you may use knowledge that you learned in ECE 478 in the next quarter to add more interesting perceptions and behaviors to your robot? The goal of this part is that you will show your knowledge and critical/creative understanding of class material. You will be not asked to execute what you write here, it is only a plan. This part should be especially well written by students who take it for ECE 578 credit. Add as much technical/mathematical detail as you deem useful to explain your idea in full detail.</w:t>
+      </w:r>
+    </w:p>
+    <w:p>
+      <w:pPr>
+        <w:pStyle w:val="style1"/>
+        <w:rPr/>
+      </w:pPr>
+      <w:bookmarkStart w:id="7" w:name="__RefHeading__227_1350062729"/>
+      <w:bookmarkStart w:id="8" w:name="_Toc373752437"/>
       <w:bookmarkEnd w:id="7"/>
       <w:bookmarkEnd w:id="8"/>
       <w:r>
-        <w:rPr>
-          <w:sz w:val="24"/>
-          <w:szCs w:val="24"/>
-        </w:rPr>
-        <w:t>Visual Basic Code:</w:t>
-      </w:r>
-    </w:p>
-    <w:p>
-      <w:pPr>
-        <w:pStyle w:val="style2"/>
-        <w:ind w:hanging="0" w:left="720" w:right="0"/>
-        <w:rPr>
-          <w:sz w:val="24"/>
-          <w:szCs w:val="24"/>
-        </w:rPr>
-      </w:pPr>
-      <w:r>
-        <w:rPr>
-          <w:sz w:val="24"/>
-          <w:szCs w:val="24"/>
-        </w:rPr>
-      </w:r>
-    </w:p>
-    <w:p>
-      <w:pPr>
-        <w:pStyle w:val="style2"/>
-        <w:ind w:hanging="0" w:left="720" w:right="0"/>
-        <w:rPr>
-          <w:sz w:val="24"/>
-          <w:szCs w:val="24"/>
-        </w:rPr>
-      </w:pPr>
-      <w:bookmarkStart w:id="9" w:name="_Toc373752435"/>
-      <w:bookmarkStart w:id="10" w:name="__RefHeading__223_1350062729"/>
-      <w:bookmarkEnd w:id="9"/>
-      <w:bookmarkEnd w:id="10"/>
-      <w:r>
-        <w:rPr>
-          <w:sz w:val="24"/>
-          <w:szCs w:val="24"/>
-        </w:rPr>
-        <w:t>ROBOTC Code:</w:t>
+        <w:rPr/>
+        <w:t>Technical or Research Problems</w:t>
+      </w:r>
+    </w:p>
+    <w:p>
+      <w:pPr>
+        <w:pStyle w:val="style35"/>
+        <w:numPr>
+          <w:ilvl w:val="0"/>
+          <w:numId w:val="4"/>
+        </w:numPr>
+        <w:spacing w:line="100" w:lineRule="atLeast"/>
+        <w:rPr>
+          <w:rFonts w:ascii="Aparajita" w:cs="Aparajita" w:hAnsi="Aparajita"/>
+        </w:rPr>
+      </w:pPr>
+      <w:r>
+        <w:rPr>
+          <w:rFonts w:ascii="Aparajita" w:cs="Aparajita" w:hAnsi="Aparajita"/>
+        </w:rPr>
+        <w:t>Nixon-Bohr is heavier than his previous incarnation was. Adding more power to his wheels would help a lot on this. One way to do this would be to add motors to the back wheels. These motors could be in series with the motors on the front, or they could be independent.</w:t>
+      </w:r>
+    </w:p>
+    <w:p>
+      <w:pPr>
+        <w:pStyle w:val="style35"/>
+        <w:numPr>
+          <w:ilvl w:val="0"/>
+          <w:numId w:val="4"/>
+        </w:numPr>
+        <w:spacing w:line="100" w:lineRule="atLeast"/>
+        <w:rPr>
+          <w:rFonts w:ascii="Aparajita" w:cs="Aparajita" w:hAnsi="Aparajita"/>
+        </w:rPr>
+      </w:pPr>
+      <w:r>
+        <w:rPr>
+          <w:rFonts w:ascii="Aparajita" w:cs="Aparajita" w:hAnsi="Aparajita"/>
+        </w:rPr>
+        <w:t>Nixon-Bohr's face is not utilized by our code. Later versions of our code could be used to mimic the facial expressions of the controller.</w:t>
+      </w:r>
+    </w:p>
+    <w:p>
+      <w:pPr>
+        <w:pStyle w:val="style35"/>
+        <w:numPr>
+          <w:ilvl w:val="0"/>
+          <w:numId w:val="4"/>
+        </w:numPr>
+        <w:spacing w:line="100" w:lineRule="atLeast"/>
+        <w:rPr>
+          <w:rFonts w:ascii="Aparajita" w:cs="Aparajita" w:hAnsi="Aparajita"/>
+        </w:rPr>
+      </w:pPr>
+      <w:r>
+        <w:rPr>
+          <w:rFonts w:ascii="Aparajita" w:cs="Aparajita" w:hAnsi="Aparajita"/>
+        </w:rPr>
+        <w:t>The arm of the robot is mounted to the base of the robot. This arm could be moved to where the arm should be, mounted to Nixon-Bohr's shoulder, so he could shake hands.</w:t>
+      </w:r>
+    </w:p>
+    <w:p>
+      <w:pPr>
+        <w:pStyle w:val="style35"/>
+        <w:numPr>
+          <w:ilvl w:val="0"/>
+          <w:numId w:val="4"/>
+        </w:numPr>
+        <w:spacing w:line="100" w:lineRule="atLeast"/>
+        <w:rPr>
+          <w:rFonts w:ascii="Aparajita" w:cs="Aparajita" w:hAnsi="Aparajita"/>
+        </w:rPr>
+      </w:pPr>
+      <w:r>
+        <w:rPr>
+          <w:rFonts w:ascii="Aparajita" w:cs="Aparajita" w:hAnsi="Aparajita"/>
+        </w:rPr>
+        <w:t>Nixon-Bohr has no sensors; he is entirely remote-controlled. Adding bumpers, range-finders, and/or cameras in useful locations could significantly improve the operation of the robot. A camera around Nixon-Bohr's eyes could send feedback to the controller's computer, adding a first-person view of what the robot is seeing.</w:t>
+      </w:r>
+    </w:p>
+    <w:p>
+      <w:pPr>
+        <w:pStyle w:val="style35"/>
+        <w:numPr>
+          <w:ilvl w:val="0"/>
+          <w:numId w:val="4"/>
+        </w:numPr>
+        <w:spacing w:line="100" w:lineRule="atLeast"/>
+        <w:rPr>
+          <w:rFonts w:ascii="Aparajita" w:cs="Aparajita" w:hAnsi="Aparajita"/>
+        </w:rPr>
+      </w:pPr>
+      <w:r>
+        <w:rPr>
+          <w:rFonts w:ascii="Aparajita" w:cs="Aparajita" w:hAnsi="Aparajita"/>
+        </w:rPr>
+        <w:t>Using the newer version of the Kinect could add more fine-grained control to the robot. The newer version of the Kinect adds finger tracking, meaning the controller's arm and hand could be used directly to control Nixon-Bohr's arms and hands.</w:t>
+      </w:r>
+    </w:p>
+    <w:p>
+      <w:pPr>
+        <w:pStyle w:val="style35"/>
+        <w:numPr>
+          <w:ilvl w:val="0"/>
+          <w:numId w:val="4"/>
+        </w:numPr>
+        <w:spacing w:line="100" w:lineRule="atLeast"/>
+        <w:rPr>
+          <w:rFonts w:ascii="Aparajita" w:cs="Aparajita" w:hAnsi="Aparajita"/>
+        </w:rPr>
+      </w:pPr>
+      <w:r>
+        <w:rPr>
+          <w:rFonts w:ascii="Aparajita" w:cs="Aparajita" w:hAnsi="Aparajita"/>
+        </w:rPr>
+        <w:t>Add larger wheels to allow Nixon-Bohr to navigate more complex terrain than carpets.</w:t>
+      </w:r>
+    </w:p>
+    <w:p>
+      <w:pPr>
+        <w:pStyle w:val="style35"/>
+        <w:spacing w:line="100" w:lineRule="atLeast"/>
+        <w:ind w:hanging="0" w:left="0" w:right="0"/>
+        <w:rPr>
+          <w:rFonts w:ascii="Aparajita" w:cs="Aparajita" w:hAnsi="Aparajita"/>
+        </w:rPr>
+      </w:pPr>
+      <w:r>
+        <w:rPr>
+          <w:rFonts w:ascii="Aparajita" w:cs="Aparajita" w:hAnsi="Aparajita"/>
+        </w:rPr>
+      </w:r>
+    </w:p>
+    <w:p>
+      <w:pPr>
+        <w:pStyle w:val="style35"/>
+        <w:spacing w:line="100" w:lineRule="atLeast"/>
+        <w:ind w:hanging="0" w:left="0" w:right="0"/>
+        <w:rPr>
+          <w:rFonts w:ascii="Aparajita" w:cs="Aparajita" w:hAnsi="Aparajita"/>
+        </w:rPr>
+      </w:pPr>
+      <w:r>
+        <w:rPr>
+          <w:rFonts w:ascii="Aparajita" w:cs="Aparajita" w:hAnsi="Aparajita"/>
+        </w:rPr>
       </w:r>
     </w:p>
     <w:p>
@@ -1358,32 +1541,7 @@
           <w:rFonts w:ascii="Aparajita" w:cs="Aparajita" w:hAnsi="Aparajita"/>
           <w:color w:val="FF0000"/>
         </w:rPr>
-      </w:r>
-    </w:p>
-    <w:p>
-      <w:pPr>
-        <w:pStyle w:val="style0"/>
-        <w:spacing w:line="100" w:lineRule="atLeast"/>
-        <w:rPr>
-          <w:rFonts w:ascii="Aparajita" w:cs="Aparajita" w:hAnsi="Aparajita"/>
-          <w:color w:val="FF0000"/>
-          <w:u w:val="single"/>
-        </w:rPr>
-      </w:pPr>
-      <w:r>
-        <w:rPr>
-          <w:rFonts w:ascii="Aparajita" w:cs="Aparajita" w:hAnsi="Aparajita"/>
-          <w:color w:val="FF0000"/>
-        </w:rPr>
-        <w:t xml:space="preserve">Technical documentation to software of your robot. The code must be very well documented.  Comments for each subroutine, each variable, each block of code. The source code should be in separate files. </w:t>
-      </w:r>
-      <w:r>
-        <w:rPr>
-          <w:rFonts w:ascii="Aparajita" w:cs="Aparajita" w:hAnsi="Aparajita"/>
-          <w:color w:val="FF0000"/>
-          <w:u w:val="single"/>
-        </w:rPr>
-        <w:t>BUT IT MUST BE ALSO IN THE MAIN DOCUMENT, WELL FORMATTED.</w:t>
+        <w:t>Technical or research problems that should be solved to achieve the goals set to your robot better. For instance, iSOBOT has no sensors. What kind of sensors you can propose to give feedback to the computer to create complete behaviors – for instance camera.</w:t>
       </w:r>
     </w:p>
     <w:p>
@@ -1391,249 +1549,14 @@
         <w:pStyle w:val="style1"/>
         <w:rPr/>
       </w:pPr>
-      <w:bookmarkStart w:id="11" w:name="_Toc373752436"/>
-      <w:bookmarkStart w:id="12" w:name="__RefHeading__225_1350062729"/>
-      <w:bookmarkEnd w:id="11"/>
-      <w:bookmarkEnd w:id="12"/>
-      <w:r>
-        <w:rPr/>
-        <w:t>Translating this Knowledge to ECE 479/579</w:t>
-      </w:r>
-    </w:p>
-    <w:p>
-      <w:pPr>
-        <w:pStyle w:val="style29"/>
-        <w:spacing w:line="100" w:lineRule="atLeast"/>
-        <w:rPr>
-          <w:rFonts w:ascii="Aparajita" w:cs="Aparajita" w:hAnsi="Aparajita"/>
-        </w:rPr>
-      </w:pPr>
-      <w:r>
-        <w:rPr>
-          <w:rFonts w:ascii="Aparajita" w:cs="Aparajita" w:hAnsi="Aparajita"/>
-        </w:rPr>
-        <w:t>We will build off of our knowledge from this quarter to add more fine-grained control of Nixon-Bohr, something we didn't have time to do for this quarter. We would especially focus on the arm in the next quarter, since the wheels work well, since the arm is much more technically challenging than the motors. Solidifying the code to control the motors allows us to start from a good baseline next quarter.</w:t>
-      </w:r>
-    </w:p>
-    <w:p>
-      <w:pPr>
-        <w:pStyle w:val="style29"/>
-        <w:spacing w:line="100" w:lineRule="atLeast"/>
-        <w:rPr>
-          <w:rFonts w:ascii="Aparajita" w:cs="Aparajita" w:hAnsi="Aparajita"/>
-        </w:rPr>
-      </w:pPr>
-      <w:r>
-        <w:rPr>
-          <w:rFonts w:ascii="Aparajita" w:cs="Aparajita" w:hAnsi="Aparajita"/>
-        </w:rPr>
-      </w:r>
-    </w:p>
-    <w:p>
-      <w:pPr>
-        <w:pStyle w:val="style0"/>
-        <w:spacing w:line="100" w:lineRule="atLeast"/>
-        <w:rPr>
-          <w:rFonts w:ascii="Aparajita" w:cs="Aparajita" w:hAnsi="Aparajita"/>
-          <w:color w:val="FF0000"/>
-        </w:rPr>
-      </w:pPr>
-      <w:r>
-        <w:rPr>
-          <w:rFonts w:ascii="Aparajita" w:cs="Aparajita" w:hAnsi="Aparajita"/>
-          <w:color w:val="FF0000"/>
-        </w:rPr>
-        <w:t>How you may use knowledge that you learned in ECE 478 in the next quarter to add more interesting perceptions and behaviors to your robot? The goal of this part is that you will show your knowledge and critical/creative understanding of class material. You will be not asked to execute what you write here, it is only a plan. This part should be especially well written by students who take it for ECE 578 credit. Add as much technical/mathematical detail as you deem useful to explain your idea in full detail.</w:t>
-      </w:r>
-    </w:p>
-    <w:p>
-      <w:pPr>
-        <w:pStyle w:val="style1"/>
-        <w:rPr/>
-      </w:pPr>
-      <w:bookmarkStart w:id="13" w:name="_Toc373752437"/>
-      <w:bookmarkStart w:id="14" w:name="__RefHeading__227_1350062729"/>
-      <w:bookmarkEnd w:id="13"/>
-      <w:bookmarkEnd w:id="14"/>
-      <w:r>
-        <w:rPr/>
-        <w:t>Technical or Research Problems</w:t>
-      </w:r>
-    </w:p>
-    <w:p>
-      <w:pPr>
-        <w:pStyle w:val="style33"/>
-        <w:numPr>
-          <w:ilvl w:val="0"/>
-          <w:numId w:val="4"/>
-        </w:numPr>
-        <w:spacing w:line="100" w:lineRule="atLeast"/>
-        <w:rPr>
-          <w:rFonts w:ascii="Aparajita" w:cs="Aparajita" w:hAnsi="Aparajita"/>
-        </w:rPr>
-      </w:pPr>
-      <w:r>
-        <w:rPr>
-          <w:rFonts w:ascii="Aparajita" w:cs="Aparajita" w:hAnsi="Aparajita"/>
-        </w:rPr>
-        <w:t>Nixon-Bohr is heavier than his previous incarnation was. Adding more power to his wheels would help a lot on this. One way to do this would be to add motors to the back wheels. These motors could be in series with the motors on the front, or they could be independent.</w:t>
-      </w:r>
-    </w:p>
-    <w:p>
-      <w:pPr>
-        <w:pStyle w:val="style33"/>
-        <w:numPr>
-          <w:ilvl w:val="0"/>
-          <w:numId w:val="4"/>
-        </w:numPr>
-        <w:spacing w:line="100" w:lineRule="atLeast"/>
-        <w:rPr>
-          <w:rFonts w:ascii="Aparajita" w:cs="Aparajita" w:hAnsi="Aparajita"/>
-        </w:rPr>
-      </w:pPr>
-      <w:r>
-        <w:rPr>
-          <w:rFonts w:ascii="Aparajita" w:cs="Aparajita" w:hAnsi="Aparajita"/>
-        </w:rPr>
-        <w:t>Nixon-Bohr's face is not utilized by our code. Later versions of our code could be used to mimic the facial expressions of the controller.</w:t>
-      </w:r>
-    </w:p>
-    <w:p>
-      <w:pPr>
-        <w:pStyle w:val="style33"/>
-        <w:numPr>
-          <w:ilvl w:val="0"/>
-          <w:numId w:val="4"/>
-        </w:numPr>
-        <w:spacing w:line="100" w:lineRule="atLeast"/>
-        <w:rPr>
-          <w:rFonts w:ascii="Aparajita" w:cs="Aparajita" w:hAnsi="Aparajita"/>
-        </w:rPr>
-      </w:pPr>
-      <w:r>
-        <w:rPr>
-          <w:rFonts w:ascii="Aparajita" w:cs="Aparajita" w:hAnsi="Aparajita"/>
-        </w:rPr>
-        <w:t>The arm of the robot is mounted to the base of the robot. This arm could be moved to where the arm should be, mounted to Nixon-Bohr's shoulder, so he could shake hands.</w:t>
-      </w:r>
-    </w:p>
-    <w:p>
-      <w:pPr>
-        <w:pStyle w:val="style33"/>
-        <w:numPr>
-          <w:ilvl w:val="0"/>
-          <w:numId w:val="4"/>
-        </w:numPr>
-        <w:spacing w:line="100" w:lineRule="atLeast"/>
-        <w:rPr>
-          <w:rFonts w:ascii="Aparajita" w:cs="Aparajita" w:hAnsi="Aparajita"/>
-        </w:rPr>
-      </w:pPr>
-      <w:r>
-        <w:rPr>
-          <w:rFonts w:ascii="Aparajita" w:cs="Aparajita" w:hAnsi="Aparajita"/>
-        </w:rPr>
-        <w:t>Nixon-Bohr has no sensors; he is entirely remote-controlled. Adding bumpers, range-finders, and/or cameras in useful locations could significantly improve the operation of the robot. A camera around Nixon-Bohr's eyes could send feedback to the controller's computer, adding a first-person view of what the robot is seeing.</w:t>
-      </w:r>
-    </w:p>
-    <w:p>
-      <w:pPr>
-        <w:pStyle w:val="style33"/>
-        <w:numPr>
-          <w:ilvl w:val="0"/>
-          <w:numId w:val="4"/>
-        </w:numPr>
-        <w:spacing w:line="100" w:lineRule="atLeast"/>
-        <w:rPr>
-          <w:rFonts w:ascii="Aparajita" w:cs="Aparajita" w:hAnsi="Aparajita"/>
-        </w:rPr>
-      </w:pPr>
-      <w:r>
-        <w:rPr>
-          <w:rFonts w:ascii="Aparajita" w:cs="Aparajita" w:hAnsi="Aparajita"/>
-        </w:rPr>
-        <w:t>Using the newer version of the Kinect could add more fine-grained control to the robot. The newer version of the Kinect adds finger tracking, meaning the controller's arm and hand could be used directly to control Nixon-Bohr's arms and hands.</w:t>
-      </w:r>
-    </w:p>
-    <w:p>
-      <w:pPr>
-        <w:pStyle w:val="style33"/>
-        <w:numPr>
-          <w:ilvl w:val="0"/>
-          <w:numId w:val="4"/>
-        </w:numPr>
-        <w:spacing w:line="100" w:lineRule="atLeast"/>
-        <w:rPr>
-          <w:rFonts w:ascii="Aparajita" w:cs="Aparajita" w:hAnsi="Aparajita"/>
-        </w:rPr>
-      </w:pPr>
-      <w:r>
-        <w:rPr>
-          <w:rFonts w:ascii="Aparajita" w:cs="Aparajita" w:hAnsi="Aparajita"/>
-        </w:rPr>
-        <w:t>Add larger wheels to allow Nixon-Bohr to navigate more complex terrain than carpets.</w:t>
-      </w:r>
-    </w:p>
-    <w:p>
-      <w:pPr>
-        <w:pStyle w:val="style33"/>
-        <w:spacing w:line="100" w:lineRule="atLeast"/>
-        <w:ind w:hanging="0" w:left="0" w:right="0"/>
-        <w:rPr>
-          <w:rFonts w:ascii="Aparajita" w:cs="Aparajita" w:hAnsi="Aparajita"/>
-        </w:rPr>
-      </w:pPr>
-      <w:r>
-        <w:rPr>
-          <w:rFonts w:ascii="Aparajita" w:cs="Aparajita" w:hAnsi="Aparajita"/>
-        </w:rPr>
-      </w:r>
-    </w:p>
-    <w:p>
-      <w:pPr>
-        <w:pStyle w:val="style33"/>
-        <w:spacing w:line="100" w:lineRule="atLeast"/>
-        <w:ind w:hanging="0" w:left="0" w:right="0"/>
-        <w:rPr>
-          <w:rFonts w:ascii="Aparajita" w:cs="Aparajita" w:hAnsi="Aparajita"/>
-        </w:rPr>
-      </w:pPr>
-      <w:r>
-        <w:rPr>
-          <w:rFonts w:ascii="Aparajita" w:cs="Aparajita" w:hAnsi="Aparajita"/>
-        </w:rPr>
-      </w:r>
-    </w:p>
-    <w:p>
-      <w:pPr>
-        <w:pStyle w:val="style0"/>
-        <w:spacing w:line="100" w:lineRule="atLeast"/>
-        <w:rPr>
-          <w:rFonts w:ascii="Aparajita" w:cs="Aparajita" w:hAnsi="Aparajita"/>
-          <w:color w:val="FF0000"/>
-        </w:rPr>
-      </w:pPr>
-      <w:r>
-        <w:rPr>
-          <w:rFonts w:ascii="Aparajita" w:cs="Aparajita" w:hAnsi="Aparajita"/>
-          <w:color w:val="FF0000"/>
-        </w:rPr>
-        <w:t>Technical or research problems that should be solved to achieve the goals set to your robot better. For instance, iSOBOT has no sensors. What kind of sensors you can propose to give feedback to the computer to create complete behaviors – for instance camera.</w:t>
-      </w:r>
-    </w:p>
-    <w:p>
-      <w:pPr>
-        <w:pStyle w:val="style1"/>
-        <w:rPr/>
-      </w:pPr>
-      <w:bookmarkStart w:id="15" w:name="_Toc373752438"/>
-      <w:bookmarkStart w:id="16" w:name="__RefHeading__229_1350062729"/>
-      <w:bookmarkEnd w:id="16"/>
+      <w:bookmarkStart w:id="9" w:name="_Toc373752438"/>
+      <w:bookmarkStart w:id="10" w:name="__RefHeading__229_1350062729"/>
+      <w:bookmarkEnd w:id="10"/>
       <w:r>
         <w:rPr/>
         <w:t>Instructions</w:t>
       </w:r>
-      <w:bookmarkEnd w:id="15"/>
+      <w:bookmarkEnd w:id="9"/>
       <w:r>
         <w:rPr/>
         <w:t xml:space="preserve"> </w:t>
@@ -1687,7 +1610,7 @@
     </w:p>
     <w:p>
       <w:pPr>
-        <w:pStyle w:val="style33"/>
+        <w:pStyle w:val="style35"/>
         <w:numPr>
           <w:ilvl w:val="1"/>
           <w:numId w:val="1"/>
@@ -1726,7 +1649,7 @@
     </w:p>
     <w:p>
       <w:pPr>
-        <w:pStyle w:val="style33"/>
+        <w:pStyle w:val="style35"/>
         <w:numPr>
           <w:ilvl w:val="1"/>
           <w:numId w:val="1"/>
@@ -1765,7 +1688,7 @@
     </w:p>
     <w:p>
       <w:pPr>
-        <w:pStyle w:val="style33"/>
+        <w:pStyle w:val="style35"/>
         <w:numPr>
           <w:ilvl w:val="1"/>
           <w:numId w:val="1"/>
@@ -1790,7 +1713,7 @@
     </w:p>
     <w:p>
       <w:pPr>
-        <w:pStyle w:val="style33"/>
+        <w:pStyle w:val="style35"/>
         <w:numPr>
           <w:ilvl w:val="1"/>
           <w:numId w:val="1"/>
@@ -1815,7 +1738,7 @@
     </w:p>
     <w:p>
       <w:pPr>
-        <w:pStyle w:val="style33"/>
+        <w:pStyle w:val="style35"/>
         <w:numPr>
           <w:ilvl w:val="1"/>
           <w:numId w:val="1"/>
@@ -1840,7 +1763,7 @@
     </w:p>
     <w:p>
       <w:pPr>
-        <w:pStyle w:val="style33"/>
+        <w:pStyle w:val="style35"/>
         <w:numPr>
           <w:ilvl w:val="1"/>
           <w:numId w:val="1"/>
@@ -1865,7 +1788,7 @@
     </w:p>
     <w:p>
       <w:pPr>
-        <w:pStyle w:val="style33"/>
+        <w:pStyle w:val="style35"/>
         <w:numPr>
           <w:ilvl w:val="1"/>
           <w:numId w:val="1"/>
@@ -1890,7 +1813,7 @@
     </w:p>
     <w:p>
       <w:pPr>
-        <w:pStyle w:val="style33"/>
+        <w:pStyle w:val="style35"/>
         <w:numPr>
           <w:ilvl w:val="0"/>
           <w:numId w:val="1"/>
@@ -1945,7 +1868,7 @@
     </w:p>
     <w:p>
       <w:pPr>
-        <w:pStyle w:val="style33"/>
+        <w:pStyle w:val="style35"/>
         <w:numPr>
           <w:ilvl w:val="1"/>
           <w:numId w:val="1"/>
@@ -1970,7 +1893,7 @@
     </w:p>
     <w:p>
       <w:pPr>
-        <w:pStyle w:val="style33"/>
+        <w:pStyle w:val="style35"/>
         <w:numPr>
           <w:ilvl w:val="1"/>
           <w:numId w:val="1"/>
@@ -1995,7 +1918,7 @@
     </w:p>
     <w:p>
       <w:pPr>
-        <w:pStyle w:val="style33"/>
+        <w:pStyle w:val="style35"/>
         <w:numPr>
           <w:ilvl w:val="2"/>
           <w:numId w:val="1"/>
@@ -2020,7 +1943,7 @@
     </w:p>
     <w:p>
       <w:pPr>
-        <w:pStyle w:val="style33"/>
+        <w:pStyle w:val="style35"/>
         <w:numPr>
           <w:ilvl w:val="2"/>
           <w:numId w:val="1"/>
@@ -2045,7 +1968,7 @@
     </w:p>
     <w:p>
       <w:pPr>
-        <w:pStyle w:val="style33"/>
+        <w:pStyle w:val="style35"/>
         <w:numPr>
           <w:ilvl w:val="2"/>
           <w:numId w:val="1"/>
@@ -2070,7 +1993,7 @@
     </w:p>
     <w:p>
       <w:pPr>
-        <w:pStyle w:val="style33"/>
+        <w:pStyle w:val="style35"/>
         <w:numPr>
           <w:ilvl w:val="2"/>
           <w:numId w:val="1"/>
@@ -2095,7 +2018,7 @@
     </w:p>
     <w:p>
       <w:pPr>
-        <w:pStyle w:val="style33"/>
+        <w:pStyle w:val="style35"/>
         <w:numPr>
           <w:ilvl w:val="0"/>
           <w:numId w:val="1"/>
@@ -2120,7 +2043,7 @@
     </w:p>
     <w:p>
       <w:pPr>
-        <w:pStyle w:val="style33"/>
+        <w:pStyle w:val="style35"/>
         <w:numPr>
           <w:ilvl w:val="1"/>
           <w:numId w:val="1"/>
@@ -2145,7 +2068,7 @@
     </w:p>
     <w:p>
       <w:pPr>
-        <w:pStyle w:val="style33"/>
+        <w:pStyle w:val="style35"/>
         <w:numPr>
           <w:ilvl w:val="2"/>
           <w:numId w:val="1"/>
@@ -2202,7 +2125,7 @@
     </w:p>
     <w:p>
       <w:pPr>
-        <w:pStyle w:val="style33"/>
+        <w:pStyle w:val="style35"/>
         <w:numPr>
           <w:ilvl w:val="2"/>
           <w:numId w:val="1"/>
@@ -2243,7 +2166,7 @@
     </w:p>
     <w:p>
       <w:pPr>
-        <w:pStyle w:val="style33"/>
+        <w:pStyle w:val="style35"/>
         <w:numPr>
           <w:ilvl w:val="3"/>
           <w:numId w:val="1"/>
@@ -2268,7 +2191,7 @@
     </w:p>
     <w:p>
       <w:pPr>
-        <w:pStyle w:val="style33"/>
+        <w:pStyle w:val="style35"/>
         <w:numPr>
           <w:ilvl w:val="4"/>
           <w:numId w:val="1"/>
@@ -2293,7 +2216,7 @@
     </w:p>
     <w:p>
       <w:pPr>
-        <w:pStyle w:val="style33"/>
+        <w:pStyle w:val="style35"/>
         <w:numPr>
           <w:ilvl w:val="3"/>
           <w:numId w:val="1"/>
@@ -2318,7 +2241,7 @@
     </w:p>
     <w:p>
       <w:pPr>
-        <w:pStyle w:val="style33"/>
+        <w:pStyle w:val="style35"/>
         <w:numPr>
           <w:ilvl w:val="4"/>
           <w:numId w:val="1"/>
@@ -2343,7 +2266,7 @@
     </w:p>
     <w:p>
       <w:pPr>
-        <w:pStyle w:val="style33"/>
+        <w:pStyle w:val="style35"/>
         <w:numPr>
           <w:ilvl w:val="3"/>
           <w:numId w:val="1"/>
@@ -2368,7 +2291,7 @@
     </w:p>
     <w:p>
       <w:pPr>
-        <w:pStyle w:val="style33"/>
+        <w:pStyle w:val="style35"/>
         <w:numPr>
           <w:ilvl w:val="4"/>
           <w:numId w:val="1"/>
@@ -2393,7 +2316,7 @@
     </w:p>
     <w:p>
       <w:pPr>
-        <w:pStyle w:val="style33"/>
+        <w:pStyle w:val="style35"/>
         <w:numPr>
           <w:ilvl w:val="0"/>
           <w:numId w:val="1"/>
@@ -2418,7 +2341,7 @@
     </w:p>
     <w:p>
       <w:pPr>
-        <w:pStyle w:val="style33"/>
+        <w:pStyle w:val="style35"/>
         <w:numPr>
           <w:ilvl w:val="1"/>
           <w:numId w:val="1"/>
@@ -2443,8 +2366,115 @@
     </w:p>
     <w:p>
       <w:pPr>
-        <w:pStyle w:val="style33"/>
-        <w:spacing w:line="100" w:lineRule="atLeast"/>
+        <w:pStyle w:val="style35"/>
+        <w:spacing w:line="100" w:lineRule="atLeast"/>
+        <w:rPr/>
+      </w:pPr>
+      <w:r>
+        <w:rPr/>
+      </w:r>
+    </w:p>
+    <w:p>
+      <w:pPr>
+        <w:pStyle w:val="style35"/>
+        <w:spacing w:line="100" w:lineRule="atLeast"/>
+        <w:ind w:hanging="0" w:left="0" w:right="0"/>
+        <w:rPr/>
+      </w:pPr>
+      <w:r>
+        <w:rPr/>
+      </w:r>
+    </w:p>
+    <w:p>
+      <w:pPr>
+        <w:pStyle w:val="style1"/>
+        <w:pageBreakBefore/>
+        <w:rPr/>
+      </w:pPr>
+      <w:r>
+        <w:rPr/>
+        <w:t>Project Code</w:t>
+      </w:r>
+    </w:p>
+    <w:p>
+      <w:pPr>
+        <w:pStyle w:val="style2"/>
+        <w:ind w:hanging="0" w:left="720" w:right="0"/>
+        <w:rPr>
+          <w:sz w:val="24"/>
+          <w:szCs w:val="24"/>
+        </w:rPr>
+      </w:pPr>
+      <w:bookmarkStart w:id="11" w:name="__RefHeading__221_1350062729"/>
+      <w:bookmarkStart w:id="12" w:name="_Toc373752434"/>
+      <w:bookmarkEnd w:id="11"/>
+      <w:bookmarkEnd w:id="12"/>
+      <w:r>
+        <w:rPr>
+          <w:sz w:val="24"/>
+          <w:szCs w:val="24"/>
+        </w:rPr>
+        <w:t>Visual Basic Code:</w:t>
+      </w:r>
+    </w:p>
+    <w:p>
+      <w:pPr>
+        <w:pStyle w:val="style2"/>
+        <w:ind w:hanging="0" w:left="720" w:right="0"/>
+        <w:rPr>
+          <w:sz w:val="24"/>
+          <w:szCs w:val="24"/>
+        </w:rPr>
+      </w:pPr>
+      <w:r>
+        <w:rPr>
+          <w:sz w:val="24"/>
+          <w:szCs w:val="24"/>
+        </w:rPr>
+      </w:r>
+    </w:p>
+    <w:p>
+      <w:pPr>
+        <w:pStyle w:val="style2"/>
+        <w:ind w:hanging="0" w:left="720" w:right="0"/>
+        <w:rPr>
+          <w:sz w:val="24"/>
+          <w:szCs w:val="24"/>
+        </w:rPr>
+      </w:pPr>
+      <w:bookmarkStart w:id="13" w:name="__RefHeading__223_1350062729"/>
+      <w:bookmarkStart w:id="14" w:name="_Toc373752435"/>
+      <w:bookmarkEnd w:id="13"/>
+      <w:bookmarkEnd w:id="14"/>
+      <w:r>
+        <w:rPr>
+          <w:sz w:val="24"/>
+          <w:szCs w:val="24"/>
+        </w:rPr>
+        <w:t>ROBOTC Code:</w:t>
+      </w:r>
+    </w:p>
+    <w:p>
+      <w:pPr>
+        <w:pStyle w:val="style0"/>
+        <w:spacing w:line="100" w:lineRule="atLeast"/>
+        <w:rPr>
+          <w:rFonts w:ascii="Aparajita" w:cs="Aparajita" w:hAnsi="Aparajita"/>
+          <w:color w:val="FF0000"/>
+        </w:rPr>
+      </w:pPr>
+      <w:r>
+        <w:rPr>
+          <w:rFonts w:ascii="Aparajita" w:cs="Aparajita" w:hAnsi="Aparajita"/>
+          <w:color w:val="FF0000"/>
+        </w:rPr>
+      </w:r>
+    </w:p>
+    <w:p>
+      <w:pPr>
+        <w:pStyle w:val="style0"/>
+        <w:spacing w:line="100" w:lineRule="atLeast"/>
+        <w:ind w:hanging="0" w:left="0" w:right="0"/>
         <w:rPr/>
       </w:pPr>
       <w:r>
@@ -2457,7 +2487,7 @@
       <w:pgMar w:bottom="1440" w:footer="0" w:gutter="0" w:header="0" w:left="806" w:right="907" w:top="1440"/>
       <w:formProt w:val="false"/>
       <w:textDirection w:val="lrTb"/>
-      <w:docGrid w:charSpace="8192" w:linePitch="360" w:type="default"/>
+      <w:docGrid w:charSpace="12288" w:linePitch="360" w:type="default"/>
     </w:sectPr>
   </w:body>
 </w:document>
@@ -3042,7 +3072,7 @@
   </w:style>
   <w:style w:styleId="style3" w:type="paragraph">
     <w:name w:val="Heading 3"/>
-    <w:basedOn w:val="style28"/>
+    <w:basedOn w:val="style30"/>
     <w:next w:val="style3"/>
     <w:pPr/>
     <w:rPr/>
@@ -3142,14 +3172,30 @@
     </w:rPr>
   </w:style>
   <w:style w:styleId="style27" w:type="character">
-    <w:name w:val="Index Link"/>
+    <w:name w:val="ListLabel 6"/>
     <w:next w:val="style27"/>
-    <w:rPr/>
+    <w:rPr>
+      <w:rFonts w:cs="Symbol"/>
+    </w:rPr>
   </w:style>
-  <w:style w:styleId="style28" w:type="paragraph">
+  <w:style w:styleId="style28" w:type="character">
+    <w:name w:val="ListLabel 7"/>
+    <w:next w:val="style28"/>
+    <w:rPr>
+      <w:rFonts w:cs="Courier New"/>
+    </w:rPr>
+  </w:style>
+  <w:style w:styleId="style29" w:type="character">
+    <w:name w:val="ListLabel 8"/>
+    <w:next w:val="style29"/>
+    <w:rPr>
+      <w:rFonts w:cs="Wingdings"/>
+    </w:rPr>
+  </w:style>
+  <w:style w:styleId="style30" w:type="paragraph">
     <w:name w:val="Heading"/>
     <w:basedOn w:val="style0"/>
-    <w:next w:val="style29"/>
+    <w:next w:val="style31"/>
     <w:pPr>
       <w:keepNext/>
       <w:spacing w:after="120" w:before="240"/>
@@ -3161,29 +3207,29 @@
       <w:szCs w:val="28"/>
     </w:rPr>
   </w:style>
-  <w:style w:styleId="style29" w:type="paragraph">
+  <w:style w:styleId="style31" w:type="paragraph">
     <w:name w:val="Text Body"/>
     <w:basedOn w:val="style0"/>
-    <w:next w:val="style29"/>
+    <w:next w:val="style31"/>
     <w:pPr>
       <w:spacing w:after="120" w:before="0"/>
       <w:contextualSpacing w:val="false"/>
     </w:pPr>
     <w:rPr/>
   </w:style>
-  <w:style w:styleId="style30" w:type="paragraph">
+  <w:style w:styleId="style32" w:type="paragraph">
     <w:name w:val="List"/>
-    <w:basedOn w:val="style29"/>
-    <w:next w:val="style30"/>
+    <w:basedOn w:val="style31"/>
+    <w:next w:val="style32"/>
     <w:pPr/>
     <w:rPr>
       <w:rFonts w:cs="FreeSans"/>
     </w:rPr>
   </w:style>
-  <w:style w:styleId="style31" w:type="paragraph">
+  <w:style w:styleId="style33" w:type="paragraph">
     <w:name w:val="Caption"/>
     <w:basedOn w:val="style0"/>
-    <w:next w:val="style31"/>
+    <w:next w:val="style33"/>
     <w:pPr>
       <w:suppressLineNumbers/>
       <w:spacing w:after="120" w:before="120"/>
@@ -3197,10 +3243,10 @@
       <w:szCs w:val="24"/>
     </w:rPr>
   </w:style>
-  <w:style w:styleId="style32" w:type="paragraph">
+  <w:style w:styleId="style34" w:type="paragraph">
     <w:name w:val="Index"/>
     <w:basedOn w:val="style0"/>
-    <w:next w:val="style32"/>
+    <w:next w:val="style34"/>
     <w:pPr>
       <w:suppressLineNumbers/>
     </w:pPr>
@@ -3208,10 +3254,10 @@
       <w:rFonts w:cs="FreeSans"/>
     </w:rPr>
   </w:style>
-  <w:style w:styleId="style33" w:type="paragraph">
+  <w:style w:styleId="style35" w:type="paragraph">
     <w:name w:val="List Paragraph"/>
     <w:basedOn w:val="style0"/>
-    <w:next w:val="style33"/>
+    <w:next w:val="style35"/>
     <w:pPr>
       <w:spacing w:after="0" w:before="0"/>
       <w:ind w:hanging="0" w:left="720" w:right="0"/>
@@ -3219,29 +3265,29 @@
     </w:pPr>
     <w:rPr/>
   </w:style>
-  <w:style w:styleId="style34" w:type="paragraph">
+  <w:style w:styleId="style36" w:type="paragraph">
     <w:name w:val="Contents Heading"/>
     <w:basedOn w:val="style1"/>
-    <w:next w:val="style34"/>
+    <w:next w:val="style36"/>
     <w:pPr>
-      <w:spacing w:line="254" w:lineRule="auto"/>
+      <w:spacing w:line="252" w:lineRule="auto"/>
     </w:pPr>
     <w:rPr/>
   </w:style>
-  <w:style w:styleId="style35" w:type="paragraph">
+  <w:style w:styleId="style37" w:type="paragraph">
     <w:name w:val="Contents 1"/>
     <w:basedOn w:val="style0"/>
-    <w:next w:val="style35"/>
+    <w:next w:val="style37"/>
     <w:pPr>
       <w:spacing w:after="100" w:before="0"/>
       <w:contextualSpacing w:val="false"/>
     </w:pPr>
     <w:rPr/>
   </w:style>
-  <w:style w:styleId="style36" w:type="paragraph">
+  <w:style w:styleId="style38" w:type="paragraph">
     <w:name w:val="Contents 2"/>
     <w:basedOn w:val="style0"/>
-    <w:next w:val="style36"/>
+    <w:next w:val="style38"/>
     <w:pPr>
       <w:spacing w:after="100" w:before="0"/>
       <w:ind w:hanging="0" w:left="220" w:right="0"/>
@@ -3249,26 +3295,26 @@
     </w:pPr>
     <w:rPr/>
   </w:style>
-  <w:style w:styleId="style37" w:type="paragraph">
+  <w:style w:styleId="style39" w:type="paragraph">
     <w:name w:val="Quotations"/>
     <w:basedOn w:val="style0"/>
-    <w:next w:val="style37"/>
+    <w:next w:val="style39"/>
     <w:pPr/>
     <w:rPr/>
   </w:style>
-  <w:style w:styleId="style38" w:type="paragraph">
+  <w:style w:styleId="style40" w:type="paragraph">
     <w:name w:val="Title"/>
-    <w:basedOn w:val="style28"/>
-    <w:next w:val="style38"/>
+    <w:basedOn w:val="style30"/>
+    <w:next w:val="style40"/>
     <w:pPr>
       <w:jc w:val="left"/>
     </w:pPr>
     <w:rPr/>
   </w:style>
-  <w:style w:styleId="style39" w:type="paragraph">
+  <w:style w:styleId="style41" w:type="paragraph">
     <w:name w:val="Subtitle"/>
-    <w:basedOn w:val="style28"/>
-    <w:next w:val="style39"/>
+    <w:basedOn w:val="style30"/>
+    <w:next w:val="style41"/>
     <w:pPr>
       <w:jc w:val="left"/>
     </w:pPr>

</xml_diff>

<commit_message>
Added more steps to the step-by-step in the report
Next step is to maybe add more steps to the step-by-step.
Report has improved, but it needs a few more steps before it looks good.
</commit_message>
<xml_diff>
--- a/robotics final report.docx
+++ b/robotics final report.docx
@@ -1456,7 +1456,19 @@
         <w:rPr>
           <w:rFonts w:ascii="Aparajita" w:cs="Aparajita" w:hAnsi="Aparajita"/>
         </w:rPr>
-        <w:t>Nixon-Bohr has no sensors; he is entirely remote-controlled. Adding bumpers, range-finders, and/or cameras in useful locations could significantly improve the operation of the robot. A camera around Nixon-Bohr's eyes could send feedback to the controller's computer, adding a first-person view of what the robot is seeing.</w:t>
+        <w:t xml:space="preserve">Nixon-Bohr has no sensors; he is entirely remote-controlled. Adding bumpers, range-finders, and/or cameras in useful locations could significantly improve the operation of the robot. </w:t>
+      </w:r>
+      <w:r>
+        <w:rPr>
+          <w:rFonts w:ascii="Aparajita" w:cs="Aparajita" w:hAnsi="Aparajita"/>
+        </w:rPr>
+        <w:t>Adding a</w:t>
+      </w:r>
+      <w:r>
+        <w:rPr>
+          <w:rFonts w:ascii="Aparajita" w:cs="Aparajita" w:hAnsi="Aparajita"/>
+        </w:rPr>
+        <w:t xml:space="preserve"> camera around Nixon-Bohr's eyes could send feedback to the controller's computer, adding a first-person view of what the robot is seeing.</w:t>
       </w:r>
     </w:p>
     <w:p>
@@ -1495,6 +1507,25 @@
           <w:rFonts w:ascii="Aparajita" w:cs="Aparajita" w:hAnsi="Aparajita"/>
         </w:rPr>
         <w:t>Add larger wheels to allow Nixon-Bohr to navigate more complex terrain than carpets.</w:t>
+      </w:r>
+    </w:p>
+    <w:p>
+      <w:pPr>
+        <w:pStyle w:val="style35"/>
+        <w:numPr>
+          <w:ilvl w:val="0"/>
+          <w:numId w:val="4"/>
+        </w:numPr>
+        <w:spacing w:line="100" w:lineRule="atLeast"/>
+        <w:rPr>
+          <w:rFonts w:ascii="Aparajita" w:cs="Aparajita" w:hAnsi="Aparajita"/>
+        </w:rPr>
+      </w:pPr>
+      <w:r>
+        <w:rPr>
+          <w:rFonts w:ascii="Aparajita" w:cs="Aparajita" w:hAnsi="Aparajita"/>
+        </w:rPr>
+        <w:t>Add control for a second arm</w:t>
       </w:r>
     </w:p>
     <w:p>
@@ -2336,14 +2367,22 @@
           <w:sz w:val="24"/>
           <w:szCs w:val="24"/>
         </w:rPr>
-        <w:t>Copy the ROBOTC:</w:t>
-      </w:r>
-    </w:p>
-    <w:p>
-      <w:pPr>
-        <w:pStyle w:val="style35"/>
-        <w:numPr>
-          <w:ilvl w:val="1"/>
+        <w:t xml:space="preserve">Copy the ROBOTC </w:t>
+      </w:r>
+      <w:r>
+        <w:rPr>
+          <w:rFonts w:ascii="Aparajita" w:cs="Aparajita" w:hAnsi="Aparajita"/>
+          <w:sz w:val="24"/>
+          <w:szCs w:val="24"/>
+        </w:rPr>
+        <w:t>source code, referenced below, to the IDE. Ensure it compiles</w:t>
+      </w:r>
+    </w:p>
+    <w:p>
+      <w:pPr>
+        <w:pStyle w:val="style35"/>
+        <w:numPr>
+          <w:ilvl w:val="0"/>
           <w:numId w:val="1"/>
         </w:numPr>
         <w:shd w:fill="FFFFFF" w:val="clear"/>
@@ -2361,7 +2400,107 @@
           <w:sz w:val="24"/>
           <w:szCs w:val="24"/>
         </w:rPr>
-        <w:t>Source code:</w:t>
+        <w:t>Download the ROBOTC source code to the NXT</w:t>
+      </w:r>
+    </w:p>
+    <w:p>
+      <w:pPr>
+        <w:pStyle w:val="style35"/>
+        <w:numPr>
+          <w:ilvl w:val="0"/>
+          <w:numId w:val="1"/>
+        </w:numPr>
+        <w:shd w:fill="FFFFFF" w:val="clear"/>
+        <w:spacing w:after="60" w:before="0" w:line="270" w:lineRule="atLeast"/>
+        <w:contextualSpacing/>
+        <w:rPr>
+          <w:rFonts w:ascii="Aparajita" w:cs="Aparajita" w:hAnsi="Aparajita"/>
+          <w:sz w:val="24"/>
+          <w:szCs w:val="24"/>
+        </w:rPr>
+      </w:pPr>
+      <w:r>
+        <w:rPr>
+          <w:rFonts w:ascii="Aparajita" w:cs="Aparajita" w:hAnsi="Aparajita"/>
+          <w:sz w:val="24"/>
+          <w:szCs w:val="24"/>
+        </w:rPr>
+        <w:t>Connect the computer to the NXT via Bluetooth connection using the Visual Basic code. You should hear a beep when the Bluetooth connects</w:t>
+      </w:r>
+    </w:p>
+    <w:p>
+      <w:pPr>
+        <w:pStyle w:val="style35"/>
+        <w:numPr>
+          <w:ilvl w:val="0"/>
+          <w:numId w:val="1"/>
+        </w:numPr>
+        <w:shd w:fill="FFFFFF" w:val="clear"/>
+        <w:spacing w:after="60" w:before="0" w:line="270" w:lineRule="atLeast"/>
+        <w:contextualSpacing/>
+        <w:rPr>
+          <w:rFonts w:ascii="Aparajita" w:cs="Aparajita" w:hAnsi="Aparajita"/>
+          <w:sz w:val="24"/>
+          <w:szCs w:val="24"/>
+        </w:rPr>
+      </w:pPr>
+      <w:r>
+        <w:rPr>
+          <w:rFonts w:ascii="Aparajita" w:cs="Aparajita" w:hAnsi="Aparajita"/>
+          <w:sz w:val="24"/>
+          <w:szCs w:val="24"/>
+        </w:rPr>
+        <w:t>Start the program. If a Bluetooth connection has not been established, it will beep and halt the program</w:t>
+      </w:r>
+    </w:p>
+    <w:p>
+      <w:pPr>
+        <w:pStyle w:val="style35"/>
+        <w:numPr>
+          <w:ilvl w:val="0"/>
+          <w:numId w:val="1"/>
+        </w:numPr>
+        <w:shd w:fill="FFFFFF" w:val="clear"/>
+        <w:spacing w:after="60" w:before="0" w:line="270" w:lineRule="atLeast"/>
+        <w:contextualSpacing/>
+        <w:rPr>
+          <w:rFonts w:ascii="Aparajita" w:cs="Aparajita" w:hAnsi="Aparajita"/>
+          <w:sz w:val="24"/>
+          <w:szCs w:val="24"/>
+        </w:rPr>
+      </w:pPr>
+      <w:r>
+        <w:rPr>
+          <w:rFonts w:ascii="Aparajita" w:cs="Aparajita" w:hAnsi="Aparajita"/>
+          <w:sz w:val="24"/>
+          <w:szCs w:val="24"/>
+        </w:rPr>
+        <w:t>Start FAAST. Select “Start Emulation.” Select the textbox in the VB application</w:t>
+      </w:r>
+    </w:p>
+    <w:p>
+      <w:pPr>
+        <w:pStyle w:val="style35"/>
+        <w:numPr>
+          <w:ilvl w:val="0"/>
+          <w:numId w:val="1"/>
+        </w:numPr>
+        <w:shd w:fill="FFFFFF" w:val="clear"/>
+        <w:spacing w:after="60" w:before="0" w:line="270" w:lineRule="atLeast"/>
+        <w:contextualSpacing/>
+        <w:rPr>
+          <w:rFonts w:ascii="Aparajita" w:cs="Aparajita" w:hAnsi="Aparajita"/>
+          <w:sz w:val="24"/>
+          <w:szCs w:val="24"/>
+        </w:rPr>
+      </w:pPr>
+      <w:r>
+        <w:rPr>
+          <w:rFonts w:ascii="Aparajita" w:cs="Aparajita" w:hAnsi="Aparajita"/>
+          <w:sz w:val="24"/>
+          <w:szCs w:val="24"/>
+        </w:rPr>
+        <w:t>Move back until FAAST sees your skeleton. You may now control the robot</w:t>
       </w:r>
     </w:p>
     <w:p>

</xml_diff>

<commit_message>
Worked on project description in report
</commit_message>
<xml_diff>
--- a/robotics final report.docx
+++ b/robotics final report.docx
@@ -131,7 +131,7 @@
     </w:p>
     <w:p>
       <w:pPr>
-        <w:pStyle w:val="style38"/>
+        <w:pStyle w:val="style41"/>
         <w:spacing w:line="100" w:lineRule="atLeast"/>
         <w:ind w:hanging="0" w:left="0" w:right="0"/>
         <w:jc w:val="center"/>
@@ -148,7 +148,7 @@
     </w:p>
     <w:p>
       <w:pPr>
-        <w:pStyle w:val="style38"/>
+        <w:pStyle w:val="style41"/>
         <w:spacing w:line="100" w:lineRule="atLeast"/>
         <w:ind w:hanging="0" w:left="0" w:right="0"/>
         <w:jc w:val="center"/>
@@ -165,7 +165,7 @@
     </w:p>
     <w:p>
       <w:pPr>
-        <w:pStyle w:val="style38"/>
+        <w:pStyle w:val="style41"/>
         <w:spacing w:line="100" w:lineRule="atLeast"/>
         <w:ind w:hanging="0" w:left="0" w:right="0"/>
         <w:jc w:val="center"/>
@@ -182,7 +182,7 @@
     </w:p>
     <w:p>
       <w:pPr>
-        <w:pStyle w:val="style38"/>
+        <w:pStyle w:val="style41"/>
         <w:spacing w:line="100" w:lineRule="atLeast"/>
         <w:jc w:val="center"/>
         <w:rPr>
@@ -263,7 +263,7 @@
     </w:p>
     <w:p>
       <w:pPr>
-        <w:pStyle w:val="style39"/>
+        <w:pStyle w:val="style42"/>
         <w:pageBreakBefore/>
         <w:rPr/>
       </w:pPr>
@@ -287,13 +287,13 @@
           <w:pgNumType w:fmt="decimal"/>
           <w:formProt w:val="false"/>
           <w:textDirection w:val="lrTb"/>
-          <w:docGrid w:charSpace="16384" w:linePitch="360" w:type="default"/>
+          <w:docGrid w:charSpace="20480" w:linePitch="360" w:type="default"/>
         </w:sectPr>
       </w:pPr>
     </w:p>
     <w:p>
       <w:pPr>
-        <w:pStyle w:val="style34"/>
+        <w:pStyle w:val="style37"/>
         <w:rPr/>
       </w:pPr>
       <w:r>
@@ -320,31 +320,40 @@
           <w:pgMar w:bottom="1440" w:footer="0" w:gutter="0" w:header="0" w:left="806" w:right="907" w:top="1440"/>
           <w:formProt/>
           <w:textDirection w:val="lrTb"/>
-          <w:docGrid w:charSpace="16384" w:linePitch="360" w:type="default"/>
+          <w:docGrid w:charSpace="20480" w:linePitch="360" w:type="default"/>
         </w:sectPr>
       </w:pPr>
     </w:p>
     <w:p>
       <w:pPr>
-        <w:pStyle w:val="style34"/>
-        <w:rPr/>
-      </w:pPr>
-      <w:r>
-        <w:rPr/>
-      </w:r>
-    </w:p>
-    <w:p>
-      <w:pPr>
-        <w:pStyle w:val="style34"/>
-        <w:rPr/>
-      </w:pPr>
-      <w:r>
-        <w:rPr/>
-      </w:r>
-    </w:p>
-    <w:p>
-      <w:pPr>
-        <w:pStyle w:val="style40"/>
+        <w:pStyle w:val="style37"/>
+        <w:rPr/>
+      </w:pPr>
+      <w:r>
+        <w:rPr/>
+      </w:r>
+    </w:p>
+    <w:p>
+      <w:pPr>
+        <w:pStyle w:val="style37"/>
+        <w:rPr/>
+      </w:pPr>
+      <w:r>
+        <w:rPr/>
+      </w:r>
+    </w:p>
+    <w:p>
+      <w:pPr>
+        <w:pStyle w:val="style37"/>
+        <w:rPr/>
+      </w:pPr>
+      <w:r>
+        <w:rPr/>
+      </w:r>
+    </w:p>
+    <w:p>
+      <w:pPr>
+        <w:pStyle w:val="style43"/>
         <w:tabs>
           <w:tab w:leader="dot" w:pos="10527" w:val="right"/>
         </w:tabs>
@@ -399,8 +408,8 @@
         <w:pageBreakBefore/>
         <w:rPr/>
       </w:pPr>
-      <w:bookmarkStart w:id="1" w:name="_Toc373752431"/>
-      <w:bookmarkStart w:id="2" w:name="__RefHeading__215_1350062729"/>
+      <w:bookmarkStart w:id="1" w:name="__RefHeading__215_1350062729"/>
+      <w:bookmarkStart w:id="2" w:name="_Toc373752431"/>
       <w:bookmarkEnd w:id="1"/>
       <w:bookmarkEnd w:id="2"/>
       <w:r>
@@ -410,7 +419,7 @@
     </w:p>
     <w:p>
       <w:pPr>
-        <w:pStyle w:val="style38"/>
+        <w:pStyle w:val="style41"/>
         <w:spacing w:line="100" w:lineRule="atLeast"/>
         <w:ind w:hanging="0" w:left="0" w:right="0"/>
         <w:rPr>
@@ -425,12 +434,36 @@
           <w:sz w:val="24"/>
           <w:szCs w:val="24"/>
         </w:rPr>
-        <w:t>Our project modified Bohr to be larger, and added software to control the modified robot using a Microsoft Kinect and a Lego NXT.</w:t>
-      </w:r>
-    </w:p>
-    <w:p>
-      <w:pPr>
-        <w:pStyle w:val="style38"/>
+        <w:t xml:space="preserve">Our project modified Bohr to be larger and added software to control the modified robot using a Microsoft Kinect </w:t>
+      </w:r>
+      <w:r>
+        <w:rPr>
+          <w:rFonts w:ascii="Aparajita" w:cs="Aparajita" w:hAnsi="Aparajita"/>
+          <w:sz w:val="24"/>
+          <w:szCs w:val="24"/>
+        </w:rPr>
+        <w:t>communicating with a</w:t>
+      </w:r>
+      <w:r>
+        <w:rPr>
+          <w:rFonts w:ascii="Aparajita" w:cs="Aparajita" w:hAnsi="Aparajita"/>
+          <w:sz w:val="24"/>
+          <w:szCs w:val="24"/>
+        </w:rPr>
+        <w:t xml:space="preserve"> Lego NXT </w:t>
+      </w:r>
+      <w:r>
+        <w:rPr>
+          <w:rFonts w:ascii="Aparajita" w:cs="Aparajita" w:hAnsi="Aparajita"/>
+          <w:sz w:val="24"/>
+          <w:szCs w:val="24"/>
+        </w:rPr>
+        <w:t>via Bluetooth.</w:t>
+      </w:r>
+    </w:p>
+    <w:p>
+      <w:pPr>
+        <w:pStyle w:val="style41"/>
         <w:spacing w:line="100" w:lineRule="atLeast"/>
         <w:ind w:hanging="0" w:left="0" w:right="0"/>
         <w:rPr/>
@@ -441,7 +474,7 @@
     </w:p>
     <w:p>
       <w:pPr>
-        <w:pStyle w:val="style38"/>
+        <w:pStyle w:val="style41"/>
         <w:spacing w:line="100" w:lineRule="atLeast"/>
         <w:ind w:hanging="0" w:left="0" w:right="0"/>
         <w:rPr>
@@ -456,12 +489,84 @@
           <w:sz w:val="24"/>
           <w:szCs w:val="24"/>
         </w:rPr>
-        <w:t>A Halloween robot's skeleton was grafted onto the existing Bohr robot. Bohr's existing head was added to the top of the robot, while his existing arm was left at the base. We wrote a suite of programs that control the wheels and the arm of the new Nixon-Bohr robot. This suite uses a Microsoft Kinect, a Visual Basic script, Bluetooth, and a Lego NXT.</w:t>
-      </w:r>
-    </w:p>
-    <w:p>
-      <w:pPr>
-        <w:pStyle w:val="style38"/>
+        <w:t>Our first action was to graft a</w:t>
+      </w:r>
+      <w:r>
+        <w:rPr>
+          <w:rFonts w:ascii="Aparajita" w:cs="Aparajita" w:hAnsi="Aparajita"/>
+          <w:sz w:val="24"/>
+          <w:szCs w:val="24"/>
+        </w:rPr>
+        <w:t xml:space="preserve"> Halloween robot's skeleton onto the existing Bohr robot. Bohr's existing head was added to the top of the robot, while his existing arm was left at the base. </w:t>
+      </w:r>
+      <w:r>
+        <w:rPr>
+          <w:rFonts w:ascii="Aparajita" w:cs="Aparajita" w:hAnsi="Aparajita"/>
+          <w:sz w:val="24"/>
+          <w:szCs w:val="24"/>
+        </w:rPr>
+        <w:t xml:space="preserve">Many of the servos controlling the arm were swapped out; one was malfunctioning, the others were continuous-motion where continuous-motion was unsuitable. </w:t>
+      </w:r>
+      <w:r>
+        <w:rPr>
+          <w:rFonts w:ascii="Aparajita" w:cs="Aparajita" w:hAnsi="Aparajita"/>
+          <w:sz w:val="24"/>
+          <w:szCs w:val="24"/>
+        </w:rPr>
+        <w:t xml:space="preserve">We wrote a suite of programs </w:t>
+      </w:r>
+      <w:r>
+        <w:rPr>
+          <w:rFonts w:ascii="Aparajita" w:cs="Aparajita" w:hAnsi="Aparajita"/>
+          <w:sz w:val="24"/>
+          <w:szCs w:val="24"/>
+        </w:rPr>
+        <w:t xml:space="preserve">that leverage existing technology to </w:t>
+      </w:r>
+      <w:r>
+        <w:rPr>
+          <w:rFonts w:ascii="Aparajita" w:cs="Aparajita" w:hAnsi="Aparajita"/>
+          <w:sz w:val="24"/>
+          <w:szCs w:val="24"/>
+        </w:rPr>
+        <w:t xml:space="preserve">control the wheels and the arm of the new Nixon-Bohr robot. </w:t>
+      </w:r>
+      <w:r>
+        <w:rPr>
+          <w:rFonts w:ascii="Aparajita" w:cs="Aparajita" w:hAnsi="Aparajita"/>
+          <w:sz w:val="24"/>
+          <w:szCs w:val="24"/>
+        </w:rPr>
+        <w:t xml:space="preserve">Our suite includes a Visual Basic script and controller code written for the NXT, leveraging </w:t>
+      </w:r>
+      <w:r>
+        <w:rPr>
+          <w:rFonts w:ascii="Aparajita" w:cs="Aparajita" w:hAnsi="Aparajita"/>
+          <w:sz w:val="24"/>
+          <w:szCs w:val="24"/>
+        </w:rPr>
+        <w:t xml:space="preserve">a Microsoft Kinect, Bluetooth, </w:t>
+      </w:r>
+      <w:r>
+        <w:rPr>
+          <w:rFonts w:ascii="Aparajita" w:cs="Aparajita" w:hAnsi="Aparajita"/>
+          <w:sz w:val="24"/>
+          <w:szCs w:val="24"/>
+        </w:rPr>
+        <w:t xml:space="preserve">a Kinect gesture-to-keypress program, </w:t>
+      </w:r>
+      <w:r>
+        <w:rPr>
+          <w:rFonts w:ascii="Aparajita" w:cs="Aparajita" w:hAnsi="Aparajita"/>
+          <w:sz w:val="24"/>
+          <w:szCs w:val="24"/>
+        </w:rPr>
+        <w:t>and a Lego NXT.</w:t>
+      </w:r>
+    </w:p>
+    <w:p>
+      <w:pPr>
+        <w:pStyle w:val="style41"/>
         <w:spacing w:line="100" w:lineRule="atLeast"/>
         <w:ind w:hanging="0" w:left="0" w:right="0"/>
         <w:rPr/>
@@ -472,7 +577,7 @@
     </w:p>
     <w:p>
       <w:pPr>
-        <w:pStyle w:val="style38"/>
+        <w:pStyle w:val="style41"/>
         <w:spacing w:line="100" w:lineRule="atLeast"/>
         <w:ind w:hanging="0" w:left="0" w:right="0"/>
         <w:rPr>
@@ -487,12 +592,76 @@
           <w:sz w:val="24"/>
           <w:szCs w:val="24"/>
         </w:rPr>
-        <w:t xml:space="preserve">The Microsoft Kinect uses the skeleton trace feature of the upper half of the body to recognize body positions and motion. These positions and movements are converted into keyboard key presses. The key presses are input to a Visual Basic script, which transmits the key presses as ASCII characters over Bluetooth to the Lego NXT brick. The NXT brick converts these ASCII characters to motor and servo movements. Using this method we achieve wireless user-defined remote control over the robot. </w:t>
-      </w:r>
-    </w:p>
-    <w:p>
-      <w:pPr>
-        <w:pStyle w:val="style38"/>
+        <w:t xml:space="preserve">The Microsoft Kinect </w:t>
+      </w:r>
+      <w:r>
+        <w:rPr>
+          <w:rFonts w:ascii="Aparajita" w:cs="Aparajita" w:hAnsi="Aparajita"/>
+          <w:sz w:val="24"/>
+          <w:szCs w:val="24"/>
+        </w:rPr>
+        <w:t>SDK contains a skeleton trace feature that creates a map of</w:t>
+      </w:r>
+      <w:r>
+        <w:rPr>
+          <w:rFonts w:ascii="Aparajita" w:cs="Aparajita" w:hAnsi="Aparajita"/>
+          <w:sz w:val="24"/>
+          <w:szCs w:val="24"/>
+        </w:rPr>
+        <w:t xml:space="preserve"> the upper half of the body to recognize body positions and motion. These positions and movements are converted into keyboard key presses </w:t>
+      </w:r>
+      <w:r>
+        <w:rPr>
+          <w:rFonts w:ascii="Aparajita" w:cs="Aparajita" w:hAnsi="Aparajita"/>
+          <w:sz w:val="24"/>
+          <w:szCs w:val="24"/>
+        </w:rPr>
+        <w:t>using FAAST</w:t>
+      </w:r>
+      <w:r>
+        <w:rPr>
+          <w:rFonts w:ascii="Aparajita" w:cs="Aparajita" w:hAnsi="Aparajita"/>
+          <w:sz w:val="24"/>
+          <w:szCs w:val="24"/>
+        </w:rPr>
+        <w:t xml:space="preserve">. The </w:t>
+      </w:r>
+      <w:r>
+        <w:rPr>
+          <w:rFonts w:ascii="Aparajita" w:cs="Aparajita" w:hAnsi="Aparajita"/>
+          <w:sz w:val="24"/>
+          <w:szCs w:val="24"/>
+        </w:rPr>
+        <w:t xml:space="preserve">generated </w:t>
+      </w:r>
+      <w:r>
+        <w:rPr>
+          <w:rFonts w:ascii="Aparajita" w:cs="Aparajita" w:hAnsi="Aparajita"/>
+          <w:sz w:val="24"/>
+          <w:szCs w:val="24"/>
+        </w:rPr>
+        <w:t xml:space="preserve">key presses are input to a Visual Basic script, which transmits the key presses as ASCII characters over Bluetooth to </w:t>
+      </w:r>
+      <w:r>
+        <w:rPr>
+          <w:rFonts w:ascii="Aparajita" w:cs="Aparajita" w:hAnsi="Aparajita"/>
+          <w:sz w:val="24"/>
+          <w:szCs w:val="24"/>
+        </w:rPr>
+        <w:t>a</w:t>
+      </w:r>
+      <w:r>
+        <w:rPr>
+          <w:rFonts w:ascii="Aparajita" w:cs="Aparajita" w:hAnsi="Aparajita"/>
+          <w:sz w:val="24"/>
+          <w:szCs w:val="24"/>
+        </w:rPr>
+        <w:t xml:space="preserve"> Lego NXT brick. The NXT brick converts these ASCII characters to motor and servo movements. Using this method we achieve wireless user-defined remote control over the robot.</w:t>
+      </w:r>
+    </w:p>
+    <w:p>
+      <w:pPr>
+        <w:pStyle w:val="style41"/>
         <w:spacing w:line="100" w:lineRule="atLeast"/>
         <w:ind w:hanging="0" w:left="0" w:right="0"/>
         <w:rPr/>
@@ -503,7 +672,7 @@
     </w:p>
     <w:p>
       <w:pPr>
-        <w:pStyle w:val="style38"/>
+        <w:pStyle w:val="style41"/>
         <w:spacing w:line="100" w:lineRule="atLeast"/>
         <w:ind w:hanging="0" w:left="0" w:right="0"/>
         <w:rPr>
@@ -518,12 +687,36 @@
           <w:sz w:val="24"/>
           <w:szCs w:val="24"/>
         </w:rPr>
-        <w:t>The motions to control the robot are simple. The motor control uses height differences between wrists and elbows to send directional commands. Move both wrists above their elbows for forward, move wrists below the elbows for backward. Move the left wrist above the right wrist for left, and the opposite for right.</w:t>
-      </w:r>
-    </w:p>
-    <w:p>
-      <w:pPr>
-        <w:pStyle w:val="style38"/>
+        <w:t xml:space="preserve">The motions to control the robot are simple. </w:t>
+      </w:r>
+      <w:r>
+        <w:rPr>
+          <w:rFonts w:ascii="Aparajita" w:cs="Aparajita" w:hAnsi="Aparajita"/>
+          <w:sz w:val="24"/>
+          <w:szCs w:val="24"/>
+        </w:rPr>
+        <w:t xml:space="preserve">For instance, for the motor control, </w:t>
+      </w:r>
+      <w:r>
+        <w:rPr>
+          <w:rFonts w:ascii="Aparajita" w:cs="Aparajita" w:hAnsi="Aparajita"/>
+          <w:sz w:val="24"/>
+          <w:szCs w:val="24"/>
+        </w:rPr>
+        <w:t xml:space="preserve">height differences between wrists and elbows </w:t>
+      </w:r>
+      <w:r>
+        <w:rPr>
+          <w:rFonts w:ascii="Aparajita" w:cs="Aparajita" w:hAnsi="Aparajita"/>
+          <w:sz w:val="24"/>
+          <w:szCs w:val="24"/>
+        </w:rPr>
+        <w:t>are used to send forward/back/left/right commands.</w:t>
+      </w:r>
+    </w:p>
+    <w:p>
+      <w:pPr>
+        <w:pStyle w:val="style41"/>
         <w:spacing w:line="100" w:lineRule="atLeast"/>
         <w:rPr>
           <w:rFonts w:ascii="Aparajita" w:cs="Aparajita" w:hAnsi="Aparajita"/>
@@ -558,8 +751,8 @@
         <w:pStyle w:val="style1"/>
         <w:rPr/>
       </w:pPr>
-      <w:bookmarkStart w:id="3" w:name="_Toc373752432"/>
-      <w:bookmarkStart w:id="4" w:name="__RefHeading__217_1350062729"/>
+      <w:bookmarkStart w:id="3" w:name="__RefHeading__217_1350062729"/>
+      <w:bookmarkStart w:id="4" w:name="_Toc373752432"/>
       <w:bookmarkEnd w:id="3"/>
       <w:bookmarkEnd w:id="4"/>
       <w:r>
@@ -569,7 +762,7 @@
     </w:p>
     <w:p>
       <w:pPr>
-        <w:pStyle w:val="style38"/>
+        <w:pStyle w:val="style41"/>
         <w:numPr>
           <w:ilvl w:val="0"/>
           <w:numId w:val="2"/>
@@ -588,7 +781,7 @@
     </w:p>
     <w:p>
       <w:pPr>
-        <w:pStyle w:val="style38"/>
+        <w:pStyle w:val="style41"/>
         <w:numPr>
           <w:ilvl w:val="1"/>
           <w:numId w:val="2"/>
@@ -607,7 +800,7 @@
     </w:p>
     <w:p>
       <w:pPr>
-        <w:pStyle w:val="style38"/>
+        <w:pStyle w:val="style41"/>
         <w:numPr>
           <w:ilvl w:val="1"/>
           <w:numId w:val="2"/>
@@ -626,7 +819,7 @@
     </w:p>
     <w:p>
       <w:pPr>
-        <w:pStyle w:val="style38"/>
+        <w:pStyle w:val="style41"/>
         <w:numPr>
           <w:ilvl w:val="1"/>
           <w:numId w:val="2"/>
@@ -645,7 +838,7 @@
     </w:p>
     <w:p>
       <w:pPr>
-        <w:pStyle w:val="style38"/>
+        <w:pStyle w:val="style41"/>
         <w:numPr>
           <w:ilvl w:val="1"/>
           <w:numId w:val="2"/>
@@ -664,7 +857,7 @@
     </w:p>
     <w:p>
       <w:pPr>
-        <w:pStyle w:val="style38"/>
+        <w:pStyle w:val="style41"/>
         <w:numPr>
           <w:ilvl w:val="1"/>
           <w:numId w:val="2"/>
@@ -683,7 +876,7 @@
     </w:p>
     <w:p>
       <w:pPr>
-        <w:pStyle w:val="style38"/>
+        <w:pStyle w:val="style41"/>
         <w:numPr>
           <w:ilvl w:val="1"/>
           <w:numId w:val="2"/>
@@ -702,7 +895,7 @@
     </w:p>
     <w:p>
       <w:pPr>
-        <w:pStyle w:val="style38"/>
+        <w:pStyle w:val="style41"/>
         <w:numPr>
           <w:ilvl w:val="0"/>
           <w:numId w:val="2"/>
@@ -716,18 +909,12 @@
         <w:rPr>
           <w:rFonts w:ascii="Aparajita" w:cs="Aparajita" w:hAnsi="Aparajita"/>
         </w:rPr>
-        <w:t xml:space="preserve">Control Motions – </w:t>
-      </w:r>
-      <w:r>
-        <w:rPr>
-          <w:rFonts w:ascii="Aparajita" w:cs="Aparajita" w:hAnsi="Aparajita"/>
-        </w:rPr>
-        <w:t>defined in the FAAST profile below</w:t>
-      </w:r>
-    </w:p>
-    <w:p>
-      <w:pPr>
-        <w:pStyle w:val="style38"/>
+        <w:t>Control Motions – defined in the FAAST profile below</w:t>
+      </w:r>
+    </w:p>
+    <w:p>
+      <w:pPr>
+        <w:pStyle w:val="style41"/>
         <w:numPr>
           <w:ilvl w:val="1"/>
           <w:numId w:val="2"/>
@@ -746,7 +933,7 @@
     </w:p>
     <w:p>
       <w:pPr>
-        <w:pStyle w:val="style38"/>
+        <w:pStyle w:val="style41"/>
         <w:numPr>
           <w:ilvl w:val="2"/>
           <w:numId w:val="2"/>
@@ -765,7 +952,7 @@
     </w:p>
     <w:p>
       <w:pPr>
-        <w:pStyle w:val="style38"/>
+        <w:pStyle w:val="style41"/>
         <w:numPr>
           <w:ilvl w:val="2"/>
           <w:numId w:val="2"/>
@@ -784,7 +971,7 @@
     </w:p>
     <w:p>
       <w:pPr>
-        <w:pStyle w:val="style38"/>
+        <w:pStyle w:val="style41"/>
         <w:numPr>
           <w:ilvl w:val="1"/>
           <w:numId w:val="2"/>
@@ -803,7 +990,7 @@
     </w:p>
     <w:p>
       <w:pPr>
-        <w:pStyle w:val="style38"/>
+        <w:pStyle w:val="style41"/>
         <w:numPr>
           <w:ilvl w:val="2"/>
           <w:numId w:val="2"/>
@@ -822,7 +1009,7 @@
     </w:p>
     <w:p>
       <w:pPr>
-        <w:pStyle w:val="style38"/>
+        <w:pStyle w:val="style41"/>
         <w:numPr>
           <w:ilvl w:val="2"/>
           <w:numId w:val="2"/>
@@ -841,7 +1028,7 @@
     </w:p>
     <w:p>
       <w:pPr>
-        <w:pStyle w:val="style38"/>
+        <w:pStyle w:val="style41"/>
         <w:numPr>
           <w:ilvl w:val="2"/>
           <w:numId w:val="2"/>
@@ -860,7 +1047,7 @@
     </w:p>
     <w:p>
       <w:pPr>
-        <w:pStyle w:val="style38"/>
+        <w:pStyle w:val="style41"/>
         <w:numPr>
           <w:ilvl w:val="2"/>
           <w:numId w:val="2"/>
@@ -879,7 +1066,7 @@
     </w:p>
     <w:p>
       <w:pPr>
-        <w:pStyle w:val="style38"/>
+        <w:pStyle w:val="style41"/>
         <w:numPr>
           <w:ilvl w:val="2"/>
           <w:numId w:val="2"/>
@@ -898,7 +1085,7 @@
     </w:p>
     <w:p>
       <w:pPr>
-        <w:pStyle w:val="style38"/>
+        <w:pStyle w:val="style41"/>
         <w:numPr>
           <w:ilvl w:val="1"/>
           <w:numId w:val="2"/>
@@ -917,7 +1104,7 @@
     </w:p>
     <w:p>
       <w:pPr>
-        <w:pStyle w:val="style38"/>
+        <w:pStyle w:val="style41"/>
         <w:numPr>
           <w:ilvl w:val="2"/>
           <w:numId w:val="2"/>
@@ -936,7 +1123,7 @@
     </w:p>
     <w:p>
       <w:pPr>
-        <w:pStyle w:val="style38"/>
+        <w:pStyle w:val="style41"/>
         <w:numPr>
           <w:ilvl w:val="2"/>
           <w:numId w:val="2"/>
@@ -955,7 +1142,7 @@
     </w:p>
     <w:p>
       <w:pPr>
-        <w:pStyle w:val="style38"/>
+        <w:pStyle w:val="style41"/>
         <w:numPr>
           <w:ilvl w:val="2"/>
           <w:numId w:val="2"/>
@@ -974,7 +1161,7 @@
     </w:p>
     <w:p>
       <w:pPr>
-        <w:pStyle w:val="style38"/>
+        <w:pStyle w:val="style41"/>
         <w:numPr>
           <w:ilvl w:val="2"/>
           <w:numId w:val="2"/>
@@ -993,7 +1180,7 @@
     </w:p>
     <w:p>
       <w:pPr>
-        <w:pStyle w:val="style38"/>
+        <w:pStyle w:val="style41"/>
         <w:numPr>
           <w:ilvl w:val="2"/>
           <w:numId w:val="2"/>
@@ -1012,7 +1199,7 @@
     </w:p>
     <w:p>
       <w:pPr>
-        <w:pStyle w:val="style38"/>
+        <w:pStyle w:val="style41"/>
         <w:numPr>
           <w:ilvl w:val="2"/>
           <w:numId w:val="2"/>
@@ -1031,7 +1218,7 @@
     </w:p>
     <w:p>
       <w:pPr>
-        <w:pStyle w:val="style38"/>
+        <w:pStyle w:val="style41"/>
         <w:numPr>
           <w:ilvl w:val="2"/>
           <w:numId w:val="2"/>
@@ -1050,7 +1237,7 @@
     </w:p>
     <w:p>
       <w:pPr>
-        <w:pStyle w:val="style38"/>
+        <w:pStyle w:val="style41"/>
         <w:numPr>
           <w:ilvl w:val="2"/>
           <w:numId w:val="2"/>
@@ -1069,7 +1256,7 @@
     </w:p>
     <w:p>
       <w:pPr>
-        <w:pStyle w:val="style38"/>
+        <w:pStyle w:val="style41"/>
         <w:numPr>
           <w:ilvl w:val="2"/>
           <w:numId w:val="2"/>
@@ -1088,7 +1275,7 @@
     </w:p>
     <w:p>
       <w:pPr>
-        <w:pStyle w:val="style38"/>
+        <w:pStyle w:val="style41"/>
         <w:numPr>
           <w:ilvl w:val="2"/>
           <w:numId w:val="2"/>
@@ -1107,7 +1294,7 @@
     </w:p>
     <w:p>
       <w:pPr>
-        <w:pStyle w:val="style38"/>
+        <w:pStyle w:val="style41"/>
         <w:numPr>
           <w:ilvl w:val="0"/>
           <w:numId w:val="2"/>
@@ -1126,7 +1313,7 @@
     </w:p>
     <w:p>
       <w:pPr>
-        <w:pStyle w:val="style38"/>
+        <w:pStyle w:val="style41"/>
         <w:numPr>
           <w:ilvl w:val="1"/>
           <w:numId w:val="2"/>
@@ -1145,7 +1332,7 @@
     </w:p>
     <w:p>
       <w:pPr>
-        <w:pStyle w:val="style38"/>
+        <w:pStyle w:val="style41"/>
         <w:numPr>
           <w:ilvl w:val="1"/>
           <w:numId w:val="2"/>
@@ -1164,7 +1351,7 @@
     </w:p>
     <w:p>
       <w:pPr>
-        <w:pStyle w:val="style38"/>
+        <w:pStyle w:val="style41"/>
         <w:numPr>
           <w:ilvl w:val="1"/>
           <w:numId w:val="2"/>
@@ -1179,19 +1366,7 @@
         <w:rPr>
           <w:rFonts w:ascii="Aparajita" w:cs="Aparajita" w:hAnsi="Aparajita"/>
         </w:rPr>
-        <w:t>You may need a Bluetooth dong</w:t>
-      </w:r>
-      <w:r>
-        <w:rPr>
-          <w:rFonts w:ascii="Aparajita" w:cs="Aparajita" w:hAnsi="Aparajita"/>
-        </w:rPr>
-        <w:t>l</w:t>
-      </w:r>
-      <w:r>
-        <w:rPr>
-          <w:rFonts w:ascii="Aparajita" w:cs="Aparajita" w:hAnsi="Aparajita"/>
-        </w:rPr>
-        <w:t xml:space="preserve">e with Cambridge Silicon Radio chipset. See Lego's Bluetooth documentation at </w:t>
+        <w:t xml:space="preserve">You may need a Bluetooth dongle with Cambridge Silicon Radio chipset. See Lego's Bluetooth documentation at </w:t>
       </w:r>
       <w:hyperlink r:id="rId3">
         <w:r>
@@ -1275,7 +1450,7 @@
     </w:p>
     <w:p>
       <w:pPr>
-        <w:pStyle w:val="style38"/>
+        <w:pStyle w:val="style41"/>
         <w:numPr>
           <w:ilvl w:val="0"/>
           <w:numId w:val="3"/>
@@ -1296,7 +1471,7 @@
     </w:p>
     <w:p>
       <w:pPr>
-        <w:pStyle w:val="style38"/>
+        <w:pStyle w:val="style41"/>
         <w:numPr>
           <w:ilvl w:val="0"/>
           <w:numId w:val="3"/>
@@ -1317,7 +1492,7 @@
     </w:p>
     <w:p>
       <w:pPr>
-        <w:pStyle w:val="style38"/>
+        <w:pStyle w:val="style41"/>
         <w:numPr>
           <w:ilvl w:val="0"/>
           <w:numId w:val="3"/>
@@ -1341,8 +1516,8 @@
         <w:pStyle w:val="style1"/>
         <w:rPr/>
       </w:pPr>
-      <w:bookmarkStart w:id="5" w:name="_Toc373752436"/>
-      <w:bookmarkStart w:id="6" w:name="__RefHeading__225_1350062729"/>
+      <w:bookmarkStart w:id="5" w:name="__RefHeading__225_1350062729"/>
+      <w:bookmarkStart w:id="6" w:name="_Toc373752436"/>
       <w:bookmarkEnd w:id="5"/>
       <w:bookmarkEnd w:id="6"/>
       <w:r>
@@ -1352,7 +1527,7 @@
     </w:p>
     <w:p>
       <w:pPr>
-        <w:pStyle w:val="style34"/>
+        <w:pStyle w:val="style37"/>
         <w:spacing w:line="100" w:lineRule="atLeast"/>
         <w:rPr>
           <w:rFonts w:ascii="Aparajita" w:cs="Aparajita" w:hAnsi="Aparajita"/>
@@ -1367,7 +1542,7 @@
     </w:p>
     <w:p>
       <w:pPr>
-        <w:pStyle w:val="style34"/>
+        <w:pStyle w:val="style37"/>
         <w:spacing w:line="100" w:lineRule="atLeast"/>
         <w:rPr>
           <w:rFonts w:ascii="Aparajita" w:cs="Aparajita" w:hAnsi="Aparajita"/>
@@ -1401,8 +1576,8 @@
         <w:pStyle w:val="style1"/>
         <w:rPr/>
       </w:pPr>
-      <w:bookmarkStart w:id="7" w:name="_Toc373752437"/>
-      <w:bookmarkStart w:id="8" w:name="__RefHeading__227_1350062729"/>
+      <w:bookmarkStart w:id="7" w:name="__RefHeading__227_1350062729"/>
+      <w:bookmarkStart w:id="8" w:name="_Toc373752437"/>
       <w:bookmarkEnd w:id="7"/>
       <w:bookmarkEnd w:id="8"/>
       <w:r>
@@ -1412,7 +1587,7 @@
     </w:p>
     <w:p>
       <w:pPr>
-        <w:pStyle w:val="style38"/>
+        <w:pStyle w:val="style41"/>
         <w:numPr>
           <w:ilvl w:val="0"/>
           <w:numId w:val="4"/>
@@ -1431,7 +1606,7 @@
     </w:p>
     <w:p>
       <w:pPr>
-        <w:pStyle w:val="style38"/>
+        <w:pStyle w:val="style41"/>
         <w:numPr>
           <w:ilvl w:val="0"/>
           <w:numId w:val="4"/>
@@ -1450,7 +1625,7 @@
     </w:p>
     <w:p>
       <w:pPr>
-        <w:pStyle w:val="style38"/>
+        <w:pStyle w:val="style41"/>
         <w:numPr>
           <w:ilvl w:val="0"/>
           <w:numId w:val="4"/>
@@ -1469,7 +1644,7 @@
     </w:p>
     <w:p>
       <w:pPr>
-        <w:pStyle w:val="style38"/>
+        <w:pStyle w:val="style41"/>
         <w:numPr>
           <w:ilvl w:val="0"/>
           <w:numId w:val="4"/>
@@ -1488,7 +1663,7 @@
     </w:p>
     <w:p>
       <w:pPr>
-        <w:pStyle w:val="style38"/>
+        <w:pStyle w:val="style41"/>
         <w:numPr>
           <w:ilvl w:val="0"/>
           <w:numId w:val="4"/>
@@ -1507,7 +1682,7 @@
     </w:p>
     <w:p>
       <w:pPr>
-        <w:pStyle w:val="style38"/>
+        <w:pStyle w:val="style41"/>
         <w:numPr>
           <w:ilvl w:val="0"/>
           <w:numId w:val="4"/>
@@ -1526,7 +1701,7 @@
     </w:p>
     <w:p>
       <w:pPr>
-        <w:pStyle w:val="style38"/>
+        <w:pStyle w:val="style41"/>
         <w:numPr>
           <w:ilvl w:val="0"/>
           <w:numId w:val="4"/>
@@ -1545,7 +1720,7 @@
     </w:p>
     <w:p>
       <w:pPr>
-        <w:pStyle w:val="style38"/>
+        <w:pStyle w:val="style41"/>
         <w:numPr>
           <w:ilvl w:val="0"/>
           <w:numId w:val="4"/>
@@ -1564,7 +1739,7 @@
     </w:p>
     <w:p>
       <w:pPr>
-        <w:pStyle w:val="style38"/>
+        <w:pStyle w:val="style41"/>
         <w:spacing w:line="100" w:lineRule="atLeast"/>
         <w:ind w:hanging="0" w:left="0" w:right="0"/>
         <w:rPr>
@@ -1579,7 +1754,7 @@
     </w:p>
     <w:p>
       <w:pPr>
-        <w:pStyle w:val="style38"/>
+        <w:pStyle w:val="style41"/>
         <w:spacing w:line="100" w:lineRule="atLeast"/>
         <w:ind w:hanging="0" w:left="0" w:right="0"/>
         <w:rPr>
@@ -1675,7 +1850,7 @@
     </w:p>
     <w:p>
       <w:pPr>
-        <w:pStyle w:val="style38"/>
+        <w:pStyle w:val="style41"/>
         <w:numPr>
           <w:ilvl w:val="1"/>
           <w:numId w:val="1"/>
@@ -1714,7 +1889,7 @@
     </w:p>
     <w:p>
       <w:pPr>
-        <w:pStyle w:val="style38"/>
+        <w:pStyle w:val="style41"/>
         <w:numPr>
           <w:ilvl w:val="1"/>
           <w:numId w:val="1"/>
@@ -1753,7 +1928,7 @@
     </w:p>
     <w:p>
       <w:pPr>
-        <w:pStyle w:val="style38"/>
+        <w:pStyle w:val="style41"/>
         <w:numPr>
           <w:ilvl w:val="1"/>
           <w:numId w:val="1"/>
@@ -1778,7 +1953,7 @@
     </w:p>
     <w:p>
       <w:pPr>
-        <w:pStyle w:val="style38"/>
+        <w:pStyle w:val="style41"/>
         <w:numPr>
           <w:ilvl w:val="1"/>
           <w:numId w:val="1"/>
@@ -1803,7 +1978,7 @@
     </w:p>
     <w:p>
       <w:pPr>
-        <w:pStyle w:val="style38"/>
+        <w:pStyle w:val="style41"/>
         <w:numPr>
           <w:ilvl w:val="1"/>
           <w:numId w:val="1"/>
@@ -1823,28 +1998,12 @@
           <w:sz w:val="24"/>
           <w:szCs w:val="24"/>
         </w:rPr>
-        <w:t xml:space="preserve">From the Tracker drop down menu, select Microsoft </w:t>
-      </w:r>
-      <w:r>
-        <w:rPr>
-          <w:rFonts w:ascii="Aparajita" w:cs="Aparajita" w:hAnsi="Aparajita"/>
-          <w:sz w:val="24"/>
-          <w:szCs w:val="24"/>
-        </w:rPr>
-        <w:t xml:space="preserve">to use the Kinect SDK's skeleton framework. This comes with the </w:t>
-      </w:r>
-      <w:r>
-        <w:rPr>
-          <w:rFonts w:ascii="Aparajita" w:cs="Aparajita" w:hAnsi="Aparajita"/>
-          <w:sz w:val="24"/>
-          <w:szCs w:val="24"/>
-        </w:rPr>
-        <w:t>Kinect with the drivers you've installed.</w:t>
-      </w:r>
-    </w:p>
-    <w:p>
-      <w:pPr>
-        <w:pStyle w:val="style38"/>
+        <w:t>From the Tracker drop down menu, select Microsoft to use the Kinect SDK's skeleton framework. This comes with the Kinect with the drivers you've installed.</w:t>
+      </w:r>
+    </w:p>
+    <w:p>
+      <w:pPr>
+        <w:pStyle w:val="style41"/>
         <w:numPr>
           <w:ilvl w:val="1"/>
           <w:numId w:val="1"/>
@@ -1869,7 +2028,7 @@
     </w:p>
     <w:p>
       <w:pPr>
-        <w:pStyle w:val="style38"/>
+        <w:pStyle w:val="style41"/>
         <w:numPr>
           <w:ilvl w:val="1"/>
           <w:numId w:val="1"/>
@@ -1889,36 +2048,12 @@
           <w:sz w:val="24"/>
           <w:szCs w:val="24"/>
         </w:rPr>
-        <w:t xml:space="preserve">Next, click Gestures. Here you can </w:t>
-      </w:r>
-      <w:r>
-        <w:rPr>
-          <w:rFonts w:ascii="Aparajita" w:cs="Aparajita" w:hAnsi="Aparajita"/>
-          <w:sz w:val="24"/>
-          <w:szCs w:val="24"/>
-        </w:rPr>
-        <w:t>map your</w:t>
-      </w:r>
-      <w:r>
-        <w:rPr>
-          <w:rFonts w:ascii="Aparajita" w:cs="Aparajita" w:hAnsi="Aparajita"/>
-          <w:sz w:val="24"/>
-          <w:szCs w:val="24"/>
-        </w:rPr>
-        <w:t xml:space="preserve"> movements </w:t>
-      </w:r>
-      <w:r>
-        <w:rPr>
-          <w:rFonts w:ascii="Aparajita" w:cs="Aparajita" w:hAnsi="Aparajita"/>
-          <w:sz w:val="24"/>
-          <w:szCs w:val="24"/>
-        </w:rPr>
-        <w:t>to keypresses. We have provided a profile in our source code to use.</w:t>
-      </w:r>
-    </w:p>
-    <w:p>
-      <w:pPr>
-        <w:pStyle w:val="style38"/>
+        <w:t>Next, click Gestures. Here you can map your movements to keypresses. We have provided a profile in our source code to use.</w:t>
+      </w:r>
+    </w:p>
+    <w:p>
+      <w:pPr>
+        <w:pStyle w:val="style41"/>
         <w:numPr>
           <w:ilvl w:val="0"/>
           <w:numId w:val="1"/>
@@ -1973,7 +2108,7 @@
     </w:p>
     <w:p>
       <w:pPr>
-        <w:pStyle w:val="style38"/>
+        <w:pStyle w:val="style41"/>
         <w:numPr>
           <w:ilvl w:val="1"/>
           <w:numId w:val="1"/>
@@ -1998,7 +2133,7 @@
     </w:p>
     <w:p>
       <w:pPr>
-        <w:pStyle w:val="style38"/>
+        <w:pStyle w:val="style41"/>
         <w:numPr>
           <w:ilvl w:val="1"/>
           <w:numId w:val="1"/>
@@ -2023,7 +2158,7 @@
     </w:p>
     <w:p>
       <w:pPr>
-        <w:pStyle w:val="style38"/>
+        <w:pStyle w:val="style41"/>
         <w:numPr>
           <w:ilvl w:val="2"/>
           <w:numId w:val="1"/>
@@ -2048,7 +2183,7 @@
     </w:p>
     <w:p>
       <w:pPr>
-        <w:pStyle w:val="style38"/>
+        <w:pStyle w:val="style41"/>
         <w:numPr>
           <w:ilvl w:val="2"/>
           <w:numId w:val="1"/>
@@ -2073,7 +2208,7 @@
     </w:p>
     <w:p>
       <w:pPr>
-        <w:pStyle w:val="style38"/>
+        <w:pStyle w:val="style41"/>
         <w:numPr>
           <w:ilvl w:val="2"/>
           <w:numId w:val="1"/>
@@ -2098,7 +2233,7 @@
     </w:p>
     <w:p>
       <w:pPr>
-        <w:pStyle w:val="style38"/>
+        <w:pStyle w:val="style41"/>
         <w:numPr>
           <w:ilvl w:val="2"/>
           <w:numId w:val="1"/>
@@ -2123,7 +2258,7 @@
     </w:p>
     <w:p>
       <w:pPr>
-        <w:pStyle w:val="style38"/>
+        <w:pStyle w:val="style41"/>
         <w:numPr>
           <w:ilvl w:val="0"/>
           <w:numId w:val="1"/>
@@ -2148,7 +2283,7 @@
     </w:p>
     <w:p>
       <w:pPr>
-        <w:pStyle w:val="style38"/>
+        <w:pStyle w:val="style41"/>
         <w:numPr>
           <w:ilvl w:val="1"/>
           <w:numId w:val="1"/>
@@ -2173,7 +2308,7 @@
     </w:p>
     <w:p>
       <w:pPr>
-        <w:pStyle w:val="style38"/>
+        <w:pStyle w:val="style41"/>
         <w:numPr>
           <w:ilvl w:val="2"/>
           <w:numId w:val="1"/>
@@ -2230,7 +2365,7 @@
     </w:p>
     <w:p>
       <w:pPr>
-        <w:pStyle w:val="style38"/>
+        <w:pStyle w:val="style41"/>
         <w:numPr>
           <w:ilvl w:val="2"/>
           <w:numId w:val="1"/>
@@ -2271,7 +2406,7 @@
     </w:p>
     <w:p>
       <w:pPr>
-        <w:pStyle w:val="style38"/>
+        <w:pStyle w:val="style41"/>
         <w:numPr>
           <w:ilvl w:val="3"/>
           <w:numId w:val="1"/>
@@ -2296,7 +2431,7 @@
     </w:p>
     <w:p>
       <w:pPr>
-        <w:pStyle w:val="style38"/>
+        <w:pStyle w:val="style41"/>
         <w:numPr>
           <w:ilvl w:val="4"/>
           <w:numId w:val="1"/>
@@ -2321,7 +2456,7 @@
     </w:p>
     <w:p>
       <w:pPr>
-        <w:pStyle w:val="style38"/>
+        <w:pStyle w:val="style41"/>
         <w:numPr>
           <w:ilvl w:val="3"/>
           <w:numId w:val="1"/>
@@ -2346,7 +2481,7 @@
     </w:p>
     <w:p>
       <w:pPr>
-        <w:pStyle w:val="style38"/>
+        <w:pStyle w:val="style41"/>
         <w:numPr>
           <w:ilvl w:val="4"/>
           <w:numId w:val="1"/>
@@ -2371,7 +2506,7 @@
     </w:p>
     <w:p>
       <w:pPr>
-        <w:pStyle w:val="style38"/>
+        <w:pStyle w:val="style41"/>
         <w:numPr>
           <w:ilvl w:val="3"/>
           <w:numId w:val="1"/>
@@ -2396,7 +2531,7 @@
     </w:p>
     <w:p>
       <w:pPr>
-        <w:pStyle w:val="style38"/>
+        <w:pStyle w:val="style41"/>
         <w:numPr>
           <w:ilvl w:val="4"/>
           <w:numId w:val="1"/>
@@ -2421,7 +2556,7 @@
     </w:p>
     <w:p>
       <w:pPr>
-        <w:pStyle w:val="style38"/>
+        <w:pStyle w:val="style41"/>
         <w:numPr>
           <w:ilvl w:val="0"/>
           <w:numId w:val="1"/>
@@ -2441,20 +2576,12 @@
           <w:sz w:val="24"/>
           <w:szCs w:val="24"/>
         </w:rPr>
-        <w:t xml:space="preserve">Copy the ROBOTC source code, referenced below, to the IDE. </w:t>
-      </w:r>
-      <w:r>
-        <w:rPr>
-          <w:rFonts w:ascii="Aparajita" w:cs="Aparajita" w:hAnsi="Aparajita"/>
-          <w:sz w:val="24"/>
-          <w:szCs w:val="24"/>
-        </w:rPr>
-        <w:t>Compile it. The code should compile with no errors.</w:t>
-      </w:r>
-    </w:p>
-    <w:p>
-      <w:pPr>
-        <w:pStyle w:val="style38"/>
+        <w:t>Copy the ROBOTC source code, referenced below, to the IDE. Compile it. The code should compile with no errors.</w:t>
+      </w:r>
+    </w:p>
+    <w:p>
+      <w:pPr>
+        <w:pStyle w:val="style41"/>
         <w:numPr>
           <w:ilvl w:val="0"/>
           <w:numId w:val="1"/>
@@ -2479,7 +2606,7 @@
     </w:p>
     <w:p>
       <w:pPr>
-        <w:pStyle w:val="style38"/>
+        <w:pStyle w:val="style41"/>
         <w:numPr>
           <w:ilvl w:val="0"/>
           <w:numId w:val="1"/>
@@ -2504,7 +2631,7 @@
     </w:p>
     <w:p>
       <w:pPr>
-        <w:pStyle w:val="style38"/>
+        <w:pStyle w:val="style41"/>
         <w:numPr>
           <w:ilvl w:val="0"/>
           <w:numId w:val="1"/>
@@ -2529,7 +2656,7 @@
     </w:p>
     <w:p>
       <w:pPr>
-        <w:pStyle w:val="style38"/>
+        <w:pStyle w:val="style41"/>
         <w:numPr>
           <w:ilvl w:val="0"/>
           <w:numId w:val="1"/>
@@ -2554,7 +2681,7 @@
     </w:p>
     <w:p>
       <w:pPr>
-        <w:pStyle w:val="style38"/>
+        <w:pStyle w:val="style41"/>
         <w:numPr>
           <w:ilvl w:val="0"/>
           <w:numId w:val="1"/>
@@ -2579,17 +2706,17 @@
     </w:p>
     <w:p>
       <w:pPr>
-        <w:pStyle w:val="style38"/>
-        <w:spacing w:line="100" w:lineRule="atLeast"/>
-        <w:rPr/>
-      </w:pPr>
-      <w:r>
-        <w:rPr/>
-      </w:r>
-    </w:p>
-    <w:p>
-      <w:pPr>
-        <w:pStyle w:val="style38"/>
+        <w:pStyle w:val="style41"/>
+        <w:spacing w:line="100" w:lineRule="atLeast"/>
+        <w:rPr/>
+      </w:pPr>
+      <w:r>
+        <w:rPr/>
+      </w:r>
+    </w:p>
+    <w:p>
+      <w:pPr>
+        <w:pStyle w:val="style41"/>
         <w:spacing w:line="100" w:lineRule="atLeast"/>
         <w:ind w:hanging="0" w:left="0" w:right="0"/>
         <w:rPr/>
@@ -2618,8 +2745,8 @@
           <w:szCs w:val="24"/>
         </w:rPr>
       </w:pPr>
-      <w:bookmarkStart w:id="11" w:name="_Toc373752434"/>
-      <w:bookmarkStart w:id="12" w:name="__RefHeading__221_1350062729"/>
+      <w:bookmarkStart w:id="11" w:name="__RefHeading__221_1350062729"/>
+      <w:bookmarkStart w:id="12" w:name="_Toc373752434"/>
       <w:bookmarkEnd w:id="11"/>
       <w:bookmarkEnd w:id="12"/>
       <w:r>
@@ -2682,8 +2809,8 @@
           <w:szCs w:val="24"/>
         </w:rPr>
       </w:pPr>
-      <w:bookmarkStart w:id="13" w:name="_Toc373752435"/>
-      <w:bookmarkStart w:id="14" w:name="__RefHeading__223_1350062729"/>
+      <w:bookmarkStart w:id="13" w:name="__RefHeading__223_1350062729"/>
+      <w:bookmarkStart w:id="14" w:name="_Toc373752435"/>
       <w:bookmarkEnd w:id="13"/>
       <w:bookmarkEnd w:id="14"/>
       <w:r>
@@ -2727,7 +2854,7 @@
       <w:pgMar w:bottom="1440" w:footer="0" w:gutter="0" w:header="0" w:left="806" w:right="907" w:top="1440"/>
       <w:formProt w:val="false"/>
       <w:textDirection w:val="lrTb"/>
-      <w:docGrid w:charSpace="16384" w:linePitch="360" w:type="default"/>
+      <w:docGrid w:charSpace="20480" w:linePitch="360" w:type="default"/>
     </w:sectPr>
   </w:body>
 </w:document>
@@ -3312,7 +3439,7 @@
   </w:style>
   <w:style w:styleId="style3" w:type="paragraph">
     <w:name w:val="Heading 3"/>
-    <w:basedOn w:val="style33"/>
+    <w:basedOn w:val="style36"/>
     <w:next w:val="style3"/>
     <w:pPr/>
     <w:rPr/>
@@ -3453,10 +3580,31 @@
       <w:rFonts w:cs="Wingdings"/>
     </w:rPr>
   </w:style>
-  <w:style w:styleId="style33" w:type="paragraph">
+  <w:style w:styleId="style33" w:type="character">
+    <w:name w:val="ListLabel 12"/>
+    <w:next w:val="style33"/>
+    <w:rPr>
+      <w:rFonts w:cs="Symbol"/>
+    </w:rPr>
+  </w:style>
+  <w:style w:styleId="style34" w:type="character">
+    <w:name w:val="ListLabel 13"/>
+    <w:next w:val="style34"/>
+    <w:rPr>
+      <w:rFonts w:cs="Courier New"/>
+    </w:rPr>
+  </w:style>
+  <w:style w:styleId="style35" w:type="character">
+    <w:name w:val="ListLabel 14"/>
+    <w:next w:val="style35"/>
+    <w:rPr>
+      <w:rFonts w:cs="Wingdings"/>
+    </w:rPr>
+  </w:style>
+  <w:style w:styleId="style36" w:type="paragraph">
     <w:name w:val="Heading"/>
     <w:basedOn w:val="style0"/>
-    <w:next w:val="style34"/>
+    <w:next w:val="style37"/>
     <w:pPr>
       <w:keepNext/>
       <w:spacing w:after="120" w:before="240"/>
@@ -3468,29 +3616,29 @@
       <w:szCs w:val="28"/>
     </w:rPr>
   </w:style>
-  <w:style w:styleId="style34" w:type="paragraph">
+  <w:style w:styleId="style37" w:type="paragraph">
     <w:name w:val="Text Body"/>
     <w:basedOn w:val="style0"/>
-    <w:next w:val="style34"/>
+    <w:next w:val="style37"/>
     <w:pPr>
       <w:spacing w:after="120" w:before="0"/>
       <w:contextualSpacing w:val="false"/>
     </w:pPr>
     <w:rPr/>
   </w:style>
-  <w:style w:styleId="style35" w:type="paragraph">
+  <w:style w:styleId="style38" w:type="paragraph">
     <w:name w:val="List"/>
-    <w:basedOn w:val="style34"/>
-    <w:next w:val="style35"/>
+    <w:basedOn w:val="style37"/>
+    <w:next w:val="style38"/>
     <w:pPr/>
     <w:rPr>
       <w:rFonts w:cs="FreeSans"/>
     </w:rPr>
   </w:style>
-  <w:style w:styleId="style36" w:type="paragraph">
+  <w:style w:styleId="style39" w:type="paragraph">
     <w:name w:val="Caption"/>
     <w:basedOn w:val="style0"/>
-    <w:next w:val="style36"/>
+    <w:next w:val="style39"/>
     <w:pPr>
       <w:suppressLineNumbers/>
       <w:spacing w:after="120" w:before="120"/>
@@ -3504,10 +3652,10 @@
       <w:szCs w:val="24"/>
     </w:rPr>
   </w:style>
-  <w:style w:styleId="style37" w:type="paragraph">
+  <w:style w:styleId="style40" w:type="paragraph">
     <w:name w:val="Index"/>
     <w:basedOn w:val="style0"/>
-    <w:next w:val="style37"/>
+    <w:next w:val="style40"/>
     <w:pPr>
       <w:suppressLineNumbers/>
     </w:pPr>
@@ -3515,10 +3663,10 @@
       <w:rFonts w:cs="FreeSans"/>
     </w:rPr>
   </w:style>
-  <w:style w:styleId="style38" w:type="paragraph">
+  <w:style w:styleId="style41" w:type="paragraph">
     <w:name w:val="List Paragraph"/>
     <w:basedOn w:val="style0"/>
-    <w:next w:val="style38"/>
+    <w:next w:val="style41"/>
     <w:pPr>
       <w:spacing w:after="0" w:before="0"/>
       <w:ind w:hanging="0" w:left="720" w:right="0"/>
@@ -3526,29 +3674,29 @@
     </w:pPr>
     <w:rPr/>
   </w:style>
-  <w:style w:styleId="style39" w:type="paragraph">
+  <w:style w:styleId="style42" w:type="paragraph">
     <w:name w:val="Contents Heading"/>
     <w:basedOn w:val="style1"/>
-    <w:next w:val="style39"/>
+    <w:next w:val="style42"/>
     <w:pPr>
       <w:spacing w:line="252" w:lineRule="auto"/>
     </w:pPr>
     <w:rPr/>
   </w:style>
-  <w:style w:styleId="style40" w:type="paragraph">
+  <w:style w:styleId="style43" w:type="paragraph">
     <w:name w:val="Contents 1"/>
     <w:basedOn w:val="style0"/>
-    <w:next w:val="style40"/>
+    <w:next w:val="style43"/>
     <w:pPr>
       <w:spacing w:after="100" w:before="0"/>
       <w:contextualSpacing w:val="false"/>
     </w:pPr>
     <w:rPr/>
   </w:style>
-  <w:style w:styleId="style41" w:type="paragraph">
+  <w:style w:styleId="style44" w:type="paragraph">
     <w:name w:val="Contents 2"/>
     <w:basedOn w:val="style0"/>
-    <w:next w:val="style41"/>
+    <w:next w:val="style44"/>
     <w:pPr>
       <w:spacing w:after="100" w:before="0"/>
       <w:ind w:hanging="0" w:left="220" w:right="0"/>
@@ -3556,26 +3704,26 @@
     </w:pPr>
     <w:rPr/>
   </w:style>
-  <w:style w:styleId="style42" w:type="paragraph">
+  <w:style w:styleId="style45" w:type="paragraph">
     <w:name w:val="Quotations"/>
     <w:basedOn w:val="style0"/>
-    <w:next w:val="style42"/>
+    <w:next w:val="style45"/>
     <w:pPr/>
     <w:rPr/>
   </w:style>
-  <w:style w:styleId="style43" w:type="paragraph">
+  <w:style w:styleId="style46" w:type="paragraph">
     <w:name w:val="Title"/>
-    <w:basedOn w:val="style33"/>
-    <w:next w:val="style43"/>
+    <w:basedOn w:val="style36"/>
+    <w:next w:val="style46"/>
     <w:pPr>
       <w:jc w:val="left"/>
     </w:pPr>
     <w:rPr/>
   </w:style>
-  <w:style w:styleId="style44" w:type="paragraph">
+  <w:style w:styleId="style47" w:type="paragraph">
     <w:name w:val="Subtitle"/>
-    <w:basedOn w:val="style33"/>
-    <w:next w:val="style44"/>
+    <w:basedOn w:val="style36"/>
+    <w:next w:val="style47"/>
     <w:pPr>
       <w:jc w:val="left"/>
     </w:pPr>

</xml_diff>

<commit_message>
Fixed some misspellings in report
</commit_message>
<xml_diff>
--- a/robotics final report.docx
+++ b/robotics final report.docx
@@ -890,7 +890,19 @@
         <w:rPr>
           <w:rFonts w:ascii="Aparajita" w:cs="Aparajita" w:hAnsi="Aparajita"/>
         </w:rPr>
-        <w:t>Microsoft Xbox 360 Kinect – Provided by the class. This uses two cameras and a range finder to give the user vision with depth. It also uses a skeleton trace which is needed and used by the FAAST program.</w:t>
+        <w:t>Microsoft X</w:t>
+      </w:r>
+      <w:r>
+        <w:rPr>
+          <w:rFonts w:ascii="Aparajita" w:cs="Aparajita" w:hAnsi="Aparajita"/>
+        </w:rPr>
+        <w:t>b</w:t>
+      </w:r>
+      <w:r>
+        <w:rPr>
+          <w:rFonts w:ascii="Aparajita" w:cs="Aparajita" w:hAnsi="Aparajita"/>
+        </w:rPr>
+        <w:t>ox 360 Kinect – Provided by the class. This uses two cameras and a range finder to give the user vision with depth. It also uses a skeleton trace which is needed and used by the FAAST program.</w:t>
       </w:r>
     </w:p>
     <w:p>
@@ -2048,7 +2060,7 @@
           <w:sz w:val="24"/>
           <w:szCs w:val="24"/>
         </w:rPr>
-        <w:t>Next, click Gestures. Here you can map your movements to keypresses. We have provided a profile in our source code to use.</w:t>
+        <w:t>Next, click Gestures. Here you can map your movements to key presses. We have provided a profile in our source code to use.</w:t>
       </w:r>
     </w:p>
     <w:p>
@@ -2128,7 +2140,23 @@
           <w:sz w:val="24"/>
           <w:szCs w:val="24"/>
         </w:rPr>
-        <w:t>Notes: We will be modifying the Visual Vasic script so that the first textbox will be for debug purposes and the second textbox will be for operational purposes.</w:t>
+        <w:t xml:space="preserve">Notes: We will be modifying the Visual </w:t>
+      </w:r>
+      <w:r>
+        <w:rPr>
+          <w:rFonts w:ascii="Aparajita" w:cs="Aparajita" w:hAnsi="Aparajita"/>
+          <w:sz w:val="24"/>
+          <w:szCs w:val="24"/>
+        </w:rPr>
+        <w:t>B</w:t>
+      </w:r>
+      <w:r>
+        <w:rPr>
+          <w:rFonts w:ascii="Aparajita" w:cs="Aparajita" w:hAnsi="Aparajita"/>
+          <w:sz w:val="24"/>
+          <w:szCs w:val="24"/>
+        </w:rPr>
+        <w:t>asic script so that the first textbox will be for debug purposes and the second textbox will be for operational purposes.</w:t>
       </w:r>
     </w:p>
     <w:p>
@@ -2702,27 +2730,6 @@
           <w:szCs w:val="24"/>
         </w:rPr>
         <w:t>Move back until FAAST sees your skeleton. You may now control the robot</w:t>
-      </w:r>
-    </w:p>
-    <w:p>
-      <w:pPr>
-        <w:pStyle w:val="style41"/>
-        <w:spacing w:line="100" w:lineRule="atLeast"/>
-        <w:rPr/>
-      </w:pPr>
-      <w:r>
-        <w:rPr/>
-      </w:r>
-    </w:p>
-    <w:p>
-      <w:pPr>
-        <w:pStyle w:val="style41"/>
-        <w:spacing w:line="100" w:lineRule="atLeast"/>
-        <w:ind w:hanging="0" w:left="0" w:right="0"/>
-        <w:rPr/>
-      </w:pPr>
-      <w:r>
-        <w:rPr/>
       </w:r>
     </w:p>
     <w:p>

</xml_diff>

<commit_message>
Broke Technical Documentation into subheaders
</commit_message>
<xml_diff>
--- a/robotics final report.docx
+++ b/robotics final report.docx
@@ -751,13 +751,21 @@
         <w:pStyle w:val="style1"/>
         <w:rPr/>
       </w:pPr>
-      <w:bookmarkStart w:id="3" w:name="__RefHeading__217_1350062729"/>
-      <w:bookmarkStart w:id="4" w:name="_Toc373752432"/>
+      <w:bookmarkStart w:id="3" w:name="_Toc373752432"/>
       <w:bookmarkEnd w:id="3"/>
-      <w:bookmarkEnd w:id="4"/>
       <w:r>
         <w:rPr/>
         <w:t>Technical documentation</w:t>
+      </w:r>
+    </w:p>
+    <w:p>
+      <w:pPr>
+        <w:pStyle w:val="style2"/>
+        <w:rPr/>
+      </w:pPr>
+      <w:r>
+        <w:rPr/>
+        <w:t>Components and subsystems</w:t>
       </w:r>
     </w:p>
     <w:p>
@@ -776,25 +784,6 @@
         <w:rPr>
           <w:rFonts w:ascii="Aparajita" w:cs="Aparajita" w:hAnsi="Aparajita"/>
         </w:rPr>
-        <w:t>Components and subsystems</w:t>
-      </w:r>
-    </w:p>
-    <w:p>
-      <w:pPr>
-        <w:pStyle w:val="style41"/>
-        <w:numPr>
-          <w:ilvl w:val="1"/>
-          <w:numId w:val="2"/>
-        </w:numPr>
-        <w:spacing w:line="100" w:lineRule="atLeast"/>
-        <w:rPr>
-          <w:rFonts w:ascii="Aparajita" w:cs="Aparajita" w:hAnsi="Aparajita"/>
-        </w:rPr>
-      </w:pPr>
-      <w:r>
-        <w:rPr>
-          <w:rFonts w:ascii="Aparajita" w:cs="Aparajita" w:hAnsi="Aparajita"/>
-        </w:rPr>
         <w:t xml:space="preserve">FAAST - Program </w:t>
       </w:r>
       <w:r>
@@ -808,155 +797,6 @@
           <w:rFonts w:ascii="Aparajita" w:cs="Aparajita" w:hAnsi="Aparajita"/>
         </w:rPr>
         <w:t>ranslates gestures detected by the Microsoft Kinect into key presses</w:t>
-      </w:r>
-    </w:p>
-    <w:p>
-      <w:pPr>
-        <w:pStyle w:val="style41"/>
-        <w:numPr>
-          <w:ilvl w:val="1"/>
-          <w:numId w:val="2"/>
-        </w:numPr>
-        <w:spacing w:line="100" w:lineRule="atLeast"/>
-        <w:rPr>
-          <w:rFonts w:ascii="Aparajita" w:cs="Aparajita" w:hAnsi="Aparajita"/>
-        </w:rPr>
-      </w:pPr>
-      <w:r>
-        <w:rPr>
-          <w:rFonts w:ascii="Aparajita" w:cs="Aparajita" w:hAnsi="Aparajita"/>
-        </w:rPr>
-        <w:t xml:space="preserve">Personal Computer with Bluetooth capability – This is the central hub for receiving and transmitting data. </w:t>
-      </w:r>
-      <w:r>
-        <w:rPr>
-          <w:rFonts w:ascii="Aparajita" w:cs="Aparajita" w:hAnsi="Aparajita"/>
-        </w:rPr>
-        <w:t>Takes key presses from FAAST and sends keys to the robot over Bluetooth</w:t>
-      </w:r>
-    </w:p>
-    <w:p>
-      <w:pPr>
-        <w:pStyle w:val="style41"/>
-        <w:numPr>
-          <w:ilvl w:val="1"/>
-          <w:numId w:val="2"/>
-        </w:numPr>
-        <w:spacing w:line="100" w:lineRule="atLeast"/>
-        <w:rPr>
-          <w:rFonts w:ascii="Aparajita" w:cs="Aparajita" w:hAnsi="Aparajita"/>
-        </w:rPr>
-      </w:pPr>
-      <w:r>
-        <w:rPr>
-          <w:rFonts w:ascii="Aparajita" w:cs="Aparajita" w:hAnsi="Aparajita"/>
-        </w:rPr>
-        <w:t xml:space="preserve">Lego NXT Brick – Provided by the class. The brick runs a RobotC program that translates </w:t>
-      </w:r>
-      <w:r>
-        <w:rPr>
-          <w:rFonts w:ascii="Aparajita" w:cs="Aparajita" w:hAnsi="Aparajita"/>
-        </w:rPr>
-        <w:t xml:space="preserve">ASCII character </w:t>
-      </w:r>
-      <w:r>
-        <w:rPr>
-          <w:rFonts w:ascii="Aparajita" w:cs="Aparajita" w:hAnsi="Aparajita"/>
-        </w:rPr>
-        <w:t>commands sent over a Bluetooth connection into motion.</w:t>
-      </w:r>
-    </w:p>
-    <w:p>
-      <w:pPr>
-        <w:pStyle w:val="style41"/>
-        <w:numPr>
-          <w:ilvl w:val="1"/>
-          <w:numId w:val="2"/>
-        </w:numPr>
-        <w:spacing w:line="100" w:lineRule="atLeast"/>
-        <w:rPr>
-          <w:rFonts w:ascii="Aparajita" w:cs="Aparajita" w:hAnsi="Aparajita"/>
-        </w:rPr>
-      </w:pPr>
-      <w:r>
-        <w:rPr>
-          <w:rFonts w:ascii="Aparajita" w:cs="Aparajita" w:hAnsi="Aparajita"/>
-        </w:rPr>
-        <w:t xml:space="preserve">Hi-Technic Motor Controllers </w:t>
-      </w:r>
-      <w:r>
-        <w:rPr>
-          <w:rFonts w:ascii="Aparajita" w:cs="Aparajita" w:hAnsi="Aparajita"/>
-        </w:rPr>
-        <w:t xml:space="preserve">(2) </w:t>
-      </w:r>
-      <w:r>
-        <w:rPr>
-          <w:rFonts w:ascii="Aparajita" w:cs="Aparajita" w:hAnsi="Aparajita"/>
-        </w:rPr>
-        <w:t>– Provided by the class. One of the controllers controls the wheel motion. The other controls shoulder and elbow motion.</w:t>
-      </w:r>
-    </w:p>
-    <w:p>
-      <w:pPr>
-        <w:pStyle w:val="style41"/>
-        <w:numPr>
-          <w:ilvl w:val="1"/>
-          <w:numId w:val="2"/>
-        </w:numPr>
-        <w:spacing w:line="100" w:lineRule="atLeast"/>
-        <w:rPr>
-          <w:rFonts w:ascii="Aparajita" w:cs="Aparajita" w:hAnsi="Aparajita"/>
-        </w:rPr>
-      </w:pPr>
-      <w:r>
-        <w:rPr>
-          <w:rFonts w:ascii="Aparajita" w:cs="Aparajita" w:hAnsi="Aparajita"/>
-        </w:rPr>
-        <w:t>Hi-Technic Servo Controller – Provided by the class. This controls the motion of the hand, wrist, and left and right rotations of the shoulder.</w:t>
-      </w:r>
-    </w:p>
-    <w:p>
-      <w:pPr>
-        <w:pStyle w:val="style41"/>
-        <w:numPr>
-          <w:ilvl w:val="1"/>
-          <w:numId w:val="2"/>
-        </w:numPr>
-        <w:spacing w:line="100" w:lineRule="atLeast"/>
-        <w:rPr>
-          <w:rFonts w:ascii="Aparajita" w:cs="Aparajita" w:hAnsi="Aparajita"/>
-        </w:rPr>
-      </w:pPr>
-      <w:r>
-        <w:rPr>
-          <w:rFonts w:ascii="Aparajita" w:cs="Aparajita" w:hAnsi="Aparajita"/>
-        </w:rPr>
-        <w:t>Microsoft X</w:t>
-      </w:r>
-      <w:r>
-        <w:rPr>
-          <w:rFonts w:ascii="Aparajita" w:cs="Aparajita" w:hAnsi="Aparajita"/>
-        </w:rPr>
-        <w:t>b</w:t>
-      </w:r>
-      <w:r>
-        <w:rPr>
-          <w:rFonts w:ascii="Aparajita" w:cs="Aparajita" w:hAnsi="Aparajita"/>
-        </w:rPr>
-        <w:t xml:space="preserve">ox 360 Kinect – Provided by the class. This uses two cameras and a range finder to give the user vision with depth. It also </w:t>
-      </w:r>
-      <w:r>
-        <w:rPr>
-          <w:rFonts w:ascii="Aparajita" w:cs="Aparajita" w:hAnsi="Aparajita"/>
-        </w:rPr>
-        <w:t>provides</w:t>
-      </w:r>
-      <w:r>
-        <w:rPr>
-          <w:rFonts w:ascii="Aparajita" w:cs="Aparajita" w:hAnsi="Aparajita"/>
-        </w:rPr>
-        <w:t xml:space="preserve"> a skeleton trace which is needed and used by the FAAST program.</w:t>
       </w:r>
     </w:p>
     <w:p>
@@ -975,417 +815,13 @@
         <w:rPr>
           <w:rFonts w:ascii="Aparajita" w:cs="Aparajita" w:hAnsi="Aparajita"/>
         </w:rPr>
-        <w:t>Control Motions – defined in the FAAST profile below</w:t>
-      </w:r>
-    </w:p>
-    <w:p>
-      <w:pPr>
-        <w:pStyle w:val="style41"/>
-        <w:numPr>
-          <w:ilvl w:val="1"/>
-          <w:numId w:val="2"/>
-        </w:numPr>
-        <w:spacing w:line="100" w:lineRule="atLeast"/>
-        <w:rPr>
-          <w:rFonts w:ascii="Aparajita" w:cs="Aparajita" w:hAnsi="Aparajita"/>
-        </w:rPr>
-      </w:pPr>
-      <w:r>
-        <w:rPr>
-          <w:rFonts w:ascii="Aparajita" w:cs="Aparajita" w:hAnsi="Aparajita"/>
-        </w:rPr>
-        <w:t>Motor Mode:</w:t>
-      </w:r>
-    </w:p>
-    <w:p>
-      <w:pPr>
-        <w:pStyle w:val="style41"/>
-        <w:numPr>
-          <w:ilvl w:val="2"/>
-          <w:numId w:val="2"/>
-        </w:numPr>
-        <w:spacing w:line="100" w:lineRule="atLeast"/>
-        <w:rPr>
-          <w:rFonts w:ascii="Aparajita" w:cs="Aparajita" w:hAnsi="Aparajita"/>
-        </w:rPr>
-      </w:pPr>
-      <w:r>
-        <w:rPr>
-          <w:rFonts w:ascii="Aparajita" w:cs="Aparajita" w:hAnsi="Aparajita"/>
-        </w:rPr>
-        <w:t xml:space="preserve">Forward: both wrists above elbows </w:t>
-      </w:r>
-      <w:r>
-        <w:rPr>
-          <w:rFonts w:ascii="Aparajita" w:cs="Aparajita" w:hAnsi="Aparajita"/>
-        </w:rPr>
-        <w:t>(arms up)</w:t>
-      </w:r>
-    </w:p>
-    <w:p>
-      <w:pPr>
-        <w:pStyle w:val="style41"/>
-        <w:numPr>
-          <w:ilvl w:val="2"/>
-          <w:numId w:val="2"/>
-        </w:numPr>
-        <w:spacing w:line="100" w:lineRule="atLeast"/>
-        <w:rPr>
-          <w:rFonts w:ascii="Aparajita" w:cs="Aparajita" w:hAnsi="Aparajita"/>
-        </w:rPr>
-      </w:pPr>
-      <w:r>
-        <w:rPr>
-          <w:rFonts w:ascii="Aparajita" w:cs="Aparajita" w:hAnsi="Aparajita"/>
-        </w:rPr>
-        <w:t xml:space="preserve">Backward: both wrists below elbows </w:t>
-      </w:r>
-      <w:r>
-        <w:rPr>
-          <w:rFonts w:ascii="Aparajita" w:cs="Aparajita" w:hAnsi="Aparajita"/>
-        </w:rPr>
-        <w:t>(arms down)</w:t>
-      </w:r>
-    </w:p>
-    <w:p>
-      <w:pPr>
-        <w:pStyle w:val="style41"/>
-        <w:numPr>
-          <w:ilvl w:val="2"/>
-          <w:numId w:val="2"/>
-        </w:numPr>
-        <w:spacing w:line="100" w:lineRule="atLeast"/>
-        <w:rPr>
-          <w:rFonts w:ascii="Aparajita" w:cs="Aparajita" w:hAnsi="Aparajita"/>
-        </w:rPr>
-      </w:pPr>
-      <w:r>
-        <w:rPr>
-          <w:rFonts w:ascii="Aparajita" w:cs="Aparajita" w:hAnsi="Aparajita"/>
-        </w:rPr>
-        <w:t>Left: left wrist above right wrist</w:t>
-      </w:r>
-    </w:p>
-    <w:p>
-      <w:pPr>
-        <w:pStyle w:val="style41"/>
-        <w:numPr>
-          <w:ilvl w:val="2"/>
-          <w:numId w:val="2"/>
-        </w:numPr>
-        <w:spacing w:line="100" w:lineRule="atLeast"/>
-        <w:rPr>
-          <w:rFonts w:ascii="Aparajita" w:cs="Aparajita" w:hAnsi="Aparajita"/>
-        </w:rPr>
-      </w:pPr>
-      <w:r>
-        <w:rPr>
-          <w:rFonts w:ascii="Aparajita" w:cs="Aparajita" w:hAnsi="Aparajita"/>
-        </w:rPr>
-        <w:t>Right: right wrist above left wrist</w:t>
-      </w:r>
-    </w:p>
-    <w:p>
-      <w:pPr>
-        <w:pStyle w:val="style41"/>
-        <w:numPr>
-          <w:ilvl w:val="2"/>
-          <w:numId w:val="2"/>
-        </w:numPr>
-        <w:spacing w:line="100" w:lineRule="atLeast"/>
-        <w:rPr>
-          <w:rFonts w:ascii="Aparajita" w:cs="Aparajita" w:hAnsi="Aparajita"/>
-        </w:rPr>
-      </w:pPr>
-      <w:r>
-        <w:rPr>
-          <w:rFonts w:ascii="Aparajita" w:cs="Aparajita" w:hAnsi="Aparajita"/>
-        </w:rPr>
-        <w:t xml:space="preserve">Stop: both wrists near both elbows in height </w:t>
-      </w:r>
-      <w:r>
-        <w:rPr>
-          <w:rFonts w:ascii="Aparajita" w:cs="Aparajita" w:hAnsi="Aparajita"/>
-        </w:rPr>
-        <w:t>(neutral)</w:t>
-      </w:r>
-    </w:p>
-    <w:p>
-      <w:pPr>
-        <w:pStyle w:val="style41"/>
-        <w:numPr>
-          <w:ilvl w:val="1"/>
-          <w:numId w:val="2"/>
-        </w:numPr>
-        <w:spacing w:line="100" w:lineRule="atLeast"/>
-        <w:rPr>
-          <w:rFonts w:ascii="Aparajita" w:cs="Aparajita" w:hAnsi="Aparajita"/>
-        </w:rPr>
-      </w:pPr>
-      <w:r>
-        <w:rPr>
-          <w:rFonts w:ascii="Aparajita" w:cs="Aparajita" w:hAnsi="Aparajita"/>
-        </w:rPr>
-        <w:t>Arm Mode:</w:t>
-      </w:r>
-    </w:p>
-    <w:p>
-      <w:pPr>
-        <w:pStyle w:val="style41"/>
-        <w:numPr>
-          <w:ilvl w:val="2"/>
-          <w:numId w:val="2"/>
-        </w:numPr>
-        <w:spacing w:line="100" w:lineRule="atLeast"/>
-        <w:rPr>
-          <w:rFonts w:ascii="Aparajita" w:cs="Aparajita" w:hAnsi="Aparajita"/>
-        </w:rPr>
-      </w:pPr>
-      <w:r>
-        <w:rPr>
-          <w:rFonts w:ascii="Aparajita" w:cs="Aparajita" w:hAnsi="Aparajita"/>
-        </w:rPr>
-        <w:t>Hand Open: right hand to the right, medium quickness</w:t>
-      </w:r>
-    </w:p>
-    <w:p>
-      <w:pPr>
-        <w:pStyle w:val="style41"/>
-        <w:numPr>
-          <w:ilvl w:val="2"/>
-          <w:numId w:val="2"/>
-        </w:numPr>
-        <w:spacing w:line="100" w:lineRule="atLeast"/>
-        <w:rPr>
-          <w:rFonts w:ascii="Aparajita" w:cs="Aparajita" w:hAnsi="Aparajita"/>
-        </w:rPr>
-      </w:pPr>
-      <w:r>
-        <w:rPr>
-          <w:rFonts w:ascii="Aparajita" w:cs="Aparajita" w:hAnsi="Aparajita"/>
-        </w:rPr>
-        <w:t>Hand Close: right hand to the left, medium quickness</w:t>
-      </w:r>
-    </w:p>
-    <w:p>
-      <w:pPr>
-        <w:pStyle w:val="style41"/>
-        <w:numPr>
-          <w:ilvl w:val="2"/>
-          <w:numId w:val="2"/>
-        </w:numPr>
-        <w:spacing w:line="100" w:lineRule="atLeast"/>
-        <w:rPr>
-          <w:rFonts w:ascii="Aparajita" w:cs="Aparajita" w:hAnsi="Aparajita"/>
-        </w:rPr>
-      </w:pPr>
-      <w:r>
-        <w:rPr>
-          <w:rFonts w:ascii="Aparajita" w:cs="Aparajita" w:hAnsi="Aparajita"/>
-        </w:rPr>
-        <w:t>Wrist Up: Not defined yet</w:t>
-      </w:r>
-    </w:p>
-    <w:p>
-      <w:pPr>
-        <w:pStyle w:val="style41"/>
-        <w:numPr>
-          <w:ilvl w:val="2"/>
-          <w:numId w:val="2"/>
-        </w:numPr>
-        <w:spacing w:line="100" w:lineRule="atLeast"/>
-        <w:rPr>
-          <w:rFonts w:ascii="Aparajita" w:cs="Aparajita" w:hAnsi="Aparajita"/>
-        </w:rPr>
-      </w:pPr>
-      <w:r>
-        <w:rPr>
-          <w:rFonts w:ascii="Aparajita" w:cs="Aparajita" w:hAnsi="Aparajita"/>
-        </w:rPr>
-        <w:t>Wrist Down: Not defined yet</w:t>
-      </w:r>
-    </w:p>
-    <w:p>
-      <w:pPr>
-        <w:pStyle w:val="style41"/>
-        <w:numPr>
-          <w:ilvl w:val="2"/>
-          <w:numId w:val="2"/>
-        </w:numPr>
-        <w:spacing w:line="100" w:lineRule="atLeast"/>
-        <w:rPr>
-          <w:rFonts w:ascii="Aparajita" w:cs="Aparajita" w:hAnsi="Aparajita"/>
-        </w:rPr>
-      </w:pPr>
-      <w:r>
-        <w:rPr>
-          <w:rFonts w:ascii="Aparajita" w:cs="Aparajita" w:hAnsi="Aparajita"/>
-        </w:rPr>
-        <w:t>Shoulder Left: Not defined yet</w:t>
-      </w:r>
-    </w:p>
-    <w:p>
-      <w:pPr>
-        <w:pStyle w:val="style41"/>
-        <w:numPr>
-          <w:ilvl w:val="2"/>
-          <w:numId w:val="2"/>
-        </w:numPr>
-        <w:spacing w:line="100" w:lineRule="atLeast"/>
-        <w:rPr>
-          <w:rFonts w:ascii="Aparajita" w:cs="Aparajita" w:hAnsi="Aparajita"/>
-        </w:rPr>
-      </w:pPr>
-      <w:r>
-        <w:rPr>
-          <w:rFonts w:ascii="Aparajita" w:cs="Aparajita" w:hAnsi="Aparajita"/>
-        </w:rPr>
-        <w:t>Shoulder Right: Not defined yet</w:t>
-      </w:r>
-    </w:p>
-    <w:p>
-      <w:pPr>
-        <w:pStyle w:val="style41"/>
-        <w:numPr>
-          <w:ilvl w:val="2"/>
-          <w:numId w:val="2"/>
-        </w:numPr>
-        <w:spacing w:line="100" w:lineRule="atLeast"/>
-        <w:rPr>
-          <w:rFonts w:ascii="Aparajita" w:cs="Aparajita" w:hAnsi="Aparajita"/>
-        </w:rPr>
-      </w:pPr>
-      <w:r>
-        <w:rPr>
-          <w:rFonts w:ascii="Aparajita" w:cs="Aparajita" w:hAnsi="Aparajita"/>
-        </w:rPr>
-        <w:t>Shoulder Up: Not defined yet</w:t>
-      </w:r>
-    </w:p>
-    <w:p>
-      <w:pPr>
-        <w:pStyle w:val="style41"/>
-        <w:numPr>
-          <w:ilvl w:val="2"/>
-          <w:numId w:val="2"/>
-        </w:numPr>
-        <w:spacing w:line="100" w:lineRule="atLeast"/>
-        <w:rPr>
-          <w:rFonts w:ascii="Aparajita" w:cs="Aparajita" w:hAnsi="Aparajita"/>
-        </w:rPr>
-      </w:pPr>
-      <w:r>
-        <w:rPr>
-          <w:rFonts w:ascii="Aparajita" w:cs="Aparajita" w:hAnsi="Aparajita"/>
-        </w:rPr>
-        <w:t>Shoulder Down: Not defined yet</w:t>
-      </w:r>
-    </w:p>
-    <w:p>
-      <w:pPr>
-        <w:pStyle w:val="style41"/>
-        <w:numPr>
-          <w:ilvl w:val="2"/>
-          <w:numId w:val="2"/>
-        </w:numPr>
-        <w:spacing w:line="100" w:lineRule="atLeast"/>
-        <w:rPr>
-          <w:rFonts w:ascii="Aparajita" w:cs="Aparajita" w:hAnsi="Aparajita"/>
-        </w:rPr>
-      </w:pPr>
-      <w:r>
-        <w:rPr>
-          <w:rFonts w:ascii="Aparajita" w:cs="Aparajita" w:hAnsi="Aparajita"/>
-        </w:rPr>
-        <w:t>Elbow Up: Not defined yet</w:t>
-      </w:r>
-    </w:p>
-    <w:p>
-      <w:pPr>
-        <w:pStyle w:val="style41"/>
-        <w:numPr>
-          <w:ilvl w:val="2"/>
-          <w:numId w:val="2"/>
-        </w:numPr>
-        <w:spacing w:line="100" w:lineRule="atLeast"/>
-        <w:rPr>
-          <w:rFonts w:ascii="Aparajita" w:cs="Aparajita" w:hAnsi="Aparajita"/>
-        </w:rPr>
-      </w:pPr>
-      <w:r>
-        <w:rPr>
-          <w:rFonts w:ascii="Aparajita" w:cs="Aparajita" w:hAnsi="Aparajita"/>
-        </w:rPr>
-        <w:t>Elbow Down: Not defined yet</w:t>
-      </w:r>
-    </w:p>
-    <w:p>
-      <w:pPr>
-        <w:pStyle w:val="style41"/>
-        <w:numPr>
-          <w:ilvl w:val="1"/>
-          <w:numId w:val="2"/>
-        </w:numPr>
-        <w:spacing w:line="100" w:lineRule="atLeast"/>
-        <w:rPr>
-          <w:rFonts w:ascii="Aparajita" w:cs="Aparajita" w:hAnsi="Aparajita"/>
-        </w:rPr>
-      </w:pPr>
-      <w:r>
-        <w:rPr>
-          <w:rFonts w:ascii="Aparajita" w:cs="Aparajita" w:hAnsi="Aparajita"/>
-        </w:rPr>
-        <w:t xml:space="preserve">Both Modes </w:t>
-      </w:r>
-      <w:r>
-        <w:rPr>
-          <w:rFonts w:ascii="Aparajita" w:cs="Aparajita" w:hAnsi="Aparajita"/>
-        </w:rPr>
-        <w:t>(Arm or Motor mode)</w:t>
-      </w:r>
-      <w:r>
-        <w:rPr>
-          <w:rFonts w:ascii="Aparajita" w:cs="Aparajita" w:hAnsi="Aparajita"/>
-        </w:rPr>
-        <w:t>:</w:t>
-      </w:r>
-    </w:p>
-    <w:p>
-      <w:pPr>
-        <w:pStyle w:val="style41"/>
-        <w:numPr>
-          <w:ilvl w:val="2"/>
-          <w:numId w:val="2"/>
-        </w:numPr>
-        <w:spacing w:line="100" w:lineRule="atLeast"/>
-        <w:rPr>
-          <w:rFonts w:ascii="Aparajita" w:cs="Aparajita" w:hAnsi="Aparajita"/>
-        </w:rPr>
-      </w:pPr>
-      <w:r>
-        <w:rPr>
-          <w:rFonts w:ascii="Aparajita" w:cs="Aparajita" w:hAnsi="Aparajita"/>
-        </w:rPr>
-        <w:t>Toggle Modes: left hand to the left, quickly</w:t>
-      </w:r>
-    </w:p>
-    <w:p>
-      <w:pPr>
-        <w:pStyle w:val="style41"/>
-        <w:numPr>
-          <w:ilvl w:val="2"/>
-          <w:numId w:val="2"/>
-        </w:numPr>
-        <w:spacing w:line="100" w:lineRule="atLeast"/>
-        <w:rPr>
-          <w:rFonts w:ascii="Aparajita" w:cs="Aparajita" w:hAnsi="Aparajita"/>
-        </w:rPr>
-      </w:pPr>
-      <w:r>
-        <w:rPr>
-          <w:rFonts w:ascii="Aparajita" w:cs="Aparajita" w:hAnsi="Aparajita"/>
-        </w:rPr>
-        <w:t>Finish: both hands outward, quickly</w:t>
+        <w:t xml:space="preserve">Personal Computer with Bluetooth capability – This is the central hub for receiving and transmitting data. </w:t>
+      </w:r>
+      <w:r>
+        <w:rPr>
+          <w:rFonts w:ascii="Aparajita" w:cs="Aparajita" w:hAnsi="Aparajita"/>
+        </w:rPr>
+        <w:t>Takes key presses from FAAST and sends keys to the robot over Bluetooth</w:t>
       </w:r>
     </w:p>
     <w:p>
@@ -1404,15 +840,618 @@
         <w:rPr>
           <w:rFonts w:ascii="Aparajita" w:cs="Aparajita" w:hAnsi="Aparajita"/>
         </w:rPr>
+        <w:t xml:space="preserve">Lego NXT Brick – Provided by the class. The brick runs a RobotC program that translates </w:t>
+      </w:r>
+      <w:r>
+        <w:rPr>
+          <w:rFonts w:ascii="Aparajita" w:cs="Aparajita" w:hAnsi="Aparajita"/>
+        </w:rPr>
+        <w:t xml:space="preserve">ASCII character </w:t>
+      </w:r>
+      <w:r>
+        <w:rPr>
+          <w:rFonts w:ascii="Aparajita" w:cs="Aparajita" w:hAnsi="Aparajita"/>
+        </w:rPr>
+        <w:t>commands sent over a Bluetooth connection into motion.</w:t>
+      </w:r>
+    </w:p>
+    <w:p>
+      <w:pPr>
+        <w:pStyle w:val="style41"/>
+        <w:numPr>
+          <w:ilvl w:val="0"/>
+          <w:numId w:val="2"/>
+        </w:numPr>
+        <w:spacing w:line="100" w:lineRule="atLeast"/>
+        <w:rPr>
+          <w:rFonts w:ascii="Aparajita" w:cs="Aparajita" w:hAnsi="Aparajita"/>
+        </w:rPr>
+      </w:pPr>
+      <w:r>
+        <w:rPr>
+          <w:rFonts w:ascii="Aparajita" w:cs="Aparajita" w:hAnsi="Aparajita"/>
+        </w:rPr>
+        <w:t xml:space="preserve">Hi-Technic Motor Controllers </w:t>
+      </w:r>
+      <w:r>
+        <w:rPr>
+          <w:rFonts w:ascii="Aparajita" w:cs="Aparajita" w:hAnsi="Aparajita"/>
+        </w:rPr>
+        <w:t xml:space="preserve">(2) </w:t>
+      </w:r>
+      <w:r>
+        <w:rPr>
+          <w:rFonts w:ascii="Aparajita" w:cs="Aparajita" w:hAnsi="Aparajita"/>
+        </w:rPr>
+        <w:t>– Provided by the class. One of the controllers controls the wheel motion. The other controls shoulder and elbow motion.</w:t>
+      </w:r>
+    </w:p>
+    <w:p>
+      <w:pPr>
+        <w:pStyle w:val="style41"/>
+        <w:numPr>
+          <w:ilvl w:val="0"/>
+          <w:numId w:val="2"/>
+        </w:numPr>
+        <w:spacing w:line="100" w:lineRule="atLeast"/>
+        <w:rPr>
+          <w:rFonts w:ascii="Aparajita" w:cs="Aparajita" w:hAnsi="Aparajita"/>
+        </w:rPr>
+      </w:pPr>
+      <w:r>
+        <w:rPr>
+          <w:rFonts w:ascii="Aparajita" w:cs="Aparajita" w:hAnsi="Aparajita"/>
+        </w:rPr>
+        <w:t>Hi-Technic Servo Controller – Provided by the class. This controls the motion of the hand, wrist, and left and right rotations of the shoulder.</w:t>
+      </w:r>
+    </w:p>
+    <w:p>
+      <w:pPr>
+        <w:pStyle w:val="style41"/>
+        <w:numPr>
+          <w:ilvl w:val="0"/>
+          <w:numId w:val="2"/>
+        </w:numPr>
+        <w:spacing w:line="100" w:lineRule="atLeast"/>
+        <w:rPr>
+          <w:rFonts w:ascii="Aparajita" w:cs="Aparajita" w:hAnsi="Aparajita"/>
+        </w:rPr>
+      </w:pPr>
+      <w:r>
+        <w:rPr>
+          <w:rFonts w:ascii="Aparajita" w:cs="Aparajita" w:hAnsi="Aparajita"/>
+        </w:rPr>
+        <w:t>Microsoft X</w:t>
+      </w:r>
+      <w:r>
+        <w:rPr>
+          <w:rFonts w:ascii="Aparajita" w:cs="Aparajita" w:hAnsi="Aparajita"/>
+        </w:rPr>
+        <w:t>b</w:t>
+      </w:r>
+      <w:r>
+        <w:rPr>
+          <w:rFonts w:ascii="Aparajita" w:cs="Aparajita" w:hAnsi="Aparajita"/>
+        </w:rPr>
+        <w:t xml:space="preserve">ox 360 Kinect – Provided by the class. This uses two cameras and a range finder to give the user vision with depth. It also </w:t>
+      </w:r>
+      <w:r>
+        <w:rPr>
+          <w:rFonts w:ascii="Aparajita" w:cs="Aparajita" w:hAnsi="Aparajita"/>
+        </w:rPr>
+        <w:t>provides</w:t>
+      </w:r>
+      <w:r>
+        <w:rPr>
+          <w:rFonts w:ascii="Aparajita" w:cs="Aparajita" w:hAnsi="Aparajita"/>
+        </w:rPr>
+        <w:t xml:space="preserve"> a skeleton trace which is needed and used by the FAAST program.</w:t>
+      </w:r>
+    </w:p>
+    <w:p>
+      <w:pPr>
+        <w:pStyle w:val="style2"/>
+        <w:rPr/>
+      </w:pPr>
+      <w:r>
+        <w:rPr/>
+      </w:r>
+    </w:p>
+    <w:p>
+      <w:pPr>
+        <w:pStyle w:val="style2"/>
+        <w:rPr/>
+      </w:pPr>
+      <w:r>
+        <w:rPr/>
+        <w:t>Control Motions – defined in the FAAST profile below</w:t>
+      </w:r>
+    </w:p>
+    <w:p>
+      <w:pPr>
+        <w:pStyle w:val="style41"/>
+        <w:numPr>
+          <w:ilvl w:val="0"/>
+          <w:numId w:val="6"/>
+        </w:numPr>
+        <w:spacing w:line="100" w:lineRule="atLeast"/>
+        <w:rPr>
+          <w:rFonts w:ascii="Aparajita" w:cs="Aparajita" w:hAnsi="Aparajita"/>
+        </w:rPr>
+      </w:pPr>
+      <w:r>
+        <w:rPr>
+          <w:rFonts w:ascii="Aparajita" w:cs="Aparajita" w:hAnsi="Aparajita"/>
+        </w:rPr>
+        <w:t>Motor Mode:</w:t>
+      </w:r>
+    </w:p>
+    <w:p>
+      <w:pPr>
+        <w:pStyle w:val="style41"/>
+        <w:numPr>
+          <w:ilvl w:val="1"/>
+          <w:numId w:val="6"/>
+        </w:numPr>
+        <w:spacing w:line="100" w:lineRule="atLeast"/>
+        <w:rPr>
+          <w:rFonts w:ascii="Aparajita" w:cs="Aparajita" w:hAnsi="Aparajita"/>
+        </w:rPr>
+      </w:pPr>
+      <w:r>
+        <w:rPr>
+          <w:rFonts w:ascii="Aparajita" w:cs="Aparajita" w:hAnsi="Aparajita"/>
+        </w:rPr>
+        <w:t xml:space="preserve">Forward: both wrists above elbows </w:t>
+      </w:r>
+      <w:r>
+        <w:rPr>
+          <w:rFonts w:ascii="Aparajita" w:cs="Aparajita" w:hAnsi="Aparajita"/>
+        </w:rPr>
+        <w:t>(arms up)</w:t>
+      </w:r>
+    </w:p>
+    <w:p>
+      <w:pPr>
+        <w:pStyle w:val="style41"/>
+        <w:numPr>
+          <w:ilvl w:val="1"/>
+          <w:numId w:val="6"/>
+        </w:numPr>
+        <w:spacing w:line="100" w:lineRule="atLeast"/>
+        <w:rPr>
+          <w:rFonts w:ascii="Aparajita" w:cs="Aparajita" w:hAnsi="Aparajita"/>
+        </w:rPr>
+      </w:pPr>
+      <w:r>
+        <w:rPr>
+          <w:rFonts w:ascii="Aparajita" w:cs="Aparajita" w:hAnsi="Aparajita"/>
+        </w:rPr>
+        <w:t xml:space="preserve">Backward: both wrists below elbows </w:t>
+      </w:r>
+      <w:r>
+        <w:rPr>
+          <w:rFonts w:ascii="Aparajita" w:cs="Aparajita" w:hAnsi="Aparajita"/>
+        </w:rPr>
+        <w:t>(arms down)</w:t>
+      </w:r>
+    </w:p>
+    <w:p>
+      <w:pPr>
+        <w:pStyle w:val="style41"/>
+        <w:numPr>
+          <w:ilvl w:val="1"/>
+          <w:numId w:val="6"/>
+        </w:numPr>
+        <w:spacing w:line="100" w:lineRule="atLeast"/>
+        <w:rPr>
+          <w:rFonts w:ascii="Aparajita" w:cs="Aparajita" w:hAnsi="Aparajita"/>
+        </w:rPr>
+      </w:pPr>
+      <w:r>
+        <w:rPr>
+          <w:rFonts w:ascii="Aparajita" w:cs="Aparajita" w:hAnsi="Aparajita"/>
+        </w:rPr>
+        <w:t>Left: left wrist above right wrist</w:t>
+      </w:r>
+    </w:p>
+    <w:p>
+      <w:pPr>
+        <w:pStyle w:val="style41"/>
+        <w:numPr>
+          <w:ilvl w:val="1"/>
+          <w:numId w:val="6"/>
+        </w:numPr>
+        <w:spacing w:line="100" w:lineRule="atLeast"/>
+        <w:rPr>
+          <w:rFonts w:ascii="Aparajita" w:cs="Aparajita" w:hAnsi="Aparajita"/>
+        </w:rPr>
+      </w:pPr>
+      <w:r>
+        <w:rPr>
+          <w:rFonts w:ascii="Aparajita" w:cs="Aparajita" w:hAnsi="Aparajita"/>
+        </w:rPr>
+        <w:t>Right: right wrist above left wrist</w:t>
+      </w:r>
+    </w:p>
+    <w:p>
+      <w:pPr>
+        <w:pStyle w:val="style41"/>
+        <w:numPr>
+          <w:ilvl w:val="1"/>
+          <w:numId w:val="6"/>
+        </w:numPr>
+        <w:spacing w:line="100" w:lineRule="atLeast"/>
+        <w:rPr>
+          <w:rFonts w:ascii="Aparajita" w:cs="Aparajita" w:hAnsi="Aparajita"/>
+        </w:rPr>
+      </w:pPr>
+      <w:r>
+        <w:rPr>
+          <w:rFonts w:ascii="Aparajita" w:cs="Aparajita" w:hAnsi="Aparajita"/>
+        </w:rPr>
+        <w:t xml:space="preserve">Stop: both wrists near both elbows in height </w:t>
+      </w:r>
+      <w:r>
+        <w:rPr>
+          <w:rFonts w:ascii="Aparajita" w:cs="Aparajita" w:hAnsi="Aparajita"/>
+        </w:rPr>
+        <w:t>(neutral)</w:t>
+      </w:r>
+    </w:p>
+    <w:p>
+      <w:pPr>
+        <w:pStyle w:val="style41"/>
+        <w:numPr>
+          <w:ilvl w:val="0"/>
+          <w:numId w:val="6"/>
+        </w:numPr>
+        <w:spacing w:line="100" w:lineRule="atLeast"/>
+        <w:rPr>
+          <w:rFonts w:ascii="Aparajita" w:cs="Aparajita" w:hAnsi="Aparajita"/>
+        </w:rPr>
+      </w:pPr>
+      <w:r>
+        <w:rPr>
+          <w:rFonts w:ascii="Aparajita" w:cs="Aparajita" w:hAnsi="Aparajita"/>
+        </w:rPr>
+        <w:t>Arm Mode:</w:t>
+      </w:r>
+    </w:p>
+    <w:p>
+      <w:pPr>
+        <w:pStyle w:val="style41"/>
+        <w:numPr>
+          <w:ilvl w:val="1"/>
+          <w:numId w:val="6"/>
+        </w:numPr>
+        <w:spacing w:line="100" w:lineRule="atLeast"/>
+        <w:rPr>
+          <w:rFonts w:ascii="Aparajita" w:cs="Aparajita" w:hAnsi="Aparajita"/>
+        </w:rPr>
+      </w:pPr>
+      <w:r>
+        <w:rPr>
+          <w:rFonts w:ascii="Aparajita" w:cs="Aparajita" w:hAnsi="Aparajita"/>
+        </w:rPr>
+        <w:t>Hand Open: right hand to the right, medium quickness</w:t>
+      </w:r>
+    </w:p>
+    <w:p>
+      <w:pPr>
+        <w:pStyle w:val="style41"/>
+        <w:numPr>
+          <w:ilvl w:val="1"/>
+          <w:numId w:val="6"/>
+        </w:numPr>
+        <w:spacing w:line="100" w:lineRule="atLeast"/>
+        <w:rPr>
+          <w:rFonts w:ascii="Aparajita" w:cs="Aparajita" w:hAnsi="Aparajita"/>
+        </w:rPr>
+      </w:pPr>
+      <w:r>
+        <w:rPr>
+          <w:rFonts w:ascii="Aparajita" w:cs="Aparajita" w:hAnsi="Aparajita"/>
+        </w:rPr>
+        <w:t>Hand Close: right hand to the left, medium quickness</w:t>
+      </w:r>
+    </w:p>
+    <w:p>
+      <w:pPr>
+        <w:pStyle w:val="style41"/>
+        <w:numPr>
+          <w:ilvl w:val="1"/>
+          <w:numId w:val="6"/>
+        </w:numPr>
+        <w:spacing w:line="100" w:lineRule="atLeast"/>
+        <w:rPr>
+          <w:rFonts w:ascii="Aparajita" w:cs="Aparajita" w:hAnsi="Aparajita"/>
+        </w:rPr>
+      </w:pPr>
+      <w:r>
+        <w:rPr>
+          <w:rFonts w:ascii="Aparajita" w:cs="Aparajita" w:hAnsi="Aparajita"/>
+        </w:rPr>
+        <w:t>Wrist Up: Not defined yet</w:t>
+      </w:r>
+    </w:p>
+    <w:p>
+      <w:pPr>
+        <w:pStyle w:val="style41"/>
+        <w:numPr>
+          <w:ilvl w:val="1"/>
+          <w:numId w:val="6"/>
+        </w:numPr>
+        <w:spacing w:line="100" w:lineRule="atLeast"/>
+        <w:rPr>
+          <w:rFonts w:ascii="Aparajita" w:cs="Aparajita" w:hAnsi="Aparajita"/>
+        </w:rPr>
+      </w:pPr>
+      <w:r>
+        <w:rPr>
+          <w:rFonts w:ascii="Aparajita" w:cs="Aparajita" w:hAnsi="Aparajita"/>
+        </w:rPr>
+        <w:t>Wrist Down: Not defined yet</w:t>
+      </w:r>
+    </w:p>
+    <w:p>
+      <w:pPr>
+        <w:pStyle w:val="style41"/>
+        <w:numPr>
+          <w:ilvl w:val="1"/>
+          <w:numId w:val="6"/>
+        </w:numPr>
+        <w:spacing w:line="100" w:lineRule="atLeast"/>
+        <w:rPr>
+          <w:rFonts w:ascii="Aparajita" w:cs="Aparajita" w:hAnsi="Aparajita"/>
+        </w:rPr>
+      </w:pPr>
+      <w:r>
+        <w:rPr>
+          <w:rFonts w:ascii="Aparajita" w:cs="Aparajita" w:hAnsi="Aparajita"/>
+        </w:rPr>
+        <w:t>Shoulder Left: Not defined yet</w:t>
+      </w:r>
+    </w:p>
+    <w:p>
+      <w:pPr>
+        <w:pStyle w:val="style41"/>
+        <w:numPr>
+          <w:ilvl w:val="1"/>
+          <w:numId w:val="6"/>
+        </w:numPr>
+        <w:spacing w:line="100" w:lineRule="atLeast"/>
+        <w:rPr>
+          <w:rFonts w:ascii="Aparajita" w:cs="Aparajita" w:hAnsi="Aparajita"/>
+        </w:rPr>
+      </w:pPr>
+      <w:r>
+        <w:rPr>
+          <w:rFonts w:ascii="Aparajita" w:cs="Aparajita" w:hAnsi="Aparajita"/>
+        </w:rPr>
+        <w:t>Shoulder Right: Not defined yet</w:t>
+      </w:r>
+    </w:p>
+    <w:p>
+      <w:pPr>
+        <w:pStyle w:val="style41"/>
+        <w:numPr>
+          <w:ilvl w:val="1"/>
+          <w:numId w:val="6"/>
+        </w:numPr>
+        <w:spacing w:line="100" w:lineRule="atLeast"/>
+        <w:rPr>
+          <w:rFonts w:ascii="Aparajita" w:cs="Aparajita" w:hAnsi="Aparajita"/>
+        </w:rPr>
+      </w:pPr>
+      <w:r>
+        <w:rPr>
+          <w:rFonts w:ascii="Aparajita" w:cs="Aparajita" w:hAnsi="Aparajita"/>
+        </w:rPr>
+        <w:t>Shoulder Up: Not defined yet</w:t>
+      </w:r>
+    </w:p>
+    <w:p>
+      <w:pPr>
+        <w:pStyle w:val="style41"/>
+        <w:numPr>
+          <w:ilvl w:val="1"/>
+          <w:numId w:val="6"/>
+        </w:numPr>
+        <w:spacing w:line="100" w:lineRule="atLeast"/>
+        <w:rPr>
+          <w:rFonts w:ascii="Aparajita" w:cs="Aparajita" w:hAnsi="Aparajita"/>
+        </w:rPr>
+      </w:pPr>
+      <w:r>
+        <w:rPr>
+          <w:rFonts w:ascii="Aparajita" w:cs="Aparajita" w:hAnsi="Aparajita"/>
+        </w:rPr>
+        <w:t>Shoulder Down: Not defined yet</w:t>
+      </w:r>
+    </w:p>
+    <w:p>
+      <w:pPr>
+        <w:pStyle w:val="style41"/>
+        <w:numPr>
+          <w:ilvl w:val="1"/>
+          <w:numId w:val="6"/>
+        </w:numPr>
+        <w:spacing w:line="100" w:lineRule="atLeast"/>
+        <w:rPr>
+          <w:rFonts w:ascii="Aparajita" w:cs="Aparajita" w:hAnsi="Aparajita"/>
+        </w:rPr>
+      </w:pPr>
+      <w:r>
+        <w:rPr>
+          <w:rFonts w:ascii="Aparajita" w:cs="Aparajita" w:hAnsi="Aparajita"/>
+        </w:rPr>
+        <w:t>Elbow Up: Not defined yet</w:t>
+      </w:r>
+    </w:p>
+    <w:p>
+      <w:pPr>
+        <w:pStyle w:val="style41"/>
+        <w:numPr>
+          <w:ilvl w:val="1"/>
+          <w:numId w:val="6"/>
+        </w:numPr>
+        <w:spacing w:line="100" w:lineRule="atLeast"/>
+        <w:rPr>
+          <w:rFonts w:ascii="Aparajita" w:cs="Aparajita" w:hAnsi="Aparajita"/>
+        </w:rPr>
+      </w:pPr>
+      <w:r>
+        <w:rPr>
+          <w:rFonts w:ascii="Aparajita" w:cs="Aparajita" w:hAnsi="Aparajita"/>
+        </w:rPr>
+        <w:t>Elbow Down: Not defined yet</w:t>
+      </w:r>
+    </w:p>
+    <w:p>
+      <w:pPr>
+        <w:pStyle w:val="style41"/>
+        <w:numPr>
+          <w:ilvl w:val="0"/>
+          <w:numId w:val="6"/>
+        </w:numPr>
+        <w:spacing w:line="100" w:lineRule="atLeast"/>
+        <w:rPr>
+          <w:rFonts w:ascii="Aparajita" w:cs="Aparajita" w:hAnsi="Aparajita"/>
+        </w:rPr>
+      </w:pPr>
+      <w:r>
+        <w:rPr>
+          <w:rFonts w:ascii="Aparajita" w:cs="Aparajita" w:hAnsi="Aparajita"/>
+        </w:rPr>
+        <w:t xml:space="preserve">Both Modes </w:t>
+      </w:r>
+      <w:r>
+        <w:rPr>
+          <w:rFonts w:ascii="Aparajita" w:cs="Aparajita" w:hAnsi="Aparajita"/>
+        </w:rPr>
+        <w:t>(Arm or Motor mode)</w:t>
+      </w:r>
+      <w:r>
+        <w:rPr>
+          <w:rFonts w:ascii="Aparajita" w:cs="Aparajita" w:hAnsi="Aparajita"/>
+        </w:rPr>
+        <w:t>:</w:t>
+      </w:r>
+    </w:p>
+    <w:p>
+      <w:pPr>
+        <w:pStyle w:val="style41"/>
+        <w:numPr>
+          <w:ilvl w:val="1"/>
+          <w:numId w:val="6"/>
+        </w:numPr>
+        <w:spacing w:line="100" w:lineRule="atLeast"/>
+        <w:rPr>
+          <w:rFonts w:ascii="Aparajita" w:cs="Aparajita" w:hAnsi="Aparajita"/>
+        </w:rPr>
+      </w:pPr>
+      <w:r>
+        <w:rPr>
+          <w:rFonts w:ascii="Aparajita" w:cs="Aparajita" w:hAnsi="Aparajita"/>
+        </w:rPr>
+        <w:t>Toggle Modes: left hand to the left, quickly</w:t>
+      </w:r>
+    </w:p>
+    <w:p>
+      <w:pPr>
+        <w:pStyle w:val="style41"/>
+        <w:numPr>
+          <w:ilvl w:val="1"/>
+          <w:numId w:val="6"/>
+        </w:numPr>
+        <w:spacing w:line="100" w:lineRule="atLeast"/>
+        <w:rPr>
+          <w:rFonts w:ascii="Aparajita" w:cs="Aparajita" w:hAnsi="Aparajita"/>
+        </w:rPr>
+      </w:pPr>
+      <w:r>
+        <w:rPr>
+          <w:rFonts w:ascii="Aparajita" w:cs="Aparajita" w:hAnsi="Aparajita"/>
+        </w:rPr>
+        <w:t>Finish: both hands outward, quickly</w:t>
+      </w:r>
+    </w:p>
+    <w:p>
+      <w:pPr>
+        <w:pStyle w:val="style41"/>
+        <w:spacing w:line="100" w:lineRule="atLeast"/>
+        <w:ind w:hanging="0" w:left="0" w:right="0"/>
+        <w:rPr/>
+      </w:pPr>
+      <w:r>
+        <w:rPr/>
+      </w:r>
+    </w:p>
+    <w:p>
+      <w:pPr>
+        <w:pStyle w:val="style41"/>
+        <w:spacing w:line="100" w:lineRule="atLeast"/>
+        <w:ind w:hanging="0" w:left="0" w:right="0"/>
+        <w:rPr/>
+      </w:pPr>
+      <w:r>
+        <w:rPr/>
+      </w:r>
+    </w:p>
+    <w:p>
+      <w:pPr>
+        <w:pStyle w:val="style41"/>
+        <w:spacing w:line="100" w:lineRule="atLeast"/>
+        <w:ind w:hanging="0" w:left="0" w:right="0"/>
+        <w:rPr>
+          <w:rFonts w:ascii="Cambria" w:cs="" w:eastAsia="DejaVu Sans" w:hAnsi="Cambria"/>
+          <w:color w:val="365F91"/>
+          <w:sz w:val="26"/>
+          <w:szCs w:val="26"/>
+          <w:lang w:bidi="ar-SA" w:eastAsia="en-US" w:val="en-US"/>
+        </w:rPr>
+      </w:pPr>
+      <w:r>
+        <w:rPr>
+          <w:rFonts w:ascii="Cambria" w:cs="" w:eastAsia="DejaVu Sans" w:hAnsi="Cambria"/>
+          <w:color w:val="365F91"/>
+          <w:sz w:val="26"/>
+          <w:szCs w:val="26"/>
+          <w:lang w:bidi="ar-SA" w:eastAsia="en-US" w:val="en-US"/>
+        </w:rPr>
         <w:t>Notes</w:t>
       </w:r>
     </w:p>
     <w:p>
       <w:pPr>
         <w:pStyle w:val="style41"/>
-        <w:numPr>
-          <w:ilvl w:val="1"/>
-          <w:numId w:val="2"/>
+        <w:spacing w:line="100" w:lineRule="atLeast"/>
+        <w:ind w:hanging="0" w:left="0" w:right="0"/>
+        <w:rPr>
+          <w:rFonts w:ascii="Cambria" w:cs="" w:eastAsia="DejaVu Sans" w:hAnsi="Cambria"/>
+          <w:color w:val="365F91"/>
+          <w:sz w:val="26"/>
+          <w:szCs w:val="26"/>
+          <w:lang w:bidi="ar-SA" w:eastAsia="en-US" w:val="en-US"/>
+        </w:rPr>
+      </w:pPr>
+      <w:r>
+        <w:rPr>
+          <w:rFonts w:ascii="Cambria" w:cs="" w:eastAsia="DejaVu Sans" w:hAnsi="Cambria"/>
+          <w:color w:val="365F91"/>
+          <w:sz w:val="26"/>
+          <w:szCs w:val="26"/>
+          <w:lang w:bidi="ar-SA" w:eastAsia="en-US" w:val="en-US"/>
+        </w:rPr>
+      </w:r>
+    </w:p>
+    <w:p>
+      <w:pPr>
+        <w:pStyle w:val="style41"/>
+        <w:numPr>
+          <w:ilvl w:val="0"/>
+          <w:numId w:val="6"/>
         </w:numPr>
         <w:spacing w:line="100" w:lineRule="atLeast"/>
         <w:rPr>
@@ -1430,8 +1469,8 @@
       <w:pPr>
         <w:pStyle w:val="style41"/>
         <w:numPr>
-          <w:ilvl w:val="1"/>
-          <w:numId w:val="2"/>
+          <w:ilvl w:val="0"/>
+          <w:numId w:val="6"/>
         </w:numPr>
         <w:spacing w:line="100" w:lineRule="atLeast"/>
         <w:rPr>
@@ -1449,8 +1488,8 @@
       <w:pPr>
         <w:pStyle w:val="style41"/>
         <w:numPr>
-          <w:ilvl w:val="1"/>
-          <w:numId w:val="2"/>
+          <w:ilvl w:val="0"/>
+          <w:numId w:val="6"/>
         </w:numPr>
         <w:spacing w:line="100" w:lineRule="atLeast"/>
         <w:rPr>
@@ -1612,70 +1651,70 @@
         <w:pStyle w:val="style1"/>
         <w:rPr/>
       </w:pPr>
-      <w:bookmarkStart w:id="5" w:name="__RefHeading__225_1350062729"/>
-      <w:bookmarkStart w:id="6" w:name="_Toc373752436"/>
+      <w:bookmarkStart w:id="4" w:name="__RefHeading__225_1350062729"/>
+      <w:bookmarkStart w:id="5" w:name="_Toc373752436"/>
+      <w:bookmarkEnd w:id="4"/>
       <w:bookmarkEnd w:id="5"/>
+      <w:r>
+        <w:rPr/>
+        <w:t>Translating this Knowledge to ECE 479/579</w:t>
+      </w:r>
+    </w:p>
+    <w:p>
+      <w:pPr>
+        <w:pStyle w:val="style37"/>
+        <w:spacing w:line="100" w:lineRule="atLeast"/>
+        <w:rPr>
+          <w:rFonts w:ascii="Aparajita" w:cs="Aparajita" w:hAnsi="Aparajita"/>
+        </w:rPr>
+      </w:pPr>
+      <w:r>
+        <w:rPr>
+          <w:rFonts w:ascii="Aparajita" w:cs="Aparajita" w:hAnsi="Aparajita"/>
+        </w:rPr>
+        <w:t>We will build off of our knowledge from this quarter to add more fine-grained control of Nixon-Bohr, something we didn't have time to do for this quarter. We would especially focus on the arm in the next quarter, since the wheels work well, since the arm is much more technically challenging than the motors. Solidifying the code to control the motors allows us to start from a good baseline next quarter.</w:t>
+      </w:r>
+    </w:p>
+    <w:p>
+      <w:pPr>
+        <w:pStyle w:val="style37"/>
+        <w:spacing w:line="100" w:lineRule="atLeast"/>
+        <w:rPr>
+          <w:rFonts w:ascii="Aparajita" w:cs="Aparajita" w:hAnsi="Aparajita"/>
+        </w:rPr>
+      </w:pPr>
+      <w:r>
+        <w:rPr>
+          <w:rFonts w:ascii="Aparajita" w:cs="Aparajita" w:hAnsi="Aparajita"/>
+        </w:rPr>
+      </w:r>
+    </w:p>
+    <w:p>
+      <w:pPr>
+        <w:pStyle w:val="style0"/>
+        <w:spacing w:line="100" w:lineRule="atLeast"/>
+        <w:rPr>
+          <w:rFonts w:ascii="Aparajita" w:cs="Aparajita" w:hAnsi="Aparajita"/>
+          <w:color w:val="FF0000"/>
+        </w:rPr>
+      </w:pPr>
+      <w:r>
+        <w:rPr>
+          <w:rFonts w:ascii="Aparajita" w:cs="Aparajita" w:hAnsi="Aparajita"/>
+          <w:color w:val="FF0000"/>
+        </w:rPr>
+        <w:t>How you may use knowledge that you learned in ECE 478 in the next quarter to add more interesting perceptions and behaviors to your robot? The goal of this part is that you will show your knowledge and critical/creative understanding of class material. You will be not asked to execute what you write here, it is only a plan. This part should be especially well written by students who take it for ECE 578 credit. Add as much technical/mathematical detail as you deem useful to explain your idea in full detail.</w:t>
+      </w:r>
+    </w:p>
+    <w:p>
+      <w:pPr>
+        <w:pStyle w:val="style1"/>
+        <w:rPr/>
+      </w:pPr>
+      <w:bookmarkStart w:id="6" w:name="__RefHeading__227_1350062729"/>
+      <w:bookmarkStart w:id="7" w:name="_Toc373752437"/>
       <w:bookmarkEnd w:id="6"/>
-      <w:r>
-        <w:rPr/>
-        <w:t>Translating this Knowledge to ECE 479/579</w:t>
-      </w:r>
-    </w:p>
-    <w:p>
-      <w:pPr>
-        <w:pStyle w:val="style37"/>
-        <w:spacing w:line="100" w:lineRule="atLeast"/>
-        <w:rPr>
-          <w:rFonts w:ascii="Aparajita" w:cs="Aparajita" w:hAnsi="Aparajita"/>
-        </w:rPr>
-      </w:pPr>
-      <w:r>
-        <w:rPr>
-          <w:rFonts w:ascii="Aparajita" w:cs="Aparajita" w:hAnsi="Aparajita"/>
-        </w:rPr>
-        <w:t>We will build off of our knowledge from this quarter to add more fine-grained control of Nixon-Bohr, something we didn't have time to do for this quarter. We would especially focus on the arm in the next quarter, since the wheels work well, since the arm is much more technically challenging than the motors. Solidifying the code to control the motors allows us to start from a good baseline next quarter.</w:t>
-      </w:r>
-    </w:p>
-    <w:p>
-      <w:pPr>
-        <w:pStyle w:val="style37"/>
-        <w:spacing w:line="100" w:lineRule="atLeast"/>
-        <w:rPr>
-          <w:rFonts w:ascii="Aparajita" w:cs="Aparajita" w:hAnsi="Aparajita"/>
-        </w:rPr>
-      </w:pPr>
-      <w:r>
-        <w:rPr>
-          <w:rFonts w:ascii="Aparajita" w:cs="Aparajita" w:hAnsi="Aparajita"/>
-        </w:rPr>
-      </w:r>
-    </w:p>
-    <w:p>
-      <w:pPr>
-        <w:pStyle w:val="style0"/>
-        <w:spacing w:line="100" w:lineRule="atLeast"/>
-        <w:rPr>
-          <w:rFonts w:ascii="Aparajita" w:cs="Aparajita" w:hAnsi="Aparajita"/>
-          <w:color w:val="FF0000"/>
-        </w:rPr>
-      </w:pPr>
-      <w:r>
-        <w:rPr>
-          <w:rFonts w:ascii="Aparajita" w:cs="Aparajita" w:hAnsi="Aparajita"/>
-          <w:color w:val="FF0000"/>
-        </w:rPr>
-        <w:t>How you may use knowledge that you learned in ECE 478 in the next quarter to add more interesting perceptions and behaviors to your robot? The goal of this part is that you will show your knowledge and critical/creative understanding of class material. You will be not asked to execute what you write here, it is only a plan. This part should be especially well written by students who take it for ECE 578 credit. Add as much technical/mathematical detail as you deem useful to explain your idea in full detail.</w:t>
-      </w:r>
-    </w:p>
-    <w:p>
-      <w:pPr>
-        <w:pStyle w:val="style1"/>
-        <w:rPr/>
-      </w:pPr>
-      <w:bookmarkStart w:id="7" w:name="__RefHeading__227_1350062729"/>
-      <w:bookmarkStart w:id="8" w:name="_Toc373752437"/>
       <w:bookmarkEnd w:id="7"/>
-      <w:bookmarkEnd w:id="8"/>
       <w:r>
         <w:rPr/>
         <w:t>Technical or Research Problems</w:t>
@@ -1885,14 +1924,14 @@
         <w:pStyle w:val="style1"/>
         <w:rPr/>
       </w:pPr>
-      <w:bookmarkStart w:id="9" w:name="_Toc373752438"/>
-      <w:bookmarkStart w:id="10" w:name="__RefHeading__229_1350062729"/>
-      <w:bookmarkEnd w:id="10"/>
+      <w:bookmarkStart w:id="8" w:name="_Toc373752438"/>
+      <w:bookmarkStart w:id="9" w:name="__RefHeading__229_1350062729"/>
+      <w:bookmarkEnd w:id="9"/>
       <w:r>
         <w:rPr/>
         <w:t>Instructions</w:t>
       </w:r>
-      <w:bookmarkEnd w:id="9"/>
+      <w:bookmarkEnd w:id="8"/>
       <w:r>
         <w:rPr/>
         <w:t xml:space="preserve"> </w:t>
@@ -2836,10 +2875,10 @@
           <w:szCs w:val="24"/>
         </w:rPr>
       </w:pPr>
-      <w:bookmarkStart w:id="11" w:name="__RefHeading__221_1350062729"/>
-      <w:bookmarkStart w:id="12" w:name="_Toc373752434"/>
+      <w:bookmarkStart w:id="10" w:name="__RefHeading__221_1350062729"/>
+      <w:bookmarkStart w:id="11" w:name="_Toc373752434"/>
+      <w:bookmarkEnd w:id="10"/>
       <w:bookmarkEnd w:id="11"/>
-      <w:bookmarkEnd w:id="12"/>
       <w:r>
         <w:rPr>
           <w:sz w:val="24"/>
@@ -2900,10 +2939,10 @@
           <w:szCs w:val="24"/>
         </w:rPr>
       </w:pPr>
-      <w:bookmarkStart w:id="13" w:name="__RefHeading__223_1350062729"/>
-      <w:bookmarkStart w:id="14" w:name="_Toc373752435"/>
+      <w:bookmarkStart w:id="12" w:name="__RefHeading__223_1350062729"/>
+      <w:bookmarkStart w:id="13" w:name="_Toc373752435"/>
+      <w:bookmarkEnd w:id="12"/>
       <w:bookmarkEnd w:id="13"/>
-      <w:bookmarkEnd w:id="14"/>
       <w:r>
         <w:rPr>
           <w:sz w:val="24"/>
@@ -3458,6 +3497,89 @@
       </w:pPr>
     </w:lvl>
   </w:abstractNum>
+  <w:abstractNum w:abstractNumId="6">
+    <w:lvl w:ilvl="0">
+      <w:start w:val="1"/>
+      <w:numFmt w:val="upperRoman"/>
+      <w:lvlText w:val="%1."/>
+      <w:lvlJc w:val="right"/>
+      <w:pPr>
+        <w:ind w:hanging="360" w:left="720"/>
+      </w:pPr>
+    </w:lvl>
+    <w:lvl w:ilvl="1">
+      <w:start w:val="1"/>
+      <w:numFmt w:val="lowerLetter"/>
+      <w:lvlText w:val="%2."/>
+      <w:lvlJc w:val="left"/>
+      <w:pPr>
+        <w:ind w:hanging="360" w:left="1440"/>
+      </w:pPr>
+    </w:lvl>
+    <w:lvl w:ilvl="2">
+      <w:start w:val="1"/>
+      <w:numFmt w:val="lowerRoman"/>
+      <w:lvlText w:val="%3."/>
+      <w:lvlJc w:val="right"/>
+      <w:pPr>
+        <w:ind w:hanging="180" w:left="2160"/>
+      </w:pPr>
+    </w:lvl>
+    <w:lvl w:ilvl="3">
+      <w:start w:val="1"/>
+      <w:numFmt w:val="decimal"/>
+      <w:lvlText w:val="%4."/>
+      <w:lvlJc w:val="left"/>
+      <w:pPr>
+        <w:ind w:hanging="360" w:left="2880"/>
+      </w:pPr>
+    </w:lvl>
+    <w:lvl w:ilvl="4">
+      <w:start w:val="1"/>
+      <w:numFmt w:val="lowerLetter"/>
+      <w:lvlText w:val="%5."/>
+      <w:lvlJc w:val="left"/>
+      <w:pPr>
+        <w:ind w:hanging="360" w:left="3600"/>
+      </w:pPr>
+    </w:lvl>
+    <w:lvl w:ilvl="5">
+      <w:start w:val="1"/>
+      <w:numFmt w:val="lowerRoman"/>
+      <w:lvlText w:val="%6."/>
+      <w:lvlJc w:val="right"/>
+      <w:pPr>
+        <w:ind w:hanging="180" w:left="4320"/>
+      </w:pPr>
+    </w:lvl>
+    <w:lvl w:ilvl="6">
+      <w:start w:val="1"/>
+      <w:numFmt w:val="decimal"/>
+      <w:lvlText w:val="%7."/>
+      <w:lvlJc w:val="left"/>
+      <w:pPr>
+        <w:ind w:hanging="360" w:left="5040"/>
+      </w:pPr>
+    </w:lvl>
+    <w:lvl w:ilvl="7">
+      <w:start w:val="1"/>
+      <w:numFmt w:val="lowerLetter"/>
+      <w:lvlText w:val="%8."/>
+      <w:lvlJc w:val="left"/>
+      <w:pPr>
+        <w:ind w:hanging="360" w:left="5760"/>
+      </w:pPr>
+    </w:lvl>
+    <w:lvl w:ilvl="8">
+      <w:start w:val="1"/>
+      <w:numFmt w:val="lowerRoman"/>
+      <w:lvlText w:val="%9."/>
+      <w:lvlJc w:val="right"/>
+      <w:pPr>
+        <w:ind w:hanging="180" w:left="6480"/>
+      </w:pPr>
+    </w:lvl>
+  </w:abstractNum>
   <w:num w:numId="1">
     <w:abstractNumId w:val="1"/>
   </w:num>
@@ -3472,6 +3594,9 @@
   </w:num>
   <w:num w:numId="5">
     <w:abstractNumId w:val="5"/>
+  </w:num>
+  <w:num w:numId="6">
+    <w:abstractNumId w:val="6"/>
   </w:num>
 </w:numbering>
 </file>

</xml_diff>

<commit_message>
Added some more partitioning of code in report
</commit_message>
<xml_diff>
--- a/robotics final report.docx
+++ b/robotics final report.docx
@@ -1420,6 +1420,16 @@
           <w:szCs w:val="26"/>
           <w:lang w:bidi="ar-SA" w:eastAsia="en-US" w:val="en-US"/>
         </w:rPr>
+        <w:t xml:space="preserve">Usage </w:t>
+      </w:r>
+      <w:r>
+        <w:rPr>
+          <w:rFonts w:ascii="Cambria" w:cs="" w:eastAsia="DejaVu Sans" w:hAnsi="Cambria"/>
+          <w:color w:val="365F91"/>
+          <w:sz w:val="26"/>
+          <w:szCs w:val="26"/>
+          <w:lang w:bidi="ar-SA" w:eastAsia="en-US" w:val="en-US"/>
+        </w:rPr>
         <w:t>Notes</w:t>
       </w:r>
     </w:p>
@@ -1672,7 +1682,13 @@
         <w:rPr>
           <w:rFonts w:ascii="Aparajita" w:cs="Aparajita" w:hAnsi="Aparajita"/>
         </w:rPr>
-        <w:t>We will build off of our knowledge from this quarter to add more fine-grained control of Nixon-Bohr, something we didn't have time to do for this quarter. We would especially focus on the arm in the next quarter, since the wheels work well, since the arm is much more technically challenging than the motors. Solidifying the code to control the motors allows us to start from a good baseline next quarter.</w:t>
+        <w:t xml:space="preserve">We will build off of our knowledge from this quarter to add more fine-grained control of Nixon-Bohr, something we didn't have time to do for this quarter. We would especially focus on the arm in the next quarter, since the wheels work well, since the arm is much more technically challenging than the motors. Solidifying the code to control the motors allows us to start from a good baseline next quarter. </w:t>
+      </w:r>
+      <w:r>
+        <w:rPr>
+          <w:rFonts w:ascii="Aparajita" w:cs="Aparajita" w:hAnsi="Aparajita"/>
+        </w:rPr>
+        <w:t>We can also work more on the head, since we don't have any head control at the moment. We could add a camera on the head and allow the head's orientation to be changed to “look around.”</w:t>
       </w:r>
     </w:p>
     <w:p>
@@ -2953,25 +2969,108 @@
     </w:p>
     <w:p>
       <w:pPr>
-        <w:pStyle w:val="style0"/>
-        <w:spacing w:line="100" w:lineRule="atLeast"/>
-        <w:rPr>
-          <w:rFonts w:ascii="Aparajita" w:cs="Aparajita" w:hAnsi="Aparajita"/>
-          <w:color w:val="FF0000"/>
-        </w:rPr>
-      </w:pPr>
-      <w:r>
-        <w:rPr>
-          <w:rFonts w:ascii="Aparajita" w:cs="Aparajita" w:hAnsi="Aparajita"/>
-          <w:color w:val="FF0000"/>
-        </w:rPr>
-      </w:r>
-    </w:p>
-    <w:p>
-      <w:pPr>
-        <w:pStyle w:val="style0"/>
-        <w:spacing w:line="100" w:lineRule="atLeast"/>
-        <w:ind w:hanging="0" w:left="0" w:right="0"/>
+        <w:pStyle w:val="style3"/>
+        <w:rPr>
+          <w:sz w:val="24"/>
+          <w:szCs w:val="24"/>
+        </w:rPr>
+      </w:pPr>
+      <w:r>
+        <w:rPr>
+          <w:sz w:val="24"/>
+          <w:szCs w:val="24"/>
+        </w:rPr>
+        <w:tab/>
+        <w:tab/>
+        <w:t>Bluetooth Control Code</w:t>
+      </w:r>
+    </w:p>
+    <w:p>
+      <w:pPr>
+        <w:pStyle w:val="style37"/>
+        <w:rPr/>
+      </w:pPr>
+      <w:r>
+        <w:rPr/>
+      </w:r>
+    </w:p>
+    <w:p>
+      <w:pPr>
+        <w:pStyle w:val="style3"/>
+        <w:rPr>
+          <w:sz w:val="24"/>
+          <w:szCs w:val="24"/>
+        </w:rPr>
+      </w:pPr>
+      <w:r>
+        <w:rPr>
+          <w:sz w:val="24"/>
+          <w:szCs w:val="24"/>
+        </w:rPr>
+        <w:tab/>
+        <w:tab/>
+        <w:t>Motor/Servo Control Code</w:t>
+      </w:r>
+    </w:p>
+    <w:p>
+      <w:pPr>
+        <w:pStyle w:val="style37"/>
+        <w:rPr/>
+      </w:pPr>
+      <w:r>
+        <w:rPr/>
+      </w:r>
+    </w:p>
+    <w:p>
+      <w:pPr>
+        <w:pStyle w:val="style3"/>
+        <w:rPr>
+          <w:sz w:val="24"/>
+          <w:szCs w:val="24"/>
+        </w:rPr>
+      </w:pPr>
+      <w:r>
+        <w:rPr>
+          <w:sz w:val="24"/>
+          <w:szCs w:val="24"/>
+        </w:rPr>
+        <w:tab/>
+        <w:tab/>
+        <w:t>Generic Logging code</w:t>
+      </w:r>
+    </w:p>
+    <w:p>
+      <w:pPr>
+        <w:pStyle w:val="style37"/>
+        <w:rPr/>
+      </w:pPr>
+      <w:r>
+        <w:rPr/>
+      </w:r>
+    </w:p>
+    <w:p>
+      <w:pPr>
+        <w:pStyle w:val="style3"/>
+        <w:rPr>
+          <w:sz w:val="24"/>
+          <w:szCs w:val="24"/>
+        </w:rPr>
+      </w:pPr>
+      <w:r>
+        <w:rPr>
+          <w:sz w:val="24"/>
+          <w:szCs w:val="24"/>
+        </w:rPr>
+        <w:tab/>
+        <w:tab/>
+        <w:t>Main Code</w:t>
+      </w:r>
+    </w:p>
+    <w:p>
+      <w:pPr>
+        <w:pStyle w:val="style37"/>
+        <w:spacing w:after="120" w:before="0"/>
+        <w:contextualSpacing w:val="false"/>
         <w:rPr/>
       </w:pPr>
       <w:r>

</xml_diff>

<commit_message>
Added tentative new motions to report
</commit_message>
<xml_diff>
--- a/robotics final report.docx
+++ b/robotics final report.docx
@@ -131,7 +131,7 @@
     </w:p>
     <w:p>
       <w:pPr>
-        <w:pStyle w:val="style41"/>
+        <w:pStyle w:val="style44"/>
         <w:spacing w:line="100" w:lineRule="atLeast"/>
         <w:ind w:hanging="0" w:left="0" w:right="0"/>
         <w:jc w:val="center"/>
@@ -148,7 +148,7 @@
     </w:p>
     <w:p>
       <w:pPr>
-        <w:pStyle w:val="style41"/>
+        <w:pStyle w:val="style44"/>
         <w:spacing w:line="100" w:lineRule="atLeast"/>
         <w:ind w:hanging="0" w:left="0" w:right="0"/>
         <w:jc w:val="center"/>
@@ -165,7 +165,7 @@
     </w:p>
     <w:p>
       <w:pPr>
-        <w:pStyle w:val="style41"/>
+        <w:pStyle w:val="style44"/>
         <w:spacing w:line="100" w:lineRule="atLeast"/>
         <w:ind w:hanging="0" w:left="0" w:right="0"/>
         <w:jc w:val="center"/>
@@ -182,7 +182,7 @@
     </w:p>
     <w:p>
       <w:pPr>
-        <w:pStyle w:val="style41"/>
+        <w:pStyle w:val="style44"/>
         <w:spacing w:line="100" w:lineRule="atLeast"/>
         <w:jc w:val="center"/>
         <w:rPr>
@@ -263,7 +263,7 @@
     </w:p>
     <w:p>
       <w:pPr>
-        <w:pStyle w:val="style42"/>
+        <w:pStyle w:val="style45"/>
         <w:pageBreakBefore/>
         <w:rPr/>
       </w:pPr>
@@ -287,13 +287,13 @@
           <w:pgNumType w:fmt="decimal"/>
           <w:formProt w:val="false"/>
           <w:textDirection w:val="lrTb"/>
-          <w:docGrid w:charSpace="20480" w:linePitch="360" w:type="default"/>
+          <w:docGrid w:charSpace="24576" w:linePitch="360" w:type="default"/>
         </w:sectPr>
       </w:pPr>
     </w:p>
     <w:p>
       <w:pPr>
-        <w:pStyle w:val="style37"/>
+        <w:pStyle w:val="style40"/>
         <w:rPr/>
       </w:pPr>
       <w:r>
@@ -320,40 +320,49 @@
           <w:pgMar w:bottom="1440" w:footer="0" w:gutter="0" w:header="0" w:left="806" w:right="907" w:top="1440"/>
           <w:formProt/>
           <w:textDirection w:val="lrTb"/>
-          <w:docGrid w:charSpace="20480" w:linePitch="360" w:type="default"/>
+          <w:docGrid w:charSpace="24576" w:linePitch="360" w:type="default"/>
         </w:sectPr>
       </w:pPr>
     </w:p>
     <w:p>
       <w:pPr>
-        <w:pStyle w:val="style37"/>
-        <w:rPr/>
-      </w:pPr>
-      <w:r>
-        <w:rPr/>
-      </w:r>
-    </w:p>
-    <w:p>
-      <w:pPr>
-        <w:pStyle w:val="style37"/>
-        <w:rPr/>
-      </w:pPr>
-      <w:r>
-        <w:rPr/>
-      </w:r>
-    </w:p>
-    <w:p>
-      <w:pPr>
-        <w:pStyle w:val="style37"/>
-        <w:rPr/>
-      </w:pPr>
-      <w:r>
-        <w:rPr/>
-      </w:r>
-    </w:p>
-    <w:p>
-      <w:pPr>
-        <w:pStyle w:val="style43"/>
+        <w:pStyle w:val="style40"/>
+        <w:rPr/>
+      </w:pPr>
+      <w:r>
+        <w:rPr/>
+      </w:r>
+    </w:p>
+    <w:p>
+      <w:pPr>
+        <w:pStyle w:val="style40"/>
+        <w:rPr/>
+      </w:pPr>
+      <w:r>
+        <w:rPr/>
+      </w:r>
+    </w:p>
+    <w:p>
+      <w:pPr>
+        <w:pStyle w:val="style40"/>
+        <w:rPr/>
+      </w:pPr>
+      <w:r>
+        <w:rPr/>
+      </w:r>
+    </w:p>
+    <w:p>
+      <w:pPr>
+        <w:pStyle w:val="style40"/>
+        <w:rPr/>
+      </w:pPr>
+      <w:r>
+        <w:rPr/>
+      </w:r>
+    </w:p>
+    <w:p>
+      <w:pPr>
+        <w:pStyle w:val="style46"/>
         <w:tabs>
           <w:tab w:leader="dot" w:pos="10527" w:val="right"/>
         </w:tabs>
@@ -408,8 +417,8 @@
         <w:pageBreakBefore/>
         <w:rPr/>
       </w:pPr>
-      <w:bookmarkStart w:id="1" w:name="__RefHeading__215_1350062729"/>
-      <w:bookmarkStart w:id="2" w:name="_Toc373752431"/>
+      <w:bookmarkStart w:id="1" w:name="_Toc373752431"/>
+      <w:bookmarkStart w:id="2" w:name="__RefHeading__215_1350062729"/>
       <w:bookmarkEnd w:id="1"/>
       <w:bookmarkEnd w:id="2"/>
       <w:r>
@@ -419,7 +428,7 @@
     </w:p>
     <w:p>
       <w:pPr>
-        <w:pStyle w:val="style41"/>
+        <w:pStyle w:val="style44"/>
         <w:spacing w:line="100" w:lineRule="atLeast"/>
         <w:ind w:hanging="0" w:left="0" w:right="0"/>
         <w:rPr>
@@ -434,36 +443,12 @@
           <w:sz w:val="24"/>
           <w:szCs w:val="24"/>
         </w:rPr>
-        <w:t xml:space="preserve">Our project modified Bohr to be larger and added software to control the modified robot using a Microsoft Kinect </w:t>
-      </w:r>
-      <w:r>
-        <w:rPr>
-          <w:rFonts w:ascii="Aparajita" w:cs="Aparajita" w:hAnsi="Aparajita"/>
-          <w:sz w:val="24"/>
-          <w:szCs w:val="24"/>
-        </w:rPr>
-        <w:t>communicating with a</w:t>
-      </w:r>
-      <w:r>
-        <w:rPr>
-          <w:rFonts w:ascii="Aparajita" w:cs="Aparajita" w:hAnsi="Aparajita"/>
-          <w:sz w:val="24"/>
-          <w:szCs w:val="24"/>
-        </w:rPr>
-        <w:t xml:space="preserve"> Lego NXT </w:t>
-      </w:r>
-      <w:r>
-        <w:rPr>
-          <w:rFonts w:ascii="Aparajita" w:cs="Aparajita" w:hAnsi="Aparajita"/>
-          <w:sz w:val="24"/>
-          <w:szCs w:val="24"/>
-        </w:rPr>
-        <w:t>via Bluetooth.</w:t>
-      </w:r>
-    </w:p>
-    <w:p>
-      <w:pPr>
-        <w:pStyle w:val="style41"/>
+        <w:t>Our project modified Bohr to be larger and added software to control the modified robot using a Microsoft Kinect communicating with a Lego NXT via Bluetooth.</w:t>
+      </w:r>
+    </w:p>
+    <w:p>
+      <w:pPr>
+        <w:pStyle w:val="style44"/>
         <w:spacing w:line="100" w:lineRule="atLeast"/>
         <w:ind w:hanging="0" w:left="0" w:right="0"/>
         <w:rPr/>
@@ -474,7 +459,7 @@
     </w:p>
     <w:p>
       <w:pPr>
-        <w:pStyle w:val="style41"/>
+        <w:pStyle w:val="style44"/>
         <w:spacing w:line="100" w:lineRule="atLeast"/>
         <w:ind w:hanging="0" w:left="0" w:right="0"/>
         <w:rPr>
@@ -489,84 +474,12 @@
           <w:sz w:val="24"/>
           <w:szCs w:val="24"/>
         </w:rPr>
-        <w:t>Our first action was to graft a</w:t>
-      </w:r>
-      <w:r>
-        <w:rPr>
-          <w:rFonts w:ascii="Aparajita" w:cs="Aparajita" w:hAnsi="Aparajita"/>
-          <w:sz w:val="24"/>
-          <w:szCs w:val="24"/>
-        </w:rPr>
-        <w:t xml:space="preserve"> Halloween robot's skeleton onto the existing Bohr robot. Bohr's existing head was added to the top of the robot, while his existing arm was left at the base. </w:t>
-      </w:r>
-      <w:r>
-        <w:rPr>
-          <w:rFonts w:ascii="Aparajita" w:cs="Aparajita" w:hAnsi="Aparajita"/>
-          <w:sz w:val="24"/>
-          <w:szCs w:val="24"/>
-        </w:rPr>
-        <w:t xml:space="preserve">Many of the servos controlling the arm were swapped out; one was malfunctioning, the others were continuous-motion where continuous-motion was unsuitable. </w:t>
-      </w:r>
-      <w:r>
-        <w:rPr>
-          <w:rFonts w:ascii="Aparajita" w:cs="Aparajita" w:hAnsi="Aparajita"/>
-          <w:sz w:val="24"/>
-          <w:szCs w:val="24"/>
-        </w:rPr>
-        <w:t xml:space="preserve">We wrote a suite of programs </w:t>
-      </w:r>
-      <w:r>
-        <w:rPr>
-          <w:rFonts w:ascii="Aparajita" w:cs="Aparajita" w:hAnsi="Aparajita"/>
-          <w:sz w:val="24"/>
-          <w:szCs w:val="24"/>
-        </w:rPr>
-        <w:t xml:space="preserve">that leverage existing technology to </w:t>
-      </w:r>
-      <w:r>
-        <w:rPr>
-          <w:rFonts w:ascii="Aparajita" w:cs="Aparajita" w:hAnsi="Aparajita"/>
-          <w:sz w:val="24"/>
-          <w:szCs w:val="24"/>
-        </w:rPr>
-        <w:t xml:space="preserve">control the wheels and the arm of the new Nixon-Bohr robot. </w:t>
-      </w:r>
-      <w:r>
-        <w:rPr>
-          <w:rFonts w:ascii="Aparajita" w:cs="Aparajita" w:hAnsi="Aparajita"/>
-          <w:sz w:val="24"/>
-          <w:szCs w:val="24"/>
-        </w:rPr>
-        <w:t xml:space="preserve">Our suite includes a Visual Basic script and controller code written for the NXT, leveraging </w:t>
-      </w:r>
-      <w:r>
-        <w:rPr>
-          <w:rFonts w:ascii="Aparajita" w:cs="Aparajita" w:hAnsi="Aparajita"/>
-          <w:sz w:val="24"/>
-          <w:szCs w:val="24"/>
-        </w:rPr>
-        <w:t xml:space="preserve">a Microsoft Kinect, Bluetooth, </w:t>
-      </w:r>
-      <w:r>
-        <w:rPr>
-          <w:rFonts w:ascii="Aparajita" w:cs="Aparajita" w:hAnsi="Aparajita"/>
-          <w:sz w:val="24"/>
-          <w:szCs w:val="24"/>
-        </w:rPr>
-        <w:t xml:space="preserve">a Kinect gesture-to-keypress program, </w:t>
-      </w:r>
-      <w:r>
-        <w:rPr>
-          <w:rFonts w:ascii="Aparajita" w:cs="Aparajita" w:hAnsi="Aparajita"/>
-          <w:sz w:val="24"/>
-          <w:szCs w:val="24"/>
-        </w:rPr>
-        <w:t>and a Lego NXT.</w:t>
-      </w:r>
-    </w:p>
-    <w:p>
-      <w:pPr>
-        <w:pStyle w:val="style41"/>
+        <w:t>Our first action was to graft a Halloween robot's skeleton onto the existing Bohr robot. Bohr's existing head was added to the top of the robot, while his existing arm was left at the base. Many of the servos controlling the arm were swapped out; one was malfunctioning, the others were continuous-motion where continuous-motion was unsuitable. We wrote a suite of programs that leverage existing technology to control the wheels and the arm of the new Nixon-Bohr robot. Our suite includes a Visual Basic script and controller code written for the NXT, leveraging a Microsoft Kinect, Bluetooth, a Kinect gesture-to-keypress program, and a Lego NXT.</w:t>
+      </w:r>
+    </w:p>
+    <w:p>
+      <w:pPr>
+        <w:pStyle w:val="style44"/>
         <w:spacing w:line="100" w:lineRule="atLeast"/>
         <w:ind w:hanging="0" w:left="0" w:right="0"/>
         <w:rPr/>
@@ -577,7 +490,7 @@
     </w:p>
     <w:p>
       <w:pPr>
-        <w:pStyle w:val="style41"/>
+        <w:pStyle w:val="style44"/>
         <w:spacing w:line="100" w:lineRule="atLeast"/>
         <w:ind w:hanging="0" w:left="0" w:right="0"/>
         <w:rPr>
@@ -592,76 +505,12 @@
           <w:sz w:val="24"/>
           <w:szCs w:val="24"/>
         </w:rPr>
-        <w:t xml:space="preserve">The Microsoft Kinect </w:t>
-      </w:r>
-      <w:r>
-        <w:rPr>
-          <w:rFonts w:ascii="Aparajita" w:cs="Aparajita" w:hAnsi="Aparajita"/>
-          <w:sz w:val="24"/>
-          <w:szCs w:val="24"/>
-        </w:rPr>
-        <w:t>SDK contains a skeleton trace feature that creates a map of</w:t>
-      </w:r>
-      <w:r>
-        <w:rPr>
-          <w:rFonts w:ascii="Aparajita" w:cs="Aparajita" w:hAnsi="Aparajita"/>
-          <w:sz w:val="24"/>
-          <w:szCs w:val="24"/>
-        </w:rPr>
-        <w:t xml:space="preserve"> the upper half of the body to recognize body positions and motion. These positions and movements are converted into keyboard key presses </w:t>
-      </w:r>
-      <w:r>
-        <w:rPr>
-          <w:rFonts w:ascii="Aparajita" w:cs="Aparajita" w:hAnsi="Aparajita"/>
-          <w:sz w:val="24"/>
-          <w:szCs w:val="24"/>
-        </w:rPr>
-        <w:t>using FAAST</w:t>
-      </w:r>
-      <w:r>
-        <w:rPr>
-          <w:rFonts w:ascii="Aparajita" w:cs="Aparajita" w:hAnsi="Aparajita"/>
-          <w:sz w:val="24"/>
-          <w:szCs w:val="24"/>
-        </w:rPr>
-        <w:t xml:space="preserve">. The </w:t>
-      </w:r>
-      <w:r>
-        <w:rPr>
-          <w:rFonts w:ascii="Aparajita" w:cs="Aparajita" w:hAnsi="Aparajita"/>
-          <w:sz w:val="24"/>
-          <w:szCs w:val="24"/>
-        </w:rPr>
-        <w:t xml:space="preserve">generated </w:t>
-      </w:r>
-      <w:r>
-        <w:rPr>
-          <w:rFonts w:ascii="Aparajita" w:cs="Aparajita" w:hAnsi="Aparajita"/>
-          <w:sz w:val="24"/>
-          <w:szCs w:val="24"/>
-        </w:rPr>
-        <w:t xml:space="preserve">key presses are input to a Visual Basic script, which transmits the key presses as ASCII characters over Bluetooth to </w:t>
-      </w:r>
-      <w:r>
-        <w:rPr>
-          <w:rFonts w:ascii="Aparajita" w:cs="Aparajita" w:hAnsi="Aparajita"/>
-          <w:sz w:val="24"/>
-          <w:szCs w:val="24"/>
-        </w:rPr>
-        <w:t>a</w:t>
-      </w:r>
-      <w:r>
-        <w:rPr>
-          <w:rFonts w:ascii="Aparajita" w:cs="Aparajita" w:hAnsi="Aparajita"/>
-          <w:sz w:val="24"/>
-          <w:szCs w:val="24"/>
-        </w:rPr>
-        <w:t xml:space="preserve"> Lego NXT brick. The NXT brick converts these ASCII characters to motor and servo movements. Using this method we achieve wireless user-defined remote control over the robot.</w:t>
-      </w:r>
-    </w:p>
-    <w:p>
-      <w:pPr>
-        <w:pStyle w:val="style41"/>
+        <w:t>The Microsoft Kinect SDK contains a skeleton trace feature that creates a map of the upper half of the body to recognize body positions and motion. These positions and movements are converted into keyboard key presses using FAAST. The generated key presses are input to a Visual Basic script, which transmits the key presses as ASCII characters over Bluetooth to a Lego NXT brick. The NXT brick converts these ASCII characters to motor and servo movements. Using this method we achieve wireless user-defined remote control over the robot.</w:t>
+      </w:r>
+    </w:p>
+    <w:p>
+      <w:pPr>
+        <w:pStyle w:val="style44"/>
         <w:spacing w:line="100" w:lineRule="atLeast"/>
         <w:ind w:hanging="0" w:left="0" w:right="0"/>
         <w:rPr/>
@@ -672,7 +521,7 @@
     </w:p>
     <w:p>
       <w:pPr>
-        <w:pStyle w:val="style41"/>
+        <w:pStyle w:val="style44"/>
         <w:spacing w:line="100" w:lineRule="atLeast"/>
         <w:ind w:hanging="0" w:left="0" w:right="0"/>
         <w:rPr>
@@ -687,36 +536,12 @@
           <w:sz w:val="24"/>
           <w:szCs w:val="24"/>
         </w:rPr>
-        <w:t xml:space="preserve">The motions to control the robot are simple. </w:t>
-      </w:r>
-      <w:r>
-        <w:rPr>
-          <w:rFonts w:ascii="Aparajita" w:cs="Aparajita" w:hAnsi="Aparajita"/>
-          <w:sz w:val="24"/>
-          <w:szCs w:val="24"/>
-        </w:rPr>
-        <w:t xml:space="preserve">For instance, for the motor control, </w:t>
-      </w:r>
-      <w:r>
-        <w:rPr>
-          <w:rFonts w:ascii="Aparajita" w:cs="Aparajita" w:hAnsi="Aparajita"/>
-          <w:sz w:val="24"/>
-          <w:szCs w:val="24"/>
-        </w:rPr>
-        <w:t xml:space="preserve">height differences between wrists and elbows </w:t>
-      </w:r>
-      <w:r>
-        <w:rPr>
-          <w:rFonts w:ascii="Aparajita" w:cs="Aparajita" w:hAnsi="Aparajita"/>
-          <w:sz w:val="24"/>
-          <w:szCs w:val="24"/>
-        </w:rPr>
-        <w:t xml:space="preserve">are used to send forward/back/left/right commands. The arm system is more difficult to control because it has more degrees of freedom than the motor system. </w:t>
-      </w:r>
-    </w:p>
-    <w:p>
-      <w:pPr>
-        <w:pStyle w:val="style41"/>
+        <w:t xml:space="preserve">The motions to control the robot are simple. For instance, for the motor control, height differences between wrists and elbows are used to send forward/back/left/right commands. The arm system is more difficult to control because it has more degrees of freedom than the motor system. </w:t>
+      </w:r>
+    </w:p>
+    <w:p>
+      <w:pPr>
+        <w:pStyle w:val="style44"/>
         <w:spacing w:line="100" w:lineRule="atLeast"/>
         <w:rPr>
           <w:rFonts w:ascii="Aparajita" w:cs="Aparajita" w:hAnsi="Aparajita"/>
@@ -770,7 +595,7 @@
     </w:p>
     <w:p>
       <w:pPr>
-        <w:pStyle w:val="style41"/>
+        <w:pStyle w:val="style44"/>
         <w:numPr>
           <w:ilvl w:val="0"/>
           <w:numId w:val="2"/>
@@ -784,24 +609,12 @@
         <w:rPr>
           <w:rFonts w:ascii="Aparajita" w:cs="Aparajita" w:hAnsi="Aparajita"/>
         </w:rPr>
-        <w:t xml:space="preserve">FAAST - Program </w:t>
-      </w:r>
-      <w:r>
-        <w:rPr>
-          <w:rFonts w:ascii="Aparajita" w:cs="Aparajita" w:hAnsi="Aparajita"/>
-        </w:rPr>
-        <w:t>that t</w:t>
-      </w:r>
-      <w:r>
-        <w:rPr>
-          <w:rFonts w:ascii="Aparajita" w:cs="Aparajita" w:hAnsi="Aparajita"/>
-        </w:rPr>
-        <w:t>ranslates gestures detected by the Microsoft Kinect into key presses</w:t>
-      </w:r>
-    </w:p>
-    <w:p>
-      <w:pPr>
-        <w:pStyle w:val="style41"/>
+        <w:t>FAAST - Program that translates gestures detected by the Microsoft Kinect into key presses</w:t>
+      </w:r>
+    </w:p>
+    <w:p>
+      <w:pPr>
+        <w:pStyle w:val="style44"/>
         <w:numPr>
           <w:ilvl w:val="0"/>
           <w:numId w:val="2"/>
@@ -815,18 +628,12 @@
         <w:rPr>
           <w:rFonts w:ascii="Aparajita" w:cs="Aparajita" w:hAnsi="Aparajita"/>
         </w:rPr>
-        <w:t xml:space="preserve">Personal Computer with Bluetooth capability – This is the central hub for receiving and transmitting data. </w:t>
-      </w:r>
-      <w:r>
-        <w:rPr>
-          <w:rFonts w:ascii="Aparajita" w:cs="Aparajita" w:hAnsi="Aparajita"/>
-        </w:rPr>
-        <w:t>Takes key presses from FAAST and sends keys to the robot over Bluetooth</w:t>
-      </w:r>
-    </w:p>
-    <w:p>
-      <w:pPr>
-        <w:pStyle w:val="style41"/>
+        <w:t>Personal Computer with Bluetooth capability – This is the central hub for receiving and transmitting data. Takes key presses from FAAST and sends keys to the robot over Bluetooth</w:t>
+      </w:r>
+    </w:p>
+    <w:p>
+      <w:pPr>
+        <w:pStyle w:val="style44"/>
         <w:numPr>
           <w:ilvl w:val="0"/>
           <w:numId w:val="2"/>
@@ -840,24 +647,12 @@
         <w:rPr>
           <w:rFonts w:ascii="Aparajita" w:cs="Aparajita" w:hAnsi="Aparajita"/>
         </w:rPr>
-        <w:t xml:space="preserve">Lego NXT Brick – Provided by the class. The brick runs a RobotC program that translates </w:t>
-      </w:r>
-      <w:r>
-        <w:rPr>
-          <w:rFonts w:ascii="Aparajita" w:cs="Aparajita" w:hAnsi="Aparajita"/>
-        </w:rPr>
-        <w:t xml:space="preserve">ASCII character </w:t>
-      </w:r>
-      <w:r>
-        <w:rPr>
-          <w:rFonts w:ascii="Aparajita" w:cs="Aparajita" w:hAnsi="Aparajita"/>
-        </w:rPr>
-        <w:t>commands sent over a Bluetooth connection into motion.</w:t>
-      </w:r>
-    </w:p>
-    <w:p>
-      <w:pPr>
-        <w:pStyle w:val="style41"/>
+        <w:t>Lego NXT Brick – Provided by the class. The brick runs a RobotC program that translates ASCII character commands sent over a Bluetooth connection into motion.</w:t>
+      </w:r>
+    </w:p>
+    <w:p>
+      <w:pPr>
+        <w:pStyle w:val="style44"/>
         <w:numPr>
           <w:ilvl w:val="0"/>
           <w:numId w:val="2"/>
@@ -871,24 +666,12 @@
         <w:rPr>
           <w:rFonts w:ascii="Aparajita" w:cs="Aparajita" w:hAnsi="Aparajita"/>
         </w:rPr>
-        <w:t xml:space="preserve">Hi-Technic Motor Controllers </w:t>
-      </w:r>
-      <w:r>
-        <w:rPr>
-          <w:rFonts w:ascii="Aparajita" w:cs="Aparajita" w:hAnsi="Aparajita"/>
-        </w:rPr>
-        <w:t xml:space="preserve">(2) </w:t>
-      </w:r>
-      <w:r>
-        <w:rPr>
-          <w:rFonts w:ascii="Aparajita" w:cs="Aparajita" w:hAnsi="Aparajita"/>
-        </w:rPr>
-        <w:t>– Provided by the class. One of the controllers controls the wheel motion. The other controls shoulder and elbow motion.</w:t>
-      </w:r>
-    </w:p>
-    <w:p>
-      <w:pPr>
-        <w:pStyle w:val="style41"/>
+        <w:t>Hi-Technic Motor Controllers (2) – Provided by the class. One of the controllers controls the wheel motion. The other controls shoulder and elbow motion.</w:t>
+      </w:r>
+    </w:p>
+    <w:p>
+      <w:pPr>
+        <w:pStyle w:val="style44"/>
         <w:numPr>
           <w:ilvl w:val="0"/>
           <w:numId w:val="2"/>
@@ -907,7 +690,7 @@
     </w:p>
     <w:p>
       <w:pPr>
-        <w:pStyle w:val="style41"/>
+        <w:pStyle w:val="style44"/>
         <w:numPr>
           <w:ilvl w:val="0"/>
           <w:numId w:val="2"/>
@@ -921,31 +704,7 @@
         <w:rPr>
           <w:rFonts w:ascii="Aparajita" w:cs="Aparajita" w:hAnsi="Aparajita"/>
         </w:rPr>
-        <w:t>Microsoft X</w:t>
-      </w:r>
-      <w:r>
-        <w:rPr>
-          <w:rFonts w:ascii="Aparajita" w:cs="Aparajita" w:hAnsi="Aparajita"/>
-        </w:rPr>
-        <w:t>b</w:t>
-      </w:r>
-      <w:r>
-        <w:rPr>
-          <w:rFonts w:ascii="Aparajita" w:cs="Aparajita" w:hAnsi="Aparajita"/>
-        </w:rPr>
-        <w:t xml:space="preserve">ox 360 Kinect – Provided by the class. This uses two cameras and a range finder to give the user vision with depth. It also </w:t>
-      </w:r>
-      <w:r>
-        <w:rPr>
-          <w:rFonts w:ascii="Aparajita" w:cs="Aparajita" w:hAnsi="Aparajita"/>
-        </w:rPr>
-        <w:t>provides</w:t>
-      </w:r>
-      <w:r>
-        <w:rPr>
-          <w:rFonts w:ascii="Aparajita" w:cs="Aparajita" w:hAnsi="Aparajita"/>
-        </w:rPr>
-        <w:t xml:space="preserve"> a skeleton trace which is needed and used by the FAAST program.</w:t>
+        <w:t>Microsoft Xbox 360 Kinect – Provided by the class. This uses two cameras and a range finder to give the user vision with depth. It also provides a skeleton trace which is needed and used by the FAAST program.</w:t>
       </w:r>
     </w:p>
     <w:p>
@@ -969,10 +728,10 @@
     </w:p>
     <w:p>
       <w:pPr>
-        <w:pStyle w:val="style41"/>
+        <w:pStyle w:val="style44"/>
         <w:numPr>
           <w:ilvl w:val="0"/>
-          <w:numId w:val="6"/>
+          <w:numId w:val="5"/>
         </w:numPr>
         <w:spacing w:line="100" w:lineRule="atLeast"/>
         <w:rPr>
@@ -988,60 +747,67 @@
     </w:p>
     <w:p>
       <w:pPr>
-        <w:pStyle w:val="style41"/>
+        <w:pStyle w:val="style44"/>
         <w:numPr>
           <w:ilvl w:val="1"/>
-          <w:numId w:val="6"/>
-        </w:numPr>
-        <w:spacing w:line="100" w:lineRule="atLeast"/>
-        <w:rPr>
-          <w:rFonts w:ascii="Aparajita" w:cs="Aparajita" w:hAnsi="Aparajita"/>
-        </w:rPr>
-      </w:pPr>
-      <w:r>
-        <w:rPr>
-          <w:rFonts w:ascii="Aparajita" w:cs="Aparajita" w:hAnsi="Aparajita"/>
-        </w:rPr>
-        <w:t xml:space="preserve">Forward: both wrists above elbows </w:t>
-      </w:r>
-      <w:r>
-        <w:rPr>
-          <w:rFonts w:ascii="Aparajita" w:cs="Aparajita" w:hAnsi="Aparajita"/>
-        </w:rPr>
-        <w:t>(arms up)</w:t>
-      </w:r>
-    </w:p>
-    <w:p>
-      <w:pPr>
-        <w:pStyle w:val="style41"/>
+          <w:numId w:val="5"/>
+        </w:numPr>
+        <w:spacing w:line="100" w:lineRule="atLeast"/>
+        <w:rPr>
+          <w:rFonts w:ascii="Aparajita" w:cs="Aparajita" w:hAnsi="Aparajita"/>
+        </w:rPr>
+      </w:pPr>
+      <w:r>
+        <w:rPr>
+          <w:rFonts w:ascii="Aparajita" w:cs="Aparajita" w:hAnsi="Aparajita"/>
+        </w:rPr>
+        <w:t>Switch to arm/hand mode (whichever was used last, or arm mode): left hand to the left, quickly</w:t>
+      </w:r>
+    </w:p>
+    <w:p>
+      <w:pPr>
+        <w:pStyle w:val="style44"/>
         <w:numPr>
           <w:ilvl w:val="1"/>
-          <w:numId w:val="6"/>
-        </w:numPr>
-        <w:spacing w:line="100" w:lineRule="atLeast"/>
-        <w:rPr>
-          <w:rFonts w:ascii="Aparajita" w:cs="Aparajita" w:hAnsi="Aparajita"/>
-        </w:rPr>
-      </w:pPr>
-      <w:r>
-        <w:rPr>
-          <w:rFonts w:ascii="Aparajita" w:cs="Aparajita" w:hAnsi="Aparajita"/>
-        </w:rPr>
-        <w:t xml:space="preserve">Backward: both wrists below elbows </w:t>
-      </w:r>
-      <w:r>
-        <w:rPr>
-          <w:rFonts w:ascii="Aparajita" w:cs="Aparajita" w:hAnsi="Aparajita"/>
-        </w:rPr>
-        <w:t>(arms down)</w:t>
-      </w:r>
-    </w:p>
-    <w:p>
-      <w:pPr>
-        <w:pStyle w:val="style41"/>
+          <w:numId w:val="5"/>
+        </w:numPr>
+        <w:spacing w:line="100" w:lineRule="atLeast"/>
+        <w:rPr>
+          <w:rFonts w:ascii="Aparajita" w:cs="Aparajita" w:hAnsi="Aparajita"/>
+        </w:rPr>
+      </w:pPr>
+      <w:r>
+        <w:rPr>
+          <w:rFonts w:ascii="Aparajita" w:cs="Aparajita" w:hAnsi="Aparajita"/>
+        </w:rPr>
+        <w:t>Forward: both wrists above elbows (arms up)</w:t>
+      </w:r>
+    </w:p>
+    <w:p>
+      <w:pPr>
+        <w:pStyle w:val="style44"/>
         <w:numPr>
           <w:ilvl w:val="1"/>
-          <w:numId w:val="6"/>
+          <w:numId w:val="5"/>
+        </w:numPr>
+        <w:spacing w:line="100" w:lineRule="atLeast"/>
+        <w:rPr>
+          <w:rFonts w:ascii="Aparajita" w:cs="Aparajita" w:hAnsi="Aparajita"/>
+        </w:rPr>
+      </w:pPr>
+      <w:r>
+        <w:rPr>
+          <w:rFonts w:ascii="Aparajita" w:cs="Aparajita" w:hAnsi="Aparajita"/>
+        </w:rPr>
+        <w:t>Backward: both wrists below elbows (arms down)</w:t>
+      </w:r>
+    </w:p>
+    <w:p>
+      <w:pPr>
+        <w:pStyle w:val="style44"/>
+        <w:numPr>
+          <w:ilvl w:val="1"/>
+          <w:numId w:val="5"/>
         </w:numPr>
         <w:spacing w:line="100" w:lineRule="atLeast"/>
         <w:rPr>
@@ -1057,10 +823,10 @@
     </w:p>
     <w:p>
       <w:pPr>
-        <w:pStyle w:val="style41"/>
+        <w:pStyle w:val="style44"/>
         <w:numPr>
           <w:ilvl w:val="1"/>
-          <w:numId w:val="6"/>
+          <w:numId w:val="5"/>
         </w:numPr>
         <w:spacing w:line="100" w:lineRule="atLeast"/>
         <w:rPr>
@@ -1076,35 +842,29 @@
     </w:p>
     <w:p>
       <w:pPr>
-        <w:pStyle w:val="style41"/>
+        <w:pStyle w:val="style44"/>
         <w:numPr>
           <w:ilvl w:val="1"/>
-          <w:numId w:val="6"/>
-        </w:numPr>
-        <w:spacing w:line="100" w:lineRule="atLeast"/>
-        <w:rPr>
-          <w:rFonts w:ascii="Aparajita" w:cs="Aparajita" w:hAnsi="Aparajita"/>
-        </w:rPr>
-      </w:pPr>
-      <w:r>
-        <w:rPr>
-          <w:rFonts w:ascii="Aparajita" w:cs="Aparajita" w:hAnsi="Aparajita"/>
-        </w:rPr>
-        <w:t xml:space="preserve">Stop: both wrists near both elbows in height </w:t>
-      </w:r>
-      <w:r>
-        <w:rPr>
-          <w:rFonts w:ascii="Aparajita" w:cs="Aparajita" w:hAnsi="Aparajita"/>
-        </w:rPr>
-        <w:t>(neutral)</w:t>
-      </w:r>
-    </w:p>
-    <w:p>
-      <w:pPr>
-        <w:pStyle w:val="style41"/>
+          <w:numId w:val="5"/>
+        </w:numPr>
+        <w:spacing w:line="100" w:lineRule="atLeast"/>
+        <w:rPr>
+          <w:rFonts w:ascii="Aparajita" w:cs="Aparajita" w:hAnsi="Aparajita"/>
+        </w:rPr>
+      </w:pPr>
+      <w:r>
+        <w:rPr>
+          <w:rFonts w:ascii="Aparajita" w:cs="Aparajita" w:hAnsi="Aparajita"/>
+        </w:rPr>
+        <w:t>Stop: both wrists near both elbows in height (neutral)</w:t>
+      </w:r>
+    </w:p>
+    <w:p>
+      <w:pPr>
+        <w:pStyle w:val="style44"/>
         <w:numPr>
           <w:ilvl w:val="0"/>
-          <w:numId w:val="6"/>
+          <w:numId w:val="5"/>
         </w:numPr>
         <w:spacing w:line="100" w:lineRule="atLeast"/>
         <w:rPr>
@@ -1120,250 +880,418 @@
     </w:p>
     <w:p>
       <w:pPr>
-        <w:pStyle w:val="style41"/>
+        <w:pStyle w:val="style44"/>
         <w:numPr>
           <w:ilvl w:val="1"/>
-          <w:numId w:val="6"/>
-        </w:numPr>
-        <w:spacing w:line="100" w:lineRule="atLeast"/>
-        <w:rPr>
-          <w:rFonts w:ascii="Aparajita" w:cs="Aparajita" w:hAnsi="Aparajita"/>
-        </w:rPr>
-      </w:pPr>
-      <w:r>
-        <w:rPr>
-          <w:rFonts w:ascii="Aparajita" w:cs="Aparajita" w:hAnsi="Aparajita"/>
-        </w:rPr>
-        <w:t>Hand Open: right hand to the right, medium quickness</w:t>
-      </w:r>
-    </w:p>
-    <w:p>
-      <w:pPr>
-        <w:pStyle w:val="style41"/>
+          <w:numId w:val="5"/>
+        </w:numPr>
+        <w:spacing w:line="100" w:lineRule="atLeast"/>
+        <w:rPr>
+          <w:rFonts w:ascii="Aparajita" w:cs="Aparajita" w:hAnsi="Aparajita"/>
+        </w:rPr>
+      </w:pPr>
+      <w:r>
+        <w:rPr>
+          <w:rFonts w:ascii="Aparajita" w:cs="Aparajita" w:hAnsi="Aparajita"/>
+        </w:rPr>
+        <w:t>Switch to Hand Mode: left hand to the right, quickly</w:t>
+      </w:r>
+    </w:p>
+    <w:p>
+      <w:pPr>
+        <w:pStyle w:val="style44"/>
         <w:numPr>
           <w:ilvl w:val="1"/>
-          <w:numId w:val="6"/>
-        </w:numPr>
-        <w:spacing w:line="100" w:lineRule="atLeast"/>
-        <w:rPr>
-          <w:rFonts w:ascii="Aparajita" w:cs="Aparajita" w:hAnsi="Aparajita"/>
-        </w:rPr>
-      </w:pPr>
-      <w:r>
-        <w:rPr>
-          <w:rFonts w:ascii="Aparajita" w:cs="Aparajita" w:hAnsi="Aparajita"/>
-        </w:rPr>
-        <w:t>Hand Close: right hand to the left, medium quickness</w:t>
-      </w:r>
-    </w:p>
-    <w:p>
-      <w:pPr>
-        <w:pStyle w:val="style41"/>
+          <w:numId w:val="5"/>
+        </w:numPr>
+        <w:spacing w:line="100" w:lineRule="atLeast"/>
+        <w:rPr>
+          <w:rFonts w:ascii="Aparajita" w:cs="Aparajita" w:hAnsi="Aparajita"/>
+        </w:rPr>
+      </w:pPr>
+      <w:r>
+        <w:rPr>
+          <w:rFonts w:ascii="Aparajita" w:cs="Aparajita" w:hAnsi="Aparajita"/>
+        </w:rPr>
+        <w:t>Switch to Motor Mode: left hand to the left, quickly</w:t>
+      </w:r>
+    </w:p>
+    <w:p>
+      <w:pPr>
+        <w:pStyle w:val="style44"/>
         <w:numPr>
           <w:ilvl w:val="1"/>
-          <w:numId w:val="6"/>
-        </w:numPr>
-        <w:spacing w:line="100" w:lineRule="atLeast"/>
-        <w:rPr>
-          <w:rFonts w:ascii="Aparajita" w:cs="Aparajita" w:hAnsi="Aparajita"/>
-        </w:rPr>
-      </w:pPr>
-      <w:r>
-        <w:rPr>
-          <w:rFonts w:ascii="Aparajita" w:cs="Aparajita" w:hAnsi="Aparajita"/>
-        </w:rPr>
-        <w:t>Wrist Up: Not defined yet</w:t>
-      </w:r>
-    </w:p>
-    <w:p>
-      <w:pPr>
-        <w:pStyle w:val="style41"/>
+          <w:numId w:val="5"/>
+        </w:numPr>
+        <w:spacing w:line="100" w:lineRule="atLeast"/>
+        <w:rPr>
+          <w:rFonts w:ascii="Aparajita" w:cs="Aparajita" w:hAnsi="Aparajita"/>
+        </w:rPr>
+      </w:pPr>
+      <w:r>
+        <w:rPr>
+          <w:rFonts w:ascii="Aparajita" w:cs="Aparajita" w:hAnsi="Aparajita"/>
+        </w:rPr>
+        <w:t xml:space="preserve">Shoulder Left: </w:t>
+      </w:r>
+      <w:r>
+        <w:rPr>
+          <w:rFonts w:ascii="Aparajita" w:cs="Aparajita" w:hAnsi="Aparajita"/>
+        </w:rPr>
+        <w:t>Right hand to the left</w:t>
+      </w:r>
+    </w:p>
+    <w:p>
+      <w:pPr>
+        <w:pStyle w:val="style44"/>
         <w:numPr>
           <w:ilvl w:val="1"/>
-          <w:numId w:val="6"/>
-        </w:numPr>
-        <w:spacing w:line="100" w:lineRule="atLeast"/>
-        <w:rPr>
-          <w:rFonts w:ascii="Aparajita" w:cs="Aparajita" w:hAnsi="Aparajita"/>
-        </w:rPr>
-      </w:pPr>
-      <w:r>
-        <w:rPr>
-          <w:rFonts w:ascii="Aparajita" w:cs="Aparajita" w:hAnsi="Aparajita"/>
-        </w:rPr>
-        <w:t>Wrist Down: Not defined yet</w:t>
-      </w:r>
-    </w:p>
-    <w:p>
-      <w:pPr>
-        <w:pStyle w:val="style41"/>
+          <w:numId w:val="5"/>
+        </w:numPr>
+        <w:spacing w:line="100" w:lineRule="atLeast"/>
+        <w:rPr>
+          <w:rFonts w:ascii="Aparajita" w:cs="Aparajita" w:hAnsi="Aparajita"/>
+        </w:rPr>
+      </w:pPr>
+      <w:r>
+        <w:rPr>
+          <w:rFonts w:ascii="Aparajita" w:cs="Aparajita" w:hAnsi="Aparajita"/>
+        </w:rPr>
+        <w:t xml:space="preserve">Shoulder Right: </w:t>
+      </w:r>
+      <w:r>
+        <w:rPr>
+          <w:rFonts w:ascii="Aparajita" w:cs="Aparajita" w:hAnsi="Aparajita"/>
+        </w:rPr>
+        <w:t>Right hand to the right</w:t>
+      </w:r>
+    </w:p>
+    <w:p>
+      <w:pPr>
+        <w:pStyle w:val="style44"/>
         <w:numPr>
           <w:ilvl w:val="1"/>
-          <w:numId w:val="6"/>
-        </w:numPr>
-        <w:spacing w:line="100" w:lineRule="atLeast"/>
-        <w:rPr>
-          <w:rFonts w:ascii="Aparajita" w:cs="Aparajita" w:hAnsi="Aparajita"/>
-        </w:rPr>
-      </w:pPr>
-      <w:r>
-        <w:rPr>
-          <w:rFonts w:ascii="Aparajita" w:cs="Aparajita" w:hAnsi="Aparajita"/>
-        </w:rPr>
-        <w:t>Shoulder Left: Not defined yet</w:t>
-      </w:r>
-    </w:p>
-    <w:p>
-      <w:pPr>
-        <w:pStyle w:val="style41"/>
+          <w:numId w:val="5"/>
+        </w:numPr>
+        <w:spacing w:line="100" w:lineRule="atLeast"/>
+        <w:rPr>
+          <w:rFonts w:ascii="Aparajita" w:cs="Aparajita" w:hAnsi="Aparajita"/>
+        </w:rPr>
+      </w:pPr>
+      <w:r>
+        <w:rPr>
+          <w:rFonts w:ascii="Aparajita" w:cs="Aparajita" w:hAnsi="Aparajita"/>
+        </w:rPr>
+        <w:t xml:space="preserve">Shoulder Up: </w:t>
+      </w:r>
+      <w:r>
+        <w:rPr>
+          <w:rFonts w:ascii="Aparajita" w:cs="Aparajita" w:hAnsi="Aparajita"/>
+        </w:rPr>
+        <w:t>Right hand up</w:t>
+      </w:r>
+    </w:p>
+    <w:p>
+      <w:pPr>
+        <w:pStyle w:val="style44"/>
         <w:numPr>
           <w:ilvl w:val="1"/>
-          <w:numId w:val="6"/>
-        </w:numPr>
-        <w:spacing w:line="100" w:lineRule="atLeast"/>
-        <w:rPr>
-          <w:rFonts w:ascii="Aparajita" w:cs="Aparajita" w:hAnsi="Aparajita"/>
-        </w:rPr>
-      </w:pPr>
-      <w:r>
-        <w:rPr>
-          <w:rFonts w:ascii="Aparajita" w:cs="Aparajita" w:hAnsi="Aparajita"/>
-        </w:rPr>
-        <w:t>Shoulder Right: Not defined yet</w:t>
-      </w:r>
-    </w:p>
-    <w:p>
-      <w:pPr>
-        <w:pStyle w:val="style41"/>
+          <w:numId w:val="5"/>
+        </w:numPr>
+        <w:spacing w:line="100" w:lineRule="atLeast"/>
+        <w:rPr>
+          <w:rFonts w:ascii="Aparajita" w:cs="Aparajita" w:hAnsi="Aparajita"/>
+        </w:rPr>
+      </w:pPr>
+      <w:r>
+        <w:rPr>
+          <w:rFonts w:ascii="Aparajita" w:cs="Aparajita" w:hAnsi="Aparajita"/>
+        </w:rPr>
+        <w:t xml:space="preserve">Shoulder Down: </w:t>
+      </w:r>
+      <w:r>
+        <w:rPr>
+          <w:rFonts w:ascii="Aparajita" w:cs="Aparajita" w:hAnsi="Aparajita"/>
+        </w:rPr>
+        <w:t>Right hand down</w:t>
+      </w:r>
+    </w:p>
+    <w:p>
+      <w:pPr>
+        <w:pStyle w:val="style44"/>
         <w:numPr>
           <w:ilvl w:val="1"/>
-          <w:numId w:val="6"/>
-        </w:numPr>
-        <w:spacing w:line="100" w:lineRule="atLeast"/>
-        <w:rPr>
-          <w:rFonts w:ascii="Aparajita" w:cs="Aparajita" w:hAnsi="Aparajita"/>
-        </w:rPr>
-      </w:pPr>
-      <w:r>
-        <w:rPr>
-          <w:rFonts w:ascii="Aparajita" w:cs="Aparajita" w:hAnsi="Aparajita"/>
-        </w:rPr>
-        <w:t>Shoulder Up: Not defined yet</w:t>
-      </w:r>
-    </w:p>
-    <w:p>
-      <w:pPr>
-        <w:pStyle w:val="style41"/>
+          <w:numId w:val="5"/>
+        </w:numPr>
+        <w:spacing w:line="100" w:lineRule="atLeast"/>
+        <w:rPr>
+          <w:rFonts w:ascii="Aparajita" w:cs="Aparajita" w:hAnsi="Aparajita"/>
+        </w:rPr>
+      </w:pPr>
+      <w:r>
+        <w:rPr>
+          <w:rFonts w:ascii="Aparajita" w:cs="Aparajita" w:hAnsi="Aparajita"/>
+        </w:rPr>
+        <w:t xml:space="preserve">Elbow Up: </w:t>
+      </w:r>
+      <w:r>
+        <w:rPr>
+          <w:rFonts w:ascii="Aparajita" w:cs="Aparajita" w:hAnsi="Aparajita"/>
+        </w:rPr>
+        <w:t>Left hand up</w:t>
+      </w:r>
+    </w:p>
+    <w:p>
+      <w:pPr>
+        <w:pStyle w:val="style44"/>
         <w:numPr>
           <w:ilvl w:val="1"/>
-          <w:numId w:val="6"/>
-        </w:numPr>
-        <w:spacing w:line="100" w:lineRule="atLeast"/>
-        <w:rPr>
-          <w:rFonts w:ascii="Aparajita" w:cs="Aparajita" w:hAnsi="Aparajita"/>
-        </w:rPr>
-      </w:pPr>
-      <w:r>
-        <w:rPr>
-          <w:rFonts w:ascii="Aparajita" w:cs="Aparajita" w:hAnsi="Aparajita"/>
-        </w:rPr>
-        <w:t>Shoulder Down: Not defined yet</w:t>
-      </w:r>
-    </w:p>
-    <w:p>
-      <w:pPr>
-        <w:pStyle w:val="style41"/>
+          <w:numId w:val="5"/>
+        </w:numPr>
+        <w:spacing w:line="100" w:lineRule="atLeast"/>
+        <w:rPr>
+          <w:rFonts w:ascii="Aparajita" w:cs="Aparajita" w:hAnsi="Aparajita"/>
+        </w:rPr>
+      </w:pPr>
+      <w:r>
+        <w:rPr>
+          <w:rFonts w:ascii="Aparajita" w:cs="Aparajita" w:hAnsi="Aparajita"/>
+        </w:rPr>
+        <w:t xml:space="preserve">Elbow Down: </w:t>
+      </w:r>
+      <w:r>
+        <w:rPr>
+          <w:rFonts w:ascii="Aparajita" w:cs="Aparajita" w:hAnsi="Aparajita"/>
+        </w:rPr>
+        <w:t>Left hand down</w:t>
+      </w:r>
+    </w:p>
+    <w:p>
+      <w:pPr>
+        <w:pStyle w:val="style44"/>
+        <w:numPr>
+          <w:ilvl w:val="0"/>
+          <w:numId w:val="5"/>
+        </w:numPr>
+        <w:spacing w:line="100" w:lineRule="atLeast"/>
+        <w:rPr>
+          <w:rFonts w:ascii="Aparajita" w:cs="Aparajita" w:hAnsi="Aparajita"/>
+        </w:rPr>
+      </w:pPr>
+      <w:r>
+        <w:rPr>
+          <w:rFonts w:ascii="Aparajita" w:cs="Aparajita" w:hAnsi="Aparajita"/>
+        </w:rPr>
+        <w:t>Hand Mode:</w:t>
+      </w:r>
+    </w:p>
+    <w:p>
+      <w:pPr>
+        <w:pStyle w:val="style44"/>
         <w:numPr>
           <w:ilvl w:val="1"/>
-          <w:numId w:val="6"/>
-        </w:numPr>
-        <w:spacing w:line="100" w:lineRule="atLeast"/>
-        <w:rPr>
-          <w:rFonts w:ascii="Aparajita" w:cs="Aparajita" w:hAnsi="Aparajita"/>
-        </w:rPr>
-      </w:pPr>
-      <w:r>
-        <w:rPr>
-          <w:rFonts w:ascii="Aparajita" w:cs="Aparajita" w:hAnsi="Aparajita"/>
-        </w:rPr>
-        <w:t>Elbow Up: Not defined yet</w:t>
-      </w:r>
-    </w:p>
-    <w:p>
-      <w:pPr>
-        <w:pStyle w:val="style41"/>
+          <w:numId w:val="5"/>
+        </w:numPr>
+        <w:spacing w:line="100" w:lineRule="atLeast"/>
+        <w:rPr>
+          <w:rFonts w:ascii="Aparajita" w:cs="Aparajita" w:hAnsi="Aparajita"/>
+        </w:rPr>
+      </w:pPr>
+      <w:r>
+        <w:rPr>
+          <w:rFonts w:ascii="Aparajita" w:cs="Aparajita" w:hAnsi="Aparajita"/>
+        </w:rPr>
+        <w:t>Switch to Arm Mode: left hand to the right, quickly</w:t>
+      </w:r>
+    </w:p>
+    <w:p>
+      <w:pPr>
+        <w:pStyle w:val="style44"/>
         <w:numPr>
           <w:ilvl w:val="1"/>
-          <w:numId w:val="6"/>
-        </w:numPr>
-        <w:spacing w:line="100" w:lineRule="atLeast"/>
-        <w:rPr>
-          <w:rFonts w:ascii="Aparajita" w:cs="Aparajita" w:hAnsi="Aparajita"/>
-        </w:rPr>
-      </w:pPr>
-      <w:r>
-        <w:rPr>
-          <w:rFonts w:ascii="Aparajita" w:cs="Aparajita" w:hAnsi="Aparajita"/>
-        </w:rPr>
-        <w:t>Elbow Down: Not defined yet</w:t>
-      </w:r>
-    </w:p>
-    <w:p>
-      <w:pPr>
-        <w:pStyle w:val="style41"/>
+          <w:numId w:val="5"/>
+        </w:numPr>
+        <w:spacing w:line="100" w:lineRule="atLeast"/>
+        <w:rPr>
+          <w:rFonts w:ascii="Aparajita" w:cs="Aparajita" w:hAnsi="Aparajita"/>
+        </w:rPr>
+      </w:pPr>
+      <w:r>
+        <w:rPr>
+          <w:rFonts w:ascii="Aparajita" w:cs="Aparajita" w:hAnsi="Aparajita"/>
+        </w:rPr>
+        <w:t>Switch to Motor Mode: left hand to the left, quickly</w:t>
+      </w:r>
+    </w:p>
+    <w:p>
+      <w:pPr>
+        <w:pStyle w:val="style44"/>
+        <w:numPr>
+          <w:ilvl w:val="1"/>
+          <w:numId w:val="5"/>
+        </w:numPr>
+        <w:spacing w:line="100" w:lineRule="atLeast"/>
+        <w:rPr>
+          <w:rFonts w:ascii="Aparajita" w:cs="Aparajita" w:hAnsi="Aparajita"/>
+        </w:rPr>
+      </w:pPr>
+      <w:r>
+        <w:rPr>
+          <w:rFonts w:ascii="Aparajita" w:cs="Aparajita" w:hAnsi="Aparajita"/>
+        </w:rPr>
+        <w:t>Wrist Left: Right hand to the left</w:t>
+      </w:r>
+    </w:p>
+    <w:p>
+      <w:pPr>
+        <w:pStyle w:val="style44"/>
+        <w:numPr>
+          <w:ilvl w:val="1"/>
+          <w:numId w:val="5"/>
+        </w:numPr>
+        <w:spacing w:line="100" w:lineRule="atLeast"/>
+        <w:rPr>
+          <w:rFonts w:ascii="Aparajita" w:cs="Aparajita" w:hAnsi="Aparajita"/>
+        </w:rPr>
+      </w:pPr>
+      <w:r>
+        <w:rPr>
+          <w:rFonts w:ascii="Aparajita" w:cs="Aparajita" w:hAnsi="Aparajita"/>
+        </w:rPr>
+        <w:t>Wrist Right: Right hand to the right</w:t>
+      </w:r>
+    </w:p>
+    <w:p>
+      <w:pPr>
+        <w:pStyle w:val="style44"/>
+        <w:numPr>
+          <w:ilvl w:val="1"/>
+          <w:numId w:val="5"/>
+        </w:numPr>
+        <w:spacing w:line="100" w:lineRule="atLeast"/>
+        <w:rPr>
+          <w:rFonts w:ascii="Aparajita" w:cs="Aparajita" w:hAnsi="Aparajita"/>
+        </w:rPr>
+      </w:pPr>
+      <w:r>
+        <w:rPr>
+          <w:rFonts w:ascii="Aparajita" w:cs="Aparajita" w:hAnsi="Aparajita"/>
+        </w:rPr>
+        <w:t xml:space="preserve">Wrist Up: </w:t>
+      </w:r>
+      <w:r>
+        <w:rPr>
+          <w:rFonts w:ascii="Aparajita" w:cs="Aparajita" w:hAnsi="Aparajita"/>
+        </w:rPr>
+        <w:t>Right hand up</w:t>
+      </w:r>
+    </w:p>
+    <w:p>
+      <w:pPr>
+        <w:pStyle w:val="style44"/>
+        <w:numPr>
+          <w:ilvl w:val="1"/>
+          <w:numId w:val="5"/>
+        </w:numPr>
+        <w:spacing w:line="100" w:lineRule="atLeast"/>
+        <w:rPr>
+          <w:rFonts w:ascii="Aparajita" w:cs="Aparajita" w:hAnsi="Aparajita"/>
+        </w:rPr>
+      </w:pPr>
+      <w:r>
+        <w:rPr>
+          <w:rFonts w:ascii="Aparajita" w:cs="Aparajita" w:hAnsi="Aparajita"/>
+        </w:rPr>
+        <w:t xml:space="preserve">Wrist Down: </w:t>
+      </w:r>
+      <w:r>
+        <w:rPr>
+          <w:rFonts w:ascii="Aparajita" w:cs="Aparajita" w:hAnsi="Aparajita"/>
+        </w:rPr>
+        <w:t>Right hand down</w:t>
+      </w:r>
+    </w:p>
+    <w:p>
+      <w:pPr>
+        <w:pStyle w:val="style44"/>
+        <w:numPr>
+          <w:ilvl w:val="1"/>
+          <w:numId w:val="5"/>
+        </w:numPr>
+        <w:spacing w:line="100" w:lineRule="atLeast"/>
+        <w:rPr>
+          <w:rFonts w:ascii="Aparajita" w:cs="Aparajita" w:hAnsi="Aparajita"/>
+        </w:rPr>
+      </w:pPr>
+      <w:r>
+        <w:rPr>
+          <w:rFonts w:ascii="Aparajita" w:cs="Aparajita" w:hAnsi="Aparajita"/>
+        </w:rPr>
+        <w:t xml:space="preserve">Hand Open: </w:t>
+      </w:r>
+      <w:r>
+        <w:rPr>
+          <w:rFonts w:ascii="Aparajita" w:cs="Aparajita" w:hAnsi="Aparajita"/>
+        </w:rPr>
+        <w:t>Left hand up</w:t>
+      </w:r>
+    </w:p>
+    <w:p>
+      <w:pPr>
+        <w:pStyle w:val="style44"/>
+        <w:numPr>
+          <w:ilvl w:val="1"/>
+          <w:numId w:val="5"/>
+        </w:numPr>
+        <w:spacing w:line="100" w:lineRule="atLeast"/>
+        <w:rPr>
+          <w:rFonts w:ascii="Aparajita" w:cs="Aparajita" w:hAnsi="Aparajita"/>
+        </w:rPr>
+      </w:pPr>
+      <w:r>
+        <w:rPr>
+          <w:rFonts w:ascii="Aparajita" w:cs="Aparajita" w:hAnsi="Aparajita"/>
+        </w:rPr>
+        <w:t xml:space="preserve">Hand Close: </w:t>
+      </w:r>
+      <w:r>
+        <w:rPr>
+          <w:rFonts w:ascii="Aparajita" w:cs="Aparajita" w:hAnsi="Aparajita"/>
+        </w:rPr>
+        <w:t>Left hand down</w:t>
+      </w:r>
+    </w:p>
+    <w:p>
+      <w:pPr>
+        <w:pStyle w:val="style44"/>
         <w:numPr>
           <w:ilvl w:val="0"/>
-          <w:numId w:val="6"/>
-        </w:numPr>
-        <w:spacing w:line="100" w:lineRule="atLeast"/>
-        <w:rPr>
-          <w:rFonts w:ascii="Aparajita" w:cs="Aparajita" w:hAnsi="Aparajita"/>
-        </w:rPr>
-      </w:pPr>
-      <w:r>
-        <w:rPr>
-          <w:rFonts w:ascii="Aparajita" w:cs="Aparajita" w:hAnsi="Aparajita"/>
-        </w:rPr>
-        <w:t xml:space="preserve">Both Modes </w:t>
-      </w:r>
-      <w:r>
-        <w:rPr>
-          <w:rFonts w:ascii="Aparajita" w:cs="Aparajita" w:hAnsi="Aparajita"/>
-        </w:rPr>
-        <w:t>(Arm or Motor mode)</w:t>
-      </w:r>
-      <w:r>
-        <w:rPr>
-          <w:rFonts w:ascii="Aparajita" w:cs="Aparajita" w:hAnsi="Aparajita"/>
-        </w:rPr>
-        <w:t>:</w:t>
-      </w:r>
-    </w:p>
-    <w:p>
-      <w:pPr>
-        <w:pStyle w:val="style41"/>
+          <w:numId w:val="5"/>
+        </w:numPr>
+        <w:spacing w:line="100" w:lineRule="atLeast"/>
+        <w:rPr>
+          <w:rFonts w:ascii="Aparajita" w:cs="Aparajita" w:hAnsi="Aparajita"/>
+        </w:rPr>
+      </w:pPr>
+      <w:r>
+        <w:rPr>
+          <w:rFonts w:ascii="Aparajita" w:cs="Aparajita" w:hAnsi="Aparajita"/>
+        </w:rPr>
+        <w:t xml:space="preserve">All </w:t>
+      </w:r>
+      <w:r>
+        <w:rPr>
+          <w:rFonts w:ascii="Aparajita" w:cs="Aparajita" w:hAnsi="Aparajita"/>
+        </w:rPr>
+        <w:t>Modes:</w:t>
+      </w:r>
+    </w:p>
+    <w:p>
+      <w:pPr>
+        <w:pStyle w:val="style44"/>
         <w:numPr>
           <w:ilvl w:val="1"/>
-          <w:numId w:val="6"/>
-        </w:numPr>
-        <w:spacing w:line="100" w:lineRule="atLeast"/>
-        <w:rPr>
-          <w:rFonts w:ascii="Aparajita" w:cs="Aparajita" w:hAnsi="Aparajita"/>
-        </w:rPr>
-      </w:pPr>
-      <w:r>
-        <w:rPr>
-          <w:rFonts w:ascii="Aparajita" w:cs="Aparajita" w:hAnsi="Aparajita"/>
-        </w:rPr>
-        <w:t>Toggle Modes: left hand to the left, quickly</w:t>
-      </w:r>
-    </w:p>
-    <w:p>
-      <w:pPr>
-        <w:pStyle w:val="style41"/>
-        <w:numPr>
-          <w:ilvl w:val="1"/>
-          <w:numId w:val="6"/>
+          <w:numId w:val="5"/>
         </w:numPr>
         <w:spacing w:line="100" w:lineRule="atLeast"/>
         <w:rPr>
@@ -1379,7 +1307,7 @@
     </w:p>
     <w:p>
       <w:pPr>
-        <w:pStyle w:val="style41"/>
+        <w:pStyle w:val="style44"/>
         <w:spacing w:line="100" w:lineRule="atLeast"/>
         <w:ind w:hanging="0" w:left="0" w:right="0"/>
         <w:rPr/>
@@ -1390,7 +1318,7 @@
     </w:p>
     <w:p>
       <w:pPr>
-        <w:pStyle w:val="style41"/>
+        <w:pStyle w:val="style44"/>
         <w:spacing w:line="100" w:lineRule="atLeast"/>
         <w:ind w:hanging="0" w:left="0" w:right="0"/>
         <w:rPr/>
@@ -1401,7 +1329,7 @@
     </w:p>
     <w:p>
       <w:pPr>
-        <w:pStyle w:val="style41"/>
+        <w:pStyle w:val="style44"/>
         <w:spacing w:line="100" w:lineRule="atLeast"/>
         <w:ind w:hanging="0" w:left="0" w:right="0"/>
         <w:rPr>
@@ -1420,9 +1348,14 @@
           <w:szCs w:val="26"/>
           <w:lang w:bidi="ar-SA" w:eastAsia="en-US" w:val="en-US"/>
         </w:rPr>
-        <w:t xml:space="preserve">Usage </w:t>
-      </w:r>
-      <w:r>
+        <w:t>Usage Notes</w:t>
+      </w:r>
+    </w:p>
+    <w:p>
+      <w:pPr>
+        <w:pStyle w:val="style44"/>
+        <w:spacing w:line="100" w:lineRule="atLeast"/>
+        <w:ind w:hanging="0" w:left="0" w:right="0"/>
         <w:rPr>
           <w:rFonts w:ascii="Cambria" w:cs="" w:eastAsia="DejaVu Sans" w:hAnsi="Cambria"/>
           <w:color w:val="365F91"/>
@@ -1430,14 +1363,8 @@
           <w:szCs w:val="26"/>
           <w:lang w:bidi="ar-SA" w:eastAsia="en-US" w:val="en-US"/>
         </w:rPr>
-        <w:t>Notes</w:t>
-      </w:r>
-    </w:p>
-    <w:p>
-      <w:pPr>
-        <w:pStyle w:val="style41"/>
-        <w:spacing w:line="100" w:lineRule="atLeast"/>
-        <w:ind w:hanging="0" w:left="0" w:right="0"/>
+      </w:pPr>
+      <w:r>
         <w:rPr>
           <w:rFonts w:ascii="Cambria" w:cs="" w:eastAsia="DejaVu Sans" w:hAnsi="Cambria"/>
           <w:color w:val="365F91"/>
@@ -1445,23 +1372,14 @@
           <w:szCs w:val="26"/>
           <w:lang w:bidi="ar-SA" w:eastAsia="en-US" w:val="en-US"/>
         </w:rPr>
-      </w:pPr>
-      <w:r>
-        <w:rPr>
-          <w:rFonts w:ascii="Cambria" w:cs="" w:eastAsia="DejaVu Sans" w:hAnsi="Cambria"/>
-          <w:color w:val="365F91"/>
-          <w:sz w:val="26"/>
-          <w:szCs w:val="26"/>
-          <w:lang w:bidi="ar-SA" w:eastAsia="en-US" w:val="en-US"/>
-        </w:rPr>
-      </w:r>
-    </w:p>
-    <w:p>
-      <w:pPr>
-        <w:pStyle w:val="style41"/>
+      </w:r>
+    </w:p>
+    <w:p>
+      <w:pPr>
+        <w:pStyle w:val="style44"/>
         <w:numPr>
           <w:ilvl w:val="0"/>
-          <w:numId w:val="6"/>
+          <w:numId w:val="5"/>
         </w:numPr>
         <w:spacing w:line="100" w:lineRule="atLeast"/>
         <w:rPr>
@@ -1477,10 +1395,10 @@
     </w:p>
     <w:p>
       <w:pPr>
-        <w:pStyle w:val="style41"/>
+        <w:pStyle w:val="style44"/>
         <w:numPr>
           <w:ilvl w:val="0"/>
-          <w:numId w:val="6"/>
+          <w:numId w:val="5"/>
         </w:numPr>
         <w:spacing w:line="100" w:lineRule="atLeast"/>
         <w:rPr>
@@ -1496,10 +1414,10 @@
     </w:p>
     <w:p>
       <w:pPr>
-        <w:pStyle w:val="style41"/>
+        <w:pStyle w:val="style44"/>
         <w:numPr>
           <w:ilvl w:val="0"/>
-          <w:numId w:val="6"/>
+          <w:numId w:val="5"/>
         </w:numPr>
         <w:spacing w:line="100" w:lineRule="atLeast"/>
         <w:rPr>
@@ -1595,7 +1513,7 @@
     </w:p>
     <w:p>
       <w:pPr>
-        <w:pStyle w:val="style41"/>
+        <w:pStyle w:val="style44"/>
         <w:numPr>
           <w:ilvl w:val="0"/>
           <w:numId w:val="3"/>
@@ -1616,7 +1534,7 @@
     </w:p>
     <w:p>
       <w:pPr>
-        <w:pStyle w:val="style41"/>
+        <w:pStyle w:val="style44"/>
         <w:numPr>
           <w:ilvl w:val="0"/>
           <w:numId w:val="3"/>
@@ -1637,7 +1555,7 @@
     </w:p>
     <w:p>
       <w:pPr>
-        <w:pStyle w:val="style41"/>
+        <w:pStyle w:val="style44"/>
         <w:numPr>
           <w:ilvl w:val="0"/>
           <w:numId w:val="3"/>
@@ -1661,8 +1579,8 @@
         <w:pStyle w:val="style1"/>
         <w:rPr/>
       </w:pPr>
-      <w:bookmarkStart w:id="4" w:name="__RefHeading__225_1350062729"/>
-      <w:bookmarkStart w:id="5" w:name="_Toc373752436"/>
+      <w:bookmarkStart w:id="4" w:name="_Toc373752436"/>
+      <w:bookmarkStart w:id="5" w:name="__RefHeading__225_1350062729"/>
       <w:bookmarkEnd w:id="4"/>
       <w:bookmarkEnd w:id="5"/>
       <w:r>
@@ -1672,28 +1590,22 @@
     </w:p>
     <w:p>
       <w:pPr>
-        <w:pStyle w:val="style37"/>
-        <w:spacing w:line="100" w:lineRule="atLeast"/>
-        <w:rPr>
-          <w:rFonts w:ascii="Aparajita" w:cs="Aparajita" w:hAnsi="Aparajita"/>
-        </w:rPr>
-      </w:pPr>
-      <w:r>
-        <w:rPr>
-          <w:rFonts w:ascii="Aparajita" w:cs="Aparajita" w:hAnsi="Aparajita"/>
-        </w:rPr>
-        <w:t xml:space="preserve">We will build off of our knowledge from this quarter to add more fine-grained control of Nixon-Bohr, something we didn't have time to do for this quarter. We would especially focus on the arm in the next quarter, since the wheels work well, since the arm is much more technically challenging than the motors. Solidifying the code to control the motors allows us to start from a good baseline next quarter. </w:t>
-      </w:r>
-      <w:r>
-        <w:rPr>
-          <w:rFonts w:ascii="Aparajita" w:cs="Aparajita" w:hAnsi="Aparajita"/>
-        </w:rPr>
-        <w:t>We can also work more on the head, since we don't have any head control at the moment. We could add a camera on the head and allow the head's orientation to be changed to “look around.”</w:t>
-      </w:r>
-    </w:p>
-    <w:p>
-      <w:pPr>
-        <w:pStyle w:val="style37"/>
+        <w:pStyle w:val="style40"/>
+        <w:spacing w:line="100" w:lineRule="atLeast"/>
+        <w:rPr>
+          <w:rFonts w:ascii="Aparajita" w:cs="Aparajita" w:hAnsi="Aparajita"/>
+        </w:rPr>
+      </w:pPr>
+      <w:r>
+        <w:rPr>
+          <w:rFonts w:ascii="Aparajita" w:cs="Aparajita" w:hAnsi="Aparajita"/>
+        </w:rPr>
+        <w:t>We will build off of our knowledge from this quarter to add more fine-grained control of Nixon-Bohr, something we didn't have time to do for this quarter. We would especially focus on the arm in the next quarter, since the wheels work well, since the arm is much more technically challenging than the motors. Solidifying the code to control the motors allows us to start from a good baseline next quarter. We can also work more on the head, since we don't have any head control at the moment. We could add a camera on the head and allow the head's orientation to be changed to “look around.”</w:t>
+      </w:r>
+    </w:p>
+    <w:p>
+      <w:pPr>
+        <w:pStyle w:val="style40"/>
         <w:spacing w:line="100" w:lineRule="atLeast"/>
         <w:rPr>
           <w:rFonts w:ascii="Aparajita" w:cs="Aparajita" w:hAnsi="Aparajita"/>
@@ -1727,8 +1639,8 @@
         <w:pStyle w:val="style1"/>
         <w:rPr/>
       </w:pPr>
-      <w:bookmarkStart w:id="6" w:name="__RefHeading__227_1350062729"/>
-      <w:bookmarkStart w:id="7" w:name="_Toc373752437"/>
+      <w:bookmarkStart w:id="6" w:name="_Toc373752437"/>
+      <w:bookmarkStart w:id="7" w:name="__RefHeading__227_1350062729"/>
       <w:bookmarkEnd w:id="6"/>
       <w:bookmarkEnd w:id="7"/>
       <w:r>
@@ -1738,7 +1650,7 @@
     </w:p>
     <w:p>
       <w:pPr>
-        <w:pStyle w:val="style41"/>
+        <w:pStyle w:val="style44"/>
         <w:numPr>
           <w:ilvl w:val="0"/>
           <w:numId w:val="4"/>
@@ -1757,7 +1669,7 @@
     </w:p>
     <w:p>
       <w:pPr>
-        <w:pStyle w:val="style41"/>
+        <w:pStyle w:val="style44"/>
         <w:numPr>
           <w:ilvl w:val="0"/>
           <w:numId w:val="4"/>
@@ -1776,7 +1688,7 @@
     </w:p>
     <w:p>
       <w:pPr>
-        <w:pStyle w:val="style41"/>
+        <w:pStyle w:val="style44"/>
         <w:numPr>
           <w:ilvl w:val="0"/>
           <w:numId w:val="4"/>
@@ -1795,7 +1707,7 @@
     </w:p>
     <w:p>
       <w:pPr>
-        <w:pStyle w:val="style41"/>
+        <w:pStyle w:val="style44"/>
         <w:numPr>
           <w:ilvl w:val="0"/>
           <w:numId w:val="4"/>
@@ -1814,7 +1726,7 @@
     </w:p>
     <w:p>
       <w:pPr>
-        <w:pStyle w:val="style41"/>
+        <w:pStyle w:val="style44"/>
         <w:numPr>
           <w:ilvl w:val="0"/>
           <w:numId w:val="4"/>
@@ -1833,7 +1745,7 @@
     </w:p>
     <w:p>
       <w:pPr>
-        <w:pStyle w:val="style41"/>
+        <w:pStyle w:val="style44"/>
         <w:numPr>
           <w:ilvl w:val="0"/>
           <w:numId w:val="4"/>
@@ -1852,7 +1764,7 @@
     </w:p>
     <w:p>
       <w:pPr>
-        <w:pStyle w:val="style41"/>
+        <w:pStyle w:val="style44"/>
         <w:numPr>
           <w:ilvl w:val="0"/>
           <w:numId w:val="4"/>
@@ -1871,7 +1783,7 @@
     </w:p>
     <w:p>
       <w:pPr>
-        <w:pStyle w:val="style41"/>
+        <w:pStyle w:val="style44"/>
         <w:numPr>
           <w:ilvl w:val="0"/>
           <w:numId w:val="4"/>
@@ -1890,7 +1802,7 @@
     </w:p>
     <w:p>
       <w:pPr>
-        <w:pStyle w:val="style41"/>
+        <w:pStyle w:val="style44"/>
         <w:spacing w:line="100" w:lineRule="atLeast"/>
         <w:ind w:hanging="0" w:left="0" w:right="0"/>
         <w:rPr>
@@ -1905,7 +1817,7 @@
     </w:p>
     <w:p>
       <w:pPr>
-        <w:pStyle w:val="style41"/>
+        <w:pStyle w:val="style44"/>
         <w:spacing w:line="100" w:lineRule="atLeast"/>
         <w:ind w:hanging="0" w:left="0" w:right="0"/>
         <w:rPr>
@@ -2001,7 +1913,7 @@
     </w:p>
     <w:p>
       <w:pPr>
-        <w:pStyle w:val="style41"/>
+        <w:pStyle w:val="style44"/>
         <w:numPr>
           <w:ilvl w:val="1"/>
           <w:numId w:val="1"/>
@@ -2040,7 +1952,7 @@
     </w:p>
     <w:p>
       <w:pPr>
-        <w:pStyle w:val="style41"/>
+        <w:pStyle w:val="style44"/>
         <w:numPr>
           <w:ilvl w:val="1"/>
           <w:numId w:val="1"/>
@@ -2079,7 +1991,7 @@
     </w:p>
     <w:p>
       <w:pPr>
-        <w:pStyle w:val="style41"/>
+        <w:pStyle w:val="style44"/>
         <w:numPr>
           <w:ilvl w:val="1"/>
           <w:numId w:val="1"/>
@@ -2104,7 +2016,7 @@
     </w:p>
     <w:p>
       <w:pPr>
-        <w:pStyle w:val="style41"/>
+        <w:pStyle w:val="style44"/>
         <w:numPr>
           <w:ilvl w:val="1"/>
           <w:numId w:val="1"/>
@@ -2129,7 +2041,7 @@
     </w:p>
     <w:p>
       <w:pPr>
-        <w:pStyle w:val="style41"/>
+        <w:pStyle w:val="style44"/>
         <w:numPr>
           <w:ilvl w:val="1"/>
           <w:numId w:val="1"/>
@@ -2154,7 +2066,7 @@
     </w:p>
     <w:p>
       <w:pPr>
-        <w:pStyle w:val="style41"/>
+        <w:pStyle w:val="style44"/>
         <w:numPr>
           <w:ilvl w:val="1"/>
           <w:numId w:val="1"/>
@@ -2179,7 +2091,7 @@
     </w:p>
     <w:p>
       <w:pPr>
-        <w:pStyle w:val="style41"/>
+        <w:pStyle w:val="style44"/>
         <w:numPr>
           <w:ilvl w:val="1"/>
           <w:numId w:val="1"/>
@@ -2204,7 +2116,7 @@
     </w:p>
     <w:p>
       <w:pPr>
-        <w:pStyle w:val="style41"/>
+        <w:pStyle w:val="style44"/>
         <w:numPr>
           <w:ilvl w:val="0"/>
           <w:numId w:val="1"/>
@@ -2259,7 +2171,7 @@
     </w:p>
     <w:p>
       <w:pPr>
-        <w:pStyle w:val="style41"/>
+        <w:pStyle w:val="style44"/>
         <w:numPr>
           <w:ilvl w:val="1"/>
           <w:numId w:val="1"/>
@@ -2279,28 +2191,12 @@
           <w:sz w:val="24"/>
           <w:szCs w:val="24"/>
         </w:rPr>
-        <w:t xml:space="preserve">Notes: We will be modifying the Visual </w:t>
-      </w:r>
-      <w:r>
-        <w:rPr>
-          <w:rFonts w:ascii="Aparajita" w:cs="Aparajita" w:hAnsi="Aparajita"/>
-          <w:sz w:val="24"/>
-          <w:szCs w:val="24"/>
-        </w:rPr>
-        <w:t>B</w:t>
-      </w:r>
-      <w:r>
-        <w:rPr>
-          <w:rFonts w:ascii="Aparajita" w:cs="Aparajita" w:hAnsi="Aparajita"/>
-          <w:sz w:val="24"/>
-          <w:szCs w:val="24"/>
-        </w:rPr>
-        <w:t>asic script so that the first textbox will be for debug purposes and the second textbox will be for operational purposes.</w:t>
-      </w:r>
-    </w:p>
-    <w:p>
-      <w:pPr>
-        <w:pStyle w:val="style41"/>
+        <w:t>Notes: We will be modifying the Visual Basic script so that the first textbox will be for debug purposes and the second textbox will be for operational purposes.</w:t>
+      </w:r>
+    </w:p>
+    <w:p>
+      <w:pPr>
+        <w:pStyle w:val="style44"/>
         <w:numPr>
           <w:ilvl w:val="1"/>
           <w:numId w:val="1"/>
@@ -2325,7 +2221,7 @@
     </w:p>
     <w:p>
       <w:pPr>
-        <w:pStyle w:val="style41"/>
+        <w:pStyle w:val="style44"/>
         <w:numPr>
           <w:ilvl w:val="2"/>
           <w:numId w:val="1"/>
@@ -2350,7 +2246,7 @@
     </w:p>
     <w:p>
       <w:pPr>
-        <w:pStyle w:val="style41"/>
+        <w:pStyle w:val="style44"/>
         <w:numPr>
           <w:ilvl w:val="2"/>
           <w:numId w:val="1"/>
@@ -2375,7 +2271,7 @@
     </w:p>
     <w:p>
       <w:pPr>
-        <w:pStyle w:val="style41"/>
+        <w:pStyle w:val="style44"/>
         <w:numPr>
           <w:ilvl w:val="2"/>
           <w:numId w:val="1"/>
@@ -2400,7 +2296,7 @@
     </w:p>
     <w:p>
       <w:pPr>
-        <w:pStyle w:val="style41"/>
+        <w:pStyle w:val="style44"/>
         <w:numPr>
           <w:ilvl w:val="2"/>
           <w:numId w:val="1"/>
@@ -2425,7 +2321,7 @@
     </w:p>
     <w:p>
       <w:pPr>
-        <w:pStyle w:val="style41"/>
+        <w:pStyle w:val="style44"/>
         <w:numPr>
           <w:ilvl w:val="0"/>
           <w:numId w:val="1"/>
@@ -2450,7 +2346,7 @@
     </w:p>
     <w:p>
       <w:pPr>
-        <w:pStyle w:val="style41"/>
+        <w:pStyle w:val="style44"/>
         <w:numPr>
           <w:ilvl w:val="1"/>
           <w:numId w:val="1"/>
@@ -2475,7 +2371,7 @@
     </w:p>
     <w:p>
       <w:pPr>
-        <w:pStyle w:val="style41"/>
+        <w:pStyle w:val="style44"/>
         <w:numPr>
           <w:ilvl w:val="2"/>
           <w:numId w:val="1"/>
@@ -2532,7 +2428,7 @@
     </w:p>
     <w:p>
       <w:pPr>
-        <w:pStyle w:val="style41"/>
+        <w:pStyle w:val="style44"/>
         <w:numPr>
           <w:ilvl w:val="2"/>
           <w:numId w:val="1"/>
@@ -2573,7 +2469,7 @@
     </w:p>
     <w:p>
       <w:pPr>
-        <w:pStyle w:val="style41"/>
+        <w:pStyle w:val="style44"/>
         <w:numPr>
           <w:ilvl w:val="3"/>
           <w:numId w:val="1"/>
@@ -2598,7 +2494,7 @@
     </w:p>
     <w:p>
       <w:pPr>
-        <w:pStyle w:val="style41"/>
+        <w:pStyle w:val="style44"/>
         <w:numPr>
           <w:ilvl w:val="4"/>
           <w:numId w:val="1"/>
@@ -2623,7 +2519,7 @@
     </w:p>
     <w:p>
       <w:pPr>
-        <w:pStyle w:val="style41"/>
+        <w:pStyle w:val="style44"/>
         <w:numPr>
           <w:ilvl w:val="3"/>
           <w:numId w:val="1"/>
@@ -2648,7 +2544,7 @@
     </w:p>
     <w:p>
       <w:pPr>
-        <w:pStyle w:val="style41"/>
+        <w:pStyle w:val="style44"/>
         <w:numPr>
           <w:ilvl w:val="4"/>
           <w:numId w:val="1"/>
@@ -2673,7 +2569,7 @@
     </w:p>
     <w:p>
       <w:pPr>
-        <w:pStyle w:val="style41"/>
+        <w:pStyle w:val="style44"/>
         <w:numPr>
           <w:ilvl w:val="3"/>
           <w:numId w:val="1"/>
@@ -2698,7 +2594,7 @@
     </w:p>
     <w:p>
       <w:pPr>
-        <w:pStyle w:val="style41"/>
+        <w:pStyle w:val="style44"/>
         <w:numPr>
           <w:ilvl w:val="4"/>
           <w:numId w:val="1"/>
@@ -2723,7 +2619,7 @@
     </w:p>
     <w:p>
       <w:pPr>
-        <w:pStyle w:val="style41"/>
+        <w:pStyle w:val="style44"/>
         <w:numPr>
           <w:ilvl w:val="0"/>
           <w:numId w:val="1"/>
@@ -2748,7 +2644,7 @@
     </w:p>
     <w:p>
       <w:pPr>
-        <w:pStyle w:val="style41"/>
+        <w:pStyle w:val="style44"/>
         <w:numPr>
           <w:ilvl w:val="0"/>
           <w:numId w:val="1"/>
@@ -2773,7 +2669,7 @@
     </w:p>
     <w:p>
       <w:pPr>
-        <w:pStyle w:val="style41"/>
+        <w:pStyle w:val="style44"/>
         <w:numPr>
           <w:ilvl w:val="0"/>
           <w:numId w:val="1"/>
@@ -2798,7 +2694,7 @@
     </w:p>
     <w:p>
       <w:pPr>
-        <w:pStyle w:val="style41"/>
+        <w:pStyle w:val="style44"/>
         <w:numPr>
           <w:ilvl w:val="0"/>
           <w:numId w:val="1"/>
@@ -2823,7 +2719,7 @@
     </w:p>
     <w:p>
       <w:pPr>
-        <w:pStyle w:val="style41"/>
+        <w:pStyle w:val="style44"/>
         <w:numPr>
           <w:ilvl w:val="0"/>
           <w:numId w:val="1"/>
@@ -2848,7 +2744,7 @@
     </w:p>
     <w:p>
       <w:pPr>
-        <w:pStyle w:val="style41"/>
+        <w:pStyle w:val="style44"/>
         <w:numPr>
           <w:ilvl w:val="0"/>
           <w:numId w:val="1"/>
@@ -2891,8 +2787,8 @@
           <w:szCs w:val="24"/>
         </w:rPr>
       </w:pPr>
-      <w:bookmarkStart w:id="10" w:name="__RefHeading__221_1350062729"/>
-      <w:bookmarkStart w:id="11" w:name="_Toc373752434"/>
+      <w:bookmarkStart w:id="10" w:name="_Toc373752434"/>
+      <w:bookmarkStart w:id="11" w:name="__RefHeading__221_1350062729"/>
       <w:bookmarkEnd w:id="10"/>
       <w:bookmarkEnd w:id="11"/>
       <w:r>
@@ -2955,8 +2851,8 @@
           <w:szCs w:val="24"/>
         </w:rPr>
       </w:pPr>
-      <w:bookmarkStart w:id="12" w:name="__RefHeading__223_1350062729"/>
-      <w:bookmarkStart w:id="13" w:name="_Toc373752435"/>
+      <w:bookmarkStart w:id="12" w:name="_Toc373752435"/>
+      <w:bookmarkStart w:id="13" w:name="__RefHeading__223_1350062729"/>
       <w:bookmarkEnd w:id="12"/>
       <w:bookmarkEnd w:id="13"/>
       <w:r>
@@ -2987,7 +2883,7 @@
     </w:p>
     <w:p>
       <w:pPr>
-        <w:pStyle w:val="style37"/>
+        <w:pStyle w:val="style40"/>
         <w:rPr/>
       </w:pPr>
       <w:r>
@@ -3014,7 +2910,7 @@
     </w:p>
     <w:p>
       <w:pPr>
-        <w:pStyle w:val="style37"/>
+        <w:pStyle w:val="style40"/>
         <w:rPr/>
       </w:pPr>
       <w:r>
@@ -3041,7 +2937,7 @@
     </w:p>
     <w:p>
       <w:pPr>
-        <w:pStyle w:val="style37"/>
+        <w:pStyle w:val="style40"/>
         <w:rPr/>
       </w:pPr>
       <w:r>
@@ -3068,7 +2964,7 @@
     </w:p>
     <w:p>
       <w:pPr>
-        <w:pStyle w:val="style37"/>
+        <w:pStyle w:val="style40"/>
         <w:spacing w:after="120" w:before="0"/>
         <w:contextualSpacing w:val="false"/>
         <w:rPr/>
@@ -3083,7 +2979,7 @@
       <w:pgMar w:bottom="1440" w:footer="0" w:gutter="0" w:header="0" w:left="806" w:right="907" w:top="1440"/>
       <w:formProt w:val="false"/>
       <w:textDirection w:val="lrTb"/>
-      <w:docGrid w:charSpace="20480" w:linePitch="360" w:type="default"/>
+      <w:docGrid w:charSpace="24576" w:linePitch="360" w:type="default"/>
     </w:sectPr>
   </w:body>
 </w:document>
@@ -3480,6 +3376,89 @@
   <w:abstractNum w:abstractNumId="5">
     <w:lvl w:ilvl="0">
       <w:start w:val="1"/>
+      <w:numFmt w:val="upperRoman"/>
+      <w:lvlText w:val="%1."/>
+      <w:lvlJc w:val="right"/>
+      <w:pPr>
+        <w:ind w:hanging="360" w:left="720"/>
+      </w:pPr>
+    </w:lvl>
+    <w:lvl w:ilvl="1">
+      <w:start w:val="1"/>
+      <w:numFmt w:val="lowerLetter"/>
+      <w:lvlText w:val="%2."/>
+      <w:lvlJc w:val="left"/>
+      <w:pPr>
+        <w:ind w:hanging="360" w:left="1440"/>
+      </w:pPr>
+    </w:lvl>
+    <w:lvl w:ilvl="2">
+      <w:start w:val="1"/>
+      <w:numFmt w:val="lowerRoman"/>
+      <w:lvlText w:val="%3."/>
+      <w:lvlJc w:val="right"/>
+      <w:pPr>
+        <w:ind w:hanging="180" w:left="2160"/>
+      </w:pPr>
+    </w:lvl>
+    <w:lvl w:ilvl="3">
+      <w:start w:val="1"/>
+      <w:numFmt w:val="decimal"/>
+      <w:lvlText w:val="%4."/>
+      <w:lvlJc w:val="left"/>
+      <w:pPr>
+        <w:ind w:hanging="360" w:left="2880"/>
+      </w:pPr>
+    </w:lvl>
+    <w:lvl w:ilvl="4">
+      <w:start w:val="1"/>
+      <w:numFmt w:val="lowerLetter"/>
+      <w:lvlText w:val="%5."/>
+      <w:lvlJc w:val="left"/>
+      <w:pPr>
+        <w:ind w:hanging="360" w:left="3600"/>
+      </w:pPr>
+    </w:lvl>
+    <w:lvl w:ilvl="5">
+      <w:start w:val="1"/>
+      <w:numFmt w:val="lowerRoman"/>
+      <w:lvlText w:val="%6."/>
+      <w:lvlJc w:val="right"/>
+      <w:pPr>
+        <w:ind w:hanging="180" w:left="4320"/>
+      </w:pPr>
+    </w:lvl>
+    <w:lvl w:ilvl="6">
+      <w:start w:val="1"/>
+      <w:numFmt w:val="decimal"/>
+      <w:lvlText w:val="%7."/>
+      <w:lvlJc w:val="left"/>
+      <w:pPr>
+        <w:ind w:hanging="360" w:left="5040"/>
+      </w:pPr>
+    </w:lvl>
+    <w:lvl w:ilvl="7">
+      <w:start w:val="1"/>
+      <w:numFmt w:val="lowerLetter"/>
+      <w:lvlText w:val="%8."/>
+      <w:lvlJc w:val="left"/>
+      <w:pPr>
+        <w:ind w:hanging="360" w:left="5760"/>
+      </w:pPr>
+    </w:lvl>
+    <w:lvl w:ilvl="8">
+      <w:start w:val="1"/>
+      <w:numFmt w:val="lowerRoman"/>
+      <w:lvlText w:val="%9."/>
+      <w:lvlJc w:val="right"/>
+      <w:pPr>
+        <w:ind w:hanging="180" w:left="6480"/>
+      </w:pPr>
+    </w:lvl>
+  </w:abstractNum>
+  <w:abstractNum w:abstractNumId="6">
+    <w:lvl w:ilvl="0">
+      <w:start w:val="1"/>
       <w:numFmt w:val="none"/>
       <w:suff w:val="nothing"/>
       <w:lvlText w:val=""/>
@@ -3593,89 +3572,6 @@
           <w:tab w:pos="1584" w:val="num"/>
         </w:tabs>
         <w:ind w:hanging="1584" w:left="1584"/>
-      </w:pPr>
-    </w:lvl>
-  </w:abstractNum>
-  <w:abstractNum w:abstractNumId="6">
-    <w:lvl w:ilvl="0">
-      <w:start w:val="1"/>
-      <w:numFmt w:val="upperRoman"/>
-      <w:lvlText w:val="%1."/>
-      <w:lvlJc w:val="right"/>
-      <w:pPr>
-        <w:ind w:hanging="360" w:left="720"/>
-      </w:pPr>
-    </w:lvl>
-    <w:lvl w:ilvl="1">
-      <w:start w:val="1"/>
-      <w:numFmt w:val="lowerLetter"/>
-      <w:lvlText w:val="%2."/>
-      <w:lvlJc w:val="left"/>
-      <w:pPr>
-        <w:ind w:hanging="360" w:left="1440"/>
-      </w:pPr>
-    </w:lvl>
-    <w:lvl w:ilvl="2">
-      <w:start w:val="1"/>
-      <w:numFmt w:val="lowerRoman"/>
-      <w:lvlText w:val="%3."/>
-      <w:lvlJc w:val="right"/>
-      <w:pPr>
-        <w:ind w:hanging="180" w:left="2160"/>
-      </w:pPr>
-    </w:lvl>
-    <w:lvl w:ilvl="3">
-      <w:start w:val="1"/>
-      <w:numFmt w:val="decimal"/>
-      <w:lvlText w:val="%4."/>
-      <w:lvlJc w:val="left"/>
-      <w:pPr>
-        <w:ind w:hanging="360" w:left="2880"/>
-      </w:pPr>
-    </w:lvl>
-    <w:lvl w:ilvl="4">
-      <w:start w:val="1"/>
-      <w:numFmt w:val="lowerLetter"/>
-      <w:lvlText w:val="%5."/>
-      <w:lvlJc w:val="left"/>
-      <w:pPr>
-        <w:ind w:hanging="360" w:left="3600"/>
-      </w:pPr>
-    </w:lvl>
-    <w:lvl w:ilvl="5">
-      <w:start w:val="1"/>
-      <w:numFmt w:val="lowerRoman"/>
-      <w:lvlText w:val="%6."/>
-      <w:lvlJc w:val="right"/>
-      <w:pPr>
-        <w:ind w:hanging="180" w:left="4320"/>
-      </w:pPr>
-    </w:lvl>
-    <w:lvl w:ilvl="6">
-      <w:start w:val="1"/>
-      <w:numFmt w:val="decimal"/>
-      <w:lvlText w:val="%7."/>
-      <w:lvlJc w:val="left"/>
-      <w:pPr>
-        <w:ind w:hanging="360" w:left="5040"/>
-      </w:pPr>
-    </w:lvl>
-    <w:lvl w:ilvl="7">
-      <w:start w:val="1"/>
-      <w:numFmt w:val="lowerLetter"/>
-      <w:lvlText w:val="%8."/>
-      <w:lvlJc w:val="left"/>
-      <w:pPr>
-        <w:ind w:hanging="360" w:left="5760"/>
-      </w:pPr>
-    </w:lvl>
-    <w:lvl w:ilvl="8">
-      <w:start w:val="1"/>
-      <w:numFmt w:val="lowerRoman"/>
-      <w:lvlText w:val="%9."/>
-      <w:lvlJc w:val="right"/>
-      <w:pPr>
-        <w:ind w:hanging="180" w:left="6480"/>
       </w:pPr>
     </w:lvl>
   </w:abstractNum>
@@ -3754,7 +3650,7 @@
   </w:style>
   <w:style w:styleId="style3" w:type="paragraph">
     <w:name w:val="Heading 3"/>
-    <w:basedOn w:val="style36"/>
+    <w:basedOn w:val="style39"/>
     <w:next w:val="style3"/>
     <w:pPr/>
     <w:rPr/>
@@ -3916,10 +3812,31 @@
       <w:rFonts w:cs="Wingdings"/>
     </w:rPr>
   </w:style>
-  <w:style w:styleId="style36" w:type="paragraph">
+  <w:style w:styleId="style36" w:type="character">
+    <w:name w:val="ListLabel 15"/>
+    <w:next w:val="style36"/>
+    <w:rPr>
+      <w:rFonts w:cs="Symbol"/>
+    </w:rPr>
+  </w:style>
+  <w:style w:styleId="style37" w:type="character">
+    <w:name w:val="ListLabel 16"/>
+    <w:next w:val="style37"/>
+    <w:rPr>
+      <w:rFonts w:cs="Courier New"/>
+    </w:rPr>
+  </w:style>
+  <w:style w:styleId="style38" w:type="character">
+    <w:name w:val="ListLabel 17"/>
+    <w:next w:val="style38"/>
+    <w:rPr>
+      <w:rFonts w:cs="Wingdings"/>
+    </w:rPr>
+  </w:style>
+  <w:style w:styleId="style39" w:type="paragraph">
     <w:name w:val="Heading"/>
     <w:basedOn w:val="style0"/>
-    <w:next w:val="style37"/>
+    <w:next w:val="style40"/>
     <w:pPr>
       <w:keepNext/>
       <w:spacing w:after="120" w:before="240"/>
@@ -3931,29 +3848,29 @@
       <w:szCs w:val="28"/>
     </w:rPr>
   </w:style>
-  <w:style w:styleId="style37" w:type="paragraph">
+  <w:style w:styleId="style40" w:type="paragraph">
     <w:name w:val="Text Body"/>
     <w:basedOn w:val="style0"/>
-    <w:next w:val="style37"/>
+    <w:next w:val="style40"/>
     <w:pPr>
       <w:spacing w:after="120" w:before="0"/>
       <w:contextualSpacing w:val="false"/>
     </w:pPr>
     <w:rPr/>
   </w:style>
-  <w:style w:styleId="style38" w:type="paragraph">
+  <w:style w:styleId="style41" w:type="paragraph">
     <w:name w:val="List"/>
-    <w:basedOn w:val="style37"/>
-    <w:next w:val="style38"/>
+    <w:basedOn w:val="style40"/>
+    <w:next w:val="style41"/>
     <w:pPr/>
     <w:rPr>
       <w:rFonts w:cs="FreeSans"/>
     </w:rPr>
   </w:style>
-  <w:style w:styleId="style39" w:type="paragraph">
+  <w:style w:styleId="style42" w:type="paragraph">
     <w:name w:val="Caption"/>
     <w:basedOn w:val="style0"/>
-    <w:next w:val="style39"/>
+    <w:next w:val="style42"/>
     <w:pPr>
       <w:suppressLineNumbers/>
       <w:spacing w:after="120" w:before="120"/>
@@ -3967,10 +3884,10 @@
       <w:szCs w:val="24"/>
     </w:rPr>
   </w:style>
-  <w:style w:styleId="style40" w:type="paragraph">
+  <w:style w:styleId="style43" w:type="paragraph">
     <w:name w:val="Index"/>
     <w:basedOn w:val="style0"/>
-    <w:next w:val="style40"/>
+    <w:next w:val="style43"/>
     <w:pPr>
       <w:suppressLineNumbers/>
     </w:pPr>
@@ -3978,10 +3895,10 @@
       <w:rFonts w:cs="FreeSans"/>
     </w:rPr>
   </w:style>
-  <w:style w:styleId="style41" w:type="paragraph">
+  <w:style w:styleId="style44" w:type="paragraph">
     <w:name w:val="List Paragraph"/>
     <w:basedOn w:val="style0"/>
-    <w:next w:val="style41"/>
+    <w:next w:val="style44"/>
     <w:pPr>
       <w:spacing w:after="0" w:before="0"/>
       <w:ind w:hanging="0" w:left="720" w:right="0"/>
@@ -3989,29 +3906,29 @@
     </w:pPr>
     <w:rPr/>
   </w:style>
-  <w:style w:styleId="style42" w:type="paragraph">
+  <w:style w:styleId="style45" w:type="paragraph">
     <w:name w:val="Contents Heading"/>
     <w:basedOn w:val="style1"/>
-    <w:next w:val="style42"/>
+    <w:next w:val="style45"/>
     <w:pPr>
       <w:spacing w:line="252" w:lineRule="auto"/>
     </w:pPr>
     <w:rPr/>
   </w:style>
-  <w:style w:styleId="style43" w:type="paragraph">
+  <w:style w:styleId="style46" w:type="paragraph">
     <w:name w:val="Contents 1"/>
     <w:basedOn w:val="style0"/>
-    <w:next w:val="style43"/>
+    <w:next w:val="style46"/>
     <w:pPr>
       <w:spacing w:after="100" w:before="0"/>
       <w:contextualSpacing w:val="false"/>
     </w:pPr>
     <w:rPr/>
   </w:style>
-  <w:style w:styleId="style44" w:type="paragraph">
+  <w:style w:styleId="style47" w:type="paragraph">
     <w:name w:val="Contents 2"/>
     <w:basedOn w:val="style0"/>
-    <w:next w:val="style44"/>
+    <w:next w:val="style47"/>
     <w:pPr>
       <w:spacing w:after="100" w:before="0"/>
       <w:ind w:hanging="0" w:left="220" w:right="0"/>
@@ -4019,26 +3936,26 @@
     </w:pPr>
     <w:rPr/>
   </w:style>
-  <w:style w:styleId="style45" w:type="paragraph">
+  <w:style w:styleId="style48" w:type="paragraph">
     <w:name w:val="Quotations"/>
     <w:basedOn w:val="style0"/>
-    <w:next w:val="style45"/>
+    <w:next w:val="style48"/>
     <w:pPr/>
     <w:rPr/>
   </w:style>
-  <w:style w:styleId="style46" w:type="paragraph">
+  <w:style w:styleId="style49" w:type="paragraph">
     <w:name w:val="Title"/>
-    <w:basedOn w:val="style36"/>
-    <w:next w:val="style46"/>
+    <w:basedOn w:val="style39"/>
+    <w:next w:val="style49"/>
     <w:pPr>
       <w:jc w:val="left"/>
     </w:pPr>
     <w:rPr/>
   </w:style>
-  <w:style w:styleId="style47" w:type="paragraph">
+  <w:style w:styleId="style50" w:type="paragraph">
     <w:name w:val="Subtitle"/>
-    <w:basedOn w:val="style36"/>
-    <w:next w:val="style47"/>
+    <w:basedOn w:val="style39"/>
+    <w:next w:val="style50"/>
     <w:pPr>
       <w:jc w:val="left"/>
     </w:pPr>

</xml_diff>

<commit_message>
Added more to description of report
</commit_message>
<xml_diff>
--- a/robotics final report.docx
+++ b/robotics final report.docx
@@ -474,7 +474,55 @@
           <w:sz w:val="24"/>
           <w:szCs w:val="24"/>
         </w:rPr>
-        <w:t>Our first action was to graft a Halloween robot's skeleton onto the existing Bohr robot. Bohr's existing head was added to the top of the robot, while his existing arm was left at the base. Many of the servos controlling the arm were swapped out; one was malfunctioning, the others were continuous-motion where continuous-motion was unsuitable. We wrote a suite of programs that leverage existing technology to control the wheels and the arm of the new Nixon-Bohr robot. Our suite includes a Visual Basic script and controller code written for the NXT, leveraging a Microsoft Kinect, Bluetooth, a Kinect gesture-to-keypress program, and a Lego NXT.</w:t>
+        <w:t xml:space="preserve">Our first action was to graft a Halloween robot's skeleton onto the existing Bohr robot. Bohr's existing head was added to the top of the robot, while his existing arm was left at the base. Many of the servos controlling the arm were swapped out; </w:t>
+      </w:r>
+      <w:r>
+        <w:rPr>
+          <w:rFonts w:ascii="Aparajita" w:cs="Aparajita" w:hAnsi="Aparajita"/>
+          <w:sz w:val="24"/>
+          <w:szCs w:val="24"/>
+        </w:rPr>
+        <w:t>the servo controlling the shoulder horizontal motion</w:t>
+      </w:r>
+      <w:r>
+        <w:rPr>
+          <w:rFonts w:ascii="Aparajita" w:cs="Aparajita" w:hAnsi="Aparajita"/>
+          <w:sz w:val="24"/>
+          <w:szCs w:val="24"/>
+        </w:rPr>
+        <w:t xml:space="preserve"> was malfunctioning, </w:t>
+      </w:r>
+      <w:r>
+        <w:rPr>
+          <w:rFonts w:ascii="Aparajita" w:cs="Aparajita" w:hAnsi="Aparajita"/>
+          <w:sz w:val="24"/>
+          <w:szCs w:val="24"/>
+        </w:rPr>
+        <w:t xml:space="preserve">while </w:t>
+      </w:r>
+      <w:r>
+        <w:rPr>
+          <w:rFonts w:ascii="Aparajita" w:cs="Aparajita" w:hAnsi="Aparajita"/>
+          <w:sz w:val="24"/>
+          <w:szCs w:val="24"/>
+        </w:rPr>
+        <w:t xml:space="preserve">the </w:t>
+      </w:r>
+      <w:r>
+        <w:rPr>
+          <w:rFonts w:ascii="Aparajita" w:cs="Aparajita" w:hAnsi="Aparajita"/>
+          <w:sz w:val="24"/>
+          <w:szCs w:val="24"/>
+        </w:rPr>
+        <w:t>three servos in the hand</w:t>
+      </w:r>
+      <w:r>
+        <w:rPr>
+          <w:rFonts w:ascii="Aparajita" w:cs="Aparajita" w:hAnsi="Aparajita"/>
+          <w:sz w:val="24"/>
+          <w:szCs w:val="24"/>
+        </w:rPr>
+        <w:t xml:space="preserve"> were continuous-motion, where continuous-motion was unsuitable. We wrote a suite of programs that leverage existing technology to control the wheels and the arm of the new Nixon-Bohr robot. Our suite includes a Visual Basic script and controller code written for the NXT, leveraging a Microsoft Kinect, Bluetooth, a Kinect gesture-to-keypress program, and a Lego NXT.</w:t>
       </w:r>
     </w:p>
     <w:p>
@@ -537,6 +585,14 @@
           <w:szCs w:val="24"/>
         </w:rPr>
         <w:t xml:space="preserve">The motions to control the robot are simple. For instance, for the motor control, height differences between wrists and elbows are used to send forward/back/left/right commands. The arm system is more difficult to control because it has more degrees of freedom than the motor system. </w:t>
+      </w:r>
+      <w:r>
+        <w:rPr>
+          <w:rFonts w:ascii="Aparajita" w:cs="Aparajita" w:hAnsi="Aparajita"/>
+          <w:sz w:val="24"/>
+          <w:szCs w:val="24"/>
+        </w:rPr>
+        <w:t>We split the arm into shoulder/elbow control, and wrist/hand control to have a more consistent set of motions to use to control the robot.</w:t>
       </w:r>
     </w:p>
     <w:p>

</xml_diff>

<commit_message>
Some polishing on the report
</commit_message>
<xml_diff>
--- a/robotics final report.docx
+++ b/robotics final report.docx
@@ -1656,7 +1656,25 @@
         <w:rPr>
           <w:rFonts w:ascii="Aparajita" w:cs="Aparajita" w:hAnsi="Aparajita"/>
         </w:rPr>
-        <w:t>We will build off of our knowledge from this quarter to add more fine-grained control of Nixon-Bohr, something we didn't have time to do for this quarter. We would especially focus on the arm in the next quarter, since the wheels work well, since the arm is much more technically challenging than the motors. Solidifying the code to control the motors allows us to start from a good baseline next quarter. We can also work more on the head, since we don't have any head control at the moment. We could add a camera on the head and allow the head's orientation to be changed to “look around.”</w:t>
+        <w:t xml:space="preserve">We will build off of our knowledge from this quarter to add more fine-grained control of Nixon-Bohr, something we didn't have time to do for this quarter. We would especially focus on the arm in the next quarter, since the wheels work well, </w:t>
+      </w:r>
+      <w:r>
+        <w:rPr>
+          <w:rFonts w:ascii="Aparajita" w:cs="Aparajita" w:hAnsi="Aparajita"/>
+        </w:rPr>
+        <w:t>and</w:t>
+      </w:r>
+      <w:r>
+        <w:rPr>
+          <w:rFonts w:ascii="Aparajita" w:cs="Aparajita" w:hAnsi="Aparajita"/>
+        </w:rPr>
+        <w:t xml:space="preserve"> the arm is much more technically challenging than the motors. Solidifying the code to control the motors allows us to start from a good baseline next quarter. We can also work more on the head, since we don't have any head control at the moment. We could add a camera on the head and allow the head's orientation to be changed to “look around.” </w:t>
+      </w:r>
+      <w:r>
+        <w:rPr>
+          <w:rFonts w:ascii="Aparajita" w:cs="Aparajita" w:hAnsi="Aparajita"/>
+        </w:rPr>
+        <w:t>This would allow Nixon-Bohr to be more autonomous than he is now, able to travel corridors to about 30 feet away.</w:t>
       </w:r>
     </w:p>
     <w:p>
@@ -1854,6 +1872,25 @@
           <w:rFonts w:ascii="Aparajita" w:cs="Aparajita" w:hAnsi="Aparajita"/>
         </w:rPr>
         <w:t>Add an on-off switch to the battery. Right now the cable to the battery is being disconnected to turn the robot off</w:t>
+      </w:r>
+    </w:p>
+    <w:p>
+      <w:pPr>
+        <w:pStyle w:val="style44"/>
+        <w:numPr>
+          <w:ilvl w:val="0"/>
+          <w:numId w:val="4"/>
+        </w:numPr>
+        <w:spacing w:line="100" w:lineRule="atLeast"/>
+        <w:rPr>
+          <w:rFonts w:ascii="Aparajita" w:cs="Aparajita" w:hAnsi="Aparajita"/>
+        </w:rPr>
+      </w:pPr>
+      <w:r>
+        <w:rPr>
+          <w:rFonts w:ascii="Aparajita" w:cs="Aparajita" w:hAnsi="Aparajita"/>
+        </w:rPr>
+        <w:t>The DC motor controlling the vertical movement of the shoulder could be replaced by a stepper motor to improve shoulder functionality.</w:t>
       </w:r>
     </w:p>
     <w:p>
@@ -2720,7 +2757,7 @@
           <w:sz w:val="24"/>
           <w:szCs w:val="24"/>
         </w:rPr>
-        <w:t>Download the ROBOTC source code to the NXT</w:t>
+        <w:t>Download the ROBOTC source code to the NXT.</w:t>
       </w:r>
     </w:p>
     <w:p>
@@ -2745,7 +2782,7 @@
           <w:sz w:val="24"/>
           <w:szCs w:val="24"/>
         </w:rPr>
-        <w:t>Connect the computer to the NXT via Bluetooth connection using the Visual Basic code. You should hear a beep when the Bluetooth connects</w:t>
+        <w:t>Connect the computer to the NXT via Bluetooth connection using the Visual Basic code. You should hear a beep when the Bluetooth connects.</w:t>
       </w:r>
     </w:p>
     <w:p>
@@ -2770,7 +2807,23 @@
           <w:sz w:val="24"/>
           <w:szCs w:val="24"/>
         </w:rPr>
-        <w:t>Start the program. If a Bluetooth connection has not been established, it will beep and halt the program</w:t>
+        <w:t xml:space="preserve">Start the program. If a Bluetooth connection has not been established, it will beep </w:t>
+      </w:r>
+      <w:r>
+        <w:rPr>
+          <w:rFonts w:ascii="Aparajita" w:cs="Aparajita" w:hAnsi="Aparajita"/>
+          <w:sz w:val="24"/>
+          <w:szCs w:val="24"/>
+        </w:rPr>
+        <w:t xml:space="preserve">loudly </w:t>
+      </w:r>
+      <w:r>
+        <w:rPr>
+          <w:rFonts w:ascii="Aparajita" w:cs="Aparajita" w:hAnsi="Aparajita"/>
+          <w:sz w:val="24"/>
+          <w:szCs w:val="24"/>
+        </w:rPr>
+        <w:t>and halt the program.</w:t>
       </w:r>
     </w:p>
     <w:p>
@@ -2820,7 +2873,7 @@
           <w:sz w:val="24"/>
           <w:szCs w:val="24"/>
         </w:rPr>
-        <w:t>Move back until FAAST sees your skeleton. You may now control the robot</w:t>
+        <w:t>Move back until FAAST sees your skeleton. You may now control the robot.</w:t>
       </w:r>
     </w:p>
     <w:p>

</xml_diff>

<commit_message>
Added a diagram of components in report
</commit_message>
<xml_diff>
--- a/robotics final report.docx
+++ b/robotics final report.docx
@@ -651,6 +651,112 @@
     </w:p>
     <w:p>
       <w:pPr>
+        <w:pStyle w:val="style2"/>
+        <w:jc w:val="center"/>
+        <w:rPr/>
+      </w:pPr>
+      <w:r>
+        <w:rPr/>
+      </w:r>
+      <w:r>
+        <w:pict>
+          <v:rect style="position:absolute;width:353.1pt;height:319.35pt;margin-top:-9.05pt;margin-left:83.05pt">
+            <v:textbox inset="0pt,0pt,0pt,0pt">
+              <w:txbxContent>
+                <w:p>
+                  <w:pPr>
+                    <w:pStyle w:val="style51"/>
+                    <w:spacing w:after="120" w:before="120"/>
+                    <w:contextualSpacing w:val="false"/>
+                    <w:rPr/>
+                  </w:pPr>
+                  <w:r>
+                    <w:rPr/>
+                    <w:t xml:space="preserve">Illustration </w:t>
+                    <w:drawing>
+                      <wp:anchor allowOverlap="1" behindDoc="0" distB="0" distL="0" distR="0" distT="0" layoutInCell="1" locked="0" relativeHeight="2" simplePos="0">
+                        <wp:simplePos x="0" y="0"/>
+                        <wp:positionH relativeFrom="column">
+                          <wp:posOffset>0</wp:posOffset>
+                        </wp:positionH>
+                        <wp:positionV relativeFrom="paragraph">
+                          <wp:posOffset>76200</wp:posOffset>
+                        </wp:positionV>
+                        <wp:extent cx="4484370" cy="3623945"/>
+                        <wp:effectExtent b="0" l="0" r="0" t="0"/>
+                        <wp:wrapTopAndBottom/>
+                        <wp:docPr descr="" id="1" name="Picture"/>
+                        <wp:cNvGraphicFramePr>
+                          <a:graphicFrameLocks xmlns:a="http://schemas.openxmlformats.org/drawingml/2006/main" noChangeAspect="1"/>
+                        </wp:cNvGraphicFramePr>
+                        <a:graphic xmlns:a="http://schemas.openxmlformats.org/drawingml/2006/main">
+                          <a:graphicData uri="http://schemas.openxmlformats.org/drawingml/2006/picture">
+                            <pic:pic xmlns:pic="http://schemas.openxmlformats.org/drawingml/2006/picture">
+                              <pic:nvPicPr>
+                                <pic:cNvPr descr="" id="1" name="Picture"/>
+                                <pic:cNvPicPr>
+                                  <a:picLocks noChangeArrowheads="1" noChangeAspect="1"/>
+                                </pic:cNvPicPr>
+                              </pic:nvPicPr>
+                              <pic:blipFill>
+                                <a:blip r:embed="rId3"/>
+                                <a:srcRect/>
+                                <a:stretch>
+                                  <a:fillRect/>
+                                </a:stretch>
+                              </pic:blipFill>
+                              <pic:spPr bwMode="auto">
+                                <a:xfrm>
+                                  <a:off x="0" y="0"/>
+                                  <a:ext cx="4484370" cy="3623945"/>
+                                </a:xfrm>
+                                <a:prstGeom prst="rect">
+                                  <a:avLst/>
+                                </a:prstGeom>
+                                <a:noFill/>
+                                <a:ln w="9525">
+                                  <a:noFill/>
+                                  <a:miter lim="800000"/>
+                                  <a:headEnd/>
+                                  <a:tailEnd/>
+                                </a:ln>
+                              </pic:spPr>
+                            </pic:pic>
+                          </a:graphicData>
+                        </a:graphic>
+                      </wp:anchor>
+                    </w:drawing>
+                  </w:r>
+                  <w:r>
+                    <w:rPr/>
+                    <w:fldChar w:fldCharType="begin"/>
+                  </w:r>
+                  <w:r>
+                    <w:instrText> SEQ "Illustration" \*Arabic </w:instrText>
+                  </w:r>
+                  <w:r>
+                    <w:fldChar w:fldCharType="separate"/>
+                  </w:r>
+                  <w:r>
+                    <w:t>1</w:t>
+                  </w:r>
+                  <w:r>
+                    <w:fldChar w:fldCharType="end"/>
+                  </w:r>
+                  <w:r>
+                    <w:rPr/>
+                    <w:t>: A flowchart of Nixon-Bohr components</w:t>
+                  </w:r>
+                </w:p>
+              </w:txbxContent>
+            </v:textbox>
+            <w10:wrap type="topAndBottom"/>
+          </v:rect>
+        </w:pict>
+      </w:r>
+    </w:p>
+    <w:p>
+      <w:pPr>
         <w:pStyle w:val="style44"/>
         <w:numPr>
           <w:ilvl w:val="0"/>
@@ -1487,7 +1593,7 @@
         </w:rPr>
         <w:t xml:space="preserve">You may need a Bluetooth dongle with Cambridge Silicon Radio chipset. See Lego's Bluetooth documentation at </w:t>
       </w:r>
-      <w:hyperlink r:id="rId3">
+      <w:hyperlink r:id="rId4">
         <w:r>
           <w:rPr>
             <w:rStyle w:val="style17"/>
@@ -2029,45 +2135,6 @@
           <w:szCs w:val="24"/>
         </w:rPr>
         <w:t>To start download and install the Microsoft Kinect for windows SDK. It doesn't matter if you have a XBOX 360 Kinect; it will still work. </w:t>
-      </w:r>
-      <w:hyperlink r:id="rId4">
-        <w:r>
-          <w:rPr>
-            <w:rStyle w:val="style17"/>
-            <w:rFonts w:ascii="Aparajita" w:cs="Aparajita" w:hAnsi="Aparajita"/>
-            <w:color w:val="1F497D"/>
-            <w:sz w:val="24"/>
-            <w:szCs w:val="24"/>
-          </w:rPr>
-          <w:t>Click Here to download</w:t>
-        </w:r>
-      </w:hyperlink>
-    </w:p>
-    <w:p>
-      <w:pPr>
-        <w:pStyle w:val="style44"/>
-        <w:numPr>
-          <w:ilvl w:val="1"/>
-          <w:numId w:val="1"/>
-        </w:numPr>
-        <w:shd w:fill="FFFFFF" w:val="clear"/>
-        <w:spacing w:after="60" w:before="0" w:line="270" w:lineRule="atLeast"/>
-        <w:contextualSpacing/>
-        <w:rPr>
-          <w:rStyle w:val="style17"/>
-          <w:rFonts w:ascii="Aparajita" w:cs="Aparajita" w:hAnsi="Aparajita"/>
-          <w:color w:val="1F497D"/>
-          <w:sz w:val="24"/>
-          <w:szCs w:val="24"/>
-        </w:rPr>
-      </w:pPr>
-      <w:r>
-        <w:rPr>
-          <w:rFonts w:ascii="Aparajita" w:cs="Aparajita" w:hAnsi="Aparajita"/>
-          <w:sz w:val="24"/>
-          <w:szCs w:val="24"/>
-        </w:rPr>
-        <w:t>Download FAAST. FAAST translates movements on the Kinect into functions on a keyboard or keypad. </w:t>
       </w:r>
       <w:hyperlink r:id="rId5">
         <w:r>
@@ -2093,19 +2160,33 @@
         <w:spacing w:after="60" w:before="0" w:line="270" w:lineRule="atLeast"/>
         <w:contextualSpacing/>
         <w:rPr>
-          <w:rFonts w:ascii="Aparajita" w:cs="Aparajita" w:hAnsi="Aparajita"/>
-          <w:sz w:val="24"/>
-          <w:szCs w:val="24"/>
-        </w:rPr>
-      </w:pPr>
-      <w:r>
-        <w:rPr>
-          <w:rFonts w:ascii="Aparajita" w:cs="Aparajita" w:hAnsi="Aparajita"/>
-          <w:sz w:val="24"/>
-          <w:szCs w:val="24"/>
-        </w:rPr>
-        <w:t>Connect your Kinect to your PC and allow the drivers to install from the SDK and the Windows Database.</w:t>
-      </w:r>
+          <w:rStyle w:val="style17"/>
+          <w:rFonts w:ascii="Aparajita" w:cs="Aparajita" w:hAnsi="Aparajita"/>
+          <w:color w:val="1F497D"/>
+          <w:sz w:val="24"/>
+          <w:szCs w:val="24"/>
+        </w:rPr>
+      </w:pPr>
+      <w:r>
+        <w:rPr>
+          <w:rFonts w:ascii="Aparajita" w:cs="Aparajita" w:hAnsi="Aparajita"/>
+          <w:sz w:val="24"/>
+          <w:szCs w:val="24"/>
+        </w:rPr>
+        <w:t>Download FAAST. FAAST translates movements on the Kinect into functions on a keyboard or keypad. </w:t>
+      </w:r>
+      <w:hyperlink r:id="rId6">
+        <w:r>
+          <w:rPr>
+            <w:rStyle w:val="style17"/>
+            <w:rFonts w:ascii="Aparajita" w:cs="Aparajita" w:hAnsi="Aparajita"/>
+            <w:color w:val="1F497D"/>
+            <w:sz w:val="24"/>
+            <w:szCs w:val="24"/>
+          </w:rPr>
+          <w:t>Click Here to download</w:t>
+        </w:r>
+      </w:hyperlink>
     </w:p>
     <w:p>
       <w:pPr>
@@ -2129,7 +2210,7 @@
           <w:sz w:val="24"/>
           <w:szCs w:val="24"/>
         </w:rPr>
-        <w:t>Once the drivers have been installed, open the FAAST program that you downloaded earlier.</w:t>
+        <w:t>Connect your Kinect to your PC and allow the drivers to install from the SDK and the Windows Database.</w:t>
       </w:r>
     </w:p>
     <w:p>
@@ -2154,7 +2235,7 @@
           <w:sz w:val="24"/>
           <w:szCs w:val="24"/>
         </w:rPr>
-        <w:t>From the Tracker drop down menu, select Microsoft to use the Kinect SDK's skeleton framework. This comes with the Kinect with the drivers you've installed.</w:t>
+        <w:t>Once the drivers have been installed, open the FAAST program that you downloaded earlier.</w:t>
       </w:r>
     </w:p>
     <w:p>
@@ -2179,7 +2260,7 @@
           <w:sz w:val="24"/>
           <w:szCs w:val="24"/>
         </w:rPr>
-        <w:t>Click the connect button.</w:t>
+        <w:t>From the Tracker drop down menu, select Microsoft to use the Kinect SDK's skeleton framework. This comes with the Kinect with the drivers you've installed.</w:t>
       </w:r>
     </w:p>
     <w:p>
@@ -2204,14 +2285,14 @@
           <w:sz w:val="24"/>
           <w:szCs w:val="24"/>
         </w:rPr>
-        <w:t>Next, click Gestures. Here you can map your movements to key presses. We have provided a profile in our source code to use.</w:t>
-      </w:r>
-    </w:p>
-    <w:p>
-      <w:pPr>
-        <w:pStyle w:val="style44"/>
-        <w:numPr>
-          <w:ilvl w:val="0"/>
+        <w:t>Click the connect button.</w:t>
+      </w:r>
+    </w:p>
+    <w:p>
+      <w:pPr>
+        <w:pStyle w:val="style44"/>
+        <w:numPr>
+          <w:ilvl w:val="1"/>
           <w:numId w:val="1"/>
         </w:numPr>
         <w:shd w:fill="FFFFFF" w:val="clear"/>
@@ -2229,9 +2310,34 @@
           <w:sz w:val="24"/>
           <w:szCs w:val="24"/>
         </w:rPr>
+        <w:t>Next, click Gestures. Here you can map your movements to key presses. We have provided a profile in our source code to use.</w:t>
+      </w:r>
+    </w:p>
+    <w:p>
+      <w:pPr>
+        <w:pStyle w:val="style44"/>
+        <w:numPr>
+          <w:ilvl w:val="0"/>
+          <w:numId w:val="1"/>
+        </w:numPr>
+        <w:shd w:fill="FFFFFF" w:val="clear"/>
+        <w:spacing w:after="60" w:before="0" w:line="270" w:lineRule="atLeast"/>
+        <w:contextualSpacing/>
+        <w:rPr>
+          <w:rFonts w:ascii="Aparajita" w:cs="Aparajita" w:hAnsi="Aparajita"/>
+          <w:sz w:val="24"/>
+          <w:szCs w:val="24"/>
+        </w:rPr>
+      </w:pPr>
+      <w:r>
+        <w:rPr>
+          <w:rFonts w:ascii="Aparajita" w:cs="Aparajita" w:hAnsi="Aparajita"/>
+          <w:sz w:val="24"/>
+          <w:szCs w:val="24"/>
+        </w:rPr>
         <w:t xml:space="preserve">Click </w:t>
       </w:r>
-      <w:hyperlink r:id="rId6">
+      <w:hyperlink r:id="rId7">
         <w:r>
           <w:rPr>
             <w:rStyle w:val="style17"/>
@@ -4070,5 +4176,12 @@
     </w:pPr>
     <w:rPr/>
   </w:style>
+  <w:style w:styleId="style51" w:type="paragraph">
+    <w:name w:val="Illustration"/>
+    <w:basedOn w:val="style42"/>
+    <w:next w:val="style51"/>
+    <w:pPr/>
+    <w:rPr/>
+  </w:style>
 </w:styles>
 </file>
</xml_diff>

<commit_message>
Removed extra sections for robotc code in report
</commit_message>
<xml_diff>
--- a/robotics final report.docx
+++ b/robotics final report.docx
@@ -3093,88 +3093,6 @@
         </w:rPr>
         <w:tab/>
         <w:tab/>
-        <w:t>Bluetooth Control Code</w:t>
-      </w:r>
-    </w:p>
-    <w:p>
-      <w:pPr>
-        <w:pStyle w:val="style40"/>
-        <w:rPr/>
-      </w:pPr>
-      <w:r>
-        <w:rPr/>
-      </w:r>
-    </w:p>
-    <w:p>
-      <w:pPr>
-        <w:pStyle w:val="style3"/>
-        <w:rPr>
-          <w:sz w:val="24"/>
-          <w:szCs w:val="24"/>
-        </w:rPr>
-      </w:pPr>
-      <w:r>
-        <w:rPr>
-          <w:sz w:val="24"/>
-          <w:szCs w:val="24"/>
-        </w:rPr>
-        <w:tab/>
-        <w:tab/>
-        <w:t>Motor/Servo Control Code</w:t>
-      </w:r>
-    </w:p>
-    <w:p>
-      <w:pPr>
-        <w:pStyle w:val="style40"/>
-        <w:rPr/>
-      </w:pPr>
-      <w:r>
-        <w:rPr/>
-      </w:r>
-    </w:p>
-    <w:p>
-      <w:pPr>
-        <w:pStyle w:val="style3"/>
-        <w:rPr>
-          <w:sz w:val="24"/>
-          <w:szCs w:val="24"/>
-        </w:rPr>
-      </w:pPr>
-      <w:r>
-        <w:rPr>
-          <w:sz w:val="24"/>
-          <w:szCs w:val="24"/>
-        </w:rPr>
-        <w:tab/>
-        <w:tab/>
-        <w:t>Generic Logging code</w:t>
-      </w:r>
-    </w:p>
-    <w:p>
-      <w:pPr>
-        <w:pStyle w:val="style40"/>
-        <w:rPr/>
-      </w:pPr>
-      <w:r>
-        <w:rPr/>
-      </w:r>
-    </w:p>
-    <w:p>
-      <w:pPr>
-        <w:pStyle w:val="style3"/>
-        <w:rPr>
-          <w:sz w:val="24"/>
-          <w:szCs w:val="24"/>
-        </w:rPr>
-      </w:pPr>
-      <w:r>
-        <w:rPr>
-          <w:sz w:val="24"/>
-          <w:szCs w:val="24"/>
-        </w:rPr>
-        <w:tab/>
-        <w:tab/>
-        <w:t>Main Code</w:t>
       </w:r>
     </w:p>
     <w:p>

</xml_diff>

<commit_message>
Added section in report about kinect idea origin
</commit_message>
<xml_diff>
--- a/robotics final report.docx
+++ b/robotics final report.docx
@@ -432,19 +432,39 @@
         <w:spacing w:line="100" w:lineRule="atLeast"/>
         <w:ind w:hanging="0" w:left="0" w:right="0"/>
         <w:rPr>
-          <w:rFonts w:ascii="Aparajita" w:cs="Aparajita" w:hAnsi="Aparajita"/>
-          <w:sz w:val="24"/>
-          <w:szCs w:val="24"/>
-        </w:rPr>
-      </w:pPr>
-      <w:r>
-        <w:rPr>
-          <w:rFonts w:ascii="Aparajita" w:cs="Aparajita" w:hAnsi="Aparajita"/>
-          <w:sz w:val="24"/>
-          <w:szCs w:val="24"/>
-        </w:rPr>
-        <w:t>Our project modified Bohr to be larger and added software to control the modified robot using a Microsoft Kinect communicating with a Lego NXT via Bluetooth.</w:t>
-      </w:r>
+          <w:rStyle w:val="style17"/>
+          <w:rFonts w:ascii="Aparajita" w:cs="Aparajita" w:hAnsi="Aparajita"/>
+          <w:sz w:val="24"/>
+          <w:szCs w:val="24"/>
+        </w:rPr>
+      </w:pPr>
+      <w:r>
+        <w:rPr>
+          <w:rFonts w:ascii="Aparajita" w:cs="Aparajita" w:hAnsi="Aparajita"/>
+          <w:sz w:val="24"/>
+          <w:szCs w:val="24"/>
+        </w:rPr>
+        <w:t xml:space="preserve">Our project modified Bohr to be larger and added software to control the modified robot using a Microsoft Kinect communicating with a Lego NXT via Bluetooth. </w:t>
+      </w:r>
+      <w:r>
+        <w:rPr>
+          <w:rFonts w:ascii="Aparajita" w:cs="Aparajita" w:hAnsi="Aparajita"/>
+          <w:sz w:val="24"/>
+          <w:szCs w:val="24"/>
+        </w:rPr>
+        <w:t xml:space="preserve">We got this idea from a youtube video detailing someone's master's thesis about controlling a robot using the Kinect. His youtube video can be seen here: </w:t>
+      </w:r>
+      <w:hyperlink r:id="rId3">
+        <w:r>
+          <w:rPr>
+            <w:rStyle w:val="style17"/>
+            <w:rFonts w:ascii="Aparajita" w:cs="Aparajita" w:hAnsi="Aparajita"/>
+            <w:sz w:val="24"/>
+            <w:szCs w:val="24"/>
+          </w:rPr>
+          <w:t>https://www.youtube.com/watch?v=FTBBlt9uk1A</w:t>
+        </w:r>
+      </w:hyperlink>
     </w:p>
     <w:p>
       <w:pPr>
@@ -699,7 +719,7 @@
                                 </pic:cNvPicPr>
                               </pic:nvPicPr>
                               <pic:blipFill>
-                                <a:blip r:embed="rId3"/>
+                                <a:blip r:embed="rId4"/>
                                 <a:srcRect/>
                                 <a:stretch>
                                   <a:fillRect/>
@@ -1593,7 +1613,7 @@
         </w:rPr>
         <w:t xml:space="preserve">You may need a Bluetooth dongle with Cambridge Silicon Radio chipset. See Lego's Bluetooth documentation at </w:t>
       </w:r>
-      <w:hyperlink r:id="rId4">
+      <w:hyperlink r:id="rId5">
         <w:r>
           <w:rPr>
             <w:rStyle w:val="style17"/>
@@ -2135,45 +2155,6 @@
           <w:szCs w:val="24"/>
         </w:rPr>
         <w:t>To start download and install the Microsoft Kinect for windows SDK. It doesn't matter if you have a XBOX 360 Kinect; it will still work. </w:t>
-      </w:r>
-      <w:hyperlink r:id="rId5">
-        <w:r>
-          <w:rPr>
-            <w:rStyle w:val="style17"/>
-            <w:rFonts w:ascii="Aparajita" w:cs="Aparajita" w:hAnsi="Aparajita"/>
-            <w:color w:val="1F497D"/>
-            <w:sz w:val="24"/>
-            <w:szCs w:val="24"/>
-          </w:rPr>
-          <w:t>Click Here to download</w:t>
-        </w:r>
-      </w:hyperlink>
-    </w:p>
-    <w:p>
-      <w:pPr>
-        <w:pStyle w:val="style44"/>
-        <w:numPr>
-          <w:ilvl w:val="1"/>
-          <w:numId w:val="1"/>
-        </w:numPr>
-        <w:shd w:fill="FFFFFF" w:val="clear"/>
-        <w:spacing w:after="60" w:before="0" w:line="270" w:lineRule="atLeast"/>
-        <w:contextualSpacing/>
-        <w:rPr>
-          <w:rStyle w:val="style17"/>
-          <w:rFonts w:ascii="Aparajita" w:cs="Aparajita" w:hAnsi="Aparajita"/>
-          <w:color w:val="1F497D"/>
-          <w:sz w:val="24"/>
-          <w:szCs w:val="24"/>
-        </w:rPr>
-      </w:pPr>
-      <w:r>
-        <w:rPr>
-          <w:rFonts w:ascii="Aparajita" w:cs="Aparajita" w:hAnsi="Aparajita"/>
-          <w:sz w:val="24"/>
-          <w:szCs w:val="24"/>
-        </w:rPr>
-        <w:t>Download FAAST. FAAST translates movements on the Kinect into functions on a keyboard or keypad. </w:t>
       </w:r>
       <w:hyperlink r:id="rId6">
         <w:r>
@@ -2199,19 +2180,33 @@
         <w:spacing w:after="60" w:before="0" w:line="270" w:lineRule="atLeast"/>
         <w:contextualSpacing/>
         <w:rPr>
-          <w:rFonts w:ascii="Aparajita" w:cs="Aparajita" w:hAnsi="Aparajita"/>
-          <w:sz w:val="24"/>
-          <w:szCs w:val="24"/>
-        </w:rPr>
-      </w:pPr>
-      <w:r>
-        <w:rPr>
-          <w:rFonts w:ascii="Aparajita" w:cs="Aparajita" w:hAnsi="Aparajita"/>
-          <w:sz w:val="24"/>
-          <w:szCs w:val="24"/>
-        </w:rPr>
-        <w:t>Connect your Kinect to your PC and allow the drivers to install from the SDK and the Windows Database.</w:t>
-      </w:r>
+          <w:rStyle w:val="style17"/>
+          <w:rFonts w:ascii="Aparajita" w:cs="Aparajita" w:hAnsi="Aparajita"/>
+          <w:color w:val="1F497D"/>
+          <w:sz w:val="24"/>
+          <w:szCs w:val="24"/>
+        </w:rPr>
+      </w:pPr>
+      <w:r>
+        <w:rPr>
+          <w:rFonts w:ascii="Aparajita" w:cs="Aparajita" w:hAnsi="Aparajita"/>
+          <w:sz w:val="24"/>
+          <w:szCs w:val="24"/>
+        </w:rPr>
+        <w:t>Download FAAST. FAAST translates movements on the Kinect into functions on a keyboard or keypad. </w:t>
+      </w:r>
+      <w:hyperlink r:id="rId7">
+        <w:r>
+          <w:rPr>
+            <w:rStyle w:val="style17"/>
+            <w:rFonts w:ascii="Aparajita" w:cs="Aparajita" w:hAnsi="Aparajita"/>
+            <w:color w:val="1F497D"/>
+            <w:sz w:val="24"/>
+            <w:szCs w:val="24"/>
+          </w:rPr>
+          <w:t>Click Here to download</w:t>
+        </w:r>
+      </w:hyperlink>
     </w:p>
     <w:p>
       <w:pPr>
@@ -2235,7 +2230,7 @@
           <w:sz w:val="24"/>
           <w:szCs w:val="24"/>
         </w:rPr>
-        <w:t>Once the drivers have been installed, open the FAAST program that you downloaded earlier.</w:t>
+        <w:t>Connect your Kinect to your PC and allow the drivers to install from the SDK and the Windows Database.</w:t>
       </w:r>
     </w:p>
     <w:p>
@@ -2260,7 +2255,7 @@
           <w:sz w:val="24"/>
           <w:szCs w:val="24"/>
         </w:rPr>
-        <w:t>From the Tracker drop down menu, select Microsoft to use the Kinect SDK's skeleton framework. This comes with the Kinect with the drivers you've installed.</w:t>
+        <w:t>Once the drivers have been installed, open the FAAST program that you downloaded earlier.</w:t>
       </w:r>
     </w:p>
     <w:p>
@@ -2285,7 +2280,7 @@
           <w:sz w:val="24"/>
           <w:szCs w:val="24"/>
         </w:rPr>
-        <w:t>Click the connect button.</w:t>
+        <w:t>From the Tracker drop down menu, select Microsoft to use the Kinect SDK's skeleton framework. This comes with the Kinect with the drivers you've installed.</w:t>
       </w:r>
     </w:p>
     <w:p>
@@ -2310,14 +2305,14 @@
           <w:sz w:val="24"/>
           <w:szCs w:val="24"/>
         </w:rPr>
-        <w:t>Next, click Gestures. Here you can map your movements to key presses. We have provided a profile in our source code to use.</w:t>
-      </w:r>
-    </w:p>
-    <w:p>
-      <w:pPr>
-        <w:pStyle w:val="style44"/>
-        <w:numPr>
-          <w:ilvl w:val="0"/>
+        <w:t>Click the connect button.</w:t>
+      </w:r>
+    </w:p>
+    <w:p>
+      <w:pPr>
+        <w:pStyle w:val="style44"/>
+        <w:numPr>
+          <w:ilvl w:val="1"/>
           <w:numId w:val="1"/>
         </w:numPr>
         <w:shd w:fill="FFFFFF" w:val="clear"/>
@@ -2335,9 +2330,34 @@
           <w:sz w:val="24"/>
           <w:szCs w:val="24"/>
         </w:rPr>
+        <w:t>Next, click Gestures. Here you can map your movements to key presses. We have provided a profile in our source code to use.</w:t>
+      </w:r>
+    </w:p>
+    <w:p>
+      <w:pPr>
+        <w:pStyle w:val="style44"/>
+        <w:numPr>
+          <w:ilvl w:val="0"/>
+          <w:numId w:val="1"/>
+        </w:numPr>
+        <w:shd w:fill="FFFFFF" w:val="clear"/>
+        <w:spacing w:after="60" w:before="0" w:line="270" w:lineRule="atLeast"/>
+        <w:contextualSpacing/>
+        <w:rPr>
+          <w:rFonts w:ascii="Aparajita" w:cs="Aparajita" w:hAnsi="Aparajita"/>
+          <w:sz w:val="24"/>
+          <w:szCs w:val="24"/>
+        </w:rPr>
+      </w:pPr>
+      <w:r>
+        <w:rPr>
+          <w:rFonts w:ascii="Aparajita" w:cs="Aparajita" w:hAnsi="Aparajita"/>
+          <w:sz w:val="24"/>
+          <w:szCs w:val="24"/>
+        </w:rPr>
         <w:t xml:space="preserve">Click </w:t>
       </w:r>
-      <w:hyperlink r:id="rId7">
+      <w:hyperlink r:id="rId8">
         <w:r>
           <w:rPr>
             <w:rStyle w:val="style17"/>

</xml_diff>

<commit_message>
Added "problems encountered" section
</commit_message>
<xml_diff>
--- a/robotics final report.docx
+++ b/robotics final report.docx
@@ -1754,6 +1754,39 @@
           <w:color w:val="FF0000"/>
         </w:rPr>
         <w:t>Give your personal advice to the next students about the project work like yours. This must be directly related to your project but should be written in a more general way. How should they organize their work? Where should they find information? How should they set up meetings? Where to look for information? For Components? Useful webpages and books. What should be added to my class slides that would help in this project?</w:t>
+      </w:r>
+    </w:p>
+    <w:p>
+      <w:pPr>
+        <w:pStyle w:val="style1"/>
+        <w:rPr/>
+      </w:pPr>
+      <w:r>
+        <w:rPr/>
+        <w:t>Problems Encountered and their Solutions</w:t>
+      </w:r>
+    </w:p>
+    <w:p>
+      <w:pPr>
+        <w:pStyle w:val="style1"/>
+        <w:spacing w:line="200" w:lineRule="atLeast"/>
+        <w:rPr>
+          <w:rFonts w:ascii="Aparajita" w:cs="Aparajita" w:eastAsia="DejaVu Sans" w:hAnsi="Aparajita"/>
+          <w:color w:val="00000A"/>
+          <w:sz w:val="22"/>
+          <w:szCs w:val="22"/>
+          <w:lang w:bidi="ar-SA" w:eastAsia="en-US" w:val="en-US"/>
+        </w:rPr>
+      </w:pPr>
+      <w:r>
+        <w:rPr>
+          <w:rFonts w:ascii="Aparajita" w:cs="Aparajita" w:eastAsia="DejaVu Sans" w:hAnsi="Aparajita"/>
+          <w:color w:val="00000A"/>
+          <w:sz w:val="22"/>
+          <w:szCs w:val="22"/>
+          <w:lang w:bidi="ar-SA" w:eastAsia="en-US" w:val="en-US"/>
+        </w:rPr>
+        <w:t>When we started working with Bohr, some problems with the servos were pretty apparent. The signals to the arm and hand seemed to have interference issues, and the servos in the hand were continuous-motion where 180-degree servos would be more appropriate. We discovered that the shoulder horizontal motor was the cause of the interference, and swapped it out for a different motor, which solved the problem. We then replaced the three servos in the hand with 180-degree servos. The programming language used for the NXT codebase does not handle continuous-motion servos to our satisfaction, so replacing those servos greatly improved hand control.</w:t>
       </w:r>
     </w:p>
     <w:p>

</xml_diff>

<commit_message>
Added some of the associated keys to gesture table
</commit_message>
<xml_diff>
--- a/robotics final report.docx
+++ b/robotics final report.docx
@@ -131,7 +131,7 @@
     </w:p>
     <w:p>
       <w:pPr>
-        <w:pStyle w:val="style50"/>
+        <w:pStyle w:val="style53"/>
         <w:spacing w:line="100" w:lineRule="atLeast"/>
         <w:ind w:hanging="0" w:left="0" w:right="0"/>
         <w:jc w:val="center"/>
@@ -148,7 +148,7 @@
     </w:p>
     <w:p>
       <w:pPr>
-        <w:pStyle w:val="style50"/>
+        <w:pStyle w:val="style53"/>
         <w:spacing w:line="100" w:lineRule="atLeast"/>
         <w:ind w:hanging="0" w:left="0" w:right="0"/>
         <w:jc w:val="center"/>
@@ -165,7 +165,7 @@
     </w:p>
     <w:p>
       <w:pPr>
-        <w:pStyle w:val="style50"/>
+        <w:pStyle w:val="style53"/>
         <w:spacing w:line="100" w:lineRule="atLeast"/>
         <w:ind w:hanging="0" w:left="0" w:right="0"/>
         <w:jc w:val="center"/>
@@ -182,7 +182,7 @@
     </w:p>
     <w:p>
       <w:pPr>
-        <w:pStyle w:val="style50"/>
+        <w:pStyle w:val="style53"/>
         <w:spacing w:line="100" w:lineRule="atLeast"/>
         <w:jc w:val="center"/>
         <w:rPr>
@@ -263,7 +263,7 @@
     </w:p>
     <w:p>
       <w:pPr>
-        <w:pStyle w:val="style51"/>
+        <w:pStyle w:val="style54"/>
         <w:pageBreakBefore/>
         <w:rPr/>
       </w:pPr>
@@ -287,13 +287,13 @@
           <w:pgNumType w:fmt="decimal"/>
           <w:formProt w:val="false"/>
           <w:textDirection w:val="lrTb"/>
-          <w:docGrid w:charSpace="32768" w:linePitch="380" w:type="default"/>
+          <w:docGrid w:charSpace="36864" w:linePitch="400" w:type="default"/>
         </w:sectPr>
       </w:pPr>
     </w:p>
     <w:p>
       <w:pPr>
-        <w:pStyle w:val="style46"/>
+        <w:pStyle w:val="style49"/>
         <w:rPr/>
       </w:pPr>
       <w:r>
@@ -320,13 +320,13 @@
           <w:pgMar w:bottom="1440" w:footer="0" w:gutter="0" w:header="0" w:left="806" w:right="907" w:top="1440"/>
           <w:formProt/>
           <w:textDirection w:val="lrTb"/>
-          <w:docGrid w:charSpace="32768" w:linePitch="380" w:type="default"/>
+          <w:docGrid w:charSpace="36864" w:linePitch="400" w:type="default"/>
         </w:sectPr>
       </w:pPr>
     </w:p>
     <w:p>
       <w:pPr>
-        <w:pStyle w:val="style46"/>
+        <w:pStyle w:val="style49"/>
         <w:rPr/>
       </w:pPr>
       <w:r>
@@ -335,7 +335,7 @@
     </w:p>
     <w:p>
       <w:pPr>
-        <w:pStyle w:val="style46"/>
+        <w:pStyle w:val="style49"/>
         <w:rPr/>
       </w:pPr>
       <w:r>
@@ -344,7 +344,7 @@
     </w:p>
     <w:p>
       <w:pPr>
-        <w:pStyle w:val="style46"/>
+        <w:pStyle w:val="style49"/>
         <w:rPr/>
       </w:pPr>
       <w:r>
@@ -353,7 +353,7 @@
     </w:p>
     <w:p>
       <w:pPr>
-        <w:pStyle w:val="style46"/>
+        <w:pStyle w:val="style49"/>
         <w:rPr/>
       </w:pPr>
       <w:r>
@@ -362,7 +362,7 @@
     </w:p>
     <w:p>
       <w:pPr>
-        <w:pStyle w:val="style46"/>
+        <w:pStyle w:val="style49"/>
         <w:rPr/>
       </w:pPr>
       <w:r>
@@ -371,7 +371,7 @@
     </w:p>
     <w:p>
       <w:pPr>
-        <w:pStyle w:val="style46"/>
+        <w:pStyle w:val="style49"/>
         <w:rPr/>
       </w:pPr>
       <w:r>
@@ -380,7 +380,16 @@
     </w:p>
     <w:p>
       <w:pPr>
-        <w:pStyle w:val="style52"/>
+        <w:pStyle w:val="style49"/>
+        <w:rPr/>
+      </w:pPr>
+      <w:r>
+        <w:rPr/>
+      </w:r>
+    </w:p>
+    <w:p>
+      <w:pPr>
+        <w:pStyle w:val="style55"/>
         <w:tabs>
           <w:tab w:leader="dot" w:pos="10527" w:val="right"/>
         </w:tabs>
@@ -446,7 +455,7 @@
     </w:p>
     <w:p>
       <w:pPr>
-        <w:pStyle w:val="style50"/>
+        <w:pStyle w:val="style53"/>
         <w:spacing w:line="100" w:lineRule="atLeast"/>
         <w:ind w:hanging="0" w:left="0" w:right="0"/>
         <w:rPr>
@@ -478,7 +487,7 @@
     </w:p>
     <w:p>
       <w:pPr>
-        <w:pStyle w:val="style50"/>
+        <w:pStyle w:val="style53"/>
         <w:spacing w:line="100" w:lineRule="atLeast"/>
         <w:ind w:hanging="0" w:left="0" w:right="0"/>
         <w:rPr/>
@@ -490,7 +499,7 @@
     </w:p>
     <w:p>
       <w:pPr>
-        <w:pStyle w:val="style50"/>
+        <w:pStyle w:val="style53"/>
         <w:spacing w:line="100" w:lineRule="atLeast"/>
         <w:ind w:hanging="0" w:left="0" w:right="0"/>
         <w:rPr/>
@@ -501,7 +510,7 @@
     </w:p>
     <w:p>
       <w:pPr>
-        <w:pStyle w:val="style50"/>
+        <w:pStyle w:val="style53"/>
         <w:spacing w:line="100" w:lineRule="atLeast"/>
         <w:ind w:hanging="0" w:left="0" w:right="0"/>
         <w:rPr>
@@ -521,7 +530,7 @@
     </w:p>
     <w:p>
       <w:pPr>
-        <w:pStyle w:val="style50"/>
+        <w:pStyle w:val="style53"/>
         <w:spacing w:line="100" w:lineRule="atLeast"/>
         <w:ind w:hanging="0" w:left="0" w:right="0"/>
         <w:rPr/>
@@ -532,7 +541,7 @@
     </w:p>
     <w:p>
       <w:pPr>
-        <w:pStyle w:val="style50"/>
+        <w:pStyle w:val="style53"/>
         <w:spacing w:line="100" w:lineRule="atLeast"/>
         <w:ind w:hanging="0" w:left="0" w:right="0"/>
         <w:rPr>
@@ -552,7 +561,7 @@
     </w:p>
     <w:p>
       <w:pPr>
-        <w:pStyle w:val="style50"/>
+        <w:pStyle w:val="style53"/>
         <w:spacing w:line="100" w:lineRule="atLeast"/>
         <w:ind w:hanging="0" w:left="0" w:right="0"/>
         <w:rPr/>
@@ -563,7 +572,7 @@
     </w:p>
     <w:p>
       <w:pPr>
-        <w:pStyle w:val="style50"/>
+        <w:pStyle w:val="style53"/>
         <w:spacing w:line="100" w:lineRule="atLeast"/>
         <w:ind w:hanging="0" w:left="0" w:right="0"/>
         <w:rPr>
@@ -583,7 +592,7 @@
     </w:p>
     <w:p>
       <w:pPr>
-        <w:pStyle w:val="style50"/>
+        <w:pStyle w:val="style53"/>
         <w:spacing w:line="100" w:lineRule="atLeast"/>
         <w:rPr>
           <w:rFonts w:ascii="Aparajita" w:cs="Aparajita" w:hAnsi="Aparajita"/>
@@ -651,7 +660,7 @@
               <w:txbxContent>
                 <w:p>
                   <w:pPr>
-                    <w:pStyle w:val="style57"/>
+                    <w:pStyle w:val="style60"/>
                     <w:spacing w:after="120" w:before="120"/>
                     <w:contextualSpacing w:val="false"/>
                     <w:rPr/>
@@ -665,13 +674,13 @@
                     <w:fldChar w:fldCharType="begin"/>
                   </w:r>
                   <w:r>
-                    <w:instrText> SEQ """Illustration""" \*Arabic </w:instrText>
+                    <w:instrText> SEQ """"Illustration"""" \*Arabic </w:instrText>
                   </w:r>
                   <w:r>
                     <w:fldChar w:fldCharType="separate"/>
                   </w:r>
                   <w:r>
-                    <w:t>0</w:t>
+                    <w:t>1</w:t>
                   </w:r>
                   <w:r>
                     <w:fldChar w:fldCharType="end"/>
@@ -743,7 +752,7 @@
     </w:p>
     <w:p>
       <w:pPr>
-        <w:pStyle w:val="style50"/>
+        <w:pStyle w:val="style53"/>
         <w:numPr>
           <w:ilvl w:val="0"/>
           <w:numId w:val="2"/>
@@ -762,7 +771,7 @@
     </w:p>
     <w:p>
       <w:pPr>
-        <w:pStyle w:val="style50"/>
+        <w:pStyle w:val="style53"/>
         <w:numPr>
           <w:ilvl w:val="0"/>
           <w:numId w:val="2"/>
@@ -781,7 +790,7 @@
     </w:p>
     <w:p>
       <w:pPr>
-        <w:pStyle w:val="style50"/>
+        <w:pStyle w:val="style53"/>
         <w:numPr>
           <w:ilvl w:val="0"/>
           <w:numId w:val="2"/>
@@ -800,7 +809,7 @@
     </w:p>
     <w:p>
       <w:pPr>
-        <w:pStyle w:val="style50"/>
+        <w:pStyle w:val="style53"/>
         <w:numPr>
           <w:ilvl w:val="0"/>
           <w:numId w:val="2"/>
@@ -819,7 +828,7 @@
     </w:p>
     <w:p>
       <w:pPr>
-        <w:pStyle w:val="style50"/>
+        <w:pStyle w:val="style53"/>
         <w:numPr>
           <w:ilvl w:val="0"/>
           <w:numId w:val="2"/>
@@ -838,7 +847,7 @@
     </w:p>
     <w:p>
       <w:pPr>
-        <w:pStyle w:val="style50"/>
+        <w:pStyle w:val="style53"/>
         <w:numPr>
           <w:ilvl w:val="0"/>
           <w:numId w:val="2"/>
@@ -890,28 +899,27 @@
     </w:p>
     <w:tbl>
       <w:tblPr>
-        <w:tblW w:type="dxa" w:w="10527"/>
         <w:jc w:val="left"/>
-        <w:tblInd w:type="dxa" w:w="55"/>
+        <w:tblInd w:type="dxa" w:w="53"/>
         <w:tblBorders>
-          <w:top w:color="000000" w:space="0" w:sz="2" w:val="single"/>
-          <w:left w:color="000000" w:space="0" w:sz="2" w:val="single"/>
-          <w:bottom w:color="000000" w:space="0" w:sz="2" w:val="single"/>
-          <w:insideH w:color="000000" w:space="0" w:sz="2" w:val="single"/>
+          <w:top w:color="000001" w:space="0" w:sz="2" w:val="single"/>
+          <w:left w:color="000001" w:space="0" w:sz="2" w:val="single"/>
+          <w:bottom w:color="000001" w:space="0" w:sz="2" w:val="single"/>
+          <w:insideH w:color="000001" w:space="0" w:sz="2" w:val="single"/>
           <w:right w:val="nil"/>
           <w:insideV w:val="nil"/>
         </w:tblBorders>
         <w:tblCellMar>
           <w:top w:type="dxa" w:w="55"/>
-          <w:left w:type="dxa" w:w="54"/>
+          <w:left w:type="dxa" w:w="51"/>
           <w:bottom w:type="dxa" w:w="55"/>
           <w:right w:type="dxa" w:w="55"/>
         </w:tblCellMar>
       </w:tblPr>
       <w:tblGrid>
-        <w:gridCol w:w="3895"/>
-        <w:gridCol w:w="4418"/>
-        <w:gridCol w:w="2214"/>
+        <w:gridCol w:w="3893"/>
+        <w:gridCol w:w="4419"/>
+        <w:gridCol w:w="2215"/>
       </w:tblGrid>
       <w:tr>
         <w:trPr>
@@ -919,21 +927,21 @@
         </w:trPr>
         <w:tc>
           <w:tcPr>
-            <w:tcW w:type="dxa" w:w="3895"/>
-            <w:tcBorders>
-              <w:top w:color="000000" w:space="0" w:sz="2" w:val="single"/>
-              <w:left w:color="000000" w:space="0" w:sz="2" w:val="single"/>
-              <w:bottom w:color="000000" w:space="0" w:sz="2" w:val="single"/>
+            <w:tcW w:type="dxa" w:w="3893"/>
+            <w:tcBorders>
+              <w:top w:color="000001" w:space="0" w:sz="2" w:val="single"/>
+              <w:left w:color="000001" w:space="0" w:sz="2" w:val="single"/>
+              <w:bottom w:color="000001" w:space="0" w:sz="2" w:val="single"/>
               <w:right w:val="nil"/>
             </w:tcBorders>
-            <w:shd w:fill="auto" w:val="clear"/>
-            <w:tcMar>
-              <w:left w:type="dxa" w:w="54"/>
-            </w:tcMar>
-          </w:tcPr>
-          <w:p>
-            <w:pPr>
-              <w:pStyle w:val="style59"/>
+            <w:shd w:fill="FFFFFF" w:val="clear"/>
+            <w:tcMar>
+              <w:left w:type="dxa" w:w="51"/>
+            </w:tcMar>
+          </w:tcPr>
+          <w:p>
+            <w:pPr>
+              <w:pStyle w:val="style62"/>
               <w:spacing w:line="200" w:lineRule="atLeast"/>
               <w:rPr>
                 <w:rFonts w:ascii="Aparajita" w:cs="Aparajita" w:eastAsia="DejaVu Sans" w:hAnsi="Aparajita"/>
@@ -961,21 +969,21 @@
         </w:tc>
         <w:tc>
           <w:tcPr>
-            <w:tcW w:type="dxa" w:w="4418"/>
-            <w:tcBorders>
-              <w:top w:color="000000" w:space="0" w:sz="2" w:val="single"/>
-              <w:left w:color="000000" w:space="0" w:sz="2" w:val="single"/>
-              <w:bottom w:color="000000" w:space="0" w:sz="2" w:val="single"/>
+            <w:tcW w:type="dxa" w:w="4419"/>
+            <w:tcBorders>
+              <w:top w:color="000001" w:space="0" w:sz="2" w:val="single"/>
+              <w:left w:color="000001" w:space="0" w:sz="2" w:val="single"/>
+              <w:bottom w:color="000001" w:space="0" w:sz="2" w:val="single"/>
               <w:right w:val="nil"/>
             </w:tcBorders>
-            <w:shd w:fill="auto" w:val="clear"/>
-            <w:tcMar>
-              <w:left w:type="dxa" w:w="54"/>
-            </w:tcMar>
-          </w:tcPr>
-          <w:p>
-            <w:pPr>
-              <w:pStyle w:val="style59"/>
+            <w:shd w:fill="FFFFFF" w:val="clear"/>
+            <w:tcMar>
+              <w:left w:type="dxa" w:w="51"/>
+            </w:tcMar>
+          </w:tcPr>
+          <w:p>
+            <w:pPr>
+              <w:pStyle w:val="style62"/>
               <w:spacing w:line="200" w:lineRule="atLeast"/>
               <w:rPr>
                 <w:rFonts w:ascii="Aparajita" w:cs="Aparajita" w:eastAsia="DejaVu Sans" w:hAnsi="Aparajita"/>
@@ -1003,21 +1011,21 @@
         </w:tc>
         <w:tc>
           <w:tcPr>
-            <w:tcW w:type="dxa" w:w="2214"/>
-            <w:tcBorders>
-              <w:top w:color="000000" w:space="0" w:sz="2" w:val="single"/>
-              <w:left w:color="000000" w:space="0" w:sz="2" w:val="single"/>
-              <w:bottom w:color="000000" w:space="0" w:sz="2" w:val="single"/>
-              <w:right w:color="000000" w:space="0" w:sz="2" w:val="single"/>
-            </w:tcBorders>
-            <w:shd w:fill="auto" w:val="clear"/>
-            <w:tcMar>
-              <w:left w:type="dxa" w:w="54"/>
-            </w:tcMar>
-          </w:tcPr>
-          <w:p>
-            <w:pPr>
-              <w:pStyle w:val="style59"/>
+            <w:tcW w:type="dxa" w:w="2215"/>
+            <w:tcBorders>
+              <w:top w:color="000001" w:space="0" w:sz="2" w:val="single"/>
+              <w:left w:color="000001" w:space="0" w:sz="2" w:val="single"/>
+              <w:bottom w:color="000001" w:space="0" w:sz="2" w:val="single"/>
+              <w:right w:color="000001" w:space="0" w:sz="2" w:val="single"/>
+            </w:tcBorders>
+            <w:shd w:fill="FFFFFF" w:val="clear"/>
+            <w:tcMar>
+              <w:left w:type="dxa" w:w="51"/>
+            </w:tcMar>
+          </w:tcPr>
+          <w:p>
+            <w:pPr>
+              <w:pStyle w:val="style62"/>
               <w:spacing w:line="200" w:lineRule="atLeast"/>
               <w:rPr>
                 <w:rFonts w:ascii="Aparajita" w:cs="Aparajita" w:eastAsia="DejaVu Sans" w:hAnsi="Aparajita"/>
@@ -1050,21 +1058,21 @@
         </w:trPr>
         <w:tc>
           <w:tcPr>
-            <w:tcW w:type="dxa" w:w="3895"/>
+            <w:tcW w:type="dxa" w:w="3893"/>
             <w:tcBorders>
               <w:top w:val="nil"/>
-              <w:left w:color="000000" w:space="0" w:sz="2" w:val="single"/>
-              <w:bottom w:color="000000" w:space="0" w:sz="2" w:val="single"/>
+              <w:left w:color="000001" w:space="0" w:sz="2" w:val="single"/>
+              <w:bottom w:color="000001" w:space="0" w:sz="2" w:val="single"/>
               <w:right w:val="nil"/>
             </w:tcBorders>
-            <w:shd w:fill="auto" w:val="clear"/>
-            <w:tcMar>
-              <w:left w:type="dxa" w:w="54"/>
-            </w:tcMar>
-          </w:tcPr>
-          <w:p>
-            <w:pPr>
-              <w:pStyle w:val="style59"/>
+            <w:shd w:fill="FFFFFF" w:val="clear"/>
+            <w:tcMar>
+              <w:left w:type="dxa" w:w="51"/>
+            </w:tcMar>
+          </w:tcPr>
+          <w:p>
+            <w:pPr>
+              <w:pStyle w:val="style62"/>
               <w:spacing w:line="200" w:lineRule="atLeast"/>
               <w:rPr>
                 <w:rFonts w:ascii="Aparajita" w:cs="Aparajita" w:eastAsia="DejaVu Sans" w:hAnsi="Aparajita"/>
@@ -1088,21 +1096,21 @@
         </w:tc>
         <w:tc>
           <w:tcPr>
-            <w:tcW w:type="dxa" w:w="4418"/>
+            <w:tcW w:type="dxa" w:w="4419"/>
             <w:tcBorders>
               <w:top w:val="nil"/>
-              <w:left w:color="000000" w:space="0" w:sz="2" w:val="single"/>
-              <w:bottom w:color="000000" w:space="0" w:sz="2" w:val="single"/>
+              <w:left w:color="000001" w:space="0" w:sz="2" w:val="single"/>
+              <w:bottom w:color="000001" w:space="0" w:sz="2" w:val="single"/>
               <w:right w:val="nil"/>
             </w:tcBorders>
-            <w:shd w:fill="auto" w:val="clear"/>
-            <w:tcMar>
-              <w:left w:type="dxa" w:w="54"/>
-            </w:tcMar>
-          </w:tcPr>
-          <w:p>
-            <w:pPr>
-              <w:pStyle w:val="style59"/>
+            <w:shd w:fill="FFFFFF" w:val="clear"/>
+            <w:tcMar>
+              <w:left w:type="dxa" w:w="51"/>
+            </w:tcMar>
+          </w:tcPr>
+          <w:p>
+            <w:pPr>
+              <w:pStyle w:val="style62"/>
               <w:spacing w:line="200" w:lineRule="atLeast"/>
               <w:rPr>
                 <w:rFonts w:ascii="Aparajita" w:cs="Aparajita" w:eastAsia="DejaVu Sans" w:hAnsi="Aparajita"/>
@@ -1126,21 +1134,21 @@
         </w:tc>
         <w:tc>
           <w:tcPr>
-            <w:tcW w:type="dxa" w:w="2214"/>
+            <w:tcW w:type="dxa" w:w="2215"/>
             <w:tcBorders>
               <w:top w:val="nil"/>
-              <w:left w:color="000000" w:space="0" w:sz="2" w:val="single"/>
-              <w:bottom w:color="000000" w:space="0" w:sz="2" w:val="single"/>
-              <w:right w:color="000000" w:space="0" w:sz="2" w:val="single"/>
-            </w:tcBorders>
-            <w:shd w:fill="auto" w:val="clear"/>
-            <w:tcMar>
-              <w:left w:type="dxa" w:w="54"/>
-            </w:tcMar>
-          </w:tcPr>
-          <w:p>
-            <w:pPr>
-              <w:pStyle w:val="style59"/>
+              <w:left w:color="000001" w:space="0" w:sz="2" w:val="single"/>
+              <w:bottom w:color="000001" w:space="0" w:sz="2" w:val="single"/>
+              <w:right w:color="000001" w:space="0" w:sz="2" w:val="single"/>
+            </w:tcBorders>
+            <w:shd w:fill="FFFFFF" w:val="clear"/>
+            <w:tcMar>
+              <w:left w:type="dxa" w:w="51"/>
+            </w:tcMar>
+          </w:tcPr>
+          <w:p>
+            <w:pPr>
+              <w:pStyle w:val="style62"/>
               <w:spacing w:line="200" w:lineRule="atLeast"/>
               <w:rPr>
                 <w:rFonts w:ascii="Aparajita" w:cs="Aparajita" w:eastAsia="DejaVu Sans" w:hAnsi="Aparajita"/>
@@ -1158,6 +1166,7 @@
                 <w:szCs w:val="22"/>
                 <w:lang w:bidi="ar-SA" w:eastAsia="en-US" w:val="en-US"/>
               </w:rPr>
+              <w:t>s</w:t>
             </w:r>
           </w:p>
         </w:tc>
@@ -1168,21 +1177,21 @@
         </w:trPr>
         <w:tc>
           <w:tcPr>
-            <w:tcW w:type="dxa" w:w="3895"/>
+            <w:tcW w:type="dxa" w:w="3893"/>
             <w:tcBorders>
               <w:top w:val="nil"/>
-              <w:left w:color="000000" w:space="0" w:sz="2" w:val="single"/>
-              <w:bottom w:color="000000" w:space="0" w:sz="2" w:val="single"/>
+              <w:left w:color="000001" w:space="0" w:sz="2" w:val="single"/>
+              <w:bottom w:color="000001" w:space="0" w:sz="2" w:val="single"/>
               <w:right w:val="nil"/>
             </w:tcBorders>
-            <w:shd w:fill="auto" w:val="clear"/>
-            <w:tcMar>
-              <w:left w:type="dxa" w:w="54"/>
-            </w:tcMar>
-          </w:tcPr>
-          <w:p>
-            <w:pPr>
-              <w:pStyle w:val="style59"/>
+            <w:shd w:fill="FFFFFF" w:val="clear"/>
+            <w:tcMar>
+              <w:left w:type="dxa" w:w="51"/>
+            </w:tcMar>
+          </w:tcPr>
+          <w:p>
+            <w:pPr>
+              <w:pStyle w:val="style62"/>
               <w:spacing w:line="200" w:lineRule="atLeast"/>
               <w:rPr>
                 <w:rFonts w:ascii="Aparajita" w:cs="Aparajita" w:eastAsia="DejaVu Sans" w:hAnsi="Aparajita"/>
@@ -1206,21 +1215,21 @@
         </w:tc>
         <w:tc>
           <w:tcPr>
-            <w:tcW w:type="dxa" w:w="4418"/>
+            <w:tcW w:type="dxa" w:w="4419"/>
             <w:tcBorders>
               <w:top w:val="nil"/>
-              <w:left w:color="000000" w:space="0" w:sz="2" w:val="single"/>
-              <w:bottom w:color="000000" w:space="0" w:sz="2" w:val="single"/>
+              <w:left w:color="000001" w:space="0" w:sz="2" w:val="single"/>
+              <w:bottom w:color="000001" w:space="0" w:sz="2" w:val="single"/>
               <w:right w:val="nil"/>
             </w:tcBorders>
-            <w:shd w:fill="auto" w:val="clear"/>
-            <w:tcMar>
-              <w:left w:type="dxa" w:w="54"/>
-            </w:tcMar>
-          </w:tcPr>
-          <w:p>
-            <w:pPr>
-              <w:pStyle w:val="style59"/>
+            <w:shd w:fill="FFFFFF" w:val="clear"/>
+            <w:tcMar>
+              <w:left w:type="dxa" w:w="51"/>
+            </w:tcMar>
+          </w:tcPr>
+          <w:p>
+            <w:pPr>
+              <w:pStyle w:val="style62"/>
               <w:spacing w:line="200" w:lineRule="atLeast"/>
               <w:rPr>
                 <w:rFonts w:ascii="Aparajita" w:cs="Aparajita" w:eastAsia="DejaVu Sans" w:hAnsi="Aparajita"/>
@@ -1244,21 +1253,21 @@
         </w:tc>
         <w:tc>
           <w:tcPr>
-            <w:tcW w:type="dxa" w:w="2214"/>
+            <w:tcW w:type="dxa" w:w="2215"/>
             <w:tcBorders>
               <w:top w:val="nil"/>
-              <w:left w:color="000000" w:space="0" w:sz="2" w:val="single"/>
-              <w:bottom w:color="000000" w:space="0" w:sz="2" w:val="single"/>
-              <w:right w:color="000000" w:space="0" w:sz="2" w:val="single"/>
-            </w:tcBorders>
-            <w:shd w:fill="auto" w:val="clear"/>
-            <w:tcMar>
-              <w:left w:type="dxa" w:w="54"/>
-            </w:tcMar>
-          </w:tcPr>
-          <w:p>
-            <w:pPr>
-              <w:pStyle w:val="style59"/>
+              <w:left w:color="000001" w:space="0" w:sz="2" w:val="single"/>
+              <w:bottom w:color="000001" w:space="0" w:sz="2" w:val="single"/>
+              <w:right w:color="000001" w:space="0" w:sz="2" w:val="single"/>
+            </w:tcBorders>
+            <w:shd w:fill="FFFFFF" w:val="clear"/>
+            <w:tcMar>
+              <w:left w:type="dxa" w:w="51"/>
+            </w:tcMar>
+          </w:tcPr>
+          <w:p>
+            <w:pPr>
+              <w:pStyle w:val="style62"/>
               <w:spacing w:line="200" w:lineRule="atLeast"/>
               <w:rPr>
                 <w:rFonts w:ascii="Aparajita" w:cs="Aparajita" w:eastAsia="DejaVu Sans" w:hAnsi="Aparajita"/>
@@ -1287,21 +1296,21 @@
         </w:trPr>
         <w:tc>
           <w:tcPr>
-            <w:tcW w:type="dxa" w:w="3895"/>
+            <w:tcW w:type="dxa" w:w="3893"/>
             <w:tcBorders>
               <w:top w:val="nil"/>
-              <w:left w:color="000000" w:space="0" w:sz="2" w:val="single"/>
-              <w:bottom w:color="000000" w:space="0" w:sz="2" w:val="single"/>
+              <w:left w:color="000001" w:space="0" w:sz="2" w:val="single"/>
+              <w:bottom w:color="000001" w:space="0" w:sz="2" w:val="single"/>
               <w:right w:val="nil"/>
             </w:tcBorders>
-            <w:shd w:fill="auto" w:val="clear"/>
-            <w:tcMar>
-              <w:left w:type="dxa" w:w="54"/>
-            </w:tcMar>
-          </w:tcPr>
-          <w:p>
-            <w:pPr>
-              <w:pStyle w:val="style59"/>
+            <w:shd w:fill="FFFFFF" w:val="clear"/>
+            <w:tcMar>
+              <w:left w:type="dxa" w:w="51"/>
+            </w:tcMar>
+          </w:tcPr>
+          <w:p>
+            <w:pPr>
+              <w:pStyle w:val="style62"/>
               <w:spacing w:line="200" w:lineRule="atLeast"/>
               <w:rPr>
                 <w:rFonts w:ascii="Aparajita" w:cs="Aparajita" w:eastAsia="DejaVu Sans" w:hAnsi="Aparajita"/>
@@ -1325,21 +1334,21 @@
         </w:tc>
         <w:tc>
           <w:tcPr>
-            <w:tcW w:type="dxa" w:w="4418"/>
+            <w:tcW w:type="dxa" w:w="4419"/>
             <w:tcBorders>
               <w:top w:val="nil"/>
-              <w:left w:color="000000" w:space="0" w:sz="2" w:val="single"/>
-              <w:bottom w:color="000000" w:space="0" w:sz="2" w:val="single"/>
+              <w:left w:color="000001" w:space="0" w:sz="2" w:val="single"/>
+              <w:bottom w:color="000001" w:space="0" w:sz="2" w:val="single"/>
               <w:right w:val="nil"/>
             </w:tcBorders>
-            <w:shd w:fill="auto" w:val="clear"/>
-            <w:tcMar>
-              <w:left w:type="dxa" w:w="54"/>
-            </w:tcMar>
-          </w:tcPr>
-          <w:p>
-            <w:pPr>
-              <w:pStyle w:val="style59"/>
+            <w:shd w:fill="FFFFFF" w:val="clear"/>
+            <w:tcMar>
+              <w:left w:type="dxa" w:w="51"/>
+            </w:tcMar>
+          </w:tcPr>
+          <w:p>
+            <w:pPr>
+              <w:pStyle w:val="style62"/>
               <w:spacing w:line="200" w:lineRule="atLeast"/>
               <w:rPr>
                 <w:rFonts w:ascii="Aparajita" w:cs="Aparajita" w:eastAsia="DejaVu Sans" w:hAnsi="Aparajita"/>
@@ -1363,21 +1372,21 @@
         </w:tc>
         <w:tc>
           <w:tcPr>
-            <w:tcW w:type="dxa" w:w="2214"/>
+            <w:tcW w:type="dxa" w:w="2215"/>
             <w:tcBorders>
               <w:top w:val="nil"/>
-              <w:left w:color="000000" w:space="0" w:sz="2" w:val="single"/>
-              <w:bottom w:color="000000" w:space="0" w:sz="2" w:val="single"/>
-              <w:right w:color="000000" w:space="0" w:sz="2" w:val="single"/>
-            </w:tcBorders>
-            <w:shd w:fill="auto" w:val="clear"/>
-            <w:tcMar>
-              <w:left w:type="dxa" w:w="54"/>
-            </w:tcMar>
-          </w:tcPr>
-          <w:p>
-            <w:pPr>
-              <w:pStyle w:val="style59"/>
+              <w:left w:color="000001" w:space="0" w:sz="2" w:val="single"/>
+              <w:bottom w:color="000001" w:space="0" w:sz="2" w:val="single"/>
+              <w:right w:color="000001" w:space="0" w:sz="2" w:val="single"/>
+            </w:tcBorders>
+            <w:shd w:fill="FFFFFF" w:val="clear"/>
+            <w:tcMar>
+              <w:left w:type="dxa" w:w="51"/>
+            </w:tcMar>
+          </w:tcPr>
+          <w:p>
+            <w:pPr>
+              <w:pStyle w:val="style62"/>
               <w:spacing w:line="200" w:lineRule="atLeast"/>
               <w:rPr>
                 <w:rFonts w:ascii="Aparajita" w:cs="Aparajita" w:eastAsia="DejaVu Sans" w:hAnsi="Aparajita"/>
@@ -1406,21 +1415,21 @@
         </w:trPr>
         <w:tc>
           <w:tcPr>
-            <w:tcW w:type="dxa" w:w="3895"/>
+            <w:tcW w:type="dxa" w:w="3893"/>
             <w:tcBorders>
               <w:top w:val="nil"/>
-              <w:left w:color="000000" w:space="0" w:sz="2" w:val="single"/>
-              <w:bottom w:color="000000" w:space="0" w:sz="2" w:val="single"/>
+              <w:left w:color="000001" w:space="0" w:sz="2" w:val="single"/>
+              <w:bottom w:color="000001" w:space="0" w:sz="2" w:val="single"/>
               <w:right w:val="nil"/>
             </w:tcBorders>
-            <w:shd w:fill="auto" w:val="clear"/>
-            <w:tcMar>
-              <w:left w:type="dxa" w:w="54"/>
-            </w:tcMar>
-          </w:tcPr>
-          <w:p>
-            <w:pPr>
-              <w:pStyle w:val="style59"/>
+            <w:shd w:fill="FFFFFF" w:val="clear"/>
+            <w:tcMar>
+              <w:left w:type="dxa" w:w="51"/>
+            </w:tcMar>
+          </w:tcPr>
+          <w:p>
+            <w:pPr>
+              <w:pStyle w:val="style62"/>
               <w:spacing w:line="200" w:lineRule="atLeast"/>
               <w:rPr>
                 <w:rFonts w:ascii="Aparajita" w:cs="Aparajita" w:eastAsia="DejaVu Sans" w:hAnsi="Aparajita"/>
@@ -1444,21 +1453,21 @@
         </w:tc>
         <w:tc>
           <w:tcPr>
-            <w:tcW w:type="dxa" w:w="4418"/>
+            <w:tcW w:type="dxa" w:w="4419"/>
             <w:tcBorders>
               <w:top w:val="nil"/>
-              <w:left w:color="000000" w:space="0" w:sz="2" w:val="single"/>
-              <w:bottom w:color="000000" w:space="0" w:sz="2" w:val="single"/>
+              <w:left w:color="000001" w:space="0" w:sz="2" w:val="single"/>
+              <w:bottom w:color="000001" w:space="0" w:sz="2" w:val="single"/>
               <w:right w:val="nil"/>
             </w:tcBorders>
-            <w:shd w:fill="auto" w:val="clear"/>
-            <w:tcMar>
-              <w:left w:type="dxa" w:w="54"/>
-            </w:tcMar>
-          </w:tcPr>
-          <w:p>
-            <w:pPr>
-              <w:pStyle w:val="style59"/>
+            <w:shd w:fill="FFFFFF" w:val="clear"/>
+            <w:tcMar>
+              <w:left w:type="dxa" w:w="51"/>
+            </w:tcMar>
+          </w:tcPr>
+          <w:p>
+            <w:pPr>
+              <w:pStyle w:val="style62"/>
               <w:spacing w:line="200" w:lineRule="atLeast"/>
               <w:rPr>
                 <w:rFonts w:ascii="Aparajita" w:cs="Aparajita" w:eastAsia="DejaVu Sans" w:hAnsi="Aparajita"/>
@@ -1482,21 +1491,21 @@
         </w:tc>
         <w:tc>
           <w:tcPr>
-            <w:tcW w:type="dxa" w:w="2214"/>
+            <w:tcW w:type="dxa" w:w="2215"/>
             <w:tcBorders>
               <w:top w:val="nil"/>
-              <w:left w:color="000000" w:space="0" w:sz="2" w:val="single"/>
-              <w:bottom w:color="000000" w:space="0" w:sz="2" w:val="single"/>
-              <w:right w:color="000000" w:space="0" w:sz="2" w:val="single"/>
-            </w:tcBorders>
-            <w:shd w:fill="auto" w:val="clear"/>
-            <w:tcMar>
-              <w:left w:type="dxa" w:w="54"/>
-            </w:tcMar>
-          </w:tcPr>
-          <w:p>
-            <w:pPr>
-              <w:pStyle w:val="style59"/>
+              <w:left w:color="000001" w:space="0" w:sz="2" w:val="single"/>
+              <w:bottom w:color="000001" w:space="0" w:sz="2" w:val="single"/>
+              <w:right w:color="000001" w:space="0" w:sz="2" w:val="single"/>
+            </w:tcBorders>
+            <w:shd w:fill="FFFFFF" w:val="clear"/>
+            <w:tcMar>
+              <w:left w:type="dxa" w:w="51"/>
+            </w:tcMar>
+          </w:tcPr>
+          <w:p>
+            <w:pPr>
+              <w:pStyle w:val="style62"/>
               <w:spacing w:line="200" w:lineRule="atLeast"/>
               <w:rPr>
                 <w:rFonts w:ascii="Aparajita" w:cs="Aparajita" w:eastAsia="DejaVu Sans" w:hAnsi="Aparajita"/>
@@ -1525,21 +1534,21 @@
         </w:trPr>
         <w:tc>
           <w:tcPr>
-            <w:tcW w:type="dxa" w:w="3895"/>
+            <w:tcW w:type="dxa" w:w="3893"/>
             <w:tcBorders>
               <w:top w:val="nil"/>
-              <w:left w:color="000000" w:space="0" w:sz="2" w:val="single"/>
-              <w:bottom w:color="000000" w:space="0" w:sz="2" w:val="single"/>
+              <w:left w:color="000001" w:space="0" w:sz="2" w:val="single"/>
+              <w:bottom w:color="000001" w:space="0" w:sz="2" w:val="single"/>
               <w:right w:val="nil"/>
             </w:tcBorders>
-            <w:shd w:fill="auto" w:val="clear"/>
-            <w:tcMar>
-              <w:left w:type="dxa" w:w="54"/>
-            </w:tcMar>
-          </w:tcPr>
-          <w:p>
-            <w:pPr>
-              <w:pStyle w:val="style59"/>
+            <w:shd w:fill="FFFFFF" w:val="clear"/>
+            <w:tcMar>
+              <w:left w:type="dxa" w:w="51"/>
+            </w:tcMar>
+          </w:tcPr>
+          <w:p>
+            <w:pPr>
+              <w:pStyle w:val="style62"/>
               <w:spacing w:line="200" w:lineRule="atLeast"/>
               <w:rPr>
                 <w:rFonts w:ascii="Aparajita" w:cs="Aparajita" w:eastAsia="DejaVu Sans" w:hAnsi="Aparajita"/>
@@ -1563,21 +1572,21 @@
         </w:tc>
         <w:tc>
           <w:tcPr>
-            <w:tcW w:type="dxa" w:w="4418"/>
+            <w:tcW w:type="dxa" w:w="4419"/>
             <w:tcBorders>
               <w:top w:val="nil"/>
-              <w:left w:color="000000" w:space="0" w:sz="2" w:val="single"/>
-              <w:bottom w:color="000000" w:space="0" w:sz="2" w:val="single"/>
+              <w:left w:color="000001" w:space="0" w:sz="2" w:val="single"/>
+              <w:bottom w:color="000001" w:space="0" w:sz="2" w:val="single"/>
               <w:right w:val="nil"/>
             </w:tcBorders>
-            <w:shd w:fill="auto" w:val="clear"/>
-            <w:tcMar>
-              <w:left w:type="dxa" w:w="54"/>
-            </w:tcMar>
-          </w:tcPr>
-          <w:p>
-            <w:pPr>
-              <w:pStyle w:val="style59"/>
+            <w:shd w:fill="FFFFFF" w:val="clear"/>
+            <w:tcMar>
+              <w:left w:type="dxa" w:w="51"/>
+            </w:tcMar>
+          </w:tcPr>
+          <w:p>
+            <w:pPr>
+              <w:pStyle w:val="style62"/>
               <w:spacing w:line="200" w:lineRule="atLeast"/>
               <w:rPr>
                 <w:rFonts w:ascii="Aparajita" w:cs="Aparajita" w:eastAsia="DejaVu Sans" w:hAnsi="Aparajita"/>
@@ -1601,21 +1610,21 @@
         </w:tc>
         <w:tc>
           <w:tcPr>
-            <w:tcW w:type="dxa" w:w="2214"/>
+            <w:tcW w:type="dxa" w:w="2215"/>
             <w:tcBorders>
               <w:top w:val="nil"/>
-              <w:left w:color="000000" w:space="0" w:sz="2" w:val="single"/>
-              <w:bottom w:color="000000" w:space="0" w:sz="2" w:val="single"/>
-              <w:right w:color="000000" w:space="0" w:sz="2" w:val="single"/>
-            </w:tcBorders>
-            <w:shd w:fill="auto" w:val="clear"/>
-            <w:tcMar>
-              <w:left w:type="dxa" w:w="54"/>
-            </w:tcMar>
-          </w:tcPr>
-          <w:p>
-            <w:pPr>
-              <w:pStyle w:val="style59"/>
+              <w:left w:color="000001" w:space="0" w:sz="2" w:val="single"/>
+              <w:bottom w:color="000001" w:space="0" w:sz="2" w:val="single"/>
+              <w:right w:color="000001" w:space="0" w:sz="2" w:val="single"/>
+            </w:tcBorders>
+            <w:shd w:fill="FFFFFF" w:val="clear"/>
+            <w:tcMar>
+              <w:left w:type="dxa" w:w="51"/>
+            </w:tcMar>
+          </w:tcPr>
+          <w:p>
+            <w:pPr>
+              <w:pStyle w:val="style62"/>
               <w:spacing w:line="200" w:lineRule="atLeast"/>
               <w:rPr>
                 <w:rFonts w:ascii="Aparajita" w:cs="Aparajita" w:eastAsia="DejaVu Sans" w:hAnsi="Aparajita"/>
@@ -1644,21 +1653,21 @@
         </w:trPr>
         <w:tc>
           <w:tcPr>
-            <w:tcW w:type="dxa" w:w="3895"/>
+            <w:tcW w:type="dxa" w:w="3893"/>
             <w:tcBorders>
               <w:top w:val="nil"/>
-              <w:left w:color="000000" w:space="0" w:sz="2" w:val="single"/>
-              <w:bottom w:color="000000" w:space="0" w:sz="2" w:val="single"/>
+              <w:left w:color="000001" w:space="0" w:sz="2" w:val="single"/>
+              <w:bottom w:color="000001" w:space="0" w:sz="2" w:val="single"/>
               <w:right w:val="nil"/>
             </w:tcBorders>
-            <w:shd w:fill="auto" w:val="clear"/>
-            <w:tcMar>
-              <w:left w:type="dxa" w:w="54"/>
-            </w:tcMar>
-          </w:tcPr>
-          <w:p>
-            <w:pPr>
-              <w:pStyle w:val="style59"/>
+            <w:shd w:fill="FFFFFF" w:val="clear"/>
+            <w:tcMar>
+              <w:left w:type="dxa" w:w="51"/>
+            </w:tcMar>
+          </w:tcPr>
+          <w:p>
+            <w:pPr>
+              <w:pStyle w:val="style62"/>
               <w:spacing w:line="200" w:lineRule="atLeast"/>
               <w:rPr>
                 <w:rFonts w:ascii="Aparajita" w:cs="Aparajita" w:eastAsia="DejaVu Sans" w:hAnsi="Aparajita"/>
@@ -1682,21 +1691,21 @@
         </w:tc>
         <w:tc>
           <w:tcPr>
-            <w:tcW w:type="dxa" w:w="4418"/>
+            <w:tcW w:type="dxa" w:w="4419"/>
             <w:tcBorders>
               <w:top w:val="nil"/>
-              <w:left w:color="000000" w:space="0" w:sz="2" w:val="single"/>
-              <w:bottom w:color="000000" w:space="0" w:sz="2" w:val="single"/>
+              <w:left w:color="000001" w:space="0" w:sz="2" w:val="single"/>
+              <w:bottom w:color="000001" w:space="0" w:sz="2" w:val="single"/>
               <w:right w:val="nil"/>
             </w:tcBorders>
-            <w:shd w:fill="auto" w:val="clear"/>
-            <w:tcMar>
-              <w:left w:type="dxa" w:w="54"/>
-            </w:tcMar>
-          </w:tcPr>
-          <w:p>
-            <w:pPr>
-              <w:pStyle w:val="style59"/>
+            <w:shd w:fill="FFFFFF" w:val="clear"/>
+            <w:tcMar>
+              <w:left w:type="dxa" w:w="51"/>
+            </w:tcMar>
+          </w:tcPr>
+          <w:p>
+            <w:pPr>
+              <w:pStyle w:val="style62"/>
               <w:spacing w:line="200" w:lineRule="atLeast"/>
               <w:rPr>
                 <w:rFonts w:ascii="Aparajita" w:cs="Aparajita" w:eastAsia="DejaVu Sans" w:hAnsi="Aparajita"/>
@@ -1720,21 +1729,21 @@
         </w:tc>
         <w:tc>
           <w:tcPr>
-            <w:tcW w:type="dxa" w:w="2214"/>
+            <w:tcW w:type="dxa" w:w="2215"/>
             <w:tcBorders>
               <w:top w:val="nil"/>
-              <w:left w:color="000000" w:space="0" w:sz="2" w:val="single"/>
-              <w:bottom w:color="000000" w:space="0" w:sz="2" w:val="single"/>
-              <w:right w:color="000000" w:space="0" w:sz="2" w:val="single"/>
-            </w:tcBorders>
-            <w:shd w:fill="auto" w:val="clear"/>
-            <w:tcMar>
-              <w:left w:type="dxa" w:w="54"/>
-            </w:tcMar>
-          </w:tcPr>
-          <w:p>
-            <w:pPr>
-              <w:pStyle w:val="style59"/>
+              <w:left w:color="000001" w:space="0" w:sz="2" w:val="single"/>
+              <w:bottom w:color="000001" w:space="0" w:sz="2" w:val="single"/>
+              <w:right w:color="000001" w:space="0" w:sz="2" w:val="single"/>
+            </w:tcBorders>
+            <w:shd w:fill="FFFFFF" w:val="clear"/>
+            <w:tcMar>
+              <w:left w:type="dxa" w:w="51"/>
+            </w:tcMar>
+          </w:tcPr>
+          <w:p>
+            <w:pPr>
+              <w:pStyle w:val="style62"/>
               <w:spacing w:line="200" w:lineRule="atLeast"/>
               <w:rPr>
                 <w:rFonts w:ascii="Aparajita" w:cs="Aparajita" w:eastAsia="DejaVu Sans" w:hAnsi="Aparajita"/>
@@ -1752,7 +1761,7 @@
                 <w:szCs w:val="22"/>
                 <w:lang w:bidi="ar-SA" w:eastAsia="en-US" w:val="en-US"/>
               </w:rPr>
-              <w:t>s</w:t>
+              <w:t>t</w:t>
             </w:r>
           </w:p>
         </w:tc>
@@ -1760,7 +1769,7 @@
     </w:tbl>
     <w:p>
       <w:pPr>
-        <w:pStyle w:val="style50"/>
+        <w:pStyle w:val="style53"/>
         <w:spacing w:line="100" w:lineRule="atLeast"/>
         <w:ind w:hanging="0" w:left="0" w:right="0"/>
         <w:rPr>
@@ -1806,28 +1815,27 @@
     </w:p>
     <w:tbl>
       <w:tblPr>
-        <w:tblW w:type="dxa" w:w="10527"/>
         <w:jc w:val="left"/>
-        <w:tblInd w:type="dxa" w:w="55"/>
+        <w:tblInd w:type="dxa" w:w="53"/>
         <w:tblBorders>
-          <w:top w:color="000000" w:space="0" w:sz="2" w:val="single"/>
-          <w:left w:color="000000" w:space="0" w:sz="2" w:val="single"/>
-          <w:bottom w:color="000000" w:space="0" w:sz="2" w:val="single"/>
-          <w:insideH w:color="000000" w:space="0" w:sz="2" w:val="single"/>
+          <w:top w:color="000001" w:space="0" w:sz="2" w:val="single"/>
+          <w:left w:color="000001" w:space="0" w:sz="2" w:val="single"/>
+          <w:bottom w:color="000001" w:space="0" w:sz="2" w:val="single"/>
+          <w:insideH w:color="000001" w:space="0" w:sz="2" w:val="single"/>
           <w:right w:val="nil"/>
           <w:insideV w:val="nil"/>
         </w:tblBorders>
         <w:tblCellMar>
           <w:top w:type="dxa" w:w="55"/>
-          <w:left w:type="dxa" w:w="54"/>
+          <w:left w:type="dxa" w:w="51"/>
           <w:bottom w:type="dxa" w:w="55"/>
           <w:right w:type="dxa" w:w="55"/>
         </w:tblCellMar>
       </w:tblPr>
       <w:tblGrid>
-        <w:gridCol w:w="3895"/>
-        <w:gridCol w:w="4418"/>
-        <w:gridCol w:w="2214"/>
+        <w:gridCol w:w="3893"/>
+        <w:gridCol w:w="4419"/>
+        <w:gridCol w:w="2215"/>
       </w:tblGrid>
       <w:tr>
         <w:trPr>
@@ -1835,21 +1843,21 @@
         </w:trPr>
         <w:tc>
           <w:tcPr>
-            <w:tcW w:type="dxa" w:w="3895"/>
-            <w:tcBorders>
-              <w:top w:color="000000" w:space="0" w:sz="2" w:val="single"/>
-              <w:left w:color="000000" w:space="0" w:sz="2" w:val="single"/>
-              <w:bottom w:color="000000" w:space="0" w:sz="2" w:val="single"/>
+            <w:tcW w:type="dxa" w:w="3893"/>
+            <w:tcBorders>
+              <w:top w:color="000001" w:space="0" w:sz="2" w:val="single"/>
+              <w:left w:color="000001" w:space="0" w:sz="2" w:val="single"/>
+              <w:bottom w:color="000001" w:space="0" w:sz="2" w:val="single"/>
               <w:right w:val="nil"/>
             </w:tcBorders>
-            <w:shd w:fill="auto" w:val="clear"/>
-            <w:tcMar>
-              <w:left w:type="dxa" w:w="54"/>
-            </w:tcMar>
-          </w:tcPr>
-          <w:p>
-            <w:pPr>
-              <w:pStyle w:val="style59"/>
+            <w:shd w:fill="FFFFFF" w:val="clear"/>
+            <w:tcMar>
+              <w:left w:type="dxa" w:w="51"/>
+            </w:tcMar>
+          </w:tcPr>
+          <w:p>
+            <w:pPr>
+              <w:pStyle w:val="style62"/>
               <w:rPr>
                 <w:b/>
                 <w:bCs/>
@@ -1866,21 +1874,21 @@
         </w:tc>
         <w:tc>
           <w:tcPr>
-            <w:tcW w:type="dxa" w:w="4418"/>
-            <w:tcBorders>
-              <w:top w:color="000000" w:space="0" w:sz="2" w:val="single"/>
-              <w:left w:color="000000" w:space="0" w:sz="2" w:val="single"/>
-              <w:bottom w:color="000000" w:space="0" w:sz="2" w:val="single"/>
+            <w:tcW w:type="dxa" w:w="4419"/>
+            <w:tcBorders>
+              <w:top w:color="000001" w:space="0" w:sz="2" w:val="single"/>
+              <w:left w:color="000001" w:space="0" w:sz="2" w:val="single"/>
+              <w:bottom w:color="000001" w:space="0" w:sz="2" w:val="single"/>
               <w:right w:val="nil"/>
             </w:tcBorders>
-            <w:shd w:fill="auto" w:val="clear"/>
-            <w:tcMar>
-              <w:left w:type="dxa" w:w="54"/>
-            </w:tcMar>
-          </w:tcPr>
-          <w:p>
-            <w:pPr>
-              <w:pStyle w:val="style59"/>
+            <w:shd w:fill="FFFFFF" w:val="clear"/>
+            <w:tcMar>
+              <w:left w:type="dxa" w:w="51"/>
+            </w:tcMar>
+          </w:tcPr>
+          <w:p>
+            <w:pPr>
+              <w:pStyle w:val="style62"/>
               <w:rPr>
                 <w:b/>
                 <w:bCs/>
@@ -1897,21 +1905,21 @@
         </w:tc>
         <w:tc>
           <w:tcPr>
-            <w:tcW w:type="dxa" w:w="2214"/>
-            <w:tcBorders>
-              <w:top w:color="000000" w:space="0" w:sz="2" w:val="single"/>
-              <w:left w:color="000000" w:space="0" w:sz="2" w:val="single"/>
-              <w:bottom w:color="000000" w:space="0" w:sz="2" w:val="single"/>
-              <w:right w:color="000000" w:space="0" w:sz="2" w:val="single"/>
-            </w:tcBorders>
-            <w:shd w:fill="auto" w:val="clear"/>
-            <w:tcMar>
-              <w:left w:type="dxa" w:w="54"/>
-            </w:tcMar>
-          </w:tcPr>
-          <w:p>
-            <w:pPr>
-              <w:pStyle w:val="style59"/>
+            <w:tcW w:type="dxa" w:w="2215"/>
+            <w:tcBorders>
+              <w:top w:color="000001" w:space="0" w:sz="2" w:val="single"/>
+              <w:left w:color="000001" w:space="0" w:sz="2" w:val="single"/>
+              <w:bottom w:color="000001" w:space="0" w:sz="2" w:val="single"/>
+              <w:right w:color="000001" w:space="0" w:sz="2" w:val="single"/>
+            </w:tcBorders>
+            <w:shd w:fill="FFFFFF" w:val="clear"/>
+            <w:tcMar>
+              <w:left w:type="dxa" w:w="51"/>
+            </w:tcMar>
+          </w:tcPr>
+          <w:p>
+            <w:pPr>
+              <w:pStyle w:val="style62"/>
               <w:rPr>
                 <w:b/>
                 <w:bCs/>
@@ -1933,21 +1941,21 @@
         </w:trPr>
         <w:tc>
           <w:tcPr>
-            <w:tcW w:type="dxa" w:w="3895"/>
+            <w:tcW w:type="dxa" w:w="3893"/>
             <w:tcBorders>
               <w:top w:val="nil"/>
-              <w:left w:color="000000" w:space="0" w:sz="2" w:val="single"/>
-              <w:bottom w:color="000000" w:space="0" w:sz="2" w:val="single"/>
+              <w:left w:color="000001" w:space="0" w:sz="2" w:val="single"/>
+              <w:bottom w:color="000001" w:space="0" w:sz="2" w:val="single"/>
               <w:right w:val="nil"/>
             </w:tcBorders>
-            <w:shd w:fill="auto" w:val="clear"/>
-            <w:tcMar>
-              <w:left w:type="dxa" w:w="54"/>
-            </w:tcMar>
-          </w:tcPr>
-          <w:p>
-            <w:pPr>
-              <w:pStyle w:val="style59"/>
+            <w:shd w:fill="FFFFFF" w:val="clear"/>
+            <w:tcMar>
+              <w:left w:type="dxa" w:w="51"/>
+            </w:tcMar>
+          </w:tcPr>
+          <w:p>
+            <w:pPr>
+              <w:pStyle w:val="style62"/>
               <w:rPr>
                 <w:rFonts w:ascii="Aparajita" w:cs="Aparajita" w:eastAsia="DejaVu Sans" w:hAnsi="Aparajita"/>
                 <w:color w:val="00000A"/>
@@ -1970,18 +1978,21 @@
         </w:tc>
         <w:tc>
           <w:tcPr>
-            <w:tcW w:type="dxa" w:w="4418"/>
+            <w:tcW w:type="dxa" w:w="4419"/>
             <w:tcBorders>
               <w:top w:val="nil"/>
               <w:left w:val="nil"/>
-              <w:bottom w:color="000000" w:space="0" w:sz="2" w:val="single"/>
+              <w:bottom w:color="000001" w:space="0" w:sz="2" w:val="single"/>
               <w:right w:val="nil"/>
             </w:tcBorders>
-            <w:shd w:fill="auto" w:val="clear"/>
-          </w:tcPr>
-          <w:p>
-            <w:pPr>
-              <w:pStyle w:val="style59"/>
+            <w:shd w:fill="FFFFFF" w:val="clear"/>
+            <w:tcMar>
+              <w:left w:type="dxa" w:w="56"/>
+            </w:tcMar>
+          </w:tcPr>
+          <w:p>
+            <w:pPr>
+              <w:pStyle w:val="style62"/>
               <w:rPr>
                 <w:rFonts w:ascii="Aparajita" w:cs="Aparajita" w:eastAsia="DejaVu Sans" w:hAnsi="Aparajita"/>
                 <w:color w:val="00000A"/>
@@ -2004,18 +2015,21 @@
         </w:tc>
         <w:tc>
           <w:tcPr>
-            <w:tcW w:type="dxa" w:w="2214"/>
+            <w:tcW w:type="dxa" w:w="2215"/>
             <w:tcBorders>
               <w:top w:val="nil"/>
               <w:left w:val="nil"/>
-              <w:bottom w:color="000000" w:space="0" w:sz="2" w:val="single"/>
+              <w:bottom w:color="000001" w:space="0" w:sz="2" w:val="single"/>
               <w:right w:val="nil"/>
             </w:tcBorders>
-            <w:shd w:fill="auto" w:val="clear"/>
-          </w:tcPr>
-          <w:p>
-            <w:pPr>
-              <w:pStyle w:val="style59"/>
+            <w:shd w:fill="FFFFFF" w:val="clear"/>
+            <w:tcMar>
+              <w:left w:type="dxa" w:w="56"/>
+            </w:tcMar>
+          </w:tcPr>
+          <w:p>
+            <w:pPr>
+              <w:pStyle w:val="style62"/>
               <w:rPr>
                 <w:rFonts w:ascii="Aparajita" w:cs="Aparajita" w:eastAsia="DejaVu Sans" w:hAnsi="Aparajita"/>
                 <w:color w:val="00000A"/>
@@ -2042,21 +2056,21 @@
         </w:trPr>
         <w:tc>
           <w:tcPr>
-            <w:tcW w:type="dxa" w:w="3895"/>
+            <w:tcW w:type="dxa" w:w="3893"/>
             <w:tcBorders>
               <w:top w:val="nil"/>
-              <w:left w:color="000000" w:space="0" w:sz="2" w:val="single"/>
-              <w:bottom w:color="000000" w:space="0" w:sz="2" w:val="single"/>
+              <w:left w:color="000001" w:space="0" w:sz="2" w:val="single"/>
+              <w:bottom w:color="000001" w:space="0" w:sz="2" w:val="single"/>
               <w:right w:val="nil"/>
             </w:tcBorders>
-            <w:shd w:fill="auto" w:val="clear"/>
-            <w:tcMar>
-              <w:left w:type="dxa" w:w="54"/>
-            </w:tcMar>
-          </w:tcPr>
-          <w:p>
-            <w:pPr>
-              <w:pStyle w:val="style59"/>
+            <w:shd w:fill="FFFFFF" w:val="clear"/>
+            <w:tcMar>
+              <w:left w:type="dxa" w:w="51"/>
+            </w:tcMar>
+          </w:tcPr>
+          <w:p>
+            <w:pPr>
+              <w:pStyle w:val="style62"/>
               <w:rPr>
                 <w:rFonts w:ascii="Aparajita" w:cs="Aparajita" w:eastAsia="DejaVu Sans" w:hAnsi="Aparajita"/>
                 <w:color w:val="00000A"/>
@@ -2079,18 +2093,21 @@
         </w:tc>
         <w:tc>
           <w:tcPr>
-            <w:tcW w:type="dxa" w:w="4418"/>
+            <w:tcW w:type="dxa" w:w="4419"/>
             <w:tcBorders>
               <w:top w:val="nil"/>
               <w:left w:val="nil"/>
-              <w:bottom w:color="000000" w:space="0" w:sz="2" w:val="single"/>
+              <w:bottom w:color="000001" w:space="0" w:sz="2" w:val="single"/>
               <w:right w:val="nil"/>
             </w:tcBorders>
-            <w:shd w:fill="auto" w:val="clear"/>
-          </w:tcPr>
-          <w:p>
-            <w:pPr>
-              <w:pStyle w:val="style59"/>
+            <w:shd w:fill="FFFFFF" w:val="clear"/>
+            <w:tcMar>
+              <w:left w:type="dxa" w:w="56"/>
+            </w:tcMar>
+          </w:tcPr>
+          <w:p>
+            <w:pPr>
+              <w:pStyle w:val="style62"/>
               <w:rPr>
                 <w:rFonts w:ascii="Aparajita" w:cs="Aparajita" w:eastAsia="DejaVu Sans" w:hAnsi="Aparajita"/>
                 <w:color w:val="00000A"/>
@@ -2113,34 +2130,38 @@
         </w:tc>
         <w:tc>
           <w:tcPr>
-            <w:tcW w:type="dxa" w:w="2214"/>
+            <w:tcW w:type="dxa" w:w="2215"/>
             <w:tcBorders>
               <w:top w:val="nil"/>
               <w:left w:val="nil"/>
-              <w:bottom w:color="000000" w:space="0" w:sz="2" w:val="single"/>
+              <w:bottom w:color="000001" w:space="0" w:sz="2" w:val="single"/>
               <w:right w:val="nil"/>
             </w:tcBorders>
-            <w:shd w:fill="auto" w:val="clear"/>
-          </w:tcPr>
-          <w:p>
-            <w:pPr>
-              <w:pStyle w:val="style59"/>
-              <w:rPr>
-                <w:rFonts w:ascii="Aparajita" w:cs="Aparajita" w:eastAsia="DejaVu Sans" w:hAnsi="Aparajita"/>
-                <w:color w:val="00000A"/>
-                <w:sz w:val="22"/>
-                <w:szCs w:val="22"/>
-                <w:lang w:bidi="ar-SA" w:eastAsia="en-US" w:val="en-US"/>
-              </w:rPr>
-            </w:pPr>
-            <w:r>
-              <w:rPr>
-                <w:rFonts w:ascii="Aparajita" w:cs="Aparajita" w:eastAsia="DejaVu Sans" w:hAnsi="Aparajita"/>
-                <w:color w:val="00000A"/>
-                <w:sz w:val="22"/>
-                <w:szCs w:val="22"/>
-                <w:lang w:bidi="ar-SA" w:eastAsia="en-US" w:val="en-US"/>
-              </w:rPr>
+            <w:shd w:fill="FFFFFF" w:val="clear"/>
+            <w:tcMar>
+              <w:left w:type="dxa" w:w="56"/>
+            </w:tcMar>
+          </w:tcPr>
+          <w:p>
+            <w:pPr>
+              <w:pStyle w:val="style62"/>
+              <w:rPr>
+                <w:rFonts w:ascii="Aparajita" w:cs="Aparajita" w:eastAsia="DejaVu Sans" w:hAnsi="Aparajita"/>
+                <w:color w:val="00000A"/>
+                <w:sz w:val="22"/>
+                <w:szCs w:val="22"/>
+                <w:lang w:bidi="ar-SA" w:eastAsia="en-US" w:val="en-US"/>
+              </w:rPr>
+            </w:pPr>
+            <w:r>
+              <w:rPr>
+                <w:rFonts w:ascii="Aparajita" w:cs="Aparajita" w:eastAsia="DejaVu Sans" w:hAnsi="Aparajita"/>
+                <w:color w:val="00000A"/>
+                <w:sz w:val="22"/>
+                <w:szCs w:val="22"/>
+                <w:lang w:bidi="ar-SA" w:eastAsia="en-US" w:val="en-US"/>
+              </w:rPr>
+              <w:t>s</w:t>
             </w:r>
           </w:p>
         </w:tc>
@@ -2151,21 +2172,21 @@
         </w:trPr>
         <w:tc>
           <w:tcPr>
-            <w:tcW w:type="dxa" w:w="3895"/>
+            <w:tcW w:type="dxa" w:w="3893"/>
             <w:tcBorders>
               <w:top w:val="nil"/>
-              <w:left w:color="000000" w:space="0" w:sz="2" w:val="single"/>
-              <w:bottom w:color="000000" w:space="0" w:sz="2" w:val="single"/>
+              <w:left w:color="000001" w:space="0" w:sz="2" w:val="single"/>
+              <w:bottom w:color="000001" w:space="0" w:sz="2" w:val="single"/>
               <w:right w:val="nil"/>
             </w:tcBorders>
-            <w:shd w:fill="auto" w:val="clear"/>
-            <w:tcMar>
-              <w:left w:type="dxa" w:w="54"/>
-            </w:tcMar>
-          </w:tcPr>
-          <w:p>
-            <w:pPr>
-              <w:pStyle w:val="style59"/>
+            <w:shd w:fill="FFFFFF" w:val="clear"/>
+            <w:tcMar>
+              <w:left w:type="dxa" w:w="51"/>
+            </w:tcMar>
+          </w:tcPr>
+          <w:p>
+            <w:pPr>
+              <w:pStyle w:val="style62"/>
               <w:rPr>
                 <w:rFonts w:ascii="Aparajita" w:cs="Aparajita" w:eastAsia="DejaVu Sans" w:hAnsi="Aparajita"/>
                 <w:color w:val="00000A"/>
@@ -2188,18 +2209,21 @@
         </w:tc>
         <w:tc>
           <w:tcPr>
-            <w:tcW w:type="dxa" w:w="4418"/>
+            <w:tcW w:type="dxa" w:w="4419"/>
             <w:tcBorders>
               <w:top w:val="nil"/>
               <w:left w:val="nil"/>
-              <w:bottom w:color="000000" w:space="0" w:sz="2" w:val="single"/>
+              <w:bottom w:color="000001" w:space="0" w:sz="2" w:val="single"/>
               <w:right w:val="nil"/>
             </w:tcBorders>
-            <w:shd w:fill="auto" w:val="clear"/>
-          </w:tcPr>
-          <w:p>
-            <w:pPr>
-              <w:pStyle w:val="style59"/>
+            <w:shd w:fill="FFFFFF" w:val="clear"/>
+            <w:tcMar>
+              <w:left w:type="dxa" w:w="56"/>
+            </w:tcMar>
+          </w:tcPr>
+          <w:p>
+            <w:pPr>
+              <w:pStyle w:val="style62"/>
               <w:rPr>
                 <w:rFonts w:ascii="Aparajita" w:cs="Aparajita" w:eastAsia="DejaVu Sans" w:hAnsi="Aparajita"/>
                 <w:color w:val="00000A"/>
@@ -2222,34 +2246,38 @@
         </w:tc>
         <w:tc>
           <w:tcPr>
-            <w:tcW w:type="dxa" w:w="2214"/>
+            <w:tcW w:type="dxa" w:w="2215"/>
             <w:tcBorders>
               <w:top w:val="nil"/>
               <w:left w:val="nil"/>
-              <w:bottom w:color="000000" w:space="0" w:sz="2" w:val="single"/>
+              <w:bottom w:color="000001" w:space="0" w:sz="2" w:val="single"/>
               <w:right w:val="nil"/>
             </w:tcBorders>
-            <w:shd w:fill="auto" w:val="clear"/>
-          </w:tcPr>
-          <w:p>
-            <w:pPr>
-              <w:pStyle w:val="style59"/>
-              <w:rPr>
-                <w:rFonts w:ascii="Aparajita" w:cs="Aparajita" w:eastAsia="DejaVu Sans" w:hAnsi="Aparajita"/>
-                <w:color w:val="00000A"/>
-                <w:sz w:val="22"/>
-                <w:szCs w:val="22"/>
-                <w:lang w:bidi="ar-SA" w:eastAsia="en-US" w:val="en-US"/>
-              </w:rPr>
-            </w:pPr>
-            <w:r>
-              <w:rPr>
-                <w:rFonts w:ascii="Aparajita" w:cs="Aparajita" w:eastAsia="DejaVu Sans" w:hAnsi="Aparajita"/>
-                <w:color w:val="00000A"/>
-                <w:sz w:val="22"/>
-                <w:szCs w:val="22"/>
-                <w:lang w:bidi="ar-SA" w:eastAsia="en-US" w:val="en-US"/>
-              </w:rPr>
+            <w:shd w:fill="FFFFFF" w:val="clear"/>
+            <w:tcMar>
+              <w:left w:type="dxa" w:w="56"/>
+            </w:tcMar>
+          </w:tcPr>
+          <w:p>
+            <w:pPr>
+              <w:pStyle w:val="style62"/>
+              <w:rPr>
+                <w:rFonts w:ascii="Aparajita" w:cs="Aparajita" w:eastAsia="DejaVu Sans" w:hAnsi="Aparajita"/>
+                <w:color w:val="00000A"/>
+                <w:sz w:val="22"/>
+                <w:szCs w:val="22"/>
+                <w:lang w:bidi="ar-SA" w:eastAsia="en-US" w:val="en-US"/>
+              </w:rPr>
+            </w:pPr>
+            <w:r>
+              <w:rPr>
+                <w:rFonts w:ascii="Aparajita" w:cs="Aparajita" w:eastAsia="DejaVu Sans" w:hAnsi="Aparajita"/>
+                <w:color w:val="00000A"/>
+                <w:sz w:val="22"/>
+                <w:szCs w:val="22"/>
+                <w:lang w:bidi="ar-SA" w:eastAsia="en-US" w:val="en-US"/>
+              </w:rPr>
+              <w:t>i</w:t>
             </w:r>
           </w:p>
         </w:tc>
@@ -2260,21 +2288,21 @@
         </w:trPr>
         <w:tc>
           <w:tcPr>
-            <w:tcW w:type="dxa" w:w="3895"/>
+            <w:tcW w:type="dxa" w:w="3893"/>
             <w:tcBorders>
               <w:top w:val="nil"/>
-              <w:left w:color="000000" w:space="0" w:sz="2" w:val="single"/>
-              <w:bottom w:color="000000" w:space="0" w:sz="2" w:val="single"/>
+              <w:left w:color="000001" w:space="0" w:sz="2" w:val="single"/>
+              <w:bottom w:color="000001" w:space="0" w:sz="2" w:val="single"/>
               <w:right w:val="nil"/>
             </w:tcBorders>
-            <w:shd w:fill="auto" w:val="clear"/>
-            <w:tcMar>
-              <w:left w:type="dxa" w:w="54"/>
-            </w:tcMar>
-          </w:tcPr>
-          <w:p>
-            <w:pPr>
-              <w:pStyle w:val="style59"/>
+            <w:shd w:fill="FFFFFF" w:val="clear"/>
+            <w:tcMar>
+              <w:left w:type="dxa" w:w="51"/>
+            </w:tcMar>
+          </w:tcPr>
+          <w:p>
+            <w:pPr>
+              <w:pStyle w:val="style62"/>
               <w:rPr>
                 <w:rFonts w:ascii="Aparajita" w:cs="Aparajita" w:eastAsia="DejaVu Sans" w:hAnsi="Aparajita"/>
                 <w:color w:val="00000A"/>
@@ -2297,18 +2325,21 @@
         </w:tc>
         <w:tc>
           <w:tcPr>
-            <w:tcW w:type="dxa" w:w="4418"/>
+            <w:tcW w:type="dxa" w:w="4419"/>
             <w:tcBorders>
               <w:top w:val="nil"/>
               <w:left w:val="nil"/>
-              <w:bottom w:color="000000" w:space="0" w:sz="2" w:val="single"/>
+              <w:bottom w:color="000001" w:space="0" w:sz="2" w:val="single"/>
               <w:right w:val="nil"/>
             </w:tcBorders>
-            <w:shd w:fill="auto" w:val="clear"/>
-          </w:tcPr>
-          <w:p>
-            <w:pPr>
-              <w:pStyle w:val="style59"/>
+            <w:shd w:fill="FFFFFF" w:val="clear"/>
+            <w:tcMar>
+              <w:left w:type="dxa" w:w="56"/>
+            </w:tcMar>
+          </w:tcPr>
+          <w:p>
+            <w:pPr>
+              <w:pStyle w:val="style62"/>
               <w:rPr>
                 <w:rFonts w:ascii="Aparajita" w:cs="Aparajita" w:eastAsia="DejaVu Sans" w:hAnsi="Aparajita"/>
                 <w:color w:val="00000A"/>
@@ -2331,34 +2362,38 @@
         </w:tc>
         <w:tc>
           <w:tcPr>
-            <w:tcW w:type="dxa" w:w="2214"/>
+            <w:tcW w:type="dxa" w:w="2215"/>
             <w:tcBorders>
               <w:top w:val="nil"/>
               <w:left w:val="nil"/>
-              <w:bottom w:color="000000" w:space="0" w:sz="2" w:val="single"/>
+              <w:bottom w:color="000001" w:space="0" w:sz="2" w:val="single"/>
               <w:right w:val="nil"/>
             </w:tcBorders>
-            <w:shd w:fill="auto" w:val="clear"/>
-          </w:tcPr>
-          <w:p>
-            <w:pPr>
-              <w:pStyle w:val="style59"/>
-              <w:rPr>
-                <w:rFonts w:ascii="Aparajita" w:cs="Aparajita" w:eastAsia="DejaVu Sans" w:hAnsi="Aparajita"/>
-                <w:color w:val="00000A"/>
-                <w:sz w:val="22"/>
-                <w:szCs w:val="22"/>
-                <w:lang w:bidi="ar-SA" w:eastAsia="en-US" w:val="en-US"/>
-              </w:rPr>
-            </w:pPr>
-            <w:r>
-              <w:rPr>
-                <w:rFonts w:ascii="Aparajita" w:cs="Aparajita" w:eastAsia="DejaVu Sans" w:hAnsi="Aparajita"/>
-                <w:color w:val="00000A"/>
-                <w:sz w:val="22"/>
-                <w:szCs w:val="22"/>
-                <w:lang w:bidi="ar-SA" w:eastAsia="en-US" w:val="en-US"/>
-              </w:rPr>
+            <w:shd w:fill="FFFFFF" w:val="clear"/>
+            <w:tcMar>
+              <w:left w:type="dxa" w:w="56"/>
+            </w:tcMar>
+          </w:tcPr>
+          <w:p>
+            <w:pPr>
+              <w:pStyle w:val="style62"/>
+              <w:rPr>
+                <w:rFonts w:ascii="Aparajita" w:cs="Aparajita" w:eastAsia="DejaVu Sans" w:hAnsi="Aparajita"/>
+                <w:color w:val="00000A"/>
+                <w:sz w:val="22"/>
+                <w:szCs w:val="22"/>
+                <w:lang w:bidi="ar-SA" w:eastAsia="en-US" w:val="en-US"/>
+              </w:rPr>
+            </w:pPr>
+            <w:r>
+              <w:rPr>
+                <w:rFonts w:ascii="Aparajita" w:cs="Aparajita" w:eastAsia="DejaVu Sans" w:hAnsi="Aparajita"/>
+                <w:color w:val="00000A"/>
+                <w:sz w:val="22"/>
+                <w:szCs w:val="22"/>
+                <w:lang w:bidi="ar-SA" w:eastAsia="en-US" w:val="en-US"/>
+              </w:rPr>
+              <w:t>j</w:t>
             </w:r>
           </w:p>
         </w:tc>
@@ -2369,21 +2404,21 @@
         </w:trPr>
         <w:tc>
           <w:tcPr>
-            <w:tcW w:type="dxa" w:w="3895"/>
+            <w:tcW w:type="dxa" w:w="3893"/>
             <w:tcBorders>
               <w:top w:val="nil"/>
-              <w:left w:color="000000" w:space="0" w:sz="2" w:val="single"/>
-              <w:bottom w:color="000000" w:space="0" w:sz="2" w:val="single"/>
+              <w:left w:color="000001" w:space="0" w:sz="2" w:val="single"/>
+              <w:bottom w:color="000001" w:space="0" w:sz="2" w:val="single"/>
               <w:right w:val="nil"/>
             </w:tcBorders>
-            <w:shd w:fill="auto" w:val="clear"/>
-            <w:tcMar>
-              <w:left w:type="dxa" w:w="54"/>
-            </w:tcMar>
-          </w:tcPr>
-          <w:p>
-            <w:pPr>
-              <w:pStyle w:val="style59"/>
+            <w:shd w:fill="FFFFFF" w:val="clear"/>
+            <w:tcMar>
+              <w:left w:type="dxa" w:w="51"/>
+            </w:tcMar>
+          </w:tcPr>
+          <w:p>
+            <w:pPr>
+              <w:pStyle w:val="style62"/>
               <w:rPr>
                 <w:rFonts w:ascii="Aparajita" w:cs="Aparajita" w:eastAsia="DejaVu Sans" w:hAnsi="Aparajita"/>
                 <w:color w:val="00000A"/>
@@ -2406,18 +2441,21 @@
         </w:tc>
         <w:tc>
           <w:tcPr>
-            <w:tcW w:type="dxa" w:w="4418"/>
+            <w:tcW w:type="dxa" w:w="4419"/>
             <w:tcBorders>
               <w:top w:val="nil"/>
               <w:left w:val="nil"/>
-              <w:bottom w:color="000000" w:space="0" w:sz="2" w:val="single"/>
+              <w:bottom w:color="000001" w:space="0" w:sz="2" w:val="single"/>
               <w:right w:val="nil"/>
             </w:tcBorders>
-            <w:shd w:fill="auto" w:val="clear"/>
-          </w:tcPr>
-          <w:p>
-            <w:pPr>
-              <w:pStyle w:val="style59"/>
+            <w:shd w:fill="FFFFFF" w:val="clear"/>
+            <w:tcMar>
+              <w:left w:type="dxa" w:w="56"/>
+            </w:tcMar>
+          </w:tcPr>
+          <w:p>
+            <w:pPr>
+              <w:pStyle w:val="style62"/>
               <w:rPr>
                 <w:rFonts w:ascii="Aparajita" w:cs="Aparajita" w:eastAsia="DejaVu Sans" w:hAnsi="Aparajita"/>
                 <w:color w:val="00000A"/>
@@ -2440,34 +2478,38 @@
         </w:tc>
         <w:tc>
           <w:tcPr>
-            <w:tcW w:type="dxa" w:w="2214"/>
+            <w:tcW w:type="dxa" w:w="2215"/>
             <w:tcBorders>
               <w:top w:val="nil"/>
               <w:left w:val="nil"/>
-              <w:bottom w:color="000000" w:space="0" w:sz="2" w:val="single"/>
+              <w:bottom w:color="000001" w:space="0" w:sz="2" w:val="single"/>
               <w:right w:val="nil"/>
             </w:tcBorders>
-            <w:shd w:fill="auto" w:val="clear"/>
-          </w:tcPr>
-          <w:p>
-            <w:pPr>
-              <w:pStyle w:val="style59"/>
-              <w:rPr>
-                <w:rFonts w:ascii="Aparajita" w:cs="Aparajita" w:eastAsia="DejaVu Sans" w:hAnsi="Aparajita"/>
-                <w:color w:val="00000A"/>
-                <w:sz w:val="22"/>
-                <w:szCs w:val="22"/>
-                <w:lang w:bidi="ar-SA" w:eastAsia="en-US" w:val="en-US"/>
-              </w:rPr>
-            </w:pPr>
-            <w:r>
-              <w:rPr>
-                <w:rFonts w:ascii="Aparajita" w:cs="Aparajita" w:eastAsia="DejaVu Sans" w:hAnsi="Aparajita"/>
-                <w:color w:val="00000A"/>
-                <w:sz w:val="22"/>
-                <w:szCs w:val="22"/>
-                <w:lang w:bidi="ar-SA" w:eastAsia="en-US" w:val="en-US"/>
-              </w:rPr>
+            <w:shd w:fill="FFFFFF" w:val="clear"/>
+            <w:tcMar>
+              <w:left w:type="dxa" w:w="56"/>
+            </w:tcMar>
+          </w:tcPr>
+          <w:p>
+            <w:pPr>
+              <w:pStyle w:val="style62"/>
+              <w:rPr>
+                <w:rFonts w:ascii="Aparajita" w:cs="Aparajita" w:eastAsia="DejaVu Sans" w:hAnsi="Aparajita"/>
+                <w:color w:val="00000A"/>
+                <w:sz w:val="22"/>
+                <w:szCs w:val="22"/>
+                <w:lang w:bidi="ar-SA" w:eastAsia="en-US" w:val="en-US"/>
+              </w:rPr>
+            </w:pPr>
+            <w:r>
+              <w:rPr>
+                <w:rFonts w:ascii="Aparajita" w:cs="Aparajita" w:eastAsia="DejaVu Sans" w:hAnsi="Aparajita"/>
+                <w:color w:val="00000A"/>
+                <w:sz w:val="22"/>
+                <w:szCs w:val="22"/>
+                <w:lang w:bidi="ar-SA" w:eastAsia="en-US" w:val="en-US"/>
+              </w:rPr>
+              <w:t>z</w:t>
             </w:r>
           </w:p>
         </w:tc>
@@ -2478,21 +2520,21 @@
         </w:trPr>
         <w:tc>
           <w:tcPr>
-            <w:tcW w:type="dxa" w:w="3895"/>
+            <w:tcW w:type="dxa" w:w="3893"/>
             <w:tcBorders>
               <w:top w:val="nil"/>
-              <w:left w:color="000000" w:space="0" w:sz="2" w:val="single"/>
-              <w:bottom w:color="000000" w:space="0" w:sz="2" w:val="single"/>
+              <w:left w:color="000001" w:space="0" w:sz="2" w:val="single"/>
+              <w:bottom w:color="000001" w:space="0" w:sz="2" w:val="single"/>
               <w:right w:val="nil"/>
             </w:tcBorders>
-            <w:shd w:fill="auto" w:val="clear"/>
-            <w:tcMar>
-              <w:left w:type="dxa" w:w="54"/>
-            </w:tcMar>
-          </w:tcPr>
-          <w:p>
-            <w:pPr>
-              <w:pStyle w:val="style59"/>
+            <w:shd w:fill="FFFFFF" w:val="clear"/>
+            <w:tcMar>
+              <w:left w:type="dxa" w:w="51"/>
+            </w:tcMar>
+          </w:tcPr>
+          <w:p>
+            <w:pPr>
+              <w:pStyle w:val="style62"/>
               <w:rPr>
                 <w:rFonts w:ascii="Aparajita" w:cs="Aparajita" w:eastAsia="DejaVu Sans" w:hAnsi="Aparajita"/>
                 <w:color w:val="00000A"/>
@@ -2515,18 +2557,21 @@
         </w:tc>
         <w:tc>
           <w:tcPr>
-            <w:tcW w:type="dxa" w:w="4418"/>
+            <w:tcW w:type="dxa" w:w="4419"/>
             <w:tcBorders>
               <w:top w:val="nil"/>
               <w:left w:val="nil"/>
-              <w:bottom w:color="000000" w:space="0" w:sz="2" w:val="single"/>
+              <w:bottom w:color="000001" w:space="0" w:sz="2" w:val="single"/>
               <w:right w:val="nil"/>
             </w:tcBorders>
-            <w:shd w:fill="auto" w:val="clear"/>
-          </w:tcPr>
-          <w:p>
-            <w:pPr>
-              <w:pStyle w:val="style59"/>
+            <w:shd w:fill="FFFFFF" w:val="clear"/>
+            <w:tcMar>
+              <w:left w:type="dxa" w:w="56"/>
+            </w:tcMar>
+          </w:tcPr>
+          <w:p>
+            <w:pPr>
+              <w:pStyle w:val="style62"/>
               <w:rPr>
                 <w:rFonts w:ascii="Aparajita" w:cs="Aparajita" w:eastAsia="DejaVu Sans" w:hAnsi="Aparajita"/>
                 <w:color w:val="00000A"/>
@@ -2549,34 +2594,38 @@
         </w:tc>
         <w:tc>
           <w:tcPr>
-            <w:tcW w:type="dxa" w:w="2214"/>
+            <w:tcW w:type="dxa" w:w="2215"/>
             <w:tcBorders>
               <w:top w:val="nil"/>
               <w:left w:val="nil"/>
-              <w:bottom w:color="000000" w:space="0" w:sz="2" w:val="single"/>
+              <w:bottom w:color="000001" w:space="0" w:sz="2" w:val="single"/>
               <w:right w:val="nil"/>
             </w:tcBorders>
-            <w:shd w:fill="auto" w:val="clear"/>
-          </w:tcPr>
-          <w:p>
-            <w:pPr>
-              <w:pStyle w:val="style59"/>
-              <w:rPr>
-                <w:rFonts w:ascii="Aparajita" w:cs="Aparajita" w:eastAsia="DejaVu Sans" w:hAnsi="Aparajita"/>
-                <w:color w:val="00000A"/>
-                <w:sz w:val="22"/>
-                <w:szCs w:val="22"/>
-                <w:lang w:bidi="ar-SA" w:eastAsia="en-US" w:val="en-US"/>
-              </w:rPr>
-            </w:pPr>
-            <w:r>
-              <w:rPr>
-                <w:rFonts w:ascii="Aparajita" w:cs="Aparajita" w:eastAsia="DejaVu Sans" w:hAnsi="Aparajita"/>
-                <w:color w:val="00000A"/>
-                <w:sz w:val="22"/>
-                <w:szCs w:val="22"/>
-                <w:lang w:bidi="ar-SA" w:eastAsia="en-US" w:val="en-US"/>
-              </w:rPr>
+            <w:shd w:fill="FFFFFF" w:val="clear"/>
+            <w:tcMar>
+              <w:left w:type="dxa" w:w="56"/>
+            </w:tcMar>
+          </w:tcPr>
+          <w:p>
+            <w:pPr>
+              <w:pStyle w:val="style62"/>
+              <w:rPr>
+                <w:rFonts w:ascii="Aparajita" w:cs="Aparajita" w:eastAsia="DejaVu Sans" w:hAnsi="Aparajita"/>
+                <w:color w:val="00000A"/>
+                <w:sz w:val="22"/>
+                <w:szCs w:val="22"/>
+                <w:lang w:bidi="ar-SA" w:eastAsia="en-US" w:val="en-US"/>
+              </w:rPr>
+            </w:pPr>
+            <w:r>
+              <w:rPr>
+                <w:rFonts w:ascii="Aparajita" w:cs="Aparajita" w:eastAsia="DejaVu Sans" w:hAnsi="Aparajita"/>
+                <w:color w:val="00000A"/>
+                <w:sz w:val="22"/>
+                <w:szCs w:val="22"/>
+                <w:lang w:bidi="ar-SA" w:eastAsia="en-US" w:val="en-US"/>
+              </w:rPr>
+              <w:t>x</w:t>
             </w:r>
           </w:p>
         </w:tc>
@@ -2587,21 +2636,21 @@
         </w:trPr>
         <w:tc>
           <w:tcPr>
-            <w:tcW w:type="dxa" w:w="3895"/>
+            <w:tcW w:type="dxa" w:w="3893"/>
             <w:tcBorders>
               <w:top w:val="nil"/>
-              <w:left w:color="000000" w:space="0" w:sz="2" w:val="single"/>
-              <w:bottom w:color="000000" w:space="0" w:sz="2" w:val="single"/>
+              <w:left w:color="000001" w:space="0" w:sz="2" w:val="single"/>
+              <w:bottom w:color="000001" w:space="0" w:sz="2" w:val="single"/>
               <w:right w:val="nil"/>
             </w:tcBorders>
-            <w:shd w:fill="auto" w:val="clear"/>
-            <w:tcMar>
-              <w:left w:type="dxa" w:w="54"/>
-            </w:tcMar>
-          </w:tcPr>
-          <w:p>
-            <w:pPr>
-              <w:pStyle w:val="style59"/>
+            <w:shd w:fill="FFFFFF" w:val="clear"/>
+            <w:tcMar>
+              <w:left w:type="dxa" w:w="51"/>
+            </w:tcMar>
+          </w:tcPr>
+          <w:p>
+            <w:pPr>
+              <w:pStyle w:val="style62"/>
               <w:rPr>
                 <w:rFonts w:ascii="Aparajita" w:cs="Aparajita" w:eastAsia="DejaVu Sans" w:hAnsi="Aparajita"/>
                 <w:color w:val="00000A"/>
@@ -2624,18 +2673,21 @@
         </w:tc>
         <w:tc>
           <w:tcPr>
-            <w:tcW w:type="dxa" w:w="4418"/>
+            <w:tcW w:type="dxa" w:w="4419"/>
             <w:tcBorders>
               <w:top w:val="nil"/>
               <w:left w:val="nil"/>
-              <w:bottom w:color="000000" w:space="0" w:sz="2" w:val="single"/>
+              <w:bottom w:color="000001" w:space="0" w:sz="2" w:val="single"/>
               <w:right w:val="nil"/>
             </w:tcBorders>
-            <w:shd w:fill="auto" w:val="clear"/>
-          </w:tcPr>
-          <w:p>
-            <w:pPr>
-              <w:pStyle w:val="style59"/>
+            <w:shd w:fill="FFFFFF" w:val="clear"/>
+            <w:tcMar>
+              <w:left w:type="dxa" w:w="56"/>
+            </w:tcMar>
+          </w:tcPr>
+          <w:p>
+            <w:pPr>
+              <w:pStyle w:val="style62"/>
               <w:rPr>
                 <w:rFonts w:ascii="Aparajita" w:cs="Aparajita" w:eastAsia="DejaVu Sans" w:hAnsi="Aparajita"/>
                 <w:color w:val="00000A"/>
@@ -2658,34 +2710,38 @@
         </w:tc>
         <w:tc>
           <w:tcPr>
-            <w:tcW w:type="dxa" w:w="2214"/>
+            <w:tcW w:type="dxa" w:w="2215"/>
             <w:tcBorders>
               <w:top w:val="nil"/>
               <w:left w:val="nil"/>
-              <w:bottom w:color="000000" w:space="0" w:sz="2" w:val="single"/>
+              <w:bottom w:color="000001" w:space="0" w:sz="2" w:val="single"/>
               <w:right w:val="nil"/>
             </w:tcBorders>
-            <w:shd w:fill="auto" w:val="clear"/>
-          </w:tcPr>
-          <w:p>
-            <w:pPr>
-              <w:pStyle w:val="style59"/>
-              <w:rPr>
-                <w:rFonts w:ascii="Aparajita" w:cs="Aparajita" w:eastAsia="DejaVu Sans" w:hAnsi="Aparajita"/>
-                <w:color w:val="00000A"/>
-                <w:sz w:val="22"/>
-                <w:szCs w:val="22"/>
-                <w:lang w:bidi="ar-SA" w:eastAsia="en-US" w:val="en-US"/>
-              </w:rPr>
-            </w:pPr>
-            <w:r>
-              <w:rPr>
-                <w:rFonts w:ascii="Aparajita" w:cs="Aparajita" w:eastAsia="DejaVu Sans" w:hAnsi="Aparajita"/>
-                <w:color w:val="00000A"/>
-                <w:sz w:val="22"/>
-                <w:szCs w:val="22"/>
-                <w:lang w:bidi="ar-SA" w:eastAsia="en-US" w:val="en-US"/>
-              </w:rPr>
+            <w:shd w:fill="FFFFFF" w:val="clear"/>
+            <w:tcMar>
+              <w:left w:type="dxa" w:w="56"/>
+            </w:tcMar>
+          </w:tcPr>
+          <w:p>
+            <w:pPr>
+              <w:pStyle w:val="style62"/>
+              <w:rPr>
+                <w:rFonts w:ascii="Aparajita" w:cs="Aparajita" w:eastAsia="DejaVu Sans" w:hAnsi="Aparajita"/>
+                <w:color w:val="00000A"/>
+                <w:sz w:val="22"/>
+                <w:szCs w:val="22"/>
+                <w:lang w:bidi="ar-SA" w:eastAsia="en-US" w:val="en-US"/>
+              </w:rPr>
+            </w:pPr>
+            <w:r>
+              <w:rPr>
+                <w:rFonts w:ascii="Aparajita" w:cs="Aparajita" w:eastAsia="DejaVu Sans" w:hAnsi="Aparajita"/>
+                <w:color w:val="00000A"/>
+                <w:sz w:val="22"/>
+                <w:szCs w:val="22"/>
+                <w:lang w:bidi="ar-SA" w:eastAsia="en-US" w:val="en-US"/>
+              </w:rPr>
+              <w:t>k</w:t>
             </w:r>
           </w:p>
         </w:tc>
@@ -2696,21 +2752,21 @@
         </w:trPr>
         <w:tc>
           <w:tcPr>
-            <w:tcW w:type="dxa" w:w="3895"/>
+            <w:tcW w:type="dxa" w:w="3893"/>
             <w:tcBorders>
               <w:top w:val="nil"/>
-              <w:left w:color="000000" w:space="0" w:sz="2" w:val="single"/>
-              <w:bottom w:color="000000" w:space="0" w:sz="2" w:val="single"/>
+              <w:left w:color="000001" w:space="0" w:sz="2" w:val="single"/>
+              <w:bottom w:color="000001" w:space="0" w:sz="2" w:val="single"/>
               <w:right w:val="nil"/>
             </w:tcBorders>
-            <w:shd w:fill="auto" w:val="clear"/>
-            <w:tcMar>
-              <w:left w:type="dxa" w:w="54"/>
-            </w:tcMar>
-          </w:tcPr>
-          <w:p>
-            <w:pPr>
-              <w:pStyle w:val="style59"/>
+            <w:shd w:fill="FFFFFF" w:val="clear"/>
+            <w:tcMar>
+              <w:left w:type="dxa" w:w="51"/>
+            </w:tcMar>
+          </w:tcPr>
+          <w:p>
+            <w:pPr>
+              <w:pStyle w:val="style62"/>
               <w:rPr>
                 <w:rFonts w:ascii="Aparajita" w:cs="Aparajita" w:eastAsia="DejaVu Sans" w:hAnsi="Aparajita"/>
                 <w:color w:val="00000A"/>
@@ -2733,18 +2789,21 @@
         </w:tc>
         <w:tc>
           <w:tcPr>
-            <w:tcW w:type="dxa" w:w="4418"/>
+            <w:tcW w:type="dxa" w:w="4419"/>
             <w:tcBorders>
               <w:top w:val="nil"/>
               <w:left w:val="nil"/>
-              <w:bottom w:color="000000" w:space="0" w:sz="2" w:val="single"/>
+              <w:bottom w:color="000001" w:space="0" w:sz="2" w:val="single"/>
               <w:right w:val="nil"/>
             </w:tcBorders>
-            <w:shd w:fill="auto" w:val="clear"/>
-          </w:tcPr>
-          <w:p>
-            <w:pPr>
-              <w:pStyle w:val="style59"/>
+            <w:shd w:fill="FFFFFF" w:val="clear"/>
+            <w:tcMar>
+              <w:left w:type="dxa" w:w="56"/>
+            </w:tcMar>
+          </w:tcPr>
+          <w:p>
+            <w:pPr>
+              <w:pStyle w:val="style62"/>
               <w:rPr>
                 <w:rFonts w:ascii="Aparajita" w:cs="Aparajita" w:eastAsia="DejaVu Sans" w:hAnsi="Aparajita"/>
                 <w:color w:val="00000A"/>
@@ -2767,34 +2826,38 @@
         </w:tc>
         <w:tc>
           <w:tcPr>
-            <w:tcW w:type="dxa" w:w="2214"/>
+            <w:tcW w:type="dxa" w:w="2215"/>
             <w:tcBorders>
               <w:top w:val="nil"/>
               <w:left w:val="nil"/>
-              <w:bottom w:color="000000" w:space="0" w:sz="2" w:val="single"/>
+              <w:bottom w:color="000001" w:space="0" w:sz="2" w:val="single"/>
               <w:right w:val="nil"/>
             </w:tcBorders>
-            <w:shd w:fill="auto" w:val="clear"/>
-          </w:tcPr>
-          <w:p>
-            <w:pPr>
-              <w:pStyle w:val="style59"/>
-              <w:rPr>
-                <w:rFonts w:ascii="Aparajita" w:cs="Aparajita" w:eastAsia="DejaVu Sans" w:hAnsi="Aparajita"/>
-                <w:color w:val="00000A"/>
-                <w:sz w:val="22"/>
-                <w:szCs w:val="22"/>
-                <w:lang w:bidi="ar-SA" w:eastAsia="en-US" w:val="en-US"/>
-              </w:rPr>
-            </w:pPr>
-            <w:r>
-              <w:rPr>
-                <w:rFonts w:ascii="Aparajita" w:cs="Aparajita" w:eastAsia="DejaVu Sans" w:hAnsi="Aparajita"/>
-                <w:color w:val="00000A"/>
-                <w:sz w:val="22"/>
-                <w:szCs w:val="22"/>
-                <w:lang w:bidi="ar-SA" w:eastAsia="en-US" w:val="en-US"/>
-              </w:rPr>
+            <w:shd w:fill="FFFFFF" w:val="clear"/>
+            <w:tcMar>
+              <w:left w:type="dxa" w:w="56"/>
+            </w:tcMar>
+          </w:tcPr>
+          <w:p>
+            <w:pPr>
+              <w:pStyle w:val="style62"/>
+              <w:rPr>
+                <w:rFonts w:ascii="Aparajita" w:cs="Aparajita" w:eastAsia="DejaVu Sans" w:hAnsi="Aparajita"/>
+                <w:color w:val="00000A"/>
+                <w:sz w:val="22"/>
+                <w:szCs w:val="22"/>
+                <w:lang w:bidi="ar-SA" w:eastAsia="en-US" w:val="en-US"/>
+              </w:rPr>
+            </w:pPr>
+            <w:r>
+              <w:rPr>
+                <w:rFonts w:ascii="Aparajita" w:cs="Aparajita" w:eastAsia="DejaVu Sans" w:hAnsi="Aparajita"/>
+                <w:color w:val="00000A"/>
+                <w:sz w:val="22"/>
+                <w:szCs w:val="22"/>
+                <w:lang w:bidi="ar-SA" w:eastAsia="en-US" w:val="en-US"/>
+              </w:rPr>
+              <w:t>m</w:t>
             </w:r>
           </w:p>
         </w:tc>
@@ -2802,7 +2865,7 @@
     </w:tbl>
     <w:p>
       <w:pPr>
-        <w:pStyle w:val="style50"/>
+        <w:pStyle w:val="style53"/>
         <w:spacing w:line="100" w:lineRule="atLeast"/>
         <w:ind w:hanging="0" w:left="0" w:right="0"/>
         <w:rPr>
@@ -2825,7 +2888,7 @@
     </w:p>
     <w:p>
       <w:pPr>
-        <w:pStyle w:val="style50"/>
+        <w:pStyle w:val="style53"/>
         <w:spacing w:line="100" w:lineRule="atLeast"/>
         <w:ind w:hanging="0" w:left="0" w:right="0"/>
         <w:rPr/>
@@ -2846,38 +2909,32 @@
           <w:rFonts w:ascii="Aparajita" w:cs="Aparajita" w:hAnsi="Aparajita"/>
         </w:rPr>
         <w:tab/>
-      </w:r>
-      <w:r>
-        <w:rPr>
-          <w:rFonts w:ascii="Aparajita" w:cs="Aparajita" w:hAnsi="Aparajita"/>
-        </w:rPr>
         <w:t>Hand Mode</w:t>
       </w:r>
     </w:p>
     <w:tbl>
       <w:tblPr>
-        <w:tblW w:type="dxa" w:w="10527"/>
         <w:jc w:val="left"/>
-        <w:tblInd w:type="dxa" w:w="55"/>
+        <w:tblInd w:type="dxa" w:w="53"/>
         <w:tblBorders>
-          <w:top w:color="000000" w:space="0" w:sz="2" w:val="single"/>
-          <w:left w:color="000000" w:space="0" w:sz="2" w:val="single"/>
-          <w:bottom w:color="000000" w:space="0" w:sz="2" w:val="single"/>
-          <w:insideH w:color="000000" w:space="0" w:sz="2" w:val="single"/>
+          <w:top w:color="000001" w:space="0" w:sz="2" w:val="single"/>
+          <w:left w:color="000001" w:space="0" w:sz="2" w:val="single"/>
+          <w:bottom w:color="000001" w:space="0" w:sz="2" w:val="single"/>
+          <w:insideH w:color="000001" w:space="0" w:sz="2" w:val="single"/>
           <w:right w:val="nil"/>
           <w:insideV w:val="nil"/>
         </w:tblBorders>
         <w:tblCellMar>
           <w:top w:type="dxa" w:w="55"/>
-          <w:left w:type="dxa" w:w="54"/>
+          <w:left w:type="dxa" w:w="51"/>
           <w:bottom w:type="dxa" w:w="55"/>
           <w:right w:type="dxa" w:w="55"/>
         </w:tblCellMar>
       </w:tblPr>
       <w:tblGrid>
-        <w:gridCol w:w="3895"/>
-        <w:gridCol w:w="4418"/>
-        <w:gridCol w:w="2214"/>
+        <w:gridCol w:w="3893"/>
+        <w:gridCol w:w="4419"/>
+        <w:gridCol w:w="2215"/>
       </w:tblGrid>
       <w:tr>
         <w:trPr>
@@ -2885,21 +2942,21 @@
         </w:trPr>
         <w:tc>
           <w:tcPr>
-            <w:tcW w:type="dxa" w:w="3895"/>
-            <w:tcBorders>
-              <w:top w:color="000000" w:space="0" w:sz="2" w:val="single"/>
-              <w:left w:color="000000" w:space="0" w:sz="2" w:val="single"/>
-              <w:bottom w:color="000000" w:space="0" w:sz="2" w:val="single"/>
+            <w:tcW w:type="dxa" w:w="3893"/>
+            <w:tcBorders>
+              <w:top w:color="000001" w:space="0" w:sz="2" w:val="single"/>
+              <w:left w:color="000001" w:space="0" w:sz="2" w:val="single"/>
+              <w:bottom w:color="000001" w:space="0" w:sz="2" w:val="single"/>
               <w:right w:val="nil"/>
             </w:tcBorders>
-            <w:shd w:fill="auto" w:val="clear"/>
-            <w:tcMar>
-              <w:left w:type="dxa" w:w="54"/>
-            </w:tcMar>
-          </w:tcPr>
-          <w:p>
-            <w:pPr>
-              <w:pStyle w:val="style59"/>
+            <w:shd w:fill="FFFFFF" w:val="clear"/>
+            <w:tcMar>
+              <w:left w:type="dxa" w:w="51"/>
+            </w:tcMar>
+          </w:tcPr>
+          <w:p>
+            <w:pPr>
+              <w:pStyle w:val="style62"/>
               <w:rPr>
                 <w:b/>
                 <w:bCs/>
@@ -2916,21 +2973,21 @@
         </w:tc>
         <w:tc>
           <w:tcPr>
-            <w:tcW w:type="dxa" w:w="4418"/>
-            <w:tcBorders>
-              <w:top w:color="000000" w:space="0" w:sz="2" w:val="single"/>
-              <w:left w:color="000000" w:space="0" w:sz="2" w:val="single"/>
-              <w:bottom w:color="000000" w:space="0" w:sz="2" w:val="single"/>
+            <w:tcW w:type="dxa" w:w="4419"/>
+            <w:tcBorders>
+              <w:top w:color="000001" w:space="0" w:sz="2" w:val="single"/>
+              <w:left w:color="000001" w:space="0" w:sz="2" w:val="single"/>
+              <w:bottom w:color="000001" w:space="0" w:sz="2" w:val="single"/>
               <w:right w:val="nil"/>
             </w:tcBorders>
-            <w:shd w:fill="auto" w:val="clear"/>
-            <w:tcMar>
-              <w:left w:type="dxa" w:w="54"/>
-            </w:tcMar>
-          </w:tcPr>
-          <w:p>
-            <w:pPr>
-              <w:pStyle w:val="style59"/>
+            <w:shd w:fill="FFFFFF" w:val="clear"/>
+            <w:tcMar>
+              <w:left w:type="dxa" w:w="51"/>
+            </w:tcMar>
+          </w:tcPr>
+          <w:p>
+            <w:pPr>
+              <w:pStyle w:val="style62"/>
               <w:rPr>
                 <w:b/>
                 <w:bCs/>
@@ -2947,21 +3004,21 @@
         </w:tc>
         <w:tc>
           <w:tcPr>
-            <w:tcW w:type="dxa" w:w="2214"/>
-            <w:tcBorders>
-              <w:top w:color="000000" w:space="0" w:sz="2" w:val="single"/>
-              <w:left w:color="000000" w:space="0" w:sz="2" w:val="single"/>
-              <w:bottom w:color="000000" w:space="0" w:sz="2" w:val="single"/>
-              <w:right w:color="000000" w:space="0" w:sz="2" w:val="single"/>
-            </w:tcBorders>
-            <w:shd w:fill="auto" w:val="clear"/>
-            <w:tcMar>
-              <w:left w:type="dxa" w:w="54"/>
-            </w:tcMar>
-          </w:tcPr>
-          <w:p>
-            <w:pPr>
-              <w:pStyle w:val="style59"/>
+            <w:tcW w:type="dxa" w:w="2215"/>
+            <w:tcBorders>
+              <w:top w:color="000001" w:space="0" w:sz="2" w:val="single"/>
+              <w:left w:color="000001" w:space="0" w:sz="2" w:val="single"/>
+              <w:bottom w:color="000001" w:space="0" w:sz="2" w:val="single"/>
+              <w:right w:color="000001" w:space="0" w:sz="2" w:val="single"/>
+            </w:tcBorders>
+            <w:shd w:fill="FFFFFF" w:val="clear"/>
+            <w:tcMar>
+              <w:left w:type="dxa" w:w="51"/>
+            </w:tcMar>
+          </w:tcPr>
+          <w:p>
+            <w:pPr>
+              <w:pStyle w:val="style62"/>
               <w:rPr>
                 <w:b/>
                 <w:bCs/>
@@ -2983,21 +3040,21 @@
         </w:trPr>
         <w:tc>
           <w:tcPr>
-            <w:tcW w:type="dxa" w:w="3895"/>
+            <w:tcW w:type="dxa" w:w="3893"/>
             <w:tcBorders>
               <w:top w:val="nil"/>
-              <w:left w:color="000000" w:space="0" w:sz="2" w:val="single"/>
-              <w:bottom w:color="000000" w:space="0" w:sz="2" w:val="single"/>
+              <w:left w:color="000001" w:space="0" w:sz="2" w:val="single"/>
+              <w:bottom w:color="000001" w:space="0" w:sz="2" w:val="single"/>
               <w:right w:val="nil"/>
             </w:tcBorders>
-            <w:shd w:fill="auto" w:val="clear"/>
-            <w:tcMar>
-              <w:left w:type="dxa" w:w="54"/>
-            </w:tcMar>
-          </w:tcPr>
-          <w:p>
-            <w:pPr>
-              <w:pStyle w:val="style59"/>
+            <w:shd w:fill="FFFFFF" w:val="clear"/>
+            <w:tcMar>
+              <w:left w:type="dxa" w:w="51"/>
+            </w:tcMar>
+          </w:tcPr>
+          <w:p>
+            <w:pPr>
+              <w:pStyle w:val="style62"/>
               <w:rPr>
                 <w:rFonts w:ascii="Aparajita" w:cs="Aparajita" w:eastAsia="DejaVu Sans" w:hAnsi="Aparajita"/>
                 <w:color w:val="00000A"/>
@@ -3020,18 +3077,21 @@
         </w:tc>
         <w:tc>
           <w:tcPr>
-            <w:tcW w:type="dxa" w:w="4418"/>
+            <w:tcW w:type="dxa" w:w="4419"/>
             <w:tcBorders>
               <w:top w:val="nil"/>
               <w:left w:val="nil"/>
-              <w:bottom w:color="000000" w:space="0" w:sz="2" w:val="single"/>
+              <w:bottom w:color="000001" w:space="0" w:sz="2" w:val="single"/>
               <w:right w:val="nil"/>
             </w:tcBorders>
-            <w:shd w:fill="auto" w:val="clear"/>
-          </w:tcPr>
-          <w:p>
-            <w:pPr>
-              <w:pStyle w:val="style59"/>
+            <w:shd w:fill="FFFFFF" w:val="clear"/>
+            <w:tcMar>
+              <w:left w:type="dxa" w:w="56"/>
+            </w:tcMar>
+          </w:tcPr>
+          <w:p>
+            <w:pPr>
+              <w:pStyle w:val="style62"/>
               <w:rPr>
                 <w:rFonts w:ascii="Aparajita" w:cs="Aparajita" w:eastAsia="DejaVu Sans" w:hAnsi="Aparajita"/>
                 <w:color w:val="00000A"/>
@@ -3054,18 +3114,21 @@
         </w:tc>
         <w:tc>
           <w:tcPr>
-            <w:tcW w:type="dxa" w:w="2214"/>
+            <w:tcW w:type="dxa" w:w="2215"/>
             <w:tcBorders>
               <w:top w:val="nil"/>
               <w:left w:val="nil"/>
-              <w:bottom w:color="000000" w:space="0" w:sz="2" w:val="single"/>
+              <w:bottom w:color="000001" w:space="0" w:sz="2" w:val="single"/>
               <w:right w:val="nil"/>
             </w:tcBorders>
-            <w:shd w:fill="auto" w:val="clear"/>
-          </w:tcPr>
-          <w:p>
-            <w:pPr>
-              <w:pStyle w:val="style59"/>
+            <w:shd w:fill="FFFFFF" w:val="clear"/>
+            <w:tcMar>
+              <w:left w:type="dxa" w:w="56"/>
+            </w:tcMar>
+          </w:tcPr>
+          <w:p>
+            <w:pPr>
+              <w:pStyle w:val="style62"/>
               <w:rPr>
                 <w:rFonts w:ascii="Aparajita" w:cs="Aparajita" w:eastAsia="DejaVu Sans" w:hAnsi="Aparajita"/>
                 <w:color w:val="00000A"/>
@@ -3092,21 +3155,21 @@
         </w:trPr>
         <w:tc>
           <w:tcPr>
-            <w:tcW w:type="dxa" w:w="3895"/>
+            <w:tcW w:type="dxa" w:w="3893"/>
             <w:tcBorders>
               <w:top w:val="nil"/>
-              <w:left w:color="000000" w:space="0" w:sz="2" w:val="single"/>
-              <w:bottom w:color="000000" w:space="0" w:sz="2" w:val="single"/>
+              <w:left w:color="000001" w:space="0" w:sz="2" w:val="single"/>
+              <w:bottom w:color="000001" w:space="0" w:sz="2" w:val="single"/>
               <w:right w:val="nil"/>
             </w:tcBorders>
-            <w:shd w:fill="auto" w:val="clear"/>
-            <w:tcMar>
-              <w:left w:type="dxa" w:w="54"/>
-            </w:tcMar>
-          </w:tcPr>
-          <w:p>
-            <w:pPr>
-              <w:pStyle w:val="style59"/>
+            <w:shd w:fill="FFFFFF" w:val="clear"/>
+            <w:tcMar>
+              <w:left w:type="dxa" w:w="51"/>
+            </w:tcMar>
+          </w:tcPr>
+          <w:p>
+            <w:pPr>
+              <w:pStyle w:val="style62"/>
               <w:rPr>
                 <w:rFonts w:ascii="Aparajita" w:cs="Aparajita" w:eastAsia="DejaVu Sans" w:hAnsi="Aparajita"/>
                 <w:color w:val="00000A"/>
@@ -3129,18 +3192,21 @@
         </w:tc>
         <w:tc>
           <w:tcPr>
-            <w:tcW w:type="dxa" w:w="4418"/>
+            <w:tcW w:type="dxa" w:w="4419"/>
             <w:tcBorders>
               <w:top w:val="nil"/>
               <w:left w:val="nil"/>
-              <w:bottom w:color="000000" w:space="0" w:sz="2" w:val="single"/>
+              <w:bottom w:color="000001" w:space="0" w:sz="2" w:val="single"/>
               <w:right w:val="nil"/>
             </w:tcBorders>
-            <w:shd w:fill="auto" w:val="clear"/>
-          </w:tcPr>
-          <w:p>
-            <w:pPr>
-              <w:pStyle w:val="style59"/>
+            <w:shd w:fill="FFFFFF" w:val="clear"/>
+            <w:tcMar>
+              <w:left w:type="dxa" w:w="56"/>
+            </w:tcMar>
+          </w:tcPr>
+          <w:p>
+            <w:pPr>
+              <w:pStyle w:val="style62"/>
               <w:rPr>
                 <w:rFonts w:ascii="Aparajita" w:cs="Aparajita" w:eastAsia="DejaVu Sans" w:hAnsi="Aparajita"/>
                 <w:color w:val="00000A"/>
@@ -3163,34 +3229,38 @@
         </w:tc>
         <w:tc>
           <w:tcPr>
-            <w:tcW w:type="dxa" w:w="2214"/>
+            <w:tcW w:type="dxa" w:w="2215"/>
             <w:tcBorders>
               <w:top w:val="nil"/>
               <w:left w:val="nil"/>
-              <w:bottom w:color="000000" w:space="0" w:sz="2" w:val="single"/>
+              <w:bottom w:color="000001" w:space="0" w:sz="2" w:val="single"/>
               <w:right w:val="nil"/>
             </w:tcBorders>
-            <w:shd w:fill="auto" w:val="clear"/>
-          </w:tcPr>
-          <w:p>
-            <w:pPr>
-              <w:pStyle w:val="style59"/>
-              <w:rPr>
-                <w:rFonts w:ascii="Aparajita" w:cs="Aparajita" w:eastAsia="DejaVu Sans" w:hAnsi="Aparajita"/>
-                <w:color w:val="00000A"/>
-                <w:sz w:val="22"/>
-                <w:szCs w:val="22"/>
-                <w:lang w:bidi="ar-SA" w:eastAsia="en-US" w:val="en-US"/>
-              </w:rPr>
-            </w:pPr>
-            <w:r>
-              <w:rPr>
-                <w:rFonts w:ascii="Aparajita" w:cs="Aparajita" w:eastAsia="DejaVu Sans" w:hAnsi="Aparajita"/>
-                <w:color w:val="00000A"/>
-                <w:sz w:val="22"/>
-                <w:szCs w:val="22"/>
-                <w:lang w:bidi="ar-SA" w:eastAsia="en-US" w:val="en-US"/>
-              </w:rPr>
+            <w:shd w:fill="FFFFFF" w:val="clear"/>
+            <w:tcMar>
+              <w:left w:type="dxa" w:w="56"/>
+            </w:tcMar>
+          </w:tcPr>
+          <w:p>
+            <w:pPr>
+              <w:pStyle w:val="style62"/>
+              <w:rPr>
+                <w:rFonts w:ascii="Aparajita" w:cs="Aparajita" w:eastAsia="DejaVu Sans" w:hAnsi="Aparajita"/>
+                <w:color w:val="00000A"/>
+                <w:sz w:val="22"/>
+                <w:szCs w:val="22"/>
+                <w:lang w:bidi="ar-SA" w:eastAsia="en-US" w:val="en-US"/>
+              </w:rPr>
+            </w:pPr>
+            <w:r>
+              <w:rPr>
+                <w:rFonts w:ascii="Aparajita" w:cs="Aparajita" w:eastAsia="DejaVu Sans" w:hAnsi="Aparajita"/>
+                <w:color w:val="00000A"/>
+                <w:sz w:val="22"/>
+                <w:szCs w:val="22"/>
+                <w:lang w:bidi="ar-SA" w:eastAsia="en-US" w:val="en-US"/>
+              </w:rPr>
+              <w:t>s</w:t>
             </w:r>
           </w:p>
         </w:tc>
@@ -3201,21 +3271,21 @@
         </w:trPr>
         <w:tc>
           <w:tcPr>
-            <w:tcW w:type="dxa" w:w="3895"/>
+            <w:tcW w:type="dxa" w:w="3893"/>
             <w:tcBorders>
               <w:top w:val="nil"/>
-              <w:left w:color="000000" w:space="0" w:sz="2" w:val="single"/>
-              <w:bottom w:color="000000" w:space="0" w:sz="2" w:val="single"/>
+              <w:left w:color="000001" w:space="0" w:sz="2" w:val="single"/>
+              <w:bottom w:color="000001" w:space="0" w:sz="2" w:val="single"/>
               <w:right w:val="nil"/>
             </w:tcBorders>
-            <w:shd w:fill="auto" w:val="clear"/>
-            <w:tcMar>
-              <w:left w:type="dxa" w:w="54"/>
-            </w:tcMar>
-          </w:tcPr>
-          <w:p>
-            <w:pPr>
-              <w:pStyle w:val="style59"/>
+            <w:shd w:fill="FFFFFF" w:val="clear"/>
+            <w:tcMar>
+              <w:left w:type="dxa" w:w="51"/>
+            </w:tcMar>
+          </w:tcPr>
+          <w:p>
+            <w:pPr>
+              <w:pStyle w:val="style62"/>
               <w:rPr>
                 <w:rFonts w:ascii="Aparajita" w:cs="Aparajita" w:eastAsia="DejaVu Sans" w:hAnsi="Aparajita"/>
                 <w:color w:val="00000A"/>
@@ -3238,18 +3308,21 @@
         </w:tc>
         <w:tc>
           <w:tcPr>
-            <w:tcW w:type="dxa" w:w="4418"/>
+            <w:tcW w:type="dxa" w:w="4419"/>
             <w:tcBorders>
               <w:top w:val="nil"/>
               <w:left w:val="nil"/>
-              <w:bottom w:color="000000" w:space="0" w:sz="2" w:val="single"/>
+              <w:bottom w:color="000001" w:space="0" w:sz="2" w:val="single"/>
               <w:right w:val="nil"/>
             </w:tcBorders>
-            <w:shd w:fill="auto" w:val="clear"/>
-          </w:tcPr>
-          <w:p>
-            <w:pPr>
-              <w:pStyle w:val="style59"/>
+            <w:shd w:fill="FFFFFF" w:val="clear"/>
+            <w:tcMar>
+              <w:left w:type="dxa" w:w="56"/>
+            </w:tcMar>
+          </w:tcPr>
+          <w:p>
+            <w:pPr>
+              <w:pStyle w:val="style62"/>
               <w:rPr>
                 <w:rFonts w:ascii="Aparajita" w:cs="Aparajita" w:eastAsia="DejaVu Sans" w:hAnsi="Aparajita"/>
                 <w:color w:val="00000A"/>
@@ -3272,18 +3345,21 @@
         </w:tc>
         <w:tc>
           <w:tcPr>
-            <w:tcW w:type="dxa" w:w="2214"/>
+            <w:tcW w:type="dxa" w:w="2215"/>
             <w:tcBorders>
               <w:top w:val="nil"/>
               <w:left w:val="nil"/>
-              <w:bottom w:color="000000" w:space="0" w:sz="2" w:val="single"/>
+              <w:bottom w:color="000001" w:space="0" w:sz="2" w:val="single"/>
               <w:right w:val="nil"/>
             </w:tcBorders>
-            <w:shd w:fill="auto" w:val="clear"/>
-          </w:tcPr>
-          <w:p>
-            <w:pPr>
-              <w:pStyle w:val="style59"/>
+            <w:shd w:fill="FFFFFF" w:val="clear"/>
+            <w:tcMar>
+              <w:left w:type="dxa" w:w="56"/>
+            </w:tcMar>
+          </w:tcPr>
+          <w:p>
+            <w:pPr>
+              <w:pStyle w:val="style62"/>
               <w:rPr>
                 <w:rFonts w:ascii="Aparajita" w:cs="Aparajita" w:eastAsia="DejaVu Sans" w:hAnsi="Aparajita"/>
                 <w:color w:val="00000A"/>
@@ -3310,21 +3386,21 @@
         </w:trPr>
         <w:tc>
           <w:tcPr>
-            <w:tcW w:type="dxa" w:w="3895"/>
+            <w:tcW w:type="dxa" w:w="3893"/>
             <w:tcBorders>
               <w:top w:val="nil"/>
-              <w:left w:color="000000" w:space="0" w:sz="2" w:val="single"/>
-              <w:bottom w:color="000000" w:space="0" w:sz="2" w:val="single"/>
+              <w:left w:color="000001" w:space="0" w:sz="2" w:val="single"/>
+              <w:bottom w:color="000001" w:space="0" w:sz="2" w:val="single"/>
               <w:right w:val="nil"/>
             </w:tcBorders>
-            <w:shd w:fill="auto" w:val="clear"/>
-            <w:tcMar>
-              <w:left w:type="dxa" w:w="54"/>
-            </w:tcMar>
-          </w:tcPr>
-          <w:p>
-            <w:pPr>
-              <w:pStyle w:val="style59"/>
+            <w:shd w:fill="FFFFFF" w:val="clear"/>
+            <w:tcMar>
+              <w:left w:type="dxa" w:w="51"/>
+            </w:tcMar>
+          </w:tcPr>
+          <w:p>
+            <w:pPr>
+              <w:pStyle w:val="style62"/>
               <w:rPr>
                 <w:rFonts w:ascii="Aparajita" w:cs="Aparajita" w:eastAsia="DejaVu Sans" w:hAnsi="Aparajita"/>
                 <w:color w:val="00000A"/>
@@ -3347,18 +3423,21 @@
         </w:tc>
         <w:tc>
           <w:tcPr>
-            <w:tcW w:type="dxa" w:w="4418"/>
+            <w:tcW w:type="dxa" w:w="4419"/>
             <w:tcBorders>
               <w:top w:val="nil"/>
               <w:left w:val="nil"/>
-              <w:bottom w:color="000000" w:space="0" w:sz="2" w:val="single"/>
+              <w:bottom w:color="000001" w:space="0" w:sz="2" w:val="single"/>
               <w:right w:val="nil"/>
             </w:tcBorders>
-            <w:shd w:fill="auto" w:val="clear"/>
-          </w:tcPr>
-          <w:p>
-            <w:pPr>
-              <w:pStyle w:val="style59"/>
+            <w:shd w:fill="FFFFFF" w:val="clear"/>
+            <w:tcMar>
+              <w:left w:type="dxa" w:w="56"/>
+            </w:tcMar>
+          </w:tcPr>
+          <w:p>
+            <w:pPr>
+              <w:pStyle w:val="style62"/>
               <w:rPr>
                 <w:rFonts w:ascii="Aparajita" w:cs="Aparajita" w:eastAsia="DejaVu Sans" w:hAnsi="Aparajita"/>
                 <w:color w:val="00000A"/>
@@ -3381,18 +3460,21 @@
         </w:tc>
         <w:tc>
           <w:tcPr>
-            <w:tcW w:type="dxa" w:w="2214"/>
+            <w:tcW w:type="dxa" w:w="2215"/>
             <w:tcBorders>
               <w:top w:val="nil"/>
               <w:left w:val="nil"/>
-              <w:bottom w:color="000000" w:space="0" w:sz="2" w:val="single"/>
+              <w:bottom w:color="000001" w:space="0" w:sz="2" w:val="single"/>
               <w:right w:val="nil"/>
             </w:tcBorders>
-            <w:shd w:fill="auto" w:val="clear"/>
-          </w:tcPr>
-          <w:p>
-            <w:pPr>
-              <w:pStyle w:val="style59"/>
+            <w:shd w:fill="FFFFFF" w:val="clear"/>
+            <w:tcMar>
+              <w:left w:type="dxa" w:w="56"/>
+            </w:tcMar>
+          </w:tcPr>
+          <w:p>
+            <w:pPr>
+              <w:pStyle w:val="style62"/>
               <w:rPr>
                 <w:rFonts w:ascii="Aparajita" w:cs="Aparajita" w:eastAsia="DejaVu Sans" w:hAnsi="Aparajita"/>
                 <w:color w:val="00000A"/>
@@ -3419,21 +3501,21 @@
         </w:trPr>
         <w:tc>
           <w:tcPr>
-            <w:tcW w:type="dxa" w:w="3895"/>
+            <w:tcW w:type="dxa" w:w="3893"/>
             <w:tcBorders>
               <w:top w:val="nil"/>
-              <w:left w:color="000000" w:space="0" w:sz="2" w:val="single"/>
-              <w:bottom w:color="000000" w:space="0" w:sz="2" w:val="single"/>
+              <w:left w:color="000001" w:space="0" w:sz="2" w:val="single"/>
+              <w:bottom w:color="000001" w:space="0" w:sz="2" w:val="single"/>
               <w:right w:val="nil"/>
             </w:tcBorders>
-            <w:shd w:fill="auto" w:val="clear"/>
-            <w:tcMar>
-              <w:left w:type="dxa" w:w="54"/>
-            </w:tcMar>
-          </w:tcPr>
-          <w:p>
-            <w:pPr>
-              <w:pStyle w:val="style59"/>
+            <w:shd w:fill="FFFFFF" w:val="clear"/>
+            <w:tcMar>
+              <w:left w:type="dxa" w:w="51"/>
+            </w:tcMar>
+          </w:tcPr>
+          <w:p>
+            <w:pPr>
+              <w:pStyle w:val="style62"/>
               <w:rPr>
                 <w:rFonts w:ascii="Aparajita" w:cs="Aparajita" w:eastAsia="DejaVu Sans" w:hAnsi="Aparajita"/>
                 <w:color w:val="00000A"/>
@@ -3456,18 +3538,21 @@
         </w:tc>
         <w:tc>
           <w:tcPr>
-            <w:tcW w:type="dxa" w:w="4418"/>
+            <w:tcW w:type="dxa" w:w="4419"/>
             <w:tcBorders>
               <w:top w:val="nil"/>
               <w:left w:val="nil"/>
-              <w:bottom w:color="000000" w:space="0" w:sz="2" w:val="single"/>
+              <w:bottom w:color="000001" w:space="0" w:sz="2" w:val="single"/>
               <w:right w:val="nil"/>
             </w:tcBorders>
-            <w:shd w:fill="auto" w:val="clear"/>
-          </w:tcPr>
-          <w:p>
-            <w:pPr>
-              <w:pStyle w:val="style59"/>
+            <w:shd w:fill="FFFFFF" w:val="clear"/>
+            <w:tcMar>
+              <w:left w:type="dxa" w:w="56"/>
+            </w:tcMar>
+          </w:tcPr>
+          <w:p>
+            <w:pPr>
+              <w:pStyle w:val="style62"/>
               <w:rPr>
                 <w:rFonts w:ascii="Aparajita" w:cs="Aparajita" w:eastAsia="DejaVu Sans" w:hAnsi="Aparajita"/>
                 <w:color w:val="00000A"/>
@@ -3490,34 +3575,38 @@
         </w:tc>
         <w:tc>
           <w:tcPr>
-            <w:tcW w:type="dxa" w:w="2214"/>
+            <w:tcW w:type="dxa" w:w="2215"/>
             <w:tcBorders>
               <w:top w:val="nil"/>
               <w:left w:val="nil"/>
-              <w:bottom w:color="000000" w:space="0" w:sz="2" w:val="single"/>
+              <w:bottom w:color="000001" w:space="0" w:sz="2" w:val="single"/>
               <w:right w:val="nil"/>
             </w:tcBorders>
-            <w:shd w:fill="auto" w:val="clear"/>
-          </w:tcPr>
-          <w:p>
-            <w:pPr>
-              <w:pStyle w:val="style59"/>
-              <w:rPr>
-                <w:rFonts w:ascii="Aparajita" w:cs="Aparajita" w:eastAsia="DejaVu Sans" w:hAnsi="Aparajita"/>
-                <w:color w:val="00000A"/>
-                <w:sz w:val="22"/>
-                <w:szCs w:val="22"/>
-                <w:lang w:bidi="ar-SA" w:eastAsia="en-US" w:val="en-US"/>
-              </w:rPr>
-            </w:pPr>
-            <w:r>
-              <w:rPr>
-                <w:rFonts w:ascii="Aparajita" w:cs="Aparajita" w:eastAsia="DejaVu Sans" w:hAnsi="Aparajita"/>
-                <w:color w:val="00000A"/>
-                <w:sz w:val="22"/>
-                <w:szCs w:val="22"/>
-                <w:lang w:bidi="ar-SA" w:eastAsia="en-US" w:val="en-US"/>
-              </w:rPr>
+            <w:shd w:fill="FFFFFF" w:val="clear"/>
+            <w:tcMar>
+              <w:left w:type="dxa" w:w="56"/>
+            </w:tcMar>
+          </w:tcPr>
+          <w:p>
+            <w:pPr>
+              <w:pStyle w:val="style62"/>
+              <w:rPr>
+                <w:rFonts w:ascii="Aparajita" w:cs="Aparajita" w:eastAsia="DejaVu Sans" w:hAnsi="Aparajita"/>
+                <w:color w:val="00000A"/>
+                <w:sz w:val="22"/>
+                <w:szCs w:val="22"/>
+                <w:lang w:bidi="ar-SA" w:eastAsia="en-US" w:val="en-US"/>
+              </w:rPr>
+            </w:pPr>
+            <w:r>
+              <w:rPr>
+                <w:rFonts w:ascii="Aparajita" w:cs="Aparajita" w:eastAsia="DejaVu Sans" w:hAnsi="Aparajita"/>
+                <w:color w:val="00000A"/>
+                <w:sz w:val="22"/>
+                <w:szCs w:val="22"/>
+                <w:lang w:bidi="ar-SA" w:eastAsia="en-US" w:val="en-US"/>
+              </w:rPr>
+              <w:t>c</w:t>
             </w:r>
           </w:p>
         </w:tc>
@@ -3528,21 +3617,21 @@
         </w:trPr>
         <w:tc>
           <w:tcPr>
-            <w:tcW w:type="dxa" w:w="3895"/>
+            <w:tcW w:type="dxa" w:w="3893"/>
             <w:tcBorders>
               <w:top w:val="nil"/>
-              <w:left w:color="000000" w:space="0" w:sz="2" w:val="single"/>
-              <w:bottom w:color="000000" w:space="0" w:sz="2" w:val="single"/>
+              <w:left w:color="000001" w:space="0" w:sz="2" w:val="single"/>
+              <w:bottom w:color="000001" w:space="0" w:sz="2" w:val="single"/>
               <w:right w:val="nil"/>
             </w:tcBorders>
-            <w:shd w:fill="auto" w:val="clear"/>
-            <w:tcMar>
-              <w:left w:type="dxa" w:w="54"/>
-            </w:tcMar>
-          </w:tcPr>
-          <w:p>
-            <w:pPr>
-              <w:pStyle w:val="style59"/>
+            <w:shd w:fill="FFFFFF" w:val="clear"/>
+            <w:tcMar>
+              <w:left w:type="dxa" w:w="51"/>
+            </w:tcMar>
+          </w:tcPr>
+          <w:p>
+            <w:pPr>
+              <w:pStyle w:val="style62"/>
               <w:rPr>
                 <w:rFonts w:ascii="Aparajita" w:cs="Aparajita" w:eastAsia="DejaVu Sans" w:hAnsi="Aparajita"/>
                 <w:color w:val="00000A"/>
@@ -3565,18 +3654,21 @@
         </w:tc>
         <w:tc>
           <w:tcPr>
-            <w:tcW w:type="dxa" w:w="4418"/>
+            <w:tcW w:type="dxa" w:w="4419"/>
             <w:tcBorders>
               <w:top w:val="nil"/>
               <w:left w:val="nil"/>
-              <w:bottom w:color="000000" w:space="0" w:sz="2" w:val="single"/>
+              <w:bottom w:color="000001" w:space="0" w:sz="2" w:val="single"/>
               <w:right w:val="nil"/>
             </w:tcBorders>
-            <w:shd w:fill="auto" w:val="clear"/>
-          </w:tcPr>
-          <w:p>
-            <w:pPr>
-              <w:pStyle w:val="style59"/>
+            <w:shd w:fill="FFFFFF" w:val="clear"/>
+            <w:tcMar>
+              <w:left w:type="dxa" w:w="56"/>
+            </w:tcMar>
+          </w:tcPr>
+          <w:p>
+            <w:pPr>
+              <w:pStyle w:val="style62"/>
               <w:rPr>
                 <w:rFonts w:ascii="Aparajita" w:cs="Aparajita" w:eastAsia="DejaVu Sans" w:hAnsi="Aparajita"/>
                 <w:color w:val="00000A"/>
@@ -3599,34 +3691,38 @@
         </w:tc>
         <w:tc>
           <w:tcPr>
-            <w:tcW w:type="dxa" w:w="2214"/>
+            <w:tcW w:type="dxa" w:w="2215"/>
             <w:tcBorders>
               <w:top w:val="nil"/>
               <w:left w:val="nil"/>
-              <w:bottom w:color="000000" w:space="0" w:sz="2" w:val="single"/>
+              <w:bottom w:color="000001" w:space="0" w:sz="2" w:val="single"/>
               <w:right w:val="nil"/>
             </w:tcBorders>
-            <w:shd w:fill="auto" w:val="clear"/>
-          </w:tcPr>
-          <w:p>
-            <w:pPr>
-              <w:pStyle w:val="style59"/>
-              <w:rPr>
-                <w:rFonts w:ascii="Aparajita" w:cs="Aparajita" w:eastAsia="DejaVu Sans" w:hAnsi="Aparajita"/>
-                <w:color w:val="00000A"/>
-                <w:sz w:val="22"/>
-                <w:szCs w:val="22"/>
-                <w:lang w:bidi="ar-SA" w:eastAsia="en-US" w:val="en-US"/>
-              </w:rPr>
-            </w:pPr>
-            <w:r>
-              <w:rPr>
-                <w:rFonts w:ascii="Aparajita" w:cs="Aparajita" w:eastAsia="DejaVu Sans" w:hAnsi="Aparajita"/>
-                <w:color w:val="00000A"/>
-                <w:sz w:val="22"/>
-                <w:szCs w:val="22"/>
-                <w:lang w:bidi="ar-SA" w:eastAsia="en-US" w:val="en-US"/>
-              </w:rPr>
+            <w:shd w:fill="FFFFFF" w:val="clear"/>
+            <w:tcMar>
+              <w:left w:type="dxa" w:w="56"/>
+            </w:tcMar>
+          </w:tcPr>
+          <w:p>
+            <w:pPr>
+              <w:pStyle w:val="style62"/>
+              <w:rPr>
+                <w:rFonts w:ascii="Aparajita" w:cs="Aparajita" w:eastAsia="DejaVu Sans" w:hAnsi="Aparajita"/>
+                <w:color w:val="00000A"/>
+                <w:sz w:val="22"/>
+                <w:szCs w:val="22"/>
+                <w:lang w:bidi="ar-SA" w:eastAsia="en-US" w:val="en-US"/>
+              </w:rPr>
+            </w:pPr>
+            <w:r>
+              <w:rPr>
+                <w:rFonts w:ascii="Aparajita" w:cs="Aparajita" w:eastAsia="DejaVu Sans" w:hAnsi="Aparajita"/>
+                <w:color w:val="00000A"/>
+                <w:sz w:val="22"/>
+                <w:szCs w:val="22"/>
+                <w:lang w:bidi="ar-SA" w:eastAsia="en-US" w:val="en-US"/>
+              </w:rPr>
+              <w:t>d</w:t>
             </w:r>
           </w:p>
         </w:tc>
@@ -3637,21 +3733,21 @@
         </w:trPr>
         <w:tc>
           <w:tcPr>
-            <w:tcW w:type="dxa" w:w="3895"/>
+            <w:tcW w:type="dxa" w:w="3893"/>
             <w:tcBorders>
               <w:top w:val="nil"/>
-              <w:left w:color="000000" w:space="0" w:sz="2" w:val="single"/>
-              <w:bottom w:color="000000" w:space="0" w:sz="2" w:val="single"/>
+              <w:left w:color="000001" w:space="0" w:sz="2" w:val="single"/>
+              <w:bottom w:color="000001" w:space="0" w:sz="2" w:val="single"/>
               <w:right w:val="nil"/>
             </w:tcBorders>
-            <w:shd w:fill="auto" w:val="clear"/>
-            <w:tcMar>
-              <w:left w:type="dxa" w:w="54"/>
-            </w:tcMar>
-          </w:tcPr>
-          <w:p>
-            <w:pPr>
-              <w:pStyle w:val="style59"/>
+            <w:shd w:fill="FFFFFF" w:val="clear"/>
+            <w:tcMar>
+              <w:left w:type="dxa" w:w="51"/>
+            </w:tcMar>
+          </w:tcPr>
+          <w:p>
+            <w:pPr>
+              <w:pStyle w:val="style62"/>
               <w:rPr>
                 <w:rFonts w:ascii="Aparajita" w:cs="Aparajita" w:eastAsia="DejaVu Sans" w:hAnsi="Aparajita"/>
                 <w:color w:val="00000A"/>
@@ -3674,18 +3770,21 @@
         </w:tc>
         <w:tc>
           <w:tcPr>
-            <w:tcW w:type="dxa" w:w="4418"/>
+            <w:tcW w:type="dxa" w:w="4419"/>
             <w:tcBorders>
               <w:top w:val="nil"/>
               <w:left w:val="nil"/>
-              <w:bottom w:color="000000" w:space="0" w:sz="2" w:val="single"/>
+              <w:bottom w:color="000001" w:space="0" w:sz="2" w:val="single"/>
               <w:right w:val="nil"/>
             </w:tcBorders>
-            <w:shd w:fill="auto" w:val="clear"/>
-          </w:tcPr>
-          <w:p>
-            <w:pPr>
-              <w:pStyle w:val="style59"/>
+            <w:shd w:fill="FFFFFF" w:val="clear"/>
+            <w:tcMar>
+              <w:left w:type="dxa" w:w="56"/>
+            </w:tcMar>
+          </w:tcPr>
+          <w:p>
+            <w:pPr>
+              <w:pStyle w:val="style62"/>
               <w:rPr>
                 <w:rFonts w:ascii="Aparajita" w:cs="Aparajita" w:eastAsia="DejaVu Sans" w:hAnsi="Aparajita"/>
                 <w:color w:val="00000A"/>
@@ -3708,34 +3807,38 @@
         </w:tc>
         <w:tc>
           <w:tcPr>
-            <w:tcW w:type="dxa" w:w="2214"/>
+            <w:tcW w:type="dxa" w:w="2215"/>
             <w:tcBorders>
               <w:top w:val="nil"/>
               <w:left w:val="nil"/>
-              <w:bottom w:color="000000" w:space="0" w:sz="2" w:val="single"/>
+              <w:bottom w:color="000001" w:space="0" w:sz="2" w:val="single"/>
               <w:right w:val="nil"/>
             </w:tcBorders>
-            <w:shd w:fill="auto" w:val="clear"/>
-          </w:tcPr>
-          <w:p>
-            <w:pPr>
-              <w:pStyle w:val="style59"/>
-              <w:rPr>
-                <w:rFonts w:ascii="Aparajita" w:cs="Aparajita" w:eastAsia="DejaVu Sans" w:hAnsi="Aparajita"/>
-                <w:color w:val="00000A"/>
-                <w:sz w:val="22"/>
-                <w:szCs w:val="22"/>
-                <w:lang w:bidi="ar-SA" w:eastAsia="en-US" w:val="en-US"/>
-              </w:rPr>
-            </w:pPr>
-            <w:r>
-              <w:rPr>
-                <w:rFonts w:ascii="Aparajita" w:cs="Aparajita" w:eastAsia="DejaVu Sans" w:hAnsi="Aparajita"/>
-                <w:color w:val="00000A"/>
-                <w:sz w:val="22"/>
-                <w:szCs w:val="22"/>
-                <w:lang w:bidi="ar-SA" w:eastAsia="en-US" w:val="en-US"/>
-              </w:rPr>
+            <w:shd w:fill="FFFFFF" w:val="clear"/>
+            <w:tcMar>
+              <w:left w:type="dxa" w:w="56"/>
+            </w:tcMar>
+          </w:tcPr>
+          <w:p>
+            <w:pPr>
+              <w:pStyle w:val="style62"/>
+              <w:rPr>
+                <w:rFonts w:ascii="Aparajita" w:cs="Aparajita" w:eastAsia="DejaVu Sans" w:hAnsi="Aparajita"/>
+                <w:color w:val="00000A"/>
+                <w:sz w:val="22"/>
+                <w:szCs w:val="22"/>
+                <w:lang w:bidi="ar-SA" w:eastAsia="en-US" w:val="en-US"/>
+              </w:rPr>
+            </w:pPr>
+            <w:r>
+              <w:rPr>
+                <w:rFonts w:ascii="Aparajita" w:cs="Aparajita" w:eastAsia="DejaVu Sans" w:hAnsi="Aparajita"/>
+                <w:color w:val="00000A"/>
+                <w:sz w:val="22"/>
+                <w:szCs w:val="22"/>
+                <w:lang w:bidi="ar-SA" w:eastAsia="en-US" w:val="en-US"/>
+              </w:rPr>
+              <w:t>a</w:t>
             </w:r>
           </w:p>
         </w:tc>
@@ -3746,21 +3849,21 @@
         </w:trPr>
         <w:tc>
           <w:tcPr>
-            <w:tcW w:type="dxa" w:w="3895"/>
+            <w:tcW w:type="dxa" w:w="3893"/>
             <w:tcBorders>
               <w:top w:val="nil"/>
-              <w:left w:color="000000" w:space="0" w:sz="2" w:val="single"/>
-              <w:bottom w:color="000000" w:space="0" w:sz="2" w:val="single"/>
+              <w:left w:color="000001" w:space="0" w:sz="2" w:val="single"/>
+              <w:bottom w:color="000001" w:space="0" w:sz="2" w:val="single"/>
               <w:right w:val="nil"/>
             </w:tcBorders>
-            <w:shd w:fill="auto" w:val="clear"/>
-            <w:tcMar>
-              <w:left w:type="dxa" w:w="54"/>
-            </w:tcMar>
-          </w:tcPr>
-          <w:p>
-            <w:pPr>
-              <w:pStyle w:val="style59"/>
+            <w:shd w:fill="FFFFFF" w:val="clear"/>
+            <w:tcMar>
+              <w:left w:type="dxa" w:w="51"/>
+            </w:tcMar>
+          </w:tcPr>
+          <w:p>
+            <w:pPr>
+              <w:pStyle w:val="style62"/>
               <w:rPr>
                 <w:rFonts w:ascii="Aparajita" w:cs="Aparajita" w:eastAsia="DejaVu Sans" w:hAnsi="Aparajita"/>
                 <w:color w:val="00000A"/>
@@ -3783,18 +3886,21 @@
         </w:tc>
         <w:tc>
           <w:tcPr>
-            <w:tcW w:type="dxa" w:w="4418"/>
+            <w:tcW w:type="dxa" w:w="4419"/>
             <w:tcBorders>
               <w:top w:val="nil"/>
               <w:left w:val="nil"/>
-              <w:bottom w:color="000000" w:space="0" w:sz="2" w:val="single"/>
+              <w:bottom w:color="000001" w:space="0" w:sz="2" w:val="single"/>
               <w:right w:val="nil"/>
             </w:tcBorders>
-            <w:shd w:fill="auto" w:val="clear"/>
-          </w:tcPr>
-          <w:p>
-            <w:pPr>
-              <w:pStyle w:val="style59"/>
+            <w:shd w:fill="FFFFFF" w:val="clear"/>
+            <w:tcMar>
+              <w:left w:type="dxa" w:w="56"/>
+            </w:tcMar>
+          </w:tcPr>
+          <w:p>
+            <w:pPr>
+              <w:pStyle w:val="style62"/>
               <w:rPr>
                 <w:rFonts w:ascii="Aparajita" w:cs="Aparajita" w:eastAsia="DejaVu Sans" w:hAnsi="Aparajita"/>
                 <w:color w:val="00000A"/>
@@ -3817,34 +3923,38 @@
         </w:tc>
         <w:tc>
           <w:tcPr>
-            <w:tcW w:type="dxa" w:w="2214"/>
+            <w:tcW w:type="dxa" w:w="2215"/>
             <w:tcBorders>
               <w:top w:val="nil"/>
               <w:left w:val="nil"/>
-              <w:bottom w:color="000000" w:space="0" w:sz="2" w:val="single"/>
+              <w:bottom w:color="000001" w:space="0" w:sz="2" w:val="single"/>
               <w:right w:val="nil"/>
             </w:tcBorders>
-            <w:shd w:fill="auto" w:val="clear"/>
-          </w:tcPr>
-          <w:p>
-            <w:pPr>
-              <w:pStyle w:val="style59"/>
-              <w:rPr>
-                <w:rFonts w:ascii="Aparajita" w:cs="Aparajita" w:eastAsia="DejaVu Sans" w:hAnsi="Aparajita"/>
-                <w:color w:val="00000A"/>
-                <w:sz w:val="22"/>
-                <w:szCs w:val="22"/>
-                <w:lang w:bidi="ar-SA" w:eastAsia="en-US" w:val="en-US"/>
-              </w:rPr>
-            </w:pPr>
-            <w:r>
-              <w:rPr>
-                <w:rFonts w:ascii="Aparajita" w:cs="Aparajita" w:eastAsia="DejaVu Sans" w:hAnsi="Aparajita"/>
-                <w:color w:val="00000A"/>
-                <w:sz w:val="22"/>
-                <w:szCs w:val="22"/>
-                <w:lang w:bidi="ar-SA" w:eastAsia="en-US" w:val="en-US"/>
-              </w:rPr>
+            <w:shd w:fill="FFFFFF" w:val="clear"/>
+            <w:tcMar>
+              <w:left w:type="dxa" w:w="56"/>
+            </w:tcMar>
+          </w:tcPr>
+          <w:p>
+            <w:pPr>
+              <w:pStyle w:val="style62"/>
+              <w:rPr>
+                <w:rFonts w:ascii="Aparajita" w:cs="Aparajita" w:eastAsia="DejaVu Sans" w:hAnsi="Aparajita"/>
+                <w:color w:val="00000A"/>
+                <w:sz w:val="22"/>
+                <w:szCs w:val="22"/>
+                <w:lang w:bidi="ar-SA" w:eastAsia="en-US" w:val="en-US"/>
+              </w:rPr>
+            </w:pPr>
+            <w:r>
+              <w:rPr>
+                <w:rFonts w:ascii="Aparajita" w:cs="Aparajita" w:eastAsia="DejaVu Sans" w:hAnsi="Aparajita"/>
+                <w:color w:val="00000A"/>
+                <w:sz w:val="22"/>
+                <w:szCs w:val="22"/>
+                <w:lang w:bidi="ar-SA" w:eastAsia="en-US" w:val="en-US"/>
+              </w:rPr>
+              <w:t>e</w:t>
             </w:r>
           </w:p>
         </w:tc>
@@ -3852,7 +3962,7 @@
     </w:tbl>
     <w:p>
       <w:pPr>
-        <w:pStyle w:val="style50"/>
+        <w:pStyle w:val="style53"/>
         <w:spacing w:line="100" w:lineRule="atLeast"/>
         <w:ind w:hanging="0" w:left="0" w:right="0"/>
         <w:rPr/>
@@ -3878,28 +3988,27 @@
     </w:p>
     <w:tbl>
       <w:tblPr>
-        <w:tblW w:type="dxa" w:w="10527"/>
         <w:jc w:val="left"/>
-        <w:tblInd w:type="dxa" w:w="55"/>
+        <w:tblInd w:type="dxa" w:w="53"/>
         <w:tblBorders>
-          <w:top w:color="000000" w:space="0" w:sz="2" w:val="single"/>
-          <w:left w:color="000000" w:space="0" w:sz="2" w:val="single"/>
-          <w:bottom w:color="000000" w:space="0" w:sz="2" w:val="single"/>
-          <w:insideH w:color="000000" w:space="0" w:sz="2" w:val="single"/>
+          <w:top w:color="000001" w:space="0" w:sz="2" w:val="single"/>
+          <w:left w:color="000001" w:space="0" w:sz="2" w:val="single"/>
+          <w:bottom w:color="000001" w:space="0" w:sz="2" w:val="single"/>
+          <w:insideH w:color="000001" w:space="0" w:sz="2" w:val="single"/>
           <w:right w:val="nil"/>
           <w:insideV w:val="nil"/>
         </w:tblBorders>
         <w:tblCellMar>
           <w:top w:type="dxa" w:w="55"/>
-          <w:left w:type="dxa" w:w="54"/>
+          <w:left w:type="dxa" w:w="51"/>
           <w:bottom w:type="dxa" w:w="55"/>
           <w:right w:type="dxa" w:w="55"/>
         </w:tblCellMar>
       </w:tblPr>
       <w:tblGrid>
-        <w:gridCol w:w="3884"/>
+        <w:gridCol w:w="3883"/>
         <w:gridCol w:w="4407"/>
-        <w:gridCol w:w="2236"/>
+        <w:gridCol w:w="2237"/>
       </w:tblGrid>
       <w:tr>
         <w:trPr>
@@ -3907,21 +4016,21 @@
         </w:trPr>
         <w:tc>
           <w:tcPr>
-            <w:tcW w:type="dxa" w:w="3884"/>
-            <w:tcBorders>
-              <w:top w:color="000000" w:space="0" w:sz="2" w:val="single"/>
-              <w:left w:color="000000" w:space="0" w:sz="2" w:val="single"/>
-              <w:bottom w:color="000000" w:space="0" w:sz="2" w:val="single"/>
+            <w:tcW w:type="dxa" w:w="3883"/>
+            <w:tcBorders>
+              <w:top w:color="000001" w:space="0" w:sz="2" w:val="single"/>
+              <w:left w:color="000001" w:space="0" w:sz="2" w:val="single"/>
+              <w:bottom w:color="000001" w:space="0" w:sz="2" w:val="single"/>
               <w:right w:val="nil"/>
             </w:tcBorders>
-            <w:shd w:fill="auto" w:val="clear"/>
-            <w:tcMar>
-              <w:left w:type="dxa" w:w="54"/>
-            </w:tcMar>
-          </w:tcPr>
-          <w:p>
-            <w:pPr>
-              <w:pStyle w:val="style59"/>
+            <w:shd w:fill="FFFFFF" w:val="clear"/>
+            <w:tcMar>
+              <w:left w:type="dxa" w:w="51"/>
+            </w:tcMar>
+          </w:tcPr>
+          <w:p>
+            <w:pPr>
+              <w:pStyle w:val="style62"/>
               <w:rPr>
                 <w:b/>
                 <w:bCs/>
@@ -3940,19 +4049,19 @@
           <w:tcPr>
             <w:tcW w:type="dxa" w:w="4407"/>
             <w:tcBorders>
-              <w:top w:color="000000" w:space="0" w:sz="2" w:val="single"/>
-              <w:left w:color="000000" w:space="0" w:sz="2" w:val="single"/>
-              <w:bottom w:color="000000" w:space="0" w:sz="2" w:val="single"/>
+              <w:top w:color="000001" w:space="0" w:sz="2" w:val="single"/>
+              <w:left w:color="000001" w:space="0" w:sz="2" w:val="single"/>
+              <w:bottom w:color="000001" w:space="0" w:sz="2" w:val="single"/>
               <w:right w:val="nil"/>
             </w:tcBorders>
-            <w:shd w:fill="auto" w:val="clear"/>
-            <w:tcMar>
-              <w:left w:type="dxa" w:w="54"/>
-            </w:tcMar>
-          </w:tcPr>
-          <w:p>
-            <w:pPr>
-              <w:pStyle w:val="style59"/>
+            <w:shd w:fill="FFFFFF" w:val="clear"/>
+            <w:tcMar>
+              <w:left w:type="dxa" w:w="51"/>
+            </w:tcMar>
+          </w:tcPr>
+          <w:p>
+            <w:pPr>
+              <w:pStyle w:val="style62"/>
               <w:rPr>
                 <w:b/>
                 <w:bCs/>
@@ -3969,21 +4078,21 @@
         </w:tc>
         <w:tc>
           <w:tcPr>
-            <w:tcW w:type="dxa" w:w="2236"/>
-            <w:tcBorders>
-              <w:top w:color="000000" w:space="0" w:sz="2" w:val="single"/>
-              <w:left w:color="000000" w:space="0" w:sz="2" w:val="single"/>
-              <w:bottom w:color="000000" w:space="0" w:sz="2" w:val="single"/>
-              <w:right w:color="000000" w:space="0" w:sz="2" w:val="single"/>
-            </w:tcBorders>
-            <w:shd w:fill="auto" w:val="clear"/>
-            <w:tcMar>
-              <w:left w:type="dxa" w:w="54"/>
-            </w:tcMar>
-          </w:tcPr>
-          <w:p>
-            <w:pPr>
-              <w:pStyle w:val="style59"/>
+            <w:tcW w:type="dxa" w:w="2237"/>
+            <w:tcBorders>
+              <w:top w:color="000001" w:space="0" w:sz="2" w:val="single"/>
+              <w:left w:color="000001" w:space="0" w:sz="2" w:val="single"/>
+              <w:bottom w:color="000001" w:space="0" w:sz="2" w:val="single"/>
+              <w:right w:color="000001" w:space="0" w:sz="2" w:val="single"/>
+            </w:tcBorders>
+            <w:shd w:fill="FFFFFF" w:val="clear"/>
+            <w:tcMar>
+              <w:left w:type="dxa" w:w="51"/>
+            </w:tcMar>
+          </w:tcPr>
+          <w:p>
+            <w:pPr>
+              <w:pStyle w:val="style62"/>
               <w:rPr>
                 <w:b/>
                 <w:bCs/>
@@ -4005,21 +4114,21 @@
         </w:trPr>
         <w:tc>
           <w:tcPr>
-            <w:tcW w:type="dxa" w:w="3884"/>
+            <w:tcW w:type="dxa" w:w="3883"/>
             <w:tcBorders>
               <w:top w:val="nil"/>
-              <w:left w:color="000000" w:space="0" w:sz="2" w:val="single"/>
-              <w:bottom w:color="000000" w:space="0" w:sz="2" w:val="single"/>
+              <w:left w:color="000001" w:space="0" w:sz="2" w:val="single"/>
+              <w:bottom w:color="000001" w:space="0" w:sz="2" w:val="single"/>
               <w:right w:val="nil"/>
             </w:tcBorders>
-            <w:shd w:fill="auto" w:val="clear"/>
-            <w:tcMar>
-              <w:left w:type="dxa" w:w="54"/>
-            </w:tcMar>
-          </w:tcPr>
-          <w:p>
-            <w:pPr>
-              <w:pStyle w:val="style59"/>
+            <w:shd w:fill="FFFFFF" w:val="clear"/>
+            <w:tcMar>
+              <w:left w:type="dxa" w:w="51"/>
+            </w:tcMar>
+          </w:tcPr>
+          <w:p>
+            <w:pPr>
+              <w:pStyle w:val="style62"/>
               <w:rPr/>
             </w:pPr>
             <w:r>
@@ -4033,18 +4142,18 @@
             <w:tcW w:type="dxa" w:w="4407"/>
             <w:tcBorders>
               <w:top w:val="nil"/>
-              <w:left w:color="000000" w:space="0" w:sz="2" w:val="single"/>
-              <w:bottom w:color="000000" w:space="0" w:sz="2" w:val="single"/>
+              <w:left w:color="000001" w:space="0" w:sz="2" w:val="single"/>
+              <w:bottom w:color="000001" w:space="0" w:sz="2" w:val="single"/>
               <w:right w:val="nil"/>
             </w:tcBorders>
-            <w:shd w:fill="auto" w:val="clear"/>
-            <w:tcMar>
-              <w:left w:type="dxa" w:w="54"/>
-            </w:tcMar>
-          </w:tcPr>
-          <w:p>
-            <w:pPr>
-              <w:pStyle w:val="style59"/>
+            <w:shd w:fill="FFFFFF" w:val="clear"/>
+            <w:tcMar>
+              <w:left w:type="dxa" w:w="51"/>
+            </w:tcMar>
+          </w:tcPr>
+          <w:p>
+            <w:pPr>
+              <w:pStyle w:val="style62"/>
               <w:rPr/>
             </w:pPr>
             <w:r>
@@ -4055,21 +4164,21 @@
         </w:tc>
         <w:tc>
           <w:tcPr>
-            <w:tcW w:type="dxa" w:w="2236"/>
+            <w:tcW w:type="dxa" w:w="2237"/>
             <w:tcBorders>
               <w:top w:val="nil"/>
-              <w:left w:color="000000" w:space="0" w:sz="2" w:val="single"/>
-              <w:bottom w:color="000000" w:space="0" w:sz="2" w:val="single"/>
-              <w:right w:color="000000" w:space="0" w:sz="2" w:val="single"/>
-            </w:tcBorders>
-            <w:shd w:fill="auto" w:val="clear"/>
-            <w:tcMar>
-              <w:left w:type="dxa" w:w="54"/>
-            </w:tcMar>
-          </w:tcPr>
-          <w:p>
-            <w:pPr>
-              <w:pStyle w:val="style59"/>
+              <w:left w:color="000001" w:space="0" w:sz="2" w:val="single"/>
+              <w:bottom w:color="000001" w:space="0" w:sz="2" w:val="single"/>
+              <w:right w:color="000001" w:space="0" w:sz="2" w:val="single"/>
+            </w:tcBorders>
+            <w:shd w:fill="FFFFFF" w:val="clear"/>
+            <w:tcMar>
+              <w:left w:type="dxa" w:w="51"/>
+            </w:tcMar>
+          </w:tcPr>
+          <w:p>
+            <w:pPr>
+              <w:pStyle w:val="style62"/>
               <w:rPr/>
             </w:pPr>
             <w:r>
@@ -4081,7 +4190,7 @@
     </w:tbl>
     <w:p>
       <w:pPr>
-        <w:pStyle w:val="style50"/>
+        <w:pStyle w:val="style53"/>
         <w:spacing w:line="100" w:lineRule="atLeast"/>
         <w:ind w:hanging="0" w:left="0" w:right="0"/>
         <w:rPr/>
@@ -4092,7 +4201,7 @@
     </w:p>
     <w:p>
       <w:pPr>
-        <w:pStyle w:val="style50"/>
+        <w:pStyle w:val="style53"/>
         <w:spacing w:line="100" w:lineRule="atLeast"/>
         <w:ind w:hanging="0" w:left="0" w:right="0"/>
         <w:rPr/>
@@ -4103,7 +4212,7 @@
     </w:p>
     <w:p>
       <w:pPr>
-        <w:pStyle w:val="style50"/>
+        <w:pStyle w:val="style53"/>
         <w:spacing w:line="100" w:lineRule="atLeast"/>
         <w:ind w:hanging="0" w:left="0" w:right="0"/>
         <w:rPr/>
@@ -4114,7 +4223,7 @@
     </w:p>
     <w:p>
       <w:pPr>
-        <w:pStyle w:val="style50"/>
+        <w:pStyle w:val="style53"/>
         <w:spacing w:line="100" w:lineRule="atLeast"/>
         <w:ind w:hanging="0" w:left="0" w:right="0"/>
         <w:rPr>
@@ -4138,7 +4247,7 @@
     </w:p>
     <w:p>
       <w:pPr>
-        <w:pStyle w:val="style50"/>
+        <w:pStyle w:val="style53"/>
         <w:spacing w:line="100" w:lineRule="atLeast"/>
         <w:ind w:hanging="0" w:left="0" w:right="0"/>
         <w:rPr>
@@ -4161,7 +4270,7 @@
     </w:p>
     <w:p>
       <w:pPr>
-        <w:pStyle w:val="style50"/>
+        <w:pStyle w:val="style53"/>
         <w:numPr>
           <w:ilvl w:val="0"/>
           <w:numId w:val="5"/>
@@ -4180,7 +4289,7 @@
     </w:p>
     <w:p>
       <w:pPr>
-        <w:pStyle w:val="style50"/>
+        <w:pStyle w:val="style53"/>
         <w:numPr>
           <w:ilvl w:val="0"/>
           <w:numId w:val="5"/>
@@ -4199,7 +4308,7 @@
     </w:p>
     <w:p>
       <w:pPr>
-        <w:pStyle w:val="style50"/>
+        <w:pStyle w:val="style53"/>
         <w:numPr>
           <w:ilvl w:val="0"/>
           <w:numId w:val="5"/>
@@ -4298,7 +4407,7 @@
     </w:p>
     <w:p>
       <w:pPr>
-        <w:pStyle w:val="style50"/>
+        <w:pStyle w:val="style53"/>
         <w:numPr>
           <w:ilvl w:val="0"/>
           <w:numId w:val="3"/>
@@ -4319,7 +4428,7 @@
     </w:p>
     <w:p>
       <w:pPr>
-        <w:pStyle w:val="style50"/>
+        <w:pStyle w:val="style53"/>
         <w:numPr>
           <w:ilvl w:val="0"/>
           <w:numId w:val="3"/>
@@ -4340,7 +4449,7 @@
     </w:p>
     <w:p>
       <w:pPr>
-        <w:pStyle w:val="style50"/>
+        <w:pStyle w:val="style53"/>
         <w:numPr>
           <w:ilvl w:val="0"/>
           <w:numId w:val="3"/>
@@ -4408,7 +4517,7 @@
     </w:p>
     <w:p>
       <w:pPr>
-        <w:pStyle w:val="style46"/>
+        <w:pStyle w:val="style49"/>
         <w:spacing w:line="100" w:lineRule="atLeast"/>
         <w:rPr>
           <w:rFonts w:ascii="Aparajita" w:cs="Aparajita" w:hAnsi="Aparajita"/>
@@ -4423,7 +4532,7 @@
     </w:p>
     <w:p>
       <w:pPr>
-        <w:pStyle w:val="style46"/>
+        <w:pStyle w:val="style49"/>
         <w:spacing w:line="100" w:lineRule="atLeast"/>
         <w:rPr>
           <w:rFonts w:ascii="Aparajita" w:cs="Aparajita" w:hAnsi="Aparajita"/>
@@ -4468,7 +4577,7 @@
     </w:p>
     <w:p>
       <w:pPr>
-        <w:pStyle w:val="style50"/>
+        <w:pStyle w:val="style53"/>
         <w:numPr>
           <w:ilvl w:val="0"/>
           <w:numId w:val="4"/>
@@ -4487,7 +4596,7 @@
     </w:p>
     <w:p>
       <w:pPr>
-        <w:pStyle w:val="style50"/>
+        <w:pStyle w:val="style53"/>
         <w:numPr>
           <w:ilvl w:val="0"/>
           <w:numId w:val="4"/>
@@ -4506,7 +4615,7 @@
     </w:p>
     <w:p>
       <w:pPr>
-        <w:pStyle w:val="style50"/>
+        <w:pStyle w:val="style53"/>
         <w:numPr>
           <w:ilvl w:val="0"/>
           <w:numId w:val="4"/>
@@ -4525,7 +4634,7 @@
     </w:p>
     <w:p>
       <w:pPr>
-        <w:pStyle w:val="style50"/>
+        <w:pStyle w:val="style53"/>
         <w:numPr>
           <w:ilvl w:val="0"/>
           <w:numId w:val="4"/>
@@ -4544,7 +4653,7 @@
     </w:p>
     <w:p>
       <w:pPr>
-        <w:pStyle w:val="style50"/>
+        <w:pStyle w:val="style53"/>
         <w:numPr>
           <w:ilvl w:val="0"/>
           <w:numId w:val="4"/>
@@ -4563,7 +4672,7 @@
     </w:p>
     <w:p>
       <w:pPr>
-        <w:pStyle w:val="style50"/>
+        <w:pStyle w:val="style53"/>
         <w:numPr>
           <w:ilvl w:val="0"/>
           <w:numId w:val="4"/>
@@ -4582,7 +4691,7 @@
     </w:p>
     <w:p>
       <w:pPr>
-        <w:pStyle w:val="style50"/>
+        <w:pStyle w:val="style53"/>
         <w:numPr>
           <w:ilvl w:val="0"/>
           <w:numId w:val="4"/>
@@ -4601,7 +4710,7 @@
     </w:p>
     <w:p>
       <w:pPr>
-        <w:pStyle w:val="style50"/>
+        <w:pStyle w:val="style53"/>
         <w:numPr>
           <w:ilvl w:val="0"/>
           <w:numId w:val="4"/>
@@ -4620,7 +4729,7 @@
     </w:p>
     <w:p>
       <w:pPr>
-        <w:pStyle w:val="style50"/>
+        <w:pStyle w:val="style53"/>
         <w:numPr>
           <w:ilvl w:val="0"/>
           <w:numId w:val="4"/>
@@ -4639,7 +4748,7 @@
     </w:p>
     <w:p>
       <w:pPr>
-        <w:pStyle w:val="style50"/>
+        <w:pStyle w:val="style53"/>
         <w:numPr>
           <w:ilvl w:val="0"/>
           <w:numId w:val="4"/>
@@ -4658,7 +4767,7 @@
     </w:p>
     <w:p>
       <w:pPr>
-        <w:pStyle w:val="style50"/>
+        <w:pStyle w:val="style53"/>
         <w:spacing w:line="100" w:lineRule="atLeast"/>
         <w:ind w:hanging="0" w:left="0" w:right="0"/>
         <w:rPr>
@@ -4673,7 +4782,7 @@
     </w:p>
     <w:p>
       <w:pPr>
-        <w:pStyle w:val="style50"/>
+        <w:pStyle w:val="style53"/>
         <w:spacing w:line="100" w:lineRule="atLeast"/>
         <w:ind w:hanging="0" w:left="0" w:right="0"/>
         <w:rPr>
@@ -4708,8 +4817,8 @@
         <w:pStyle w:val="style1"/>
         <w:rPr/>
       </w:pPr>
-      <w:bookmarkStart w:id="8" w:name="Bookmark1"/>
-      <w:bookmarkStart w:id="9" w:name="Bookmark"/>
+      <w:bookmarkStart w:id="8" w:name="Bookmark"/>
+      <w:bookmarkStart w:id="9" w:name="Bookmark1"/>
       <w:bookmarkEnd w:id="9"/>
       <w:r>
         <w:rPr/>
@@ -4769,7 +4878,7 @@
     </w:p>
     <w:p>
       <w:pPr>
-        <w:pStyle w:val="style50"/>
+        <w:pStyle w:val="style53"/>
         <w:numPr>
           <w:ilvl w:val="1"/>
           <w:numId w:val="1"/>
@@ -4808,7 +4917,7 @@
     </w:p>
     <w:p>
       <w:pPr>
-        <w:pStyle w:val="style50"/>
+        <w:pStyle w:val="style53"/>
         <w:numPr>
           <w:ilvl w:val="1"/>
           <w:numId w:val="1"/>
@@ -4847,7 +4956,7 @@
     </w:p>
     <w:p>
       <w:pPr>
-        <w:pStyle w:val="style50"/>
+        <w:pStyle w:val="style53"/>
         <w:numPr>
           <w:ilvl w:val="1"/>
           <w:numId w:val="1"/>
@@ -4872,7 +4981,7 @@
     </w:p>
     <w:p>
       <w:pPr>
-        <w:pStyle w:val="style50"/>
+        <w:pStyle w:val="style53"/>
         <w:numPr>
           <w:ilvl w:val="1"/>
           <w:numId w:val="1"/>
@@ -4897,7 +5006,7 @@
     </w:p>
     <w:p>
       <w:pPr>
-        <w:pStyle w:val="style50"/>
+        <w:pStyle w:val="style53"/>
         <w:numPr>
           <w:ilvl w:val="1"/>
           <w:numId w:val="1"/>
@@ -4922,7 +5031,7 @@
     </w:p>
     <w:p>
       <w:pPr>
-        <w:pStyle w:val="style50"/>
+        <w:pStyle w:val="style53"/>
         <w:numPr>
           <w:ilvl w:val="1"/>
           <w:numId w:val="1"/>
@@ -4947,7 +5056,7 @@
     </w:p>
     <w:p>
       <w:pPr>
-        <w:pStyle w:val="style50"/>
+        <w:pStyle w:val="style53"/>
         <w:numPr>
           <w:ilvl w:val="1"/>
           <w:numId w:val="1"/>
@@ -4972,7 +5081,7 @@
     </w:p>
     <w:p>
       <w:pPr>
-        <w:pStyle w:val="style50"/>
+        <w:pStyle w:val="style53"/>
         <w:numPr>
           <w:ilvl w:val="0"/>
           <w:numId w:val="1"/>
@@ -5027,7 +5136,7 @@
     </w:p>
     <w:p>
       <w:pPr>
-        <w:pStyle w:val="style50"/>
+        <w:pStyle w:val="style53"/>
         <w:numPr>
           <w:ilvl w:val="1"/>
           <w:numId w:val="1"/>
@@ -5052,7 +5161,7 @@
     </w:p>
     <w:p>
       <w:pPr>
-        <w:pStyle w:val="style50"/>
+        <w:pStyle w:val="style53"/>
         <w:numPr>
           <w:ilvl w:val="1"/>
           <w:numId w:val="1"/>
@@ -5077,7 +5186,7 @@
     </w:p>
     <w:p>
       <w:pPr>
-        <w:pStyle w:val="style50"/>
+        <w:pStyle w:val="style53"/>
         <w:numPr>
           <w:ilvl w:val="2"/>
           <w:numId w:val="1"/>
@@ -5102,7 +5211,7 @@
     </w:p>
     <w:p>
       <w:pPr>
-        <w:pStyle w:val="style50"/>
+        <w:pStyle w:val="style53"/>
         <w:numPr>
           <w:ilvl w:val="2"/>
           <w:numId w:val="1"/>
@@ -5127,7 +5236,7 @@
     </w:p>
     <w:p>
       <w:pPr>
-        <w:pStyle w:val="style50"/>
+        <w:pStyle w:val="style53"/>
         <w:numPr>
           <w:ilvl w:val="2"/>
           <w:numId w:val="1"/>
@@ -5152,7 +5261,7 @@
     </w:p>
     <w:p>
       <w:pPr>
-        <w:pStyle w:val="style50"/>
+        <w:pStyle w:val="style53"/>
         <w:numPr>
           <w:ilvl w:val="2"/>
           <w:numId w:val="1"/>
@@ -5177,7 +5286,7 @@
     </w:p>
     <w:p>
       <w:pPr>
-        <w:pStyle w:val="style50"/>
+        <w:pStyle w:val="style53"/>
         <w:numPr>
           <w:ilvl w:val="0"/>
           <w:numId w:val="1"/>
@@ -5202,7 +5311,7 @@
     </w:p>
     <w:p>
       <w:pPr>
-        <w:pStyle w:val="style50"/>
+        <w:pStyle w:val="style53"/>
         <w:numPr>
           <w:ilvl w:val="1"/>
           <w:numId w:val="1"/>
@@ -5227,7 +5336,7 @@
     </w:p>
     <w:p>
       <w:pPr>
-        <w:pStyle w:val="style50"/>
+        <w:pStyle w:val="style53"/>
         <w:numPr>
           <w:ilvl w:val="1"/>
           <w:numId w:val="1"/>
@@ -5252,7 +5361,7 @@
     </w:p>
     <w:p>
       <w:pPr>
-        <w:pStyle w:val="style50"/>
+        <w:pStyle w:val="style53"/>
         <w:numPr>
           <w:ilvl w:val="2"/>
           <w:numId w:val="1"/>
@@ -5309,7 +5418,7 @@
     </w:p>
     <w:p>
       <w:pPr>
-        <w:pStyle w:val="style50"/>
+        <w:pStyle w:val="style53"/>
         <w:numPr>
           <w:ilvl w:val="2"/>
           <w:numId w:val="1"/>
@@ -5350,7 +5459,7 @@
     </w:p>
     <w:p>
       <w:pPr>
-        <w:pStyle w:val="style50"/>
+        <w:pStyle w:val="style53"/>
         <w:numPr>
           <w:ilvl w:val="3"/>
           <w:numId w:val="1"/>
@@ -5375,7 +5484,7 @@
     </w:p>
     <w:p>
       <w:pPr>
-        <w:pStyle w:val="style50"/>
+        <w:pStyle w:val="style53"/>
         <w:numPr>
           <w:ilvl w:val="4"/>
           <w:numId w:val="1"/>
@@ -5400,7 +5509,7 @@
     </w:p>
     <w:p>
       <w:pPr>
-        <w:pStyle w:val="style50"/>
+        <w:pStyle w:val="style53"/>
         <w:numPr>
           <w:ilvl w:val="3"/>
           <w:numId w:val="1"/>
@@ -5425,7 +5534,7 @@
     </w:p>
     <w:p>
       <w:pPr>
-        <w:pStyle w:val="style50"/>
+        <w:pStyle w:val="style53"/>
         <w:numPr>
           <w:ilvl w:val="4"/>
           <w:numId w:val="1"/>
@@ -5450,7 +5559,7 @@
     </w:p>
     <w:p>
       <w:pPr>
-        <w:pStyle w:val="style50"/>
+        <w:pStyle w:val="style53"/>
         <w:numPr>
           <w:ilvl w:val="3"/>
           <w:numId w:val="1"/>
@@ -5475,7 +5584,7 @@
     </w:p>
     <w:p>
       <w:pPr>
-        <w:pStyle w:val="style50"/>
+        <w:pStyle w:val="style53"/>
         <w:numPr>
           <w:ilvl w:val="4"/>
           <w:numId w:val="1"/>
@@ -5500,7 +5609,7 @@
     </w:p>
     <w:p>
       <w:pPr>
-        <w:pStyle w:val="style50"/>
+        <w:pStyle w:val="style53"/>
         <w:numPr>
           <w:ilvl w:val="0"/>
           <w:numId w:val="1"/>
@@ -5525,7 +5634,7 @@
     </w:p>
     <w:p>
       <w:pPr>
-        <w:pStyle w:val="style50"/>
+        <w:pStyle w:val="style53"/>
         <w:numPr>
           <w:ilvl w:val="0"/>
           <w:numId w:val="1"/>
@@ -5550,7 +5659,7 @@
     </w:p>
     <w:p>
       <w:pPr>
-        <w:pStyle w:val="style50"/>
+        <w:pStyle w:val="style53"/>
         <w:numPr>
           <w:ilvl w:val="0"/>
           <w:numId w:val="1"/>
@@ -5575,7 +5684,7 @@
     </w:p>
     <w:p>
       <w:pPr>
-        <w:pStyle w:val="style50"/>
+        <w:pStyle w:val="style53"/>
         <w:numPr>
           <w:ilvl w:val="0"/>
           <w:numId w:val="1"/>
@@ -5600,7 +5709,7 @@
     </w:p>
     <w:p>
       <w:pPr>
-        <w:pStyle w:val="style50"/>
+        <w:pStyle w:val="style53"/>
         <w:numPr>
           <w:ilvl w:val="0"/>
           <w:numId w:val="1"/>
@@ -5625,7 +5734,7 @@
     </w:p>
     <w:p>
       <w:pPr>
-        <w:pStyle w:val="style50"/>
+        <w:pStyle w:val="style53"/>
         <w:numPr>
           <w:ilvl w:val="0"/>
           <w:numId w:val="1"/>
@@ -5645,15 +5754,7 @@
           <w:sz w:val="24"/>
           <w:szCs w:val="24"/>
         </w:rPr>
-        <w:t xml:space="preserve">Move back until FAAST sees your skeleton. You may now control the robot. </w:t>
-      </w:r>
-      <w:r>
-        <w:rPr>
-          <w:rFonts w:ascii="Aparajita" w:cs="Aparajita" w:hAnsi="Aparajita"/>
-          <w:sz w:val="24"/>
-          <w:szCs w:val="24"/>
-        </w:rPr>
-        <w:t>The supported motions are documented above, or you can create your own.</w:t>
+        <w:t>Move back until FAAST sees your skeleton. You may now control the robot. The supported motions are documented above, or you can create your own.</w:t>
       </w:r>
     </w:p>
     <w:p>
@@ -5771,7 +5872,7 @@
     </w:p>
     <w:p>
       <w:pPr>
-        <w:pStyle w:val="style46"/>
+        <w:pStyle w:val="style49"/>
         <w:spacing w:after="120" w:before="0"/>
         <w:contextualSpacing w:val="false"/>
         <w:rPr/>
@@ -5786,7 +5887,7 @@
       <w:pgMar w:bottom="1440" w:footer="0" w:gutter="0" w:header="0" w:left="806" w:right="907" w:top="1440"/>
       <w:formProt w:val="false"/>
       <w:textDirection w:val="lrTb"/>
-      <w:docGrid w:charSpace="32768" w:linePitch="380" w:type="default"/>
+      <w:docGrid w:charSpace="36864" w:linePitch="400" w:type="default"/>
     </w:sectPr>
   </w:body>
 </w:document>
@@ -6457,7 +6558,7 @@
   </w:style>
   <w:style w:styleId="style3" w:type="paragraph">
     <w:name w:val="Heading 3"/>
-    <w:basedOn w:val="style45"/>
+    <w:basedOn w:val="style48"/>
     <w:next w:val="style3"/>
     <w:pPr/>
     <w:rPr/>
@@ -6682,10 +6783,31 @@
       <w:rFonts w:cs="Wingdings"/>
     </w:rPr>
   </w:style>
-  <w:style w:styleId="style45" w:type="paragraph">
+  <w:style w:styleId="style45" w:type="character">
+    <w:name w:val="ListLabel 24"/>
+    <w:next w:val="style45"/>
+    <w:rPr>
+      <w:rFonts w:cs="Symbol"/>
+    </w:rPr>
+  </w:style>
+  <w:style w:styleId="style46" w:type="character">
+    <w:name w:val="ListLabel 25"/>
+    <w:next w:val="style46"/>
+    <w:rPr>
+      <w:rFonts w:cs="Courier New"/>
+    </w:rPr>
+  </w:style>
+  <w:style w:styleId="style47" w:type="character">
+    <w:name w:val="ListLabel 26"/>
+    <w:next w:val="style47"/>
+    <w:rPr>
+      <w:rFonts w:cs="Wingdings"/>
+    </w:rPr>
+  </w:style>
+  <w:style w:styleId="style48" w:type="paragraph">
     <w:name w:val="Heading"/>
     <w:basedOn w:val="style0"/>
-    <w:next w:val="style46"/>
+    <w:next w:val="style49"/>
     <w:pPr>
       <w:keepNext/>
       <w:spacing w:after="120" w:before="240"/>
@@ -6697,29 +6819,29 @@
       <w:szCs w:val="28"/>
     </w:rPr>
   </w:style>
-  <w:style w:styleId="style46" w:type="paragraph">
+  <w:style w:styleId="style49" w:type="paragraph">
     <w:name w:val="Text Body"/>
     <w:basedOn w:val="style0"/>
-    <w:next w:val="style46"/>
+    <w:next w:val="style49"/>
     <w:pPr>
       <w:spacing w:after="120" w:before="0"/>
       <w:contextualSpacing w:val="false"/>
     </w:pPr>
     <w:rPr/>
   </w:style>
-  <w:style w:styleId="style47" w:type="paragraph">
+  <w:style w:styleId="style50" w:type="paragraph">
     <w:name w:val="List"/>
-    <w:basedOn w:val="style46"/>
-    <w:next w:val="style47"/>
+    <w:basedOn w:val="style49"/>
+    <w:next w:val="style50"/>
     <w:pPr/>
     <w:rPr>
       <w:rFonts w:cs="FreeSans"/>
     </w:rPr>
   </w:style>
-  <w:style w:styleId="style48" w:type="paragraph">
+  <w:style w:styleId="style51" w:type="paragraph">
     <w:name w:val="Caption"/>
     <w:basedOn w:val="style0"/>
-    <w:next w:val="style48"/>
+    <w:next w:val="style51"/>
     <w:pPr>
       <w:suppressLineNumbers/>
       <w:spacing w:after="120" w:before="120"/>
@@ -6733,10 +6855,10 @@
       <w:szCs w:val="24"/>
     </w:rPr>
   </w:style>
-  <w:style w:styleId="style49" w:type="paragraph">
+  <w:style w:styleId="style52" w:type="paragraph">
     <w:name w:val="Index"/>
     <w:basedOn w:val="style0"/>
-    <w:next w:val="style49"/>
+    <w:next w:val="style52"/>
     <w:pPr>
       <w:suppressLineNumbers/>
     </w:pPr>
@@ -6744,10 +6866,10 @@
       <w:rFonts w:cs="FreeSans"/>
     </w:rPr>
   </w:style>
-  <w:style w:styleId="style50" w:type="paragraph">
+  <w:style w:styleId="style53" w:type="paragraph">
     <w:name w:val="List Paragraph"/>
     <w:basedOn w:val="style0"/>
-    <w:next w:val="style50"/>
+    <w:next w:val="style53"/>
     <w:pPr>
       <w:spacing w:after="0" w:before="0"/>
       <w:ind w:hanging="0" w:left="720" w:right="0"/>
@@ -6755,29 +6877,29 @@
     </w:pPr>
     <w:rPr/>
   </w:style>
-  <w:style w:styleId="style51" w:type="paragraph">
+  <w:style w:styleId="style54" w:type="paragraph">
     <w:name w:val="Contents Heading"/>
     <w:basedOn w:val="style1"/>
-    <w:next w:val="style51"/>
+    <w:next w:val="style54"/>
     <w:pPr>
       <w:spacing w:line="252" w:lineRule="auto"/>
     </w:pPr>
     <w:rPr/>
   </w:style>
-  <w:style w:styleId="style52" w:type="paragraph">
+  <w:style w:styleId="style55" w:type="paragraph">
     <w:name w:val="Contents 1"/>
     <w:basedOn w:val="style0"/>
-    <w:next w:val="style52"/>
+    <w:next w:val="style55"/>
     <w:pPr>
       <w:spacing w:after="100" w:before="0"/>
       <w:contextualSpacing w:val="false"/>
     </w:pPr>
     <w:rPr/>
   </w:style>
-  <w:style w:styleId="style53" w:type="paragraph">
+  <w:style w:styleId="style56" w:type="paragraph">
     <w:name w:val="Contents 2"/>
     <w:basedOn w:val="style0"/>
-    <w:next w:val="style53"/>
+    <w:next w:val="style56"/>
     <w:pPr>
       <w:spacing w:after="100" w:before="0"/>
       <w:ind w:hanging="0" w:left="220" w:right="0"/>
@@ -6785,56 +6907,56 @@
     </w:pPr>
     <w:rPr/>
   </w:style>
-  <w:style w:styleId="style54" w:type="paragraph">
+  <w:style w:styleId="style57" w:type="paragraph">
     <w:name w:val="Quotations"/>
     <w:basedOn w:val="style0"/>
-    <w:next w:val="style54"/>
+    <w:next w:val="style57"/>
     <w:pPr/>
     <w:rPr/>
   </w:style>
-  <w:style w:styleId="style55" w:type="paragraph">
+  <w:style w:styleId="style58" w:type="paragraph">
     <w:name w:val="Title"/>
-    <w:basedOn w:val="style45"/>
-    <w:next w:val="style55"/>
+    <w:basedOn w:val="style48"/>
+    <w:next w:val="style58"/>
     <w:pPr>
       <w:jc w:val="left"/>
     </w:pPr>
     <w:rPr/>
   </w:style>
-  <w:style w:styleId="style56" w:type="paragraph">
+  <w:style w:styleId="style59" w:type="paragraph">
     <w:name w:val="Subtitle"/>
-    <w:basedOn w:val="style45"/>
-    <w:next w:val="style56"/>
+    <w:basedOn w:val="style48"/>
+    <w:next w:val="style59"/>
     <w:pPr>
       <w:jc w:val="left"/>
     </w:pPr>
     <w:rPr/>
   </w:style>
-  <w:style w:styleId="style57" w:type="paragraph">
+  <w:style w:styleId="style60" w:type="paragraph">
     <w:name w:val="Illustration"/>
-    <w:basedOn w:val="style48"/>
-    <w:next w:val="style57"/>
+    <w:basedOn w:val="style51"/>
+    <w:next w:val="style60"/>
     <w:pPr/>
     <w:rPr/>
   </w:style>
-  <w:style w:styleId="style58" w:type="paragraph">
+  <w:style w:styleId="style61" w:type="paragraph">
     <w:name w:val="Frame Contents"/>
     <w:basedOn w:val="style0"/>
-    <w:next w:val="style58"/>
+    <w:next w:val="style61"/>
     <w:pPr/>
     <w:rPr/>
   </w:style>
-  <w:style w:styleId="style59" w:type="paragraph">
+  <w:style w:styleId="style62" w:type="paragraph">
     <w:name w:val="Table Contents"/>
     <w:basedOn w:val="style0"/>
-    <w:next w:val="style59"/>
+    <w:next w:val="style62"/>
     <w:pPr/>
     <w:rPr/>
   </w:style>
-  <w:style w:styleId="style60" w:type="paragraph">
+  <w:style w:styleId="style63" w:type="paragraph">
     <w:name w:val="Table Heading"/>
-    <w:basedOn w:val="style59"/>
-    <w:next w:val="style60"/>
+    <w:basedOn w:val="style62"/>
+    <w:next w:val="style63"/>
     <w:pPr/>
     <w:rPr/>
   </w:style>

</xml_diff>

<commit_message>
Started removing 'template' text from report
</commit_message>
<xml_diff>
--- a/robotics final report.docx
+++ b/robotics final report.docx
@@ -131,7 +131,7 @@
     </w:p>
     <w:p>
       <w:pPr>
-        <w:pStyle w:val="style53"/>
+        <w:pStyle w:val="style56"/>
         <w:spacing w:line="100" w:lineRule="atLeast"/>
         <w:ind w:hanging="0" w:left="0" w:right="0"/>
         <w:jc w:val="center"/>
@@ -148,7 +148,7 @@
     </w:p>
     <w:p>
       <w:pPr>
-        <w:pStyle w:val="style53"/>
+        <w:pStyle w:val="style56"/>
         <w:spacing w:line="100" w:lineRule="atLeast"/>
         <w:ind w:hanging="0" w:left="0" w:right="0"/>
         <w:jc w:val="center"/>
@@ -165,7 +165,7 @@
     </w:p>
     <w:p>
       <w:pPr>
-        <w:pStyle w:val="style53"/>
+        <w:pStyle w:val="style56"/>
         <w:spacing w:line="100" w:lineRule="atLeast"/>
         <w:ind w:hanging="0" w:left="0" w:right="0"/>
         <w:jc w:val="center"/>
@@ -182,7 +182,7 @@
     </w:p>
     <w:p>
       <w:pPr>
-        <w:pStyle w:val="style53"/>
+        <w:pStyle w:val="style56"/>
         <w:spacing w:line="100" w:lineRule="atLeast"/>
         <w:jc w:val="center"/>
         <w:rPr>
@@ -263,7 +263,7 @@
     </w:p>
     <w:p>
       <w:pPr>
-        <w:pStyle w:val="style54"/>
+        <w:pStyle w:val="style57"/>
         <w:pageBreakBefore/>
         <w:rPr/>
       </w:pPr>
@@ -287,13 +287,13 @@
           <w:pgNumType w:fmt="decimal"/>
           <w:formProt w:val="false"/>
           <w:textDirection w:val="lrTb"/>
-          <w:docGrid w:charSpace="36864" w:linePitch="400" w:type="default"/>
+          <w:docGrid w:charSpace="40960" w:linePitch="420" w:type="default"/>
         </w:sectPr>
       </w:pPr>
     </w:p>
     <w:p>
       <w:pPr>
-        <w:pStyle w:val="style49"/>
+        <w:pStyle w:val="style52"/>
         <w:rPr/>
       </w:pPr>
       <w:r>
@@ -320,13 +320,13 @@
           <w:pgMar w:bottom="1440" w:footer="0" w:gutter="0" w:header="0" w:left="806" w:right="907" w:top="1440"/>
           <w:formProt/>
           <w:textDirection w:val="lrTb"/>
-          <w:docGrid w:charSpace="36864" w:linePitch="400" w:type="default"/>
+          <w:docGrid w:charSpace="40960" w:linePitch="420" w:type="default"/>
         </w:sectPr>
       </w:pPr>
     </w:p>
     <w:p>
       <w:pPr>
-        <w:pStyle w:val="style49"/>
+        <w:pStyle w:val="style52"/>
         <w:rPr/>
       </w:pPr>
       <w:r>
@@ -335,7 +335,7 @@
     </w:p>
     <w:p>
       <w:pPr>
-        <w:pStyle w:val="style49"/>
+        <w:pStyle w:val="style52"/>
         <w:rPr/>
       </w:pPr>
       <w:r>
@@ -344,7 +344,7 @@
     </w:p>
     <w:p>
       <w:pPr>
-        <w:pStyle w:val="style49"/>
+        <w:pStyle w:val="style52"/>
         <w:rPr/>
       </w:pPr>
       <w:r>
@@ -353,7 +353,7 @@
     </w:p>
     <w:p>
       <w:pPr>
-        <w:pStyle w:val="style49"/>
+        <w:pStyle w:val="style52"/>
         <w:rPr/>
       </w:pPr>
       <w:r>
@@ -362,7 +362,7 @@
     </w:p>
     <w:p>
       <w:pPr>
-        <w:pStyle w:val="style49"/>
+        <w:pStyle w:val="style52"/>
         <w:rPr/>
       </w:pPr>
       <w:r>
@@ -371,7 +371,7 @@
     </w:p>
     <w:p>
       <w:pPr>
-        <w:pStyle w:val="style49"/>
+        <w:pStyle w:val="style52"/>
         <w:rPr/>
       </w:pPr>
       <w:r>
@@ -380,7 +380,7 @@
     </w:p>
     <w:p>
       <w:pPr>
-        <w:pStyle w:val="style49"/>
+        <w:pStyle w:val="style52"/>
         <w:rPr/>
       </w:pPr>
       <w:r>
@@ -389,7 +389,16 @@
     </w:p>
     <w:p>
       <w:pPr>
-        <w:pStyle w:val="style55"/>
+        <w:pStyle w:val="style52"/>
+        <w:rPr/>
+      </w:pPr>
+      <w:r>
+        <w:rPr/>
+      </w:r>
+    </w:p>
+    <w:p>
+      <w:pPr>
+        <w:pStyle w:val="style58"/>
         <w:tabs>
           <w:tab w:leader="dot" w:pos="10527" w:val="right"/>
         </w:tabs>
@@ -444,8 +453,8 @@
         <w:pageBreakBefore/>
         <w:rPr/>
       </w:pPr>
-      <w:bookmarkStart w:id="1" w:name="_Toc373752431"/>
-      <w:bookmarkStart w:id="2" w:name="__RefHeading__215_1350062729"/>
+      <w:bookmarkStart w:id="1" w:name="__RefHeading__215_1350062729"/>
+      <w:bookmarkStart w:id="2" w:name="_Toc373752431"/>
       <w:bookmarkEnd w:id="1"/>
       <w:bookmarkEnd w:id="2"/>
       <w:r>
@@ -455,7 +464,7 @@
     </w:p>
     <w:p>
       <w:pPr>
-        <w:pStyle w:val="style53"/>
+        <w:pStyle w:val="style56"/>
         <w:spacing w:line="100" w:lineRule="atLeast"/>
         <w:ind w:hanging="0" w:left="0" w:right="0"/>
         <w:rPr>
@@ -487,7 +496,7 @@
     </w:p>
     <w:p>
       <w:pPr>
-        <w:pStyle w:val="style53"/>
+        <w:pStyle w:val="style56"/>
         <w:spacing w:line="100" w:lineRule="atLeast"/>
         <w:ind w:hanging="0" w:left="0" w:right="0"/>
         <w:rPr/>
@@ -499,7 +508,7 @@
     </w:p>
     <w:p>
       <w:pPr>
-        <w:pStyle w:val="style53"/>
+        <w:pStyle w:val="style56"/>
         <w:spacing w:line="100" w:lineRule="atLeast"/>
         <w:ind w:hanging="0" w:left="0" w:right="0"/>
         <w:rPr/>
@@ -510,7 +519,7 @@
     </w:p>
     <w:p>
       <w:pPr>
-        <w:pStyle w:val="style53"/>
+        <w:pStyle w:val="style56"/>
         <w:spacing w:line="100" w:lineRule="atLeast"/>
         <w:ind w:hanging="0" w:left="0" w:right="0"/>
         <w:rPr>
@@ -530,7 +539,7 @@
     </w:p>
     <w:p>
       <w:pPr>
-        <w:pStyle w:val="style53"/>
+        <w:pStyle w:val="style56"/>
         <w:spacing w:line="100" w:lineRule="atLeast"/>
         <w:ind w:hanging="0" w:left="0" w:right="0"/>
         <w:rPr/>
@@ -541,7 +550,7 @@
     </w:p>
     <w:p>
       <w:pPr>
-        <w:pStyle w:val="style53"/>
+        <w:pStyle w:val="style56"/>
         <w:spacing w:line="100" w:lineRule="atLeast"/>
         <w:ind w:hanging="0" w:left="0" w:right="0"/>
         <w:rPr>
@@ -561,7 +570,7 @@
     </w:p>
     <w:p>
       <w:pPr>
-        <w:pStyle w:val="style53"/>
+        <w:pStyle w:val="style56"/>
         <w:spacing w:line="100" w:lineRule="atLeast"/>
         <w:ind w:hanging="0" w:left="0" w:right="0"/>
         <w:rPr/>
@@ -572,7 +581,7 @@
     </w:p>
     <w:p>
       <w:pPr>
-        <w:pStyle w:val="style53"/>
+        <w:pStyle w:val="style56"/>
         <w:spacing w:line="100" w:lineRule="atLeast"/>
         <w:ind w:hanging="0" w:left="0" w:right="0"/>
         <w:rPr>
@@ -592,7 +601,7 @@
     </w:p>
     <w:p>
       <w:pPr>
-        <w:pStyle w:val="style53"/>
+        <w:pStyle w:val="style56"/>
         <w:spacing w:line="100" w:lineRule="atLeast"/>
         <w:rPr>
           <w:rFonts w:ascii="Aparajita" w:cs="Aparajita" w:hAnsi="Aparajita"/>
@@ -609,17 +618,10 @@
       <w:pPr>
         <w:pStyle w:val="style0"/>
         <w:spacing w:line="100" w:lineRule="atLeast"/>
-        <w:rPr>
-          <w:rFonts w:ascii="Aparajita" w:cs="Aparajita" w:hAnsi="Aparajita"/>
-          <w:color w:val="FF0000"/>
-        </w:rPr>
-      </w:pPr>
-      <w:r>
-        <w:rPr>
-          <w:rFonts w:ascii="Aparajita" w:cs="Aparajita" w:hAnsi="Aparajita"/>
-          <w:color w:val="FF0000"/>
-        </w:rPr>
-        <w:t>Short description what was done, what was achieved. To be used by me in the combined journal/conference papers that I am writing. This part should be about 1 page and should not go too deeply to technical aspects. You will be co-authors of these papers and we will keep working on them next quarter.  We published several papers with students from this class, based on their work.</w:t>
+        <w:rPr/>
+      </w:pPr>
+      <w:r>
+        <w:rPr/>
       </w:r>
     </w:p>
     <w:p>
@@ -660,7 +662,7 @@
               <w:txbxContent>
                 <w:p>
                   <w:pPr>
-                    <w:pStyle w:val="style60"/>
+                    <w:pStyle w:val="style63"/>
                     <w:spacing w:after="120" w:before="120"/>
                     <w:contextualSpacing w:val="false"/>
                     <w:rPr/>
@@ -674,13 +676,13 @@
                     <w:fldChar w:fldCharType="begin"/>
                   </w:r>
                   <w:r>
-                    <w:instrText> SEQ """"Illustration"""" \*Arabic </w:instrText>
+                    <w:instrText> SEQ """""Illustration""""" \*Arabic </w:instrText>
                   </w:r>
                   <w:r>
                     <w:fldChar w:fldCharType="separate"/>
                   </w:r>
                   <w:r>
-                    <w:t>1</w:t>
+                    <w:t>0</w:t>
                   </w:r>
                   <w:r>
                     <w:fldChar w:fldCharType="end"/>
@@ -752,7 +754,7 @@
     </w:p>
     <w:p>
       <w:pPr>
-        <w:pStyle w:val="style53"/>
+        <w:pStyle w:val="style56"/>
         <w:numPr>
           <w:ilvl w:val="0"/>
           <w:numId w:val="2"/>
@@ -771,7 +773,7 @@
     </w:p>
     <w:p>
       <w:pPr>
-        <w:pStyle w:val="style53"/>
+        <w:pStyle w:val="style56"/>
         <w:numPr>
           <w:ilvl w:val="0"/>
           <w:numId w:val="2"/>
@@ -790,7 +792,7 @@
     </w:p>
     <w:p>
       <w:pPr>
-        <w:pStyle w:val="style53"/>
+        <w:pStyle w:val="style56"/>
         <w:numPr>
           <w:ilvl w:val="0"/>
           <w:numId w:val="2"/>
@@ -809,7 +811,7 @@
     </w:p>
     <w:p>
       <w:pPr>
-        <w:pStyle w:val="style53"/>
+        <w:pStyle w:val="style56"/>
         <w:numPr>
           <w:ilvl w:val="0"/>
           <w:numId w:val="2"/>
@@ -828,7 +830,7 @@
     </w:p>
     <w:p>
       <w:pPr>
-        <w:pStyle w:val="style53"/>
+        <w:pStyle w:val="style56"/>
         <w:numPr>
           <w:ilvl w:val="0"/>
           <w:numId w:val="2"/>
@@ -847,7 +849,7 @@
     </w:p>
     <w:p>
       <w:pPr>
-        <w:pStyle w:val="style53"/>
+        <w:pStyle w:val="style56"/>
         <w:numPr>
           <w:ilvl w:val="0"/>
           <w:numId w:val="2"/>
@@ -900,7 +902,7 @@
     <w:tbl>
       <w:tblPr>
         <w:jc w:val="left"/>
-        <w:tblInd w:type="dxa" w:w="53"/>
+        <w:tblInd w:type="dxa" w:w="50"/>
         <w:tblBorders>
           <w:top w:color="000001" w:space="0" w:sz="2" w:val="single"/>
           <w:left w:color="000001" w:space="0" w:sz="2" w:val="single"/>
@@ -911,15 +913,15 @@
         </w:tblBorders>
         <w:tblCellMar>
           <w:top w:type="dxa" w:w="55"/>
-          <w:left w:type="dxa" w:w="51"/>
+          <w:left w:type="dxa" w:w="48"/>
           <w:bottom w:type="dxa" w:w="55"/>
           <w:right w:type="dxa" w:w="55"/>
         </w:tblCellMar>
       </w:tblPr>
       <w:tblGrid>
-        <w:gridCol w:w="3893"/>
+        <w:gridCol w:w="3892"/>
         <w:gridCol w:w="4419"/>
-        <w:gridCol w:w="2215"/>
+        <w:gridCol w:w="2216"/>
       </w:tblGrid>
       <w:tr>
         <w:trPr>
@@ -927,7 +929,7 @@
         </w:trPr>
         <w:tc>
           <w:tcPr>
-            <w:tcW w:type="dxa" w:w="3893"/>
+            <w:tcW w:type="dxa" w:w="3892"/>
             <w:tcBorders>
               <w:top w:color="000001" w:space="0" w:sz="2" w:val="single"/>
               <w:left w:color="000001" w:space="0" w:sz="2" w:val="single"/>
@@ -936,12 +938,12 @@
             </w:tcBorders>
             <w:shd w:fill="FFFFFF" w:val="clear"/>
             <w:tcMar>
-              <w:left w:type="dxa" w:w="51"/>
-            </w:tcMar>
-          </w:tcPr>
-          <w:p>
-            <w:pPr>
-              <w:pStyle w:val="style62"/>
+              <w:left w:type="dxa" w:w="48"/>
+            </w:tcMar>
+          </w:tcPr>
+          <w:p>
+            <w:pPr>
+              <w:pStyle w:val="style65"/>
               <w:spacing w:line="200" w:lineRule="atLeast"/>
               <w:rPr>
                 <w:rFonts w:ascii="Aparajita" w:cs="Aparajita" w:eastAsia="DejaVu Sans" w:hAnsi="Aparajita"/>
@@ -978,12 +980,12 @@
             </w:tcBorders>
             <w:shd w:fill="FFFFFF" w:val="clear"/>
             <w:tcMar>
-              <w:left w:type="dxa" w:w="51"/>
-            </w:tcMar>
-          </w:tcPr>
-          <w:p>
-            <w:pPr>
-              <w:pStyle w:val="style62"/>
+              <w:left w:type="dxa" w:w="48"/>
+            </w:tcMar>
+          </w:tcPr>
+          <w:p>
+            <w:pPr>
+              <w:pStyle w:val="style65"/>
               <w:spacing w:line="200" w:lineRule="atLeast"/>
               <w:rPr>
                 <w:rFonts w:ascii="Aparajita" w:cs="Aparajita" w:eastAsia="DejaVu Sans" w:hAnsi="Aparajita"/>
@@ -1011,7 +1013,7 @@
         </w:tc>
         <w:tc>
           <w:tcPr>
-            <w:tcW w:type="dxa" w:w="2215"/>
+            <w:tcW w:type="dxa" w:w="2216"/>
             <w:tcBorders>
               <w:top w:color="000001" w:space="0" w:sz="2" w:val="single"/>
               <w:left w:color="000001" w:space="0" w:sz="2" w:val="single"/>
@@ -1020,12 +1022,12 @@
             </w:tcBorders>
             <w:shd w:fill="FFFFFF" w:val="clear"/>
             <w:tcMar>
-              <w:left w:type="dxa" w:w="51"/>
-            </w:tcMar>
-          </w:tcPr>
-          <w:p>
-            <w:pPr>
-              <w:pStyle w:val="style62"/>
+              <w:left w:type="dxa" w:w="48"/>
+            </w:tcMar>
+          </w:tcPr>
+          <w:p>
+            <w:pPr>
+              <w:pStyle w:val="style65"/>
               <w:spacing w:line="200" w:lineRule="atLeast"/>
               <w:rPr>
                 <w:rFonts w:ascii="Aparajita" w:cs="Aparajita" w:eastAsia="DejaVu Sans" w:hAnsi="Aparajita"/>
@@ -1058,7 +1060,7 @@
         </w:trPr>
         <w:tc>
           <w:tcPr>
-            <w:tcW w:type="dxa" w:w="3893"/>
+            <w:tcW w:type="dxa" w:w="3892"/>
             <w:tcBorders>
               <w:top w:val="nil"/>
               <w:left w:color="000001" w:space="0" w:sz="2" w:val="single"/>
@@ -1067,12 +1069,12 @@
             </w:tcBorders>
             <w:shd w:fill="FFFFFF" w:val="clear"/>
             <w:tcMar>
-              <w:left w:type="dxa" w:w="51"/>
-            </w:tcMar>
-          </w:tcPr>
-          <w:p>
-            <w:pPr>
-              <w:pStyle w:val="style62"/>
+              <w:left w:type="dxa" w:w="48"/>
+            </w:tcMar>
+          </w:tcPr>
+          <w:p>
+            <w:pPr>
+              <w:pStyle w:val="style65"/>
               <w:spacing w:line="200" w:lineRule="atLeast"/>
               <w:rPr>
                 <w:rFonts w:ascii="Aparajita" w:cs="Aparajita" w:eastAsia="DejaVu Sans" w:hAnsi="Aparajita"/>
@@ -1105,12 +1107,12 @@
             </w:tcBorders>
             <w:shd w:fill="FFFFFF" w:val="clear"/>
             <w:tcMar>
-              <w:left w:type="dxa" w:w="51"/>
-            </w:tcMar>
-          </w:tcPr>
-          <w:p>
-            <w:pPr>
-              <w:pStyle w:val="style62"/>
+              <w:left w:type="dxa" w:w="48"/>
+            </w:tcMar>
+          </w:tcPr>
+          <w:p>
+            <w:pPr>
+              <w:pStyle w:val="style65"/>
               <w:spacing w:line="200" w:lineRule="atLeast"/>
               <w:rPr>
                 <w:rFonts w:ascii="Aparajita" w:cs="Aparajita" w:eastAsia="DejaVu Sans" w:hAnsi="Aparajita"/>
@@ -1134,7 +1136,7 @@
         </w:tc>
         <w:tc>
           <w:tcPr>
-            <w:tcW w:type="dxa" w:w="2215"/>
+            <w:tcW w:type="dxa" w:w="2216"/>
             <w:tcBorders>
               <w:top w:val="nil"/>
               <w:left w:color="000001" w:space="0" w:sz="2" w:val="single"/>
@@ -1143,12 +1145,12 @@
             </w:tcBorders>
             <w:shd w:fill="FFFFFF" w:val="clear"/>
             <w:tcMar>
-              <w:left w:type="dxa" w:w="51"/>
-            </w:tcMar>
-          </w:tcPr>
-          <w:p>
-            <w:pPr>
-              <w:pStyle w:val="style62"/>
+              <w:left w:type="dxa" w:w="48"/>
+            </w:tcMar>
+          </w:tcPr>
+          <w:p>
+            <w:pPr>
+              <w:pStyle w:val="style65"/>
               <w:spacing w:line="200" w:lineRule="atLeast"/>
               <w:rPr>
                 <w:rFonts w:ascii="Aparajita" w:cs="Aparajita" w:eastAsia="DejaVu Sans" w:hAnsi="Aparajita"/>
@@ -1177,7 +1179,7 @@
         </w:trPr>
         <w:tc>
           <w:tcPr>
-            <w:tcW w:type="dxa" w:w="3893"/>
+            <w:tcW w:type="dxa" w:w="3892"/>
             <w:tcBorders>
               <w:top w:val="nil"/>
               <w:left w:color="000001" w:space="0" w:sz="2" w:val="single"/>
@@ -1186,12 +1188,12 @@
             </w:tcBorders>
             <w:shd w:fill="FFFFFF" w:val="clear"/>
             <w:tcMar>
-              <w:left w:type="dxa" w:w="51"/>
-            </w:tcMar>
-          </w:tcPr>
-          <w:p>
-            <w:pPr>
-              <w:pStyle w:val="style62"/>
+              <w:left w:type="dxa" w:w="48"/>
+            </w:tcMar>
+          </w:tcPr>
+          <w:p>
+            <w:pPr>
+              <w:pStyle w:val="style65"/>
               <w:spacing w:line="200" w:lineRule="atLeast"/>
               <w:rPr>
                 <w:rFonts w:ascii="Aparajita" w:cs="Aparajita" w:eastAsia="DejaVu Sans" w:hAnsi="Aparajita"/>
@@ -1224,12 +1226,12 @@
             </w:tcBorders>
             <w:shd w:fill="FFFFFF" w:val="clear"/>
             <w:tcMar>
-              <w:left w:type="dxa" w:w="51"/>
-            </w:tcMar>
-          </w:tcPr>
-          <w:p>
-            <w:pPr>
-              <w:pStyle w:val="style62"/>
+              <w:left w:type="dxa" w:w="48"/>
+            </w:tcMar>
+          </w:tcPr>
+          <w:p>
+            <w:pPr>
+              <w:pStyle w:val="style65"/>
               <w:spacing w:line="200" w:lineRule="atLeast"/>
               <w:rPr>
                 <w:rFonts w:ascii="Aparajita" w:cs="Aparajita" w:eastAsia="DejaVu Sans" w:hAnsi="Aparajita"/>
@@ -1253,7 +1255,7 @@
         </w:tc>
         <w:tc>
           <w:tcPr>
-            <w:tcW w:type="dxa" w:w="2215"/>
+            <w:tcW w:type="dxa" w:w="2216"/>
             <w:tcBorders>
               <w:top w:val="nil"/>
               <w:left w:color="000001" w:space="0" w:sz="2" w:val="single"/>
@@ -1262,12 +1264,12 @@
             </w:tcBorders>
             <w:shd w:fill="FFFFFF" w:val="clear"/>
             <w:tcMar>
-              <w:left w:type="dxa" w:w="51"/>
-            </w:tcMar>
-          </w:tcPr>
-          <w:p>
-            <w:pPr>
-              <w:pStyle w:val="style62"/>
+              <w:left w:type="dxa" w:w="48"/>
+            </w:tcMar>
+          </w:tcPr>
+          <w:p>
+            <w:pPr>
+              <w:pStyle w:val="style65"/>
               <w:spacing w:line="200" w:lineRule="atLeast"/>
               <w:rPr>
                 <w:rFonts w:ascii="Aparajita" w:cs="Aparajita" w:eastAsia="DejaVu Sans" w:hAnsi="Aparajita"/>
@@ -1296,7 +1298,7 @@
         </w:trPr>
         <w:tc>
           <w:tcPr>
-            <w:tcW w:type="dxa" w:w="3893"/>
+            <w:tcW w:type="dxa" w:w="3892"/>
             <w:tcBorders>
               <w:top w:val="nil"/>
               <w:left w:color="000001" w:space="0" w:sz="2" w:val="single"/>
@@ -1305,12 +1307,12 @@
             </w:tcBorders>
             <w:shd w:fill="FFFFFF" w:val="clear"/>
             <w:tcMar>
-              <w:left w:type="dxa" w:w="51"/>
-            </w:tcMar>
-          </w:tcPr>
-          <w:p>
-            <w:pPr>
-              <w:pStyle w:val="style62"/>
+              <w:left w:type="dxa" w:w="48"/>
+            </w:tcMar>
+          </w:tcPr>
+          <w:p>
+            <w:pPr>
+              <w:pStyle w:val="style65"/>
               <w:spacing w:line="200" w:lineRule="atLeast"/>
               <w:rPr>
                 <w:rFonts w:ascii="Aparajita" w:cs="Aparajita" w:eastAsia="DejaVu Sans" w:hAnsi="Aparajita"/>
@@ -1343,12 +1345,12 @@
             </w:tcBorders>
             <w:shd w:fill="FFFFFF" w:val="clear"/>
             <w:tcMar>
-              <w:left w:type="dxa" w:w="51"/>
-            </w:tcMar>
-          </w:tcPr>
-          <w:p>
-            <w:pPr>
-              <w:pStyle w:val="style62"/>
+              <w:left w:type="dxa" w:w="48"/>
+            </w:tcMar>
+          </w:tcPr>
+          <w:p>
+            <w:pPr>
+              <w:pStyle w:val="style65"/>
               <w:spacing w:line="200" w:lineRule="atLeast"/>
               <w:rPr>
                 <w:rFonts w:ascii="Aparajita" w:cs="Aparajita" w:eastAsia="DejaVu Sans" w:hAnsi="Aparajita"/>
@@ -1372,7 +1374,7 @@
         </w:tc>
         <w:tc>
           <w:tcPr>
-            <w:tcW w:type="dxa" w:w="2215"/>
+            <w:tcW w:type="dxa" w:w="2216"/>
             <w:tcBorders>
               <w:top w:val="nil"/>
               <w:left w:color="000001" w:space="0" w:sz="2" w:val="single"/>
@@ -1381,12 +1383,12 @@
             </w:tcBorders>
             <w:shd w:fill="FFFFFF" w:val="clear"/>
             <w:tcMar>
-              <w:left w:type="dxa" w:w="51"/>
-            </w:tcMar>
-          </w:tcPr>
-          <w:p>
-            <w:pPr>
-              <w:pStyle w:val="style62"/>
+              <w:left w:type="dxa" w:w="48"/>
+            </w:tcMar>
+          </w:tcPr>
+          <w:p>
+            <w:pPr>
+              <w:pStyle w:val="style65"/>
               <w:spacing w:line="200" w:lineRule="atLeast"/>
               <w:rPr>
                 <w:rFonts w:ascii="Aparajita" w:cs="Aparajita" w:eastAsia="DejaVu Sans" w:hAnsi="Aparajita"/>
@@ -1415,7 +1417,7 @@
         </w:trPr>
         <w:tc>
           <w:tcPr>
-            <w:tcW w:type="dxa" w:w="3893"/>
+            <w:tcW w:type="dxa" w:w="3892"/>
             <w:tcBorders>
               <w:top w:val="nil"/>
               <w:left w:color="000001" w:space="0" w:sz="2" w:val="single"/>
@@ -1424,12 +1426,12 @@
             </w:tcBorders>
             <w:shd w:fill="FFFFFF" w:val="clear"/>
             <w:tcMar>
-              <w:left w:type="dxa" w:w="51"/>
-            </w:tcMar>
-          </w:tcPr>
-          <w:p>
-            <w:pPr>
-              <w:pStyle w:val="style62"/>
+              <w:left w:type="dxa" w:w="48"/>
+            </w:tcMar>
+          </w:tcPr>
+          <w:p>
+            <w:pPr>
+              <w:pStyle w:val="style65"/>
               <w:spacing w:line="200" w:lineRule="atLeast"/>
               <w:rPr>
                 <w:rFonts w:ascii="Aparajita" w:cs="Aparajita" w:eastAsia="DejaVu Sans" w:hAnsi="Aparajita"/>
@@ -1462,12 +1464,12 @@
             </w:tcBorders>
             <w:shd w:fill="FFFFFF" w:val="clear"/>
             <w:tcMar>
-              <w:left w:type="dxa" w:w="51"/>
-            </w:tcMar>
-          </w:tcPr>
-          <w:p>
-            <w:pPr>
-              <w:pStyle w:val="style62"/>
+              <w:left w:type="dxa" w:w="48"/>
+            </w:tcMar>
+          </w:tcPr>
+          <w:p>
+            <w:pPr>
+              <w:pStyle w:val="style65"/>
               <w:spacing w:line="200" w:lineRule="atLeast"/>
               <w:rPr>
                 <w:rFonts w:ascii="Aparajita" w:cs="Aparajita" w:eastAsia="DejaVu Sans" w:hAnsi="Aparajita"/>
@@ -1491,7 +1493,7 @@
         </w:tc>
         <w:tc>
           <w:tcPr>
-            <w:tcW w:type="dxa" w:w="2215"/>
+            <w:tcW w:type="dxa" w:w="2216"/>
             <w:tcBorders>
               <w:top w:val="nil"/>
               <w:left w:color="000001" w:space="0" w:sz="2" w:val="single"/>
@@ -1500,12 +1502,12 @@
             </w:tcBorders>
             <w:shd w:fill="FFFFFF" w:val="clear"/>
             <w:tcMar>
-              <w:left w:type="dxa" w:w="51"/>
-            </w:tcMar>
-          </w:tcPr>
-          <w:p>
-            <w:pPr>
-              <w:pStyle w:val="style62"/>
+              <w:left w:type="dxa" w:w="48"/>
+            </w:tcMar>
+          </w:tcPr>
+          <w:p>
+            <w:pPr>
+              <w:pStyle w:val="style65"/>
               <w:spacing w:line="200" w:lineRule="atLeast"/>
               <w:rPr>
                 <w:rFonts w:ascii="Aparajita" w:cs="Aparajita" w:eastAsia="DejaVu Sans" w:hAnsi="Aparajita"/>
@@ -1534,7 +1536,7 @@
         </w:trPr>
         <w:tc>
           <w:tcPr>
-            <w:tcW w:type="dxa" w:w="3893"/>
+            <w:tcW w:type="dxa" w:w="3892"/>
             <w:tcBorders>
               <w:top w:val="nil"/>
               <w:left w:color="000001" w:space="0" w:sz="2" w:val="single"/>
@@ -1543,12 +1545,12 @@
             </w:tcBorders>
             <w:shd w:fill="FFFFFF" w:val="clear"/>
             <w:tcMar>
-              <w:left w:type="dxa" w:w="51"/>
-            </w:tcMar>
-          </w:tcPr>
-          <w:p>
-            <w:pPr>
-              <w:pStyle w:val="style62"/>
+              <w:left w:type="dxa" w:w="48"/>
+            </w:tcMar>
+          </w:tcPr>
+          <w:p>
+            <w:pPr>
+              <w:pStyle w:val="style65"/>
               <w:spacing w:line="200" w:lineRule="atLeast"/>
               <w:rPr>
                 <w:rFonts w:ascii="Aparajita" w:cs="Aparajita" w:eastAsia="DejaVu Sans" w:hAnsi="Aparajita"/>
@@ -1581,12 +1583,12 @@
             </w:tcBorders>
             <w:shd w:fill="FFFFFF" w:val="clear"/>
             <w:tcMar>
-              <w:left w:type="dxa" w:w="51"/>
-            </w:tcMar>
-          </w:tcPr>
-          <w:p>
-            <w:pPr>
-              <w:pStyle w:val="style62"/>
+              <w:left w:type="dxa" w:w="48"/>
+            </w:tcMar>
+          </w:tcPr>
+          <w:p>
+            <w:pPr>
+              <w:pStyle w:val="style65"/>
               <w:spacing w:line="200" w:lineRule="atLeast"/>
               <w:rPr>
                 <w:rFonts w:ascii="Aparajita" w:cs="Aparajita" w:eastAsia="DejaVu Sans" w:hAnsi="Aparajita"/>
@@ -1610,7 +1612,7 @@
         </w:tc>
         <w:tc>
           <w:tcPr>
-            <w:tcW w:type="dxa" w:w="2215"/>
+            <w:tcW w:type="dxa" w:w="2216"/>
             <w:tcBorders>
               <w:top w:val="nil"/>
               <w:left w:color="000001" w:space="0" w:sz="2" w:val="single"/>
@@ -1619,12 +1621,12 @@
             </w:tcBorders>
             <w:shd w:fill="FFFFFF" w:val="clear"/>
             <w:tcMar>
-              <w:left w:type="dxa" w:w="51"/>
-            </w:tcMar>
-          </w:tcPr>
-          <w:p>
-            <w:pPr>
-              <w:pStyle w:val="style62"/>
+              <w:left w:type="dxa" w:w="48"/>
+            </w:tcMar>
+          </w:tcPr>
+          <w:p>
+            <w:pPr>
+              <w:pStyle w:val="style65"/>
               <w:spacing w:line="200" w:lineRule="atLeast"/>
               <w:rPr>
                 <w:rFonts w:ascii="Aparajita" w:cs="Aparajita" w:eastAsia="DejaVu Sans" w:hAnsi="Aparajita"/>
@@ -1653,7 +1655,7 @@
         </w:trPr>
         <w:tc>
           <w:tcPr>
-            <w:tcW w:type="dxa" w:w="3893"/>
+            <w:tcW w:type="dxa" w:w="3892"/>
             <w:tcBorders>
               <w:top w:val="nil"/>
               <w:left w:color="000001" w:space="0" w:sz="2" w:val="single"/>
@@ -1662,12 +1664,12 @@
             </w:tcBorders>
             <w:shd w:fill="FFFFFF" w:val="clear"/>
             <w:tcMar>
-              <w:left w:type="dxa" w:w="51"/>
-            </w:tcMar>
-          </w:tcPr>
-          <w:p>
-            <w:pPr>
-              <w:pStyle w:val="style62"/>
+              <w:left w:type="dxa" w:w="48"/>
+            </w:tcMar>
+          </w:tcPr>
+          <w:p>
+            <w:pPr>
+              <w:pStyle w:val="style65"/>
               <w:spacing w:line="200" w:lineRule="atLeast"/>
               <w:rPr>
                 <w:rFonts w:ascii="Aparajita" w:cs="Aparajita" w:eastAsia="DejaVu Sans" w:hAnsi="Aparajita"/>
@@ -1700,12 +1702,12 @@
             </w:tcBorders>
             <w:shd w:fill="FFFFFF" w:val="clear"/>
             <w:tcMar>
-              <w:left w:type="dxa" w:w="51"/>
-            </w:tcMar>
-          </w:tcPr>
-          <w:p>
-            <w:pPr>
-              <w:pStyle w:val="style62"/>
+              <w:left w:type="dxa" w:w="48"/>
+            </w:tcMar>
+          </w:tcPr>
+          <w:p>
+            <w:pPr>
+              <w:pStyle w:val="style65"/>
               <w:spacing w:line="200" w:lineRule="atLeast"/>
               <w:rPr>
                 <w:rFonts w:ascii="Aparajita" w:cs="Aparajita" w:eastAsia="DejaVu Sans" w:hAnsi="Aparajita"/>
@@ -1729,7 +1731,7 @@
         </w:tc>
         <w:tc>
           <w:tcPr>
-            <w:tcW w:type="dxa" w:w="2215"/>
+            <w:tcW w:type="dxa" w:w="2216"/>
             <w:tcBorders>
               <w:top w:val="nil"/>
               <w:left w:color="000001" w:space="0" w:sz="2" w:val="single"/>
@@ -1738,12 +1740,12 @@
             </w:tcBorders>
             <w:shd w:fill="FFFFFF" w:val="clear"/>
             <w:tcMar>
-              <w:left w:type="dxa" w:w="51"/>
-            </w:tcMar>
-          </w:tcPr>
-          <w:p>
-            <w:pPr>
-              <w:pStyle w:val="style62"/>
+              <w:left w:type="dxa" w:w="48"/>
+            </w:tcMar>
+          </w:tcPr>
+          <w:p>
+            <w:pPr>
+              <w:pStyle w:val="style65"/>
               <w:spacing w:line="200" w:lineRule="atLeast"/>
               <w:rPr>
                 <w:rFonts w:ascii="Aparajita" w:cs="Aparajita" w:eastAsia="DejaVu Sans" w:hAnsi="Aparajita"/>
@@ -1769,7 +1771,7 @@
     </w:tbl>
     <w:p>
       <w:pPr>
-        <w:pStyle w:val="style53"/>
+        <w:pStyle w:val="style56"/>
         <w:spacing w:line="100" w:lineRule="atLeast"/>
         <w:ind w:hanging="0" w:left="0" w:right="0"/>
         <w:rPr>
@@ -1816,7 +1818,7 @@
     <w:tbl>
       <w:tblPr>
         <w:jc w:val="left"/>
-        <w:tblInd w:type="dxa" w:w="53"/>
+        <w:tblInd w:type="dxa" w:w="50"/>
         <w:tblBorders>
           <w:top w:color="000001" w:space="0" w:sz="2" w:val="single"/>
           <w:left w:color="000001" w:space="0" w:sz="2" w:val="single"/>
@@ -1827,15 +1829,15 @@
         </w:tblBorders>
         <w:tblCellMar>
           <w:top w:type="dxa" w:w="55"/>
-          <w:left w:type="dxa" w:w="51"/>
+          <w:left w:type="dxa" w:w="48"/>
           <w:bottom w:type="dxa" w:w="55"/>
           <w:right w:type="dxa" w:w="55"/>
         </w:tblCellMar>
       </w:tblPr>
       <w:tblGrid>
-        <w:gridCol w:w="3893"/>
+        <w:gridCol w:w="3892"/>
         <w:gridCol w:w="4419"/>
-        <w:gridCol w:w="2215"/>
+        <w:gridCol w:w="2216"/>
       </w:tblGrid>
       <w:tr>
         <w:trPr>
@@ -1843,7 +1845,7 @@
         </w:trPr>
         <w:tc>
           <w:tcPr>
-            <w:tcW w:type="dxa" w:w="3893"/>
+            <w:tcW w:type="dxa" w:w="3892"/>
             <w:tcBorders>
               <w:top w:color="000001" w:space="0" w:sz="2" w:val="single"/>
               <w:left w:color="000001" w:space="0" w:sz="2" w:val="single"/>
@@ -1852,12 +1854,12 @@
             </w:tcBorders>
             <w:shd w:fill="FFFFFF" w:val="clear"/>
             <w:tcMar>
-              <w:left w:type="dxa" w:w="51"/>
-            </w:tcMar>
-          </w:tcPr>
-          <w:p>
-            <w:pPr>
-              <w:pStyle w:val="style62"/>
+              <w:left w:type="dxa" w:w="48"/>
+            </w:tcMar>
+          </w:tcPr>
+          <w:p>
+            <w:pPr>
+              <w:pStyle w:val="style65"/>
               <w:rPr>
                 <w:b/>
                 <w:bCs/>
@@ -1883,12 +1885,12 @@
             </w:tcBorders>
             <w:shd w:fill="FFFFFF" w:val="clear"/>
             <w:tcMar>
-              <w:left w:type="dxa" w:w="51"/>
-            </w:tcMar>
-          </w:tcPr>
-          <w:p>
-            <w:pPr>
-              <w:pStyle w:val="style62"/>
+              <w:left w:type="dxa" w:w="48"/>
+            </w:tcMar>
+          </w:tcPr>
+          <w:p>
+            <w:pPr>
+              <w:pStyle w:val="style65"/>
               <w:rPr>
                 <w:b/>
                 <w:bCs/>
@@ -1905,7 +1907,7 @@
         </w:tc>
         <w:tc>
           <w:tcPr>
-            <w:tcW w:type="dxa" w:w="2215"/>
+            <w:tcW w:type="dxa" w:w="2216"/>
             <w:tcBorders>
               <w:top w:color="000001" w:space="0" w:sz="2" w:val="single"/>
               <w:left w:color="000001" w:space="0" w:sz="2" w:val="single"/>
@@ -1914,12 +1916,12 @@
             </w:tcBorders>
             <w:shd w:fill="FFFFFF" w:val="clear"/>
             <w:tcMar>
-              <w:left w:type="dxa" w:w="51"/>
-            </w:tcMar>
-          </w:tcPr>
-          <w:p>
-            <w:pPr>
-              <w:pStyle w:val="style62"/>
+              <w:left w:type="dxa" w:w="48"/>
+            </w:tcMar>
+          </w:tcPr>
+          <w:p>
+            <w:pPr>
+              <w:pStyle w:val="style65"/>
               <w:rPr>
                 <w:b/>
                 <w:bCs/>
@@ -1941,7 +1943,7 @@
         </w:trPr>
         <w:tc>
           <w:tcPr>
-            <w:tcW w:type="dxa" w:w="3893"/>
+            <w:tcW w:type="dxa" w:w="3892"/>
             <w:tcBorders>
               <w:top w:val="nil"/>
               <w:left w:color="000001" w:space="0" w:sz="2" w:val="single"/>
@@ -1950,12 +1952,12 @@
             </w:tcBorders>
             <w:shd w:fill="FFFFFF" w:val="clear"/>
             <w:tcMar>
-              <w:left w:type="dxa" w:w="51"/>
-            </w:tcMar>
-          </w:tcPr>
-          <w:p>
-            <w:pPr>
-              <w:pStyle w:val="style62"/>
+              <w:left w:type="dxa" w:w="48"/>
+            </w:tcMar>
+          </w:tcPr>
+          <w:p>
+            <w:pPr>
+              <w:pStyle w:val="style65"/>
               <w:rPr>
                 <w:rFonts w:ascii="Aparajita" w:cs="Aparajita" w:eastAsia="DejaVu Sans" w:hAnsi="Aparajita"/>
                 <w:color w:val="00000A"/>
@@ -1992,7 +1994,7 @@
           </w:tcPr>
           <w:p>
             <w:pPr>
-              <w:pStyle w:val="style62"/>
+              <w:pStyle w:val="style65"/>
               <w:rPr>
                 <w:rFonts w:ascii="Aparajita" w:cs="Aparajita" w:eastAsia="DejaVu Sans" w:hAnsi="Aparajita"/>
                 <w:color w:val="00000A"/>
@@ -2015,7 +2017,7 @@
         </w:tc>
         <w:tc>
           <w:tcPr>
-            <w:tcW w:type="dxa" w:w="2215"/>
+            <w:tcW w:type="dxa" w:w="2216"/>
             <w:tcBorders>
               <w:top w:val="nil"/>
               <w:left w:val="nil"/>
@@ -2029,7 +2031,7 @@
           </w:tcPr>
           <w:p>
             <w:pPr>
-              <w:pStyle w:val="style62"/>
+              <w:pStyle w:val="style65"/>
               <w:rPr>
                 <w:rFonts w:ascii="Aparajita" w:cs="Aparajita" w:eastAsia="DejaVu Sans" w:hAnsi="Aparajita"/>
                 <w:color w:val="00000A"/>
@@ -2056,7 +2058,7 @@
         </w:trPr>
         <w:tc>
           <w:tcPr>
-            <w:tcW w:type="dxa" w:w="3893"/>
+            <w:tcW w:type="dxa" w:w="3892"/>
             <w:tcBorders>
               <w:top w:val="nil"/>
               <w:left w:color="000001" w:space="0" w:sz="2" w:val="single"/>
@@ -2065,12 +2067,12 @@
             </w:tcBorders>
             <w:shd w:fill="FFFFFF" w:val="clear"/>
             <w:tcMar>
-              <w:left w:type="dxa" w:w="51"/>
-            </w:tcMar>
-          </w:tcPr>
-          <w:p>
-            <w:pPr>
-              <w:pStyle w:val="style62"/>
+              <w:left w:type="dxa" w:w="48"/>
+            </w:tcMar>
+          </w:tcPr>
+          <w:p>
+            <w:pPr>
+              <w:pStyle w:val="style65"/>
               <w:rPr>
                 <w:rFonts w:ascii="Aparajita" w:cs="Aparajita" w:eastAsia="DejaVu Sans" w:hAnsi="Aparajita"/>
                 <w:color w:val="00000A"/>
@@ -2107,7 +2109,7 @@
           </w:tcPr>
           <w:p>
             <w:pPr>
-              <w:pStyle w:val="style62"/>
+              <w:pStyle w:val="style65"/>
               <w:rPr>
                 <w:rFonts w:ascii="Aparajita" w:cs="Aparajita" w:eastAsia="DejaVu Sans" w:hAnsi="Aparajita"/>
                 <w:color w:val="00000A"/>
@@ -2130,7 +2132,7 @@
         </w:tc>
         <w:tc>
           <w:tcPr>
-            <w:tcW w:type="dxa" w:w="2215"/>
+            <w:tcW w:type="dxa" w:w="2216"/>
             <w:tcBorders>
               <w:top w:val="nil"/>
               <w:left w:val="nil"/>
@@ -2144,7 +2146,7 @@
           </w:tcPr>
           <w:p>
             <w:pPr>
-              <w:pStyle w:val="style62"/>
+              <w:pStyle w:val="style65"/>
               <w:rPr>
                 <w:rFonts w:ascii="Aparajita" w:cs="Aparajita" w:eastAsia="DejaVu Sans" w:hAnsi="Aparajita"/>
                 <w:color w:val="00000A"/>
@@ -2172,7 +2174,7 @@
         </w:trPr>
         <w:tc>
           <w:tcPr>
-            <w:tcW w:type="dxa" w:w="3893"/>
+            <w:tcW w:type="dxa" w:w="3892"/>
             <w:tcBorders>
               <w:top w:val="nil"/>
               <w:left w:color="000001" w:space="0" w:sz="2" w:val="single"/>
@@ -2181,12 +2183,12 @@
             </w:tcBorders>
             <w:shd w:fill="FFFFFF" w:val="clear"/>
             <w:tcMar>
-              <w:left w:type="dxa" w:w="51"/>
-            </w:tcMar>
-          </w:tcPr>
-          <w:p>
-            <w:pPr>
-              <w:pStyle w:val="style62"/>
+              <w:left w:type="dxa" w:w="48"/>
+            </w:tcMar>
+          </w:tcPr>
+          <w:p>
+            <w:pPr>
+              <w:pStyle w:val="style65"/>
               <w:rPr>
                 <w:rFonts w:ascii="Aparajita" w:cs="Aparajita" w:eastAsia="DejaVu Sans" w:hAnsi="Aparajita"/>
                 <w:color w:val="00000A"/>
@@ -2223,7 +2225,7 @@
           </w:tcPr>
           <w:p>
             <w:pPr>
-              <w:pStyle w:val="style62"/>
+              <w:pStyle w:val="style65"/>
               <w:rPr>
                 <w:rFonts w:ascii="Aparajita" w:cs="Aparajita" w:eastAsia="DejaVu Sans" w:hAnsi="Aparajita"/>
                 <w:color w:val="00000A"/>
@@ -2246,7 +2248,7 @@
         </w:tc>
         <w:tc>
           <w:tcPr>
-            <w:tcW w:type="dxa" w:w="2215"/>
+            <w:tcW w:type="dxa" w:w="2216"/>
             <w:tcBorders>
               <w:top w:val="nil"/>
               <w:left w:val="nil"/>
@@ -2260,7 +2262,7 @@
           </w:tcPr>
           <w:p>
             <w:pPr>
-              <w:pStyle w:val="style62"/>
+              <w:pStyle w:val="style65"/>
               <w:rPr>
                 <w:rFonts w:ascii="Aparajita" w:cs="Aparajita" w:eastAsia="DejaVu Sans" w:hAnsi="Aparajita"/>
                 <w:color w:val="00000A"/>
@@ -2288,7 +2290,7 @@
         </w:trPr>
         <w:tc>
           <w:tcPr>
-            <w:tcW w:type="dxa" w:w="3893"/>
+            <w:tcW w:type="dxa" w:w="3892"/>
             <w:tcBorders>
               <w:top w:val="nil"/>
               <w:left w:color="000001" w:space="0" w:sz="2" w:val="single"/>
@@ -2297,12 +2299,12 @@
             </w:tcBorders>
             <w:shd w:fill="FFFFFF" w:val="clear"/>
             <w:tcMar>
-              <w:left w:type="dxa" w:w="51"/>
-            </w:tcMar>
-          </w:tcPr>
-          <w:p>
-            <w:pPr>
-              <w:pStyle w:val="style62"/>
+              <w:left w:type="dxa" w:w="48"/>
+            </w:tcMar>
+          </w:tcPr>
+          <w:p>
+            <w:pPr>
+              <w:pStyle w:val="style65"/>
               <w:rPr>
                 <w:rFonts w:ascii="Aparajita" w:cs="Aparajita" w:eastAsia="DejaVu Sans" w:hAnsi="Aparajita"/>
                 <w:color w:val="00000A"/>
@@ -2339,7 +2341,7 @@
           </w:tcPr>
           <w:p>
             <w:pPr>
-              <w:pStyle w:val="style62"/>
+              <w:pStyle w:val="style65"/>
               <w:rPr>
                 <w:rFonts w:ascii="Aparajita" w:cs="Aparajita" w:eastAsia="DejaVu Sans" w:hAnsi="Aparajita"/>
                 <w:color w:val="00000A"/>
@@ -2362,7 +2364,7 @@
         </w:tc>
         <w:tc>
           <w:tcPr>
-            <w:tcW w:type="dxa" w:w="2215"/>
+            <w:tcW w:type="dxa" w:w="2216"/>
             <w:tcBorders>
               <w:top w:val="nil"/>
               <w:left w:val="nil"/>
@@ -2376,7 +2378,7 @@
           </w:tcPr>
           <w:p>
             <w:pPr>
-              <w:pStyle w:val="style62"/>
+              <w:pStyle w:val="style65"/>
               <w:rPr>
                 <w:rFonts w:ascii="Aparajita" w:cs="Aparajita" w:eastAsia="DejaVu Sans" w:hAnsi="Aparajita"/>
                 <w:color w:val="00000A"/>
@@ -2404,7 +2406,7 @@
         </w:trPr>
         <w:tc>
           <w:tcPr>
-            <w:tcW w:type="dxa" w:w="3893"/>
+            <w:tcW w:type="dxa" w:w="3892"/>
             <w:tcBorders>
               <w:top w:val="nil"/>
               <w:left w:color="000001" w:space="0" w:sz="2" w:val="single"/>
@@ -2413,12 +2415,12 @@
             </w:tcBorders>
             <w:shd w:fill="FFFFFF" w:val="clear"/>
             <w:tcMar>
-              <w:left w:type="dxa" w:w="51"/>
-            </w:tcMar>
-          </w:tcPr>
-          <w:p>
-            <w:pPr>
-              <w:pStyle w:val="style62"/>
+              <w:left w:type="dxa" w:w="48"/>
+            </w:tcMar>
+          </w:tcPr>
+          <w:p>
+            <w:pPr>
+              <w:pStyle w:val="style65"/>
               <w:rPr>
                 <w:rFonts w:ascii="Aparajita" w:cs="Aparajita" w:eastAsia="DejaVu Sans" w:hAnsi="Aparajita"/>
                 <w:color w:val="00000A"/>
@@ -2455,7 +2457,7 @@
           </w:tcPr>
           <w:p>
             <w:pPr>
-              <w:pStyle w:val="style62"/>
+              <w:pStyle w:val="style65"/>
               <w:rPr>
                 <w:rFonts w:ascii="Aparajita" w:cs="Aparajita" w:eastAsia="DejaVu Sans" w:hAnsi="Aparajita"/>
                 <w:color w:val="00000A"/>
@@ -2478,7 +2480,7 @@
         </w:tc>
         <w:tc>
           <w:tcPr>
-            <w:tcW w:type="dxa" w:w="2215"/>
+            <w:tcW w:type="dxa" w:w="2216"/>
             <w:tcBorders>
               <w:top w:val="nil"/>
               <w:left w:val="nil"/>
@@ -2492,7 +2494,7 @@
           </w:tcPr>
           <w:p>
             <w:pPr>
-              <w:pStyle w:val="style62"/>
+              <w:pStyle w:val="style65"/>
               <w:rPr>
                 <w:rFonts w:ascii="Aparajita" w:cs="Aparajita" w:eastAsia="DejaVu Sans" w:hAnsi="Aparajita"/>
                 <w:color w:val="00000A"/>
@@ -2520,7 +2522,7 @@
         </w:trPr>
         <w:tc>
           <w:tcPr>
-            <w:tcW w:type="dxa" w:w="3893"/>
+            <w:tcW w:type="dxa" w:w="3892"/>
             <w:tcBorders>
               <w:top w:val="nil"/>
               <w:left w:color="000001" w:space="0" w:sz="2" w:val="single"/>
@@ -2529,12 +2531,12 @@
             </w:tcBorders>
             <w:shd w:fill="FFFFFF" w:val="clear"/>
             <w:tcMar>
-              <w:left w:type="dxa" w:w="51"/>
-            </w:tcMar>
-          </w:tcPr>
-          <w:p>
-            <w:pPr>
-              <w:pStyle w:val="style62"/>
+              <w:left w:type="dxa" w:w="48"/>
+            </w:tcMar>
+          </w:tcPr>
+          <w:p>
+            <w:pPr>
+              <w:pStyle w:val="style65"/>
               <w:rPr>
                 <w:rFonts w:ascii="Aparajita" w:cs="Aparajita" w:eastAsia="DejaVu Sans" w:hAnsi="Aparajita"/>
                 <w:color w:val="00000A"/>
@@ -2571,7 +2573,7 @@
           </w:tcPr>
           <w:p>
             <w:pPr>
-              <w:pStyle w:val="style62"/>
+              <w:pStyle w:val="style65"/>
               <w:rPr>
                 <w:rFonts w:ascii="Aparajita" w:cs="Aparajita" w:eastAsia="DejaVu Sans" w:hAnsi="Aparajita"/>
                 <w:color w:val="00000A"/>
@@ -2594,7 +2596,7 @@
         </w:tc>
         <w:tc>
           <w:tcPr>
-            <w:tcW w:type="dxa" w:w="2215"/>
+            <w:tcW w:type="dxa" w:w="2216"/>
             <w:tcBorders>
               <w:top w:val="nil"/>
               <w:left w:val="nil"/>
@@ -2608,7 +2610,7 @@
           </w:tcPr>
           <w:p>
             <w:pPr>
-              <w:pStyle w:val="style62"/>
+              <w:pStyle w:val="style65"/>
               <w:rPr>
                 <w:rFonts w:ascii="Aparajita" w:cs="Aparajita" w:eastAsia="DejaVu Sans" w:hAnsi="Aparajita"/>
                 <w:color w:val="00000A"/>
@@ -2636,7 +2638,7 @@
         </w:trPr>
         <w:tc>
           <w:tcPr>
-            <w:tcW w:type="dxa" w:w="3893"/>
+            <w:tcW w:type="dxa" w:w="3892"/>
             <w:tcBorders>
               <w:top w:val="nil"/>
               <w:left w:color="000001" w:space="0" w:sz="2" w:val="single"/>
@@ -2645,12 +2647,12 @@
             </w:tcBorders>
             <w:shd w:fill="FFFFFF" w:val="clear"/>
             <w:tcMar>
-              <w:left w:type="dxa" w:w="51"/>
-            </w:tcMar>
-          </w:tcPr>
-          <w:p>
-            <w:pPr>
-              <w:pStyle w:val="style62"/>
+              <w:left w:type="dxa" w:w="48"/>
+            </w:tcMar>
+          </w:tcPr>
+          <w:p>
+            <w:pPr>
+              <w:pStyle w:val="style65"/>
               <w:rPr>
                 <w:rFonts w:ascii="Aparajita" w:cs="Aparajita" w:eastAsia="DejaVu Sans" w:hAnsi="Aparajita"/>
                 <w:color w:val="00000A"/>
@@ -2687,7 +2689,7 @@
           </w:tcPr>
           <w:p>
             <w:pPr>
-              <w:pStyle w:val="style62"/>
+              <w:pStyle w:val="style65"/>
               <w:rPr>
                 <w:rFonts w:ascii="Aparajita" w:cs="Aparajita" w:eastAsia="DejaVu Sans" w:hAnsi="Aparajita"/>
                 <w:color w:val="00000A"/>
@@ -2710,7 +2712,7 @@
         </w:tc>
         <w:tc>
           <w:tcPr>
-            <w:tcW w:type="dxa" w:w="2215"/>
+            <w:tcW w:type="dxa" w:w="2216"/>
             <w:tcBorders>
               <w:top w:val="nil"/>
               <w:left w:val="nil"/>
@@ -2724,7 +2726,7 @@
           </w:tcPr>
           <w:p>
             <w:pPr>
-              <w:pStyle w:val="style62"/>
+              <w:pStyle w:val="style65"/>
               <w:rPr>
                 <w:rFonts w:ascii="Aparajita" w:cs="Aparajita" w:eastAsia="DejaVu Sans" w:hAnsi="Aparajita"/>
                 <w:color w:val="00000A"/>
@@ -2752,7 +2754,7 @@
         </w:trPr>
         <w:tc>
           <w:tcPr>
-            <w:tcW w:type="dxa" w:w="3893"/>
+            <w:tcW w:type="dxa" w:w="3892"/>
             <w:tcBorders>
               <w:top w:val="nil"/>
               <w:left w:color="000001" w:space="0" w:sz="2" w:val="single"/>
@@ -2761,12 +2763,12 @@
             </w:tcBorders>
             <w:shd w:fill="FFFFFF" w:val="clear"/>
             <w:tcMar>
-              <w:left w:type="dxa" w:w="51"/>
-            </w:tcMar>
-          </w:tcPr>
-          <w:p>
-            <w:pPr>
-              <w:pStyle w:val="style62"/>
+              <w:left w:type="dxa" w:w="48"/>
+            </w:tcMar>
+          </w:tcPr>
+          <w:p>
+            <w:pPr>
+              <w:pStyle w:val="style65"/>
               <w:rPr>
                 <w:rFonts w:ascii="Aparajita" w:cs="Aparajita" w:eastAsia="DejaVu Sans" w:hAnsi="Aparajita"/>
                 <w:color w:val="00000A"/>
@@ -2803,7 +2805,7 @@
           </w:tcPr>
           <w:p>
             <w:pPr>
-              <w:pStyle w:val="style62"/>
+              <w:pStyle w:val="style65"/>
               <w:rPr>
                 <w:rFonts w:ascii="Aparajita" w:cs="Aparajita" w:eastAsia="DejaVu Sans" w:hAnsi="Aparajita"/>
                 <w:color w:val="00000A"/>
@@ -2826,7 +2828,7 @@
         </w:tc>
         <w:tc>
           <w:tcPr>
-            <w:tcW w:type="dxa" w:w="2215"/>
+            <w:tcW w:type="dxa" w:w="2216"/>
             <w:tcBorders>
               <w:top w:val="nil"/>
               <w:left w:val="nil"/>
@@ -2840,7 +2842,7 @@
           </w:tcPr>
           <w:p>
             <w:pPr>
-              <w:pStyle w:val="style62"/>
+              <w:pStyle w:val="style65"/>
               <w:rPr>
                 <w:rFonts w:ascii="Aparajita" w:cs="Aparajita" w:eastAsia="DejaVu Sans" w:hAnsi="Aparajita"/>
                 <w:color w:val="00000A"/>
@@ -2865,7 +2867,7 @@
     </w:tbl>
     <w:p>
       <w:pPr>
-        <w:pStyle w:val="style53"/>
+        <w:pStyle w:val="style56"/>
         <w:spacing w:line="100" w:lineRule="atLeast"/>
         <w:ind w:hanging="0" w:left="0" w:right="0"/>
         <w:rPr>
@@ -2888,7 +2890,7 @@
     </w:p>
     <w:p>
       <w:pPr>
-        <w:pStyle w:val="style53"/>
+        <w:pStyle w:val="style56"/>
         <w:spacing w:line="100" w:lineRule="atLeast"/>
         <w:ind w:hanging="0" w:left="0" w:right="0"/>
         <w:rPr/>
@@ -2915,7 +2917,7 @@
     <w:tbl>
       <w:tblPr>
         <w:jc w:val="left"/>
-        <w:tblInd w:type="dxa" w:w="53"/>
+        <w:tblInd w:type="dxa" w:w="50"/>
         <w:tblBorders>
           <w:top w:color="000001" w:space="0" w:sz="2" w:val="single"/>
           <w:left w:color="000001" w:space="0" w:sz="2" w:val="single"/>
@@ -2926,15 +2928,15 @@
         </w:tblBorders>
         <w:tblCellMar>
           <w:top w:type="dxa" w:w="55"/>
-          <w:left w:type="dxa" w:w="51"/>
+          <w:left w:type="dxa" w:w="48"/>
           <w:bottom w:type="dxa" w:w="55"/>
           <w:right w:type="dxa" w:w="55"/>
         </w:tblCellMar>
       </w:tblPr>
       <w:tblGrid>
-        <w:gridCol w:w="3893"/>
+        <w:gridCol w:w="3892"/>
         <w:gridCol w:w="4419"/>
-        <w:gridCol w:w="2215"/>
+        <w:gridCol w:w="2216"/>
       </w:tblGrid>
       <w:tr>
         <w:trPr>
@@ -2942,7 +2944,7 @@
         </w:trPr>
         <w:tc>
           <w:tcPr>
-            <w:tcW w:type="dxa" w:w="3893"/>
+            <w:tcW w:type="dxa" w:w="3892"/>
             <w:tcBorders>
               <w:top w:color="000001" w:space="0" w:sz="2" w:val="single"/>
               <w:left w:color="000001" w:space="0" w:sz="2" w:val="single"/>
@@ -2951,12 +2953,12 @@
             </w:tcBorders>
             <w:shd w:fill="FFFFFF" w:val="clear"/>
             <w:tcMar>
-              <w:left w:type="dxa" w:w="51"/>
-            </w:tcMar>
-          </w:tcPr>
-          <w:p>
-            <w:pPr>
-              <w:pStyle w:val="style62"/>
+              <w:left w:type="dxa" w:w="48"/>
+            </w:tcMar>
+          </w:tcPr>
+          <w:p>
+            <w:pPr>
+              <w:pStyle w:val="style65"/>
               <w:rPr>
                 <w:b/>
                 <w:bCs/>
@@ -2982,12 +2984,12 @@
             </w:tcBorders>
             <w:shd w:fill="FFFFFF" w:val="clear"/>
             <w:tcMar>
-              <w:left w:type="dxa" w:w="51"/>
-            </w:tcMar>
-          </w:tcPr>
-          <w:p>
-            <w:pPr>
-              <w:pStyle w:val="style62"/>
+              <w:left w:type="dxa" w:w="48"/>
+            </w:tcMar>
+          </w:tcPr>
+          <w:p>
+            <w:pPr>
+              <w:pStyle w:val="style65"/>
               <w:rPr>
                 <w:b/>
                 <w:bCs/>
@@ -3004,7 +3006,7 @@
         </w:tc>
         <w:tc>
           <w:tcPr>
-            <w:tcW w:type="dxa" w:w="2215"/>
+            <w:tcW w:type="dxa" w:w="2216"/>
             <w:tcBorders>
               <w:top w:color="000001" w:space="0" w:sz="2" w:val="single"/>
               <w:left w:color="000001" w:space="0" w:sz="2" w:val="single"/>
@@ -3013,12 +3015,12 @@
             </w:tcBorders>
             <w:shd w:fill="FFFFFF" w:val="clear"/>
             <w:tcMar>
-              <w:left w:type="dxa" w:w="51"/>
-            </w:tcMar>
-          </w:tcPr>
-          <w:p>
-            <w:pPr>
-              <w:pStyle w:val="style62"/>
+              <w:left w:type="dxa" w:w="48"/>
+            </w:tcMar>
+          </w:tcPr>
+          <w:p>
+            <w:pPr>
+              <w:pStyle w:val="style65"/>
               <w:rPr>
                 <w:b/>
                 <w:bCs/>
@@ -3040,7 +3042,7 @@
         </w:trPr>
         <w:tc>
           <w:tcPr>
-            <w:tcW w:type="dxa" w:w="3893"/>
+            <w:tcW w:type="dxa" w:w="3892"/>
             <w:tcBorders>
               <w:top w:val="nil"/>
               <w:left w:color="000001" w:space="0" w:sz="2" w:val="single"/>
@@ -3049,12 +3051,12 @@
             </w:tcBorders>
             <w:shd w:fill="FFFFFF" w:val="clear"/>
             <w:tcMar>
-              <w:left w:type="dxa" w:w="51"/>
-            </w:tcMar>
-          </w:tcPr>
-          <w:p>
-            <w:pPr>
-              <w:pStyle w:val="style62"/>
+              <w:left w:type="dxa" w:w="48"/>
+            </w:tcMar>
+          </w:tcPr>
+          <w:p>
+            <w:pPr>
+              <w:pStyle w:val="style65"/>
               <w:rPr>
                 <w:rFonts w:ascii="Aparajita" w:cs="Aparajita" w:eastAsia="DejaVu Sans" w:hAnsi="Aparajita"/>
                 <w:color w:val="00000A"/>
@@ -3091,7 +3093,7 @@
           </w:tcPr>
           <w:p>
             <w:pPr>
-              <w:pStyle w:val="style62"/>
+              <w:pStyle w:val="style65"/>
               <w:rPr>
                 <w:rFonts w:ascii="Aparajita" w:cs="Aparajita" w:eastAsia="DejaVu Sans" w:hAnsi="Aparajita"/>
                 <w:color w:val="00000A"/>
@@ -3114,7 +3116,7 @@
         </w:tc>
         <w:tc>
           <w:tcPr>
-            <w:tcW w:type="dxa" w:w="2215"/>
+            <w:tcW w:type="dxa" w:w="2216"/>
             <w:tcBorders>
               <w:top w:val="nil"/>
               <w:left w:val="nil"/>
@@ -3128,7 +3130,7 @@
           </w:tcPr>
           <w:p>
             <w:pPr>
-              <w:pStyle w:val="style62"/>
+              <w:pStyle w:val="style65"/>
               <w:rPr>
                 <w:rFonts w:ascii="Aparajita" w:cs="Aparajita" w:eastAsia="DejaVu Sans" w:hAnsi="Aparajita"/>
                 <w:color w:val="00000A"/>
@@ -3155,7 +3157,7 @@
         </w:trPr>
         <w:tc>
           <w:tcPr>
-            <w:tcW w:type="dxa" w:w="3893"/>
+            <w:tcW w:type="dxa" w:w="3892"/>
             <w:tcBorders>
               <w:top w:val="nil"/>
               <w:left w:color="000001" w:space="0" w:sz="2" w:val="single"/>
@@ -3164,12 +3166,12 @@
             </w:tcBorders>
             <w:shd w:fill="FFFFFF" w:val="clear"/>
             <w:tcMar>
-              <w:left w:type="dxa" w:w="51"/>
-            </w:tcMar>
-          </w:tcPr>
-          <w:p>
-            <w:pPr>
-              <w:pStyle w:val="style62"/>
+              <w:left w:type="dxa" w:w="48"/>
+            </w:tcMar>
+          </w:tcPr>
+          <w:p>
+            <w:pPr>
+              <w:pStyle w:val="style65"/>
               <w:rPr>
                 <w:rFonts w:ascii="Aparajita" w:cs="Aparajita" w:eastAsia="DejaVu Sans" w:hAnsi="Aparajita"/>
                 <w:color w:val="00000A"/>
@@ -3206,7 +3208,7 @@
           </w:tcPr>
           <w:p>
             <w:pPr>
-              <w:pStyle w:val="style62"/>
+              <w:pStyle w:val="style65"/>
               <w:rPr>
                 <w:rFonts w:ascii="Aparajita" w:cs="Aparajita" w:eastAsia="DejaVu Sans" w:hAnsi="Aparajita"/>
                 <w:color w:val="00000A"/>
@@ -3229,7 +3231,7 @@
         </w:tc>
         <w:tc>
           <w:tcPr>
-            <w:tcW w:type="dxa" w:w="2215"/>
+            <w:tcW w:type="dxa" w:w="2216"/>
             <w:tcBorders>
               <w:top w:val="nil"/>
               <w:left w:val="nil"/>
@@ -3243,7 +3245,7 @@
           </w:tcPr>
           <w:p>
             <w:pPr>
-              <w:pStyle w:val="style62"/>
+              <w:pStyle w:val="style65"/>
               <w:rPr>
                 <w:rFonts w:ascii="Aparajita" w:cs="Aparajita" w:eastAsia="DejaVu Sans" w:hAnsi="Aparajita"/>
                 <w:color w:val="00000A"/>
@@ -3271,7 +3273,7 @@
         </w:trPr>
         <w:tc>
           <w:tcPr>
-            <w:tcW w:type="dxa" w:w="3893"/>
+            <w:tcW w:type="dxa" w:w="3892"/>
             <w:tcBorders>
               <w:top w:val="nil"/>
               <w:left w:color="000001" w:space="0" w:sz="2" w:val="single"/>
@@ -3280,12 +3282,12 @@
             </w:tcBorders>
             <w:shd w:fill="FFFFFF" w:val="clear"/>
             <w:tcMar>
-              <w:left w:type="dxa" w:w="51"/>
-            </w:tcMar>
-          </w:tcPr>
-          <w:p>
-            <w:pPr>
-              <w:pStyle w:val="style62"/>
+              <w:left w:type="dxa" w:w="48"/>
+            </w:tcMar>
+          </w:tcPr>
+          <w:p>
+            <w:pPr>
+              <w:pStyle w:val="style65"/>
               <w:rPr>
                 <w:rFonts w:ascii="Aparajita" w:cs="Aparajita" w:eastAsia="DejaVu Sans" w:hAnsi="Aparajita"/>
                 <w:color w:val="00000A"/>
@@ -3322,7 +3324,7 @@
           </w:tcPr>
           <w:p>
             <w:pPr>
-              <w:pStyle w:val="style62"/>
+              <w:pStyle w:val="style65"/>
               <w:rPr>
                 <w:rFonts w:ascii="Aparajita" w:cs="Aparajita" w:eastAsia="DejaVu Sans" w:hAnsi="Aparajita"/>
                 <w:color w:val="00000A"/>
@@ -3345,7 +3347,7 @@
         </w:tc>
         <w:tc>
           <w:tcPr>
-            <w:tcW w:type="dxa" w:w="2215"/>
+            <w:tcW w:type="dxa" w:w="2216"/>
             <w:tcBorders>
               <w:top w:val="nil"/>
               <w:left w:val="nil"/>
@@ -3359,7 +3361,7 @@
           </w:tcPr>
           <w:p>
             <w:pPr>
-              <w:pStyle w:val="style62"/>
+              <w:pStyle w:val="style65"/>
               <w:rPr>
                 <w:rFonts w:ascii="Aparajita" w:cs="Aparajita" w:eastAsia="DejaVu Sans" w:hAnsi="Aparajita"/>
                 <w:color w:val="00000A"/>
@@ -3386,7 +3388,7 @@
         </w:trPr>
         <w:tc>
           <w:tcPr>
-            <w:tcW w:type="dxa" w:w="3893"/>
+            <w:tcW w:type="dxa" w:w="3892"/>
             <w:tcBorders>
               <w:top w:val="nil"/>
               <w:left w:color="000001" w:space="0" w:sz="2" w:val="single"/>
@@ -3395,12 +3397,12 @@
             </w:tcBorders>
             <w:shd w:fill="FFFFFF" w:val="clear"/>
             <w:tcMar>
-              <w:left w:type="dxa" w:w="51"/>
-            </w:tcMar>
-          </w:tcPr>
-          <w:p>
-            <w:pPr>
-              <w:pStyle w:val="style62"/>
+              <w:left w:type="dxa" w:w="48"/>
+            </w:tcMar>
+          </w:tcPr>
+          <w:p>
+            <w:pPr>
+              <w:pStyle w:val="style65"/>
               <w:rPr>
                 <w:rFonts w:ascii="Aparajita" w:cs="Aparajita" w:eastAsia="DejaVu Sans" w:hAnsi="Aparajita"/>
                 <w:color w:val="00000A"/>
@@ -3437,7 +3439,7 @@
           </w:tcPr>
           <w:p>
             <w:pPr>
-              <w:pStyle w:val="style62"/>
+              <w:pStyle w:val="style65"/>
               <w:rPr>
                 <w:rFonts w:ascii="Aparajita" w:cs="Aparajita" w:eastAsia="DejaVu Sans" w:hAnsi="Aparajita"/>
                 <w:color w:val="00000A"/>
@@ -3460,7 +3462,7 @@
         </w:tc>
         <w:tc>
           <w:tcPr>
-            <w:tcW w:type="dxa" w:w="2215"/>
+            <w:tcW w:type="dxa" w:w="2216"/>
             <w:tcBorders>
               <w:top w:val="nil"/>
               <w:left w:val="nil"/>
@@ -3474,7 +3476,7 @@
           </w:tcPr>
           <w:p>
             <w:pPr>
-              <w:pStyle w:val="style62"/>
+              <w:pStyle w:val="style65"/>
               <w:rPr>
                 <w:rFonts w:ascii="Aparajita" w:cs="Aparajita" w:eastAsia="DejaVu Sans" w:hAnsi="Aparajita"/>
                 <w:color w:val="00000A"/>
@@ -3501,7 +3503,7 @@
         </w:trPr>
         <w:tc>
           <w:tcPr>
-            <w:tcW w:type="dxa" w:w="3893"/>
+            <w:tcW w:type="dxa" w:w="3892"/>
             <w:tcBorders>
               <w:top w:val="nil"/>
               <w:left w:color="000001" w:space="0" w:sz="2" w:val="single"/>
@@ -3510,12 +3512,12 @@
             </w:tcBorders>
             <w:shd w:fill="FFFFFF" w:val="clear"/>
             <w:tcMar>
-              <w:left w:type="dxa" w:w="51"/>
-            </w:tcMar>
-          </w:tcPr>
-          <w:p>
-            <w:pPr>
-              <w:pStyle w:val="style62"/>
+              <w:left w:type="dxa" w:w="48"/>
+            </w:tcMar>
+          </w:tcPr>
+          <w:p>
+            <w:pPr>
+              <w:pStyle w:val="style65"/>
               <w:rPr>
                 <w:rFonts w:ascii="Aparajita" w:cs="Aparajita" w:eastAsia="DejaVu Sans" w:hAnsi="Aparajita"/>
                 <w:color w:val="00000A"/>
@@ -3552,7 +3554,7 @@
           </w:tcPr>
           <w:p>
             <w:pPr>
-              <w:pStyle w:val="style62"/>
+              <w:pStyle w:val="style65"/>
               <w:rPr>
                 <w:rFonts w:ascii="Aparajita" w:cs="Aparajita" w:eastAsia="DejaVu Sans" w:hAnsi="Aparajita"/>
                 <w:color w:val="00000A"/>
@@ -3575,7 +3577,7 @@
         </w:tc>
         <w:tc>
           <w:tcPr>
-            <w:tcW w:type="dxa" w:w="2215"/>
+            <w:tcW w:type="dxa" w:w="2216"/>
             <w:tcBorders>
               <w:top w:val="nil"/>
               <w:left w:val="nil"/>
@@ -3589,7 +3591,7 @@
           </w:tcPr>
           <w:p>
             <w:pPr>
-              <w:pStyle w:val="style62"/>
+              <w:pStyle w:val="style65"/>
               <w:rPr>
                 <w:rFonts w:ascii="Aparajita" w:cs="Aparajita" w:eastAsia="DejaVu Sans" w:hAnsi="Aparajita"/>
                 <w:color w:val="00000A"/>
@@ -3617,7 +3619,7 @@
         </w:trPr>
         <w:tc>
           <w:tcPr>
-            <w:tcW w:type="dxa" w:w="3893"/>
+            <w:tcW w:type="dxa" w:w="3892"/>
             <w:tcBorders>
               <w:top w:val="nil"/>
               <w:left w:color="000001" w:space="0" w:sz="2" w:val="single"/>
@@ -3626,12 +3628,12 @@
             </w:tcBorders>
             <w:shd w:fill="FFFFFF" w:val="clear"/>
             <w:tcMar>
-              <w:left w:type="dxa" w:w="51"/>
-            </w:tcMar>
-          </w:tcPr>
-          <w:p>
-            <w:pPr>
-              <w:pStyle w:val="style62"/>
+              <w:left w:type="dxa" w:w="48"/>
+            </w:tcMar>
+          </w:tcPr>
+          <w:p>
+            <w:pPr>
+              <w:pStyle w:val="style65"/>
               <w:rPr>
                 <w:rFonts w:ascii="Aparajita" w:cs="Aparajita" w:eastAsia="DejaVu Sans" w:hAnsi="Aparajita"/>
                 <w:color w:val="00000A"/>
@@ -3668,7 +3670,7 @@
           </w:tcPr>
           <w:p>
             <w:pPr>
-              <w:pStyle w:val="style62"/>
+              <w:pStyle w:val="style65"/>
               <w:rPr>
                 <w:rFonts w:ascii="Aparajita" w:cs="Aparajita" w:eastAsia="DejaVu Sans" w:hAnsi="Aparajita"/>
                 <w:color w:val="00000A"/>
@@ -3691,7 +3693,7 @@
         </w:tc>
         <w:tc>
           <w:tcPr>
-            <w:tcW w:type="dxa" w:w="2215"/>
+            <w:tcW w:type="dxa" w:w="2216"/>
             <w:tcBorders>
               <w:top w:val="nil"/>
               <w:left w:val="nil"/>
@@ -3705,7 +3707,7 @@
           </w:tcPr>
           <w:p>
             <w:pPr>
-              <w:pStyle w:val="style62"/>
+              <w:pStyle w:val="style65"/>
               <w:rPr>
                 <w:rFonts w:ascii="Aparajita" w:cs="Aparajita" w:eastAsia="DejaVu Sans" w:hAnsi="Aparajita"/>
                 <w:color w:val="00000A"/>
@@ -3733,7 +3735,7 @@
         </w:trPr>
         <w:tc>
           <w:tcPr>
-            <w:tcW w:type="dxa" w:w="3893"/>
+            <w:tcW w:type="dxa" w:w="3892"/>
             <w:tcBorders>
               <w:top w:val="nil"/>
               <w:left w:color="000001" w:space="0" w:sz="2" w:val="single"/>
@@ -3742,12 +3744,12 @@
             </w:tcBorders>
             <w:shd w:fill="FFFFFF" w:val="clear"/>
             <w:tcMar>
-              <w:left w:type="dxa" w:w="51"/>
-            </w:tcMar>
-          </w:tcPr>
-          <w:p>
-            <w:pPr>
-              <w:pStyle w:val="style62"/>
+              <w:left w:type="dxa" w:w="48"/>
+            </w:tcMar>
+          </w:tcPr>
+          <w:p>
+            <w:pPr>
+              <w:pStyle w:val="style65"/>
               <w:rPr>
                 <w:rFonts w:ascii="Aparajita" w:cs="Aparajita" w:eastAsia="DejaVu Sans" w:hAnsi="Aparajita"/>
                 <w:color w:val="00000A"/>
@@ -3784,7 +3786,7 @@
           </w:tcPr>
           <w:p>
             <w:pPr>
-              <w:pStyle w:val="style62"/>
+              <w:pStyle w:val="style65"/>
               <w:rPr>
                 <w:rFonts w:ascii="Aparajita" w:cs="Aparajita" w:eastAsia="DejaVu Sans" w:hAnsi="Aparajita"/>
                 <w:color w:val="00000A"/>
@@ -3807,7 +3809,7 @@
         </w:tc>
         <w:tc>
           <w:tcPr>
-            <w:tcW w:type="dxa" w:w="2215"/>
+            <w:tcW w:type="dxa" w:w="2216"/>
             <w:tcBorders>
               <w:top w:val="nil"/>
               <w:left w:val="nil"/>
@@ -3821,7 +3823,7 @@
           </w:tcPr>
           <w:p>
             <w:pPr>
-              <w:pStyle w:val="style62"/>
+              <w:pStyle w:val="style65"/>
               <w:rPr>
                 <w:rFonts w:ascii="Aparajita" w:cs="Aparajita" w:eastAsia="DejaVu Sans" w:hAnsi="Aparajita"/>
                 <w:color w:val="00000A"/>
@@ -3849,7 +3851,7 @@
         </w:trPr>
         <w:tc>
           <w:tcPr>
-            <w:tcW w:type="dxa" w:w="3893"/>
+            <w:tcW w:type="dxa" w:w="3892"/>
             <w:tcBorders>
               <w:top w:val="nil"/>
               <w:left w:color="000001" w:space="0" w:sz="2" w:val="single"/>
@@ -3858,12 +3860,12 @@
             </w:tcBorders>
             <w:shd w:fill="FFFFFF" w:val="clear"/>
             <w:tcMar>
-              <w:left w:type="dxa" w:w="51"/>
-            </w:tcMar>
-          </w:tcPr>
-          <w:p>
-            <w:pPr>
-              <w:pStyle w:val="style62"/>
+              <w:left w:type="dxa" w:w="48"/>
+            </w:tcMar>
+          </w:tcPr>
+          <w:p>
+            <w:pPr>
+              <w:pStyle w:val="style65"/>
               <w:rPr>
                 <w:rFonts w:ascii="Aparajita" w:cs="Aparajita" w:eastAsia="DejaVu Sans" w:hAnsi="Aparajita"/>
                 <w:color w:val="00000A"/>
@@ -3900,7 +3902,7 @@
           </w:tcPr>
           <w:p>
             <w:pPr>
-              <w:pStyle w:val="style62"/>
+              <w:pStyle w:val="style65"/>
               <w:rPr>
                 <w:rFonts w:ascii="Aparajita" w:cs="Aparajita" w:eastAsia="DejaVu Sans" w:hAnsi="Aparajita"/>
                 <w:color w:val="00000A"/>
@@ -3923,7 +3925,7 @@
         </w:tc>
         <w:tc>
           <w:tcPr>
-            <w:tcW w:type="dxa" w:w="2215"/>
+            <w:tcW w:type="dxa" w:w="2216"/>
             <w:tcBorders>
               <w:top w:val="nil"/>
               <w:left w:val="nil"/>
@@ -3937,7 +3939,7 @@
           </w:tcPr>
           <w:p>
             <w:pPr>
-              <w:pStyle w:val="style62"/>
+              <w:pStyle w:val="style65"/>
               <w:rPr>
                 <w:rFonts w:ascii="Aparajita" w:cs="Aparajita" w:eastAsia="DejaVu Sans" w:hAnsi="Aparajita"/>
                 <w:color w:val="00000A"/>
@@ -3962,7 +3964,7 @@
     </w:tbl>
     <w:p>
       <w:pPr>
-        <w:pStyle w:val="style53"/>
+        <w:pStyle w:val="style56"/>
         <w:spacing w:line="100" w:lineRule="atLeast"/>
         <w:ind w:hanging="0" w:left="0" w:right="0"/>
         <w:rPr/>
@@ -3989,7 +3991,7 @@
     <w:tbl>
       <w:tblPr>
         <w:jc w:val="left"/>
-        <w:tblInd w:type="dxa" w:w="53"/>
+        <w:tblInd w:type="dxa" w:w="50"/>
         <w:tblBorders>
           <w:top w:color="000001" w:space="0" w:sz="2" w:val="single"/>
           <w:left w:color="000001" w:space="0" w:sz="2" w:val="single"/>
@@ -4000,15 +4002,15 @@
         </w:tblBorders>
         <w:tblCellMar>
           <w:top w:type="dxa" w:w="55"/>
-          <w:left w:type="dxa" w:w="51"/>
+          <w:left w:type="dxa" w:w="48"/>
           <w:bottom w:type="dxa" w:w="55"/>
           <w:right w:type="dxa" w:w="55"/>
         </w:tblCellMar>
       </w:tblPr>
       <w:tblGrid>
-        <w:gridCol w:w="3883"/>
-        <w:gridCol w:w="4407"/>
-        <w:gridCol w:w="2237"/>
+        <w:gridCol w:w="3882"/>
+        <w:gridCol w:w="4406"/>
+        <w:gridCol w:w="2239"/>
       </w:tblGrid>
       <w:tr>
         <w:trPr>
@@ -4016,7 +4018,7 @@
         </w:trPr>
         <w:tc>
           <w:tcPr>
-            <w:tcW w:type="dxa" w:w="3883"/>
+            <w:tcW w:type="dxa" w:w="3882"/>
             <w:tcBorders>
               <w:top w:color="000001" w:space="0" w:sz="2" w:val="single"/>
               <w:left w:color="000001" w:space="0" w:sz="2" w:val="single"/>
@@ -4025,12 +4027,12 @@
             </w:tcBorders>
             <w:shd w:fill="FFFFFF" w:val="clear"/>
             <w:tcMar>
-              <w:left w:type="dxa" w:w="51"/>
-            </w:tcMar>
-          </w:tcPr>
-          <w:p>
-            <w:pPr>
-              <w:pStyle w:val="style62"/>
+              <w:left w:type="dxa" w:w="48"/>
+            </w:tcMar>
+          </w:tcPr>
+          <w:p>
+            <w:pPr>
+              <w:pStyle w:val="style65"/>
               <w:rPr>
                 <w:b/>
                 <w:bCs/>
@@ -4047,7 +4049,7 @@
         </w:tc>
         <w:tc>
           <w:tcPr>
-            <w:tcW w:type="dxa" w:w="4407"/>
+            <w:tcW w:type="dxa" w:w="4406"/>
             <w:tcBorders>
               <w:top w:color="000001" w:space="0" w:sz="2" w:val="single"/>
               <w:left w:color="000001" w:space="0" w:sz="2" w:val="single"/>
@@ -4056,12 +4058,12 @@
             </w:tcBorders>
             <w:shd w:fill="FFFFFF" w:val="clear"/>
             <w:tcMar>
-              <w:left w:type="dxa" w:w="51"/>
-            </w:tcMar>
-          </w:tcPr>
-          <w:p>
-            <w:pPr>
-              <w:pStyle w:val="style62"/>
+              <w:left w:type="dxa" w:w="48"/>
+            </w:tcMar>
+          </w:tcPr>
+          <w:p>
+            <w:pPr>
+              <w:pStyle w:val="style65"/>
               <w:rPr>
                 <w:b/>
                 <w:bCs/>
@@ -4078,7 +4080,7 @@
         </w:tc>
         <w:tc>
           <w:tcPr>
-            <w:tcW w:type="dxa" w:w="2237"/>
+            <w:tcW w:type="dxa" w:w="2239"/>
             <w:tcBorders>
               <w:top w:color="000001" w:space="0" w:sz="2" w:val="single"/>
               <w:left w:color="000001" w:space="0" w:sz="2" w:val="single"/>
@@ -4087,12 +4089,12 @@
             </w:tcBorders>
             <w:shd w:fill="FFFFFF" w:val="clear"/>
             <w:tcMar>
-              <w:left w:type="dxa" w:w="51"/>
-            </w:tcMar>
-          </w:tcPr>
-          <w:p>
-            <w:pPr>
-              <w:pStyle w:val="style62"/>
+              <w:left w:type="dxa" w:w="48"/>
+            </w:tcMar>
+          </w:tcPr>
+          <w:p>
+            <w:pPr>
+              <w:pStyle w:val="style65"/>
               <w:rPr>
                 <w:b/>
                 <w:bCs/>
@@ -4114,7 +4116,7 @@
         </w:trPr>
         <w:tc>
           <w:tcPr>
-            <w:tcW w:type="dxa" w:w="3883"/>
+            <w:tcW w:type="dxa" w:w="3882"/>
             <w:tcBorders>
               <w:top w:val="nil"/>
               <w:left w:color="000001" w:space="0" w:sz="2" w:val="single"/>
@@ -4123,12 +4125,12 @@
             </w:tcBorders>
             <w:shd w:fill="FFFFFF" w:val="clear"/>
             <w:tcMar>
-              <w:left w:type="dxa" w:w="51"/>
-            </w:tcMar>
-          </w:tcPr>
-          <w:p>
-            <w:pPr>
-              <w:pStyle w:val="style62"/>
+              <w:left w:type="dxa" w:w="48"/>
+            </w:tcMar>
+          </w:tcPr>
+          <w:p>
+            <w:pPr>
+              <w:pStyle w:val="style65"/>
               <w:rPr/>
             </w:pPr>
             <w:r>
@@ -4139,7 +4141,7 @@
         </w:tc>
         <w:tc>
           <w:tcPr>
-            <w:tcW w:type="dxa" w:w="4407"/>
+            <w:tcW w:type="dxa" w:w="4406"/>
             <w:tcBorders>
               <w:top w:val="nil"/>
               <w:left w:color="000001" w:space="0" w:sz="2" w:val="single"/>
@@ -4148,12 +4150,12 @@
             </w:tcBorders>
             <w:shd w:fill="FFFFFF" w:val="clear"/>
             <w:tcMar>
-              <w:left w:type="dxa" w:w="51"/>
-            </w:tcMar>
-          </w:tcPr>
-          <w:p>
-            <w:pPr>
-              <w:pStyle w:val="style62"/>
+              <w:left w:type="dxa" w:w="48"/>
+            </w:tcMar>
+          </w:tcPr>
+          <w:p>
+            <w:pPr>
+              <w:pStyle w:val="style65"/>
               <w:rPr/>
             </w:pPr>
             <w:r>
@@ -4164,7 +4166,7 @@
         </w:tc>
         <w:tc>
           <w:tcPr>
-            <w:tcW w:type="dxa" w:w="2237"/>
+            <w:tcW w:type="dxa" w:w="2239"/>
             <w:tcBorders>
               <w:top w:val="nil"/>
               <w:left w:color="000001" w:space="0" w:sz="2" w:val="single"/>
@@ -4173,12 +4175,12 @@
             </w:tcBorders>
             <w:shd w:fill="FFFFFF" w:val="clear"/>
             <w:tcMar>
-              <w:left w:type="dxa" w:w="51"/>
-            </w:tcMar>
-          </w:tcPr>
-          <w:p>
-            <w:pPr>
-              <w:pStyle w:val="style62"/>
+              <w:left w:type="dxa" w:w="48"/>
+            </w:tcMar>
+          </w:tcPr>
+          <w:p>
+            <w:pPr>
+              <w:pStyle w:val="style65"/>
               <w:rPr/>
             </w:pPr>
             <w:r>
@@ -4190,7 +4192,7 @@
     </w:tbl>
     <w:p>
       <w:pPr>
-        <w:pStyle w:val="style53"/>
+        <w:pStyle w:val="style56"/>
         <w:spacing w:line="100" w:lineRule="atLeast"/>
         <w:ind w:hanging="0" w:left="0" w:right="0"/>
         <w:rPr/>
@@ -4201,7 +4203,7 @@
     </w:p>
     <w:p>
       <w:pPr>
-        <w:pStyle w:val="style53"/>
+        <w:pStyle w:val="style56"/>
         <w:spacing w:line="100" w:lineRule="atLeast"/>
         <w:ind w:hanging="0" w:left="0" w:right="0"/>
         <w:rPr/>
@@ -4212,7 +4214,7 @@
     </w:p>
     <w:p>
       <w:pPr>
-        <w:pStyle w:val="style53"/>
+        <w:pStyle w:val="style56"/>
         <w:spacing w:line="100" w:lineRule="atLeast"/>
         <w:ind w:hanging="0" w:left="0" w:right="0"/>
         <w:rPr/>
@@ -4223,7 +4225,7 @@
     </w:p>
     <w:p>
       <w:pPr>
-        <w:pStyle w:val="style53"/>
+        <w:pStyle w:val="style56"/>
         <w:spacing w:line="100" w:lineRule="atLeast"/>
         <w:ind w:hanging="0" w:left="0" w:right="0"/>
         <w:rPr>
@@ -4247,7 +4249,7 @@
     </w:p>
     <w:p>
       <w:pPr>
-        <w:pStyle w:val="style53"/>
+        <w:pStyle w:val="style56"/>
         <w:spacing w:line="100" w:lineRule="atLeast"/>
         <w:ind w:hanging="0" w:left="0" w:right="0"/>
         <w:rPr>
@@ -4270,7 +4272,7 @@
     </w:p>
     <w:p>
       <w:pPr>
-        <w:pStyle w:val="style53"/>
+        <w:pStyle w:val="style56"/>
         <w:numPr>
           <w:ilvl w:val="0"/>
           <w:numId w:val="5"/>
@@ -4289,7 +4291,7 @@
     </w:p>
     <w:p>
       <w:pPr>
-        <w:pStyle w:val="style53"/>
+        <w:pStyle w:val="style56"/>
         <w:numPr>
           <w:ilvl w:val="0"/>
           <w:numId w:val="5"/>
@@ -4308,7 +4310,7 @@
     </w:p>
     <w:p>
       <w:pPr>
-        <w:pStyle w:val="style53"/>
+        <w:pStyle w:val="style56"/>
         <w:numPr>
           <w:ilvl w:val="0"/>
           <w:numId w:val="5"/>
@@ -4407,7 +4409,7 @@
     </w:p>
     <w:p>
       <w:pPr>
-        <w:pStyle w:val="style53"/>
+        <w:pStyle w:val="style56"/>
         <w:numPr>
           <w:ilvl w:val="0"/>
           <w:numId w:val="3"/>
@@ -4428,7 +4430,7 @@
     </w:p>
     <w:p>
       <w:pPr>
-        <w:pStyle w:val="style53"/>
+        <w:pStyle w:val="style56"/>
         <w:numPr>
           <w:ilvl w:val="0"/>
           <w:numId w:val="3"/>
@@ -4449,7 +4451,7 @@
     </w:p>
     <w:p>
       <w:pPr>
-        <w:pStyle w:val="style53"/>
+        <w:pStyle w:val="style56"/>
         <w:numPr>
           <w:ilvl w:val="0"/>
           <w:numId w:val="3"/>
@@ -4506,8 +4508,8 @@
         <w:pStyle w:val="style1"/>
         <w:rPr/>
       </w:pPr>
-      <w:bookmarkStart w:id="4" w:name="_Toc373752436"/>
-      <w:bookmarkStart w:id="5" w:name="__RefHeading__225_1350062729"/>
+      <w:bookmarkStart w:id="4" w:name="__RefHeading__225_1350062729"/>
+      <w:bookmarkStart w:id="5" w:name="_Toc373752436"/>
       <w:bookmarkEnd w:id="4"/>
       <w:bookmarkEnd w:id="5"/>
       <w:r>
@@ -4517,7 +4519,7 @@
     </w:p>
     <w:p>
       <w:pPr>
-        <w:pStyle w:val="style49"/>
+        <w:pStyle w:val="style52"/>
         <w:spacing w:line="100" w:lineRule="atLeast"/>
         <w:rPr>
           <w:rFonts w:ascii="Aparajita" w:cs="Aparajita" w:hAnsi="Aparajita"/>
@@ -4532,7 +4534,7 @@
     </w:p>
     <w:p>
       <w:pPr>
-        <w:pStyle w:val="style49"/>
+        <w:pStyle w:val="style52"/>
         <w:spacing w:line="100" w:lineRule="atLeast"/>
         <w:rPr>
           <w:rFonts w:ascii="Aparajita" w:cs="Aparajita" w:hAnsi="Aparajita"/>
@@ -4566,8 +4568,8 @@
         <w:pStyle w:val="style1"/>
         <w:rPr/>
       </w:pPr>
-      <w:bookmarkStart w:id="6" w:name="_Toc373752437"/>
-      <w:bookmarkStart w:id="7" w:name="__RefHeading__227_1350062729"/>
+      <w:bookmarkStart w:id="6" w:name="__RefHeading__227_1350062729"/>
+      <w:bookmarkStart w:id="7" w:name="_Toc373752437"/>
       <w:bookmarkEnd w:id="6"/>
       <w:bookmarkEnd w:id="7"/>
       <w:r>
@@ -4577,7 +4579,7 @@
     </w:p>
     <w:p>
       <w:pPr>
-        <w:pStyle w:val="style53"/>
+        <w:pStyle w:val="style56"/>
         <w:numPr>
           <w:ilvl w:val="0"/>
           <w:numId w:val="4"/>
@@ -4596,7 +4598,7 @@
     </w:p>
     <w:p>
       <w:pPr>
-        <w:pStyle w:val="style53"/>
+        <w:pStyle w:val="style56"/>
         <w:numPr>
           <w:ilvl w:val="0"/>
           <w:numId w:val="4"/>
@@ -4615,7 +4617,7 @@
     </w:p>
     <w:p>
       <w:pPr>
-        <w:pStyle w:val="style53"/>
+        <w:pStyle w:val="style56"/>
         <w:numPr>
           <w:ilvl w:val="0"/>
           <w:numId w:val="4"/>
@@ -4634,7 +4636,7 @@
     </w:p>
     <w:p>
       <w:pPr>
-        <w:pStyle w:val="style53"/>
+        <w:pStyle w:val="style56"/>
         <w:numPr>
           <w:ilvl w:val="0"/>
           <w:numId w:val="4"/>
@@ -4653,7 +4655,7 @@
     </w:p>
     <w:p>
       <w:pPr>
-        <w:pStyle w:val="style53"/>
+        <w:pStyle w:val="style56"/>
         <w:numPr>
           <w:ilvl w:val="0"/>
           <w:numId w:val="4"/>
@@ -4672,7 +4674,7 @@
     </w:p>
     <w:p>
       <w:pPr>
-        <w:pStyle w:val="style53"/>
+        <w:pStyle w:val="style56"/>
         <w:numPr>
           <w:ilvl w:val="0"/>
           <w:numId w:val="4"/>
@@ -4691,7 +4693,7 @@
     </w:p>
     <w:p>
       <w:pPr>
-        <w:pStyle w:val="style53"/>
+        <w:pStyle w:val="style56"/>
         <w:numPr>
           <w:ilvl w:val="0"/>
           <w:numId w:val="4"/>
@@ -4710,7 +4712,7 @@
     </w:p>
     <w:p>
       <w:pPr>
-        <w:pStyle w:val="style53"/>
+        <w:pStyle w:val="style56"/>
         <w:numPr>
           <w:ilvl w:val="0"/>
           <w:numId w:val="4"/>
@@ -4729,7 +4731,7 @@
     </w:p>
     <w:p>
       <w:pPr>
-        <w:pStyle w:val="style53"/>
+        <w:pStyle w:val="style56"/>
         <w:numPr>
           <w:ilvl w:val="0"/>
           <w:numId w:val="4"/>
@@ -4748,7 +4750,7 @@
     </w:p>
     <w:p>
       <w:pPr>
-        <w:pStyle w:val="style53"/>
+        <w:pStyle w:val="style56"/>
         <w:numPr>
           <w:ilvl w:val="0"/>
           <w:numId w:val="4"/>
@@ -4767,7 +4769,7 @@
     </w:p>
     <w:p>
       <w:pPr>
-        <w:pStyle w:val="style53"/>
+        <w:pStyle w:val="style56"/>
         <w:spacing w:line="100" w:lineRule="atLeast"/>
         <w:ind w:hanging="0" w:left="0" w:right="0"/>
         <w:rPr>
@@ -4782,7 +4784,7 @@
     </w:p>
     <w:p>
       <w:pPr>
-        <w:pStyle w:val="style53"/>
+        <w:pStyle w:val="style56"/>
         <w:spacing w:line="100" w:lineRule="atLeast"/>
         <w:ind w:hanging="0" w:left="0" w:right="0"/>
         <w:rPr>
@@ -4878,7 +4880,7 @@
     </w:p>
     <w:p>
       <w:pPr>
-        <w:pStyle w:val="style53"/>
+        <w:pStyle w:val="style56"/>
         <w:numPr>
           <w:ilvl w:val="1"/>
           <w:numId w:val="1"/>
@@ -4917,7 +4919,7 @@
     </w:p>
     <w:p>
       <w:pPr>
-        <w:pStyle w:val="style53"/>
+        <w:pStyle w:val="style56"/>
         <w:numPr>
           <w:ilvl w:val="1"/>
           <w:numId w:val="1"/>
@@ -4956,7 +4958,7 @@
     </w:p>
     <w:p>
       <w:pPr>
-        <w:pStyle w:val="style53"/>
+        <w:pStyle w:val="style56"/>
         <w:numPr>
           <w:ilvl w:val="1"/>
           <w:numId w:val="1"/>
@@ -4981,7 +4983,7 @@
     </w:p>
     <w:p>
       <w:pPr>
-        <w:pStyle w:val="style53"/>
+        <w:pStyle w:val="style56"/>
         <w:numPr>
           <w:ilvl w:val="1"/>
           <w:numId w:val="1"/>
@@ -5006,7 +5008,7 @@
     </w:p>
     <w:p>
       <w:pPr>
-        <w:pStyle w:val="style53"/>
+        <w:pStyle w:val="style56"/>
         <w:numPr>
           <w:ilvl w:val="1"/>
           <w:numId w:val="1"/>
@@ -5031,7 +5033,7 @@
     </w:p>
     <w:p>
       <w:pPr>
-        <w:pStyle w:val="style53"/>
+        <w:pStyle w:val="style56"/>
         <w:numPr>
           <w:ilvl w:val="1"/>
           <w:numId w:val="1"/>
@@ -5056,7 +5058,7 @@
     </w:p>
     <w:p>
       <w:pPr>
-        <w:pStyle w:val="style53"/>
+        <w:pStyle w:val="style56"/>
         <w:numPr>
           <w:ilvl w:val="1"/>
           <w:numId w:val="1"/>
@@ -5081,7 +5083,7 @@
     </w:p>
     <w:p>
       <w:pPr>
-        <w:pStyle w:val="style53"/>
+        <w:pStyle w:val="style56"/>
         <w:numPr>
           <w:ilvl w:val="0"/>
           <w:numId w:val="1"/>
@@ -5136,7 +5138,7 @@
     </w:p>
     <w:p>
       <w:pPr>
-        <w:pStyle w:val="style53"/>
+        <w:pStyle w:val="style56"/>
         <w:numPr>
           <w:ilvl w:val="1"/>
           <w:numId w:val="1"/>
@@ -5161,7 +5163,7 @@
     </w:p>
     <w:p>
       <w:pPr>
-        <w:pStyle w:val="style53"/>
+        <w:pStyle w:val="style56"/>
         <w:numPr>
           <w:ilvl w:val="1"/>
           <w:numId w:val="1"/>
@@ -5186,7 +5188,7 @@
     </w:p>
     <w:p>
       <w:pPr>
-        <w:pStyle w:val="style53"/>
+        <w:pStyle w:val="style56"/>
         <w:numPr>
           <w:ilvl w:val="2"/>
           <w:numId w:val="1"/>
@@ -5211,7 +5213,7 @@
     </w:p>
     <w:p>
       <w:pPr>
-        <w:pStyle w:val="style53"/>
+        <w:pStyle w:val="style56"/>
         <w:numPr>
           <w:ilvl w:val="2"/>
           <w:numId w:val="1"/>
@@ -5236,7 +5238,7 @@
     </w:p>
     <w:p>
       <w:pPr>
-        <w:pStyle w:val="style53"/>
+        <w:pStyle w:val="style56"/>
         <w:numPr>
           <w:ilvl w:val="2"/>
           <w:numId w:val="1"/>
@@ -5261,7 +5263,7 @@
     </w:p>
     <w:p>
       <w:pPr>
-        <w:pStyle w:val="style53"/>
+        <w:pStyle w:val="style56"/>
         <w:numPr>
           <w:ilvl w:val="2"/>
           <w:numId w:val="1"/>
@@ -5286,7 +5288,7 @@
     </w:p>
     <w:p>
       <w:pPr>
-        <w:pStyle w:val="style53"/>
+        <w:pStyle w:val="style56"/>
         <w:numPr>
           <w:ilvl w:val="0"/>
           <w:numId w:val="1"/>
@@ -5311,7 +5313,7 @@
     </w:p>
     <w:p>
       <w:pPr>
-        <w:pStyle w:val="style53"/>
+        <w:pStyle w:val="style56"/>
         <w:numPr>
           <w:ilvl w:val="1"/>
           <w:numId w:val="1"/>
@@ -5336,7 +5338,7 @@
     </w:p>
     <w:p>
       <w:pPr>
-        <w:pStyle w:val="style53"/>
+        <w:pStyle w:val="style56"/>
         <w:numPr>
           <w:ilvl w:val="1"/>
           <w:numId w:val="1"/>
@@ -5361,7 +5363,7 @@
     </w:p>
     <w:p>
       <w:pPr>
-        <w:pStyle w:val="style53"/>
+        <w:pStyle w:val="style56"/>
         <w:numPr>
           <w:ilvl w:val="2"/>
           <w:numId w:val="1"/>
@@ -5418,7 +5420,7 @@
     </w:p>
     <w:p>
       <w:pPr>
-        <w:pStyle w:val="style53"/>
+        <w:pStyle w:val="style56"/>
         <w:numPr>
           <w:ilvl w:val="2"/>
           <w:numId w:val="1"/>
@@ -5459,7 +5461,7 @@
     </w:p>
     <w:p>
       <w:pPr>
-        <w:pStyle w:val="style53"/>
+        <w:pStyle w:val="style56"/>
         <w:numPr>
           <w:ilvl w:val="3"/>
           <w:numId w:val="1"/>
@@ -5484,7 +5486,7 @@
     </w:p>
     <w:p>
       <w:pPr>
-        <w:pStyle w:val="style53"/>
+        <w:pStyle w:val="style56"/>
         <w:numPr>
           <w:ilvl w:val="4"/>
           <w:numId w:val="1"/>
@@ -5509,7 +5511,7 @@
     </w:p>
     <w:p>
       <w:pPr>
-        <w:pStyle w:val="style53"/>
+        <w:pStyle w:val="style56"/>
         <w:numPr>
           <w:ilvl w:val="3"/>
           <w:numId w:val="1"/>
@@ -5534,7 +5536,7 @@
     </w:p>
     <w:p>
       <w:pPr>
-        <w:pStyle w:val="style53"/>
+        <w:pStyle w:val="style56"/>
         <w:numPr>
           <w:ilvl w:val="4"/>
           <w:numId w:val="1"/>
@@ -5559,7 +5561,7 @@
     </w:p>
     <w:p>
       <w:pPr>
-        <w:pStyle w:val="style53"/>
+        <w:pStyle w:val="style56"/>
         <w:numPr>
           <w:ilvl w:val="3"/>
           <w:numId w:val="1"/>
@@ -5584,7 +5586,7 @@
     </w:p>
     <w:p>
       <w:pPr>
-        <w:pStyle w:val="style53"/>
+        <w:pStyle w:val="style56"/>
         <w:numPr>
           <w:ilvl w:val="4"/>
           <w:numId w:val="1"/>
@@ -5609,7 +5611,7 @@
     </w:p>
     <w:p>
       <w:pPr>
-        <w:pStyle w:val="style53"/>
+        <w:pStyle w:val="style56"/>
         <w:numPr>
           <w:ilvl w:val="0"/>
           <w:numId w:val="1"/>
@@ -5634,7 +5636,7 @@
     </w:p>
     <w:p>
       <w:pPr>
-        <w:pStyle w:val="style53"/>
+        <w:pStyle w:val="style56"/>
         <w:numPr>
           <w:ilvl w:val="0"/>
           <w:numId w:val="1"/>
@@ -5659,7 +5661,7 @@
     </w:p>
     <w:p>
       <w:pPr>
-        <w:pStyle w:val="style53"/>
+        <w:pStyle w:val="style56"/>
         <w:numPr>
           <w:ilvl w:val="0"/>
           <w:numId w:val="1"/>
@@ -5684,7 +5686,7 @@
     </w:p>
     <w:p>
       <w:pPr>
-        <w:pStyle w:val="style53"/>
+        <w:pStyle w:val="style56"/>
         <w:numPr>
           <w:ilvl w:val="0"/>
           <w:numId w:val="1"/>
@@ -5709,7 +5711,7 @@
     </w:p>
     <w:p>
       <w:pPr>
-        <w:pStyle w:val="style53"/>
+        <w:pStyle w:val="style56"/>
         <w:numPr>
           <w:ilvl w:val="0"/>
           <w:numId w:val="1"/>
@@ -5734,7 +5736,7 @@
     </w:p>
     <w:p>
       <w:pPr>
-        <w:pStyle w:val="style53"/>
+        <w:pStyle w:val="style56"/>
         <w:numPr>
           <w:ilvl w:val="0"/>
           <w:numId w:val="1"/>
@@ -5777,8 +5779,8 @@
           <w:szCs w:val="24"/>
         </w:rPr>
       </w:pPr>
-      <w:bookmarkStart w:id="10" w:name="_Toc373752434"/>
-      <w:bookmarkStart w:id="11" w:name="__RefHeading__221_1350062729"/>
+      <w:bookmarkStart w:id="10" w:name="__RefHeading__221_1350062729"/>
+      <w:bookmarkStart w:id="11" w:name="_Toc373752434"/>
       <w:bookmarkEnd w:id="10"/>
       <w:bookmarkEnd w:id="11"/>
       <w:r>
@@ -5841,8 +5843,8 @@
           <w:szCs w:val="24"/>
         </w:rPr>
       </w:pPr>
-      <w:bookmarkStart w:id="12" w:name="_Toc373752435"/>
-      <w:bookmarkStart w:id="13" w:name="__RefHeading__223_1350062729"/>
+      <w:bookmarkStart w:id="12" w:name="__RefHeading__223_1350062729"/>
+      <w:bookmarkStart w:id="13" w:name="_Toc373752435"/>
       <w:bookmarkEnd w:id="12"/>
       <w:bookmarkEnd w:id="13"/>
       <w:r>
@@ -5872,7 +5874,7 @@
     </w:p>
     <w:p>
       <w:pPr>
-        <w:pStyle w:val="style49"/>
+        <w:pStyle w:val="style52"/>
         <w:spacing w:after="120" w:before="0"/>
         <w:contextualSpacing w:val="false"/>
         <w:rPr/>
@@ -5887,7 +5889,7 @@
       <w:pgMar w:bottom="1440" w:footer="0" w:gutter="0" w:header="0" w:left="806" w:right="907" w:top="1440"/>
       <w:formProt w:val="false"/>
       <w:textDirection w:val="lrTb"/>
-      <w:docGrid w:charSpace="36864" w:linePitch="400" w:type="default"/>
+      <w:docGrid w:charSpace="40960" w:linePitch="420" w:type="default"/>
     </w:sectPr>
   </w:body>
 </w:document>
@@ -6558,7 +6560,7 @@
   </w:style>
   <w:style w:styleId="style3" w:type="paragraph">
     <w:name w:val="Heading 3"/>
-    <w:basedOn w:val="style48"/>
+    <w:basedOn w:val="style51"/>
     <w:next w:val="style3"/>
     <w:pPr/>
     <w:rPr/>
@@ -6804,10 +6806,31 @@
       <w:rFonts w:cs="Wingdings"/>
     </w:rPr>
   </w:style>
-  <w:style w:styleId="style48" w:type="paragraph">
+  <w:style w:styleId="style48" w:type="character">
+    <w:name w:val="ListLabel 27"/>
+    <w:next w:val="style48"/>
+    <w:rPr>
+      <w:rFonts w:cs="Symbol"/>
+    </w:rPr>
+  </w:style>
+  <w:style w:styleId="style49" w:type="character">
+    <w:name w:val="ListLabel 28"/>
+    <w:next w:val="style49"/>
+    <w:rPr>
+      <w:rFonts w:cs="Courier New"/>
+    </w:rPr>
+  </w:style>
+  <w:style w:styleId="style50" w:type="character">
+    <w:name w:val="ListLabel 29"/>
+    <w:next w:val="style50"/>
+    <w:rPr>
+      <w:rFonts w:cs="Wingdings"/>
+    </w:rPr>
+  </w:style>
+  <w:style w:styleId="style51" w:type="paragraph">
     <w:name w:val="Heading"/>
     <w:basedOn w:val="style0"/>
-    <w:next w:val="style49"/>
+    <w:next w:val="style52"/>
     <w:pPr>
       <w:keepNext/>
       <w:spacing w:after="120" w:before="240"/>
@@ -6819,29 +6842,29 @@
       <w:szCs w:val="28"/>
     </w:rPr>
   </w:style>
-  <w:style w:styleId="style49" w:type="paragraph">
+  <w:style w:styleId="style52" w:type="paragraph">
     <w:name w:val="Text Body"/>
     <w:basedOn w:val="style0"/>
-    <w:next w:val="style49"/>
+    <w:next w:val="style52"/>
     <w:pPr>
       <w:spacing w:after="120" w:before="0"/>
       <w:contextualSpacing w:val="false"/>
     </w:pPr>
     <w:rPr/>
   </w:style>
-  <w:style w:styleId="style50" w:type="paragraph">
+  <w:style w:styleId="style53" w:type="paragraph">
     <w:name w:val="List"/>
-    <w:basedOn w:val="style49"/>
-    <w:next w:val="style50"/>
+    <w:basedOn w:val="style52"/>
+    <w:next w:val="style53"/>
     <w:pPr/>
     <w:rPr>
       <w:rFonts w:cs="FreeSans"/>
     </w:rPr>
   </w:style>
-  <w:style w:styleId="style51" w:type="paragraph">
+  <w:style w:styleId="style54" w:type="paragraph">
     <w:name w:val="Caption"/>
     <w:basedOn w:val="style0"/>
-    <w:next w:val="style51"/>
+    <w:next w:val="style54"/>
     <w:pPr>
       <w:suppressLineNumbers/>
       <w:spacing w:after="120" w:before="120"/>
@@ -6855,10 +6878,10 @@
       <w:szCs w:val="24"/>
     </w:rPr>
   </w:style>
-  <w:style w:styleId="style52" w:type="paragraph">
+  <w:style w:styleId="style55" w:type="paragraph">
     <w:name w:val="Index"/>
     <w:basedOn w:val="style0"/>
-    <w:next w:val="style52"/>
+    <w:next w:val="style55"/>
     <w:pPr>
       <w:suppressLineNumbers/>
     </w:pPr>
@@ -6866,10 +6889,10 @@
       <w:rFonts w:cs="FreeSans"/>
     </w:rPr>
   </w:style>
-  <w:style w:styleId="style53" w:type="paragraph">
+  <w:style w:styleId="style56" w:type="paragraph">
     <w:name w:val="List Paragraph"/>
     <w:basedOn w:val="style0"/>
-    <w:next w:val="style53"/>
+    <w:next w:val="style56"/>
     <w:pPr>
       <w:spacing w:after="0" w:before="0"/>
       <w:ind w:hanging="0" w:left="720" w:right="0"/>
@@ -6877,29 +6900,29 @@
     </w:pPr>
     <w:rPr/>
   </w:style>
-  <w:style w:styleId="style54" w:type="paragraph">
+  <w:style w:styleId="style57" w:type="paragraph">
     <w:name w:val="Contents Heading"/>
     <w:basedOn w:val="style1"/>
-    <w:next w:val="style54"/>
+    <w:next w:val="style57"/>
     <w:pPr>
       <w:spacing w:line="252" w:lineRule="auto"/>
     </w:pPr>
     <w:rPr/>
   </w:style>
-  <w:style w:styleId="style55" w:type="paragraph">
+  <w:style w:styleId="style58" w:type="paragraph">
     <w:name w:val="Contents 1"/>
     <w:basedOn w:val="style0"/>
-    <w:next w:val="style55"/>
+    <w:next w:val="style58"/>
     <w:pPr>
       <w:spacing w:after="100" w:before="0"/>
       <w:contextualSpacing w:val="false"/>
     </w:pPr>
     <w:rPr/>
   </w:style>
-  <w:style w:styleId="style56" w:type="paragraph">
+  <w:style w:styleId="style59" w:type="paragraph">
     <w:name w:val="Contents 2"/>
     <w:basedOn w:val="style0"/>
-    <w:next w:val="style56"/>
+    <w:next w:val="style59"/>
     <w:pPr>
       <w:spacing w:after="100" w:before="0"/>
       <w:ind w:hanging="0" w:left="220" w:right="0"/>
@@ -6907,56 +6930,56 @@
     </w:pPr>
     <w:rPr/>
   </w:style>
-  <w:style w:styleId="style57" w:type="paragraph">
+  <w:style w:styleId="style60" w:type="paragraph">
     <w:name w:val="Quotations"/>
     <w:basedOn w:val="style0"/>
-    <w:next w:val="style57"/>
+    <w:next w:val="style60"/>
     <w:pPr/>
     <w:rPr/>
   </w:style>
-  <w:style w:styleId="style58" w:type="paragraph">
+  <w:style w:styleId="style61" w:type="paragraph">
     <w:name w:val="Title"/>
-    <w:basedOn w:val="style48"/>
-    <w:next w:val="style58"/>
+    <w:basedOn w:val="style51"/>
+    <w:next w:val="style61"/>
     <w:pPr>
       <w:jc w:val="left"/>
     </w:pPr>
     <w:rPr/>
   </w:style>
-  <w:style w:styleId="style59" w:type="paragraph">
+  <w:style w:styleId="style62" w:type="paragraph">
     <w:name w:val="Subtitle"/>
-    <w:basedOn w:val="style48"/>
-    <w:next w:val="style59"/>
+    <w:basedOn w:val="style51"/>
+    <w:next w:val="style62"/>
     <w:pPr>
       <w:jc w:val="left"/>
     </w:pPr>
     <w:rPr/>
   </w:style>
-  <w:style w:styleId="style60" w:type="paragraph">
+  <w:style w:styleId="style63" w:type="paragraph">
     <w:name w:val="Illustration"/>
-    <w:basedOn w:val="style51"/>
-    <w:next w:val="style60"/>
+    <w:basedOn w:val="style54"/>
+    <w:next w:val="style63"/>
     <w:pPr/>
     <w:rPr/>
   </w:style>
-  <w:style w:styleId="style61" w:type="paragraph">
+  <w:style w:styleId="style64" w:type="paragraph">
     <w:name w:val="Frame Contents"/>
     <w:basedOn w:val="style0"/>
-    <w:next w:val="style61"/>
+    <w:next w:val="style64"/>
     <w:pPr/>
     <w:rPr/>
   </w:style>
-  <w:style w:styleId="style62" w:type="paragraph">
+  <w:style w:styleId="style65" w:type="paragraph">
     <w:name w:val="Table Contents"/>
     <w:basedOn w:val="style0"/>
-    <w:next w:val="style62"/>
+    <w:next w:val="style65"/>
     <w:pPr/>
     <w:rPr/>
   </w:style>
-  <w:style w:styleId="style63" w:type="paragraph">
+  <w:style w:styleId="style66" w:type="paragraph">
     <w:name w:val="Table Heading"/>
-    <w:basedOn w:val="style62"/>
-    <w:next w:val="style63"/>
+    <w:basedOn w:val="style65"/>
+    <w:next w:val="style66"/>
     <w:pPr/>
     <w:rPr/>
   </w:style>

</xml_diff>

<commit_message>
Re-Added table of contents
</commit_message>
<xml_diff>
--- a/robotics final report.docx
+++ b/robotics final report.docx
@@ -179,7 +179,7 @@
                     </pic:cNvPicPr>
                   </pic:nvPicPr>
                   <pic:blipFill>
-                    <a:blip r:embed="rId5"/>
+                    <a:blip r:embed="rId6"/>
                     <a:srcRect/>
                     <a:stretch>
                       <a:fillRect/>
@@ -213,10 +213,12 @@
         <w:pStyle w:val="ContentsHeading"/>
         <w:pageBreakBefore/>
       </w:pPr>
+      <w:bookmarkStart w:id="0" w:name="_Toc374698778"/>
       <w:r>
         <w:lastRenderedPageBreak/>
         <w:t>Contents</w:t>
       </w:r>
+      <w:bookmarkEnd w:id="0"/>
     </w:p>
     <w:p>
       <w:pPr>
@@ -246,6 +248,7 @@
     </w:p>
     <w:p>
       <w:pPr>
+        <w:pStyle w:val="TextBody"/>
         <w:sectPr>
           <w:type w:val="continuous"/>
           <w:pgSz w:w="12240" w:h="15840"/>
@@ -255,85 +258,1273 @@
         </w:sectPr>
       </w:pPr>
     </w:p>
-    <w:p>
-      <w:pPr>
-        <w:pStyle w:val="TextBody"/>
-      </w:pPr>
-    </w:p>
-    <w:p>
-      <w:pPr>
-        <w:pStyle w:val="TextBody"/>
-      </w:pPr>
-    </w:p>
-    <w:p>
-      <w:pPr>
-        <w:pStyle w:val="TextBody"/>
-      </w:pPr>
-    </w:p>
-    <w:p>
-      <w:pPr>
-        <w:pStyle w:val="TextBody"/>
-      </w:pPr>
-    </w:p>
-    <w:p>
-      <w:pPr>
-        <w:pStyle w:val="TextBody"/>
-      </w:pPr>
-    </w:p>
-    <w:p>
-      <w:pPr>
-        <w:pStyle w:val="TextBody"/>
-      </w:pPr>
-    </w:p>
-    <w:p>
-      <w:pPr>
-        <w:pStyle w:val="TextBody"/>
-      </w:pPr>
-    </w:p>
-    <w:p>
-      <w:pPr>
-        <w:pStyle w:val="TextBody"/>
-      </w:pPr>
-    </w:p>
-    <w:p>
-      <w:pPr>
-        <w:pStyle w:val="Contents1"/>
-        <w:tabs>
-          <w:tab w:val="right" w:leader="dot" w:pos="10527"/>
-        </w:tabs>
-      </w:pPr>
-      <w:hyperlink w:anchor="__RefHeading__229_1350062729"/>
-    </w:p>
-    <w:p>
-      <w:hyperlink w:anchor="_Toc373752431"/>
-    </w:p>
-    <w:p>
-      <w:pPr>
-        <w:rPr>
-          <w:rFonts w:ascii="Aparajita" w:hAnsi="Aparajita" w:cs="Aparajita"/>
-        </w:rPr>
-      </w:pPr>
-    </w:p>
-    <w:p>
-      <w:pPr>
-        <w:rPr>
-          <w:rFonts w:ascii="Aparajita" w:hAnsi="Aparajita" w:cs="Aparajita"/>
-        </w:rPr>
-      </w:pPr>
-    </w:p>
+    <w:sdt>
+      <w:sdtPr>
+        <w:id w:val="-1555307308"/>
+        <w:docPartObj>
+          <w:docPartGallery w:val="Table of Contents"/>
+          <w:docPartUnique/>
+        </w:docPartObj>
+      </w:sdtPr>
+      <w:sdtEndPr>
+        <w:rPr>
+          <w:rFonts w:ascii="Calibri" w:eastAsia="DejaVu Sans" w:hAnsi="Calibri" w:cstheme="minorBidi"/>
+          <w:b/>
+          <w:bCs/>
+          <w:noProof/>
+          <w:color w:val="00000A"/>
+          <w:sz w:val="22"/>
+          <w:szCs w:val="22"/>
+        </w:rPr>
+      </w:sdtEndPr>
+      <w:sdtContent>
+        <w:p>
+          <w:pPr>
+            <w:pStyle w:val="TOCHeading"/>
+          </w:pPr>
+          <w:r>
+            <w:t>Contents</w:t>
+          </w:r>
+        </w:p>
+        <w:p>
+          <w:pPr>
+            <w:pStyle w:val="TOC1"/>
+            <w:tabs>
+              <w:tab w:val="right" w:leader="dot" w:pos="10517"/>
+            </w:tabs>
+            <w:rPr>
+              <w:rFonts w:asciiTheme="minorHAnsi" w:eastAsiaTheme="minorEastAsia" w:hAnsiTheme="minorHAnsi"/>
+              <w:noProof/>
+              <w:color w:val="auto"/>
+            </w:rPr>
+          </w:pPr>
+          <w:r>
+            <w:fldChar w:fldCharType="begin"/>
+          </w:r>
+          <w:r>
+            <w:instrText xml:space="preserve"> TOC \o "1-3" \h \z \u </w:instrText>
+          </w:r>
+          <w:r>
+            <w:fldChar w:fldCharType="separate"/>
+          </w:r>
+          <w:hyperlink w:anchor="_Toc374698778" w:history="1">
+            <w:r>
+              <w:rPr>
+                <w:rStyle w:val="Hyperlink"/>
+                <w:noProof/>
+              </w:rPr>
+              <w:t>Contents</w:t>
+            </w:r>
+            <w:r>
+              <w:rPr>
+                <w:noProof/>
+                <w:webHidden/>
+              </w:rPr>
+              <w:tab/>
+            </w:r>
+            <w:r>
+              <w:rPr>
+                <w:noProof/>
+                <w:webHidden/>
+              </w:rPr>
+              <w:fldChar w:fldCharType="begin"/>
+            </w:r>
+            <w:r>
+              <w:rPr>
+                <w:noProof/>
+                <w:webHidden/>
+              </w:rPr>
+              <w:instrText xml:space="preserve"> PAGEREF _Toc374698778 \h </w:instrText>
+            </w:r>
+            <w:r>
+              <w:rPr>
+                <w:noProof/>
+                <w:webHidden/>
+              </w:rPr>
+            </w:r>
+            <w:r>
+              <w:rPr>
+                <w:noProof/>
+                <w:webHidden/>
+              </w:rPr>
+              <w:fldChar w:fldCharType="separate"/>
+            </w:r>
+            <w:r>
+              <w:rPr>
+                <w:noProof/>
+                <w:webHidden/>
+              </w:rPr>
+              <w:t>3</w:t>
+            </w:r>
+            <w:r>
+              <w:rPr>
+                <w:noProof/>
+                <w:webHidden/>
+              </w:rPr>
+              <w:fldChar w:fldCharType="end"/>
+            </w:r>
+          </w:hyperlink>
+        </w:p>
+        <w:p>
+          <w:pPr>
+            <w:pStyle w:val="TOC1"/>
+            <w:tabs>
+              <w:tab w:val="right" w:leader="dot" w:pos="10517"/>
+            </w:tabs>
+            <w:rPr>
+              <w:rFonts w:asciiTheme="minorHAnsi" w:eastAsiaTheme="minorEastAsia" w:hAnsiTheme="minorHAnsi"/>
+              <w:noProof/>
+              <w:color w:val="auto"/>
+            </w:rPr>
+          </w:pPr>
+          <w:hyperlink w:anchor="_Toc374698779" w:history="1">
+            <w:r>
+              <w:rPr>
+                <w:rStyle w:val="Hyperlink"/>
+                <w:noProof/>
+              </w:rPr>
+              <w:t>Description</w:t>
+            </w:r>
+            <w:r>
+              <w:rPr>
+                <w:noProof/>
+                <w:webHidden/>
+              </w:rPr>
+              <w:tab/>
+            </w:r>
+            <w:r>
+              <w:rPr>
+                <w:noProof/>
+                <w:webHidden/>
+              </w:rPr>
+              <w:fldChar w:fldCharType="begin"/>
+            </w:r>
+            <w:r>
+              <w:rPr>
+                <w:noProof/>
+                <w:webHidden/>
+              </w:rPr>
+              <w:instrText xml:space="preserve"> PAGEREF _Toc374698779 \h </w:instrText>
+            </w:r>
+            <w:r>
+              <w:rPr>
+                <w:noProof/>
+                <w:webHidden/>
+              </w:rPr>
+            </w:r>
+            <w:r>
+              <w:rPr>
+                <w:noProof/>
+                <w:webHidden/>
+              </w:rPr>
+              <w:fldChar w:fldCharType="separate"/>
+            </w:r>
+            <w:r>
+              <w:rPr>
+                <w:noProof/>
+                <w:webHidden/>
+              </w:rPr>
+              <w:t>5</w:t>
+            </w:r>
+            <w:r>
+              <w:rPr>
+                <w:noProof/>
+                <w:webHidden/>
+              </w:rPr>
+              <w:fldChar w:fldCharType="end"/>
+            </w:r>
+          </w:hyperlink>
+        </w:p>
+        <w:p>
+          <w:pPr>
+            <w:pStyle w:val="TOC1"/>
+            <w:tabs>
+              <w:tab w:val="right" w:leader="dot" w:pos="10517"/>
+            </w:tabs>
+            <w:rPr>
+              <w:rFonts w:asciiTheme="minorHAnsi" w:eastAsiaTheme="minorEastAsia" w:hAnsiTheme="minorHAnsi"/>
+              <w:noProof/>
+              <w:color w:val="auto"/>
+            </w:rPr>
+          </w:pPr>
+          <w:hyperlink w:anchor="_Toc374698780" w:history="1">
+            <w:r>
+              <w:rPr>
+                <w:rStyle w:val="Hyperlink"/>
+                <w:noProof/>
+              </w:rPr>
+              <w:t>Technical documentation</w:t>
+            </w:r>
+            <w:r>
+              <w:rPr>
+                <w:noProof/>
+                <w:webHidden/>
+              </w:rPr>
+              <w:tab/>
+            </w:r>
+            <w:r>
+              <w:rPr>
+                <w:noProof/>
+                <w:webHidden/>
+              </w:rPr>
+              <w:fldChar w:fldCharType="begin"/>
+            </w:r>
+            <w:r>
+              <w:rPr>
+                <w:noProof/>
+                <w:webHidden/>
+              </w:rPr>
+              <w:instrText xml:space="preserve"> PAGEREF _Toc374698780 \h </w:instrText>
+            </w:r>
+            <w:r>
+              <w:rPr>
+                <w:noProof/>
+                <w:webHidden/>
+              </w:rPr>
+            </w:r>
+            <w:r>
+              <w:rPr>
+                <w:noProof/>
+                <w:webHidden/>
+              </w:rPr>
+              <w:fldChar w:fldCharType="separate"/>
+            </w:r>
+            <w:r>
+              <w:rPr>
+                <w:noProof/>
+                <w:webHidden/>
+              </w:rPr>
+              <w:t>6</w:t>
+            </w:r>
+            <w:r>
+              <w:rPr>
+                <w:noProof/>
+                <w:webHidden/>
+              </w:rPr>
+              <w:fldChar w:fldCharType="end"/>
+            </w:r>
+          </w:hyperlink>
+        </w:p>
+        <w:p>
+          <w:pPr>
+            <w:pStyle w:val="TOC2"/>
+            <w:tabs>
+              <w:tab w:val="right" w:leader="dot" w:pos="10517"/>
+            </w:tabs>
+            <w:rPr>
+              <w:rFonts w:asciiTheme="minorHAnsi" w:eastAsiaTheme="minorEastAsia" w:hAnsiTheme="minorHAnsi"/>
+              <w:noProof/>
+              <w:color w:val="auto"/>
+            </w:rPr>
+          </w:pPr>
+          <w:hyperlink w:anchor="_Toc374698781" w:history="1">
+            <w:r>
+              <w:rPr>
+                <w:rStyle w:val="Hyperlink"/>
+                <w:noProof/>
+              </w:rPr>
+              <w:t>Components and subsystems</w:t>
+            </w:r>
+            <w:r>
+              <w:rPr>
+                <w:noProof/>
+                <w:webHidden/>
+              </w:rPr>
+              <w:tab/>
+            </w:r>
+            <w:r>
+              <w:rPr>
+                <w:noProof/>
+                <w:webHidden/>
+              </w:rPr>
+              <w:fldChar w:fldCharType="begin"/>
+            </w:r>
+            <w:r>
+              <w:rPr>
+                <w:noProof/>
+                <w:webHidden/>
+              </w:rPr>
+              <w:instrText xml:space="preserve"> PAGEREF _Toc374698781 \h </w:instrText>
+            </w:r>
+            <w:r>
+              <w:rPr>
+                <w:noProof/>
+                <w:webHidden/>
+              </w:rPr>
+            </w:r>
+            <w:r>
+              <w:rPr>
+                <w:noProof/>
+                <w:webHidden/>
+              </w:rPr>
+              <w:fldChar w:fldCharType="separate"/>
+            </w:r>
+            <w:r>
+              <w:rPr>
+                <w:noProof/>
+                <w:webHidden/>
+              </w:rPr>
+              <w:t>6</w:t>
+            </w:r>
+            <w:r>
+              <w:rPr>
+                <w:noProof/>
+                <w:webHidden/>
+              </w:rPr>
+              <w:fldChar w:fldCharType="end"/>
+            </w:r>
+          </w:hyperlink>
+        </w:p>
+        <w:p>
+          <w:pPr>
+            <w:pStyle w:val="TOC2"/>
+            <w:tabs>
+              <w:tab w:val="right" w:leader="dot" w:pos="10517"/>
+            </w:tabs>
+            <w:rPr>
+              <w:rFonts w:asciiTheme="minorHAnsi" w:eastAsiaTheme="minorEastAsia" w:hAnsiTheme="minorHAnsi"/>
+              <w:noProof/>
+              <w:color w:val="auto"/>
+            </w:rPr>
+          </w:pPr>
+          <w:hyperlink w:anchor="_Toc374698782" w:history="1">
+            <w:r>
+              <w:rPr>
+                <w:rStyle w:val="Hyperlink"/>
+                <w:noProof/>
+              </w:rPr>
+              <w:t>Control Motions – defined in the FAAST profile below</w:t>
+            </w:r>
+            <w:r>
+              <w:rPr>
+                <w:noProof/>
+                <w:webHidden/>
+              </w:rPr>
+              <w:tab/>
+            </w:r>
+            <w:r>
+              <w:rPr>
+                <w:noProof/>
+                <w:webHidden/>
+              </w:rPr>
+              <w:fldChar w:fldCharType="begin"/>
+            </w:r>
+            <w:r>
+              <w:rPr>
+                <w:noProof/>
+                <w:webHidden/>
+              </w:rPr>
+              <w:instrText xml:space="preserve"> PAGEREF _Toc374698782 \h </w:instrText>
+            </w:r>
+            <w:r>
+              <w:rPr>
+                <w:noProof/>
+                <w:webHidden/>
+              </w:rPr>
+            </w:r>
+            <w:r>
+              <w:rPr>
+                <w:noProof/>
+                <w:webHidden/>
+              </w:rPr>
+              <w:fldChar w:fldCharType="separate"/>
+            </w:r>
+            <w:r>
+              <w:rPr>
+                <w:noProof/>
+                <w:webHidden/>
+              </w:rPr>
+              <w:t>7</w:t>
+            </w:r>
+            <w:r>
+              <w:rPr>
+                <w:noProof/>
+                <w:webHidden/>
+              </w:rPr>
+              <w:fldChar w:fldCharType="end"/>
+            </w:r>
+          </w:hyperlink>
+        </w:p>
+        <w:p>
+          <w:pPr>
+            <w:pStyle w:val="TOC3"/>
+            <w:tabs>
+              <w:tab w:val="right" w:leader="dot" w:pos="10517"/>
+            </w:tabs>
+            <w:rPr>
+              <w:rFonts w:asciiTheme="minorHAnsi" w:eastAsiaTheme="minorEastAsia" w:hAnsiTheme="minorHAnsi"/>
+              <w:noProof/>
+              <w:color w:val="auto"/>
+            </w:rPr>
+          </w:pPr>
+          <w:hyperlink w:anchor="_Toc374698783" w:history="1">
+            <w:r>
+              <w:rPr>
+                <w:rStyle w:val="Hyperlink"/>
+                <w:rFonts w:ascii="Aparajita" w:hAnsi="Aparajita" w:cs="Aparajita"/>
+                <w:noProof/>
+              </w:rPr>
+              <w:t>Motor Mode</w:t>
+            </w:r>
+            <w:r>
+              <w:rPr>
+                <w:noProof/>
+                <w:webHidden/>
+              </w:rPr>
+              <w:tab/>
+            </w:r>
+            <w:r>
+              <w:rPr>
+                <w:noProof/>
+                <w:webHidden/>
+              </w:rPr>
+              <w:fldChar w:fldCharType="begin"/>
+            </w:r>
+            <w:r>
+              <w:rPr>
+                <w:noProof/>
+                <w:webHidden/>
+              </w:rPr>
+              <w:instrText xml:space="preserve"> PAGEREF _Toc374698783 \h </w:instrText>
+            </w:r>
+            <w:r>
+              <w:rPr>
+                <w:noProof/>
+                <w:webHidden/>
+              </w:rPr>
+            </w:r>
+            <w:r>
+              <w:rPr>
+                <w:noProof/>
+                <w:webHidden/>
+              </w:rPr>
+              <w:fldChar w:fldCharType="separate"/>
+            </w:r>
+            <w:r>
+              <w:rPr>
+                <w:noProof/>
+                <w:webHidden/>
+              </w:rPr>
+              <w:t>7</w:t>
+            </w:r>
+            <w:r>
+              <w:rPr>
+                <w:noProof/>
+                <w:webHidden/>
+              </w:rPr>
+              <w:fldChar w:fldCharType="end"/>
+            </w:r>
+          </w:hyperlink>
+        </w:p>
+        <w:p>
+          <w:pPr>
+            <w:pStyle w:val="TOC3"/>
+            <w:tabs>
+              <w:tab w:val="right" w:leader="dot" w:pos="10517"/>
+            </w:tabs>
+            <w:rPr>
+              <w:rFonts w:asciiTheme="minorHAnsi" w:eastAsiaTheme="minorEastAsia" w:hAnsiTheme="minorHAnsi"/>
+              <w:noProof/>
+              <w:color w:val="auto"/>
+            </w:rPr>
+          </w:pPr>
+          <w:hyperlink w:anchor="_Toc374698784" w:history="1">
+            <w:r>
+              <w:rPr>
+                <w:rStyle w:val="Hyperlink"/>
+                <w:rFonts w:ascii="Aparajita" w:hAnsi="Aparajita" w:cs="Aparajita"/>
+                <w:noProof/>
+              </w:rPr>
+              <w:t>Arm Mode</w:t>
+            </w:r>
+            <w:r>
+              <w:rPr>
+                <w:noProof/>
+                <w:webHidden/>
+              </w:rPr>
+              <w:tab/>
+            </w:r>
+            <w:r>
+              <w:rPr>
+                <w:noProof/>
+                <w:webHidden/>
+              </w:rPr>
+              <w:fldChar w:fldCharType="begin"/>
+            </w:r>
+            <w:r>
+              <w:rPr>
+                <w:noProof/>
+                <w:webHidden/>
+              </w:rPr>
+              <w:instrText xml:space="preserve"> PAGEREF _Toc374698784 \h </w:instrText>
+            </w:r>
+            <w:r>
+              <w:rPr>
+                <w:noProof/>
+                <w:webHidden/>
+              </w:rPr>
+            </w:r>
+            <w:r>
+              <w:rPr>
+                <w:noProof/>
+                <w:webHidden/>
+              </w:rPr>
+              <w:fldChar w:fldCharType="separate"/>
+            </w:r>
+            <w:r>
+              <w:rPr>
+                <w:noProof/>
+                <w:webHidden/>
+              </w:rPr>
+              <w:t>7</w:t>
+            </w:r>
+            <w:r>
+              <w:rPr>
+                <w:noProof/>
+                <w:webHidden/>
+              </w:rPr>
+              <w:fldChar w:fldCharType="end"/>
+            </w:r>
+          </w:hyperlink>
+        </w:p>
+        <w:p>
+          <w:pPr>
+            <w:pStyle w:val="TOC3"/>
+            <w:tabs>
+              <w:tab w:val="right" w:leader="dot" w:pos="10517"/>
+            </w:tabs>
+            <w:rPr>
+              <w:rFonts w:asciiTheme="minorHAnsi" w:eastAsiaTheme="minorEastAsia" w:hAnsiTheme="minorHAnsi"/>
+              <w:noProof/>
+              <w:color w:val="auto"/>
+            </w:rPr>
+          </w:pPr>
+          <w:hyperlink w:anchor="_Toc374698785" w:history="1">
+            <w:r>
+              <w:rPr>
+                <w:rStyle w:val="Hyperlink"/>
+                <w:rFonts w:ascii="Aparajita" w:hAnsi="Aparajita" w:cs="Aparajita"/>
+                <w:noProof/>
+              </w:rPr>
+              <w:t>Hand Mode</w:t>
+            </w:r>
+            <w:r>
+              <w:rPr>
+                <w:noProof/>
+                <w:webHidden/>
+              </w:rPr>
+              <w:tab/>
+            </w:r>
+            <w:r>
+              <w:rPr>
+                <w:noProof/>
+                <w:webHidden/>
+              </w:rPr>
+              <w:fldChar w:fldCharType="begin"/>
+            </w:r>
+            <w:r>
+              <w:rPr>
+                <w:noProof/>
+                <w:webHidden/>
+              </w:rPr>
+              <w:instrText xml:space="preserve"> PAGEREF _Toc374698785 \h </w:instrText>
+            </w:r>
+            <w:r>
+              <w:rPr>
+                <w:noProof/>
+                <w:webHidden/>
+              </w:rPr>
+            </w:r>
+            <w:r>
+              <w:rPr>
+                <w:noProof/>
+                <w:webHidden/>
+              </w:rPr>
+              <w:fldChar w:fldCharType="separate"/>
+            </w:r>
+            <w:r>
+              <w:rPr>
+                <w:noProof/>
+                <w:webHidden/>
+              </w:rPr>
+              <w:t>8</w:t>
+            </w:r>
+            <w:r>
+              <w:rPr>
+                <w:noProof/>
+                <w:webHidden/>
+              </w:rPr>
+              <w:fldChar w:fldCharType="end"/>
+            </w:r>
+          </w:hyperlink>
+        </w:p>
+        <w:p>
+          <w:pPr>
+            <w:pStyle w:val="TOC3"/>
+            <w:tabs>
+              <w:tab w:val="right" w:leader="dot" w:pos="10517"/>
+            </w:tabs>
+            <w:rPr>
+              <w:rFonts w:asciiTheme="minorHAnsi" w:eastAsiaTheme="minorEastAsia" w:hAnsiTheme="minorHAnsi"/>
+              <w:noProof/>
+              <w:color w:val="auto"/>
+            </w:rPr>
+          </w:pPr>
+          <w:hyperlink w:anchor="_Toc374698786" w:history="1">
+            <w:r>
+              <w:rPr>
+                <w:rStyle w:val="Hyperlink"/>
+                <w:rFonts w:ascii="Aparajita" w:hAnsi="Aparajita" w:cs="Aparajita"/>
+                <w:noProof/>
+              </w:rPr>
+              <w:t>All Modes</w:t>
+            </w:r>
+            <w:r>
+              <w:rPr>
+                <w:noProof/>
+                <w:webHidden/>
+              </w:rPr>
+              <w:tab/>
+            </w:r>
+            <w:r>
+              <w:rPr>
+                <w:noProof/>
+                <w:webHidden/>
+              </w:rPr>
+              <w:fldChar w:fldCharType="begin"/>
+            </w:r>
+            <w:r>
+              <w:rPr>
+                <w:noProof/>
+                <w:webHidden/>
+              </w:rPr>
+              <w:instrText xml:space="preserve"> PAGEREF _Toc374698786 \h </w:instrText>
+            </w:r>
+            <w:r>
+              <w:rPr>
+                <w:noProof/>
+                <w:webHidden/>
+              </w:rPr>
+            </w:r>
+            <w:r>
+              <w:rPr>
+                <w:noProof/>
+                <w:webHidden/>
+              </w:rPr>
+              <w:fldChar w:fldCharType="separate"/>
+            </w:r>
+            <w:r>
+              <w:rPr>
+                <w:noProof/>
+                <w:webHidden/>
+              </w:rPr>
+              <w:t>9</w:t>
+            </w:r>
+            <w:r>
+              <w:rPr>
+                <w:noProof/>
+                <w:webHidden/>
+              </w:rPr>
+              <w:fldChar w:fldCharType="end"/>
+            </w:r>
+          </w:hyperlink>
+        </w:p>
+        <w:p>
+          <w:pPr>
+            <w:pStyle w:val="TOC1"/>
+            <w:tabs>
+              <w:tab w:val="right" w:leader="dot" w:pos="10517"/>
+            </w:tabs>
+            <w:rPr>
+              <w:rFonts w:asciiTheme="minorHAnsi" w:eastAsiaTheme="minorEastAsia" w:hAnsiTheme="minorHAnsi"/>
+              <w:noProof/>
+              <w:color w:val="auto"/>
+            </w:rPr>
+          </w:pPr>
+          <w:hyperlink w:anchor="_Toc374698787" w:history="1">
+            <w:r>
+              <w:rPr>
+                <w:rStyle w:val="Hyperlink"/>
+                <w:noProof/>
+              </w:rPr>
+              <w:t>Problems Encountered and their Solutions</w:t>
+            </w:r>
+            <w:r>
+              <w:rPr>
+                <w:noProof/>
+                <w:webHidden/>
+              </w:rPr>
+              <w:tab/>
+            </w:r>
+            <w:r>
+              <w:rPr>
+                <w:noProof/>
+                <w:webHidden/>
+              </w:rPr>
+              <w:fldChar w:fldCharType="begin"/>
+            </w:r>
+            <w:r>
+              <w:rPr>
+                <w:noProof/>
+                <w:webHidden/>
+              </w:rPr>
+              <w:instrText xml:space="preserve"> PAGEREF _Toc374698787 \h </w:instrText>
+            </w:r>
+            <w:r>
+              <w:rPr>
+                <w:noProof/>
+                <w:webHidden/>
+              </w:rPr>
+            </w:r>
+            <w:r>
+              <w:rPr>
+                <w:noProof/>
+                <w:webHidden/>
+              </w:rPr>
+              <w:fldChar w:fldCharType="separate"/>
+            </w:r>
+            <w:r>
+              <w:rPr>
+                <w:noProof/>
+                <w:webHidden/>
+              </w:rPr>
+              <w:t>9</w:t>
+            </w:r>
+            <w:r>
+              <w:rPr>
+                <w:noProof/>
+                <w:webHidden/>
+              </w:rPr>
+              <w:fldChar w:fldCharType="end"/>
+            </w:r>
+          </w:hyperlink>
+        </w:p>
+        <w:p>
+          <w:pPr>
+            <w:pStyle w:val="TOC1"/>
+            <w:tabs>
+              <w:tab w:val="right" w:leader="dot" w:pos="10517"/>
+            </w:tabs>
+            <w:rPr>
+              <w:rFonts w:asciiTheme="minorHAnsi" w:eastAsiaTheme="minorEastAsia" w:hAnsiTheme="minorHAnsi"/>
+              <w:noProof/>
+              <w:color w:val="auto"/>
+            </w:rPr>
+          </w:pPr>
+          <w:hyperlink w:anchor="_Toc374698788" w:history="1">
+            <w:r>
+              <w:rPr>
+                <w:rStyle w:val="Hyperlink"/>
+                <w:noProof/>
+              </w:rPr>
+              <w:t>Translating this Knowledge to ECE 479/579</w:t>
+            </w:r>
+            <w:r>
+              <w:rPr>
+                <w:noProof/>
+                <w:webHidden/>
+              </w:rPr>
+              <w:tab/>
+            </w:r>
+            <w:r>
+              <w:rPr>
+                <w:noProof/>
+                <w:webHidden/>
+              </w:rPr>
+              <w:fldChar w:fldCharType="begin"/>
+            </w:r>
+            <w:r>
+              <w:rPr>
+                <w:noProof/>
+                <w:webHidden/>
+              </w:rPr>
+              <w:instrText xml:space="preserve"> PAGEREF _Toc374698788 \h </w:instrText>
+            </w:r>
+            <w:r>
+              <w:rPr>
+                <w:noProof/>
+                <w:webHidden/>
+              </w:rPr>
+            </w:r>
+            <w:r>
+              <w:rPr>
+                <w:noProof/>
+                <w:webHidden/>
+              </w:rPr>
+              <w:fldChar w:fldCharType="separate"/>
+            </w:r>
+            <w:r>
+              <w:rPr>
+                <w:noProof/>
+                <w:webHidden/>
+              </w:rPr>
+              <w:t>10</w:t>
+            </w:r>
+            <w:r>
+              <w:rPr>
+                <w:noProof/>
+                <w:webHidden/>
+              </w:rPr>
+              <w:fldChar w:fldCharType="end"/>
+            </w:r>
+          </w:hyperlink>
+        </w:p>
+        <w:p>
+          <w:pPr>
+            <w:pStyle w:val="TOC1"/>
+            <w:tabs>
+              <w:tab w:val="right" w:leader="dot" w:pos="10517"/>
+            </w:tabs>
+            <w:rPr>
+              <w:rFonts w:asciiTheme="minorHAnsi" w:eastAsiaTheme="minorEastAsia" w:hAnsiTheme="minorHAnsi"/>
+              <w:noProof/>
+              <w:color w:val="auto"/>
+            </w:rPr>
+          </w:pPr>
+          <w:hyperlink w:anchor="_Toc374698789" w:history="1">
+            <w:r>
+              <w:rPr>
+                <w:rStyle w:val="Hyperlink"/>
+                <w:noProof/>
+              </w:rPr>
+              <w:t>Technical or Research Problems</w:t>
+            </w:r>
+            <w:r>
+              <w:rPr>
+                <w:noProof/>
+                <w:webHidden/>
+              </w:rPr>
+              <w:tab/>
+            </w:r>
+            <w:r>
+              <w:rPr>
+                <w:noProof/>
+                <w:webHidden/>
+              </w:rPr>
+              <w:fldChar w:fldCharType="begin"/>
+            </w:r>
+            <w:r>
+              <w:rPr>
+                <w:noProof/>
+                <w:webHidden/>
+              </w:rPr>
+              <w:instrText xml:space="preserve"> PAGEREF _Toc374698789 \h </w:instrText>
+            </w:r>
+            <w:r>
+              <w:rPr>
+                <w:noProof/>
+                <w:webHidden/>
+              </w:rPr>
+            </w:r>
+            <w:r>
+              <w:rPr>
+                <w:noProof/>
+                <w:webHidden/>
+              </w:rPr>
+              <w:fldChar w:fldCharType="separate"/>
+            </w:r>
+            <w:r>
+              <w:rPr>
+                <w:noProof/>
+                <w:webHidden/>
+              </w:rPr>
+              <w:t>10</w:t>
+            </w:r>
+            <w:r>
+              <w:rPr>
+                <w:noProof/>
+                <w:webHidden/>
+              </w:rPr>
+              <w:fldChar w:fldCharType="end"/>
+            </w:r>
+          </w:hyperlink>
+        </w:p>
+        <w:p>
+          <w:pPr>
+            <w:pStyle w:val="TOC1"/>
+            <w:tabs>
+              <w:tab w:val="right" w:leader="dot" w:pos="10517"/>
+            </w:tabs>
+            <w:rPr>
+              <w:rFonts w:asciiTheme="minorHAnsi" w:eastAsiaTheme="minorEastAsia" w:hAnsiTheme="minorHAnsi"/>
+              <w:noProof/>
+              <w:color w:val="auto"/>
+            </w:rPr>
+          </w:pPr>
+          <w:hyperlink w:anchor="_Toc374698790" w:history="1">
+            <w:r>
+              <w:rPr>
+                <w:rStyle w:val="Hyperlink"/>
+                <w:noProof/>
+              </w:rPr>
+              <w:t>Instructions</w:t>
+            </w:r>
+            <w:r>
+              <w:rPr>
+                <w:noProof/>
+                <w:webHidden/>
+              </w:rPr>
+              <w:tab/>
+            </w:r>
+            <w:r>
+              <w:rPr>
+                <w:noProof/>
+                <w:webHidden/>
+              </w:rPr>
+              <w:fldChar w:fldCharType="begin"/>
+            </w:r>
+            <w:r>
+              <w:rPr>
+                <w:noProof/>
+                <w:webHidden/>
+              </w:rPr>
+              <w:instrText xml:space="preserve"> PAGEREF _Toc374698790 \h </w:instrText>
+            </w:r>
+            <w:r>
+              <w:rPr>
+                <w:noProof/>
+                <w:webHidden/>
+              </w:rPr>
+            </w:r>
+            <w:r>
+              <w:rPr>
+                <w:noProof/>
+                <w:webHidden/>
+              </w:rPr>
+              <w:fldChar w:fldCharType="separate"/>
+            </w:r>
+            <w:r>
+              <w:rPr>
+                <w:noProof/>
+                <w:webHidden/>
+              </w:rPr>
+              <w:t>10</w:t>
+            </w:r>
+            <w:r>
+              <w:rPr>
+                <w:noProof/>
+                <w:webHidden/>
+              </w:rPr>
+              <w:fldChar w:fldCharType="end"/>
+            </w:r>
+          </w:hyperlink>
+        </w:p>
+        <w:p>
+          <w:pPr>
+            <w:pStyle w:val="TOC1"/>
+            <w:tabs>
+              <w:tab w:val="right" w:leader="dot" w:pos="10517"/>
+            </w:tabs>
+            <w:rPr>
+              <w:rFonts w:asciiTheme="minorHAnsi" w:eastAsiaTheme="minorEastAsia" w:hAnsiTheme="minorHAnsi"/>
+              <w:noProof/>
+              <w:color w:val="auto"/>
+            </w:rPr>
+          </w:pPr>
+          <w:hyperlink w:anchor="_Toc374698791" w:history="1">
+            <w:r>
+              <w:rPr>
+                <w:rStyle w:val="Hyperlink"/>
+                <w:noProof/>
+              </w:rPr>
+              <w:t>Project Code</w:t>
+            </w:r>
+            <w:r>
+              <w:rPr>
+                <w:noProof/>
+                <w:webHidden/>
+              </w:rPr>
+              <w:tab/>
+            </w:r>
+            <w:r>
+              <w:rPr>
+                <w:noProof/>
+                <w:webHidden/>
+              </w:rPr>
+              <w:fldChar w:fldCharType="begin"/>
+            </w:r>
+            <w:r>
+              <w:rPr>
+                <w:noProof/>
+                <w:webHidden/>
+              </w:rPr>
+              <w:instrText xml:space="preserve"> PAGEREF _Toc374698791 \h </w:instrText>
+            </w:r>
+            <w:r>
+              <w:rPr>
+                <w:noProof/>
+                <w:webHidden/>
+              </w:rPr>
+            </w:r>
+            <w:r>
+              <w:rPr>
+                <w:noProof/>
+                <w:webHidden/>
+              </w:rPr>
+              <w:fldChar w:fldCharType="separate"/>
+            </w:r>
+            <w:r>
+              <w:rPr>
+                <w:noProof/>
+                <w:webHidden/>
+              </w:rPr>
+              <w:t>12</w:t>
+            </w:r>
+            <w:r>
+              <w:rPr>
+                <w:noProof/>
+                <w:webHidden/>
+              </w:rPr>
+              <w:fldChar w:fldCharType="end"/>
+            </w:r>
+          </w:hyperlink>
+        </w:p>
+        <w:p>
+          <w:pPr>
+            <w:pStyle w:val="TOC2"/>
+            <w:tabs>
+              <w:tab w:val="right" w:leader="dot" w:pos="10517"/>
+            </w:tabs>
+            <w:rPr>
+              <w:rFonts w:asciiTheme="minorHAnsi" w:eastAsiaTheme="minorEastAsia" w:hAnsiTheme="minorHAnsi"/>
+              <w:noProof/>
+              <w:color w:val="auto"/>
+            </w:rPr>
+          </w:pPr>
+          <w:hyperlink w:anchor="_Toc374698792" w:history="1">
+            <w:r>
+              <w:rPr>
+                <w:rStyle w:val="Hyperlink"/>
+                <w:noProof/>
+              </w:rPr>
+              <w:t>Visual Basic Code:</w:t>
+            </w:r>
+            <w:r>
+              <w:rPr>
+                <w:noProof/>
+                <w:webHidden/>
+              </w:rPr>
+              <w:tab/>
+            </w:r>
+            <w:r>
+              <w:rPr>
+                <w:noProof/>
+                <w:webHidden/>
+              </w:rPr>
+              <w:fldChar w:fldCharType="begin"/>
+            </w:r>
+            <w:r>
+              <w:rPr>
+                <w:noProof/>
+                <w:webHidden/>
+              </w:rPr>
+              <w:instrText xml:space="preserve"> PAGEREF _Toc374698792 \h </w:instrText>
+            </w:r>
+            <w:r>
+              <w:rPr>
+                <w:noProof/>
+                <w:webHidden/>
+              </w:rPr>
+            </w:r>
+            <w:r>
+              <w:rPr>
+                <w:noProof/>
+                <w:webHidden/>
+              </w:rPr>
+              <w:fldChar w:fldCharType="separate"/>
+            </w:r>
+            <w:r>
+              <w:rPr>
+                <w:noProof/>
+                <w:webHidden/>
+              </w:rPr>
+              <w:t>12</w:t>
+            </w:r>
+            <w:r>
+              <w:rPr>
+                <w:noProof/>
+                <w:webHidden/>
+              </w:rPr>
+              <w:fldChar w:fldCharType="end"/>
+            </w:r>
+          </w:hyperlink>
+        </w:p>
+        <w:p>
+          <w:pPr>
+            <w:pStyle w:val="TOC2"/>
+            <w:tabs>
+              <w:tab w:val="right" w:leader="dot" w:pos="10517"/>
+            </w:tabs>
+            <w:rPr>
+              <w:rFonts w:asciiTheme="minorHAnsi" w:eastAsiaTheme="minorEastAsia" w:hAnsiTheme="minorHAnsi"/>
+              <w:noProof/>
+              <w:color w:val="auto"/>
+            </w:rPr>
+          </w:pPr>
+          <w:hyperlink w:anchor="_Toc374698793" w:history="1">
+            <w:r>
+              <w:rPr>
+                <w:rStyle w:val="Hyperlink"/>
+                <w:noProof/>
+              </w:rPr>
+              <w:t>FAAST Profile:</w:t>
+            </w:r>
+            <w:r>
+              <w:rPr>
+                <w:noProof/>
+                <w:webHidden/>
+              </w:rPr>
+              <w:tab/>
+            </w:r>
+            <w:r>
+              <w:rPr>
+                <w:noProof/>
+                <w:webHidden/>
+              </w:rPr>
+              <w:fldChar w:fldCharType="begin"/>
+            </w:r>
+            <w:r>
+              <w:rPr>
+                <w:noProof/>
+                <w:webHidden/>
+              </w:rPr>
+              <w:instrText xml:space="preserve"> PAGEREF _Toc374698793 \h </w:instrText>
+            </w:r>
+            <w:r>
+              <w:rPr>
+                <w:noProof/>
+                <w:webHidden/>
+              </w:rPr>
+            </w:r>
+            <w:r>
+              <w:rPr>
+                <w:noProof/>
+                <w:webHidden/>
+              </w:rPr>
+              <w:fldChar w:fldCharType="separate"/>
+            </w:r>
+            <w:r>
+              <w:rPr>
+                <w:noProof/>
+                <w:webHidden/>
+              </w:rPr>
+              <w:t>12</w:t>
+            </w:r>
+            <w:r>
+              <w:rPr>
+                <w:noProof/>
+                <w:webHidden/>
+              </w:rPr>
+              <w:fldChar w:fldCharType="end"/>
+            </w:r>
+          </w:hyperlink>
+        </w:p>
+        <w:p>
+          <w:pPr>
+            <w:pStyle w:val="TOC2"/>
+            <w:tabs>
+              <w:tab w:val="right" w:leader="dot" w:pos="10517"/>
+            </w:tabs>
+            <w:rPr>
+              <w:rFonts w:asciiTheme="minorHAnsi" w:eastAsiaTheme="minorEastAsia" w:hAnsiTheme="minorHAnsi"/>
+              <w:noProof/>
+              <w:color w:val="auto"/>
+            </w:rPr>
+          </w:pPr>
+          <w:hyperlink w:anchor="_Toc374698794" w:history="1">
+            <w:r>
+              <w:rPr>
+                <w:rStyle w:val="Hyperlink"/>
+                <w:noProof/>
+              </w:rPr>
+              <w:t>ROBOTC Code:</w:t>
+            </w:r>
+            <w:r>
+              <w:rPr>
+                <w:noProof/>
+                <w:webHidden/>
+              </w:rPr>
+              <w:tab/>
+            </w:r>
+            <w:r>
+              <w:rPr>
+                <w:noProof/>
+                <w:webHidden/>
+              </w:rPr>
+              <w:fldChar w:fldCharType="begin"/>
+            </w:r>
+            <w:r>
+              <w:rPr>
+                <w:noProof/>
+                <w:webHidden/>
+              </w:rPr>
+              <w:instrText xml:space="preserve"> PAGEREF _Toc374698794 \h </w:instrText>
+            </w:r>
+            <w:r>
+              <w:rPr>
+                <w:noProof/>
+                <w:webHidden/>
+              </w:rPr>
+            </w:r>
+            <w:r>
+              <w:rPr>
+                <w:noProof/>
+                <w:webHidden/>
+              </w:rPr>
+              <w:fldChar w:fldCharType="separate"/>
+            </w:r>
+            <w:r>
+              <w:rPr>
+                <w:noProof/>
+                <w:webHidden/>
+              </w:rPr>
+              <w:t>12</w:t>
+            </w:r>
+            <w:r>
+              <w:rPr>
+                <w:noProof/>
+                <w:webHidden/>
+              </w:rPr>
+              <w:fldChar w:fldCharType="end"/>
+            </w:r>
+          </w:hyperlink>
+        </w:p>
+        <w:p>
+          <w:pPr>
+            <w:rPr>
+              <w:b/>
+              <w:bCs/>
+              <w:noProof/>
+            </w:rPr>
+          </w:pPr>
+          <w:r>
+            <w:rPr>
+              <w:b/>
+              <w:bCs/>
+              <w:noProof/>
+            </w:rPr>
+            <w:fldChar w:fldCharType="end"/>
+          </w:r>
+        </w:p>
+        <w:bookmarkStart w:id="1" w:name="_GoBack" w:displacedByCustomXml="next"/>
+        <w:bookmarkEnd w:id="1" w:displacedByCustomXml="next"/>
+      </w:sdtContent>
+    </w:sdt>
     <w:p>
       <w:pPr>
         <w:pStyle w:val="Heading1"/>
         <w:pageBreakBefore/>
       </w:pPr>
-      <w:bookmarkStart w:id="0" w:name="__RefHeading__215_1350062729"/>
-      <w:bookmarkStart w:id="1" w:name="_Toc373752431"/>
-      <w:bookmarkEnd w:id="0"/>
-      <w:bookmarkEnd w:id="1"/>
+      <w:bookmarkStart w:id="2" w:name="__RefHeading__215_1350062729"/>
+      <w:bookmarkStart w:id="3" w:name="_Toc373752431"/>
+      <w:bookmarkStart w:id="4" w:name="_Toc374698779"/>
+      <w:bookmarkEnd w:id="2"/>
+      <w:bookmarkEnd w:id="3"/>
       <w:r>
         <w:lastRenderedPageBreak/>
         <w:t>Description</w:t>
       </w:r>
+      <w:bookmarkEnd w:id="4"/>
     </w:p>
     <w:p>
       <w:pPr>
@@ -363,7 +1554,7 @@
         </w:rPr>
         <w:t xml:space="preserve">rolling a robot using the Kinect. His youtube video can be seen here: </w:t>
       </w:r>
-      <w:hyperlink r:id="rId6">
+      <w:hyperlink r:id="rId7">
         <w:r>
           <w:rPr>
             <w:rStyle w:val="InternetLink"/>
@@ -541,31 +1732,34 @@
       <w:pPr>
         <w:pStyle w:val="Heading1"/>
       </w:pPr>
-      <w:bookmarkStart w:id="2" w:name="_Toc373752432"/>
-      <w:bookmarkEnd w:id="2"/>
+      <w:bookmarkStart w:id="5" w:name="_Toc373752432"/>
+      <w:bookmarkStart w:id="6" w:name="_Toc374698780"/>
+      <w:bookmarkEnd w:id="5"/>
       <w:r>
         <w:lastRenderedPageBreak/>
         <w:t>Technical documentation</w:t>
       </w:r>
+      <w:bookmarkEnd w:id="6"/>
     </w:p>
     <w:p>
       <w:pPr>
         <w:pStyle w:val="Heading2"/>
       </w:pPr>
+      <w:bookmarkStart w:id="7" w:name="_Toc374698781"/>
       <w:r>
         <w:t>Components and subsy</w:t>
       </w:r>
       <w:r>
         <w:t>stems</w:t>
       </w:r>
-    </w:p>
-    <w:p>
-      <w:pPr>
-        <w:pStyle w:val="Heading3"/>
-      </w:pPr>
-      <w:r>
-        <w:rPr>
-          <w:rFonts w:ascii="Aparajita" w:hAnsi="Aparajita" w:cs="Aparajita"/>
+      <w:bookmarkEnd w:id="7"/>
+    </w:p>
+    <w:p>
+      <w:pPr>
+        <w:pStyle w:val="NoSpacing"/>
+      </w:pPr>
+      <w:r>
+        <w:rPr>
           <w:noProof/>
         </w:rPr>
         <w:drawing>
@@ -584,7 +1778,7 @@
                     <pic:cNvPicPr/>
                   </pic:nvPicPr>
                   <pic:blipFill>
-                    <a:blip r:embed="rId7">
+                    <a:blip r:embed="rId8">
                       <a:extLst>
                         <a:ext uri="{28A0092B-C50C-407E-A947-70E740481C1C}">
                           <a14:useLocalDpi xmlns:a14="http://schemas.microsoft.com/office/drawing/2010/main" val="0"/>
@@ -648,8 +1842,6 @@
         <w:pStyle w:val="Heading2"/>
         <w:jc w:val="center"/>
       </w:pPr>
-      <w:bookmarkStart w:id="3" w:name="_GoBack"/>
-      <w:bookmarkEnd w:id="3"/>
     </w:p>
     <w:p>
       <w:pPr>
@@ -798,9 +1990,11 @@
       <w:pPr>
         <w:pStyle w:val="Heading2"/>
       </w:pPr>
+      <w:bookmarkStart w:id="8" w:name="_Toc374698782"/>
       <w:r>
         <w:t>Control Motions – defined in the FAAST profile below</w:t>
       </w:r>
+      <w:bookmarkEnd w:id="8"/>
     </w:p>
     <w:p>
       <w:pPr>
@@ -809,12 +2003,14 @@
           <w:rFonts w:ascii="Aparajita" w:hAnsi="Aparajita" w:cs="Aparajita"/>
         </w:rPr>
       </w:pPr>
+      <w:bookmarkStart w:id="9" w:name="_Toc374698783"/>
       <w:r>
         <w:rPr>
           <w:rFonts w:ascii="Aparajita" w:hAnsi="Aparajita" w:cs="Aparajita"/>
         </w:rPr>
         <w:t>Motor Mode</w:t>
       </w:r>
+      <w:bookmarkEnd w:id="9"/>
     </w:p>
     <w:tbl>
       <w:tblPr>
@@ -1520,8 +2716,15 @@
           <w:rFonts w:ascii="Aparajita" w:hAnsi="Aparajita" w:cs="Aparajita"/>
         </w:rPr>
         <w:tab/>
+      </w:r>
+      <w:bookmarkStart w:id="10" w:name="_Toc374698784"/>
+      <w:r>
+        <w:rPr>
+          <w:rFonts w:ascii="Aparajita" w:hAnsi="Aparajita" w:cs="Aparajita"/>
+        </w:rPr>
         <w:t>Arm Mode</w:t>
       </w:r>
+      <w:bookmarkEnd w:id="10"/>
     </w:p>
     <w:tbl>
       <w:tblPr>
@@ -2392,8 +3595,15 @@
           <w:rFonts w:ascii="Aparajita" w:hAnsi="Aparajita" w:cs="Aparajita"/>
         </w:rPr>
         <w:tab/>
+      </w:r>
+      <w:bookmarkStart w:id="11" w:name="_Toc374698785"/>
+      <w:r>
+        <w:rPr>
+          <w:rFonts w:ascii="Aparajita" w:hAnsi="Aparajita" w:cs="Aparajita"/>
+        </w:rPr>
         <w:t>Hand Mode</w:t>
       </w:r>
+      <w:bookmarkEnd w:id="11"/>
     </w:p>
     <w:tbl>
       <w:tblPr>
@@ -3230,8 +4440,15 @@
         </w:rPr>
         <w:lastRenderedPageBreak/>
         <w:tab/>
+      </w:r>
+      <w:bookmarkStart w:id="12" w:name="_Toc374698786"/>
+      <w:r>
+        <w:rPr>
+          <w:rFonts w:ascii="Aparajita" w:hAnsi="Aparajita" w:cs="Aparajita"/>
+        </w:rPr>
         <w:t>All Modes</w:t>
       </w:r>
+      <w:bookmarkEnd w:id="12"/>
     </w:p>
     <w:tbl>
       <w:tblPr>
@@ -3547,7 +4764,7 @@
         </w:rPr>
         <w:t xml:space="preserve">ed a Bluetooth dongle with Cambridge Silicon Radio chipset. See Lego's Bluetooth documentation at </w:t>
       </w:r>
-      <w:hyperlink r:id="rId8">
+      <w:hyperlink r:id="rId9">
         <w:r>
           <w:rPr>
             <w:rStyle w:val="InternetLink"/>
@@ -3695,67 +4912,46 @@
       <w:pPr>
         <w:pStyle w:val="Heading1"/>
       </w:pPr>
+      <w:bookmarkStart w:id="13" w:name="_Toc374698787"/>
+      <w:r>
+        <w:t>Pr</w:t>
+      </w:r>
+      <w:r>
+        <w:t>oblems Encountered and their Solutions</w:t>
+      </w:r>
+      <w:bookmarkEnd w:id="13"/>
+    </w:p>
+    <w:p>
+      <w:pPr>
+        <w:pStyle w:val="NoSpacing"/>
+      </w:pPr>
+      <w:r>
+        <w:t xml:space="preserve">When we started working with Bohr, some problems with the servos were pretty apparent. The signals to the arm and hand seemed to have interference issues, and the servos in the hand were continuous-motion where </w:t>
+      </w:r>
+      <w:r>
+        <w:t>180-degree servos would be more appropriate. We discovered that the shoulder horizontal motor was the cause of the interference, and swapped it out for a different motor, which solved the problem. We then replaced the three servos in the hand with 180-degr</w:t>
+      </w:r>
+      <w:r>
+        <w:t>ee servos. The arm behaves much better now than it did when we started. The programming language used for the NXT codebase does not handle continuous-motion servos to our satisfaction, so replacing those servos greatly improved hand control.</w:t>
+      </w:r>
+    </w:p>
+    <w:p>
+      <w:pPr>
+        <w:pStyle w:val="Heading1"/>
+      </w:pPr>
+      <w:bookmarkStart w:id="14" w:name="__RefHeading__225_1350062729"/>
+      <w:bookmarkStart w:id="15" w:name="_Toc373752436"/>
+      <w:bookmarkStart w:id="16" w:name="_Toc374698788"/>
+      <w:bookmarkEnd w:id="14"/>
+      <w:bookmarkEnd w:id="15"/>
       <w:r>
         <w:lastRenderedPageBreak/>
-        <w:t>Pr</w:t>
-      </w:r>
-      <w:r>
-        <w:t>oblems Encountered and their Solutions</w:t>
-      </w:r>
-    </w:p>
-    <w:p>
-      <w:pPr>
-        <w:pStyle w:val="Heading1"/>
-        <w:spacing w:line="200" w:lineRule="atLeast"/>
-        <w:rPr>
-          <w:rFonts w:ascii="Aparajita" w:hAnsi="Aparajita" w:cs="Aparajita"/>
-          <w:color w:val="00000A"/>
-          <w:sz w:val="22"/>
-          <w:szCs w:val="22"/>
-        </w:rPr>
-      </w:pPr>
-      <w:r>
-        <w:rPr>
-          <w:rFonts w:ascii="Aparajita" w:hAnsi="Aparajita" w:cs="Aparajita"/>
-          <w:color w:val="00000A"/>
-          <w:sz w:val="22"/>
-          <w:szCs w:val="22"/>
-        </w:rPr>
-        <w:t xml:space="preserve">When we started working with Bohr, some problems with the servos were pretty apparent. The signals to the arm and hand seemed to have interference issues, and the servos in the hand were continuous-motion where </w:t>
-      </w:r>
-      <w:r>
-        <w:rPr>
-          <w:rFonts w:ascii="Aparajita" w:hAnsi="Aparajita" w:cs="Aparajita"/>
-          <w:color w:val="00000A"/>
-          <w:sz w:val="22"/>
-          <w:szCs w:val="22"/>
-        </w:rPr>
-        <w:t>180-degree servos would be more appropriate. We discovered that the shoulder horizontal motor was the cause of the interference, and swapped it out for a different motor, which solved the problem. We then replaced the three servos in the hand with 180-degr</w:t>
-      </w:r>
-      <w:r>
-        <w:rPr>
-          <w:rFonts w:ascii="Aparajita" w:hAnsi="Aparajita" w:cs="Aparajita"/>
-          <w:color w:val="00000A"/>
-          <w:sz w:val="22"/>
-          <w:szCs w:val="22"/>
-        </w:rPr>
-        <w:t>ee servos. The arm behaves much better now than it did when we started. The programming language used for the NXT codebase does not handle continuous-motion servos to our satisfaction, so replacing those servos greatly improved hand control.</w:t>
-      </w:r>
-    </w:p>
-    <w:p>
-      <w:pPr>
-        <w:pStyle w:val="Heading1"/>
-      </w:pPr>
-      <w:bookmarkStart w:id="4" w:name="__RefHeading__225_1350062729"/>
-      <w:bookmarkStart w:id="5" w:name="_Toc373752436"/>
-      <w:bookmarkEnd w:id="4"/>
-      <w:bookmarkEnd w:id="5"/>
-      <w:r>
         <w:t>Translating th</w:t>
       </w:r>
       <w:r>
         <w:t>is Knowledge to ECE 479/579</w:t>
       </w:r>
+      <w:bookmarkEnd w:id="16"/>
     </w:p>
     <w:p>
       <w:pPr>
@@ -3833,13 +5029,15 @@
       <w:pPr>
         <w:pStyle w:val="Heading1"/>
       </w:pPr>
-      <w:bookmarkStart w:id="6" w:name="__RefHeading__227_1350062729"/>
-      <w:bookmarkStart w:id="7" w:name="_Toc373752437"/>
-      <w:bookmarkEnd w:id="6"/>
-      <w:bookmarkEnd w:id="7"/>
+      <w:bookmarkStart w:id="17" w:name="__RefHeading__227_1350062729"/>
+      <w:bookmarkStart w:id="18" w:name="_Toc373752437"/>
+      <w:bookmarkStart w:id="19" w:name="_Toc374698789"/>
+      <w:bookmarkEnd w:id="17"/>
+      <w:bookmarkEnd w:id="18"/>
       <w:r>
         <w:t>Technical or Research Problems</w:t>
       </w:r>
+      <w:bookmarkEnd w:id="19"/>
     </w:p>
     <w:p>
       <w:pPr>
@@ -4120,14 +5318,15 @@
       <w:pPr>
         <w:pStyle w:val="Heading1"/>
       </w:pPr>
-      <w:bookmarkStart w:id="8" w:name="Bookmark1"/>
-      <w:bookmarkStart w:id="9" w:name="Bookmark"/>
-      <w:bookmarkEnd w:id="8"/>
-      <w:r>
-        <w:lastRenderedPageBreak/>
+      <w:bookmarkStart w:id="20" w:name="Bookmark1"/>
+      <w:bookmarkStart w:id="21" w:name="Bookmark"/>
+      <w:bookmarkStart w:id="22" w:name="_Toc374698790"/>
+      <w:bookmarkEnd w:id="20"/>
+      <w:r>
         <w:t>Instructions</w:t>
       </w:r>
-      <w:bookmarkEnd w:id="9"/>
+      <w:bookmarkEnd w:id="21"/>
+      <w:bookmarkEnd w:id="22"/>
       <w:r>
         <w:t xml:space="preserve"> </w:t>
       </w:r>
@@ -4207,52 +5406,6 @@
           <w:szCs w:val="24"/>
         </w:rPr>
         <w:t>doesn't matter if you have a XBOX 360 Kinect; it will still work. </w:t>
-      </w:r>
-      <w:hyperlink r:id="rId9">
-        <w:r>
-          <w:rPr>
-            <w:rStyle w:val="InternetLink"/>
-            <w:rFonts w:ascii="Aparajita" w:hAnsi="Aparajita" w:cs="Aparajita"/>
-            <w:color w:val="1F497D"/>
-            <w:sz w:val="24"/>
-            <w:szCs w:val="24"/>
-          </w:rPr>
-          <w:t>Click Here to download</w:t>
-        </w:r>
-      </w:hyperlink>
-    </w:p>
-    <w:p>
-      <w:pPr>
-        <w:pStyle w:val="ListParagraph"/>
-        <w:numPr>
-          <w:ilvl w:val="1"/>
-          <w:numId w:val="1"/>
-        </w:numPr>
-        <w:shd w:val="clear" w:color="auto" w:fill="FFFFFF"/>
-        <w:spacing w:after="60" w:line="270" w:lineRule="atLeast"/>
-        <w:rPr>
-          <w:rStyle w:val="InternetLink"/>
-          <w:rFonts w:ascii="Aparajita" w:hAnsi="Aparajita" w:cs="Aparajita"/>
-          <w:color w:val="1F497D"/>
-          <w:sz w:val="24"/>
-          <w:szCs w:val="24"/>
-        </w:rPr>
-      </w:pPr>
-      <w:r>
-        <w:rPr>
-          <w:rFonts w:ascii="Aparajita" w:hAnsi="Aparajita" w:cs="Aparajita"/>
-          <w:sz w:val="24"/>
-          <w:szCs w:val="24"/>
-        </w:rPr>
-        <w:t>Download FAAST. FAAST translates movements on the Kinect into functions on a keyboard or ke</w:t>
-      </w:r>
-      <w:r>
-        <w:rPr>
-          <w:rFonts w:ascii="Aparajita" w:hAnsi="Aparajita" w:cs="Aparajita"/>
-          <w:sz w:val="24"/>
-          <w:szCs w:val="24"/>
-        </w:rPr>
-        <w:t>ypad. </w:t>
       </w:r>
       <w:hyperlink r:id="rId10">
         <w:r>
@@ -4277,19 +5430,42 @@
         <w:shd w:val="clear" w:color="auto" w:fill="FFFFFF"/>
         <w:spacing w:after="60" w:line="270" w:lineRule="atLeast"/>
         <w:rPr>
-          <w:rFonts w:ascii="Aparajita" w:hAnsi="Aparajita" w:cs="Aparajita"/>
-          <w:sz w:val="24"/>
-          <w:szCs w:val="24"/>
-        </w:rPr>
-      </w:pPr>
-      <w:r>
-        <w:rPr>
-          <w:rFonts w:ascii="Aparajita" w:hAnsi="Aparajita" w:cs="Aparajita"/>
-          <w:sz w:val="24"/>
-          <w:szCs w:val="24"/>
-        </w:rPr>
-        <w:t>Connect your Kinect to your PC and allow the drivers to install from the SDK and the Windows Database.</w:t>
-      </w:r>
+          <w:rStyle w:val="InternetLink"/>
+          <w:rFonts w:ascii="Aparajita" w:hAnsi="Aparajita" w:cs="Aparajita"/>
+          <w:color w:val="1F497D"/>
+          <w:sz w:val="24"/>
+          <w:szCs w:val="24"/>
+        </w:rPr>
+      </w:pPr>
+      <w:r>
+        <w:rPr>
+          <w:rFonts w:ascii="Aparajita" w:hAnsi="Aparajita" w:cs="Aparajita"/>
+          <w:sz w:val="24"/>
+          <w:szCs w:val="24"/>
+        </w:rPr>
+        <w:lastRenderedPageBreak/>
+        <w:t>Download FAAST. FAAST translates movements on the Kinect into functions on a keyboard or ke</w:t>
+      </w:r>
+      <w:r>
+        <w:rPr>
+          <w:rFonts w:ascii="Aparajita" w:hAnsi="Aparajita" w:cs="Aparajita"/>
+          <w:sz w:val="24"/>
+          <w:szCs w:val="24"/>
+        </w:rPr>
+        <w:t>ypad. </w:t>
+      </w:r>
+      <w:hyperlink r:id="rId11">
+        <w:r>
+          <w:rPr>
+            <w:rStyle w:val="InternetLink"/>
+            <w:rFonts w:ascii="Aparajita" w:hAnsi="Aparajita" w:cs="Aparajita"/>
+            <w:color w:val="1F497D"/>
+            <w:sz w:val="24"/>
+            <w:szCs w:val="24"/>
+          </w:rPr>
+          <w:t>Click Here to download</w:t>
+        </w:r>
+      </w:hyperlink>
     </w:p>
     <w:p>
       <w:pPr>
@@ -4312,15 +5488,7 @@
           <w:sz w:val="24"/>
           <w:szCs w:val="24"/>
         </w:rPr>
-        <w:t xml:space="preserve">Once the drivers have been installed, open the FAAST program that </w:t>
-      </w:r>
-      <w:r>
-        <w:rPr>
-          <w:rFonts w:ascii="Aparajita" w:hAnsi="Aparajita" w:cs="Aparajita"/>
-          <w:sz w:val="24"/>
-          <w:szCs w:val="24"/>
-        </w:rPr>
-        <w:t>you downloaded earlier.</w:t>
+        <w:t>Connect your Kinect to your PC and allow the drivers to install from the SDK and the Windows Database.</w:t>
       </w:r>
     </w:p>
     <w:p>
@@ -4344,7 +5512,15 @@
           <w:sz w:val="24"/>
           <w:szCs w:val="24"/>
         </w:rPr>
-        <w:t>From the Tracker drop down menu, select Microsoft to use the Kinect SDK's skeleton framework. This comes with the Kinect with the drivers you've installed.</w:t>
+        <w:t xml:space="preserve">Once the drivers have been installed, open the FAAST program that </w:t>
+      </w:r>
+      <w:r>
+        <w:rPr>
+          <w:rFonts w:ascii="Aparajita" w:hAnsi="Aparajita" w:cs="Aparajita"/>
+          <w:sz w:val="24"/>
+          <w:szCs w:val="24"/>
+        </w:rPr>
+        <w:t>you downloaded earlier.</w:t>
       </w:r>
     </w:p>
     <w:p>
@@ -4368,7 +5544,7 @@
           <w:sz w:val="24"/>
           <w:szCs w:val="24"/>
         </w:rPr>
-        <w:t>Click the connect button.</w:t>
+        <w:t>From the Tracker drop down menu, select Microsoft to use the Kinect SDK's skeleton framework. This comes with the Kinect with the drivers you've installed.</w:t>
       </w:r>
     </w:p>
     <w:p>
@@ -4392,6 +5568,30 @@
           <w:sz w:val="24"/>
           <w:szCs w:val="24"/>
         </w:rPr>
+        <w:t>Click the connect button.</w:t>
+      </w:r>
+    </w:p>
+    <w:p>
+      <w:pPr>
+        <w:pStyle w:val="ListParagraph"/>
+        <w:numPr>
+          <w:ilvl w:val="1"/>
+          <w:numId w:val="1"/>
+        </w:numPr>
+        <w:shd w:val="clear" w:color="auto" w:fill="FFFFFF"/>
+        <w:spacing w:after="60" w:line="270" w:lineRule="atLeast"/>
+        <w:rPr>
+          <w:rFonts w:ascii="Aparajita" w:hAnsi="Aparajita" w:cs="Aparajita"/>
+          <w:sz w:val="24"/>
+          <w:szCs w:val="24"/>
+        </w:rPr>
+      </w:pPr>
+      <w:r>
+        <w:rPr>
+          <w:rFonts w:ascii="Aparajita" w:hAnsi="Aparajita" w:cs="Aparajita"/>
+          <w:sz w:val="24"/>
+          <w:szCs w:val="24"/>
+        </w:rPr>
         <w:t>Next, click Gestures. Here you can map your moveme</w:t>
       </w:r>
       <w:r>
@@ -4426,7 +5626,7 @@
         </w:rPr>
         <w:t xml:space="preserve">Click </w:t>
       </w:r>
-      <w:hyperlink r:id="rId11">
+      <w:hyperlink r:id="rId12">
         <w:r>
           <w:rPr>
             <w:rStyle w:val="InternetLink"/>
@@ -5102,10 +6302,12 @@
         <w:pStyle w:val="Heading1"/>
         <w:pageBreakBefore/>
       </w:pPr>
+      <w:bookmarkStart w:id="23" w:name="_Toc374698791"/>
       <w:r>
         <w:lastRenderedPageBreak/>
         <w:t>Project Code</w:t>
       </w:r>
+      <w:bookmarkEnd w:id="23"/>
     </w:p>
     <w:p>
       <w:pPr>
@@ -5116,10 +6318,11 @@
           <w:szCs w:val="24"/>
         </w:rPr>
       </w:pPr>
-      <w:bookmarkStart w:id="10" w:name="__RefHeading__221_1350062729"/>
-      <w:bookmarkStart w:id="11" w:name="_Toc373752434"/>
-      <w:bookmarkEnd w:id="10"/>
-      <w:bookmarkEnd w:id="11"/>
+      <w:bookmarkStart w:id="24" w:name="__RefHeading__221_1350062729"/>
+      <w:bookmarkStart w:id="25" w:name="_Toc373752434"/>
+      <w:bookmarkStart w:id="26" w:name="_Toc374698792"/>
+      <w:bookmarkEnd w:id="24"/>
+      <w:bookmarkEnd w:id="25"/>
       <w:r>
         <w:rPr>
           <w:sz w:val="24"/>
@@ -5127,6 +6330,7 @@
         </w:rPr>
         <w:t>Visual Basic Code:</w:t>
       </w:r>
+      <w:bookmarkEnd w:id="26"/>
     </w:p>
     <w:p>
       <w:pPr>
@@ -5143,6 +6347,7 @@
           <w:szCs w:val="24"/>
         </w:rPr>
       </w:pPr>
+      <w:bookmarkStart w:id="27" w:name="_Toc374698793"/>
       <w:r>
         <w:rPr>
           <w:sz w:val="24"/>
@@ -5150,6 +6355,7 @@
         </w:rPr>
         <w:t>FAAST Profile:</w:t>
       </w:r>
+      <w:bookmarkEnd w:id="27"/>
     </w:p>
     <w:p>
       <w:pPr>
@@ -5170,10 +6376,11 @@
           <w:szCs w:val="24"/>
         </w:rPr>
       </w:pPr>
-      <w:bookmarkStart w:id="12" w:name="__RefHeading__223_1350062729"/>
-      <w:bookmarkStart w:id="13" w:name="_Toc373752435"/>
-      <w:bookmarkEnd w:id="12"/>
-      <w:bookmarkEnd w:id="13"/>
+      <w:bookmarkStart w:id="28" w:name="__RefHeading__223_1350062729"/>
+      <w:bookmarkStart w:id="29" w:name="_Toc373752435"/>
+      <w:bookmarkStart w:id="30" w:name="_Toc374698794"/>
+      <w:bookmarkEnd w:id="28"/>
+      <w:bookmarkEnd w:id="29"/>
       <w:r>
         <w:rPr>
           <w:sz w:val="24"/>
@@ -5181,6 +6388,7 @@
         </w:rPr>
         <w:t>ROBOTC Code:</w:t>
       </w:r>
+      <w:bookmarkEnd w:id="30"/>
     </w:p>
     <w:p>
       <w:pPr>
@@ -6650,6 +7858,87 @@
     <w:name w:val="Table Heading"/>
     <w:basedOn w:val="TableContents"/>
   </w:style>
+  <w:style w:type="paragraph" w:styleId="TOCHeading">
+    <w:name w:val="TOC Heading"/>
+    <w:basedOn w:val="Heading1"/>
+    <w:next w:val="Normal"/>
+    <w:uiPriority w:val="39"/>
+    <w:unhideWhenUsed/>
+    <w:qFormat/>
+    <w:rsid w:val="009D5D27"/>
+    <w:pPr>
+      <w:suppressAutoHyphens w:val="0"/>
+      <w:spacing w:line="259" w:lineRule="auto"/>
+      <w:outlineLvl w:val="9"/>
+    </w:pPr>
+    <w:rPr>
+      <w:rFonts w:asciiTheme="majorHAnsi" w:eastAsiaTheme="majorEastAsia" w:hAnsiTheme="majorHAnsi" w:cstheme="majorBidi"/>
+      <w:color w:val="2E74B5" w:themeColor="accent1" w:themeShade="BF"/>
+    </w:rPr>
+  </w:style>
+  <w:style w:type="paragraph" w:styleId="TOC1">
+    <w:name w:val="toc 1"/>
+    <w:basedOn w:val="Normal"/>
+    <w:next w:val="Normal"/>
+    <w:autoRedefine/>
+    <w:uiPriority w:val="39"/>
+    <w:unhideWhenUsed/>
+    <w:rsid w:val="009D5D27"/>
+    <w:pPr>
+      <w:spacing w:after="100"/>
+    </w:pPr>
+  </w:style>
+  <w:style w:type="paragraph" w:styleId="TOC2">
+    <w:name w:val="toc 2"/>
+    <w:basedOn w:val="Normal"/>
+    <w:next w:val="Normal"/>
+    <w:autoRedefine/>
+    <w:uiPriority w:val="39"/>
+    <w:unhideWhenUsed/>
+    <w:rsid w:val="009D5D27"/>
+    <w:pPr>
+      <w:spacing w:after="100"/>
+      <w:ind w:left="220"/>
+    </w:pPr>
+  </w:style>
+  <w:style w:type="paragraph" w:styleId="TOC3">
+    <w:name w:val="toc 3"/>
+    <w:basedOn w:val="Normal"/>
+    <w:next w:val="Normal"/>
+    <w:autoRedefine/>
+    <w:uiPriority w:val="39"/>
+    <w:unhideWhenUsed/>
+    <w:rsid w:val="009D5D27"/>
+    <w:pPr>
+      <w:spacing w:after="100"/>
+      <w:ind w:left="440"/>
+    </w:pPr>
+  </w:style>
+  <w:style w:type="character" w:styleId="Hyperlink">
+    <w:name w:val="Hyperlink"/>
+    <w:basedOn w:val="DefaultParagraphFont"/>
+    <w:uiPriority w:val="99"/>
+    <w:unhideWhenUsed/>
+    <w:rsid w:val="009D5D27"/>
+    <w:rPr>
+      <w:color w:val="0563C1" w:themeColor="hyperlink"/>
+      <w:u w:val="single"/>
+    </w:rPr>
+  </w:style>
+  <w:style w:type="paragraph" w:styleId="NoSpacing">
+    <w:name w:val="No Spacing"/>
+    <w:uiPriority w:val="1"/>
+    <w:qFormat/>
+    <w:rsid w:val="00981F79"/>
+    <w:pPr>
+      <w:suppressAutoHyphens/>
+      <w:spacing w:after="0" w:line="240" w:lineRule="auto"/>
+    </w:pPr>
+    <w:rPr>
+      <w:rFonts w:ascii="Calibri" w:eastAsia="DejaVu Sans" w:hAnsi="Calibri"/>
+      <w:color w:val="00000A"/>
+    </w:rPr>
+  </w:style>
 </w:styles>
 </file>
 
@@ -6912,4 +8201,16 @@
     </a:ext>
   </a:extLst>
 </a:theme>
+</file>
+
+<file path=customXml/item1.xml><?xml version="1.0" encoding="utf-8"?>
+<b:Sources xmlns:b="http://schemas.openxmlformats.org/officeDocument/2006/bibliography" xmlns="http://schemas.openxmlformats.org/officeDocument/2006/bibliography" SelectedStyle="\APASixthEditionOfficeOnline.xsl" StyleName="APA" Version="6"/>
+</file>
+
+<file path=customXml/itemProps1.xml><?xml version="1.0" encoding="utf-8"?>
+<ds:datastoreItem xmlns:ds="http://schemas.openxmlformats.org/officeDocument/2006/customXml" ds:itemID="{ED488946-4F54-46F1-BFB2-DB2DF64E4DCA}">
+  <ds:schemaRefs>
+    <ds:schemaRef ds:uri="http://schemas.openxmlformats.org/officeDocument/2006/bibliography"/>
+  </ds:schemaRefs>
+</ds:datastoreItem>
 </file>
</xml_diff>

<commit_message>
Fixed table borders on movements in report
</commit_message>
<xml_diff>
--- a/robotics final report.docx
+++ b/robotics final report.docx
@@ -260,6 +260,12 @@
     </w:p>
     <w:sdt>
       <w:sdtPr>
+        <w:rPr>
+          <w:rFonts w:ascii="Calibri" w:eastAsia="DejaVu Sans" w:hAnsi="Calibri" w:cstheme="minorBidi"/>
+          <w:color w:val="00000A"/>
+          <w:sz w:val="22"/>
+          <w:szCs w:val="22"/>
+        </w:rPr>
         <w:id w:val="-1555307308"/>
         <w:docPartObj>
           <w:docPartGallery w:val="Table of Contents"/>
@@ -268,13 +274,9 @@
       </w:sdtPr>
       <w:sdtEndPr>
         <w:rPr>
-          <w:rFonts w:ascii="Calibri" w:eastAsia="DejaVu Sans" w:hAnsi="Calibri" w:cstheme="minorBidi"/>
           <w:b/>
           <w:bCs/>
           <w:noProof/>
-          <w:color w:val="00000A"/>
-          <w:sz w:val="22"/>
-          <w:szCs w:val="22"/>
         </w:rPr>
       </w:sdtEndPr>
       <w:sdtContent>
@@ -1506,8 +1508,6 @@
             <w:fldChar w:fldCharType="end"/>
           </w:r>
         </w:p>
-        <w:bookmarkStart w:id="1" w:name="_GoBack" w:displacedByCustomXml="next"/>
-        <w:bookmarkEnd w:id="1" w:displacedByCustomXml="next"/>
       </w:sdtContent>
     </w:sdt>
     <w:p>
@@ -1515,16 +1515,16 @@
         <w:pStyle w:val="Heading1"/>
         <w:pageBreakBefore/>
       </w:pPr>
-      <w:bookmarkStart w:id="2" w:name="__RefHeading__215_1350062729"/>
-      <w:bookmarkStart w:id="3" w:name="_Toc373752431"/>
-      <w:bookmarkStart w:id="4" w:name="_Toc374698779"/>
+      <w:bookmarkStart w:id="1" w:name="__RefHeading__215_1350062729"/>
+      <w:bookmarkStart w:id="2" w:name="_Toc373752431"/>
+      <w:bookmarkStart w:id="3" w:name="_Toc374698779"/>
+      <w:bookmarkEnd w:id="1"/>
       <w:bookmarkEnd w:id="2"/>
-      <w:bookmarkEnd w:id="3"/>
       <w:r>
         <w:lastRenderedPageBreak/>
         <w:t>Description</w:t>
       </w:r>
-      <w:bookmarkEnd w:id="4"/>
+      <w:bookmarkEnd w:id="3"/>
     </w:p>
     <w:p>
       <w:pPr>
@@ -1544,15 +1544,43 @@
           <w:sz w:val="24"/>
           <w:szCs w:val="24"/>
         </w:rPr>
-        <w:t>Our project modified Bohr to be larger and added software to control the modified robot using a Microsoft Kinect communicating with a Lego NXT via Bluetooth. We got this idea from a youtube video; a demonstration of a master's thesis about cont</w:t>
-      </w:r>
-      <w:r>
-        <w:rPr>
-          <w:rFonts w:ascii="Aparajita" w:hAnsi="Aparajita" w:cs="Aparajita"/>
-          <w:sz w:val="24"/>
-          <w:szCs w:val="24"/>
-        </w:rPr>
-        <w:t xml:space="preserve">rolling a robot using the Kinect. His youtube video can be seen here: </w:t>
+        <w:t xml:space="preserve">Our project modified Bohr to be larger and added software to control the modified robot using a Microsoft Kinect communicating with a Lego NXT via Bluetooth. We got this idea from a </w:t>
+      </w:r>
+      <w:proofErr w:type="spellStart"/>
+      <w:r>
+        <w:rPr>
+          <w:rFonts w:ascii="Aparajita" w:hAnsi="Aparajita" w:cs="Aparajita"/>
+          <w:sz w:val="24"/>
+          <w:szCs w:val="24"/>
+        </w:rPr>
+        <w:t>youtube</w:t>
+      </w:r>
+      <w:proofErr w:type="spellEnd"/>
+      <w:r>
+        <w:rPr>
+          <w:rFonts w:ascii="Aparajita" w:hAnsi="Aparajita" w:cs="Aparajita"/>
+          <w:sz w:val="24"/>
+          <w:szCs w:val="24"/>
+        </w:rPr>
+        <w:t xml:space="preserve"> video; a demonstration of a master's thesis about controlling a robot using the Kinect. His </w:t>
+      </w:r>
+      <w:proofErr w:type="spellStart"/>
+      <w:r>
+        <w:rPr>
+          <w:rFonts w:ascii="Aparajita" w:hAnsi="Aparajita" w:cs="Aparajita"/>
+          <w:sz w:val="24"/>
+          <w:szCs w:val="24"/>
+        </w:rPr>
+        <w:t>youtube</w:t>
+      </w:r>
+      <w:proofErr w:type="spellEnd"/>
+      <w:r>
+        <w:rPr>
+          <w:rFonts w:ascii="Aparajita" w:hAnsi="Aparajita" w:cs="Aparajita"/>
+          <w:sz w:val="24"/>
+          <w:szCs w:val="24"/>
+        </w:rPr>
+        <w:t xml:space="preserve"> video can be seen here: </w:t>
       </w:r>
       <w:hyperlink r:id="rId7">
         <w:r>
@@ -1573,10 +1601,7 @@
         <w:ind w:left="0"/>
       </w:pPr>
       <w:r>
-        <w:t>While we didn't use any of the code he provided (it was under an ambiguous lice</w:t>
-      </w:r>
-      <w:r>
-        <w:t>nse), we did use some of his ideas in our design.</w:t>
+        <w:t>While we didn't use any of the code he provided (it was under an ambiguous license), we did use some of his ideas in our design.</w:t>
       </w:r>
     </w:p>
     <w:p>
@@ -1603,31 +1628,25 @@
           <w:sz w:val="24"/>
           <w:szCs w:val="24"/>
         </w:rPr>
-        <w:t>Our first action was to graft a Halloween robot's skeleton onto the existing Bohr robot. Bohr's existing head was added to the top of the robot, while his existing arm was left at the base. Many of the ser</w:t>
-      </w:r>
-      <w:r>
-        <w:rPr>
-          <w:rFonts w:ascii="Aparajita" w:hAnsi="Aparajita" w:cs="Aparajita"/>
-          <w:sz w:val="24"/>
-          <w:szCs w:val="24"/>
-        </w:rPr>
-        <w:t>vos controlling the arm were swapped out; the servo controlling the shoulder horizontal motion was malfunctioning, while the three servos in the hand were continuous-motion, where 180-degree servos were more appropriate. We wrote a suite of programs that l</w:t>
-      </w:r>
-      <w:r>
-        <w:rPr>
-          <w:rFonts w:ascii="Aparajita" w:hAnsi="Aparajita" w:cs="Aparajita"/>
-          <w:sz w:val="24"/>
-          <w:szCs w:val="24"/>
-        </w:rPr>
-        <w:t>everage existing technology to control the wheels and the arm of the new Nixon-Bohr robot. Our suite includes a Visual Basic script and controller code written for the NXT, leveraging a Microsoft Kinect, Bluetooth, a Kinect gesture-to-keypress program, and</w:t>
-      </w:r>
-      <w:r>
-        <w:rPr>
-          <w:rFonts w:ascii="Aparajita" w:hAnsi="Aparajita" w:cs="Aparajita"/>
-          <w:sz w:val="24"/>
-          <w:szCs w:val="24"/>
-        </w:rPr>
-        <w:t xml:space="preserve"> a Lego NXT.</w:t>
+        <w:t>Our first action was to graft a Halloween robot's skeleton onto the existing Bohr robot. Bohr's existing head was added to the top of the robot, while his existing arm was left at the base. Many of the servos controlling the arm were swapped out; the servo controlling the shoulder horizontal motion was malfunctioning, while the three servos in the hand were continuous-motion, where 180-degree servos were more appropriate. We wrote a suite of programs that leverage existing technology to control the wheels and the arm of the new Nixon-Bohr robot. Our suite includes a Visual Basic script and controller code written for the NXT, leveraging a Microsoft Kinect, Bluetooth, a Kinect gesture-to-</w:t>
+      </w:r>
+      <w:proofErr w:type="spellStart"/>
+      <w:r>
+        <w:rPr>
+          <w:rFonts w:ascii="Aparajita" w:hAnsi="Aparajita" w:cs="Aparajita"/>
+          <w:sz w:val="24"/>
+          <w:szCs w:val="24"/>
+        </w:rPr>
+        <w:t>keypress</w:t>
+      </w:r>
+      <w:proofErr w:type="spellEnd"/>
+      <w:r>
+        <w:rPr>
+          <w:rFonts w:ascii="Aparajita" w:hAnsi="Aparajita" w:cs="Aparajita"/>
+          <w:sz w:val="24"/>
+          <w:szCs w:val="24"/>
+        </w:rPr>
+        <w:t xml:space="preserve"> program, and a Lego NXT.</w:t>
       </w:r>
     </w:p>
     <w:p>
@@ -1654,23 +1673,7 @@
           <w:sz w:val="24"/>
           <w:szCs w:val="24"/>
         </w:rPr>
-        <w:t>The Microsoft Kinect SDK contains a skeleton trace feature that creates a map of the upper half of the body to recognize body positions and motion. These positions and movements are converted into keyboard key presses using FAAST. The generat</w:t>
-      </w:r>
-      <w:r>
-        <w:rPr>
-          <w:rFonts w:ascii="Aparajita" w:hAnsi="Aparajita" w:cs="Aparajita"/>
-          <w:sz w:val="24"/>
-          <w:szCs w:val="24"/>
-        </w:rPr>
-        <w:t>ed key presses are input to a Visual Basic script, which transmits the key presses as ASCII characters over Bluetooth to a Lego NXT brick. The NXT brick converts these ASCII characters to motor and servo movements. Using this method we achieve wireless use</w:t>
-      </w:r>
-      <w:r>
-        <w:rPr>
-          <w:rFonts w:ascii="Aparajita" w:hAnsi="Aparajita" w:cs="Aparajita"/>
-          <w:sz w:val="24"/>
-          <w:szCs w:val="24"/>
-        </w:rPr>
-        <w:t>r-defined remote control over the robot.</w:t>
+        <w:t>The Microsoft Kinect SDK contains a skeleton trace feature that creates a map of the upper half of the body to recognize body positions and motion. These positions and movements are converted into keyboard key presses using FAAST. The generated key presses are input to a Visual Basic script, which transmits the key presses as ASCII characters over Bluetooth to a Lego NXT brick. The NXT brick converts these ASCII characters to motor and servo movements. Using this method we achieve wireless user-defined remote control over the robot.</w:t>
       </w:r>
     </w:p>
     <w:p>
@@ -1697,15 +1700,7 @@
           <w:sz w:val="24"/>
           <w:szCs w:val="24"/>
         </w:rPr>
-        <w:t xml:space="preserve">The motions to control the robot are simple. For instance, for the motor control, height differences between wrists and elbows are used to send forward/back/left/right commands. The arm system is more difficult to </w:t>
-      </w:r>
-      <w:r>
-        <w:rPr>
-          <w:rFonts w:ascii="Aparajita" w:hAnsi="Aparajita" w:cs="Aparajita"/>
-          <w:sz w:val="24"/>
-          <w:szCs w:val="24"/>
-        </w:rPr>
-        <w:t>control because it has more degrees of freedom than the motor system. We split the arm into shoulder/elbow control, and wrist/hand control to have a more consistent set of motions to use to control the robot.</w:t>
+        <w:t>The motions to control the robot are simple. For instance, for the motor control, height differences between wrists and elbows are used to send forward/back/left/right commands. The arm system is more difficult to control because it has more degrees of freedom than the motor system. We split the arm into shoulder/elbow control, and wrist/hand control to have a more consistent set of motions to use to control the robot.</w:t>
       </w:r>
     </w:p>
     <w:p>
@@ -1732,27 +1727,24 @@
       <w:pPr>
         <w:pStyle w:val="Heading1"/>
       </w:pPr>
-      <w:bookmarkStart w:id="5" w:name="_Toc373752432"/>
-      <w:bookmarkStart w:id="6" w:name="_Toc374698780"/>
-      <w:bookmarkEnd w:id="5"/>
+      <w:bookmarkStart w:id="4" w:name="_Toc373752432"/>
+      <w:bookmarkStart w:id="5" w:name="_Toc374698780"/>
+      <w:bookmarkEnd w:id="4"/>
       <w:r>
         <w:lastRenderedPageBreak/>
         <w:t>Technical documentation</w:t>
       </w:r>
+      <w:bookmarkEnd w:id="5"/>
+    </w:p>
+    <w:p>
+      <w:pPr>
+        <w:pStyle w:val="Heading2"/>
+      </w:pPr>
+      <w:bookmarkStart w:id="6" w:name="_Toc374698781"/>
+      <w:r>
+        <w:t>Components and subsystems</w:t>
+      </w:r>
       <w:bookmarkEnd w:id="6"/>
-    </w:p>
-    <w:p>
-      <w:pPr>
-        <w:pStyle w:val="Heading2"/>
-      </w:pPr>
-      <w:bookmarkStart w:id="7" w:name="_Toc374698781"/>
-      <w:r>
-        <w:t>Components and subsy</w:t>
-      </w:r>
-      <w:r>
-        <w:t>stems</w:t>
-      </w:r>
-      <w:bookmarkEnd w:id="7"/>
     </w:p>
     <w:p>
       <w:pPr>
@@ -1815,24 +1807,14 @@
       <w:r>
         <w:t xml:space="preserve">Figure </w:t>
       </w:r>
-      <w:r>
-        <w:fldChar w:fldCharType="begin"/>
-      </w:r>
-      <w:r>
-        <w:instrText xml:space="preserve"> SEQ Figure \* ARABIC </w:instrText>
-      </w:r>
-      <w:r>
-        <w:fldChar w:fldCharType="separate"/>
-      </w:r>
-      <w:r>
-        <w:rPr>
-          <w:noProof/>
-        </w:rPr>
-        <w:t>1</w:t>
-      </w:r>
-      <w:r>
-        <w:fldChar w:fldCharType="end"/>
-      </w:r>
+      <w:fldSimple w:instr=" SEQ Figure \* ARABIC ">
+        <w:r>
+          <w:rPr>
+            <w:noProof/>
+          </w:rPr>
+          <w:t>1</w:t>
+        </w:r>
+      </w:fldSimple>
       <w:r>
         <w:t>: Illustration of Nixon-Bohr components</w:t>
       </w:r>
@@ -1878,13 +1860,7 @@
         <w:rPr>
           <w:rFonts w:ascii="Aparajita" w:hAnsi="Aparajita" w:cs="Aparajita"/>
         </w:rPr>
-        <w:t xml:space="preserve">Personal Computer with Bluetooth capability – This is the </w:t>
-      </w:r>
-      <w:r>
-        <w:rPr>
-          <w:rFonts w:ascii="Aparajita" w:hAnsi="Aparajita" w:cs="Aparajita"/>
-        </w:rPr>
-        <w:t>central hub for receiving and transmitting data. Takes key presses from FAAST and sends keys to the robot over Bluetooth</w:t>
+        <w:t>Personal Computer with Bluetooth capability – This is the central hub for receiving and transmitting data. Takes key presses from FAAST and sends keys to the robot over Bluetooth</w:t>
       </w:r>
     </w:p>
     <w:p>
@@ -1903,13 +1879,21 @@
         <w:rPr>
           <w:rFonts w:ascii="Aparajita" w:hAnsi="Aparajita" w:cs="Aparajita"/>
         </w:rPr>
-        <w:t xml:space="preserve">Lego NXT Brick – Provided by the class. The brick runs a RobotC program that translates ASCII character commands sent over a Bluetooth </w:t>
-      </w:r>
-      <w:r>
-        <w:rPr>
-          <w:rFonts w:ascii="Aparajita" w:hAnsi="Aparajita" w:cs="Aparajita"/>
-        </w:rPr>
-        <w:t>connection into motion.</w:t>
+        <w:t xml:space="preserve">Lego NXT Brick – Provided by the class. The brick runs a </w:t>
+      </w:r>
+      <w:proofErr w:type="spellStart"/>
+      <w:r>
+        <w:rPr>
+          <w:rFonts w:ascii="Aparajita" w:hAnsi="Aparajita" w:cs="Aparajita"/>
+        </w:rPr>
+        <w:t>RobotC</w:t>
+      </w:r>
+      <w:proofErr w:type="spellEnd"/>
+      <w:r>
+        <w:rPr>
+          <w:rFonts w:ascii="Aparajita" w:hAnsi="Aparajita" w:cs="Aparajita"/>
+        </w:rPr>
+        <w:t xml:space="preserve"> program that translates ASCII character commands sent over a Bluetooth connection into motion.</w:t>
       </w:r>
     </w:p>
     <w:p>
@@ -1947,13 +1931,7 @@
         <w:rPr>
           <w:rFonts w:ascii="Aparajita" w:hAnsi="Aparajita" w:cs="Aparajita"/>
         </w:rPr>
-        <w:t xml:space="preserve">Hi-Technic Servo Controller – Provided by the class. This controls the motion </w:t>
-      </w:r>
-      <w:r>
-        <w:rPr>
-          <w:rFonts w:ascii="Aparajita" w:hAnsi="Aparajita" w:cs="Aparajita"/>
-        </w:rPr>
-        <w:t>of the hand, wrist, and left and right rotations of the shoulder.</w:t>
+        <w:t>Hi-Technic Servo Controller – Provided by the class. This controls the motion of the hand, wrist, and left and right rotations of the shoulder.</w:t>
       </w:r>
     </w:p>
     <w:p>
@@ -1972,13 +1950,7 @@
         <w:rPr>
           <w:rFonts w:ascii="Aparajita" w:hAnsi="Aparajita" w:cs="Aparajita"/>
         </w:rPr>
-        <w:t xml:space="preserve">Microsoft Xbox 360 Kinect – Provided by the class. This uses two cameras and a range finder to give the user vision with depth. It also provides a skeleton trace which is needed and used by </w:t>
-      </w:r>
-      <w:r>
-        <w:rPr>
-          <w:rFonts w:ascii="Aparajita" w:hAnsi="Aparajita" w:cs="Aparajita"/>
-        </w:rPr>
-        <w:t>the FAAST program.</w:t>
+        <w:t>Microsoft Xbox 360 Kinect – Provided by the class. This uses two cameras and a range finder to give the user vision with depth. It also provides a skeleton trace which is needed and used by the FAAST program.</w:t>
       </w:r>
     </w:p>
     <w:p>
@@ -1990,27 +1962,27 @@
       <w:pPr>
         <w:pStyle w:val="Heading2"/>
       </w:pPr>
-      <w:bookmarkStart w:id="8" w:name="_Toc374698782"/>
+      <w:bookmarkStart w:id="7" w:name="_Toc374698782"/>
       <w:r>
         <w:t>Control Motions – defined in the FAAST profile below</w:t>
       </w:r>
+      <w:bookmarkEnd w:id="7"/>
+    </w:p>
+    <w:p>
+      <w:pPr>
+        <w:pStyle w:val="Heading3"/>
+        <w:rPr>
+          <w:rFonts w:ascii="Aparajita" w:hAnsi="Aparajita" w:cs="Aparajita"/>
+        </w:rPr>
+      </w:pPr>
+      <w:bookmarkStart w:id="8" w:name="_Toc374698783"/>
+      <w:r>
+        <w:rPr>
+          <w:rFonts w:ascii="Aparajita" w:hAnsi="Aparajita" w:cs="Aparajita"/>
+        </w:rPr>
+        <w:t>Motor Mode</w:t>
+      </w:r>
       <w:bookmarkEnd w:id="8"/>
-    </w:p>
-    <w:p>
-      <w:pPr>
-        <w:pStyle w:val="Heading3"/>
-        <w:rPr>
-          <w:rFonts w:ascii="Aparajita" w:hAnsi="Aparajita" w:cs="Aparajita"/>
-        </w:rPr>
-      </w:pPr>
-      <w:bookmarkStart w:id="9" w:name="_Toc374698783"/>
-      <w:r>
-        <w:rPr>
-          <w:rFonts w:ascii="Aparajita" w:hAnsi="Aparajita" w:cs="Aparajita"/>
-        </w:rPr>
-        <w:t>Motor Mode</w:t>
-      </w:r>
-      <w:bookmarkEnd w:id="9"/>
     </w:p>
     <w:tbl>
       <w:tblPr>
@@ -2717,14 +2689,14 @@
         </w:rPr>
         <w:tab/>
       </w:r>
-      <w:bookmarkStart w:id="10" w:name="_Toc374698784"/>
+      <w:bookmarkStart w:id="9" w:name="_Toc374698784"/>
       <w:r>
         <w:rPr>
           <w:rFonts w:ascii="Aparajita" w:hAnsi="Aparajita" w:cs="Aparajita"/>
         </w:rPr>
         <w:t>Arm Mode</w:t>
       </w:r>
-      <w:bookmarkEnd w:id="10"/>
+      <w:bookmarkEnd w:id="9"/>
     </w:p>
     <w:tbl>
       <w:tblPr>
@@ -2747,8 +2719,8 @@
         <w:tblLook w:val="0000" w:firstRow="0" w:lastRow="0" w:firstColumn="0" w:lastColumn="0" w:noHBand="0" w:noVBand="0"/>
       </w:tblPr>
       <w:tblGrid>
-        <w:gridCol w:w="3871"/>
-        <w:gridCol w:w="4395"/>
+        <w:gridCol w:w="3868"/>
+        <w:gridCol w:w="4393"/>
         <w:gridCol w:w="2208"/>
       </w:tblGrid>
       <w:tr>
@@ -2854,7 +2826,7 @@
               <w:top w:val="nil"/>
               <w:left w:val="single" w:sz="2" w:space="0" w:color="000001"/>
               <w:bottom w:val="single" w:sz="2" w:space="0" w:color="000001"/>
-              <w:right w:val="nil"/>
+              <w:right w:val="single" w:sz="4" w:space="0" w:color="auto"/>
             </w:tcBorders>
             <w:shd w:val="clear" w:color="auto" w:fill="FFFFFF"/>
             <w:tcMar>
@@ -2881,9 +2853,9 @@
             <w:tcW w:w="4419" w:type="dxa"/>
             <w:tcBorders>
               <w:top w:val="nil"/>
-              <w:left w:val="nil"/>
+              <w:left w:val="single" w:sz="4" w:space="0" w:color="auto"/>
               <w:bottom w:val="single" w:sz="2" w:space="0" w:color="000001"/>
-              <w:right w:val="nil"/>
+              <w:right w:val="single" w:sz="4" w:space="0" w:color="auto"/>
             </w:tcBorders>
             <w:shd w:val="clear" w:color="auto" w:fill="FFFFFF"/>
             <w:tcMar>
@@ -2901,13 +2873,7 @@
               <w:rPr>
                 <w:rFonts w:ascii="Aparajita" w:hAnsi="Aparajita" w:cs="Aparajita"/>
               </w:rPr>
-              <w:t xml:space="preserve">Left hand to the right, </w:t>
-            </w:r>
-            <w:r>
-              <w:rPr>
-                <w:rFonts w:ascii="Aparajita" w:hAnsi="Aparajita" w:cs="Aparajita"/>
-              </w:rPr>
-              <w:t>quickly</w:t>
+              <w:t>Left hand to the right, quickly</w:t>
             </w:r>
           </w:p>
         </w:tc>
@@ -2916,9 +2882,9 @@
             <w:tcW w:w="2216" w:type="dxa"/>
             <w:tcBorders>
               <w:top w:val="nil"/>
-              <w:left w:val="nil"/>
+              <w:left w:val="single" w:sz="4" w:space="0" w:color="auto"/>
               <w:bottom w:val="single" w:sz="2" w:space="0" w:color="000001"/>
-              <w:right w:val="nil"/>
+              <w:right w:val="single" w:sz="4" w:space="0" w:color="auto"/>
             </w:tcBorders>
             <w:shd w:val="clear" w:color="auto" w:fill="FFFFFF"/>
             <w:tcMar>
@@ -2943,7 +2909,7 @@
               <w:top w:val="nil"/>
               <w:left w:val="single" w:sz="2" w:space="0" w:color="000001"/>
               <w:bottom w:val="single" w:sz="2" w:space="0" w:color="000001"/>
-              <w:right w:val="nil"/>
+              <w:right w:val="single" w:sz="4" w:space="0" w:color="auto"/>
             </w:tcBorders>
             <w:shd w:val="clear" w:color="auto" w:fill="FFFFFF"/>
             <w:tcMar>
@@ -2970,9 +2936,9 @@
             <w:tcW w:w="4419" w:type="dxa"/>
             <w:tcBorders>
               <w:top w:val="nil"/>
-              <w:left w:val="nil"/>
+              <w:left w:val="single" w:sz="4" w:space="0" w:color="auto"/>
               <w:bottom w:val="single" w:sz="2" w:space="0" w:color="000001"/>
-              <w:right w:val="nil"/>
+              <w:right w:val="single" w:sz="4" w:space="0" w:color="auto"/>
             </w:tcBorders>
             <w:shd w:val="clear" w:color="auto" w:fill="FFFFFF"/>
             <w:tcMar>
@@ -2999,9 +2965,9 @@
             <w:tcW w:w="2216" w:type="dxa"/>
             <w:tcBorders>
               <w:top w:val="nil"/>
-              <w:left w:val="nil"/>
+              <w:left w:val="single" w:sz="4" w:space="0" w:color="auto"/>
               <w:bottom w:val="single" w:sz="2" w:space="0" w:color="000001"/>
-              <w:right w:val="nil"/>
+              <w:right w:val="single" w:sz="4" w:space="0" w:color="auto"/>
             </w:tcBorders>
             <w:shd w:val="clear" w:color="auto" w:fill="FFFFFF"/>
             <w:tcMar>
@@ -3032,7 +2998,7 @@
               <w:top w:val="nil"/>
               <w:left w:val="single" w:sz="2" w:space="0" w:color="000001"/>
               <w:bottom w:val="single" w:sz="2" w:space="0" w:color="000001"/>
-              <w:right w:val="nil"/>
+              <w:right w:val="single" w:sz="4" w:space="0" w:color="auto"/>
             </w:tcBorders>
             <w:shd w:val="clear" w:color="auto" w:fill="FFFFFF"/>
             <w:tcMar>
@@ -3059,9 +3025,9 @@
             <w:tcW w:w="4419" w:type="dxa"/>
             <w:tcBorders>
               <w:top w:val="nil"/>
-              <w:left w:val="nil"/>
+              <w:left w:val="single" w:sz="4" w:space="0" w:color="auto"/>
               <w:bottom w:val="single" w:sz="2" w:space="0" w:color="000001"/>
-              <w:right w:val="nil"/>
+              <w:right w:val="single" w:sz="4" w:space="0" w:color="auto"/>
             </w:tcBorders>
             <w:shd w:val="clear" w:color="auto" w:fill="FFFFFF"/>
             <w:tcMar>
@@ -3088,9 +3054,9 @@
             <w:tcW w:w="2216" w:type="dxa"/>
             <w:tcBorders>
               <w:top w:val="nil"/>
-              <w:left w:val="nil"/>
+              <w:left w:val="single" w:sz="4" w:space="0" w:color="auto"/>
               <w:bottom w:val="single" w:sz="2" w:space="0" w:color="000001"/>
-              <w:right w:val="nil"/>
+              <w:right w:val="single" w:sz="4" w:space="0" w:color="auto"/>
             </w:tcBorders>
             <w:shd w:val="clear" w:color="auto" w:fill="FFFFFF"/>
             <w:tcMar>
@@ -3104,12 +3070,14 @@
                 <w:rFonts w:ascii="Aparajita" w:hAnsi="Aparajita" w:cs="Aparajita"/>
               </w:rPr>
             </w:pPr>
+            <w:proofErr w:type="spellStart"/>
             <w:r>
               <w:rPr>
                 <w:rFonts w:ascii="Aparajita" w:hAnsi="Aparajita" w:cs="Aparajita"/>
               </w:rPr>
               <w:t>i</w:t>
             </w:r>
+            <w:proofErr w:type="spellEnd"/>
           </w:p>
         </w:tc>
       </w:tr>
@@ -3121,7 +3089,7 @@
               <w:top w:val="nil"/>
               <w:left w:val="single" w:sz="2" w:space="0" w:color="000001"/>
               <w:bottom w:val="single" w:sz="2" w:space="0" w:color="000001"/>
-              <w:right w:val="nil"/>
+              <w:right w:val="single" w:sz="4" w:space="0" w:color="auto"/>
             </w:tcBorders>
             <w:shd w:val="clear" w:color="auto" w:fill="FFFFFF"/>
             <w:tcMar>
@@ -3148,9 +3116,9 @@
             <w:tcW w:w="4419" w:type="dxa"/>
             <w:tcBorders>
               <w:top w:val="nil"/>
-              <w:left w:val="nil"/>
+              <w:left w:val="single" w:sz="4" w:space="0" w:color="auto"/>
               <w:bottom w:val="single" w:sz="2" w:space="0" w:color="000001"/>
-              <w:right w:val="nil"/>
+              <w:right w:val="single" w:sz="4" w:space="0" w:color="auto"/>
             </w:tcBorders>
             <w:shd w:val="clear" w:color="auto" w:fill="FFFFFF"/>
             <w:tcMar>
@@ -3177,9 +3145,9 @@
             <w:tcW w:w="2216" w:type="dxa"/>
             <w:tcBorders>
               <w:top w:val="nil"/>
-              <w:left w:val="nil"/>
+              <w:left w:val="single" w:sz="4" w:space="0" w:color="auto"/>
               <w:bottom w:val="single" w:sz="2" w:space="0" w:color="000001"/>
-              <w:right w:val="nil"/>
+              <w:right w:val="single" w:sz="4" w:space="0" w:color="auto"/>
             </w:tcBorders>
             <w:shd w:val="clear" w:color="auto" w:fill="FFFFFF"/>
             <w:tcMar>
@@ -3210,7 +3178,7 @@
               <w:top w:val="nil"/>
               <w:left w:val="single" w:sz="2" w:space="0" w:color="000001"/>
               <w:bottom w:val="single" w:sz="2" w:space="0" w:color="000001"/>
-              <w:right w:val="nil"/>
+              <w:right w:val="single" w:sz="4" w:space="0" w:color="auto"/>
             </w:tcBorders>
             <w:shd w:val="clear" w:color="auto" w:fill="FFFFFF"/>
             <w:tcMar>
@@ -3237,9 +3205,9 @@
             <w:tcW w:w="4419" w:type="dxa"/>
             <w:tcBorders>
               <w:top w:val="nil"/>
-              <w:left w:val="nil"/>
+              <w:left w:val="single" w:sz="4" w:space="0" w:color="auto"/>
               <w:bottom w:val="single" w:sz="2" w:space="0" w:color="000001"/>
-              <w:right w:val="nil"/>
+              <w:right w:val="single" w:sz="4" w:space="0" w:color="auto"/>
             </w:tcBorders>
             <w:shd w:val="clear" w:color="auto" w:fill="FFFFFF"/>
             <w:tcMar>
@@ -3266,9 +3234,9 @@
             <w:tcW w:w="2216" w:type="dxa"/>
             <w:tcBorders>
               <w:top w:val="nil"/>
-              <w:left w:val="nil"/>
+              <w:left w:val="single" w:sz="4" w:space="0" w:color="auto"/>
               <w:bottom w:val="single" w:sz="2" w:space="0" w:color="000001"/>
-              <w:right w:val="nil"/>
+              <w:right w:val="single" w:sz="4" w:space="0" w:color="auto"/>
             </w:tcBorders>
             <w:shd w:val="clear" w:color="auto" w:fill="FFFFFF"/>
             <w:tcMar>
@@ -3287,6 +3255,97 @@
                 <w:rFonts w:ascii="Aparajita" w:hAnsi="Aparajita" w:cs="Aparajita"/>
               </w:rPr>
               <w:t>z</w:t>
+            </w:r>
+          </w:p>
+        </w:tc>
+      </w:tr>
+      <w:tr>
+        <w:tc>
+          <w:tcPr>
+            <w:tcW w:w="3892" w:type="dxa"/>
+            <w:tcBorders>
+              <w:top w:val="single" w:sz="4" w:space="0" w:color="auto"/>
+              <w:left w:val="single" w:sz="2" w:space="0" w:color="000001"/>
+              <w:bottom w:val="single" w:sz="2" w:space="0" w:color="000001"/>
+              <w:right w:val="single" w:sz="4" w:space="0" w:color="auto"/>
+            </w:tcBorders>
+            <w:shd w:val="clear" w:color="auto" w:fill="FFFFFF"/>
+            <w:tcMar>
+              <w:left w:w="48" w:type="dxa"/>
+            </w:tcMar>
+          </w:tcPr>
+          <w:p>
+            <w:pPr>
+              <w:pStyle w:val="TableContents"/>
+              <w:rPr>
+                <w:rFonts w:ascii="Aparajita" w:hAnsi="Aparajita" w:cs="Aparajita"/>
+              </w:rPr>
+            </w:pPr>
+            <w:bookmarkStart w:id="10" w:name="_GoBack" w:colFirst="0" w:colLast="2"/>
+            <w:r>
+              <w:rPr>
+                <w:rFonts w:ascii="Aparajita" w:hAnsi="Aparajita" w:cs="Aparajita"/>
+              </w:rPr>
+              <w:lastRenderedPageBreak/>
+              <w:t>Shoulder Down</w:t>
+            </w:r>
+          </w:p>
+        </w:tc>
+        <w:tc>
+          <w:tcPr>
+            <w:tcW w:w="4419" w:type="dxa"/>
+            <w:tcBorders>
+              <w:top w:val="single" w:sz="4" w:space="0" w:color="auto"/>
+              <w:left w:val="single" w:sz="4" w:space="0" w:color="auto"/>
+              <w:bottom w:val="single" w:sz="2" w:space="0" w:color="000001"/>
+              <w:right w:val="single" w:sz="4" w:space="0" w:color="auto"/>
+            </w:tcBorders>
+            <w:shd w:val="clear" w:color="auto" w:fill="FFFFFF"/>
+            <w:tcMar>
+              <w:left w:w="56" w:type="dxa"/>
+            </w:tcMar>
+          </w:tcPr>
+          <w:p>
+            <w:pPr>
+              <w:pStyle w:val="TableContents"/>
+              <w:rPr>
+                <w:rFonts w:ascii="Aparajita" w:hAnsi="Aparajita" w:cs="Aparajita"/>
+              </w:rPr>
+            </w:pPr>
+            <w:r>
+              <w:rPr>
+                <w:rFonts w:ascii="Aparajita" w:hAnsi="Aparajita" w:cs="Aparajita"/>
+              </w:rPr>
+              <w:t>Right hand down</w:t>
+            </w:r>
+          </w:p>
+        </w:tc>
+        <w:tc>
+          <w:tcPr>
+            <w:tcW w:w="2216" w:type="dxa"/>
+            <w:tcBorders>
+              <w:top w:val="single" w:sz="4" w:space="0" w:color="auto"/>
+              <w:left w:val="single" w:sz="4" w:space="0" w:color="auto"/>
+              <w:bottom w:val="single" w:sz="2" w:space="0" w:color="000001"/>
+              <w:right w:val="single" w:sz="4" w:space="0" w:color="auto"/>
+            </w:tcBorders>
+            <w:shd w:val="clear" w:color="auto" w:fill="FFFFFF"/>
+            <w:tcMar>
+              <w:left w:w="56" w:type="dxa"/>
+            </w:tcMar>
+          </w:tcPr>
+          <w:p>
+            <w:pPr>
+              <w:pStyle w:val="TableContents"/>
+              <w:rPr>
+                <w:rFonts w:ascii="Aparajita" w:hAnsi="Aparajita" w:cs="Aparajita"/>
+              </w:rPr>
+            </w:pPr>
+            <w:r>
+              <w:rPr>
+                <w:rFonts w:ascii="Aparajita" w:hAnsi="Aparajita" w:cs="Aparajita"/>
+              </w:rPr>
+              <w:t>x</w:t>
             </w:r>
           </w:p>
         </w:tc>
@@ -3299,7 +3358,7 @@
               <w:top w:val="nil"/>
               <w:left w:val="single" w:sz="2" w:space="0" w:color="000001"/>
               <w:bottom w:val="single" w:sz="2" w:space="0" w:color="000001"/>
-              <w:right w:val="nil"/>
+              <w:right w:val="single" w:sz="4" w:space="0" w:color="auto"/>
             </w:tcBorders>
             <w:shd w:val="clear" w:color="auto" w:fill="FFFFFF"/>
             <w:tcMar>
@@ -3317,8 +3376,7 @@
               <w:rPr>
                 <w:rFonts w:ascii="Aparajita" w:hAnsi="Aparajita" w:cs="Aparajita"/>
               </w:rPr>
-              <w:lastRenderedPageBreak/>
-              <w:t>Shoulder Down</w:t>
+              <w:t>Elbow Up</w:t>
             </w:r>
           </w:p>
         </w:tc>
@@ -3327,9 +3385,9 @@
             <w:tcW w:w="4419" w:type="dxa"/>
             <w:tcBorders>
               <w:top w:val="nil"/>
-              <w:left w:val="nil"/>
+              <w:left w:val="single" w:sz="4" w:space="0" w:color="auto"/>
               <w:bottom w:val="single" w:sz="2" w:space="0" w:color="000001"/>
-              <w:right w:val="nil"/>
+              <w:right w:val="single" w:sz="4" w:space="0" w:color="auto"/>
             </w:tcBorders>
             <w:shd w:val="clear" w:color="auto" w:fill="FFFFFF"/>
             <w:tcMar>
@@ -3347,7 +3405,7 @@
               <w:rPr>
                 <w:rFonts w:ascii="Aparajita" w:hAnsi="Aparajita" w:cs="Aparajita"/>
               </w:rPr>
-              <w:t>Right hand down</w:t>
+              <w:t>Left hand up</w:t>
             </w:r>
           </w:p>
         </w:tc>
@@ -3356,9 +3414,9 @@
             <w:tcW w:w="2216" w:type="dxa"/>
             <w:tcBorders>
               <w:top w:val="nil"/>
-              <w:left w:val="nil"/>
+              <w:left w:val="single" w:sz="4" w:space="0" w:color="auto"/>
               <w:bottom w:val="single" w:sz="2" w:space="0" w:color="000001"/>
-              <w:right w:val="nil"/>
+              <w:right w:val="single" w:sz="4" w:space="0" w:color="auto"/>
             </w:tcBorders>
             <w:shd w:val="clear" w:color="auto" w:fill="FFFFFF"/>
             <w:tcMar>
@@ -3376,7 +3434,7 @@
               <w:rPr>
                 <w:rFonts w:ascii="Aparajita" w:hAnsi="Aparajita" w:cs="Aparajita"/>
               </w:rPr>
-              <w:t>x</w:t>
+              <w:t>k</w:t>
             </w:r>
           </w:p>
         </w:tc>
@@ -3389,7 +3447,7 @@
               <w:top w:val="nil"/>
               <w:left w:val="single" w:sz="2" w:space="0" w:color="000001"/>
               <w:bottom w:val="single" w:sz="2" w:space="0" w:color="000001"/>
-              <w:right w:val="nil"/>
+              <w:right w:val="single" w:sz="4" w:space="0" w:color="auto"/>
             </w:tcBorders>
             <w:shd w:val="clear" w:color="auto" w:fill="FFFFFF"/>
             <w:tcMar>
@@ -3407,7 +3465,7 @@
               <w:rPr>
                 <w:rFonts w:ascii="Aparajita" w:hAnsi="Aparajita" w:cs="Aparajita"/>
               </w:rPr>
-              <w:t>Elbow Up</w:t>
+              <w:t>Elbow Down</w:t>
             </w:r>
           </w:p>
         </w:tc>
@@ -3416,9 +3474,9 @@
             <w:tcW w:w="4419" w:type="dxa"/>
             <w:tcBorders>
               <w:top w:val="nil"/>
-              <w:left w:val="nil"/>
+              <w:left w:val="single" w:sz="4" w:space="0" w:color="auto"/>
               <w:bottom w:val="single" w:sz="2" w:space="0" w:color="000001"/>
-              <w:right w:val="nil"/>
+              <w:right w:val="single" w:sz="4" w:space="0" w:color="auto"/>
             </w:tcBorders>
             <w:shd w:val="clear" w:color="auto" w:fill="FFFFFF"/>
             <w:tcMar>
@@ -3436,7 +3494,7 @@
               <w:rPr>
                 <w:rFonts w:ascii="Aparajita" w:hAnsi="Aparajita" w:cs="Aparajita"/>
               </w:rPr>
-              <w:t>Left hand up</w:t>
+              <w:t>Left hand down</w:t>
             </w:r>
           </w:p>
         </w:tc>
@@ -3445,9 +3503,9 @@
             <w:tcW w:w="2216" w:type="dxa"/>
             <w:tcBorders>
               <w:top w:val="nil"/>
-              <w:left w:val="nil"/>
+              <w:left w:val="single" w:sz="4" w:space="0" w:color="auto"/>
               <w:bottom w:val="single" w:sz="2" w:space="0" w:color="000001"/>
-              <w:right w:val="nil"/>
+              <w:right w:val="single" w:sz="4" w:space="0" w:color="auto"/>
             </w:tcBorders>
             <w:shd w:val="clear" w:color="auto" w:fill="FFFFFF"/>
             <w:tcMar>
@@ -3465,106 +3523,12 @@
               <w:rPr>
                 <w:rFonts w:ascii="Aparajita" w:hAnsi="Aparajita" w:cs="Aparajita"/>
               </w:rPr>
-              <w:t>k</w:t>
+              <w:t>m</w:t>
             </w:r>
           </w:p>
         </w:tc>
       </w:tr>
-      <w:tr>
-        <w:tc>
-          <w:tcPr>
-            <w:tcW w:w="3892" w:type="dxa"/>
-            <w:tcBorders>
-              <w:top w:val="nil"/>
-              <w:left w:val="single" w:sz="2" w:space="0" w:color="000001"/>
-              <w:bottom w:val="single" w:sz="2" w:space="0" w:color="000001"/>
-              <w:right w:val="nil"/>
-            </w:tcBorders>
-            <w:shd w:val="clear" w:color="auto" w:fill="FFFFFF"/>
-            <w:tcMar>
-              <w:left w:w="48" w:type="dxa"/>
-            </w:tcMar>
-          </w:tcPr>
-          <w:p>
-            <w:pPr>
-              <w:pStyle w:val="TableContents"/>
-              <w:rPr>
-                <w:rFonts w:ascii="Aparajita" w:hAnsi="Aparajita" w:cs="Aparajita"/>
-              </w:rPr>
-            </w:pPr>
-            <w:r>
-              <w:rPr>
-                <w:rFonts w:ascii="Aparajita" w:hAnsi="Aparajita" w:cs="Aparajita"/>
-              </w:rPr>
-              <w:t>Elbow Down</w:t>
-            </w:r>
-          </w:p>
-        </w:tc>
-        <w:tc>
-          <w:tcPr>
-            <w:tcW w:w="4419" w:type="dxa"/>
-            <w:tcBorders>
-              <w:top w:val="nil"/>
-              <w:left w:val="nil"/>
-              <w:bottom w:val="single" w:sz="2" w:space="0" w:color="000001"/>
-              <w:right w:val="nil"/>
-            </w:tcBorders>
-            <w:shd w:val="clear" w:color="auto" w:fill="FFFFFF"/>
-            <w:tcMar>
-              <w:left w:w="56" w:type="dxa"/>
-            </w:tcMar>
-          </w:tcPr>
-          <w:p>
-            <w:pPr>
-              <w:pStyle w:val="TableContents"/>
-              <w:rPr>
-                <w:rFonts w:ascii="Aparajita" w:hAnsi="Aparajita" w:cs="Aparajita"/>
-              </w:rPr>
-            </w:pPr>
-            <w:r>
-              <w:rPr>
-                <w:rFonts w:ascii="Aparajita" w:hAnsi="Aparajita" w:cs="Aparajita"/>
-              </w:rPr>
-              <w:t xml:space="preserve">Left hand </w:t>
-            </w:r>
-            <w:r>
-              <w:rPr>
-                <w:rFonts w:ascii="Aparajita" w:hAnsi="Aparajita" w:cs="Aparajita"/>
-              </w:rPr>
-              <w:t>down</w:t>
-            </w:r>
-          </w:p>
-        </w:tc>
-        <w:tc>
-          <w:tcPr>
-            <w:tcW w:w="2216" w:type="dxa"/>
-            <w:tcBorders>
-              <w:top w:val="nil"/>
-              <w:left w:val="nil"/>
-              <w:bottom w:val="single" w:sz="2" w:space="0" w:color="000001"/>
-              <w:right w:val="nil"/>
-            </w:tcBorders>
-            <w:shd w:val="clear" w:color="auto" w:fill="FFFFFF"/>
-            <w:tcMar>
-              <w:left w:w="56" w:type="dxa"/>
-            </w:tcMar>
-          </w:tcPr>
-          <w:p>
-            <w:pPr>
-              <w:pStyle w:val="TableContents"/>
-              <w:rPr>
-                <w:rFonts w:ascii="Aparajita" w:hAnsi="Aparajita" w:cs="Aparajita"/>
-              </w:rPr>
-            </w:pPr>
-            <w:r>
-              <w:rPr>
-                <w:rFonts w:ascii="Aparajita" w:hAnsi="Aparajita" w:cs="Aparajita"/>
-              </w:rPr>
-              <w:t>m</w:t>
-            </w:r>
-          </w:p>
-        </w:tc>
-      </w:tr>
+      <w:bookmarkEnd w:id="10"/>
     </w:tbl>
     <w:p>
       <w:pPr>
@@ -3626,8 +3590,8 @@
         <w:tblLook w:val="0000" w:firstRow="0" w:lastRow="0" w:firstColumn="0" w:lastColumn="0" w:noHBand="0" w:noVBand="0"/>
       </w:tblPr>
       <w:tblGrid>
-        <w:gridCol w:w="3871"/>
-        <w:gridCol w:w="4395"/>
+        <w:gridCol w:w="3868"/>
+        <w:gridCol w:w="4393"/>
         <w:gridCol w:w="2208"/>
       </w:tblGrid>
       <w:tr>
@@ -3733,7 +3697,7 @@
               <w:top w:val="nil"/>
               <w:left w:val="single" w:sz="2" w:space="0" w:color="000001"/>
               <w:bottom w:val="single" w:sz="2" w:space="0" w:color="000001"/>
-              <w:right w:val="nil"/>
+              <w:right w:val="single" w:sz="4" w:space="0" w:color="auto"/>
             </w:tcBorders>
             <w:shd w:val="clear" w:color="auto" w:fill="FFFFFF"/>
             <w:tcMar>
@@ -3760,9 +3724,9 @@
             <w:tcW w:w="4419" w:type="dxa"/>
             <w:tcBorders>
               <w:top w:val="nil"/>
-              <w:left w:val="nil"/>
+              <w:left w:val="single" w:sz="4" w:space="0" w:color="auto"/>
               <w:bottom w:val="single" w:sz="2" w:space="0" w:color="000001"/>
-              <w:right w:val="nil"/>
+              <w:right w:val="single" w:sz="4" w:space="0" w:color="auto"/>
             </w:tcBorders>
             <w:shd w:val="clear" w:color="auto" w:fill="FFFFFF"/>
             <w:tcMar>
@@ -3789,9 +3753,9 @@
             <w:tcW w:w="2216" w:type="dxa"/>
             <w:tcBorders>
               <w:top w:val="nil"/>
-              <w:left w:val="nil"/>
+              <w:left w:val="single" w:sz="4" w:space="0" w:color="auto"/>
               <w:bottom w:val="single" w:sz="2" w:space="0" w:color="000001"/>
-              <w:right w:val="nil"/>
+              <w:right w:val="single" w:sz="4" w:space="0" w:color="auto"/>
             </w:tcBorders>
             <w:shd w:val="clear" w:color="auto" w:fill="FFFFFF"/>
             <w:tcMar>
@@ -3816,7 +3780,7 @@
               <w:top w:val="nil"/>
               <w:left w:val="single" w:sz="2" w:space="0" w:color="000001"/>
               <w:bottom w:val="single" w:sz="2" w:space="0" w:color="000001"/>
-              <w:right w:val="nil"/>
+              <w:right w:val="single" w:sz="4" w:space="0" w:color="auto"/>
             </w:tcBorders>
             <w:shd w:val="clear" w:color="auto" w:fill="FFFFFF"/>
             <w:tcMar>
@@ -3843,9 +3807,9 @@
             <w:tcW w:w="4419" w:type="dxa"/>
             <w:tcBorders>
               <w:top w:val="nil"/>
-              <w:left w:val="nil"/>
+              <w:left w:val="single" w:sz="4" w:space="0" w:color="auto"/>
               <w:bottom w:val="single" w:sz="2" w:space="0" w:color="000001"/>
-              <w:right w:val="nil"/>
+              <w:right w:val="single" w:sz="4" w:space="0" w:color="auto"/>
             </w:tcBorders>
             <w:shd w:val="clear" w:color="auto" w:fill="FFFFFF"/>
             <w:tcMar>
@@ -3872,9 +3836,9 @@
             <w:tcW w:w="2216" w:type="dxa"/>
             <w:tcBorders>
               <w:top w:val="nil"/>
-              <w:left w:val="nil"/>
+              <w:left w:val="single" w:sz="4" w:space="0" w:color="auto"/>
               <w:bottom w:val="single" w:sz="2" w:space="0" w:color="000001"/>
-              <w:right w:val="nil"/>
+              <w:right w:val="single" w:sz="4" w:space="0" w:color="auto"/>
             </w:tcBorders>
             <w:shd w:val="clear" w:color="auto" w:fill="FFFFFF"/>
             <w:tcMar>
@@ -3905,7 +3869,7 @@
               <w:top w:val="nil"/>
               <w:left w:val="single" w:sz="2" w:space="0" w:color="000001"/>
               <w:bottom w:val="single" w:sz="2" w:space="0" w:color="000001"/>
-              <w:right w:val="nil"/>
+              <w:right w:val="single" w:sz="4" w:space="0" w:color="auto"/>
             </w:tcBorders>
             <w:shd w:val="clear" w:color="auto" w:fill="FFFFFF"/>
             <w:tcMar>
@@ -3932,9 +3896,9 @@
             <w:tcW w:w="4419" w:type="dxa"/>
             <w:tcBorders>
               <w:top w:val="nil"/>
-              <w:left w:val="nil"/>
+              <w:left w:val="single" w:sz="4" w:space="0" w:color="auto"/>
               <w:bottom w:val="single" w:sz="2" w:space="0" w:color="000001"/>
-              <w:right w:val="nil"/>
+              <w:right w:val="single" w:sz="4" w:space="0" w:color="auto"/>
             </w:tcBorders>
             <w:shd w:val="clear" w:color="auto" w:fill="FFFFFF"/>
             <w:tcMar>
@@ -3961,9 +3925,9 @@
             <w:tcW w:w="2216" w:type="dxa"/>
             <w:tcBorders>
               <w:top w:val="nil"/>
-              <w:left w:val="nil"/>
+              <w:left w:val="single" w:sz="4" w:space="0" w:color="auto"/>
               <w:bottom w:val="single" w:sz="2" w:space="0" w:color="000001"/>
-              <w:right w:val="nil"/>
+              <w:right w:val="single" w:sz="4" w:space="0" w:color="auto"/>
             </w:tcBorders>
             <w:shd w:val="clear" w:color="auto" w:fill="FFFFFF"/>
             <w:tcMar>
@@ -3988,7 +3952,7 @@
               <w:top w:val="nil"/>
               <w:left w:val="single" w:sz="2" w:space="0" w:color="000001"/>
               <w:bottom w:val="single" w:sz="2" w:space="0" w:color="000001"/>
-              <w:right w:val="nil"/>
+              <w:right w:val="single" w:sz="4" w:space="0" w:color="auto"/>
             </w:tcBorders>
             <w:shd w:val="clear" w:color="auto" w:fill="FFFFFF"/>
             <w:tcMar>
@@ -4015,9 +3979,9 @@
             <w:tcW w:w="4419" w:type="dxa"/>
             <w:tcBorders>
               <w:top w:val="nil"/>
-              <w:left w:val="nil"/>
+              <w:left w:val="single" w:sz="4" w:space="0" w:color="auto"/>
               <w:bottom w:val="single" w:sz="2" w:space="0" w:color="000001"/>
-              <w:right w:val="nil"/>
+              <w:right w:val="single" w:sz="4" w:space="0" w:color="auto"/>
             </w:tcBorders>
             <w:shd w:val="clear" w:color="auto" w:fill="FFFFFF"/>
             <w:tcMar>
@@ -4044,9 +4008,9 @@
             <w:tcW w:w="2216" w:type="dxa"/>
             <w:tcBorders>
               <w:top w:val="nil"/>
-              <w:left w:val="nil"/>
+              <w:left w:val="single" w:sz="4" w:space="0" w:color="auto"/>
               <w:bottom w:val="single" w:sz="2" w:space="0" w:color="000001"/>
-              <w:right w:val="nil"/>
+              <w:right w:val="single" w:sz="4" w:space="0" w:color="auto"/>
             </w:tcBorders>
             <w:shd w:val="clear" w:color="auto" w:fill="FFFFFF"/>
             <w:tcMar>
@@ -4071,7 +4035,7 @@
               <w:top w:val="nil"/>
               <w:left w:val="single" w:sz="2" w:space="0" w:color="000001"/>
               <w:bottom w:val="single" w:sz="2" w:space="0" w:color="000001"/>
-              <w:right w:val="nil"/>
+              <w:right w:val="single" w:sz="4" w:space="0" w:color="auto"/>
             </w:tcBorders>
             <w:shd w:val="clear" w:color="auto" w:fill="FFFFFF"/>
             <w:tcMar>
@@ -4098,9 +4062,9 @@
             <w:tcW w:w="4419" w:type="dxa"/>
             <w:tcBorders>
               <w:top w:val="nil"/>
-              <w:left w:val="nil"/>
+              <w:left w:val="single" w:sz="4" w:space="0" w:color="auto"/>
               <w:bottom w:val="single" w:sz="2" w:space="0" w:color="000001"/>
-              <w:right w:val="nil"/>
+              <w:right w:val="single" w:sz="4" w:space="0" w:color="auto"/>
             </w:tcBorders>
             <w:shd w:val="clear" w:color="auto" w:fill="FFFFFF"/>
             <w:tcMar>
@@ -4127,9 +4091,9 @@
             <w:tcW w:w="2216" w:type="dxa"/>
             <w:tcBorders>
               <w:top w:val="nil"/>
-              <w:left w:val="nil"/>
+              <w:left w:val="single" w:sz="4" w:space="0" w:color="auto"/>
               <w:bottom w:val="single" w:sz="2" w:space="0" w:color="000001"/>
-              <w:right w:val="nil"/>
+              <w:right w:val="single" w:sz="4" w:space="0" w:color="auto"/>
             </w:tcBorders>
             <w:shd w:val="clear" w:color="auto" w:fill="FFFFFF"/>
             <w:tcMar>
@@ -4160,7 +4124,7 @@
               <w:top w:val="nil"/>
               <w:left w:val="single" w:sz="2" w:space="0" w:color="000001"/>
               <w:bottom w:val="single" w:sz="2" w:space="0" w:color="000001"/>
-              <w:right w:val="nil"/>
+              <w:right w:val="single" w:sz="4" w:space="0" w:color="auto"/>
             </w:tcBorders>
             <w:shd w:val="clear" w:color="auto" w:fill="FFFFFF"/>
             <w:tcMar>
@@ -4187,9 +4151,9 @@
             <w:tcW w:w="4419" w:type="dxa"/>
             <w:tcBorders>
               <w:top w:val="nil"/>
-              <w:left w:val="nil"/>
+              <w:left w:val="single" w:sz="4" w:space="0" w:color="auto"/>
               <w:bottom w:val="single" w:sz="2" w:space="0" w:color="000001"/>
-              <w:right w:val="nil"/>
+              <w:right w:val="single" w:sz="4" w:space="0" w:color="auto"/>
             </w:tcBorders>
             <w:shd w:val="clear" w:color="auto" w:fill="FFFFFF"/>
             <w:tcMar>
@@ -4216,9 +4180,9 @@
             <w:tcW w:w="2216" w:type="dxa"/>
             <w:tcBorders>
               <w:top w:val="nil"/>
-              <w:left w:val="nil"/>
+              <w:left w:val="single" w:sz="4" w:space="0" w:color="auto"/>
               <w:bottom w:val="single" w:sz="2" w:space="0" w:color="000001"/>
-              <w:right w:val="nil"/>
+              <w:right w:val="single" w:sz="4" w:space="0" w:color="auto"/>
             </w:tcBorders>
             <w:shd w:val="clear" w:color="auto" w:fill="FFFFFF"/>
             <w:tcMar>
@@ -4249,7 +4213,7 @@
               <w:top w:val="nil"/>
               <w:left w:val="single" w:sz="2" w:space="0" w:color="000001"/>
               <w:bottom w:val="single" w:sz="2" w:space="0" w:color="000001"/>
-              <w:right w:val="nil"/>
+              <w:right w:val="single" w:sz="4" w:space="0" w:color="auto"/>
             </w:tcBorders>
             <w:shd w:val="clear" w:color="auto" w:fill="FFFFFF"/>
             <w:tcMar>
@@ -4276,9 +4240,9 @@
             <w:tcW w:w="4419" w:type="dxa"/>
             <w:tcBorders>
               <w:top w:val="nil"/>
-              <w:left w:val="nil"/>
+              <w:left w:val="single" w:sz="4" w:space="0" w:color="auto"/>
               <w:bottom w:val="single" w:sz="2" w:space="0" w:color="000001"/>
-              <w:right w:val="nil"/>
+              <w:right w:val="single" w:sz="4" w:space="0" w:color="auto"/>
             </w:tcBorders>
             <w:shd w:val="clear" w:color="auto" w:fill="FFFFFF"/>
             <w:tcMar>
@@ -4305,9 +4269,9 @@
             <w:tcW w:w="2216" w:type="dxa"/>
             <w:tcBorders>
               <w:top w:val="nil"/>
-              <w:left w:val="nil"/>
+              <w:left w:val="single" w:sz="4" w:space="0" w:color="auto"/>
               <w:bottom w:val="single" w:sz="2" w:space="0" w:color="000001"/>
-              <w:right w:val="nil"/>
+              <w:right w:val="single" w:sz="4" w:space="0" w:color="auto"/>
             </w:tcBorders>
             <w:shd w:val="clear" w:color="auto" w:fill="FFFFFF"/>
             <w:tcMar>
@@ -4338,7 +4302,7 @@
               <w:top w:val="nil"/>
               <w:left w:val="single" w:sz="2" w:space="0" w:color="000001"/>
               <w:bottom w:val="single" w:sz="2" w:space="0" w:color="000001"/>
-              <w:right w:val="nil"/>
+              <w:right w:val="single" w:sz="4" w:space="0" w:color="auto"/>
             </w:tcBorders>
             <w:shd w:val="clear" w:color="auto" w:fill="FFFFFF"/>
             <w:tcMar>
@@ -4365,9 +4329,9 @@
             <w:tcW w:w="4419" w:type="dxa"/>
             <w:tcBorders>
               <w:top w:val="nil"/>
-              <w:left w:val="nil"/>
+              <w:left w:val="single" w:sz="4" w:space="0" w:color="auto"/>
               <w:bottom w:val="single" w:sz="2" w:space="0" w:color="000001"/>
-              <w:right w:val="nil"/>
+              <w:right w:val="single" w:sz="4" w:space="0" w:color="auto"/>
             </w:tcBorders>
             <w:shd w:val="clear" w:color="auto" w:fill="FFFFFF"/>
             <w:tcMar>
@@ -4394,9 +4358,9 @@
             <w:tcW w:w="2216" w:type="dxa"/>
             <w:tcBorders>
               <w:top w:val="nil"/>
-              <w:left w:val="nil"/>
+              <w:left w:val="single" w:sz="4" w:space="0" w:color="auto"/>
               <w:bottom w:val="single" w:sz="2" w:space="0" w:color="000001"/>
-              <w:right w:val="nil"/>
+              <w:right w:val="single" w:sz="4" w:space="0" w:color="auto"/>
             </w:tcBorders>
             <w:shd w:val="clear" w:color="auto" w:fill="FFFFFF"/>
             <w:tcMar>
@@ -4711,13 +4675,21 @@
         <w:rPr>
           <w:rFonts w:ascii="Aparajita" w:hAnsi="Aparajita" w:cs="Aparajita"/>
         </w:rPr>
-        <w:t xml:space="preserve">The Hi-Technic Motor and Servo controllers time out after a period of </w:t>
-      </w:r>
-      <w:r>
-        <w:rPr>
-          <w:rFonts w:ascii="Aparajita" w:hAnsi="Aparajita" w:cs="Aparajita"/>
-        </w:rPr>
-        <w:t>inactivity. When they time out, they won't respond to commands, and will act like they are not receiving power. Cycle their power to reactivate them.</w:t>
+        <w:t xml:space="preserve">The Hi-Technic Motor and Servo </w:t>
+      </w:r>
+      <w:proofErr w:type="gramStart"/>
+      <w:r>
+        <w:rPr>
+          <w:rFonts w:ascii="Aparajita" w:hAnsi="Aparajita" w:cs="Aparajita"/>
+        </w:rPr>
+        <w:t>controllers</w:t>
+      </w:r>
+      <w:proofErr w:type="gramEnd"/>
+      <w:r>
+        <w:rPr>
+          <w:rFonts w:ascii="Aparajita" w:hAnsi="Aparajita" w:cs="Aparajita"/>
+        </w:rPr>
+        <w:t xml:space="preserve"> time out after a period of inactivity. When they time out, they won't respond to commands, and will act like they are not receiving power. Cycle their power to reactivate them.</w:t>
       </w:r>
     </w:p>
     <w:p>
@@ -4756,13 +4728,7 @@
         <w:rPr>
           <w:rFonts w:ascii="Aparajita" w:hAnsi="Aparajita" w:cs="Aparajita"/>
         </w:rPr>
-        <w:t>You may ne</w:t>
-      </w:r>
-      <w:r>
-        <w:rPr>
-          <w:rFonts w:ascii="Aparajita" w:hAnsi="Aparajita" w:cs="Aparajita"/>
-        </w:rPr>
-        <w:t xml:space="preserve">ed a Bluetooth dongle with Cambridge Silicon Radio chipset. See Lego's Bluetooth documentation at </w:t>
+        <w:t xml:space="preserve">You may need a Bluetooth dongle with Cambridge Silicon Radio chipset. See Lego's Bluetooth documentation at </w:t>
       </w:r>
       <w:hyperlink r:id="rId9">
         <w:r>
@@ -4812,15 +4778,7 @@
           <w:color w:val="FF0000"/>
           <w:u w:val="single"/>
         </w:rPr>
-        <w:t>BUT IT MUST BE ALSO IN THE MAIN DOCUMENT, WELL FORMATTE</w:t>
-      </w:r>
-      <w:r>
-        <w:rPr>
-          <w:rFonts w:ascii="Aparajita" w:hAnsi="Aparajita" w:cs="Aparajita"/>
-          <w:color w:val="FF0000"/>
-          <w:u w:val="single"/>
-        </w:rPr>
-        <w:t>D.</w:t>
+        <w:t>BUT IT MUST BE ALSO IN THE MAIN DOCUMENT, WELL FORMATTED.</w:t>
       </w:r>
     </w:p>
     <w:p>
@@ -4870,14 +4828,7 @@
           <w:rFonts w:ascii="Aparajita" w:hAnsi="Aparajita" w:cs="Aparajita"/>
           <w:color w:val="FF0000"/>
         </w:rPr>
-        <w:t>Write a complete “troubleshooting manual” for the next users of your robot. The weakness of our previous projects was that the next students were starting all-over from</w:t>
-      </w:r>
-      <w:r>
-        <w:rPr>
-          <w:rFonts w:ascii="Aparajita" w:hAnsi="Aparajita" w:cs="Aparajita"/>
-          <w:color w:val="FF0000"/>
-        </w:rPr>
-        <w:t xml:space="preserve"> scratch as there was no good documentation. Now it has to be dramatically changed.</w:t>
+        <w:t>Write a complete “troubleshooting manual” for the next users of your robot. The weakness of our previous projects was that the next students were starting all-over from scratch as there was no good documentation. Now it has to be dramatically changed.</w:t>
       </w:r>
     </w:p>
     <w:p>
@@ -4898,14 +4849,7 @@
           <w:rFonts w:ascii="Aparajita" w:hAnsi="Aparajita" w:cs="Aparajita"/>
           <w:color w:val="FF0000"/>
         </w:rPr>
-        <w:t>Give your personal advice to the next students about the project work like yours. This must be directly related to your project but should be written in a more general way.</w:t>
-      </w:r>
-      <w:r>
-        <w:rPr>
-          <w:rFonts w:ascii="Aparajita" w:hAnsi="Aparajita" w:cs="Aparajita"/>
-          <w:color w:val="FF0000"/>
-        </w:rPr>
-        <w:t xml:space="preserve"> How should they organize their work? Where should they find information? How should they set up meetings? Where to look for information? For Components? Useful webpages and books. What should be added to my class slides that would help in this project?</w:t>
+        <w:t>Give your personal advice to the next students about the project work like yours. This must be directly related to your project but should be written in a more general way. How should they organize their work? Where should they find information? How should they set up meetings? Where to look for information? For Components? Useful webpages and books. What should be added to my class slides that would help in this project?</w:t>
       </w:r>
     </w:p>
     <w:p>
@@ -4914,10 +4858,7 @@
       </w:pPr>
       <w:bookmarkStart w:id="13" w:name="_Toc374698787"/>
       <w:r>
-        <w:t>Pr</w:t>
-      </w:r>
-      <w:r>
-        <w:t>oblems Encountered and their Solutions</w:t>
+        <w:t>Problems Encountered and their Solutions</w:t>
       </w:r>
       <w:bookmarkEnd w:id="13"/>
     </w:p>
@@ -4926,13 +4867,7 @@
         <w:pStyle w:val="NoSpacing"/>
       </w:pPr>
       <w:r>
-        <w:t xml:space="preserve">When we started working with Bohr, some problems with the servos were pretty apparent. The signals to the arm and hand seemed to have interference issues, and the servos in the hand were continuous-motion where </w:t>
-      </w:r>
-      <w:r>
-        <w:t>180-degree servos would be more appropriate. We discovered that the shoulder horizontal motor was the cause of the interference, and swapped it out for a different motor, which solved the problem. We then replaced the three servos in the hand with 180-degr</w:t>
-      </w:r>
-      <w:r>
-        <w:t>ee servos. The arm behaves much better now than it did when we started. The programming language used for the NXT codebase does not handle continuous-motion servos to our satisfaction, so replacing those servos greatly improved hand control.</w:t>
+        <w:t>When we started working with Bohr, some problems with the servos were pretty apparent. The signals to the arm and hand seemed to have interference issues, and the servos in the hand were continuous-motion where 180-degree servos would be more appropriate. We discovered that the shoulder horizontal motor was the cause of the interference, and swapped it out for a different motor, which solved the problem. We then replaced the three servos in the hand with 180-degree servos. The arm behaves much better now than it did when we started. The programming language used for the NXT codebase does not handle continuous-motion servos to our satisfaction, so replacing those servos greatly improved hand control.</w:t>
       </w:r>
     </w:p>
     <w:p>
@@ -4946,10 +4881,7 @@
       <w:bookmarkEnd w:id="15"/>
       <w:r>
         <w:lastRenderedPageBreak/>
-        <w:t>Translating th</w:t>
-      </w:r>
-      <w:r>
-        <w:t>is Knowledge to ECE 479/579</w:t>
+        <w:t>Translating this Knowledge to ECE 479/579</w:t>
       </w:r>
       <w:bookmarkEnd w:id="16"/>
     </w:p>
@@ -4965,25 +4897,7 @@
         <w:rPr>
           <w:rFonts w:ascii="Aparajita" w:hAnsi="Aparajita" w:cs="Aparajita"/>
         </w:rPr>
-        <w:t>Next term, we will build on our knowledge from this quarter to add more fine-grained control to Nixon-Bohr, something we didn't have time to do for this quarter. We would especially focus on the arm in the next quarter, since th</w:t>
-      </w:r>
-      <w:r>
-        <w:rPr>
-          <w:rFonts w:ascii="Aparajita" w:hAnsi="Aparajita" w:cs="Aparajita"/>
-        </w:rPr>
-        <w:t>e wheels work well, and the arm is much more technically challenging than the motors. Currently, motors and servos have 3 states: back, forward, and neutral. Adding more states would greatly improve control of Nixon-Bohr. Solidifying the code to control th</w:t>
-      </w:r>
-      <w:r>
-        <w:rPr>
-          <w:rFonts w:ascii="Aparajita" w:hAnsi="Aparajita" w:cs="Aparajita"/>
-        </w:rPr>
-        <w:t>e motors allows us to start from a good baseline next quarter. We can also work more on the head, since we don't have any head control at the moment. We could add a camera on the head and allow the head's orientation to be changed to “look around.” This wo</w:t>
-      </w:r>
-      <w:r>
-        <w:rPr>
-          <w:rFonts w:ascii="Aparajita" w:hAnsi="Aparajita" w:cs="Aparajita"/>
-        </w:rPr>
-        <w:t xml:space="preserve">uld allow Nixon-Bohr to be more autonomous than he is now, able to travel corridors to about 30 feet away. </w:t>
+        <w:t xml:space="preserve">Next term, we will build on our knowledge from this quarter to add more fine-grained control to Nixon-Bohr, something we didn't have time to do for this quarter. We would especially focus on the arm in the next quarter, since the wheels work well, and the arm is much more technically challenging than the motors. Currently, motors and servos have 3 states: back, forward, and neutral. Adding more states would greatly improve control of Nixon-Bohr. Solidifying the code to control the motors allows us to start from a good baseline next quarter. We can also work more on the head, since we don't have any head control at the moment. We could add a camera on the head and allow the head's orientation to be changed to “look around.” This would allow Nixon-Bohr to be more autonomous than he is now, able to travel corridors to about 30 feet away. </w:t>
       </w:r>
     </w:p>
     <w:p>
@@ -5008,21 +4922,7 @@
           <w:rFonts w:ascii="Aparajita" w:hAnsi="Aparajita" w:cs="Aparajita"/>
           <w:color w:val="FF0000"/>
         </w:rPr>
-        <w:t>How you may use knowledge that you learned in ECE 478 in the next quarter to add more interesting perceptions and behaviors to your robot? The goal</w:t>
-      </w:r>
-      <w:r>
-        <w:rPr>
-          <w:rFonts w:ascii="Aparajita" w:hAnsi="Aparajita" w:cs="Aparajita"/>
-          <w:color w:val="FF0000"/>
-        </w:rPr>
-        <w:t xml:space="preserve"> of this part is that you will show your knowledge and critical/creative understanding of class material. You will be not asked to execute what you write here, it is only a plan. This part should be especially well written by students who take it for ECE 5</w:t>
-      </w:r>
-      <w:r>
-        <w:rPr>
-          <w:rFonts w:ascii="Aparajita" w:hAnsi="Aparajita" w:cs="Aparajita"/>
-          <w:color w:val="FF0000"/>
-        </w:rPr>
-        <w:t>78 credit. Add as much technical/mathematical detail as you deem useful to explain your idea in full detail.</w:t>
+        <w:t>How you may use knowledge that you learned in ECE 478 in the next quarter to add more interesting perceptions and behaviors to your robot? The goal of this part is that you will show your knowledge and critical/creative understanding of class material. You will be not asked to execute what you write here, it is only a plan. This part should be especially well written by students who take it for ECE 578 credit. Add as much technical/mathematical detail as you deem useful to explain your idea in full detail.</w:t>
       </w:r>
     </w:p>
     <w:p>
@@ -5055,13 +4955,7 @@
         <w:rPr>
           <w:rFonts w:ascii="Aparajita" w:hAnsi="Aparajita" w:cs="Aparajita"/>
         </w:rPr>
-        <w:t>Nixon-Bohr is heavier than his previous incarnation was. Adding more power to his wheels would help a lot on this. O</w:t>
-      </w:r>
-      <w:r>
-        <w:rPr>
-          <w:rFonts w:ascii="Aparajita" w:hAnsi="Aparajita" w:cs="Aparajita"/>
-        </w:rPr>
-        <w:t>ne way to do this would be to add motors to the back wheels. These motors could be in series with the motors on the front, or they could be independent.</w:t>
+        <w:t>Nixon-Bohr is heavier than his previous incarnation was. Adding more power to his wheels would help a lot on this. One way to do this would be to add motors to the back wheels. These motors could be in series with the motors on the front, or they could be independent.</w:t>
       </w:r>
     </w:p>
     <w:p>
@@ -5080,13 +4974,7 @@
         <w:rPr>
           <w:rFonts w:ascii="Aparajita" w:hAnsi="Aparajita" w:cs="Aparajita"/>
         </w:rPr>
-        <w:t>Nixon-Bohr's face is not utilized by our code. Later versions of our code could be used to mimic the fa</w:t>
-      </w:r>
-      <w:r>
-        <w:rPr>
-          <w:rFonts w:ascii="Aparajita" w:hAnsi="Aparajita" w:cs="Aparajita"/>
-        </w:rPr>
-        <w:t>cial expressions of the controller.</w:t>
+        <w:t>Nixon-Bohr's face is not utilized by our code. Later versions of our code could be used to mimic the facial expressions of the controller.</w:t>
       </w:r>
     </w:p>
     <w:p>
@@ -5124,19 +5012,7 @@
         <w:rPr>
           <w:rFonts w:ascii="Aparajita" w:hAnsi="Aparajita" w:cs="Aparajita"/>
         </w:rPr>
-        <w:t>Nixon-Bohr has no sensors; he is entirely remote-co</w:t>
-      </w:r>
-      <w:r>
-        <w:rPr>
-          <w:rFonts w:ascii="Aparajita" w:hAnsi="Aparajita" w:cs="Aparajita"/>
-        </w:rPr>
-        <w:t>ntrolled. Adding bumpers, range-finders, and/or cameras in useful locations could significantly improve the operation of the robot. Adding a camera around Nixon-Bohr's eyes could send feedback to the controller's computer, adding a first-person view of wha</w:t>
-      </w:r>
-      <w:r>
-        <w:rPr>
-          <w:rFonts w:ascii="Aparajita" w:hAnsi="Aparajita" w:cs="Aparajita"/>
-        </w:rPr>
-        <w:t>t the robot is seeing.</w:t>
+        <w:t>Nixon-Bohr has no sensors; he is entirely remote-controlled. Adding bumpers, range-finders, and/or cameras in useful locations could significantly improve the operation of the robot. Adding a camera around Nixon-Bohr's eyes could send feedback to the controller's computer, adding a first-person view of what the robot is seeing.</w:t>
       </w:r>
     </w:p>
     <w:p>
@@ -5155,13 +5031,7 @@
         <w:rPr>
           <w:rFonts w:ascii="Aparajita" w:hAnsi="Aparajita" w:cs="Aparajita"/>
         </w:rPr>
-        <w:t>Using the newer version of the Kinect could add more fine-grained control to the robot. The newer version of the Kinect adds finger tracking, meaning the controller's arm and hand could be used directly to control Nixon-Bohr's arms a</w:t>
-      </w:r>
-      <w:r>
-        <w:rPr>
-          <w:rFonts w:ascii="Aparajita" w:hAnsi="Aparajita" w:cs="Aparajita"/>
-        </w:rPr>
-        <w:t>nd hands.</w:t>
+        <w:t>Using the newer version of the Kinect could add more fine-grained control to the robot. The newer version of the Kinect adds finger tracking, meaning the controller's arm and hand could be used directly to control Nixon-Bohr's arms and hands.</w:t>
       </w:r>
     </w:p>
     <w:p>
@@ -5237,13 +5107,7 @@
         <w:rPr>
           <w:rFonts w:ascii="Aparajita" w:hAnsi="Aparajita" w:cs="Aparajita"/>
         </w:rPr>
-        <w:t>The DC motor con</w:t>
-      </w:r>
-      <w:r>
-        <w:rPr>
-          <w:rFonts w:ascii="Aparajita" w:hAnsi="Aparajita" w:cs="Aparajita"/>
-        </w:rPr>
-        <w:t>trolling the vertical movement of the shoulder could be replaced by a stepper motor to improve shoulder functionality.</w:t>
+        <w:t>The DC motor controlling the vertical movement of the shoulder could be replaced by a stepper motor to improve shoulder functionality.</w:t>
       </w:r>
     </w:p>
     <w:p>
@@ -5262,13 +5126,7 @@
         <w:rPr>
           <w:rFonts w:ascii="Aparajita" w:hAnsi="Aparajita" w:cs="Aparajita"/>
         </w:rPr>
-        <w:t>Use a more responsive communication protocol than Bluetooth. Many robots have their own protocol that runs on the 2.4 GHz band; one of th</w:t>
-      </w:r>
-      <w:r>
-        <w:rPr>
-          <w:rFonts w:ascii="Aparajita" w:hAnsi="Aparajita" w:cs="Aparajita"/>
-        </w:rPr>
-        <w:t>ese would have a better response time than Bluetooth at the cost of implementation simplicity.</w:t>
+        <w:t>Use a more responsive communication protocol than Bluetooth. Many robots have their own protocol that runs on the 2.4 GHz band; one of these would have a better response time than Bluetooth at the cost of implementation simplicity.</w:t>
       </w:r>
     </w:p>
     <w:p>
@@ -5304,14 +5162,23 @@
           <w:rFonts w:ascii="Aparajita" w:hAnsi="Aparajita" w:cs="Aparajita"/>
           <w:color w:val="FF0000"/>
         </w:rPr>
-        <w:t xml:space="preserve">Technical or research problems that should be solved to achieve the goals set to your robot better. For instance, iSOBOT has no sensors. What kind of sensors </w:t>
-      </w:r>
+        <w:t xml:space="preserve">Technical or research problems that should be solved to achieve the goals set to your robot better. For instance, </w:t>
+      </w:r>
+      <w:proofErr w:type="spellStart"/>
       <w:r>
         <w:rPr>
           <w:rFonts w:ascii="Aparajita" w:hAnsi="Aparajita" w:cs="Aparajita"/>
           <w:color w:val="FF0000"/>
         </w:rPr>
-        <w:t>you can propose to give feedback to the computer to create complete behaviors – for instance camera.</w:t>
+        <w:t>iSOBOT</w:t>
+      </w:r>
+      <w:proofErr w:type="spellEnd"/>
+      <w:r>
+        <w:rPr>
+          <w:rFonts w:ascii="Aparajita" w:hAnsi="Aparajita" w:cs="Aparajita"/>
+          <w:color w:val="FF0000"/>
+        </w:rPr>
+        <w:t xml:space="preserve"> has no sensors. What kind of sensors you can propose to give feedback to the computer to create complete behaviors – for instance camera.</w:t>
       </w:r>
     </w:p>
     <w:p>
@@ -5397,15 +5264,7 @@
           <w:sz w:val="24"/>
           <w:szCs w:val="24"/>
         </w:rPr>
-        <w:t xml:space="preserve">To start download and install the Microsoft Kinect for windows SDK. It </w:t>
-      </w:r>
-      <w:r>
-        <w:rPr>
-          <w:rFonts w:ascii="Aparajita" w:hAnsi="Aparajita" w:cs="Aparajita"/>
-          <w:sz w:val="24"/>
-          <w:szCs w:val="24"/>
-        </w:rPr>
-        <w:t>doesn't matter if you have a XBOX 360 Kinect; it will still work. </w:t>
+        <w:t>To start download and install the Microsoft Kinect for windows SDK. It doesn't matter if you have a XBOX 360 Kinect; it will still work. </w:t>
       </w:r>
       <w:hyperlink r:id="rId10">
         <w:r>
@@ -5444,15 +5303,7 @@
           <w:szCs w:val="24"/>
         </w:rPr>
         <w:lastRenderedPageBreak/>
-        <w:t>Download FAAST. FAAST translates movements on the Kinect into functions on a keyboard or ke</w:t>
-      </w:r>
-      <w:r>
-        <w:rPr>
-          <w:rFonts w:ascii="Aparajita" w:hAnsi="Aparajita" w:cs="Aparajita"/>
-          <w:sz w:val="24"/>
-          <w:szCs w:val="24"/>
-        </w:rPr>
-        <w:t>ypad. </w:t>
+        <w:t>Download FAAST. FAAST translates movements on the Kinect into functions on a keyboard or keypad. </w:t>
       </w:r>
       <w:hyperlink r:id="rId11">
         <w:r>
@@ -5512,15 +5363,7 @@
           <w:sz w:val="24"/>
           <w:szCs w:val="24"/>
         </w:rPr>
-        <w:t xml:space="preserve">Once the drivers have been installed, open the FAAST program that </w:t>
-      </w:r>
-      <w:r>
-        <w:rPr>
-          <w:rFonts w:ascii="Aparajita" w:hAnsi="Aparajita" w:cs="Aparajita"/>
-          <w:sz w:val="24"/>
-          <w:szCs w:val="24"/>
-        </w:rPr>
-        <w:t>you downloaded earlier.</w:t>
+        <w:t>Once the drivers have been installed, open the FAAST program that you downloaded earlier.</w:t>
       </w:r>
     </w:p>
     <w:p>
@@ -5592,15 +5435,7 @@
           <w:sz w:val="24"/>
           <w:szCs w:val="24"/>
         </w:rPr>
-        <w:t>Next, click Gestures. Here you can map your moveme</w:t>
-      </w:r>
-      <w:r>
-        <w:rPr>
-          <w:rFonts w:ascii="Aparajita" w:hAnsi="Aparajita" w:cs="Aparajita"/>
-          <w:sz w:val="24"/>
-          <w:szCs w:val="24"/>
-        </w:rPr>
-        <w:t>nts to key presses. We have provided a profile in our source code to use.</w:t>
+        <w:t>Next, click Gestures. Here you can map your movements to key presses. We have provided a profile in our source code to use.</w:t>
       </w:r>
     </w:p>
     <w:p>
@@ -5654,15 +5489,7 @@
           <w:sz w:val="24"/>
           <w:szCs w:val="24"/>
         </w:rPr>
-        <w:t>for instructions on setting up a Visual Basic script to communicate over Bluetooth between the computer and the Le</w:t>
-      </w:r>
-      <w:r>
-        <w:rPr>
-          <w:rFonts w:ascii="Aparajita" w:hAnsi="Aparajita" w:cs="Aparajita"/>
-          <w:sz w:val="24"/>
-          <w:szCs w:val="24"/>
-        </w:rPr>
-        <w:t>go NXT brick.</w:t>
+        <w:t>for instructions on setting up a Visual Basic script to communicate over Bluetooth between the computer and the Lego NXT brick.</w:t>
       </w:r>
     </w:p>
     <w:p>
@@ -5734,15 +5561,7 @@
           <w:sz w:val="24"/>
           <w:szCs w:val="24"/>
         </w:rPr>
-        <w:t>Add a second textbox and a third lab</w:t>
-      </w:r>
-      <w:r>
-        <w:rPr>
-          <w:rFonts w:ascii="Aparajita" w:hAnsi="Aparajita" w:cs="Aparajita"/>
-          <w:sz w:val="24"/>
-          <w:szCs w:val="24"/>
-        </w:rPr>
-        <w:t>el.</w:t>
+        <w:t>Add a second textbox and a third label.</w:t>
       </w:r>
     </w:p>
     <w:p>
@@ -5838,15 +5657,7 @@
           <w:sz w:val="24"/>
           <w:szCs w:val="24"/>
         </w:rPr>
-        <w:t xml:space="preserve">Install ROBOTC on your computer and setup the IDE for your application (connect NXT to </w:t>
-      </w:r>
-      <w:r>
-        <w:rPr>
-          <w:rFonts w:ascii="Aparajita" w:hAnsi="Aparajita" w:cs="Aparajita"/>
-          <w:sz w:val="24"/>
-          <w:szCs w:val="24"/>
-        </w:rPr>
-        <w:t>PC through USB)</w:t>
+        <w:t>Install ROBOTC on your computer and setup the IDE for your application (connect NXT to PC through USB)</w:t>
       </w:r>
     </w:p>
     <w:p>
@@ -6206,15 +6017,7 @@
           <w:sz w:val="24"/>
           <w:szCs w:val="24"/>
         </w:rPr>
-        <w:t xml:space="preserve">Connect the computer to the NXT via Bluetooth connection using the </w:t>
-      </w:r>
-      <w:r>
-        <w:rPr>
-          <w:rFonts w:ascii="Aparajita" w:hAnsi="Aparajita" w:cs="Aparajita"/>
-          <w:sz w:val="24"/>
-          <w:szCs w:val="24"/>
-        </w:rPr>
-        <w:t>Visual Basic code. You should hear a beep when the Bluetooth connects.</w:t>
+        <w:t>Connect the computer to the NXT via Bluetooth connection using the Visual Basic code. You should hear a beep when the Bluetooth connects.</w:t>
       </w:r>
     </w:p>
     <w:p>
@@ -6262,15 +6065,7 @@
           <w:sz w:val="24"/>
           <w:szCs w:val="24"/>
         </w:rPr>
-        <w:t>Start FAAST. Select “Start Emulation.” Select the textbox in the VB appl</w:t>
-      </w:r>
-      <w:r>
-        <w:rPr>
-          <w:rFonts w:ascii="Aparajita" w:hAnsi="Aparajita" w:cs="Aparajita"/>
-          <w:sz w:val="24"/>
-          <w:szCs w:val="24"/>
-        </w:rPr>
-        <w:t>ication</w:t>
+        <w:t>Start FAAST. Select “Start Emulation.” Select the textbox in the VB application</w:t>
       </w:r>
     </w:p>
     <w:p>
@@ -8208,7 +8003,7 @@
 </file>
 
 <file path=customXml/itemProps1.xml><?xml version="1.0" encoding="utf-8"?>
-<ds:datastoreItem xmlns:ds="http://schemas.openxmlformats.org/officeDocument/2006/customXml" ds:itemID="{ED488946-4F54-46F1-BFB2-DB2DF64E4DCA}">
+<ds:datastoreItem xmlns:ds="http://schemas.openxmlformats.org/officeDocument/2006/customXml" ds:itemID="{9BBB0EFC-EB3F-49ED-A99C-A231BF2ED8DA}">
   <ds:schemaRefs>
     <ds:schemaRef ds:uri="http://schemas.openxmlformats.org/officeDocument/2006/bibliography"/>
   </ds:schemaRefs>

</xml_diff>

<commit_message>
All motions are mapped to the correct keys in report
</commit_message>
<xml_diff>
--- a/robotics final report.docx
+++ b/robotics final report.docx
@@ -2898,6 +2898,12 @@
                 <w:rFonts w:ascii="Aparajita" w:hAnsi="Aparajita" w:cs="Aparajita"/>
               </w:rPr>
             </w:pPr>
+            <w:r>
+              <w:rPr>
+                <w:rFonts w:ascii="Aparajita" w:hAnsi="Aparajita" w:cs="Aparajita"/>
+              </w:rPr>
+              <w:t>w</w:t>
+            </w:r>
           </w:p>
         </w:tc>
       </w:tr>
@@ -3281,7 +3287,6 @@
                 <w:rFonts w:ascii="Aparajita" w:hAnsi="Aparajita" w:cs="Aparajita"/>
               </w:rPr>
             </w:pPr>
-            <w:bookmarkStart w:id="10" w:name="_GoBack" w:colFirst="0" w:colLast="2"/>
             <w:r>
               <w:rPr>
                 <w:rFonts w:ascii="Aparajita" w:hAnsi="Aparajita" w:cs="Aparajita"/>
@@ -3528,7 +3533,6 @@
           </w:p>
         </w:tc>
       </w:tr>
-      <w:bookmarkEnd w:id="10"/>
     </w:tbl>
     <w:p>
       <w:pPr>
@@ -3560,14 +3564,14 @@
         </w:rPr>
         <w:tab/>
       </w:r>
-      <w:bookmarkStart w:id="11" w:name="_Toc374698785"/>
+      <w:bookmarkStart w:id="10" w:name="_Toc374698785"/>
       <w:r>
         <w:rPr>
           <w:rFonts w:ascii="Aparajita" w:hAnsi="Aparajita" w:cs="Aparajita"/>
         </w:rPr>
         <w:t>Hand Mode</w:t>
       </w:r>
-      <w:bookmarkEnd w:id="11"/>
+      <w:bookmarkEnd w:id="10"/>
     </w:p>
     <w:tbl>
       <w:tblPr>
@@ -3769,6 +3773,12 @@
                 <w:rFonts w:ascii="Aparajita" w:hAnsi="Aparajita" w:cs="Aparajita"/>
               </w:rPr>
             </w:pPr>
+            <w:r>
+              <w:rPr>
+                <w:rFonts w:ascii="Aparajita" w:hAnsi="Aparajita" w:cs="Aparajita"/>
+              </w:rPr>
+              <w:t>w</w:t>
+            </w:r>
           </w:p>
         </w:tc>
       </w:tr>
@@ -3941,6 +3951,12 @@
                 <w:rFonts w:ascii="Aparajita" w:hAnsi="Aparajita" w:cs="Aparajita"/>
               </w:rPr>
             </w:pPr>
+            <w:r>
+              <w:rPr>
+                <w:rFonts w:ascii="Aparajita" w:hAnsi="Aparajita" w:cs="Aparajita"/>
+              </w:rPr>
+              <w:t>c</w:t>
+            </w:r>
           </w:p>
         </w:tc>
       </w:tr>
@@ -4024,6 +4040,12 @@
                 <w:rFonts w:ascii="Aparajita" w:hAnsi="Aparajita" w:cs="Aparajita"/>
               </w:rPr>
             </w:pPr>
+            <w:r>
+              <w:rPr>
+                <w:rFonts w:ascii="Aparajita" w:hAnsi="Aparajita" w:cs="Aparajita"/>
+              </w:rPr>
+              <w:t>d</w:t>
+            </w:r>
           </w:p>
         </w:tc>
       </w:tr>
@@ -4111,7 +4133,7 @@
               <w:rPr>
                 <w:rFonts w:ascii="Aparajita" w:hAnsi="Aparajita" w:cs="Aparajita"/>
               </w:rPr>
-              <w:t>c</w:t>
+              <w:t>g</w:t>
             </w:r>
           </w:p>
         </w:tc>
@@ -4200,7 +4222,7 @@
               <w:rPr>
                 <w:rFonts w:ascii="Aparajita" w:hAnsi="Aparajita" w:cs="Aparajita"/>
               </w:rPr>
-              <w:t>d</w:t>
+              <w:t>h</w:t>
             </w:r>
           </w:p>
         </w:tc>
@@ -4405,14 +4427,14 @@
         <w:lastRenderedPageBreak/>
         <w:tab/>
       </w:r>
-      <w:bookmarkStart w:id="12" w:name="_Toc374698786"/>
+      <w:bookmarkStart w:id="11" w:name="_Toc374698786"/>
       <w:r>
         <w:rPr>
           <w:rFonts w:ascii="Aparajita" w:hAnsi="Aparajita" w:cs="Aparajita"/>
         </w:rPr>
         <w:t>All Modes</w:t>
       </w:r>
-      <w:bookmarkEnd w:id="12"/>
+      <w:bookmarkEnd w:id="11"/>
     </w:p>
     <w:tbl>
       <w:tblPr>
@@ -4599,6 +4621,8 @@
             <w:pPr>
               <w:pStyle w:val="TableContents"/>
             </w:pPr>
+            <w:bookmarkStart w:id="12" w:name="_GoBack"/>
+            <w:bookmarkEnd w:id="12"/>
           </w:p>
         </w:tc>
       </w:tr>
@@ -8003,7 +8027,7 @@
 </file>
 
 <file path=customXml/itemProps1.xml><?xml version="1.0" encoding="utf-8"?>
-<ds:datastoreItem xmlns:ds="http://schemas.openxmlformats.org/officeDocument/2006/customXml" ds:itemID="{9BBB0EFC-EB3F-49ED-A99C-A231BF2ED8DA}">
+<ds:datastoreItem xmlns:ds="http://schemas.openxmlformats.org/officeDocument/2006/customXml" ds:itemID="{95FBE1FF-31F6-490E-B4C3-58D6034E550C}">
   <ds:schemaRefs>
     <ds:schemaRef ds:uri="http://schemas.openxmlformats.org/officeDocument/2006/bibliography"/>
   </ds:schemaRefs>

</xml_diff>

<commit_message>
Added more pictures to report, stuff to presentation
</commit_message>
<xml_diff>
--- a/robotics final report.docx
+++ b/robotics final report.docx
@@ -1544,43 +1544,7 @@
           <w:sz w:val="24"/>
           <w:szCs w:val="24"/>
         </w:rPr>
-        <w:t xml:space="preserve">Our project modified Bohr to be larger and added software to control the modified robot using a Microsoft Kinect communicating with a Lego NXT via Bluetooth. We got this idea from a </w:t>
-      </w:r>
-      <w:proofErr w:type="spellStart"/>
-      <w:r>
-        <w:rPr>
-          <w:rFonts w:ascii="Aparajita" w:hAnsi="Aparajita" w:cs="Aparajita"/>
-          <w:sz w:val="24"/>
-          <w:szCs w:val="24"/>
-        </w:rPr>
-        <w:t>youtube</w:t>
-      </w:r>
-      <w:proofErr w:type="spellEnd"/>
-      <w:r>
-        <w:rPr>
-          <w:rFonts w:ascii="Aparajita" w:hAnsi="Aparajita" w:cs="Aparajita"/>
-          <w:sz w:val="24"/>
-          <w:szCs w:val="24"/>
-        </w:rPr>
-        <w:t xml:space="preserve"> video; a demonstration of a master's thesis about controlling a robot using the Kinect. His </w:t>
-      </w:r>
-      <w:proofErr w:type="spellStart"/>
-      <w:r>
-        <w:rPr>
-          <w:rFonts w:ascii="Aparajita" w:hAnsi="Aparajita" w:cs="Aparajita"/>
-          <w:sz w:val="24"/>
-          <w:szCs w:val="24"/>
-        </w:rPr>
-        <w:t>youtube</w:t>
-      </w:r>
-      <w:proofErr w:type="spellEnd"/>
-      <w:r>
-        <w:rPr>
-          <w:rFonts w:ascii="Aparajita" w:hAnsi="Aparajita" w:cs="Aparajita"/>
-          <w:sz w:val="24"/>
-          <w:szCs w:val="24"/>
-        </w:rPr>
-        <w:t xml:space="preserve"> video can be seen here: </w:t>
+        <w:t xml:space="preserve">Our project modified Bohr to be larger and added software to control the modified robot using a Microsoft Kinect communicating with a Lego NXT via Bluetooth. We got this idea from a youtube video; a demonstration of a master's thesis about controlling a robot using the Kinect. His youtube video can be seen here: </w:t>
       </w:r>
       <w:hyperlink r:id="rId7">
         <w:r>
@@ -1628,25 +1592,7 @@
           <w:sz w:val="24"/>
           <w:szCs w:val="24"/>
         </w:rPr>
-        <w:t>Our first action was to graft a Halloween robot's skeleton onto the existing Bohr robot. Bohr's existing head was added to the top of the robot, while his existing arm was left at the base. Many of the servos controlling the arm were swapped out; the servo controlling the shoulder horizontal motion was malfunctioning, while the three servos in the hand were continuous-motion, where 180-degree servos were more appropriate. We wrote a suite of programs that leverage existing technology to control the wheels and the arm of the new Nixon-Bohr robot. Our suite includes a Visual Basic script and controller code written for the NXT, leveraging a Microsoft Kinect, Bluetooth, a Kinect gesture-to-</w:t>
-      </w:r>
-      <w:proofErr w:type="spellStart"/>
-      <w:r>
-        <w:rPr>
-          <w:rFonts w:ascii="Aparajita" w:hAnsi="Aparajita" w:cs="Aparajita"/>
-          <w:sz w:val="24"/>
-          <w:szCs w:val="24"/>
-        </w:rPr>
-        <w:t>keypress</w:t>
-      </w:r>
-      <w:proofErr w:type="spellEnd"/>
-      <w:r>
-        <w:rPr>
-          <w:rFonts w:ascii="Aparajita" w:hAnsi="Aparajita" w:cs="Aparajita"/>
-          <w:sz w:val="24"/>
-          <w:szCs w:val="24"/>
-        </w:rPr>
-        <w:t xml:space="preserve"> program, and a Lego NXT.</w:t>
+        <w:t>Our first action was to graft a Halloween robot's skeleton onto the existing Bohr robot. Bohr's existing head was added to the top of the robot, while his existing arm was left at the base. Many of the servos controlling the arm were swapped out; the servo controlling the shoulder horizontal motion was malfunctioning, while the three servos in the hand were continuous-motion, where 180-degree servos were more appropriate. We wrote a suite of programs that leverage existing technology to control the wheels and the arm of the new Nixon-Bohr robot. Our suite includes a Visual Basic script and controller code written for the NXT, leveraging a Microsoft Kinect, Bluetooth, a Kinect gesture-to-keypress program, and a Lego NXT.</w:t>
       </w:r>
     </w:p>
     <w:p>
@@ -1807,14 +1753,27 @@
       <w:r>
         <w:t xml:space="preserve">Figure </w:t>
       </w:r>
-      <w:fldSimple w:instr=" SEQ Figure \* ARABIC ">
-        <w:r>
-          <w:rPr>
-            <w:noProof/>
-          </w:rPr>
-          <w:t>1</w:t>
-        </w:r>
-      </w:fldSimple>
+      <w:r>
+        <w:fldChar w:fldCharType="begin"/>
+      </w:r>
+      <w:r>
+        <w:instrText xml:space="preserve"> SEQ Figure \* ARABIC </w:instrText>
+      </w:r>
+      <w:r>
+        <w:fldChar w:fldCharType="separate"/>
+      </w:r>
+      <w:r>
+        <w:rPr>
+          <w:noProof/>
+        </w:rPr>
+        <w:t>1</w:t>
+      </w:r>
+      <w:r>
+        <w:rPr>
+          <w:noProof/>
+        </w:rPr>
+        <w:fldChar w:fldCharType="end"/>
+      </w:r>
       <w:r>
         <w:t>: Illustration of Nixon-Bohr components</w:t>
       </w:r>
@@ -1879,21 +1838,7 @@
         <w:rPr>
           <w:rFonts w:ascii="Aparajita" w:hAnsi="Aparajita" w:cs="Aparajita"/>
         </w:rPr>
-        <w:t xml:space="preserve">Lego NXT Brick – Provided by the class. The brick runs a </w:t>
-      </w:r>
-      <w:proofErr w:type="spellStart"/>
-      <w:r>
-        <w:rPr>
-          <w:rFonts w:ascii="Aparajita" w:hAnsi="Aparajita" w:cs="Aparajita"/>
-        </w:rPr>
-        <w:t>RobotC</w:t>
-      </w:r>
-      <w:proofErr w:type="spellEnd"/>
-      <w:r>
-        <w:rPr>
-          <w:rFonts w:ascii="Aparajita" w:hAnsi="Aparajita" w:cs="Aparajita"/>
-        </w:rPr>
-        <w:t xml:space="preserve"> program that translates ASCII character commands sent over a Bluetooth connection into motion.</w:t>
+        <w:t>Lego NXT Brick – Provided by the class. The brick runs a RobotC program that translates ASCII character commands sent over a Bluetooth connection into motion.</w:t>
       </w:r>
     </w:p>
     <w:p>
@@ -1983,6 +1928,214 @@
         <w:t>Motor Mode</w:t>
       </w:r>
       <w:bookmarkEnd w:id="8"/>
+    </w:p>
+    <w:p>
+      <w:pPr>
+        <w:pStyle w:val="NoSpacing"/>
+      </w:pPr>
+      <w:r>
+        <w:t>Motor mode includes the two motors that turn the front wheels.</w:t>
+      </w:r>
+    </w:p>
+    <w:p>
+      <w:pPr>
+        <w:pStyle w:val="NoSpacing"/>
+      </w:pPr>
+    </w:p>
+    <w:p>
+      <w:pPr>
+        <w:pStyle w:val="NoSpacing"/>
+        <w:jc w:val="center"/>
+      </w:pPr>
+      <w:r>
+        <w:rPr>
+          <w:noProof/>
+        </w:rPr>
+        <w:drawing>
+          <wp:inline distT="0" distB="0" distL="0" distR="0">
+            <wp:extent cx="3267671" cy="2450676"/>
+            <wp:effectExtent l="0" t="0" r="9525" b="6985"/>
+            <wp:docPr id="2" name="Picture 2"/>
+            <wp:cNvGraphicFramePr>
+              <a:graphicFrameLocks xmlns:a="http://schemas.openxmlformats.org/drawingml/2006/main" noChangeAspect="1"/>
+            </wp:cNvGraphicFramePr>
+            <a:graphic xmlns:a="http://schemas.openxmlformats.org/drawingml/2006/main">
+              <a:graphicData uri="http://schemas.openxmlformats.org/drawingml/2006/picture">
+                <pic:pic xmlns:pic="http://schemas.openxmlformats.org/drawingml/2006/picture">
+                  <pic:nvPicPr>
+                    <pic:cNvPr id="2" name="wheels.jpg"/>
+                    <pic:cNvPicPr/>
+                  </pic:nvPicPr>
+                  <pic:blipFill>
+                    <a:blip r:embed="rId9" cstate="print">
+                      <a:extLst>
+                        <a:ext uri="{28A0092B-C50C-407E-A947-70E740481C1C}">
+                          <a14:useLocalDpi xmlns:a14="http://schemas.microsoft.com/office/drawing/2010/main" val="0"/>
+                        </a:ext>
+                      </a:extLst>
+                    </a:blip>
+                    <a:stretch>
+                      <a:fillRect/>
+                    </a:stretch>
+                  </pic:blipFill>
+                  <pic:spPr>
+                    <a:xfrm>
+                      <a:off x="0" y="0"/>
+                      <a:ext cx="3272195" cy="2454069"/>
+                    </a:xfrm>
+                    <a:prstGeom prst="rect">
+                      <a:avLst/>
+                    </a:prstGeom>
+                  </pic:spPr>
+                </pic:pic>
+              </a:graphicData>
+            </a:graphic>
+          </wp:inline>
+        </w:drawing>
+      </w:r>
+    </w:p>
+    <w:p>
+      <w:pPr>
+        <w:pStyle w:val="NoSpacing"/>
+        <w:jc w:val="center"/>
+      </w:pPr>
+    </w:p>
+    <w:p>
+      <w:pPr>
+        <w:pStyle w:val="NoSpacing"/>
+        <w:jc w:val="center"/>
+      </w:pPr>
+      <w:r>
+        <w:rPr>
+          <w:noProof/>
+        </w:rPr>
+        <w:drawing>
+          <wp:inline distT="0" distB="0" distL="0" distR="0" wp14:anchorId="5CFF1917" wp14:editId="417278F2">
+            <wp:extent cx="4049825" cy="1327150"/>
+            <wp:effectExtent l="0" t="0" r="8255" b="6350"/>
+            <wp:docPr id="12" name="Picture 12"/>
+            <wp:cNvGraphicFramePr>
+              <a:graphicFrameLocks xmlns:a="http://schemas.openxmlformats.org/drawingml/2006/main" noChangeAspect="1"/>
+            </wp:cNvGraphicFramePr>
+            <a:graphic xmlns:a="http://schemas.openxmlformats.org/drawingml/2006/main">
+              <a:graphicData uri="http://schemas.openxmlformats.org/drawingml/2006/picture">
+                <pic:pic xmlns:pic="http://schemas.openxmlformats.org/drawingml/2006/picture">
+                  <pic:nvPicPr>
+                    <pic:cNvPr id="0" name="Picture 3"/>
+                    <pic:cNvPicPr>
+                      <a:picLocks noChangeAspect="1" noChangeArrowheads="1"/>
+                    </pic:cNvPicPr>
+                  </pic:nvPicPr>
+                  <pic:blipFill>
+                    <a:blip r:embed="rId10" cstate="print">
+                      <a:extLst>
+                        <a:ext uri="{28A0092B-C50C-407E-A947-70E740481C1C}">
+                          <a14:useLocalDpi xmlns:a14="http://schemas.microsoft.com/office/drawing/2010/main" val="0"/>
+                        </a:ext>
+                      </a:extLst>
+                    </a:blip>
+                    <a:srcRect/>
+                    <a:stretch>
+                      <a:fillRect/>
+                    </a:stretch>
+                  </pic:blipFill>
+                  <pic:spPr bwMode="auto">
+                    <a:xfrm>
+                      <a:off x="0" y="0"/>
+                      <a:ext cx="4082816" cy="1337961"/>
+                    </a:xfrm>
+                    <a:prstGeom prst="rect">
+                      <a:avLst/>
+                    </a:prstGeom>
+                    <a:noFill/>
+                  </pic:spPr>
+                </pic:pic>
+              </a:graphicData>
+            </a:graphic>
+          </wp:inline>
+        </w:drawing>
+      </w:r>
+    </w:p>
+    <w:p>
+      <w:pPr>
+        <w:pStyle w:val="NoSpacing"/>
+        <w:jc w:val="center"/>
+      </w:pPr>
+    </w:p>
+    <w:p>
+      <w:pPr>
+        <w:pStyle w:val="NoSpacing"/>
+        <w:jc w:val="center"/>
+      </w:pPr>
+      <w:r>
+        <w:rPr>
+          <w:noProof/>
+        </w:rPr>
+        <w:lastRenderedPageBreak/>
+        <w:drawing>
+          <wp:inline distT="0" distB="0" distL="0" distR="0" wp14:anchorId="3EA32E18" wp14:editId="152C2D6E">
+            <wp:extent cx="4581525" cy="2959859"/>
+            <wp:effectExtent l="0" t="0" r="0" b="0"/>
+            <wp:docPr id="11" name="Picture 11"/>
+            <wp:cNvGraphicFramePr>
+              <a:graphicFrameLocks xmlns:a="http://schemas.openxmlformats.org/drawingml/2006/main" noChangeAspect="1"/>
+            </wp:cNvGraphicFramePr>
+            <a:graphic xmlns:a="http://schemas.openxmlformats.org/drawingml/2006/main">
+              <a:graphicData uri="http://schemas.openxmlformats.org/drawingml/2006/picture">
+                <pic:pic xmlns:pic="http://schemas.openxmlformats.org/drawingml/2006/picture">
+                  <pic:nvPicPr>
+                    <pic:cNvPr id="0" name="Picture 2"/>
+                    <pic:cNvPicPr>
+                      <a:picLocks noChangeAspect="1" noChangeArrowheads="1"/>
+                    </pic:cNvPicPr>
+                  </pic:nvPicPr>
+                  <pic:blipFill>
+                    <a:blip r:embed="rId11" cstate="print">
+                      <a:extLst>
+                        <a:ext uri="{28A0092B-C50C-407E-A947-70E740481C1C}">
+                          <a14:useLocalDpi xmlns:a14="http://schemas.microsoft.com/office/drawing/2010/main" val="0"/>
+                        </a:ext>
+                      </a:extLst>
+                    </a:blip>
+                    <a:srcRect/>
+                    <a:stretch>
+                      <a:fillRect/>
+                    </a:stretch>
+                  </pic:blipFill>
+                  <pic:spPr bwMode="auto">
+                    <a:xfrm>
+                      <a:off x="0" y="0"/>
+                      <a:ext cx="4620026" cy="2984732"/>
+                    </a:xfrm>
+                    <a:prstGeom prst="rect">
+                      <a:avLst/>
+                    </a:prstGeom>
+                    <a:noFill/>
+                  </pic:spPr>
+                </pic:pic>
+              </a:graphicData>
+            </a:graphic>
+          </wp:inline>
+        </w:drawing>
+      </w:r>
+    </w:p>
+    <w:p>
+      <w:pPr>
+        <w:pStyle w:val="NoSpacing"/>
+        <w:jc w:val="center"/>
+      </w:pPr>
+    </w:p>
+    <w:p>
+      <w:pPr>
+        <w:pStyle w:val="NoSpacing"/>
+        <w:jc w:val="center"/>
+      </w:pPr>
+    </w:p>
+    <w:p>
+      <w:pPr>
+        <w:pStyle w:val="NoSpacing"/>
+        <w:jc w:val="center"/>
+      </w:pPr>
     </w:p>
     <w:tbl>
       <w:tblPr>
@@ -2698,6 +2851,198 @@
       </w:r>
       <w:bookmarkEnd w:id="9"/>
     </w:p>
+    <w:p>
+      <w:pPr>
+        <w:pStyle w:val="NoSpacing"/>
+      </w:pPr>
+      <w:r>
+        <w:t>Arm mode includes the shoulder servos and the elbow servo.</w:t>
+      </w:r>
+    </w:p>
+    <w:p>
+      <w:pPr>
+        <w:pStyle w:val="NoSpacing"/>
+        <w:jc w:val="center"/>
+      </w:pPr>
+      <w:r>
+        <w:rPr>
+          <w:noProof/>
+        </w:rPr>
+        <w:lastRenderedPageBreak/>
+        <w:drawing>
+          <wp:inline distT="0" distB="0" distL="0" distR="0">
+            <wp:extent cx="2371249" cy="3161665"/>
+            <wp:effectExtent l="0" t="0" r="0" b="635"/>
+            <wp:docPr id="3" name="Picture 3"/>
+            <wp:cNvGraphicFramePr>
+              <a:graphicFrameLocks xmlns:a="http://schemas.openxmlformats.org/drawingml/2006/main" noChangeAspect="1"/>
+            </wp:cNvGraphicFramePr>
+            <a:graphic xmlns:a="http://schemas.openxmlformats.org/drawingml/2006/main">
+              <a:graphicData uri="http://schemas.openxmlformats.org/drawingml/2006/picture">
+                <pic:pic xmlns:pic="http://schemas.openxmlformats.org/drawingml/2006/picture">
+                  <pic:nvPicPr>
+                    <pic:cNvPr id="3" name="arm.jpg"/>
+                    <pic:cNvPicPr/>
+                  </pic:nvPicPr>
+                  <pic:blipFill>
+                    <a:blip r:embed="rId12" cstate="print">
+                      <a:extLst>
+                        <a:ext uri="{28A0092B-C50C-407E-A947-70E740481C1C}">
+                          <a14:useLocalDpi xmlns:a14="http://schemas.microsoft.com/office/drawing/2010/main" val="0"/>
+                        </a:ext>
+                      </a:extLst>
+                    </a:blip>
+                    <a:stretch>
+                      <a:fillRect/>
+                    </a:stretch>
+                  </pic:blipFill>
+                  <pic:spPr>
+                    <a:xfrm>
+                      <a:off x="0" y="0"/>
+                      <a:ext cx="2375251" cy="3167001"/>
+                    </a:xfrm>
+                    <a:prstGeom prst="rect">
+                      <a:avLst/>
+                    </a:prstGeom>
+                  </pic:spPr>
+                </pic:pic>
+              </a:graphicData>
+            </a:graphic>
+          </wp:inline>
+        </w:drawing>
+      </w:r>
+    </w:p>
+    <w:p>
+      <w:pPr>
+        <w:pStyle w:val="NoSpacing"/>
+        <w:jc w:val="center"/>
+      </w:pPr>
+    </w:p>
+    <w:p>
+      <w:pPr>
+        <w:pStyle w:val="NoSpacing"/>
+        <w:jc w:val="center"/>
+      </w:pPr>
+      <w:r>
+        <w:rPr>
+          <w:noProof/>
+        </w:rPr>
+        <w:drawing>
+          <wp:inline distT="0" distB="0" distL="0" distR="0" wp14:anchorId="57F6F567">
+            <wp:extent cx="2942640" cy="2353310"/>
+            <wp:effectExtent l="0" t="0" r="0" b="8890"/>
+            <wp:docPr id="13" name="Picture 13"/>
+            <wp:cNvGraphicFramePr>
+              <a:graphicFrameLocks xmlns:a="http://schemas.openxmlformats.org/drawingml/2006/main" noChangeAspect="1"/>
+            </wp:cNvGraphicFramePr>
+            <a:graphic xmlns:a="http://schemas.openxmlformats.org/drawingml/2006/main">
+              <a:graphicData uri="http://schemas.openxmlformats.org/drawingml/2006/picture">
+                <pic:pic xmlns:pic="http://schemas.openxmlformats.org/drawingml/2006/picture">
+                  <pic:nvPicPr>
+                    <pic:cNvPr id="0" name="Picture 4"/>
+                    <pic:cNvPicPr>
+                      <a:picLocks noChangeAspect="1" noChangeArrowheads="1"/>
+                    </pic:cNvPicPr>
+                  </pic:nvPicPr>
+                  <pic:blipFill>
+                    <a:blip r:embed="rId13" cstate="print">
+                      <a:extLst>
+                        <a:ext uri="{28A0092B-C50C-407E-A947-70E740481C1C}">
+                          <a14:useLocalDpi xmlns:a14="http://schemas.microsoft.com/office/drawing/2010/main" val="0"/>
+                        </a:ext>
+                      </a:extLst>
+                    </a:blip>
+                    <a:srcRect/>
+                    <a:stretch>
+                      <a:fillRect/>
+                    </a:stretch>
+                  </pic:blipFill>
+                  <pic:spPr bwMode="auto">
+                    <a:xfrm>
+                      <a:off x="0" y="0"/>
+                      <a:ext cx="2962367" cy="2369086"/>
+                    </a:xfrm>
+                    <a:prstGeom prst="rect">
+                      <a:avLst/>
+                    </a:prstGeom>
+                    <a:noFill/>
+                  </pic:spPr>
+                </pic:pic>
+              </a:graphicData>
+            </a:graphic>
+          </wp:inline>
+        </w:drawing>
+      </w:r>
+    </w:p>
+    <w:p>
+      <w:pPr>
+        <w:pStyle w:val="NoSpacing"/>
+        <w:jc w:val="center"/>
+      </w:pPr>
+    </w:p>
+    <w:p>
+      <w:pPr>
+        <w:pStyle w:val="NoSpacing"/>
+        <w:jc w:val="center"/>
+      </w:pPr>
+      <w:r>
+        <w:rPr>
+          <w:noProof/>
+        </w:rPr>
+        <w:lastRenderedPageBreak/>
+        <w:drawing>
+          <wp:inline distT="0" distB="0" distL="0" distR="0" wp14:anchorId="04222BBD">
+            <wp:extent cx="3619959" cy="3238500"/>
+            <wp:effectExtent l="0" t="0" r="0" b="0"/>
+            <wp:docPr id="14" name="Picture 14"/>
+            <wp:cNvGraphicFramePr>
+              <a:graphicFrameLocks xmlns:a="http://schemas.openxmlformats.org/drawingml/2006/main" noChangeAspect="1"/>
+            </wp:cNvGraphicFramePr>
+            <a:graphic xmlns:a="http://schemas.openxmlformats.org/drawingml/2006/main">
+              <a:graphicData uri="http://schemas.openxmlformats.org/drawingml/2006/picture">
+                <pic:pic xmlns:pic="http://schemas.openxmlformats.org/drawingml/2006/picture">
+                  <pic:nvPicPr>
+                    <pic:cNvPr id="0" name="Picture 5"/>
+                    <pic:cNvPicPr>
+                      <a:picLocks noChangeAspect="1" noChangeArrowheads="1"/>
+                    </pic:cNvPicPr>
+                  </pic:nvPicPr>
+                  <pic:blipFill>
+                    <a:blip r:embed="rId14" cstate="print">
+                      <a:extLst>
+                        <a:ext uri="{28A0092B-C50C-407E-A947-70E740481C1C}">
+                          <a14:useLocalDpi xmlns:a14="http://schemas.microsoft.com/office/drawing/2010/main" val="0"/>
+                        </a:ext>
+                      </a:extLst>
+                    </a:blip>
+                    <a:srcRect/>
+                    <a:stretch>
+                      <a:fillRect/>
+                    </a:stretch>
+                  </pic:blipFill>
+                  <pic:spPr bwMode="auto">
+                    <a:xfrm>
+                      <a:off x="0" y="0"/>
+                      <a:ext cx="3624425" cy="3242495"/>
+                    </a:xfrm>
+                    <a:prstGeom prst="rect">
+                      <a:avLst/>
+                    </a:prstGeom>
+                    <a:noFill/>
+                  </pic:spPr>
+                </pic:pic>
+              </a:graphicData>
+            </a:graphic>
+          </wp:inline>
+        </w:drawing>
+      </w:r>
+    </w:p>
+    <w:p>
+      <w:pPr>
+        <w:pStyle w:val="NoSpacing"/>
+        <w:jc w:val="center"/>
+      </w:pPr>
+    </w:p>
     <w:tbl>
       <w:tblPr>
         <w:tblW w:w="0" w:type="auto"/>
@@ -3076,14 +3421,12 @@
                 <w:rFonts w:ascii="Aparajita" w:hAnsi="Aparajita" w:cs="Aparajita"/>
               </w:rPr>
             </w:pPr>
-            <w:proofErr w:type="spellStart"/>
             <w:r>
               <w:rPr>
                 <w:rFonts w:ascii="Aparajita" w:hAnsi="Aparajita" w:cs="Aparajita"/>
               </w:rPr>
               <w:t>i</w:t>
             </w:r>
-            <w:proofErr w:type="spellEnd"/>
           </w:p>
         </w:tc>
       </w:tr>
@@ -3291,7 +3634,6 @@
               <w:rPr>
                 <w:rFonts w:ascii="Aparajita" w:hAnsi="Aparajita" w:cs="Aparajita"/>
               </w:rPr>
-              <w:lastRenderedPageBreak/>
               <w:t>Shoulder Down</w:t>
             </w:r>
           </w:p>
@@ -3572,6 +3914,210 @@
         <w:t>Hand Mode</w:t>
       </w:r>
       <w:bookmarkEnd w:id="10"/>
+    </w:p>
+    <w:p>
+      <w:pPr>
+        <w:pStyle w:val="NoSpacing"/>
+      </w:pPr>
+      <w:r>
+        <w:t>Hand mode includes the wrist servos and the servo responsible for opening and closing the hand</w:t>
+      </w:r>
+    </w:p>
+    <w:p>
+      <w:pPr>
+        <w:pStyle w:val="NoSpacing"/>
+      </w:pPr>
+    </w:p>
+    <w:p>
+      <w:pPr>
+        <w:pStyle w:val="NoSpacing"/>
+        <w:jc w:val="center"/>
+      </w:pPr>
+      <w:r>
+        <w:rPr>
+          <w:noProof/>
+        </w:rPr>
+        <w:drawing>
+          <wp:inline distT="0" distB="0" distL="0" distR="0">
+            <wp:extent cx="2607151" cy="3476201"/>
+            <wp:effectExtent l="0" t="0" r="3175" b="0"/>
+            <wp:docPr id="5" name="Picture 5"/>
+            <wp:cNvGraphicFramePr>
+              <a:graphicFrameLocks xmlns:a="http://schemas.openxmlformats.org/drawingml/2006/main" noChangeAspect="1"/>
+            </wp:cNvGraphicFramePr>
+            <a:graphic xmlns:a="http://schemas.openxmlformats.org/drawingml/2006/main">
+              <a:graphicData uri="http://schemas.openxmlformats.org/drawingml/2006/picture">
+                <pic:pic xmlns:pic="http://schemas.openxmlformats.org/drawingml/2006/picture">
+                  <pic:nvPicPr>
+                    <pic:cNvPr id="5" name="hand.jpg"/>
+                    <pic:cNvPicPr/>
+                  </pic:nvPicPr>
+                  <pic:blipFill>
+                    <a:blip r:embed="rId15" cstate="print">
+                      <a:extLst>
+                        <a:ext uri="{28A0092B-C50C-407E-A947-70E740481C1C}">
+                          <a14:useLocalDpi xmlns:a14="http://schemas.microsoft.com/office/drawing/2010/main" val="0"/>
+                        </a:ext>
+                      </a:extLst>
+                    </a:blip>
+                    <a:stretch>
+                      <a:fillRect/>
+                    </a:stretch>
+                  </pic:blipFill>
+                  <pic:spPr>
+                    <a:xfrm>
+                      <a:off x="0" y="0"/>
+                      <a:ext cx="2608978" cy="3478637"/>
+                    </a:xfrm>
+                    <a:prstGeom prst="rect">
+                      <a:avLst/>
+                    </a:prstGeom>
+                  </pic:spPr>
+                </pic:pic>
+              </a:graphicData>
+            </a:graphic>
+          </wp:inline>
+        </w:drawing>
+      </w:r>
+    </w:p>
+    <w:p>
+      <w:pPr>
+        <w:pStyle w:val="NoSpacing"/>
+        <w:jc w:val="center"/>
+      </w:pPr>
+    </w:p>
+    <w:p>
+      <w:pPr>
+        <w:pStyle w:val="NoSpacing"/>
+        <w:jc w:val="center"/>
+      </w:pPr>
+      <w:r>
+        <w:rPr>
+          <w:noProof/>
+        </w:rPr>
+        <w:drawing>
+          <wp:inline distT="0" distB="0" distL="0" distR="0" wp14:anchorId="60D15256">
+            <wp:extent cx="1571625" cy="1957877"/>
+            <wp:effectExtent l="0" t="0" r="0" b="4445"/>
+            <wp:docPr id="28" name="Picture 28"/>
+            <wp:cNvGraphicFramePr>
+              <a:graphicFrameLocks xmlns:a="http://schemas.openxmlformats.org/drawingml/2006/main" noChangeAspect="1"/>
+            </wp:cNvGraphicFramePr>
+            <a:graphic xmlns:a="http://schemas.openxmlformats.org/drawingml/2006/main">
+              <a:graphicData uri="http://schemas.openxmlformats.org/drawingml/2006/picture">
+                <pic:pic xmlns:pic="http://schemas.openxmlformats.org/drawingml/2006/picture">
+                  <pic:nvPicPr>
+                    <pic:cNvPr id="0" name="Picture 8"/>
+                    <pic:cNvPicPr>
+                      <a:picLocks noChangeAspect="1" noChangeArrowheads="1"/>
+                    </pic:cNvPicPr>
+                  </pic:nvPicPr>
+                  <pic:blipFill>
+                    <a:blip r:embed="rId16" cstate="print">
+                      <a:extLst>
+                        <a:ext uri="{28A0092B-C50C-407E-A947-70E740481C1C}">
+                          <a14:useLocalDpi xmlns:a14="http://schemas.microsoft.com/office/drawing/2010/main" val="0"/>
+                        </a:ext>
+                      </a:extLst>
+                    </a:blip>
+                    <a:srcRect/>
+                    <a:stretch>
+                      <a:fillRect/>
+                    </a:stretch>
+                  </pic:blipFill>
+                  <pic:spPr bwMode="auto">
+                    <a:xfrm>
+                      <a:off x="0" y="0"/>
+                      <a:ext cx="1579891" cy="1968174"/>
+                    </a:xfrm>
+                    <a:prstGeom prst="rect">
+                      <a:avLst/>
+                    </a:prstGeom>
+                    <a:noFill/>
+                  </pic:spPr>
+                </pic:pic>
+              </a:graphicData>
+            </a:graphic>
+          </wp:inline>
+        </w:drawing>
+      </w:r>
+      <w:bookmarkStart w:id="11" w:name="_GoBack"/>
+      <w:bookmarkEnd w:id="11"/>
+    </w:p>
+    <w:p>
+      <w:pPr>
+        <w:pStyle w:val="NoSpacing"/>
+        <w:jc w:val="center"/>
+      </w:pPr>
+    </w:p>
+    <w:p>
+      <w:pPr>
+        <w:pStyle w:val="NoSpacing"/>
+        <w:jc w:val="center"/>
+      </w:pPr>
+    </w:p>
+    <w:p>
+      <w:pPr>
+        <w:pStyle w:val="NoSpacing"/>
+        <w:jc w:val="center"/>
+      </w:pPr>
+      <w:r>
+        <w:rPr>
+          <w:noProof/>
+        </w:rPr>
+        <w:lastRenderedPageBreak/>
+        <w:drawing>
+          <wp:inline distT="0" distB="0" distL="0" distR="0" wp14:anchorId="2BBAD8CF">
+            <wp:extent cx="2971800" cy="2658640"/>
+            <wp:effectExtent l="0" t="0" r="0" b="8890"/>
+            <wp:docPr id="29" name="Picture 29"/>
+            <wp:cNvGraphicFramePr>
+              <a:graphicFrameLocks xmlns:a="http://schemas.openxmlformats.org/drawingml/2006/main" noChangeAspect="1"/>
+            </wp:cNvGraphicFramePr>
+            <a:graphic xmlns:a="http://schemas.openxmlformats.org/drawingml/2006/main">
+              <a:graphicData uri="http://schemas.openxmlformats.org/drawingml/2006/picture">
+                <pic:pic xmlns:pic="http://schemas.openxmlformats.org/drawingml/2006/picture">
+                  <pic:nvPicPr>
+                    <pic:cNvPr id="0" name="Picture 9"/>
+                    <pic:cNvPicPr>
+                      <a:picLocks noChangeAspect="1" noChangeArrowheads="1"/>
+                    </pic:cNvPicPr>
+                  </pic:nvPicPr>
+                  <pic:blipFill>
+                    <a:blip r:embed="rId17" cstate="print">
+                      <a:extLst>
+                        <a:ext uri="{28A0092B-C50C-407E-A947-70E740481C1C}">
+                          <a14:useLocalDpi xmlns:a14="http://schemas.microsoft.com/office/drawing/2010/main" val="0"/>
+                        </a:ext>
+                      </a:extLst>
+                    </a:blip>
+                    <a:srcRect/>
+                    <a:stretch>
+                      <a:fillRect/>
+                    </a:stretch>
+                  </pic:blipFill>
+                  <pic:spPr bwMode="auto">
+                    <a:xfrm>
+                      <a:off x="0" y="0"/>
+                      <a:ext cx="2982536" cy="2668245"/>
+                    </a:xfrm>
+                    <a:prstGeom prst="rect">
+                      <a:avLst/>
+                    </a:prstGeom>
+                    <a:noFill/>
+                  </pic:spPr>
+                </pic:pic>
+              </a:graphicData>
+            </a:graphic>
+          </wp:inline>
+        </w:drawing>
+      </w:r>
+    </w:p>
+    <w:p>
+      <w:pPr>
+        <w:pStyle w:val="NoSpacing"/>
+        <w:jc w:val="center"/>
+      </w:pPr>
     </w:p>
     <w:tbl>
       <w:tblPr>
@@ -4427,14 +4973,14 @@
         <w:lastRenderedPageBreak/>
         <w:tab/>
       </w:r>
-      <w:bookmarkStart w:id="11" w:name="_Toc374698786"/>
+      <w:bookmarkStart w:id="12" w:name="_Toc374698786"/>
       <w:r>
         <w:rPr>
           <w:rFonts w:ascii="Aparajita" w:hAnsi="Aparajita" w:cs="Aparajita"/>
         </w:rPr>
         <w:t>All Modes</w:t>
       </w:r>
-      <w:bookmarkEnd w:id="11"/>
+      <w:bookmarkEnd w:id="12"/>
     </w:p>
     <w:tbl>
       <w:tblPr>
@@ -4621,8 +5167,6 @@
             <w:pPr>
               <w:pStyle w:val="TableContents"/>
             </w:pPr>
-            <w:bookmarkStart w:id="12" w:name="_GoBack"/>
-            <w:bookmarkEnd w:id="12"/>
           </w:p>
         </w:tc>
       </w:tr>
@@ -4699,21 +5243,7 @@
         <w:rPr>
           <w:rFonts w:ascii="Aparajita" w:hAnsi="Aparajita" w:cs="Aparajita"/>
         </w:rPr>
-        <w:t xml:space="preserve">The Hi-Technic Motor and Servo </w:t>
-      </w:r>
-      <w:proofErr w:type="gramStart"/>
-      <w:r>
-        <w:rPr>
-          <w:rFonts w:ascii="Aparajita" w:hAnsi="Aparajita" w:cs="Aparajita"/>
-        </w:rPr>
-        <w:t>controllers</w:t>
-      </w:r>
-      <w:proofErr w:type="gramEnd"/>
-      <w:r>
-        <w:rPr>
-          <w:rFonts w:ascii="Aparajita" w:hAnsi="Aparajita" w:cs="Aparajita"/>
-        </w:rPr>
-        <w:t xml:space="preserve"> time out after a period of inactivity. When they time out, they won't respond to commands, and will act like they are not receiving power. Cycle their power to reactivate them.</w:t>
+        <w:t>The Hi-Technic Motor and Servo controllers time out after a period of inactivity. When they time out, they won't respond to commands, and will act like they are not receiving power. Cycle their power to reactivate them.</w:t>
       </w:r>
     </w:p>
     <w:p>
@@ -4754,7 +5284,7 @@
         </w:rPr>
         <w:t xml:space="preserve">You may need a Bluetooth dongle with Cambridge Silicon Radio chipset. See Lego's Bluetooth documentation at </w:t>
       </w:r>
-      <w:hyperlink r:id="rId9">
+      <w:hyperlink r:id="rId18">
         <w:r>
           <w:rPr>
             <w:rStyle w:val="InternetLink"/>
@@ -5186,23 +5716,7 @@
           <w:rFonts w:ascii="Aparajita" w:hAnsi="Aparajita" w:cs="Aparajita"/>
           <w:color w:val="FF0000"/>
         </w:rPr>
-        <w:t xml:space="preserve">Technical or research problems that should be solved to achieve the goals set to your robot better. For instance, </w:t>
-      </w:r>
-      <w:proofErr w:type="spellStart"/>
-      <w:r>
-        <w:rPr>
-          <w:rFonts w:ascii="Aparajita" w:hAnsi="Aparajita" w:cs="Aparajita"/>
-          <w:color w:val="FF0000"/>
-        </w:rPr>
-        <w:t>iSOBOT</w:t>
-      </w:r>
-      <w:proofErr w:type="spellEnd"/>
-      <w:r>
-        <w:rPr>
-          <w:rFonts w:ascii="Aparajita" w:hAnsi="Aparajita" w:cs="Aparajita"/>
-          <w:color w:val="FF0000"/>
-        </w:rPr>
-        <w:t xml:space="preserve"> has no sensors. What kind of sensors you can propose to give feedback to the computer to create complete behaviors – for instance camera.</w:t>
+        <w:t>Technical or research problems that should be solved to achieve the goals set to your robot better. For instance, iSOBOT has no sensors. What kind of sensors you can propose to give feedback to the computer to create complete behaviors – for instance camera.</w:t>
       </w:r>
     </w:p>
     <w:p>
@@ -5290,7 +5804,7 @@
         </w:rPr>
         <w:t>To start download and install the Microsoft Kinect for windows SDK. It doesn't matter if you have a XBOX 360 Kinect; it will still work. </w:t>
       </w:r>
-      <w:hyperlink r:id="rId10">
+      <w:hyperlink r:id="rId19">
         <w:r>
           <w:rPr>
             <w:rStyle w:val="InternetLink"/>
@@ -5329,7 +5843,7 @@
         <w:lastRenderedPageBreak/>
         <w:t>Download FAAST. FAAST translates movements on the Kinect into functions on a keyboard or keypad. </w:t>
       </w:r>
-      <w:hyperlink r:id="rId11">
+      <w:hyperlink r:id="rId20">
         <w:r>
           <w:rPr>
             <w:rStyle w:val="InternetLink"/>
@@ -5485,7 +5999,7 @@
         </w:rPr>
         <w:t xml:space="preserve">Click </w:t>
       </w:r>
-      <w:hyperlink r:id="rId12">
+      <w:hyperlink r:id="rId21">
         <w:r>
           <w:rPr>
             <w:rStyle w:val="InternetLink"/>
@@ -8027,7 +8541,7 @@
 </file>
 
 <file path=customXml/itemProps1.xml><?xml version="1.0" encoding="utf-8"?>
-<ds:datastoreItem xmlns:ds="http://schemas.openxmlformats.org/officeDocument/2006/customXml" ds:itemID="{95FBE1FF-31F6-490E-B4C3-58D6034E550C}">
+<ds:datastoreItem xmlns:ds="http://schemas.openxmlformats.org/officeDocument/2006/customXml" ds:itemID="{35320D2B-E7BB-4BDD-9C0F-311245F3BA42}">
   <ds:schemaRefs>
     <ds:schemaRef ds:uri="http://schemas.openxmlformats.org/officeDocument/2006/bibliography"/>
   </ds:schemaRefs>

</xml_diff>

<commit_message>
Fixed up formatting a bit in report
</commit_message>
<xml_diff>
--- a/robotics final report.docx
+++ b/robotics final report.docx
@@ -1932,8 +1932,14 @@
     <w:p>
       <w:pPr>
         <w:pStyle w:val="NoSpacing"/>
-      </w:pPr>
-      <w:r>
+        <w:rPr>
+          <w:rFonts w:ascii="Aparajita" w:hAnsi="Aparajita" w:cs="Aparajita"/>
+        </w:rPr>
+      </w:pPr>
+      <w:r>
+        <w:rPr>
+          <w:rFonts w:ascii="Aparajita" w:hAnsi="Aparajita" w:cs="Aparajita"/>
+        </w:rPr>
         <w:t>Motor mode includes the two motors that turn the front wheels.</w:t>
       </w:r>
     </w:p>
@@ -1945,6 +1951,7 @@
     <w:p>
       <w:pPr>
         <w:pStyle w:val="NoSpacing"/>
+        <w:keepNext/>
         <w:jc w:val="center"/>
       </w:pPr>
       <w:r>
@@ -1952,7 +1959,7 @@
           <w:noProof/>
         </w:rPr>
         <w:drawing>
-          <wp:inline distT="0" distB="0" distL="0" distR="0">
+          <wp:inline distT="0" distB="0" distL="0" distR="0" wp14:anchorId="43B9CC75" wp14:editId="49E58709">
             <wp:extent cx="3267671" cy="2450676"/>
             <wp:effectExtent l="0" t="0" r="9525" b="6985"/>
             <wp:docPr id="2" name="Picture 2"/>
@@ -1996,6 +2003,36 @@
     </w:p>
     <w:p>
       <w:pPr>
+        <w:pStyle w:val="Caption"/>
+        <w:jc w:val="center"/>
+      </w:pPr>
+      <w:r>
+        <w:t xml:space="preserve">Figure </w:t>
+      </w:r>
+      <w:r>
+        <w:fldChar w:fldCharType="begin"/>
+      </w:r>
+      <w:r>
+        <w:instrText xml:space="preserve"> SEQ Figure \* ARABIC </w:instrText>
+      </w:r>
+      <w:r>
+        <w:fldChar w:fldCharType="separate"/>
+      </w:r>
+      <w:r>
+        <w:rPr>
+          <w:noProof/>
+        </w:rPr>
+        <w:t>2</w:t>
+      </w:r>
+      <w:r>
+        <w:fldChar w:fldCharType="end"/>
+      </w:r>
+      <w:r>
+        <w:t>: Photo of motors that turn wheels</w:t>
+      </w:r>
+    </w:p>
+    <w:p>
+      <w:pPr>
         <w:pStyle w:val="NoSpacing"/>
         <w:jc w:val="center"/>
       </w:pPr>
@@ -2003,6 +2040,7 @@
     <w:p>
       <w:pPr>
         <w:pStyle w:val="NoSpacing"/>
+        <w:keepNext/>
         <w:jc w:val="center"/>
       </w:pPr>
       <w:r>
@@ -2010,7 +2048,7 @@
           <w:noProof/>
         </w:rPr>
         <w:drawing>
-          <wp:inline distT="0" distB="0" distL="0" distR="0" wp14:anchorId="5CFF1917" wp14:editId="417278F2">
+          <wp:inline distT="0" distB="0" distL="0" distR="0" wp14:anchorId="520BB573" wp14:editId="263CE9F3">
             <wp:extent cx="4049825" cy="1327150"/>
             <wp:effectExtent l="0" t="0" r="8255" b="6350"/>
             <wp:docPr id="12" name="Picture 12"/>
@@ -2058,6 +2096,36 @@
     </w:p>
     <w:p>
       <w:pPr>
+        <w:pStyle w:val="Caption"/>
+        <w:jc w:val="center"/>
+      </w:pPr>
+      <w:r>
+        <w:t xml:space="preserve">Figure </w:t>
+      </w:r>
+      <w:r>
+        <w:fldChar w:fldCharType="begin"/>
+      </w:r>
+      <w:r>
+        <w:instrText xml:space="preserve"> SEQ Figure \* ARABIC </w:instrText>
+      </w:r>
+      <w:r>
+        <w:fldChar w:fldCharType="separate"/>
+      </w:r>
+      <w:r>
+        <w:rPr>
+          <w:noProof/>
+        </w:rPr>
+        <w:t>3</w:t>
+      </w:r>
+      <w:r>
+        <w:fldChar w:fldCharType="end"/>
+      </w:r>
+      <w:r>
+        <w:t>: Diagram of motor movements</w:t>
+      </w:r>
+    </w:p>
+    <w:p>
+      <w:pPr>
         <w:pStyle w:val="NoSpacing"/>
         <w:jc w:val="center"/>
       </w:pPr>
@@ -2065,6 +2133,7 @@
     <w:p>
       <w:pPr>
         <w:pStyle w:val="NoSpacing"/>
+        <w:keepNext/>
         <w:jc w:val="center"/>
       </w:pPr>
       <w:r>
@@ -2073,7 +2142,7 @@
         </w:rPr>
         <w:lastRenderedPageBreak/>
         <w:drawing>
-          <wp:inline distT="0" distB="0" distL="0" distR="0" wp14:anchorId="3EA32E18" wp14:editId="152C2D6E">
+          <wp:inline distT="0" distB="0" distL="0" distR="0" wp14:anchorId="01F2261F" wp14:editId="41AD22C4">
             <wp:extent cx="4581525" cy="2959859"/>
             <wp:effectExtent l="0" t="0" r="0" b="0"/>
             <wp:docPr id="11" name="Picture 11"/>
@@ -2117,6 +2186,36 @@
             </a:graphic>
           </wp:inline>
         </w:drawing>
+      </w:r>
+    </w:p>
+    <w:p>
+      <w:pPr>
+        <w:pStyle w:val="Caption"/>
+        <w:jc w:val="center"/>
+      </w:pPr>
+      <w:r>
+        <w:t xml:space="preserve">Figure </w:t>
+      </w:r>
+      <w:r>
+        <w:fldChar w:fldCharType="begin"/>
+      </w:r>
+      <w:r>
+        <w:instrText xml:space="preserve"> SEQ Figure \* ARABIC </w:instrText>
+      </w:r>
+      <w:r>
+        <w:fldChar w:fldCharType="separate"/>
+      </w:r>
+      <w:r>
+        <w:rPr>
+          <w:noProof/>
+        </w:rPr>
+        <w:t>4</w:t>
+      </w:r>
+      <w:r>
+        <w:fldChar w:fldCharType="end"/>
+      </w:r>
+      <w:r>
+        <w:t>: Motor mode state diagam</w:t>
       </w:r>
     </w:p>
     <w:p>
@@ -2854,14 +2953,21 @@
     <w:p>
       <w:pPr>
         <w:pStyle w:val="NoSpacing"/>
-      </w:pPr>
-      <w:r>
+        <w:rPr>
+          <w:rFonts w:ascii="Aparajita" w:hAnsi="Aparajita" w:cs="Aparajita"/>
+        </w:rPr>
+      </w:pPr>
+      <w:r>
+        <w:rPr>
+          <w:rFonts w:ascii="Aparajita" w:hAnsi="Aparajita" w:cs="Aparajita"/>
+        </w:rPr>
         <w:t>Arm mode includes the shoulder servos and the elbow servo.</w:t>
       </w:r>
     </w:p>
     <w:p>
       <w:pPr>
         <w:pStyle w:val="NoSpacing"/>
+        <w:keepNext/>
         <w:jc w:val="center"/>
       </w:pPr>
       <w:r>
@@ -2870,7 +2976,7 @@
         </w:rPr>
         <w:lastRenderedPageBreak/>
         <w:drawing>
-          <wp:inline distT="0" distB="0" distL="0" distR="0">
+          <wp:inline distT="0" distB="0" distL="0" distR="0" wp14:anchorId="7DA71A8B" wp14:editId="0EB24F52">
             <wp:extent cx="2371249" cy="3161665"/>
             <wp:effectExtent l="0" t="0" r="0" b="635"/>
             <wp:docPr id="3" name="Picture 3"/>
@@ -2914,6 +3020,36 @@
     </w:p>
     <w:p>
       <w:pPr>
+        <w:pStyle w:val="Caption"/>
+        <w:jc w:val="center"/>
+      </w:pPr>
+      <w:r>
+        <w:t xml:space="preserve">Figure </w:t>
+      </w:r>
+      <w:r>
+        <w:fldChar w:fldCharType="begin"/>
+      </w:r>
+      <w:r>
+        <w:instrText xml:space="preserve"> SEQ Figure \* ARABIC </w:instrText>
+      </w:r>
+      <w:r>
+        <w:fldChar w:fldCharType="separate"/>
+      </w:r>
+      <w:r>
+        <w:rPr>
+          <w:noProof/>
+        </w:rPr>
+        <w:t>5</w:t>
+      </w:r>
+      <w:r>
+        <w:fldChar w:fldCharType="end"/>
+      </w:r>
+      <w:r>
+        <w:t>: Photo of arm</w:t>
+      </w:r>
+    </w:p>
+    <w:p>
+      <w:pPr>
         <w:pStyle w:val="NoSpacing"/>
         <w:jc w:val="center"/>
       </w:pPr>
@@ -2921,6 +3057,7 @@
     <w:p>
       <w:pPr>
         <w:pStyle w:val="NoSpacing"/>
+        <w:keepNext/>
         <w:jc w:val="center"/>
       </w:pPr>
       <w:r>
@@ -2928,7 +3065,7 @@
           <w:noProof/>
         </w:rPr>
         <w:drawing>
-          <wp:inline distT="0" distB="0" distL="0" distR="0" wp14:anchorId="57F6F567">
+          <wp:inline distT="0" distB="0" distL="0" distR="0" wp14:anchorId="02BED5E7" wp14:editId="6E20B949">
             <wp:extent cx="2942640" cy="2353310"/>
             <wp:effectExtent l="0" t="0" r="0" b="8890"/>
             <wp:docPr id="13" name="Picture 13"/>
@@ -2976,6 +3113,36 @@
     </w:p>
     <w:p>
       <w:pPr>
+        <w:pStyle w:val="Caption"/>
+        <w:jc w:val="center"/>
+      </w:pPr>
+      <w:r>
+        <w:t xml:space="preserve">Figure </w:t>
+      </w:r>
+      <w:r>
+        <w:fldChar w:fldCharType="begin"/>
+      </w:r>
+      <w:r>
+        <w:instrText xml:space="preserve"> SEQ Figure \* ARABIC </w:instrText>
+      </w:r>
+      <w:r>
+        <w:fldChar w:fldCharType="separate"/>
+      </w:r>
+      <w:r>
+        <w:rPr>
+          <w:noProof/>
+        </w:rPr>
+        <w:t>6</w:t>
+      </w:r>
+      <w:r>
+        <w:fldChar w:fldCharType="end"/>
+      </w:r>
+      <w:r>
+        <w:t>: Arm degrees of freedom</w:t>
+      </w:r>
+    </w:p>
+    <w:p>
+      <w:pPr>
         <w:pStyle w:val="NoSpacing"/>
         <w:jc w:val="center"/>
       </w:pPr>
@@ -2983,6 +3150,7 @@
     <w:p>
       <w:pPr>
         <w:pStyle w:val="NoSpacing"/>
+        <w:keepNext/>
         <w:jc w:val="center"/>
       </w:pPr>
       <w:r>
@@ -2991,7 +3159,7 @@
         </w:rPr>
         <w:lastRenderedPageBreak/>
         <w:drawing>
-          <wp:inline distT="0" distB="0" distL="0" distR="0" wp14:anchorId="04222BBD">
+          <wp:inline distT="0" distB="0" distL="0" distR="0" wp14:anchorId="6DDDD7E9" wp14:editId="72B10133">
             <wp:extent cx="3619959" cy="3238500"/>
             <wp:effectExtent l="0" t="0" r="0" b="0"/>
             <wp:docPr id="14" name="Picture 14"/>
@@ -3039,6 +3207,36 @@
     </w:p>
     <w:p>
       <w:pPr>
+        <w:pStyle w:val="Caption"/>
+        <w:jc w:val="center"/>
+      </w:pPr>
+      <w:r>
+        <w:t xml:space="preserve">Figure </w:t>
+      </w:r>
+      <w:r>
+        <w:fldChar w:fldCharType="begin"/>
+      </w:r>
+      <w:r>
+        <w:instrText xml:space="preserve"> SEQ Figure \* ARABIC </w:instrText>
+      </w:r>
+      <w:r>
+        <w:fldChar w:fldCharType="separate"/>
+      </w:r>
+      <w:r>
+        <w:rPr>
+          <w:noProof/>
+        </w:rPr>
+        <w:t>7</w:t>
+      </w:r>
+      <w:r>
+        <w:fldChar w:fldCharType="end"/>
+      </w:r>
+      <w:r>
+        <w:t>: Arm state diagram</w:t>
+      </w:r>
+    </w:p>
+    <w:p>
+      <w:pPr>
         <w:pStyle w:val="NoSpacing"/>
         <w:jc w:val="center"/>
       </w:pPr>
@@ -3812,6 +4010,7 @@
               <w:rPr>
                 <w:rFonts w:ascii="Aparajita" w:hAnsi="Aparajita" w:cs="Aparajita"/>
               </w:rPr>
+              <w:lastRenderedPageBreak/>
               <w:t>Elbow Down</w:t>
             </w:r>
           </w:p>
@@ -3918,8 +4117,14 @@
     <w:p>
       <w:pPr>
         <w:pStyle w:val="NoSpacing"/>
-      </w:pPr>
-      <w:r>
+        <w:rPr>
+          <w:rFonts w:ascii="Aparajita" w:hAnsi="Aparajita" w:cs="Aparajita"/>
+        </w:rPr>
+      </w:pPr>
+      <w:r>
+        <w:rPr>
+          <w:rFonts w:ascii="Aparajita" w:hAnsi="Aparajita" w:cs="Aparajita"/>
+        </w:rPr>
         <w:t>Hand mode includes the wrist servos and the servo responsible for opening and closing the hand</w:t>
       </w:r>
     </w:p>
@@ -3931,6 +4136,7 @@
     <w:p>
       <w:pPr>
         <w:pStyle w:val="NoSpacing"/>
+        <w:keepNext/>
         <w:jc w:val="center"/>
       </w:pPr>
       <w:r>
@@ -3938,7 +4144,7 @@
           <w:noProof/>
         </w:rPr>
         <w:drawing>
-          <wp:inline distT="0" distB="0" distL="0" distR="0">
+          <wp:inline distT="0" distB="0" distL="0" distR="0" wp14:anchorId="71D859EC" wp14:editId="13FEB8DC">
             <wp:extent cx="2607151" cy="3476201"/>
             <wp:effectExtent l="0" t="0" r="3175" b="0"/>
             <wp:docPr id="5" name="Picture 5"/>
@@ -3982,6 +4188,36 @@
     </w:p>
     <w:p>
       <w:pPr>
+        <w:pStyle w:val="Caption"/>
+        <w:jc w:val="center"/>
+      </w:pPr>
+      <w:r>
+        <w:t xml:space="preserve">Figure </w:t>
+      </w:r>
+      <w:r>
+        <w:fldChar w:fldCharType="begin"/>
+      </w:r>
+      <w:r>
+        <w:instrText xml:space="preserve"> SEQ Figure \* ARABIC </w:instrText>
+      </w:r>
+      <w:r>
+        <w:fldChar w:fldCharType="separate"/>
+      </w:r>
+      <w:r>
+        <w:rPr>
+          <w:noProof/>
+        </w:rPr>
+        <w:t>8</w:t>
+      </w:r>
+      <w:r>
+        <w:fldChar w:fldCharType="end"/>
+      </w:r>
+      <w:r>
+        <w:t>: Photo of hand</w:t>
+      </w:r>
+    </w:p>
+    <w:p>
+      <w:pPr>
         <w:pStyle w:val="NoSpacing"/>
         <w:jc w:val="center"/>
       </w:pPr>
@@ -3989,6 +4225,7 @@
     <w:p>
       <w:pPr>
         <w:pStyle w:val="NoSpacing"/>
+        <w:keepNext/>
         <w:jc w:val="center"/>
       </w:pPr>
       <w:r>
@@ -3996,7 +4233,7 @@
           <w:noProof/>
         </w:rPr>
         <w:drawing>
-          <wp:inline distT="0" distB="0" distL="0" distR="0" wp14:anchorId="60D15256">
+          <wp:inline distT="0" distB="0" distL="0" distR="0" wp14:anchorId="610A0A1D" wp14:editId="5932E1F0">
             <wp:extent cx="1571625" cy="1957877"/>
             <wp:effectExtent l="0" t="0" r="0" b="4445"/>
             <wp:docPr id="28" name="Picture 28"/>
@@ -4041,8 +4278,39 @@
           </wp:inline>
         </w:drawing>
       </w:r>
-      <w:bookmarkStart w:id="11" w:name="_GoBack"/>
-      <w:bookmarkEnd w:id="11"/>
+    </w:p>
+    <w:p>
+      <w:pPr>
+        <w:pStyle w:val="Caption"/>
+        <w:jc w:val="center"/>
+      </w:pPr>
+      <w:r>
+        <w:t xml:space="preserve">Figure </w:t>
+      </w:r>
+      <w:r>
+        <w:fldChar w:fldCharType="begin"/>
+      </w:r>
+      <w:r>
+        <w:instrText xml:space="preserve"> SEQ Figure \* ARABIC </w:instrText>
+      </w:r>
+      <w:r>
+        <w:fldChar w:fldCharType="separate"/>
+      </w:r>
+      <w:r>
+        <w:rPr>
+          <w:noProof/>
+        </w:rPr>
+        <w:t>9</w:t>
+      </w:r>
+      <w:r>
+        <w:fldChar w:fldCharType="end"/>
+      </w:r>
+      <w:r>
+        <w:t>: Hand degrees of freedom</w:t>
+      </w:r>
+      <w:r>
+        <w:t xml:space="preserve"> diagram</w:t>
+      </w:r>
     </w:p>
     <w:p>
       <w:pPr>
@@ -4059,15 +4327,15 @@
     <w:p>
       <w:pPr>
         <w:pStyle w:val="NoSpacing"/>
+        <w:keepNext/>
         <w:jc w:val="center"/>
       </w:pPr>
       <w:r>
         <w:rPr>
           <w:noProof/>
         </w:rPr>
-        <w:lastRenderedPageBreak/>
         <w:drawing>
-          <wp:inline distT="0" distB="0" distL="0" distR="0" wp14:anchorId="2BBAD8CF">
+          <wp:inline distT="0" distB="0" distL="0" distR="0" wp14:anchorId="5E657471" wp14:editId="7531059D">
             <wp:extent cx="2971800" cy="2658640"/>
             <wp:effectExtent l="0" t="0" r="0" b="8890"/>
             <wp:docPr id="29" name="Picture 29"/>
@@ -4115,6 +4383,36 @@
     </w:p>
     <w:p>
       <w:pPr>
+        <w:pStyle w:val="Caption"/>
+        <w:jc w:val="center"/>
+      </w:pPr>
+      <w:r>
+        <w:t xml:space="preserve">Figure </w:t>
+      </w:r>
+      <w:r>
+        <w:fldChar w:fldCharType="begin"/>
+      </w:r>
+      <w:r>
+        <w:instrText xml:space="preserve"> SEQ Figure \* ARABIC </w:instrText>
+      </w:r>
+      <w:r>
+        <w:fldChar w:fldCharType="separate"/>
+      </w:r>
+      <w:r>
+        <w:rPr>
+          <w:noProof/>
+        </w:rPr>
+        <w:t>10</w:t>
+      </w:r>
+      <w:r>
+        <w:fldChar w:fldCharType="end"/>
+      </w:r>
+      <w:r>
+        <w:t>: Hand state transition diagram</w:t>
+      </w:r>
+    </w:p>
+    <w:p>
+      <w:pPr>
         <w:pStyle w:val="NoSpacing"/>
         <w:jc w:val="center"/>
       </w:pPr>
@@ -4888,6 +5186,7 @@
               <w:rPr>
                 <w:rFonts w:ascii="Aparajita" w:hAnsi="Aparajita" w:cs="Aparajita"/>
               </w:rPr>
+              <w:lastRenderedPageBreak/>
               <w:t>Hand Close</w:t>
             </w:r>
           </w:p>
@@ -4970,17 +5269,16 @@
         <w:rPr>
           <w:rFonts w:ascii="Aparajita" w:hAnsi="Aparajita" w:cs="Aparajita"/>
         </w:rPr>
-        <w:lastRenderedPageBreak/>
         <w:tab/>
       </w:r>
-      <w:bookmarkStart w:id="12" w:name="_Toc374698786"/>
+      <w:bookmarkStart w:id="11" w:name="_Toc374698786"/>
       <w:r>
         <w:rPr>
           <w:rFonts w:ascii="Aparajita" w:hAnsi="Aparajita" w:cs="Aparajita"/>
         </w:rPr>
         <w:t>All Modes</w:t>
       </w:r>
-      <w:bookmarkEnd w:id="12"/>
+      <w:bookmarkEnd w:id="11"/>
     </w:p>
     <w:tbl>
       <w:tblPr>
@@ -5274,7 +5572,6 @@
         </w:numPr>
         <w:spacing w:line="100" w:lineRule="atLeast"/>
         <w:rPr>
-          <w:rStyle w:val="InternetLink"/>
           <w:rFonts w:ascii="Aparajita" w:hAnsi="Aparajita" w:cs="Aparajita"/>
         </w:rPr>
       </w:pPr>
@@ -5296,6 +5593,7 @@
     </w:p>
     <w:p>
       <w:pPr>
+        <w:pStyle w:val="ListParagraph"/>
         <w:spacing w:line="100" w:lineRule="atLeast"/>
         <w:rPr>
           <w:rFonts w:ascii="Aparajita" w:hAnsi="Aparajita" w:cs="Aparajita"/>
@@ -5312,132 +5610,41 @@
     </w:p>
     <w:p>
       <w:pPr>
-        <w:spacing w:line="100" w:lineRule="atLeast"/>
-        <w:rPr>
-          <w:rFonts w:ascii="Aparajita" w:hAnsi="Aparajita" w:cs="Aparajita"/>
-          <w:color w:val="FF0000"/>
-          <w:u w:val="single"/>
-        </w:rPr>
-      </w:pPr>
-      <w:r>
-        <w:rPr>
-          <w:rFonts w:ascii="Aparajita" w:hAnsi="Aparajita" w:cs="Aparajita"/>
-          <w:color w:val="FF0000"/>
-        </w:rPr>
-        <w:t xml:space="preserve">Technical documentation to software of your robot. The code must be very well documented.  Comments for each subroutine, each variable, each block of code. The source code should be in separate files. </w:t>
-      </w:r>
-      <w:r>
-        <w:rPr>
-          <w:rFonts w:ascii="Aparajita" w:hAnsi="Aparajita" w:cs="Aparajita"/>
-          <w:color w:val="FF0000"/>
-          <w:u w:val="single"/>
-        </w:rPr>
-        <w:t>BUT IT MUST BE ALSO IN THE MAIN DOCUMENT, WELL FORMATTED.</w:t>
-      </w:r>
-    </w:p>
-    <w:p>
-      <w:pPr>
-        <w:spacing w:line="100" w:lineRule="atLeast"/>
-        <w:rPr>
-          <w:rFonts w:ascii="Aparajita" w:hAnsi="Aparajita" w:cs="Aparajita"/>
-        </w:rPr>
-      </w:pPr>
-    </w:p>
-    <w:p>
-      <w:pPr>
-        <w:pStyle w:val="ListParagraph"/>
-        <w:numPr>
-          <w:ilvl w:val="0"/>
-          <w:numId w:val="3"/>
-        </w:numPr>
-        <w:spacing w:line="100" w:lineRule="atLeast"/>
-        <w:rPr>
-          <w:rFonts w:ascii="Aparajita" w:hAnsi="Aparajita" w:cs="Aparajita"/>
-          <w:color w:val="FF0000"/>
-        </w:rPr>
-      </w:pPr>
-      <w:r>
-        <w:rPr>
-          <w:rFonts w:ascii="Aparajita" w:hAnsi="Aparajita" w:cs="Aparajita"/>
-          <w:color w:val="FF0000"/>
-        </w:rPr>
-        <w:t>What technical troubles did you find in your work? How you solved them, ultimately?</w:t>
-      </w:r>
-    </w:p>
-    <w:p>
-      <w:pPr>
-        <w:pStyle w:val="ListParagraph"/>
-        <w:numPr>
-          <w:ilvl w:val="0"/>
-          <w:numId w:val="3"/>
-        </w:numPr>
-        <w:spacing w:line="100" w:lineRule="atLeast"/>
-        <w:rPr>
-          <w:rFonts w:ascii="Aparajita" w:hAnsi="Aparajita" w:cs="Aparajita"/>
-          <w:color w:val="FF0000"/>
-        </w:rPr>
-      </w:pPr>
-      <w:r>
-        <w:rPr>
-          <w:rFonts w:ascii="Aparajita" w:hAnsi="Aparajita" w:cs="Aparajita"/>
-          <w:color w:val="FF0000"/>
-        </w:rPr>
-        <w:t>Write a complete “troubleshooting manual” for the next users of your robot. The weakness of our previous projects was that the next students were starting all-over from scratch as there was no good documentation. Now it has to be dramatically changed.</w:t>
-      </w:r>
-    </w:p>
-    <w:p>
-      <w:pPr>
-        <w:pStyle w:val="ListParagraph"/>
-        <w:numPr>
-          <w:ilvl w:val="0"/>
-          <w:numId w:val="3"/>
-        </w:numPr>
-        <w:spacing w:line="100" w:lineRule="atLeast"/>
-        <w:rPr>
-          <w:rFonts w:ascii="Aparajita" w:hAnsi="Aparajita" w:cs="Aparajita"/>
-          <w:color w:val="FF0000"/>
-        </w:rPr>
-      </w:pPr>
-      <w:r>
-        <w:rPr>
-          <w:rFonts w:ascii="Aparajita" w:hAnsi="Aparajita" w:cs="Aparajita"/>
-          <w:color w:val="FF0000"/>
-        </w:rPr>
-        <w:t>Give your personal advice to the next students about the project work like yours. This must be directly related to your project but should be written in a more general way. How should they organize their work? Where should they find information? How should they set up meetings? Where to look for information? For Components? Useful webpages and books. What should be added to my class slides that would help in this project?</w:t>
-      </w:r>
-    </w:p>
-    <w:p>
-      <w:pPr>
         <w:pStyle w:val="Heading1"/>
       </w:pPr>
-      <w:bookmarkStart w:id="13" w:name="_Toc374698787"/>
+      <w:bookmarkStart w:id="12" w:name="_Toc374698787"/>
       <w:r>
         <w:t>Problems Encountered and their Solutions</w:t>
       </w:r>
+      <w:bookmarkEnd w:id="12"/>
+    </w:p>
+    <w:p>
+      <w:pPr>
+        <w:pStyle w:val="NoSpacing"/>
+        <w:rPr>
+          <w:rFonts w:ascii="Aparajita" w:hAnsi="Aparajita" w:cs="Aparajita"/>
+        </w:rPr>
+      </w:pPr>
+      <w:r>
+        <w:rPr>
+          <w:rFonts w:ascii="Aparajita" w:hAnsi="Aparajita" w:cs="Aparajita"/>
+        </w:rPr>
+        <w:t>When we started working with Bohr, some problems with the servos were pretty apparent. The signals to the arm and hand seemed to have interference issues, and the servos in the hand were continuous-motion where 180-degree servos would be more appropriate. We discovered that the shoulder horizontal motor was the cause of the interference, and swapped it out for a different motor, which solved the problem. We then replaced the three servos in the hand with 180-degree servos. The arm behaves much better now than it did when we started. The programming language used for the NXT codebase does not handle continuous-motion servos to our satisfaction, so replacing those servos greatly improved hand control.</w:t>
+      </w:r>
+    </w:p>
+    <w:p>
+      <w:pPr>
+        <w:pStyle w:val="Heading1"/>
+      </w:pPr>
+      <w:bookmarkStart w:id="13" w:name="__RefHeading__225_1350062729"/>
+      <w:bookmarkStart w:id="14" w:name="_Toc373752436"/>
+      <w:bookmarkStart w:id="15" w:name="_Toc374698788"/>
       <w:bookmarkEnd w:id="13"/>
-    </w:p>
-    <w:p>
-      <w:pPr>
-        <w:pStyle w:val="NoSpacing"/>
-      </w:pPr>
-      <w:r>
-        <w:t>When we started working with Bohr, some problems with the servos were pretty apparent. The signals to the arm and hand seemed to have interference issues, and the servos in the hand were continuous-motion where 180-degree servos would be more appropriate. We discovered that the shoulder horizontal motor was the cause of the interference, and swapped it out for a different motor, which solved the problem. We then replaced the three servos in the hand with 180-degree servos. The arm behaves much better now than it did when we started. The programming language used for the NXT codebase does not handle continuous-motion servos to our satisfaction, so replacing those servos greatly improved hand control.</w:t>
-      </w:r>
-    </w:p>
-    <w:p>
-      <w:pPr>
-        <w:pStyle w:val="Heading1"/>
-      </w:pPr>
-      <w:bookmarkStart w:id="14" w:name="__RefHeading__225_1350062729"/>
-      <w:bookmarkStart w:id="15" w:name="_Toc373752436"/>
-      <w:bookmarkStart w:id="16" w:name="_Toc374698788"/>
       <w:bookmarkEnd w:id="14"/>
+      <w:r>
+        <w:t>Translating this Knowledge to ECE 479/579</w:t>
+      </w:r>
       <w:bookmarkEnd w:id="15"/>
-      <w:r>
-        <w:lastRenderedPageBreak/>
-        <w:t>Translating this Knowledge to ECE 479/579</w:t>
-      </w:r>
-      <w:bookmarkEnd w:id="16"/>
     </w:p>
     <w:p>
       <w:pPr>
@@ -5465,33 +5672,18 @@
     </w:p>
     <w:p>
       <w:pPr>
-        <w:spacing w:line="100" w:lineRule="atLeast"/>
-        <w:rPr>
-          <w:rFonts w:ascii="Aparajita" w:hAnsi="Aparajita" w:cs="Aparajita"/>
-          <w:color w:val="FF0000"/>
-        </w:rPr>
-      </w:pPr>
-      <w:r>
-        <w:rPr>
-          <w:rFonts w:ascii="Aparajita" w:hAnsi="Aparajita" w:cs="Aparajita"/>
-          <w:color w:val="FF0000"/>
-        </w:rPr>
-        <w:t>How you may use knowledge that you learned in ECE 478 in the next quarter to add more interesting perceptions and behaviors to your robot? The goal of this part is that you will show your knowledge and critical/creative understanding of class material. You will be not asked to execute what you write here, it is only a plan. This part should be especially well written by students who take it for ECE 578 credit. Add as much technical/mathematical detail as you deem useful to explain your idea in full detail.</w:t>
-      </w:r>
-    </w:p>
-    <w:p>
-      <w:pPr>
         <w:pStyle w:val="Heading1"/>
       </w:pPr>
-      <w:bookmarkStart w:id="17" w:name="__RefHeading__227_1350062729"/>
-      <w:bookmarkStart w:id="18" w:name="_Toc373752437"/>
-      <w:bookmarkStart w:id="19" w:name="_Toc374698789"/>
+      <w:bookmarkStart w:id="16" w:name="__RefHeading__227_1350062729"/>
+      <w:bookmarkStart w:id="17" w:name="_Toc373752437"/>
+      <w:bookmarkStart w:id="18" w:name="_Toc374698789"/>
+      <w:bookmarkEnd w:id="16"/>
       <w:bookmarkEnd w:id="17"/>
+      <w:r>
+        <w:lastRenderedPageBreak/>
+        <w:t>Technical or Research Problems</w:t>
+      </w:r>
       <w:bookmarkEnd w:id="18"/>
-      <w:r>
-        <w:t>Technical or Research Problems</w:t>
-      </w:r>
-      <w:bookmarkEnd w:id="19"/>
     </w:p>
     <w:p>
       <w:pPr>
@@ -5705,33 +5897,19 @@
     </w:p>
     <w:p>
       <w:pPr>
-        <w:spacing w:line="100" w:lineRule="atLeast"/>
-        <w:rPr>
-          <w:rFonts w:ascii="Aparajita" w:hAnsi="Aparajita" w:cs="Aparajita"/>
-          <w:color w:val="FF0000"/>
-        </w:rPr>
-      </w:pPr>
-      <w:r>
-        <w:rPr>
-          <w:rFonts w:ascii="Aparajita" w:hAnsi="Aparajita" w:cs="Aparajita"/>
-          <w:color w:val="FF0000"/>
-        </w:rPr>
-        <w:t>Technical or research problems that should be solved to achieve the goals set to your robot better. For instance, iSOBOT has no sensors. What kind of sensors you can propose to give feedback to the computer to create complete behaviors – for instance camera.</w:t>
-      </w:r>
-    </w:p>
-    <w:p>
-      <w:pPr>
         <w:pStyle w:val="Heading1"/>
       </w:pPr>
-      <w:bookmarkStart w:id="20" w:name="Bookmark1"/>
-      <w:bookmarkStart w:id="21" w:name="Bookmark"/>
-      <w:bookmarkStart w:id="22" w:name="_Toc374698790"/>
+      <w:bookmarkStart w:id="19" w:name="Bookmark1"/>
+      <w:bookmarkStart w:id="20" w:name="Bookmark"/>
+      <w:bookmarkStart w:id="21" w:name="_Toc374698790"/>
+      <w:bookmarkStart w:id="22" w:name="_GoBack"/>
+      <w:bookmarkEnd w:id="19"/>
+      <w:bookmarkEnd w:id="22"/>
+      <w:r>
+        <w:t>Instructions</w:t>
+      </w:r>
       <w:bookmarkEnd w:id="20"/>
-      <w:r>
-        <w:t>Instructions</w:t>
-      </w:r>
       <w:bookmarkEnd w:id="21"/>
-      <w:bookmarkEnd w:id="22"/>
       <w:r>
         <w:t xml:space="preserve"> </w:t>
       </w:r>
@@ -5840,7 +6018,6 @@
           <w:sz w:val="24"/>
           <w:szCs w:val="24"/>
         </w:rPr>
-        <w:lastRenderedPageBreak/>
         <w:t>Download FAAST. FAAST translates movements on the Kinect into functions on a keyboard or keypad. </w:t>
       </w:r>
       <w:hyperlink r:id="rId20">
@@ -6171,6 +6348,7 @@
           <w:sz w:val="24"/>
           <w:szCs w:val="24"/>
         </w:rPr>
+        <w:lastRenderedPageBreak/>
         <w:t>Add code to clear the text box at the end of the function.</w:t>
       </w:r>
     </w:p>
@@ -8541,7 +8719,7 @@
 </file>
 
 <file path=customXml/itemProps1.xml><?xml version="1.0" encoding="utf-8"?>
-<ds:datastoreItem xmlns:ds="http://schemas.openxmlformats.org/officeDocument/2006/customXml" ds:itemID="{35320D2B-E7BB-4BDD-9C0F-311245F3BA42}">
+<ds:datastoreItem xmlns:ds="http://schemas.openxmlformats.org/officeDocument/2006/customXml" ds:itemID="{A8BE80D1-6281-4DA4-891C-C857D6BFB2EA}">
   <ds:schemaRefs>
     <ds:schemaRef ds:uri="http://schemas.openxmlformats.org/officeDocument/2006/bibliography"/>
   </ds:schemaRefs>

</xml_diff>